<commit_message>
solved greedy algorithm p11900
</commit_message>
<xml_diff>
--- a/CP3 Progress Tracker.docx
+++ b/CP3 Progress Tracker.docx
@@ -78,21 +78,12 @@
           <w:u w:val="single"/>
         </w:rPr>
       </w:pPr>
-      <w:proofErr w:type="spellStart"/>
-      <w:r>
-        <w:rPr>
-          <w:b/>
-          <w:u w:val="single"/>
-        </w:rPr>
-        <w:t>UVa</w:t>
-      </w:r>
-      <w:proofErr w:type="spellEnd"/>
-      <w:r>
-        <w:rPr>
-          <w:b/>
-          <w:u w:val="single"/>
-        </w:rPr>
-        <w:t xml:space="preserve"> 11264 - Coin Collector *</w:t>
+      <w:r>
+        <w:rPr>
+          <w:b/>
+          <w:u w:val="single"/>
+        </w:rPr>
+        <w:t>UVa 11264 - Coin Collector *</w:t>
       </w:r>
       <w:r>
         <w:rPr>
@@ -128,21 +119,12 @@
           <w:u w:val="single"/>
         </w:rPr>
       </w:pPr>
-      <w:proofErr w:type="spellStart"/>
-      <w:r>
-        <w:rPr>
-          <w:b/>
-          <w:u w:val="single"/>
-        </w:rPr>
-        <w:t>UVa</w:t>
-      </w:r>
-      <w:proofErr w:type="spellEnd"/>
-      <w:r>
-        <w:rPr>
-          <w:b/>
-          <w:u w:val="single"/>
-        </w:rPr>
-        <w:t xml:space="preserve"> 11389 - The Bus Driver Problem *</w:t>
+      <w:r>
+        <w:rPr>
+          <w:b/>
+          <w:u w:val="single"/>
+        </w:rPr>
+        <w:t>UVa 11389 - The Bus Driver Problem *</w:t>
       </w:r>
       <w:r>
         <w:t xml:space="preserve"> (load balancing)</w:t>
@@ -172,21 +154,12 @@
           <w:numId w:val="1"/>
         </w:numPr>
       </w:pPr>
-      <w:proofErr w:type="spellStart"/>
-      <w:r>
-        <w:rPr>
-          <w:b/>
-          <w:u w:val="single"/>
-        </w:rPr>
-        <w:t>UVa</w:t>
-      </w:r>
-      <w:proofErr w:type="spellEnd"/>
-      <w:r>
-        <w:rPr>
-          <w:b/>
-          <w:u w:val="single"/>
-        </w:rPr>
-        <w:t xml:space="preserve"> 12405 - Scarecrow * </w:t>
+      <w:r>
+        <w:rPr>
+          <w:b/>
+          <w:u w:val="single"/>
+        </w:rPr>
+        <w:t xml:space="preserve">UVa 12405 - Scarecrow * </w:t>
       </w:r>
       <w:r>
         <w:t xml:space="preserve">(simpler interval covering problem) </w:t>
@@ -229,21 +202,12 @@
           <w:u w:val="single"/>
         </w:rPr>
       </w:pPr>
-      <w:proofErr w:type="spellStart"/>
-      <w:r>
-        <w:rPr>
-          <w:b/>
-          <w:u w:val="single"/>
-        </w:rPr>
-        <w:t>UVa</w:t>
-      </w:r>
-      <w:proofErr w:type="spellEnd"/>
-      <w:r>
-        <w:rPr>
-          <w:b/>
-          <w:u w:val="single"/>
-        </w:rPr>
-        <w:t xml:space="preserve"> 11100 - The Trip, 2007 * </w:t>
+      <w:r>
+        <w:rPr>
+          <w:b/>
+          <w:u w:val="single"/>
+        </w:rPr>
+        <w:t xml:space="preserve">UVa 11100 - The Trip, 2007 * </w:t>
       </w:r>
     </w:p>
     <w:p>
@@ -255,15 +219,7 @@
         </w:numPr>
       </w:pPr>
       <w:r>
-        <w:t xml:space="preserve">Runtime Error despite passing </w:t>
-      </w:r>
-      <w:proofErr w:type="spellStart"/>
-      <w:r>
-        <w:t>uDebug</w:t>
-      </w:r>
-      <w:proofErr w:type="spellEnd"/>
-      <w:r>
-        <w:t>, might be broken for Python</w:t>
+        <w:t>Runtime Error despite passing uDebug, might be broken for Python</w:t>
       </w:r>
     </w:p>
     <w:p>
@@ -278,37 +234,12 @@
           <w:u w:val="single"/>
         </w:rPr>
       </w:pPr>
-      <w:proofErr w:type="spellStart"/>
-      <w:r>
-        <w:rPr>
-          <w:b/>
-          <w:u w:val="single"/>
-        </w:rPr>
-        <w:t>UVa</w:t>
-      </w:r>
-      <w:proofErr w:type="spellEnd"/>
-      <w:r>
-        <w:rPr>
-          <w:b/>
-          <w:u w:val="single"/>
-        </w:rPr>
-        <w:t xml:space="preserve"> 11292 - Dragon of </w:t>
-      </w:r>
-      <w:proofErr w:type="spellStart"/>
-      <w:r>
-        <w:rPr>
-          <w:b/>
-          <w:u w:val="single"/>
-        </w:rPr>
-        <w:t>Loowater</w:t>
-      </w:r>
-      <w:proofErr w:type="spellEnd"/>
-      <w:r>
-        <w:rPr>
-          <w:b/>
-          <w:u w:val="single"/>
-        </w:rPr>
-        <w:t xml:space="preserve"> * </w:t>
+      <w:r>
+        <w:rPr>
+          <w:b/>
+          <w:u w:val="single"/>
+        </w:rPr>
+        <w:t xml:space="preserve">UVa 11292 - Dragon of Loowater * </w:t>
       </w:r>
     </w:p>
     <w:p>
@@ -335,21 +266,12 @@
           <w:u w:val="single"/>
         </w:rPr>
       </w:pPr>
-      <w:proofErr w:type="spellStart"/>
-      <w:r>
-        <w:rPr>
-          <w:b/>
-          <w:u w:val="single"/>
-        </w:rPr>
-        <w:t>UVa</w:t>
-      </w:r>
-      <w:proofErr w:type="spellEnd"/>
-      <w:r>
-        <w:rPr>
-          <w:b/>
-          <w:u w:val="single"/>
-        </w:rPr>
-        <w:t xml:space="preserve"> 12210 - A Match Making Problem * </w:t>
+      <w:r>
+        <w:rPr>
+          <w:b/>
+          <w:u w:val="single"/>
+        </w:rPr>
+        <w:t xml:space="preserve">UVa 12210 - A Match Making Problem * </w:t>
       </w:r>
     </w:p>
     <w:p>
@@ -375,13 +297,8 @@
           <w:numId w:val="3"/>
         </w:numPr>
       </w:pPr>
-      <w:proofErr w:type="spellStart"/>
-      <w:r>
-        <w:t>UVa</w:t>
-      </w:r>
-      <w:proofErr w:type="spellEnd"/>
-      <w:r>
-        <w:t xml:space="preserve"> 10763 - Foreign Exchange</w:t>
+      <w:r>
+        <w:t>UVa 10763 - Foreign Exchange</w:t>
       </w:r>
       <w:r>
         <w:rPr>
@@ -403,152 +320,182 @@
         <w:t>Accepted</w:t>
       </w:r>
     </w:p>
-    <w:p>
+    <w:p/>
+    <w:p>
+      <w:r>
+        <w:t>Non-</w:t>
+      </w:r>
+      <w:r>
+        <w:t>Classical</w:t>
+      </w:r>
+    </w:p>
+    <w:p/>
+    <w:p>
+      <w:pPr>
+        <w:pStyle w:val="ListParagraph"/>
+        <w:numPr>
+          <w:ilvl w:val="0"/>
+          <w:numId w:val="4"/>
+        </w:numPr>
+        <w:rPr>
+          <w:b/>
+          <w:u w:val="single"/>
+        </w:rPr>
+      </w:pPr>
+      <w:r>
+        <w:rPr>
+          <w:b/>
+          <w:u w:val="single"/>
+        </w:rPr>
+        <w:t xml:space="preserve">UVa 10656 - Maximum Sum (II) * </w:t>
+      </w:r>
+    </w:p>
+    <w:p>
+      <w:pPr>
+        <w:pStyle w:val="ListParagraph"/>
+        <w:numPr>
+          <w:ilvl w:val="1"/>
+          <w:numId w:val="4"/>
+        </w:numPr>
+        <w:rPr>
+          <w:b/>
+          <w:u w:val="single"/>
+        </w:rPr>
+      </w:pPr>
+      <w:r>
+        <w:t>Accepted</w:t>
+      </w:r>
+    </w:p>
+    <w:p>
+      <w:pPr>
+        <w:pStyle w:val="ListParagraph"/>
+        <w:numPr>
+          <w:ilvl w:val="0"/>
+          <w:numId w:val="4"/>
+        </w:numPr>
+        <w:rPr>
+          <w:b/>
+          <w:u w:val="single"/>
+        </w:rPr>
+      </w:pPr>
+      <w:r>
+        <w:rPr>
+          <w:b/>
+          <w:u w:val="single"/>
+        </w:rPr>
+        <w:t>UVa 10718 - Bit Mask *</w:t>
+      </w:r>
+    </w:p>
+    <w:p>
+      <w:pPr>
+        <w:pStyle w:val="ListParagraph"/>
+        <w:numPr>
+          <w:ilvl w:val="1"/>
+          <w:numId w:val="4"/>
+        </w:numPr>
+      </w:pPr>
+      <w:r>
+        <w:t>Wrong Answer</w:t>
+      </w:r>
+    </w:p>
+    <w:p>
+      <w:pPr>
+        <w:pStyle w:val="ListParagraph"/>
+        <w:numPr>
+          <w:ilvl w:val="0"/>
+          <w:numId w:val="4"/>
+        </w:numPr>
+        <w:rPr>
+          <w:b/>
+          <w:u w:val="single"/>
+        </w:rPr>
+      </w:pPr>
+      <w:r>
+        <w:rPr>
+          <w:b/>
+          <w:u w:val="single"/>
+        </w:rPr>
+        <w:t>UVa 11157 - Dynamic Frog *</w:t>
+      </w:r>
+    </w:p>
+    <w:p>
+      <w:pPr>
+        <w:pStyle w:val="ListParagraph"/>
+        <w:numPr>
+          <w:ilvl w:val="1"/>
+          <w:numId w:val="4"/>
+        </w:numPr>
+        <w:rPr>
+          <w:b/>
+          <w:u w:val="single"/>
+        </w:rPr>
+      </w:pPr>
+      <w:r>
+        <w:t>Not sure where to start</w:t>
+      </w:r>
+    </w:p>
+    <w:p>
+      <w:pPr>
+        <w:pStyle w:val="ListParagraph"/>
+        <w:numPr>
+          <w:ilvl w:val="0"/>
+          <w:numId w:val="4"/>
+        </w:numPr>
+      </w:pPr>
+      <w:r>
+        <w:t>UVa 11240 -</w:t>
+      </w:r>
+      <w:r>
+        <w:t xml:space="preserve"> Antimonotonicity</w:t>
+      </w:r>
+      <w:r>
+        <w:rPr>
+          <w:rFonts w:ascii="MS Mincho" w:eastAsia="MS Mincho" w:hAnsi="MS Mincho" w:cs="MS Mincho"/>
+        </w:rPr>
+        <w:t> +</w:t>
+      </w:r>
+    </w:p>
+    <w:p>
+      <w:pPr>
+        <w:pStyle w:val="ListParagraph"/>
+        <w:numPr>
+          <w:ilvl w:val="1"/>
+          <w:numId w:val="4"/>
+        </w:numPr>
+      </w:pPr>
+      <w:r>
+        <w:rPr>
+          <w:rFonts w:eastAsia="MS Mincho" w:cs="MS Mincho"/>
+        </w:rPr>
+        <w:t>Accepted</w:t>
+      </w:r>
+    </w:p>
+    <w:p>
+      <w:pPr>
+        <w:pStyle w:val="ListParagraph"/>
+        <w:numPr>
+          <w:ilvl w:val="0"/>
+          <w:numId w:val="4"/>
+        </w:numPr>
+      </w:pPr>
+      <w:r>
+        <w:t>UVa 11900 – Boiled eggs</w:t>
+      </w:r>
+    </w:p>
+    <w:p>
+      <w:pPr>
+        <w:pStyle w:val="ListParagraph"/>
+        <w:numPr>
+          <w:ilvl w:val="1"/>
+          <w:numId w:val="4"/>
+        </w:numPr>
+      </w:pPr>
+      <w:r>
+        <w:t>Accepted</w:t>
+      </w:r>
       <w:bookmarkStart w:id="0" w:name="_GoBack"/>
       <w:bookmarkEnd w:id="0"/>
-    </w:p>
-    <w:p>
-      <w:r>
-        <w:t>Non-Classical</w:t>
-      </w:r>
-    </w:p>
-    <w:p/>
-    <w:p>
-      <w:pPr>
-        <w:pStyle w:val="ListParagraph"/>
-        <w:numPr>
-          <w:ilvl w:val="0"/>
-          <w:numId w:val="4"/>
-        </w:numPr>
-        <w:rPr>
-          <w:b/>
-          <w:u w:val="single"/>
-        </w:rPr>
-      </w:pPr>
-      <w:proofErr w:type="spellStart"/>
-      <w:r>
-        <w:rPr>
-          <w:b/>
-          <w:u w:val="single"/>
-        </w:rPr>
-        <w:t>UVa</w:t>
-      </w:r>
-      <w:proofErr w:type="spellEnd"/>
-      <w:r>
-        <w:rPr>
-          <w:b/>
-          <w:u w:val="single"/>
-        </w:rPr>
-        <w:t xml:space="preserve"> 10656 - Maximum Sum (II) * </w:t>
-      </w:r>
-    </w:p>
-    <w:p>
-      <w:pPr>
-        <w:pStyle w:val="ListParagraph"/>
-        <w:numPr>
-          <w:ilvl w:val="1"/>
-          <w:numId w:val="4"/>
-        </w:numPr>
-        <w:rPr>
-          <w:b/>
-          <w:u w:val="single"/>
-        </w:rPr>
-      </w:pPr>
-      <w:r>
-        <w:t>Accepted</w:t>
-      </w:r>
-    </w:p>
-    <w:p>
-      <w:pPr>
-        <w:pStyle w:val="ListParagraph"/>
-        <w:numPr>
-          <w:ilvl w:val="0"/>
-          <w:numId w:val="4"/>
-        </w:numPr>
-        <w:rPr>
-          <w:b/>
-          <w:u w:val="single"/>
-        </w:rPr>
-      </w:pPr>
-      <w:proofErr w:type="spellStart"/>
-      <w:r>
-        <w:rPr>
-          <w:b/>
-          <w:u w:val="single"/>
-        </w:rPr>
-        <w:t>UVa</w:t>
-      </w:r>
-      <w:proofErr w:type="spellEnd"/>
-      <w:r>
-        <w:rPr>
-          <w:b/>
-          <w:u w:val="single"/>
-        </w:rPr>
-        <w:t xml:space="preserve"> 10718 - Bit Mask *</w:t>
-      </w:r>
-    </w:p>
-    <w:p>
-      <w:pPr>
-        <w:pStyle w:val="ListParagraph"/>
-        <w:numPr>
-          <w:ilvl w:val="1"/>
-          <w:numId w:val="4"/>
-        </w:numPr>
-      </w:pPr>
-      <w:r>
-        <w:t>Wrong Answer</w:t>
-      </w:r>
-    </w:p>
-    <w:p>
-      <w:pPr>
-        <w:pStyle w:val="ListParagraph"/>
-        <w:numPr>
-          <w:ilvl w:val="0"/>
-          <w:numId w:val="4"/>
-        </w:numPr>
-        <w:rPr>
-          <w:b/>
-          <w:u w:val="single"/>
-        </w:rPr>
-      </w:pPr>
-      <w:proofErr w:type="spellStart"/>
-      <w:r>
-        <w:rPr>
-          <w:b/>
-          <w:u w:val="single"/>
-        </w:rPr>
-        <w:t>UVa</w:t>
-      </w:r>
-      <w:proofErr w:type="spellEnd"/>
-      <w:r>
-        <w:rPr>
-          <w:b/>
-          <w:u w:val="single"/>
-        </w:rPr>
-        <w:t xml:space="preserve"> 11157 - Dynamic Frog *</w:t>
-      </w:r>
-    </w:p>
-    <w:p>
-      <w:pPr>
-        <w:pStyle w:val="ListParagraph"/>
-        <w:numPr>
-          <w:ilvl w:val="1"/>
-          <w:numId w:val="4"/>
-        </w:numPr>
-        <w:rPr>
-          <w:b/>
-          <w:u w:val="single"/>
-        </w:rPr>
-      </w:pPr>
-    </w:p>
-    <w:p>
-      <w:pPr>
-        <w:pStyle w:val="ListParagraph"/>
-        <w:numPr>
-          <w:ilvl w:val="0"/>
-          <w:numId w:val="4"/>
-        </w:numPr>
-      </w:pPr>
     </w:p>
     <w:sectPr>
       <w:pgSz w:w="11900" w:h="16840"/>

</xml_diff>

<commit_message>
solved greedy algorithm p12321
</commit_message>
<xml_diff>
--- a/CP3 Progress Tracker.docx
+++ b/CP3 Progress Tracker.docx
@@ -1,6 +1,6 @@
 
 <file path=word/document.xml><?xml version="1.0" encoding="utf-8"?>
-<w:document xmlns:wpc="http://schemas.microsoft.com/office/word/2010/wordprocessingCanvas" xmlns:mo="http://schemas.microsoft.com/office/mac/office/2008/main" xmlns:mc="http://schemas.openxmlformats.org/markup-compatibility/2006" xmlns:mv="urn:schemas-microsoft-com:mac:vml" xmlns:o="urn:schemas-microsoft-com:office:office" xmlns:r="http://schemas.openxmlformats.org/officeDocument/2006/relationships" xmlns:m="http://schemas.openxmlformats.org/officeDocument/2006/math" xmlns:v="urn:schemas-microsoft-com:vml" xmlns:wp14="http://schemas.microsoft.com/office/word/2010/wordprocessingDrawing" xmlns:wp="http://schemas.openxmlformats.org/drawingml/2006/wordprocessingDrawing" xmlns:w10="urn:schemas-microsoft-com:office:word" xmlns:w="http://schemas.openxmlformats.org/wordprocessingml/2006/main" xmlns:w14="http://schemas.microsoft.com/office/word/2010/wordml" xmlns:w15="http://schemas.microsoft.com/office/word/2012/wordml" xmlns:wpg="http://schemas.microsoft.com/office/word/2010/wordprocessingGroup" xmlns:wpi="http://schemas.microsoft.com/office/word/2010/wordprocessingInk" xmlns:wne="http://schemas.microsoft.com/office/word/2006/wordml" xmlns:wps="http://schemas.microsoft.com/office/word/2010/wordprocessingShape" mc:Ignorable="w14 w15 wp14">
+<w:document xmlns:wpc="http://schemas.microsoft.com/office/word/2010/wordprocessingCanvas" xmlns:cx="http://schemas.microsoft.com/office/drawing/2014/chartex" xmlns:cx1="http://schemas.microsoft.com/office/drawing/2015/9/8/chartex" xmlns:cx2="http://schemas.microsoft.com/office/drawing/2015/10/21/chartex" xmlns:cx3="http://schemas.microsoft.com/office/drawing/2016/5/9/chartex" xmlns:cx4="http://schemas.microsoft.com/office/drawing/2016/5/10/chartex" xmlns:cx5="http://schemas.microsoft.com/office/drawing/2016/5/11/chartex" xmlns:cx6="http://schemas.microsoft.com/office/drawing/2016/5/12/chartex" xmlns:cx7="http://schemas.microsoft.com/office/drawing/2016/5/13/chartex" xmlns:cx8="http://schemas.microsoft.com/office/drawing/2016/5/14/chartex" xmlns:mc="http://schemas.openxmlformats.org/markup-compatibility/2006" xmlns:aink="http://schemas.microsoft.com/office/drawing/2016/ink" xmlns:am3d="http://schemas.microsoft.com/office/drawing/2017/model3d" xmlns:o="urn:schemas-microsoft-com:office:office" xmlns:r="http://schemas.openxmlformats.org/officeDocument/2006/relationships" xmlns:m="http://schemas.openxmlformats.org/officeDocument/2006/math" xmlns:v="urn:schemas-microsoft-com:vml" xmlns:wp14="http://schemas.microsoft.com/office/word/2010/wordprocessingDrawing" xmlns:wp="http://schemas.openxmlformats.org/drawingml/2006/wordprocessingDrawing" xmlns:w10="urn:schemas-microsoft-com:office:word" xmlns:w="http://schemas.openxmlformats.org/wordprocessingml/2006/main" xmlns:w14="http://schemas.microsoft.com/office/word/2010/wordml" xmlns:w15="http://schemas.microsoft.com/office/word/2012/wordml" xmlns:w16cid="http://schemas.microsoft.com/office/word/2016/wordml/cid" xmlns:w16se="http://schemas.microsoft.com/office/word/2015/wordml/symex" xmlns:wpg="http://schemas.microsoft.com/office/word/2010/wordprocessingGroup" xmlns:wpi="http://schemas.microsoft.com/office/word/2010/wordprocessingInk" xmlns:wne="http://schemas.microsoft.com/office/word/2006/wordml" xmlns:wps="http://schemas.microsoft.com/office/word/2010/wordprocessingShape" mc:Ignorable="w14 w15 w16se w16cid wp14">
   <w:body>
     <w:p>
       <w:pPr>
@@ -184,6 +184,65 @@
         <w:t>Accepted</w:t>
       </w:r>
     </w:p>
+    <w:p>
+      <w:pPr>
+        <w:pStyle w:val="ListParagraph"/>
+        <w:numPr>
+          <w:ilvl w:val="0"/>
+          <w:numId w:val="1"/>
+        </w:numPr>
+        <w:rPr>
+          <w:lang w:val="en-AU"/>
+        </w:rPr>
+      </w:pPr>
+      <w:r>
+        <w:rPr>
+          <w:lang w:val="en-AU"/>
+        </w:rPr>
+        <w:t xml:space="preserve">UVa 12321 - Gas Station (interval covering) </w:t>
+      </w:r>
+      <w:r>
+        <w:rPr>
+          <w:rFonts w:ascii="MS Gothic" w:eastAsia="MS Gothic" w:hAnsi="MS Gothic" w:cs="MS Gothic" w:hint="eastAsia"/>
+          <w:lang w:val="en-AU"/>
+        </w:rPr>
+        <w:t> +</w:t>
+      </w:r>
+    </w:p>
+    <w:p>
+      <w:pPr>
+        <w:pStyle w:val="ListParagraph"/>
+        <w:numPr>
+          <w:ilvl w:val="1"/>
+          <w:numId w:val="1"/>
+        </w:numPr>
+        <w:rPr>
+          <w:lang w:val="en-AU"/>
+        </w:rPr>
+      </w:pPr>
+      <w:r>
+        <w:rPr>
+          <w:rFonts w:hint="eastAsia"/>
+          <w:lang w:val="en-AU"/>
+        </w:rPr>
+        <w:t>Failing some uDebug cases</w:t>
+      </w:r>
+    </w:p>
+    <w:p>
+      <w:pPr>
+        <w:pStyle w:val="ListParagraph"/>
+        <w:numPr>
+          <w:ilvl w:val="0"/>
+          <w:numId w:val="1"/>
+        </w:numPr>
+        <w:rPr>
+          <w:lang w:val="en-AU"/>
+        </w:rPr>
+      </w:pPr>
+      <w:bookmarkStart w:id="0" w:name="_GoBack"/>
+      <w:bookmarkEnd w:id="0"/>
+    </w:p>
     <w:p/>
     <w:p>
       <w:r>
@@ -494,8 +553,6 @@
       <w:r>
         <w:t>Accepted</w:t>
       </w:r>
-      <w:bookmarkStart w:id="0" w:name="_GoBack"/>
-      <w:bookmarkEnd w:id="0"/>
     </w:p>
     <w:sectPr>
       <w:pgSz w:w="11900" w:h="16840"/>
@@ -508,8 +565,8 @@
 </file>
 
 <file path=word/numbering.xml><?xml version="1.0" encoding="utf-8"?>
-<w:numbering xmlns:wpc="http://schemas.microsoft.com/office/word/2010/wordprocessingCanvas" xmlns:mo="http://schemas.microsoft.com/office/mac/office/2008/main" xmlns:mc="http://schemas.openxmlformats.org/markup-compatibility/2006" xmlns:mv="urn:schemas-microsoft-com:mac:vml" xmlns:o="urn:schemas-microsoft-com:office:office" xmlns:r="http://schemas.openxmlformats.org/officeDocument/2006/relationships" xmlns:m="http://schemas.openxmlformats.org/officeDocument/2006/math" xmlns:v="urn:schemas-microsoft-com:vml" xmlns:wp14="http://schemas.microsoft.com/office/word/2010/wordprocessingDrawing" xmlns:wp="http://schemas.openxmlformats.org/drawingml/2006/wordprocessingDrawing" xmlns:w10="urn:schemas-microsoft-com:office:word" xmlns:w="http://schemas.openxmlformats.org/wordprocessingml/2006/main" xmlns:w14="http://schemas.microsoft.com/office/word/2010/wordml" xmlns:w15="http://schemas.microsoft.com/office/word/2012/wordml" xmlns:wpg="http://schemas.microsoft.com/office/word/2010/wordprocessingGroup" xmlns:wpi="http://schemas.microsoft.com/office/word/2010/wordprocessingInk" xmlns:wne="http://schemas.microsoft.com/office/word/2006/wordml" xmlns:wps="http://schemas.microsoft.com/office/word/2010/wordprocessingShape" mc:Ignorable="w14 w15 wp14">
-  <w:abstractNum w:abstractNumId="0">
+<w:numbering xmlns:wpc="http://schemas.microsoft.com/office/word/2010/wordprocessingCanvas" xmlns:cx="http://schemas.microsoft.com/office/drawing/2014/chartex" xmlns:cx1="http://schemas.microsoft.com/office/drawing/2015/9/8/chartex" xmlns:cx2="http://schemas.microsoft.com/office/drawing/2015/10/21/chartex" xmlns:cx3="http://schemas.microsoft.com/office/drawing/2016/5/9/chartex" xmlns:cx4="http://schemas.microsoft.com/office/drawing/2016/5/10/chartex" xmlns:cx5="http://schemas.microsoft.com/office/drawing/2016/5/11/chartex" xmlns:cx6="http://schemas.microsoft.com/office/drawing/2016/5/12/chartex" xmlns:cx7="http://schemas.microsoft.com/office/drawing/2016/5/13/chartex" xmlns:cx8="http://schemas.microsoft.com/office/drawing/2016/5/14/chartex" xmlns:mc="http://schemas.openxmlformats.org/markup-compatibility/2006" xmlns:aink="http://schemas.microsoft.com/office/drawing/2016/ink" xmlns:am3d="http://schemas.microsoft.com/office/drawing/2017/model3d" xmlns:o="urn:schemas-microsoft-com:office:office" xmlns:r="http://schemas.openxmlformats.org/officeDocument/2006/relationships" xmlns:m="http://schemas.openxmlformats.org/officeDocument/2006/math" xmlns:v="urn:schemas-microsoft-com:vml" xmlns:wp14="http://schemas.microsoft.com/office/word/2010/wordprocessingDrawing" xmlns:wp="http://schemas.openxmlformats.org/drawingml/2006/wordprocessingDrawing" xmlns:w10="urn:schemas-microsoft-com:office:word" xmlns:w="http://schemas.openxmlformats.org/wordprocessingml/2006/main" xmlns:w14="http://schemas.microsoft.com/office/word/2010/wordml" xmlns:w15="http://schemas.microsoft.com/office/word/2012/wordml" xmlns:w16cid="http://schemas.microsoft.com/office/word/2016/wordml/cid" xmlns:w16se="http://schemas.microsoft.com/office/word/2015/wordml/symex" xmlns:wpg="http://schemas.microsoft.com/office/word/2010/wordprocessingGroup" xmlns:wpi="http://schemas.microsoft.com/office/word/2010/wordprocessingInk" xmlns:wne="http://schemas.microsoft.com/office/word/2006/wordml" xmlns:wps="http://schemas.microsoft.com/office/word/2010/wordprocessingShape" mc:Ignorable="w14 w15 w16se w16cid wp14">
+  <w:abstractNum w:abstractNumId="0" w15:restartNumberingAfterBreak="0">
     <w:nsid w:val="00000001"/>
     <w:multiLevelType w:val="hybridMultilevel"/>
     <w:tmpl w:val="00000001"/>
@@ -563,7 +620,7 @@
       <w:lvlJc w:val="left"/>
     </w:lvl>
   </w:abstractNum>
-  <w:abstractNum w:abstractNumId="1">
+  <w:abstractNum w:abstractNumId="1" w15:restartNumberingAfterBreak="0">
     <w:nsid w:val="145F2C99"/>
     <w:multiLevelType w:val="hybridMultilevel"/>
     <w:tmpl w:val="6352D86C"/>
@@ -676,7 +733,7 @@
       </w:rPr>
     </w:lvl>
   </w:abstractNum>
-  <w:abstractNum w:abstractNumId="2">
+  <w:abstractNum w:abstractNumId="2" w15:restartNumberingAfterBreak="0">
     <w:nsid w:val="2D183C8C"/>
     <w:multiLevelType w:val="hybridMultilevel"/>
     <w:tmpl w:val="1BD888B2"/>
@@ -789,7 +846,7 @@
       </w:rPr>
     </w:lvl>
   </w:abstractNum>
-  <w:abstractNum w:abstractNumId="3">
+  <w:abstractNum w:abstractNumId="3" w15:restartNumberingAfterBreak="0">
     <w:nsid w:val="645C61C3"/>
     <w:multiLevelType w:val="hybridMultilevel"/>
     <w:tmpl w:val="7680B0CC"/>
@@ -918,7 +975,7 @@
 </file>
 
 <file path=word/styles.xml><?xml version="1.0" encoding="utf-8"?>
-<w:styles xmlns:mc="http://schemas.openxmlformats.org/markup-compatibility/2006" xmlns:r="http://schemas.openxmlformats.org/officeDocument/2006/relationships" xmlns:w="http://schemas.openxmlformats.org/wordprocessingml/2006/main" xmlns:w14="http://schemas.microsoft.com/office/word/2010/wordml" xmlns:w15="http://schemas.microsoft.com/office/word/2012/wordml" mc:Ignorable="w14 w15">
+<w:styles xmlns:mc="http://schemas.openxmlformats.org/markup-compatibility/2006" xmlns:r="http://schemas.openxmlformats.org/officeDocument/2006/relationships" xmlns:w="http://schemas.openxmlformats.org/wordprocessingml/2006/main" xmlns:w14="http://schemas.microsoft.com/office/word/2010/wordml" xmlns:w15="http://schemas.microsoft.com/office/word/2012/wordml" xmlns:w16cid="http://schemas.microsoft.com/office/word/2016/wordml/cid" xmlns:w16se="http://schemas.microsoft.com/office/word/2015/wordml/symex" mc:Ignorable="w14 w15 w16se w16cid">
   <w:docDefaults>
     <w:rPrDefault>
       <w:rPr>
@@ -930,7 +987,7 @@
     </w:rPrDefault>
     <w:pPrDefault/>
   </w:docDefaults>
-  <w:latentStyles w:defLockedState="0" w:defUIPriority="99" w:defSemiHidden="0" w:defUnhideWhenUsed="0" w:defQFormat="0" w:count="382">
+  <w:latentStyles w:defLockedState="0" w:defUIPriority="99" w:defSemiHidden="0" w:defUnhideWhenUsed="0" w:defQFormat="0" w:count="375">
     <w:lsdException w:name="Normal" w:uiPriority="0" w:qFormat="1"/>
     <w:lsdException w:name="heading 1" w:uiPriority="9" w:qFormat="1"/>
     <w:lsdException w:name="heading 2" w:semiHidden="1" w:uiPriority="9" w:unhideWhenUsed="1" w:qFormat="1"/>
@@ -1087,15 +1144,6 @@
     <w:lsdException w:name="Balloon Text" w:semiHidden="1" w:unhideWhenUsed="1"/>
     <w:lsdException w:name="Table Grid" w:uiPriority="39"/>
     <w:lsdException w:name="Table Theme" w:semiHidden="1" w:unhideWhenUsed="1"/>
-    <w:lsdException w:name="Note Level 1" w:semiHidden="1" w:unhideWhenUsed="1"/>
-    <w:lsdException w:name="Note Level 2" w:semiHidden="1" w:unhideWhenUsed="1"/>
-    <w:lsdException w:name="Note Level 3" w:semiHidden="1" w:unhideWhenUsed="1"/>
-    <w:lsdException w:name="Note Level 4" w:semiHidden="1" w:unhideWhenUsed="1"/>
-    <w:lsdException w:name="Note Level 5" w:semiHidden="1" w:unhideWhenUsed="1"/>
-    <w:lsdException w:name="Note Level 6" w:semiHidden="1" w:unhideWhenUsed="1"/>
-    <w:lsdException w:name="Note Level 7" w:semiHidden="1" w:unhideWhenUsed="1"/>
-    <w:lsdException w:name="Note Level 8" w:semiHidden="1" w:unhideWhenUsed="1"/>
-    <w:lsdException w:name="Note Level 9" w:semiHidden="1" w:unhideWhenUsed="1"/>
     <w:lsdException w:name="Placeholder Text" w:semiHidden="1"/>
     <w:lsdException w:name="No Spacing" w:uiPriority="1" w:qFormat="1"/>
     <w:lsdException w:name="Light Shading" w:uiPriority="60"/>

</xml_diff>

<commit_message>
solved greedy algorithm p10340
</commit_message>
<xml_diff>
--- a/CP3 Progress Tracker.docx
+++ b/CP3 Progress Tracker.docx
@@ -394,199 +394,223 @@
       <w:r>
         <w:t>Wrong answer, probably due to float comparisons</w:t>
       </w:r>
+    </w:p>
+    <w:p/>
+    <w:p>
+      <w:r>
+        <w:t>Non-</w:t>
+      </w:r>
+      <w:r>
+        <w:t>Classical</w:t>
+      </w:r>
+    </w:p>
+    <w:p/>
+    <w:p>
+      <w:pPr>
+        <w:pStyle w:val="ListParagraph"/>
+        <w:numPr>
+          <w:ilvl w:val="0"/>
+          <w:numId w:val="4"/>
+        </w:numPr>
+        <w:rPr>
+          <w:b/>
+          <w:u w:val="single"/>
+        </w:rPr>
+      </w:pPr>
+      <w:r>
+        <w:rPr>
+          <w:b/>
+          <w:u w:val="single"/>
+        </w:rPr>
+        <w:t xml:space="preserve">UVa 10656 - Maximum Sum (II) * </w:t>
+      </w:r>
+    </w:p>
+    <w:p>
+      <w:pPr>
+        <w:pStyle w:val="ListParagraph"/>
+        <w:numPr>
+          <w:ilvl w:val="1"/>
+          <w:numId w:val="4"/>
+        </w:numPr>
+        <w:rPr>
+          <w:b/>
+          <w:u w:val="single"/>
+        </w:rPr>
+      </w:pPr>
+      <w:r>
+        <w:t>Accepted</w:t>
+      </w:r>
+    </w:p>
+    <w:p>
+      <w:pPr>
+        <w:pStyle w:val="ListParagraph"/>
+        <w:numPr>
+          <w:ilvl w:val="0"/>
+          <w:numId w:val="4"/>
+        </w:numPr>
+        <w:rPr>
+          <w:b/>
+          <w:u w:val="single"/>
+        </w:rPr>
+      </w:pPr>
+      <w:r>
+        <w:rPr>
+          <w:b/>
+          <w:u w:val="single"/>
+        </w:rPr>
+        <w:t>UVa 10718 - Bit Mask *</w:t>
+      </w:r>
+    </w:p>
+    <w:p>
+      <w:pPr>
+        <w:pStyle w:val="ListParagraph"/>
+        <w:numPr>
+          <w:ilvl w:val="1"/>
+          <w:numId w:val="4"/>
+        </w:numPr>
+      </w:pPr>
+      <w:r>
+        <w:t>Wrong Answer</w:t>
+      </w:r>
+    </w:p>
+    <w:p>
+      <w:pPr>
+        <w:pStyle w:val="ListParagraph"/>
+        <w:numPr>
+          <w:ilvl w:val="0"/>
+          <w:numId w:val="4"/>
+        </w:numPr>
+        <w:rPr>
+          <w:b/>
+          <w:u w:val="single"/>
+        </w:rPr>
+      </w:pPr>
+      <w:r>
+        <w:rPr>
+          <w:b/>
+          <w:u w:val="single"/>
+        </w:rPr>
+        <w:t>UVa 11157 - Dynamic Frog *</w:t>
+      </w:r>
+    </w:p>
+    <w:p>
+      <w:pPr>
+        <w:pStyle w:val="ListParagraph"/>
+        <w:numPr>
+          <w:ilvl w:val="1"/>
+          <w:numId w:val="4"/>
+        </w:numPr>
+        <w:rPr>
+          <w:b/>
+          <w:u w:val="single"/>
+        </w:rPr>
+      </w:pPr>
+      <w:r>
+        <w:t>Accepted</w:t>
+      </w:r>
+    </w:p>
+    <w:p>
+      <w:pPr>
+        <w:pStyle w:val="ListParagraph"/>
+        <w:numPr>
+          <w:ilvl w:val="1"/>
+          <w:numId w:val="4"/>
+        </w:numPr>
+        <w:rPr>
+          <w:b/>
+          <w:u w:val="single"/>
+        </w:rPr>
+      </w:pPr>
+      <w:r>
+        <w:t>Solved by alternating usage of the small rocks</w:t>
+      </w:r>
+    </w:p>
+    <w:p>
+      <w:pPr>
+        <w:pStyle w:val="ListParagraph"/>
+        <w:numPr>
+          <w:ilvl w:val="0"/>
+          <w:numId w:val="4"/>
+        </w:numPr>
+      </w:pPr>
+      <w:r>
+        <w:t>UVa 11240 -</w:t>
+      </w:r>
+      <w:r>
+        <w:t xml:space="preserve"> Antimonotonicity</w:t>
+      </w:r>
+      <w:r>
+        <w:rPr>
+          <w:rFonts w:ascii="MS Mincho" w:eastAsia="MS Mincho" w:hAnsi="MS Mincho" w:cs="MS Mincho"/>
+        </w:rPr>
+        <w:t> +</w:t>
+      </w:r>
+    </w:p>
+    <w:p>
+      <w:pPr>
+        <w:pStyle w:val="ListParagraph"/>
+        <w:numPr>
+          <w:ilvl w:val="1"/>
+          <w:numId w:val="4"/>
+        </w:numPr>
+      </w:pPr>
+      <w:r>
+        <w:rPr>
+          <w:rFonts w:eastAsia="MS Mincho" w:cs="MS Mincho"/>
+        </w:rPr>
+        <w:t>Accepted</w:t>
+      </w:r>
+    </w:p>
+    <w:p>
+      <w:pPr>
+        <w:pStyle w:val="ListParagraph"/>
+        <w:numPr>
+          <w:ilvl w:val="0"/>
+          <w:numId w:val="4"/>
+        </w:numPr>
+      </w:pPr>
+      <w:r>
+        <w:t>UVa 11900 – Boiled eggs</w:t>
+      </w:r>
+    </w:p>
+    <w:p>
+      <w:pPr>
+        <w:pStyle w:val="ListParagraph"/>
+        <w:numPr>
+          <w:ilvl w:val="1"/>
+          <w:numId w:val="4"/>
+        </w:numPr>
+      </w:pPr>
+      <w:r>
+        <w:t>Accepted</w:t>
+      </w:r>
+    </w:p>
+    <w:p>
+      <w:pPr>
+        <w:pStyle w:val="ListParagraph"/>
+        <w:numPr>
+          <w:ilvl w:val="0"/>
+          <w:numId w:val="4"/>
+        </w:numPr>
+      </w:pPr>
+      <w:r>
+        <w:t>UVa 10340 – All in All</w:t>
+      </w:r>
+    </w:p>
+    <w:p>
+      <w:pPr>
+        <w:pStyle w:val="ListParagraph"/>
+        <w:numPr>
+          <w:ilvl w:val="1"/>
+          <w:numId w:val="4"/>
+        </w:numPr>
+      </w:pPr>
+      <w:r>
+        <w:t>Accepted</w:t>
+      </w:r>
       <w:bookmarkStart w:id="0" w:name="_GoBack"/>
       <w:bookmarkEnd w:id="0"/>
-    </w:p>
-    <w:p/>
-    <w:p>
-      <w:r>
-        <w:t>Non-</w:t>
-      </w:r>
-      <w:r>
-        <w:t>Classical</w:t>
-      </w:r>
-    </w:p>
-    <w:p/>
-    <w:p>
-      <w:pPr>
-        <w:pStyle w:val="ListParagraph"/>
-        <w:numPr>
-          <w:ilvl w:val="0"/>
-          <w:numId w:val="4"/>
-        </w:numPr>
-        <w:rPr>
-          <w:b/>
-          <w:u w:val="single"/>
-        </w:rPr>
-      </w:pPr>
-      <w:r>
-        <w:rPr>
-          <w:b/>
-          <w:u w:val="single"/>
-        </w:rPr>
-        <w:t xml:space="preserve">UVa 10656 - Maximum Sum (II) * </w:t>
-      </w:r>
-    </w:p>
-    <w:p>
-      <w:pPr>
-        <w:pStyle w:val="ListParagraph"/>
-        <w:numPr>
-          <w:ilvl w:val="1"/>
-          <w:numId w:val="4"/>
-        </w:numPr>
-        <w:rPr>
-          <w:b/>
-          <w:u w:val="single"/>
-        </w:rPr>
-      </w:pPr>
-      <w:r>
-        <w:t>Accepted</w:t>
-      </w:r>
-    </w:p>
-    <w:p>
-      <w:pPr>
-        <w:pStyle w:val="ListParagraph"/>
-        <w:numPr>
-          <w:ilvl w:val="0"/>
-          <w:numId w:val="4"/>
-        </w:numPr>
-        <w:rPr>
-          <w:b/>
-          <w:u w:val="single"/>
-        </w:rPr>
-      </w:pPr>
-      <w:r>
-        <w:rPr>
-          <w:b/>
-          <w:u w:val="single"/>
-        </w:rPr>
-        <w:t>UVa 10718 - Bit Mask *</w:t>
-      </w:r>
-    </w:p>
-    <w:p>
-      <w:pPr>
-        <w:pStyle w:val="ListParagraph"/>
-        <w:numPr>
-          <w:ilvl w:val="1"/>
-          <w:numId w:val="4"/>
-        </w:numPr>
-      </w:pPr>
-      <w:r>
-        <w:t>Wrong Answer</w:t>
-      </w:r>
-    </w:p>
-    <w:p>
-      <w:pPr>
-        <w:pStyle w:val="ListParagraph"/>
-        <w:numPr>
-          <w:ilvl w:val="0"/>
-          <w:numId w:val="4"/>
-        </w:numPr>
-        <w:rPr>
-          <w:b/>
-          <w:u w:val="single"/>
-        </w:rPr>
-      </w:pPr>
-      <w:r>
-        <w:rPr>
-          <w:b/>
-          <w:u w:val="single"/>
-        </w:rPr>
-        <w:t>UVa 11157 - Dynamic Frog *</w:t>
-      </w:r>
-    </w:p>
-    <w:p>
-      <w:pPr>
-        <w:pStyle w:val="ListParagraph"/>
-        <w:numPr>
-          <w:ilvl w:val="1"/>
-          <w:numId w:val="4"/>
-        </w:numPr>
-        <w:rPr>
-          <w:b/>
-          <w:u w:val="single"/>
-        </w:rPr>
-      </w:pPr>
-      <w:r>
-        <w:t>Accepted</w:t>
-      </w:r>
-    </w:p>
-    <w:p>
-      <w:pPr>
-        <w:pStyle w:val="ListParagraph"/>
-        <w:numPr>
-          <w:ilvl w:val="1"/>
-          <w:numId w:val="4"/>
-        </w:numPr>
-        <w:rPr>
-          <w:b/>
-          <w:u w:val="single"/>
-        </w:rPr>
-      </w:pPr>
-      <w:r>
-        <w:t>Solved by alternating usage of the small rocks</w:t>
-      </w:r>
-    </w:p>
-    <w:p>
-      <w:pPr>
-        <w:pStyle w:val="ListParagraph"/>
-        <w:numPr>
-          <w:ilvl w:val="0"/>
-          <w:numId w:val="4"/>
-        </w:numPr>
-      </w:pPr>
-      <w:r>
-        <w:t>UVa 11240 -</w:t>
-      </w:r>
-      <w:r>
-        <w:t xml:space="preserve"> Antimonotonicity</w:t>
-      </w:r>
-      <w:r>
-        <w:rPr>
-          <w:rFonts w:ascii="MS Mincho" w:eastAsia="MS Mincho" w:hAnsi="MS Mincho" w:cs="MS Mincho"/>
-        </w:rPr>
-        <w:t> -</w:t>
-      </w:r>
-    </w:p>
-    <w:p>
-      <w:pPr>
-        <w:pStyle w:val="ListParagraph"/>
-        <w:numPr>
-          <w:ilvl w:val="1"/>
-          <w:numId w:val="4"/>
-        </w:numPr>
-      </w:pPr>
-      <w:r>
-        <w:rPr>
-          <w:rFonts w:eastAsia="MS Mincho" w:cs="MS Mincho"/>
-        </w:rPr>
-        <w:t>Accepted</w:t>
-      </w:r>
-    </w:p>
-    <w:p>
-      <w:pPr>
-        <w:pStyle w:val="ListParagraph"/>
-        <w:numPr>
-          <w:ilvl w:val="0"/>
-          <w:numId w:val="4"/>
-        </w:numPr>
-      </w:pPr>
-      <w:r>
-        <w:t>UVa 11900 – Boiled eggs</w:t>
-      </w:r>
-    </w:p>
-    <w:p>
-      <w:pPr>
-        <w:pStyle w:val="ListParagraph"/>
-        <w:numPr>
-          <w:ilvl w:val="1"/>
-          <w:numId w:val="4"/>
-        </w:numPr>
-      </w:pPr>
-      <w:r>
-        <w:t>Accepted</w:t>
-      </w:r>
     </w:p>
     <w:sectPr>
       <w:pgSz w:w="11900" w:h="16840"/>

</xml_diff>

<commit_message>
solved greedy algorithm p10785
</commit_message>
<xml_diff>
--- a/CP3 Progress Tracker.docx
+++ b/CP3 Progress Tracker.docx
@@ -395,6 +395,38 @@
         <w:t>Wrong answer, probably due to float comparisons</w:t>
       </w:r>
     </w:p>
+    <w:p>
+      <w:pPr>
+        <w:pStyle w:val="ListParagraph"/>
+        <w:numPr>
+          <w:ilvl w:val="0"/>
+          <w:numId w:val="3"/>
+        </w:numPr>
+        <w:rPr>
+          <w:lang w:val="en-AU"/>
+        </w:rPr>
+      </w:pPr>
+      <w:r>
+        <w:rPr>
+          <w:lang w:val="en-AU"/>
+        </w:rPr>
+        <w:t xml:space="preserve">UVa 10785 - The Mad Numerologist </w:t>
+      </w:r>
+    </w:p>
+    <w:p>
+      <w:pPr>
+        <w:pStyle w:val="ListParagraph"/>
+        <w:numPr>
+          <w:ilvl w:val="1"/>
+          <w:numId w:val="3"/>
+        </w:numPr>
+      </w:pPr>
+      <w:r>
+        <w:t>Accepted</w:t>
+      </w:r>
+      <w:bookmarkStart w:id="0" w:name="_GoBack"/>
+      <w:bookmarkEnd w:id="0"/>
+    </w:p>
     <w:p/>
     <w:p>
       <w:r>
@@ -607,10 +639,9 @@
         </w:numPr>
       </w:pPr>
       <w:r>
+        <w:lastRenderedPageBreak/>
         <w:t>Accepted</w:t>
       </w:r>
-      <w:bookmarkStart w:id="0" w:name="_GoBack"/>
-      <w:bookmarkEnd w:id="0"/>
     </w:p>
     <w:sectPr>
       <w:pgSz w:w="11900" w:h="16840"/>

</xml_diff>

<commit_message>
update progress tracked - finished starred easy problems
</commit_message>
<xml_diff>
--- a/CP3 Progress Tracker.docx
+++ b/CP3 Progress Tracker.docx
@@ -57,6 +57,560 @@
         <w:pStyle w:val="Heading1"/>
       </w:pPr>
       <w:r>
+        <w:t>Easy Problems</w:t>
+      </w:r>
+    </w:p>
+    <w:p/>
+    <w:p>
+      <w:pPr>
+        <w:rPr>
+          <w:lang w:val="en-AU"/>
+        </w:rPr>
+      </w:pPr>
+      <w:r>
+        <w:rPr>
+          <w:lang w:val="en-AU"/>
+        </w:rPr>
+        <w:t>Super Easy</w:t>
+      </w:r>
+    </w:p>
+    <w:p>
+      <w:pPr>
+        <w:pStyle w:val="ListParagraph"/>
+        <w:numPr>
+          <w:ilvl w:val="0"/>
+          <w:numId w:val="5"/>
+        </w:numPr>
+        <w:rPr>
+          <w:lang w:val="en-AU"/>
+        </w:rPr>
+      </w:pPr>
+      <w:r>
+        <w:rPr>
+          <w:b/>
+          <w:u w:val="single"/>
+          <w:lang w:val="en-AU"/>
+        </w:rPr>
+        <w:t xml:space="preserve">UVa 11172 - Relational Operators * </w:t>
+      </w:r>
+      <w:r>
+        <w:rPr>
+          <w:lang w:val="en-AU"/>
+        </w:rPr>
+        <w:t>(ad hoc, very easy, one liner)</w:t>
+      </w:r>
+    </w:p>
+    <w:p>
+      <w:pPr>
+        <w:pStyle w:val="ListParagraph"/>
+        <w:numPr>
+          <w:ilvl w:val="1"/>
+          <w:numId w:val="5"/>
+        </w:numPr>
+        <w:rPr>
+          <w:lang w:val="en-AU"/>
+        </w:rPr>
+      </w:pPr>
+      <w:r>
+        <w:rPr>
+          <w:lang w:val="en-AU"/>
+        </w:rPr>
+        <w:t>Accepted</w:t>
+      </w:r>
+    </w:p>
+    <w:p>
+      <w:pPr>
+        <w:pStyle w:val="ListParagraph"/>
+        <w:numPr>
+          <w:ilvl w:val="0"/>
+          <w:numId w:val="5"/>
+        </w:numPr>
+        <w:autoSpaceDE w:val="0"/>
+        <w:autoSpaceDN w:val="0"/>
+        <w:adjustRightInd w:val="0"/>
+        <w:spacing w:after="240" w:line="300" w:lineRule="atLeast"/>
+        <w:rPr>
+          <w:b/>
+          <w:u w:val="single"/>
+          <w:lang w:val="en-AU"/>
+        </w:rPr>
+      </w:pPr>
+      <w:r>
+        <w:rPr>
+          <w:b/>
+          <w:u w:val="single"/>
+          <w:lang w:val="en-AU"/>
+        </w:rPr>
+        <w:t xml:space="preserve">UVa 11498 - Division of Nlogonia * </w:t>
+      </w:r>
+      <w:r>
+        <w:rPr>
+          <w:lang w:val="en-AU"/>
+        </w:rPr>
+        <w:t>(just use if-else statements)</w:t>
+      </w:r>
+    </w:p>
+    <w:p>
+      <w:pPr>
+        <w:pStyle w:val="ListParagraph"/>
+        <w:numPr>
+          <w:ilvl w:val="1"/>
+          <w:numId w:val="5"/>
+        </w:numPr>
+        <w:autoSpaceDE w:val="0"/>
+        <w:autoSpaceDN w:val="0"/>
+        <w:adjustRightInd w:val="0"/>
+        <w:spacing w:after="240" w:line="300" w:lineRule="atLeast"/>
+        <w:rPr>
+          <w:lang w:val="en-AU"/>
+        </w:rPr>
+      </w:pPr>
+      <w:r>
+        <w:rPr>
+          <w:lang w:val="en-AU"/>
+        </w:rPr>
+        <w:t>Accepted</w:t>
+      </w:r>
+    </w:p>
+    <w:p>
+      <w:pPr>
+        <w:pStyle w:val="ListParagraph"/>
+        <w:numPr>
+          <w:ilvl w:val="0"/>
+          <w:numId w:val="5"/>
+        </w:numPr>
+        <w:autoSpaceDE w:val="0"/>
+        <w:autoSpaceDN w:val="0"/>
+        <w:adjustRightInd w:val="0"/>
+        <w:spacing w:after="240" w:line="300" w:lineRule="atLeast"/>
+        <w:rPr>
+          <w:lang w:val="en-AU"/>
+        </w:rPr>
+      </w:pPr>
+      <w:r>
+        <w:rPr>
+          <w:b/>
+          <w:u w:val="single"/>
+          <w:lang w:val="en-AU"/>
+        </w:rPr>
+        <w:t>UVa 11727 - Cost Cutting *</w:t>
+      </w:r>
+      <w:r>
+        <w:rPr>
+          <w:lang w:val="en-AU"/>
+        </w:rPr>
+        <w:t xml:space="preserve"> (sort the 3 numbers and get the median) </w:t>
+      </w:r>
+    </w:p>
+    <w:p>
+      <w:pPr>
+        <w:pStyle w:val="ListParagraph"/>
+        <w:numPr>
+          <w:ilvl w:val="1"/>
+          <w:numId w:val="5"/>
+        </w:numPr>
+        <w:autoSpaceDE w:val="0"/>
+        <w:autoSpaceDN w:val="0"/>
+        <w:adjustRightInd w:val="0"/>
+        <w:spacing w:after="240" w:line="300" w:lineRule="atLeast"/>
+        <w:rPr>
+          <w:lang w:val="en-AU"/>
+        </w:rPr>
+      </w:pPr>
+      <w:r>
+        <w:rPr>
+          <w:lang w:val="en-AU"/>
+        </w:rPr>
+        <w:t>Accepted</w:t>
+      </w:r>
+    </w:p>
+    <w:p>
+      <w:pPr>
+        <w:autoSpaceDE w:val="0"/>
+        <w:autoSpaceDN w:val="0"/>
+        <w:adjustRightInd w:val="0"/>
+        <w:spacing w:after="240" w:line="300" w:lineRule="atLeast"/>
+        <w:rPr>
+          <w:lang w:val="en-AU"/>
+        </w:rPr>
+      </w:pPr>
+      <w:r>
+        <w:rPr>
+          <w:lang w:val="en-AU"/>
+        </w:rPr>
+        <w:t>Easy</w:t>
+      </w:r>
+    </w:p>
+    <w:p>
+      <w:pPr>
+        <w:pStyle w:val="ListParagraph"/>
+        <w:numPr>
+          <w:ilvl w:val="0"/>
+          <w:numId w:val="5"/>
+        </w:numPr>
+        <w:rPr>
+          <w:lang w:val="en-AU"/>
+        </w:rPr>
+      </w:pPr>
+      <w:r>
+        <w:rPr>
+          <w:b/>
+          <w:u w:val="single"/>
+          <w:lang w:val="en-AU"/>
+        </w:rPr>
+        <w:t xml:space="preserve">UVa </w:t>
+      </w:r>
+      <w:r>
+        <w:rPr>
+          <w:b/>
+          <w:u w:val="single"/>
+          <w:lang w:val="en-AU"/>
+        </w:rPr>
+        <w:t>10114</w:t>
+      </w:r>
+      <w:r>
+        <w:rPr>
+          <w:b/>
+          <w:u w:val="single"/>
+          <w:lang w:val="en-AU"/>
+        </w:rPr>
+        <w:t xml:space="preserve"> </w:t>
+      </w:r>
+      <w:r>
+        <w:rPr>
+          <w:b/>
+          <w:u w:val="single"/>
+          <w:lang w:val="en-AU"/>
+        </w:rPr>
+        <w:t>–</w:t>
+      </w:r>
+      <w:r>
+        <w:rPr>
+          <w:b/>
+          <w:u w:val="single"/>
+          <w:lang w:val="en-AU"/>
+        </w:rPr>
+        <w:t xml:space="preserve"> </w:t>
+      </w:r>
+      <w:r>
+        <w:rPr>
+          <w:b/>
+          <w:u w:val="single"/>
+          <w:lang w:val="en-AU"/>
+        </w:rPr>
+        <w:t>Loansome Car Buyer</w:t>
+      </w:r>
+      <w:r>
+        <w:rPr>
+          <w:b/>
+          <w:u w:val="single"/>
+          <w:lang w:val="en-AU"/>
+        </w:rPr>
+        <w:t xml:space="preserve"> * </w:t>
+      </w:r>
+      <w:r>
+        <w:rPr>
+          <w:lang w:val="en-AU"/>
+        </w:rPr>
+        <w:t>(</w:t>
+      </w:r>
+      <w:r>
+        <w:rPr>
+          <w:lang w:val="en-AU"/>
+        </w:rPr>
+        <w:t>just simulate the process</w:t>
+      </w:r>
+      <w:r>
+        <w:rPr>
+          <w:lang w:val="en-AU"/>
+        </w:rPr>
+        <w:t>)</w:t>
+      </w:r>
+    </w:p>
+    <w:p>
+      <w:pPr>
+        <w:pStyle w:val="ListParagraph"/>
+        <w:numPr>
+          <w:ilvl w:val="1"/>
+          <w:numId w:val="5"/>
+        </w:numPr>
+        <w:rPr>
+          <w:lang w:val="en-AU"/>
+        </w:rPr>
+      </w:pPr>
+      <w:r>
+        <w:rPr>
+          <w:lang w:val="en-AU"/>
+        </w:rPr>
+        <w:t>Accepted</w:t>
+      </w:r>
+    </w:p>
+    <w:p>
+      <w:pPr>
+        <w:pStyle w:val="ListParagraph"/>
+        <w:numPr>
+          <w:ilvl w:val="0"/>
+          <w:numId w:val="5"/>
+        </w:numPr>
+        <w:rPr>
+          <w:lang w:val="en-AU"/>
+        </w:rPr>
+      </w:pPr>
+      <w:r>
+        <w:rPr>
+          <w:b/>
+          <w:u w:val="single"/>
+          <w:lang w:val="en-AU"/>
+        </w:rPr>
+        <w:t>UVa 11559 – Event Planning *</w:t>
+      </w:r>
+      <w:r>
+        <w:rPr>
+          <w:lang w:val="en-AU"/>
+        </w:rPr>
+        <w:t xml:space="preserve"> (one linear pass)</w:t>
+      </w:r>
+    </w:p>
+    <w:p>
+      <w:pPr>
+        <w:pStyle w:val="ListParagraph"/>
+        <w:numPr>
+          <w:ilvl w:val="1"/>
+          <w:numId w:val="5"/>
+        </w:numPr>
+        <w:rPr>
+          <w:lang w:val="en-AU"/>
+        </w:rPr>
+      </w:pPr>
+      <w:r>
+        <w:rPr>
+          <w:lang w:val="en-AU"/>
+        </w:rPr>
+        <w:t>A</w:t>
+      </w:r>
+      <w:r>
+        <w:rPr>
+          <w:lang w:val="en-AU"/>
+        </w:rPr>
+        <w:t>ccepted</w:t>
+      </w:r>
+    </w:p>
+    <w:p>
+      <w:pPr>
+        <w:pStyle w:val="ListParagraph"/>
+        <w:numPr>
+          <w:ilvl w:val="0"/>
+          <w:numId w:val="5"/>
+        </w:numPr>
+        <w:rPr>
+          <w:lang w:val="en-AU"/>
+        </w:rPr>
+      </w:pPr>
+      <w:r>
+        <w:rPr>
+          <w:b/>
+          <w:u w:val="single"/>
+          <w:lang w:val="en-AU"/>
+        </w:rPr>
+        <w:t>UVa 11799 – Horror Dash *</w:t>
+      </w:r>
+      <w:r>
+        <w:rPr>
+          <w:lang w:val="en-AU"/>
+        </w:rPr>
+        <w:t xml:space="preserve"> (one linear scan to find the max value)</w:t>
+      </w:r>
+    </w:p>
+    <w:p>
+      <w:pPr>
+        <w:pStyle w:val="ListParagraph"/>
+        <w:numPr>
+          <w:ilvl w:val="1"/>
+          <w:numId w:val="5"/>
+        </w:numPr>
+        <w:rPr>
+          <w:lang w:val="en-AU"/>
+        </w:rPr>
+      </w:pPr>
+      <w:r>
+        <w:rPr>
+          <w:lang w:val="en-AU"/>
+        </w:rPr>
+        <w:t>A</w:t>
+      </w:r>
+      <w:r>
+        <w:rPr>
+          <w:lang w:val="en-AU"/>
+        </w:rPr>
+        <w:t>ccepted</w:t>
+      </w:r>
+    </w:p>
+    <w:p>
+      <w:pPr>
+        <w:rPr>
+          <w:lang w:val="en-AU"/>
+        </w:rPr>
+      </w:pPr>
+    </w:p>
+    <w:p>
+      <w:pPr>
+        <w:rPr>
+          <w:lang w:val="en-AU"/>
+        </w:rPr>
+      </w:pPr>
+      <w:r>
+        <w:rPr>
+          <w:lang w:val="en-AU"/>
+        </w:rPr>
+        <w:t>Medium</w:t>
+      </w:r>
+    </w:p>
+    <w:p>
+      <w:pPr>
+        <w:rPr>
+          <w:lang w:val="en-AU"/>
+        </w:rPr>
+      </w:pPr>
+    </w:p>
+    <w:p>
+      <w:pPr>
+        <w:pStyle w:val="ListParagraph"/>
+        <w:numPr>
+          <w:ilvl w:val="0"/>
+          <w:numId w:val="7"/>
+        </w:numPr>
+        <w:rPr>
+          <w:lang w:val="en-AU"/>
+        </w:rPr>
+      </w:pPr>
+      <w:r>
+        <w:rPr>
+          <w:b/>
+          <w:u w:val="single"/>
+          <w:lang w:val="en-AU"/>
+        </w:rPr>
+        <w:t>UVa 00573 – The Snail *</w:t>
+      </w:r>
+      <w:r>
+        <w:rPr>
+          <w:lang w:val="en-AU"/>
+        </w:rPr>
+        <w:t xml:space="preserve"> (simulation, beware of boundary cases)</w:t>
+      </w:r>
+    </w:p>
+    <w:p>
+      <w:pPr>
+        <w:pStyle w:val="ListParagraph"/>
+        <w:numPr>
+          <w:ilvl w:val="1"/>
+          <w:numId w:val="7"/>
+        </w:numPr>
+        <w:rPr>
+          <w:lang w:val="en-AU"/>
+        </w:rPr>
+      </w:pPr>
+      <w:r>
+        <w:rPr>
+          <w:lang w:val="en-AU"/>
+        </w:rPr>
+        <w:t>Accepted</w:t>
+      </w:r>
+    </w:p>
+    <w:p>
+      <w:pPr>
+        <w:pStyle w:val="ListParagraph"/>
+        <w:numPr>
+          <w:ilvl w:val="0"/>
+          <w:numId w:val="7"/>
+        </w:numPr>
+        <w:rPr>
+          <w:lang w:val="en-AU"/>
+        </w:rPr>
+      </w:pPr>
+      <w:r>
+        <w:rPr>
+          <w:b/>
+          <w:u w:val="single"/>
+          <w:lang w:val="en-AU"/>
+        </w:rPr>
+        <w:t>UVa 10141 – Request for Proposal *</w:t>
+      </w:r>
+      <w:r>
+        <w:rPr>
+          <w:lang w:val="en-AU"/>
+        </w:rPr>
+        <w:t xml:space="preserve"> (solvable with one linear scan)</w:t>
+      </w:r>
+    </w:p>
+    <w:p>
+      <w:pPr>
+        <w:pStyle w:val="ListParagraph"/>
+        <w:numPr>
+          <w:ilvl w:val="1"/>
+          <w:numId w:val="7"/>
+        </w:numPr>
+        <w:rPr>
+          <w:lang w:val="en-AU"/>
+        </w:rPr>
+      </w:pPr>
+      <w:r>
+        <w:rPr>
+          <w:lang w:val="en-AU"/>
+        </w:rPr>
+        <w:t>Accepted</w:t>
+      </w:r>
+    </w:p>
+    <w:p>
+      <w:pPr>
+        <w:pStyle w:val="ListParagraph"/>
+        <w:numPr>
+          <w:ilvl w:val="0"/>
+          <w:numId w:val="7"/>
+        </w:numPr>
+        <w:rPr>
+          <w:lang w:val="en-AU"/>
+        </w:rPr>
+      </w:pPr>
+      <w:r>
+        <w:rPr>
+          <w:b/>
+          <w:u w:val="single"/>
+          <w:lang w:val="en-AU"/>
+        </w:rPr>
+        <w:t>UVa 11507 – Bender B. Rodriguez *</w:t>
+      </w:r>
+      <w:r>
+        <w:rPr>
+          <w:lang w:val="en-AU"/>
+        </w:rPr>
+        <w:t xml:space="preserve"> (simulation, if-else)</w:t>
+      </w:r>
+    </w:p>
+    <w:p>
+      <w:pPr>
+        <w:pStyle w:val="ListParagraph"/>
+        <w:numPr>
+          <w:ilvl w:val="1"/>
+          <w:numId w:val="7"/>
+        </w:numPr>
+        <w:rPr>
+          <w:lang w:val="en-AU"/>
+        </w:rPr>
+      </w:pPr>
+      <w:r>
+        <w:rPr>
+          <w:lang w:val="en-AU"/>
+        </w:rPr>
+        <w:t>Accepted</w:t>
+      </w:r>
+      <w:bookmarkStart w:id="0" w:name="_GoBack"/>
+      <w:bookmarkEnd w:id="0"/>
+    </w:p>
+    <w:p>
+      <w:pPr>
+        <w:pStyle w:val="Heading1"/>
+      </w:pPr>
+      <w:r>
         <w:t>Greedy Algorithms</w:t>
       </w:r>
     </w:p>
@@ -238,6 +792,7 @@
     <w:p/>
     <w:p>
       <w:r>
+        <w:lastRenderedPageBreak/>
         <w:t>Involving Sorting</w:t>
       </w:r>
     </w:p>
@@ -424,8 +979,6 @@
       <w:r>
         <w:t>Accepted</w:t>
       </w:r>
-      <w:bookmarkStart w:id="0" w:name="_GoBack"/>
-      <w:bookmarkEnd w:id="0"/>
     </w:p>
     <w:p/>
     <w:p>
@@ -639,7 +1192,6 @@
         </w:numPr>
       </w:pPr>
       <w:r>
-        <w:lastRenderedPageBreak/>
         <w:t>Accepted</w:t>
       </w:r>
     </w:p>
@@ -823,6 +1375,119 @@
     </w:lvl>
   </w:abstractNum>
   <w:abstractNum w:abstractNumId="2" w15:restartNumberingAfterBreak="0">
+    <w:nsid w:val="24E93A4E"/>
+    <w:multiLevelType w:val="hybridMultilevel"/>
+    <w:tmpl w:val="23A4BBBC"/>
+    <w:lvl w:ilvl="0" w:tplc="0C090001">
+      <w:start w:val="1"/>
+      <w:numFmt w:val="bullet"/>
+      <w:lvlText w:val=""/>
+      <w:lvlJc w:val="left"/>
+      <w:pPr>
+        <w:ind w:left="720" w:hanging="360"/>
+      </w:pPr>
+      <w:rPr>
+        <w:rFonts w:ascii="Symbol" w:hAnsi="Symbol" w:hint="default"/>
+      </w:rPr>
+    </w:lvl>
+    <w:lvl w:ilvl="1" w:tplc="0C090003">
+      <w:start w:val="1"/>
+      <w:numFmt w:val="bullet"/>
+      <w:lvlText w:val="o"/>
+      <w:lvlJc w:val="left"/>
+      <w:pPr>
+        <w:ind w:left="1440" w:hanging="360"/>
+      </w:pPr>
+      <w:rPr>
+        <w:rFonts w:ascii="Courier New" w:hAnsi="Courier New" w:cs="Courier New" w:hint="default"/>
+      </w:rPr>
+    </w:lvl>
+    <w:lvl w:ilvl="2" w:tplc="0C090005" w:tentative="1">
+      <w:start w:val="1"/>
+      <w:numFmt w:val="bullet"/>
+      <w:lvlText w:val=""/>
+      <w:lvlJc w:val="left"/>
+      <w:pPr>
+        <w:ind w:left="2160" w:hanging="360"/>
+      </w:pPr>
+      <w:rPr>
+        <w:rFonts w:ascii="Wingdings" w:hAnsi="Wingdings" w:hint="default"/>
+      </w:rPr>
+    </w:lvl>
+    <w:lvl w:ilvl="3" w:tplc="0C090001" w:tentative="1">
+      <w:start w:val="1"/>
+      <w:numFmt w:val="bullet"/>
+      <w:lvlText w:val=""/>
+      <w:lvlJc w:val="left"/>
+      <w:pPr>
+        <w:ind w:left="2880" w:hanging="360"/>
+      </w:pPr>
+      <w:rPr>
+        <w:rFonts w:ascii="Symbol" w:hAnsi="Symbol" w:hint="default"/>
+      </w:rPr>
+    </w:lvl>
+    <w:lvl w:ilvl="4" w:tplc="0C090003" w:tentative="1">
+      <w:start w:val="1"/>
+      <w:numFmt w:val="bullet"/>
+      <w:lvlText w:val="o"/>
+      <w:lvlJc w:val="left"/>
+      <w:pPr>
+        <w:ind w:left="3600" w:hanging="360"/>
+      </w:pPr>
+      <w:rPr>
+        <w:rFonts w:ascii="Courier New" w:hAnsi="Courier New" w:cs="Courier New" w:hint="default"/>
+      </w:rPr>
+    </w:lvl>
+    <w:lvl w:ilvl="5" w:tplc="0C090005" w:tentative="1">
+      <w:start w:val="1"/>
+      <w:numFmt w:val="bullet"/>
+      <w:lvlText w:val=""/>
+      <w:lvlJc w:val="left"/>
+      <w:pPr>
+        <w:ind w:left="4320" w:hanging="360"/>
+      </w:pPr>
+      <w:rPr>
+        <w:rFonts w:ascii="Wingdings" w:hAnsi="Wingdings" w:hint="default"/>
+      </w:rPr>
+    </w:lvl>
+    <w:lvl w:ilvl="6" w:tplc="0C090001" w:tentative="1">
+      <w:start w:val="1"/>
+      <w:numFmt w:val="bullet"/>
+      <w:lvlText w:val=""/>
+      <w:lvlJc w:val="left"/>
+      <w:pPr>
+        <w:ind w:left="5040" w:hanging="360"/>
+      </w:pPr>
+      <w:rPr>
+        <w:rFonts w:ascii="Symbol" w:hAnsi="Symbol" w:hint="default"/>
+      </w:rPr>
+    </w:lvl>
+    <w:lvl w:ilvl="7" w:tplc="0C090003" w:tentative="1">
+      <w:start w:val="1"/>
+      <w:numFmt w:val="bullet"/>
+      <w:lvlText w:val="o"/>
+      <w:lvlJc w:val="left"/>
+      <w:pPr>
+        <w:ind w:left="5760" w:hanging="360"/>
+      </w:pPr>
+      <w:rPr>
+        <w:rFonts w:ascii="Courier New" w:hAnsi="Courier New" w:cs="Courier New" w:hint="default"/>
+      </w:rPr>
+    </w:lvl>
+    <w:lvl w:ilvl="8" w:tplc="0C090005" w:tentative="1">
+      <w:start w:val="1"/>
+      <w:numFmt w:val="bullet"/>
+      <w:lvlText w:val=""/>
+      <w:lvlJc w:val="left"/>
+      <w:pPr>
+        <w:ind w:left="6480" w:hanging="360"/>
+      </w:pPr>
+      <w:rPr>
+        <w:rFonts w:ascii="Wingdings" w:hAnsi="Wingdings" w:hint="default"/>
+      </w:rPr>
+    </w:lvl>
+  </w:abstractNum>
+  <w:abstractNum w:abstractNumId="3" w15:restartNumberingAfterBreak="0">
     <w:nsid w:val="2D183C8C"/>
     <w:multiLevelType w:val="hybridMultilevel"/>
     <w:tmpl w:val="1BD888B2"/>
@@ -935,7 +1600,120 @@
       </w:rPr>
     </w:lvl>
   </w:abstractNum>
-  <w:abstractNum w:abstractNumId="3" w15:restartNumberingAfterBreak="0">
+  <w:abstractNum w:abstractNumId="4" w15:restartNumberingAfterBreak="0">
+    <w:nsid w:val="5D6D674E"/>
+    <w:multiLevelType w:val="hybridMultilevel"/>
+    <w:tmpl w:val="F688652C"/>
+    <w:lvl w:ilvl="0" w:tplc="0C090001">
+      <w:start w:val="1"/>
+      <w:numFmt w:val="bullet"/>
+      <w:lvlText w:val=""/>
+      <w:lvlJc w:val="left"/>
+      <w:pPr>
+        <w:ind w:left="720" w:hanging="360"/>
+      </w:pPr>
+      <w:rPr>
+        <w:rFonts w:ascii="Symbol" w:hAnsi="Symbol" w:hint="default"/>
+      </w:rPr>
+    </w:lvl>
+    <w:lvl w:ilvl="1" w:tplc="0C090003" w:tentative="1">
+      <w:start w:val="1"/>
+      <w:numFmt w:val="bullet"/>
+      <w:lvlText w:val="o"/>
+      <w:lvlJc w:val="left"/>
+      <w:pPr>
+        <w:ind w:left="1440" w:hanging="360"/>
+      </w:pPr>
+      <w:rPr>
+        <w:rFonts w:ascii="Courier New" w:hAnsi="Courier New" w:cs="Courier New" w:hint="default"/>
+      </w:rPr>
+    </w:lvl>
+    <w:lvl w:ilvl="2" w:tplc="0C090005" w:tentative="1">
+      <w:start w:val="1"/>
+      <w:numFmt w:val="bullet"/>
+      <w:lvlText w:val=""/>
+      <w:lvlJc w:val="left"/>
+      <w:pPr>
+        <w:ind w:left="2160" w:hanging="360"/>
+      </w:pPr>
+      <w:rPr>
+        <w:rFonts w:ascii="Wingdings" w:hAnsi="Wingdings" w:hint="default"/>
+      </w:rPr>
+    </w:lvl>
+    <w:lvl w:ilvl="3" w:tplc="0C090001" w:tentative="1">
+      <w:start w:val="1"/>
+      <w:numFmt w:val="bullet"/>
+      <w:lvlText w:val=""/>
+      <w:lvlJc w:val="left"/>
+      <w:pPr>
+        <w:ind w:left="2880" w:hanging="360"/>
+      </w:pPr>
+      <w:rPr>
+        <w:rFonts w:ascii="Symbol" w:hAnsi="Symbol" w:hint="default"/>
+      </w:rPr>
+    </w:lvl>
+    <w:lvl w:ilvl="4" w:tplc="0C090003" w:tentative="1">
+      <w:start w:val="1"/>
+      <w:numFmt w:val="bullet"/>
+      <w:lvlText w:val="o"/>
+      <w:lvlJc w:val="left"/>
+      <w:pPr>
+        <w:ind w:left="3600" w:hanging="360"/>
+      </w:pPr>
+      <w:rPr>
+        <w:rFonts w:ascii="Courier New" w:hAnsi="Courier New" w:cs="Courier New" w:hint="default"/>
+      </w:rPr>
+    </w:lvl>
+    <w:lvl w:ilvl="5" w:tplc="0C090005" w:tentative="1">
+      <w:start w:val="1"/>
+      <w:numFmt w:val="bullet"/>
+      <w:lvlText w:val=""/>
+      <w:lvlJc w:val="left"/>
+      <w:pPr>
+        <w:ind w:left="4320" w:hanging="360"/>
+      </w:pPr>
+      <w:rPr>
+        <w:rFonts w:ascii="Wingdings" w:hAnsi="Wingdings" w:hint="default"/>
+      </w:rPr>
+    </w:lvl>
+    <w:lvl w:ilvl="6" w:tplc="0C090001" w:tentative="1">
+      <w:start w:val="1"/>
+      <w:numFmt w:val="bullet"/>
+      <w:lvlText w:val=""/>
+      <w:lvlJc w:val="left"/>
+      <w:pPr>
+        <w:ind w:left="5040" w:hanging="360"/>
+      </w:pPr>
+      <w:rPr>
+        <w:rFonts w:ascii="Symbol" w:hAnsi="Symbol" w:hint="default"/>
+      </w:rPr>
+    </w:lvl>
+    <w:lvl w:ilvl="7" w:tplc="0C090003" w:tentative="1">
+      <w:start w:val="1"/>
+      <w:numFmt w:val="bullet"/>
+      <w:lvlText w:val="o"/>
+      <w:lvlJc w:val="left"/>
+      <w:pPr>
+        <w:ind w:left="5760" w:hanging="360"/>
+      </w:pPr>
+      <w:rPr>
+        <w:rFonts w:ascii="Courier New" w:hAnsi="Courier New" w:cs="Courier New" w:hint="default"/>
+      </w:rPr>
+    </w:lvl>
+    <w:lvl w:ilvl="8" w:tplc="0C090005" w:tentative="1">
+      <w:start w:val="1"/>
+      <w:numFmt w:val="bullet"/>
+      <w:lvlText w:val=""/>
+      <w:lvlJc w:val="left"/>
+      <w:pPr>
+        <w:ind w:left="6480" w:hanging="360"/>
+      </w:pPr>
+      <w:rPr>
+        <w:rFonts w:ascii="Wingdings" w:hAnsi="Wingdings" w:hint="default"/>
+      </w:rPr>
+    </w:lvl>
+  </w:abstractNum>
+  <w:abstractNum w:abstractNumId="5" w15:restartNumberingAfterBreak="0">
     <w:nsid w:val="645C61C3"/>
     <w:multiLevelType w:val="hybridMultilevel"/>
     <w:tmpl w:val="7680B0CC"/>
@@ -1048,8 +1826,121 @@
       </w:rPr>
     </w:lvl>
   </w:abstractNum>
+  <w:abstractNum w:abstractNumId="6" w15:restartNumberingAfterBreak="0">
+    <w:nsid w:val="70193384"/>
+    <w:multiLevelType w:val="hybridMultilevel"/>
+    <w:tmpl w:val="F300EDFC"/>
+    <w:lvl w:ilvl="0" w:tplc="0C090001">
+      <w:start w:val="1"/>
+      <w:numFmt w:val="bullet"/>
+      <w:lvlText w:val=""/>
+      <w:lvlJc w:val="left"/>
+      <w:pPr>
+        <w:ind w:left="720" w:hanging="360"/>
+      </w:pPr>
+      <w:rPr>
+        <w:rFonts w:ascii="Symbol" w:hAnsi="Symbol" w:hint="default"/>
+      </w:rPr>
+    </w:lvl>
+    <w:lvl w:ilvl="1" w:tplc="0C090003">
+      <w:start w:val="1"/>
+      <w:numFmt w:val="bullet"/>
+      <w:lvlText w:val="o"/>
+      <w:lvlJc w:val="left"/>
+      <w:pPr>
+        <w:ind w:left="1440" w:hanging="360"/>
+      </w:pPr>
+      <w:rPr>
+        <w:rFonts w:ascii="Courier New" w:hAnsi="Courier New" w:cs="Courier New" w:hint="default"/>
+      </w:rPr>
+    </w:lvl>
+    <w:lvl w:ilvl="2" w:tplc="0C090005" w:tentative="1">
+      <w:start w:val="1"/>
+      <w:numFmt w:val="bullet"/>
+      <w:lvlText w:val=""/>
+      <w:lvlJc w:val="left"/>
+      <w:pPr>
+        <w:ind w:left="2160" w:hanging="360"/>
+      </w:pPr>
+      <w:rPr>
+        <w:rFonts w:ascii="Wingdings" w:hAnsi="Wingdings" w:hint="default"/>
+      </w:rPr>
+    </w:lvl>
+    <w:lvl w:ilvl="3" w:tplc="0C090001" w:tentative="1">
+      <w:start w:val="1"/>
+      <w:numFmt w:val="bullet"/>
+      <w:lvlText w:val=""/>
+      <w:lvlJc w:val="left"/>
+      <w:pPr>
+        <w:ind w:left="2880" w:hanging="360"/>
+      </w:pPr>
+      <w:rPr>
+        <w:rFonts w:ascii="Symbol" w:hAnsi="Symbol" w:hint="default"/>
+      </w:rPr>
+    </w:lvl>
+    <w:lvl w:ilvl="4" w:tplc="0C090003" w:tentative="1">
+      <w:start w:val="1"/>
+      <w:numFmt w:val="bullet"/>
+      <w:lvlText w:val="o"/>
+      <w:lvlJc w:val="left"/>
+      <w:pPr>
+        <w:ind w:left="3600" w:hanging="360"/>
+      </w:pPr>
+      <w:rPr>
+        <w:rFonts w:ascii="Courier New" w:hAnsi="Courier New" w:cs="Courier New" w:hint="default"/>
+      </w:rPr>
+    </w:lvl>
+    <w:lvl w:ilvl="5" w:tplc="0C090005" w:tentative="1">
+      <w:start w:val="1"/>
+      <w:numFmt w:val="bullet"/>
+      <w:lvlText w:val=""/>
+      <w:lvlJc w:val="left"/>
+      <w:pPr>
+        <w:ind w:left="4320" w:hanging="360"/>
+      </w:pPr>
+      <w:rPr>
+        <w:rFonts w:ascii="Wingdings" w:hAnsi="Wingdings" w:hint="default"/>
+      </w:rPr>
+    </w:lvl>
+    <w:lvl w:ilvl="6" w:tplc="0C090001" w:tentative="1">
+      <w:start w:val="1"/>
+      <w:numFmt w:val="bullet"/>
+      <w:lvlText w:val=""/>
+      <w:lvlJc w:val="left"/>
+      <w:pPr>
+        <w:ind w:left="5040" w:hanging="360"/>
+      </w:pPr>
+      <w:rPr>
+        <w:rFonts w:ascii="Symbol" w:hAnsi="Symbol" w:hint="default"/>
+      </w:rPr>
+    </w:lvl>
+    <w:lvl w:ilvl="7" w:tplc="0C090003" w:tentative="1">
+      <w:start w:val="1"/>
+      <w:numFmt w:val="bullet"/>
+      <w:lvlText w:val="o"/>
+      <w:lvlJc w:val="left"/>
+      <w:pPr>
+        <w:ind w:left="5760" w:hanging="360"/>
+      </w:pPr>
+      <w:rPr>
+        <w:rFonts w:ascii="Courier New" w:hAnsi="Courier New" w:cs="Courier New" w:hint="default"/>
+      </w:rPr>
+    </w:lvl>
+    <w:lvl w:ilvl="8" w:tplc="0C090005" w:tentative="1">
+      <w:start w:val="1"/>
+      <w:numFmt w:val="bullet"/>
+      <w:lvlText w:val=""/>
+      <w:lvlJc w:val="left"/>
+      <w:pPr>
+        <w:ind w:left="6480" w:hanging="360"/>
+      </w:pPr>
+      <w:rPr>
+        <w:rFonts w:ascii="Wingdings" w:hAnsi="Wingdings" w:hint="default"/>
+      </w:rPr>
+    </w:lvl>
+  </w:abstractNum>
   <w:num w:numId="1">
-    <w:abstractNumId w:val="2"/>
+    <w:abstractNumId w:val="3"/>
   </w:num>
   <w:num w:numId="2">
     <w:abstractNumId w:val="0"/>
@@ -1058,7 +1949,16 @@
     <w:abstractNumId w:val="1"/>
   </w:num>
   <w:num w:numId="4">
-    <w:abstractNumId w:val="3"/>
+    <w:abstractNumId w:val="5"/>
+  </w:num>
+  <w:num w:numId="5">
+    <w:abstractNumId w:val="6"/>
+  </w:num>
+  <w:num w:numId="6">
+    <w:abstractNumId w:val="4"/>
+  </w:num>
+  <w:num w:numId="7">
+    <w:abstractNumId w:val="2"/>
   </w:num>
 </w:numbering>
 </file>

</xml_diff>

<commit_message>
add new subdirectory Games (Chess) and update progress tracker
</commit_message>
<xml_diff>
--- a/CP3 Progress Tracker.docx
+++ b/CP3 Progress Tracker.docx
@@ -11,6 +11,7 @@
           <w:u w:val="single"/>
         </w:rPr>
       </w:pPr>
+      <w:bookmarkStart w:id="0" w:name="_GoBack"/>
       <w:r>
         <w:rPr>
           <w:sz w:val="48"/>
@@ -141,7 +142,25 @@
           <w:u w:val="single"/>
           <w:lang w:val="en-AU"/>
         </w:rPr>
-        <w:t xml:space="preserve">UVa 11498 - Division of Nlogonia * </w:t>
+        <w:t xml:space="preserve">UVa 11498 - Division of </w:t>
+      </w:r>
+      <w:proofErr w:type="spellStart"/>
+      <w:r>
+        <w:rPr>
+          <w:b/>
+          <w:u w:val="single"/>
+          <w:lang w:val="en-AU"/>
+        </w:rPr>
+        <w:t>Nlogonia</w:t>
+      </w:r>
+      <w:proofErr w:type="spellEnd"/>
+      <w:r>
+        <w:rPr>
+          <w:b/>
+          <w:u w:val="single"/>
+          <w:lang w:val="en-AU"/>
+        </w:rPr>
+        <w:t xml:space="preserve"> * </w:t>
       </w:r>
       <w:r>
         <w:rPr>
@@ -252,13 +271,23 @@
           <w:lang w:val="en-AU"/>
         </w:rPr>
       </w:pPr>
-      <w:r>
-        <w:rPr>
-          <w:b/>
-          <w:u w:val="single"/>
-          <w:lang w:val="en-AU"/>
-        </w:rPr>
-        <w:t xml:space="preserve">UVa </w:t>
+      <w:proofErr w:type="spellStart"/>
+      <w:r>
+        <w:rPr>
+          <w:b/>
+          <w:u w:val="single"/>
+          <w:lang w:val="en-AU"/>
+        </w:rPr>
+        <w:t>UVa</w:t>
+      </w:r>
+      <w:proofErr w:type="spellEnd"/>
+      <w:r>
+        <w:rPr>
+          <w:b/>
+          <w:u w:val="single"/>
+          <w:lang w:val="en-AU"/>
+        </w:rPr>
+        <w:t xml:space="preserve"> </w:t>
       </w:r>
       <w:r>
         <w:rPr>
@@ -292,13 +321,23 @@
         </w:rPr>
         <w:t xml:space="preserve"> </w:t>
       </w:r>
-      <w:r>
-        <w:rPr>
-          <w:b/>
-          <w:u w:val="single"/>
-          <w:lang w:val="en-AU"/>
-        </w:rPr>
-        <w:t>Loansome Car Buyer</w:t>
+      <w:proofErr w:type="spellStart"/>
+      <w:r>
+        <w:rPr>
+          <w:b/>
+          <w:u w:val="single"/>
+          <w:lang w:val="en-AU"/>
+        </w:rPr>
+        <w:t>Loansome</w:t>
+      </w:r>
+      <w:proofErr w:type="spellEnd"/>
+      <w:r>
+        <w:rPr>
+          <w:b/>
+          <w:u w:val="single"/>
+          <w:lang w:val="en-AU"/>
+        </w:rPr>
+        <w:t xml:space="preserve"> Car Buyer</w:t>
       </w:r>
       <w:r>
         <w:rPr>
@@ -603,14 +642,379 @@
         </w:rPr>
         <w:t>Accepted</w:t>
       </w:r>
-      <w:bookmarkStart w:id="0" w:name="_GoBack"/>
-      <w:bookmarkEnd w:id="0"/>
+    </w:p>
+    <w:p>
+      <w:pPr>
+        <w:rPr>
+          <w:lang w:val="en-AU"/>
+        </w:rPr>
+      </w:pPr>
+      <w:r>
+        <w:rPr>
+          <w:lang w:val="en-AU"/>
+        </w:rPr>
+        <w:br w:type="page"/>
+      </w:r>
     </w:p>
     <w:p>
       <w:pPr>
         <w:pStyle w:val="Heading1"/>
-      </w:pPr>
-      <w:r>
+        <w:rPr>
+          <w:lang w:val="en-AU"/>
+        </w:rPr>
+      </w:pPr>
+      <w:r>
+        <w:rPr>
+          <w:lang w:val="en-AU"/>
+        </w:rPr>
+        <w:lastRenderedPageBreak/>
+        <w:t>Ad Hoc</w:t>
+      </w:r>
+    </w:p>
+    <w:p>
+      <w:pPr>
+        <w:rPr>
+          <w:lang w:val="en-AU"/>
+        </w:rPr>
+      </w:pPr>
+    </w:p>
+    <w:p>
+      <w:pPr>
+        <w:rPr>
+          <w:lang w:val="en-AU"/>
+        </w:rPr>
+      </w:pPr>
+      <w:r>
+        <w:rPr>
+          <w:lang w:val="en-AU"/>
+        </w:rPr>
+        <w:t>Game (Card)</w:t>
+      </w:r>
+    </w:p>
+    <w:p>
+      <w:pPr>
+        <w:pStyle w:val="ListParagraph"/>
+        <w:numPr>
+          <w:ilvl w:val="0"/>
+          <w:numId w:val="8"/>
+        </w:numPr>
+        <w:rPr>
+          <w:lang w:val="en-AU"/>
+        </w:rPr>
+      </w:pPr>
+      <w:r>
+        <w:rPr>
+          <w:b/>
+          <w:u w:val="single"/>
+          <w:lang w:val="en-AU"/>
+        </w:rPr>
+        <w:t>UVa 00462 - Bridge Hand Evaluator *</w:t>
+      </w:r>
+      <w:r>
+        <w:rPr>
+          <w:lang w:val="en-AU"/>
+        </w:rPr>
+        <w:t xml:space="preserve"> (simulation; card) </w:t>
+      </w:r>
+      <w:r>
+        <w:rPr>
+          <w:rFonts w:ascii="MS Gothic" w:eastAsia="MS Gothic" w:hAnsi="MS Gothic" w:cs="MS Gothic" w:hint="eastAsia"/>
+          <w:lang w:val="en-AU"/>
+        </w:rPr>
+        <w:t> +</w:t>
+      </w:r>
+    </w:p>
+    <w:p>
+      <w:pPr>
+        <w:pStyle w:val="ListParagraph"/>
+        <w:numPr>
+          <w:ilvl w:val="1"/>
+          <w:numId w:val="8"/>
+        </w:numPr>
+        <w:rPr>
+          <w:lang w:val="en-AU"/>
+        </w:rPr>
+      </w:pPr>
+      <w:r>
+        <w:rPr>
+          <w:lang w:val="en-AU"/>
+        </w:rPr>
+        <w:t>Accepted</w:t>
+      </w:r>
+    </w:p>
+    <w:p>
+      <w:pPr>
+        <w:pStyle w:val="ListParagraph"/>
+        <w:numPr>
+          <w:ilvl w:val="0"/>
+          <w:numId w:val="8"/>
+        </w:numPr>
+        <w:rPr>
+          <w:lang w:val="en-AU"/>
+        </w:rPr>
+      </w:pPr>
+      <w:r>
+        <w:rPr>
+          <w:b/>
+          <w:u w:val="single"/>
+          <w:lang w:val="en-AU"/>
+        </w:rPr>
+        <w:t xml:space="preserve">UVa 10646 - What is the Card? * </w:t>
+      </w:r>
+      <w:r>
+        <w:rPr>
+          <w:lang w:val="en-AU"/>
+        </w:rPr>
+        <w:t xml:space="preserve">(shuffle cards with some rule and </w:t>
+      </w:r>
+      <w:r>
+        <w:rPr>
+          <w:rFonts w:ascii="MS Gothic" w:eastAsia="MS Gothic" w:hAnsi="MS Gothic" w:cs="MS Gothic" w:hint="eastAsia"/>
+          <w:lang w:val="en-AU"/>
+        </w:rPr>
+        <w:t> +</w:t>
+      </w:r>
+      <w:r>
+        <w:rPr>
+          <w:lang w:val="en-AU"/>
+        </w:rPr>
+        <w:t>then get certain card)</w:t>
+      </w:r>
+    </w:p>
+    <w:p>
+      <w:pPr>
+        <w:pStyle w:val="ListParagraph"/>
+        <w:numPr>
+          <w:ilvl w:val="1"/>
+          <w:numId w:val="8"/>
+        </w:numPr>
+        <w:rPr>
+          <w:lang w:val="en-AU"/>
+        </w:rPr>
+      </w:pPr>
+      <w:r>
+        <w:rPr>
+          <w:lang w:val="en-AU"/>
+        </w:rPr>
+        <w:t>Accepted</w:t>
+      </w:r>
+      <w:r>
+        <w:rPr>
+          <w:lang w:val="en-AU"/>
+        </w:rPr>
+        <w:t xml:space="preserve"> </w:t>
+      </w:r>
+      <w:r>
+        <w:rPr>
+          <w:rFonts w:ascii="MS Gothic" w:eastAsia="MS Gothic" w:hAnsi="MS Gothic" w:cs="MS Gothic" w:hint="eastAsia"/>
+          <w:lang w:val="en-AU"/>
+        </w:rPr>
+        <w:t> +</w:t>
+      </w:r>
+    </w:p>
+    <w:p>
+      <w:pPr>
+        <w:pStyle w:val="ListParagraph"/>
+        <w:numPr>
+          <w:ilvl w:val="0"/>
+          <w:numId w:val="8"/>
+        </w:numPr>
+        <w:rPr>
+          <w:lang w:val="en-AU"/>
+        </w:rPr>
+      </w:pPr>
+      <w:proofErr w:type="spellStart"/>
+      <w:r>
+        <w:rPr>
+          <w:b/>
+          <w:u w:val="single"/>
+          <w:lang w:val="en-AU"/>
+        </w:rPr>
+        <w:t>UVa</w:t>
+      </w:r>
+      <w:proofErr w:type="spellEnd"/>
+      <w:r>
+        <w:rPr>
+          <w:b/>
+          <w:u w:val="single"/>
+          <w:lang w:val="en-AU"/>
+        </w:rPr>
+        <w:t xml:space="preserve"> 12247 - </w:t>
+      </w:r>
+      <w:proofErr w:type="spellStart"/>
+      <w:r>
+        <w:rPr>
+          <w:b/>
+          <w:u w:val="single"/>
+          <w:lang w:val="en-AU"/>
+        </w:rPr>
+        <w:t>Jollo</w:t>
+      </w:r>
+      <w:proofErr w:type="spellEnd"/>
+      <w:r>
+        <w:rPr>
+          <w:b/>
+          <w:u w:val="single"/>
+          <w:lang w:val="en-AU"/>
+        </w:rPr>
+        <w:t xml:space="preserve"> *</w:t>
+      </w:r>
+      <w:r>
+        <w:rPr>
+          <w:lang w:val="en-AU"/>
+        </w:rPr>
+        <w:t xml:space="preserve"> (interesting card game; simple, but requires good logic to get all test cases correct) </w:t>
+      </w:r>
+      <w:r>
+        <w:rPr>
+          <w:rFonts w:ascii="MS Gothic" w:eastAsia="MS Gothic" w:hAnsi="MS Gothic" w:cs="MS Gothic" w:hint="eastAsia"/>
+          <w:lang w:val="en-AU"/>
+        </w:rPr>
+        <w:t> +</w:t>
+      </w:r>
+    </w:p>
+    <w:p>
+      <w:pPr>
+        <w:pStyle w:val="ListParagraph"/>
+        <w:numPr>
+          <w:ilvl w:val="1"/>
+          <w:numId w:val="8"/>
+        </w:numPr>
+        <w:rPr>
+          <w:lang w:val="en-AU"/>
+        </w:rPr>
+      </w:pPr>
+      <w:r>
+        <w:rPr>
+          <w:lang w:val="en-AU"/>
+        </w:rPr>
+        <w:t>Accepted</w:t>
+      </w:r>
+    </w:p>
+    <w:p>
+      <w:pPr>
+        <w:pStyle w:val="ListParagraph"/>
+        <w:numPr>
+          <w:ilvl w:val="1"/>
+          <w:numId w:val="8"/>
+        </w:numPr>
+        <w:rPr>
+          <w:lang w:val="en-AU"/>
+        </w:rPr>
+      </w:pPr>
+      <w:r>
+        <w:rPr>
+          <w:lang w:val="en-AU"/>
+        </w:rPr>
+        <w:t>Current solution is a bit of a cop out, uses checking for win rather than explicit if statements with full understanding of cases</w:t>
+      </w:r>
+    </w:p>
+    <w:p>
+      <w:pPr>
+        <w:rPr>
+          <w:lang w:val="en-AU"/>
+        </w:rPr>
+      </w:pPr>
+    </w:p>
+    <w:p>
+      <w:pPr>
+        <w:rPr>
+          <w:lang w:val="en-AU"/>
+        </w:rPr>
+      </w:pPr>
+      <w:r>
+        <w:rPr>
+          <w:lang w:val="en-AU"/>
+        </w:rPr>
+        <w:t>Game (Chess)</w:t>
+      </w:r>
+    </w:p>
+    <w:p>
+      <w:pPr>
+        <w:rPr>
+          <w:lang w:val="en-AU"/>
+        </w:rPr>
+      </w:pPr>
+    </w:p>
+    <w:p>
+      <w:pPr>
+        <w:pStyle w:val="ListParagraph"/>
+        <w:numPr>
+          <w:ilvl w:val="0"/>
+          <w:numId w:val="9"/>
+        </w:numPr>
+        <w:rPr>
+          <w:lang w:val="en-AU"/>
+        </w:rPr>
+      </w:pPr>
+      <w:proofErr w:type="spellStart"/>
+      <w:r>
+        <w:rPr>
+          <w:b/>
+          <w:u w:val="single"/>
+          <w:lang w:val="en-AU"/>
+        </w:rPr>
+        <w:t>UVa</w:t>
+      </w:r>
+      <w:proofErr w:type="spellEnd"/>
+      <w:r>
+        <w:rPr>
+          <w:b/>
+          <w:u w:val="single"/>
+          <w:lang w:val="en-AU"/>
+        </w:rPr>
+        <w:t xml:space="preserve"> 00278 - Chess *</w:t>
+      </w:r>
+      <w:r>
+        <w:rPr>
+          <w:lang w:val="en-AU"/>
+        </w:rPr>
+        <w:t xml:space="preserve"> (ad hoc, chess, closed form formula exists) </w:t>
+      </w:r>
+      <w:r>
+        <w:rPr>
+          <w:rFonts w:ascii="MS Gothic" w:eastAsia="MS Gothic" w:hAnsi="MS Gothic" w:cs="MS Gothic" w:hint="eastAsia"/>
+          <w:lang w:val="en-AU"/>
+        </w:rPr>
+        <w:t> +</w:t>
+      </w:r>
+    </w:p>
+    <w:p>
+      <w:pPr>
+        <w:pStyle w:val="ListParagraph"/>
+        <w:numPr>
+          <w:ilvl w:val="1"/>
+          <w:numId w:val="9"/>
+        </w:numPr>
+        <w:rPr>
+          <w:lang w:val="en-AU"/>
+        </w:rPr>
+      </w:pPr>
+    </w:p>
+    <w:p>
+      <w:pPr>
+        <w:rPr>
+          <w:lang w:val="en-AU"/>
+        </w:rPr>
+      </w:pPr>
+      <w:r>
+        <w:rPr>
+          <w:lang w:val="en-AU"/>
+        </w:rPr>
+        <w:br w:type="page"/>
+      </w:r>
+    </w:p>
+    <w:p>
+      <w:pPr>
+        <w:pStyle w:val="Heading1"/>
+      </w:pPr>
+      <w:r>
+        <w:lastRenderedPageBreak/>
         <w:t>Greedy Algorithms</w:t>
       </w:r>
     </w:p>
@@ -792,7 +1196,6 @@
     <w:p/>
     <w:p>
       <w:r>
-        <w:lastRenderedPageBreak/>
         <w:t>Involving Sorting</w:t>
       </w:r>
     </w:p>
@@ -1194,6 +1597,7 @@
       <w:r>
         <w:t>Accepted</w:t>
       </w:r>
+      <w:bookmarkEnd w:id="0"/>
     </w:p>
     <w:sectPr>
       <w:pgSz w:w="11900" w:h="16840"/>
@@ -1375,6 +1779,119 @@
     </w:lvl>
   </w:abstractNum>
   <w:abstractNum w:abstractNumId="2" w15:restartNumberingAfterBreak="0">
+    <w:nsid w:val="17A66840"/>
+    <w:multiLevelType w:val="hybridMultilevel"/>
+    <w:tmpl w:val="72F242D8"/>
+    <w:lvl w:ilvl="0" w:tplc="0C090001">
+      <w:start w:val="1"/>
+      <w:numFmt w:val="bullet"/>
+      <w:lvlText w:val=""/>
+      <w:lvlJc w:val="left"/>
+      <w:pPr>
+        <w:ind w:left="720" w:hanging="360"/>
+      </w:pPr>
+      <w:rPr>
+        <w:rFonts w:ascii="Symbol" w:hAnsi="Symbol" w:hint="default"/>
+      </w:rPr>
+    </w:lvl>
+    <w:lvl w:ilvl="1" w:tplc="0C090003">
+      <w:start w:val="1"/>
+      <w:numFmt w:val="bullet"/>
+      <w:lvlText w:val="o"/>
+      <w:lvlJc w:val="left"/>
+      <w:pPr>
+        <w:ind w:left="1440" w:hanging="360"/>
+      </w:pPr>
+      <w:rPr>
+        <w:rFonts w:ascii="Courier New" w:hAnsi="Courier New" w:cs="Courier New" w:hint="default"/>
+      </w:rPr>
+    </w:lvl>
+    <w:lvl w:ilvl="2" w:tplc="0C090005" w:tentative="1">
+      <w:start w:val="1"/>
+      <w:numFmt w:val="bullet"/>
+      <w:lvlText w:val=""/>
+      <w:lvlJc w:val="left"/>
+      <w:pPr>
+        <w:ind w:left="2160" w:hanging="360"/>
+      </w:pPr>
+      <w:rPr>
+        <w:rFonts w:ascii="Wingdings" w:hAnsi="Wingdings" w:hint="default"/>
+      </w:rPr>
+    </w:lvl>
+    <w:lvl w:ilvl="3" w:tplc="0C090001" w:tentative="1">
+      <w:start w:val="1"/>
+      <w:numFmt w:val="bullet"/>
+      <w:lvlText w:val=""/>
+      <w:lvlJc w:val="left"/>
+      <w:pPr>
+        <w:ind w:left="2880" w:hanging="360"/>
+      </w:pPr>
+      <w:rPr>
+        <w:rFonts w:ascii="Symbol" w:hAnsi="Symbol" w:hint="default"/>
+      </w:rPr>
+    </w:lvl>
+    <w:lvl w:ilvl="4" w:tplc="0C090003" w:tentative="1">
+      <w:start w:val="1"/>
+      <w:numFmt w:val="bullet"/>
+      <w:lvlText w:val="o"/>
+      <w:lvlJc w:val="left"/>
+      <w:pPr>
+        <w:ind w:left="3600" w:hanging="360"/>
+      </w:pPr>
+      <w:rPr>
+        <w:rFonts w:ascii="Courier New" w:hAnsi="Courier New" w:cs="Courier New" w:hint="default"/>
+      </w:rPr>
+    </w:lvl>
+    <w:lvl w:ilvl="5" w:tplc="0C090005" w:tentative="1">
+      <w:start w:val="1"/>
+      <w:numFmt w:val="bullet"/>
+      <w:lvlText w:val=""/>
+      <w:lvlJc w:val="left"/>
+      <w:pPr>
+        <w:ind w:left="4320" w:hanging="360"/>
+      </w:pPr>
+      <w:rPr>
+        <w:rFonts w:ascii="Wingdings" w:hAnsi="Wingdings" w:hint="default"/>
+      </w:rPr>
+    </w:lvl>
+    <w:lvl w:ilvl="6" w:tplc="0C090001" w:tentative="1">
+      <w:start w:val="1"/>
+      <w:numFmt w:val="bullet"/>
+      <w:lvlText w:val=""/>
+      <w:lvlJc w:val="left"/>
+      <w:pPr>
+        <w:ind w:left="5040" w:hanging="360"/>
+      </w:pPr>
+      <w:rPr>
+        <w:rFonts w:ascii="Symbol" w:hAnsi="Symbol" w:hint="default"/>
+      </w:rPr>
+    </w:lvl>
+    <w:lvl w:ilvl="7" w:tplc="0C090003" w:tentative="1">
+      <w:start w:val="1"/>
+      <w:numFmt w:val="bullet"/>
+      <w:lvlText w:val="o"/>
+      <w:lvlJc w:val="left"/>
+      <w:pPr>
+        <w:ind w:left="5760" w:hanging="360"/>
+      </w:pPr>
+      <w:rPr>
+        <w:rFonts w:ascii="Courier New" w:hAnsi="Courier New" w:cs="Courier New" w:hint="default"/>
+      </w:rPr>
+    </w:lvl>
+    <w:lvl w:ilvl="8" w:tplc="0C090005" w:tentative="1">
+      <w:start w:val="1"/>
+      <w:numFmt w:val="bullet"/>
+      <w:lvlText w:val=""/>
+      <w:lvlJc w:val="left"/>
+      <w:pPr>
+        <w:ind w:left="6480" w:hanging="360"/>
+      </w:pPr>
+      <w:rPr>
+        <w:rFonts w:ascii="Wingdings" w:hAnsi="Wingdings" w:hint="default"/>
+      </w:rPr>
+    </w:lvl>
+  </w:abstractNum>
+  <w:abstractNum w:abstractNumId="3" w15:restartNumberingAfterBreak="0">
     <w:nsid w:val="24E93A4E"/>
     <w:multiLevelType w:val="hybridMultilevel"/>
     <w:tmpl w:val="23A4BBBC"/>
@@ -1487,7 +2004,7 @@
       </w:rPr>
     </w:lvl>
   </w:abstractNum>
-  <w:abstractNum w:abstractNumId="3" w15:restartNumberingAfterBreak="0">
+  <w:abstractNum w:abstractNumId="4" w15:restartNumberingAfterBreak="0">
     <w:nsid w:val="2D183C8C"/>
     <w:multiLevelType w:val="hybridMultilevel"/>
     <w:tmpl w:val="1BD888B2"/>
@@ -1600,7 +2117,7 @@
       </w:rPr>
     </w:lvl>
   </w:abstractNum>
-  <w:abstractNum w:abstractNumId="4" w15:restartNumberingAfterBreak="0">
+  <w:abstractNum w:abstractNumId="5" w15:restartNumberingAfterBreak="0">
     <w:nsid w:val="5D6D674E"/>
     <w:multiLevelType w:val="hybridMultilevel"/>
     <w:tmpl w:val="F688652C"/>
@@ -1713,7 +2230,7 @@
       </w:rPr>
     </w:lvl>
   </w:abstractNum>
-  <w:abstractNum w:abstractNumId="5" w15:restartNumberingAfterBreak="0">
+  <w:abstractNum w:abstractNumId="6" w15:restartNumberingAfterBreak="0">
     <w:nsid w:val="645C61C3"/>
     <w:multiLevelType w:val="hybridMultilevel"/>
     <w:tmpl w:val="7680B0CC"/>
@@ -1826,7 +2343,120 @@
       </w:rPr>
     </w:lvl>
   </w:abstractNum>
-  <w:abstractNum w:abstractNumId="6" w15:restartNumberingAfterBreak="0">
+  <w:abstractNum w:abstractNumId="7" w15:restartNumberingAfterBreak="0">
+    <w:nsid w:val="69024D19"/>
+    <w:multiLevelType w:val="hybridMultilevel"/>
+    <w:tmpl w:val="0A56F4B4"/>
+    <w:lvl w:ilvl="0" w:tplc="0C090001">
+      <w:start w:val="1"/>
+      <w:numFmt w:val="bullet"/>
+      <w:lvlText w:val=""/>
+      <w:lvlJc w:val="left"/>
+      <w:pPr>
+        <w:ind w:left="720" w:hanging="360"/>
+      </w:pPr>
+      <w:rPr>
+        <w:rFonts w:ascii="Symbol" w:hAnsi="Symbol" w:hint="default"/>
+      </w:rPr>
+    </w:lvl>
+    <w:lvl w:ilvl="1" w:tplc="0C090003">
+      <w:start w:val="1"/>
+      <w:numFmt w:val="bullet"/>
+      <w:lvlText w:val="o"/>
+      <w:lvlJc w:val="left"/>
+      <w:pPr>
+        <w:ind w:left="1440" w:hanging="360"/>
+      </w:pPr>
+      <w:rPr>
+        <w:rFonts w:ascii="Courier New" w:hAnsi="Courier New" w:cs="Courier New" w:hint="default"/>
+      </w:rPr>
+    </w:lvl>
+    <w:lvl w:ilvl="2" w:tplc="0C090005" w:tentative="1">
+      <w:start w:val="1"/>
+      <w:numFmt w:val="bullet"/>
+      <w:lvlText w:val=""/>
+      <w:lvlJc w:val="left"/>
+      <w:pPr>
+        <w:ind w:left="2160" w:hanging="360"/>
+      </w:pPr>
+      <w:rPr>
+        <w:rFonts w:ascii="Wingdings" w:hAnsi="Wingdings" w:hint="default"/>
+      </w:rPr>
+    </w:lvl>
+    <w:lvl w:ilvl="3" w:tplc="0C090001" w:tentative="1">
+      <w:start w:val="1"/>
+      <w:numFmt w:val="bullet"/>
+      <w:lvlText w:val=""/>
+      <w:lvlJc w:val="left"/>
+      <w:pPr>
+        <w:ind w:left="2880" w:hanging="360"/>
+      </w:pPr>
+      <w:rPr>
+        <w:rFonts w:ascii="Symbol" w:hAnsi="Symbol" w:hint="default"/>
+      </w:rPr>
+    </w:lvl>
+    <w:lvl w:ilvl="4" w:tplc="0C090003" w:tentative="1">
+      <w:start w:val="1"/>
+      <w:numFmt w:val="bullet"/>
+      <w:lvlText w:val="o"/>
+      <w:lvlJc w:val="left"/>
+      <w:pPr>
+        <w:ind w:left="3600" w:hanging="360"/>
+      </w:pPr>
+      <w:rPr>
+        <w:rFonts w:ascii="Courier New" w:hAnsi="Courier New" w:cs="Courier New" w:hint="default"/>
+      </w:rPr>
+    </w:lvl>
+    <w:lvl w:ilvl="5" w:tplc="0C090005" w:tentative="1">
+      <w:start w:val="1"/>
+      <w:numFmt w:val="bullet"/>
+      <w:lvlText w:val=""/>
+      <w:lvlJc w:val="left"/>
+      <w:pPr>
+        <w:ind w:left="4320" w:hanging="360"/>
+      </w:pPr>
+      <w:rPr>
+        <w:rFonts w:ascii="Wingdings" w:hAnsi="Wingdings" w:hint="default"/>
+      </w:rPr>
+    </w:lvl>
+    <w:lvl w:ilvl="6" w:tplc="0C090001" w:tentative="1">
+      <w:start w:val="1"/>
+      <w:numFmt w:val="bullet"/>
+      <w:lvlText w:val=""/>
+      <w:lvlJc w:val="left"/>
+      <w:pPr>
+        <w:ind w:left="5040" w:hanging="360"/>
+      </w:pPr>
+      <w:rPr>
+        <w:rFonts w:ascii="Symbol" w:hAnsi="Symbol" w:hint="default"/>
+      </w:rPr>
+    </w:lvl>
+    <w:lvl w:ilvl="7" w:tplc="0C090003" w:tentative="1">
+      <w:start w:val="1"/>
+      <w:numFmt w:val="bullet"/>
+      <w:lvlText w:val="o"/>
+      <w:lvlJc w:val="left"/>
+      <w:pPr>
+        <w:ind w:left="5760" w:hanging="360"/>
+      </w:pPr>
+      <w:rPr>
+        <w:rFonts w:ascii="Courier New" w:hAnsi="Courier New" w:cs="Courier New" w:hint="default"/>
+      </w:rPr>
+    </w:lvl>
+    <w:lvl w:ilvl="8" w:tplc="0C090005" w:tentative="1">
+      <w:start w:val="1"/>
+      <w:numFmt w:val="bullet"/>
+      <w:lvlText w:val=""/>
+      <w:lvlJc w:val="left"/>
+      <w:pPr>
+        <w:ind w:left="6480" w:hanging="360"/>
+      </w:pPr>
+      <w:rPr>
+        <w:rFonts w:ascii="Wingdings" w:hAnsi="Wingdings" w:hint="default"/>
+      </w:rPr>
+    </w:lvl>
+  </w:abstractNum>
+  <w:abstractNum w:abstractNumId="8" w15:restartNumberingAfterBreak="0">
     <w:nsid w:val="70193384"/>
     <w:multiLevelType w:val="hybridMultilevel"/>
     <w:tmpl w:val="F300EDFC"/>
@@ -1940,7 +2570,7 @@
     </w:lvl>
   </w:abstractNum>
   <w:num w:numId="1">
-    <w:abstractNumId w:val="3"/>
+    <w:abstractNumId w:val="4"/>
   </w:num>
   <w:num w:numId="2">
     <w:abstractNumId w:val="0"/>
@@ -1949,16 +2579,22 @@
     <w:abstractNumId w:val="1"/>
   </w:num>
   <w:num w:numId="4">
+    <w:abstractNumId w:val="6"/>
+  </w:num>
+  <w:num w:numId="5">
+    <w:abstractNumId w:val="8"/>
+  </w:num>
+  <w:num w:numId="6">
     <w:abstractNumId w:val="5"/>
   </w:num>
-  <w:num w:numId="5">
-    <w:abstractNumId w:val="6"/>
+  <w:num w:numId="7">
+    <w:abstractNumId w:val="3"/>
   </w:num>
-  <w:num w:numId="6">
-    <w:abstractNumId w:val="4"/>
+  <w:num w:numId="8">
+    <w:abstractNumId w:val="2"/>
   </w:num>
-  <w:num w:numId="7">
-    <w:abstractNumId w:val="2"/>
+  <w:num w:numId="9">
+    <w:abstractNumId w:val="7"/>
   </w:num>
 </w:numbering>
 </file>
@@ -2354,6 +2990,7 @@
   <w:style w:type="paragraph" w:default="1" w:styleId="Normal">
     <w:name w:val="Normal"/>
     <w:qFormat/>
+    <w:rsid w:val="00922173"/>
   </w:style>
   <w:style w:type="paragraph" w:styleId="Heading1">
     <w:name w:val="heading 1"/>

</xml_diff>

<commit_message>
progress tracker update and minor changes
</commit_message>
<xml_diff>
--- a/CP3 Progress Tracker.docx
+++ b/CP3 Progress Tracker.docx
@@ -1,6 +1,6 @@
 
 <file path=word/document.xml><?xml version="1.0" encoding="utf-8"?>
-<w:document xmlns:wpc="http://schemas.microsoft.com/office/word/2010/wordprocessingCanvas" xmlns:cx="http://schemas.microsoft.com/office/drawing/2014/chartex" xmlns:cx1="http://schemas.microsoft.com/office/drawing/2015/9/8/chartex" xmlns:cx2="http://schemas.microsoft.com/office/drawing/2015/10/21/chartex" xmlns:cx3="http://schemas.microsoft.com/office/drawing/2016/5/9/chartex" xmlns:cx4="http://schemas.microsoft.com/office/drawing/2016/5/10/chartex" xmlns:cx5="http://schemas.microsoft.com/office/drawing/2016/5/11/chartex" xmlns:cx6="http://schemas.microsoft.com/office/drawing/2016/5/12/chartex" xmlns:cx7="http://schemas.microsoft.com/office/drawing/2016/5/13/chartex" xmlns:cx8="http://schemas.microsoft.com/office/drawing/2016/5/14/chartex" xmlns:mc="http://schemas.openxmlformats.org/markup-compatibility/2006" xmlns:aink="http://schemas.microsoft.com/office/drawing/2016/ink" xmlns:am3d="http://schemas.microsoft.com/office/drawing/2017/model3d" xmlns:o="urn:schemas-microsoft-com:office:office" xmlns:r="http://schemas.openxmlformats.org/officeDocument/2006/relationships" xmlns:m="http://schemas.openxmlformats.org/officeDocument/2006/math" xmlns:v="urn:schemas-microsoft-com:vml" xmlns:wp14="http://schemas.microsoft.com/office/word/2010/wordprocessingDrawing" xmlns:wp="http://schemas.openxmlformats.org/drawingml/2006/wordprocessingDrawing" xmlns:w10="urn:schemas-microsoft-com:office:word" xmlns:w="http://schemas.openxmlformats.org/wordprocessingml/2006/main" xmlns:w14="http://schemas.microsoft.com/office/word/2010/wordml" xmlns:w15="http://schemas.microsoft.com/office/word/2012/wordml" xmlns:w16cid="http://schemas.microsoft.com/office/word/2016/wordml/cid" xmlns:w16se="http://schemas.microsoft.com/office/word/2015/wordml/symex" xmlns:wpg="http://schemas.microsoft.com/office/word/2010/wordprocessingGroup" xmlns:wpi="http://schemas.microsoft.com/office/word/2010/wordprocessingInk" xmlns:wne="http://schemas.microsoft.com/office/word/2006/wordml" xmlns:wps="http://schemas.microsoft.com/office/word/2010/wordprocessingShape" mc:Ignorable="w14 w15 w16se w16cid wp14">
+<w:document xmlns:wpc="http://schemas.microsoft.com/office/word/2010/wordprocessingCanvas" xmlns:mo="http://schemas.microsoft.com/office/mac/office/2008/main" xmlns:mc="http://schemas.openxmlformats.org/markup-compatibility/2006" xmlns:mv="urn:schemas-microsoft-com:mac:vml" xmlns:o="urn:schemas-microsoft-com:office:office" xmlns:r="http://schemas.openxmlformats.org/officeDocument/2006/relationships" xmlns:m="http://schemas.openxmlformats.org/officeDocument/2006/math" xmlns:v="urn:schemas-microsoft-com:vml" xmlns:wp14="http://schemas.microsoft.com/office/word/2010/wordprocessingDrawing" xmlns:wp="http://schemas.openxmlformats.org/drawingml/2006/wordprocessingDrawing" xmlns:w10="urn:schemas-microsoft-com:office:word" xmlns:w="http://schemas.openxmlformats.org/wordprocessingml/2006/main" xmlns:w14="http://schemas.microsoft.com/office/word/2010/wordml" xmlns:w15="http://schemas.microsoft.com/office/word/2012/wordml" xmlns:wpg="http://schemas.microsoft.com/office/word/2010/wordprocessingGroup" xmlns:wpi="http://schemas.microsoft.com/office/word/2010/wordprocessingInk" xmlns:wne="http://schemas.microsoft.com/office/word/2006/wordml" xmlns:wps="http://schemas.microsoft.com/office/word/2010/wordprocessingShape" mc:Ignorable="w14 w15 wp14">
   <w:body>
     <w:p>
       <w:pPr>
@@ -11,7 +11,6 @@
           <w:u w:val="single"/>
         </w:rPr>
       </w:pPr>
-      <w:bookmarkStart w:id="0" w:name="_GoBack"/>
       <w:r>
         <w:rPr>
           <w:sz w:val="48"/>
@@ -86,13 +85,23 @@
           <w:lang w:val="en-AU"/>
         </w:rPr>
       </w:pPr>
-      <w:r>
-        <w:rPr>
-          <w:b/>
-          <w:u w:val="single"/>
-          <w:lang w:val="en-AU"/>
-        </w:rPr>
-        <w:t xml:space="preserve">UVa 11172 - Relational Operators * </w:t>
+      <w:proofErr w:type="spellStart"/>
+      <w:r>
+        <w:rPr>
+          <w:b/>
+          <w:u w:val="single"/>
+          <w:lang w:val="en-AU"/>
+        </w:rPr>
+        <w:t>UVa</w:t>
+      </w:r>
+      <w:proofErr w:type="spellEnd"/>
+      <w:r>
+        <w:rPr>
+          <w:b/>
+          <w:u w:val="single"/>
+          <w:lang w:val="en-AU"/>
+        </w:rPr>
+        <w:t xml:space="preserve"> 11172 - Relational Operators * </w:t>
       </w:r>
       <w:r>
         <w:rPr>
@@ -136,13 +145,23 @@
           <w:lang w:val="en-AU"/>
         </w:rPr>
       </w:pPr>
-      <w:r>
-        <w:rPr>
-          <w:b/>
-          <w:u w:val="single"/>
-          <w:lang w:val="en-AU"/>
-        </w:rPr>
-        <w:t xml:space="preserve">UVa 11498 - Division of </w:t>
+      <w:proofErr w:type="spellStart"/>
+      <w:r>
+        <w:rPr>
+          <w:b/>
+          <w:u w:val="single"/>
+          <w:lang w:val="en-AU"/>
+        </w:rPr>
+        <w:t>UVa</w:t>
+      </w:r>
+      <w:proofErr w:type="spellEnd"/>
+      <w:r>
+        <w:rPr>
+          <w:b/>
+          <w:u w:val="single"/>
+          <w:lang w:val="en-AU"/>
+        </w:rPr>
+        <w:t xml:space="preserve"> 11498 - Division of </w:t>
       </w:r>
       <w:proofErr w:type="spellStart"/>
       <w:r>
@@ -206,13 +225,23 @@
           <w:lang w:val="en-AU"/>
         </w:rPr>
       </w:pPr>
-      <w:r>
-        <w:rPr>
-          <w:b/>
-          <w:u w:val="single"/>
-          <w:lang w:val="en-AU"/>
-        </w:rPr>
-        <w:t>UVa 11727 - Cost Cutting *</w:t>
+      <w:proofErr w:type="spellStart"/>
+      <w:r>
+        <w:rPr>
+          <w:b/>
+          <w:u w:val="single"/>
+          <w:lang w:val="en-AU"/>
+        </w:rPr>
+        <w:t>UVa</w:t>
+      </w:r>
+      <w:proofErr w:type="spellEnd"/>
+      <w:r>
+        <w:rPr>
+          <w:b/>
+          <w:u w:val="single"/>
+          <w:lang w:val="en-AU"/>
+        </w:rPr>
+        <w:t xml:space="preserve"> 11727 - Cost Cutting *</w:t>
       </w:r>
       <w:r>
         <w:rPr>
@@ -395,13 +424,23 @@
           <w:lang w:val="en-AU"/>
         </w:rPr>
       </w:pPr>
-      <w:r>
-        <w:rPr>
-          <w:b/>
-          <w:u w:val="single"/>
-          <w:lang w:val="en-AU"/>
-        </w:rPr>
-        <w:t>UVa 11559 – Event Planning *</w:t>
+      <w:proofErr w:type="spellStart"/>
+      <w:r>
+        <w:rPr>
+          <w:b/>
+          <w:u w:val="single"/>
+          <w:lang w:val="en-AU"/>
+        </w:rPr>
+        <w:t>UVa</w:t>
+      </w:r>
+      <w:proofErr w:type="spellEnd"/>
+      <w:r>
+        <w:rPr>
+          <w:b/>
+          <w:u w:val="single"/>
+          <w:lang w:val="en-AU"/>
+        </w:rPr>
+        <w:t xml:space="preserve"> 11559 – Event Planning *</w:t>
       </w:r>
       <w:r>
         <w:rPr>
@@ -445,13 +484,23 @@
           <w:lang w:val="en-AU"/>
         </w:rPr>
       </w:pPr>
-      <w:r>
-        <w:rPr>
-          <w:b/>
-          <w:u w:val="single"/>
-          <w:lang w:val="en-AU"/>
-        </w:rPr>
-        <w:t>UVa 11799 – Horror Dash *</w:t>
+      <w:proofErr w:type="spellStart"/>
+      <w:r>
+        <w:rPr>
+          <w:b/>
+          <w:u w:val="single"/>
+          <w:lang w:val="en-AU"/>
+        </w:rPr>
+        <w:t>UVa</w:t>
+      </w:r>
+      <w:proofErr w:type="spellEnd"/>
+      <w:r>
+        <w:rPr>
+          <w:b/>
+          <w:u w:val="single"/>
+          <w:lang w:val="en-AU"/>
+        </w:rPr>
+        <w:t xml:space="preserve"> 11799 – Horror Dash *</w:t>
       </w:r>
       <w:r>
         <w:rPr>
@@ -522,13 +571,23 @@
           <w:lang w:val="en-AU"/>
         </w:rPr>
       </w:pPr>
-      <w:r>
-        <w:rPr>
-          <w:b/>
-          <w:u w:val="single"/>
-          <w:lang w:val="en-AU"/>
-        </w:rPr>
-        <w:t>UVa 00573 – The Snail *</w:t>
+      <w:proofErr w:type="spellStart"/>
+      <w:r>
+        <w:rPr>
+          <w:b/>
+          <w:u w:val="single"/>
+          <w:lang w:val="en-AU"/>
+        </w:rPr>
+        <w:t>UVa</w:t>
+      </w:r>
+      <w:proofErr w:type="spellEnd"/>
+      <w:r>
+        <w:rPr>
+          <w:b/>
+          <w:u w:val="single"/>
+          <w:lang w:val="en-AU"/>
+        </w:rPr>
+        <w:t xml:space="preserve"> 00573 – The Snail *</w:t>
       </w:r>
       <w:r>
         <w:rPr>
@@ -566,13 +625,23 @@
           <w:lang w:val="en-AU"/>
         </w:rPr>
       </w:pPr>
-      <w:r>
-        <w:rPr>
-          <w:b/>
-          <w:u w:val="single"/>
-          <w:lang w:val="en-AU"/>
-        </w:rPr>
-        <w:t>UVa 10141 – Request for Proposal *</w:t>
+      <w:proofErr w:type="spellStart"/>
+      <w:r>
+        <w:rPr>
+          <w:b/>
+          <w:u w:val="single"/>
+          <w:lang w:val="en-AU"/>
+        </w:rPr>
+        <w:t>UVa</w:t>
+      </w:r>
+      <w:proofErr w:type="spellEnd"/>
+      <w:r>
+        <w:rPr>
+          <w:b/>
+          <w:u w:val="single"/>
+          <w:lang w:val="en-AU"/>
+        </w:rPr>
+        <w:t xml:space="preserve"> 10141 – Request for Proposal *</w:t>
       </w:r>
       <w:r>
         <w:rPr>
@@ -610,13 +679,23 @@
           <w:lang w:val="en-AU"/>
         </w:rPr>
       </w:pPr>
-      <w:r>
-        <w:rPr>
-          <w:b/>
-          <w:u w:val="single"/>
-          <w:lang w:val="en-AU"/>
-        </w:rPr>
-        <w:t>UVa 11507 – Bender B. Rodriguez *</w:t>
+      <w:proofErr w:type="spellStart"/>
+      <w:r>
+        <w:rPr>
+          <w:b/>
+          <w:u w:val="single"/>
+          <w:lang w:val="en-AU"/>
+        </w:rPr>
+        <w:t>UVa</w:t>
+      </w:r>
+      <w:proofErr w:type="spellEnd"/>
+      <w:r>
+        <w:rPr>
+          <w:b/>
+          <w:u w:val="single"/>
+          <w:lang w:val="en-AU"/>
+        </w:rPr>
+        <w:t xml:space="preserve"> 11507 – Bender B. Rodriguez *</w:t>
       </w:r>
       <w:r>
         <w:rPr>
@@ -702,13 +781,23 @@
           <w:lang w:val="en-AU"/>
         </w:rPr>
       </w:pPr>
-      <w:r>
-        <w:rPr>
-          <w:b/>
-          <w:u w:val="single"/>
-          <w:lang w:val="en-AU"/>
-        </w:rPr>
-        <w:t>UVa 00462 - Bridge Hand Evaluator *</w:t>
+      <w:proofErr w:type="spellStart"/>
+      <w:r>
+        <w:rPr>
+          <w:b/>
+          <w:u w:val="single"/>
+          <w:lang w:val="en-AU"/>
+        </w:rPr>
+        <w:t>UVa</w:t>
+      </w:r>
+      <w:proofErr w:type="spellEnd"/>
+      <w:r>
+        <w:rPr>
+          <w:b/>
+          <w:u w:val="single"/>
+          <w:lang w:val="en-AU"/>
+        </w:rPr>
+        <w:t xml:space="preserve"> 00462 - Bridge Hand Evaluator *</w:t>
       </w:r>
       <w:r>
         <w:rPr>
@@ -754,13 +843,23 @@
           <w:lang w:val="en-AU"/>
         </w:rPr>
       </w:pPr>
-      <w:r>
-        <w:rPr>
-          <w:b/>
-          <w:u w:val="single"/>
-          <w:lang w:val="en-AU"/>
-        </w:rPr>
-        <w:t xml:space="preserve">UVa 10646 - What is the Card? * </w:t>
+      <w:proofErr w:type="spellStart"/>
+      <w:r>
+        <w:rPr>
+          <w:b/>
+          <w:u w:val="single"/>
+          <w:lang w:val="en-AU"/>
+        </w:rPr>
+        <w:t>UVa</w:t>
+      </w:r>
+      <w:proofErr w:type="spellEnd"/>
+      <w:r>
+        <w:rPr>
+          <w:b/>
+          <w:u w:val="single"/>
+          <w:lang w:val="en-AU"/>
+        </w:rPr>
+        <w:t xml:space="preserve"> 10646 - What is the Card? * </w:t>
       </w:r>
       <w:r>
         <w:rPr>
@@ -995,6 +1094,420 @@
           <w:lang w:val="en-AU"/>
         </w:rPr>
       </w:pPr>
+      <w:r>
+        <w:rPr>
+          <w:lang w:val="en-AU"/>
+        </w:rPr>
+        <w:t>Accepted</w:t>
+      </w:r>
+    </w:p>
+    <w:p>
+      <w:pPr>
+        <w:pStyle w:val="ListParagraph"/>
+        <w:numPr>
+          <w:ilvl w:val="0"/>
+          <w:numId w:val="9"/>
+        </w:numPr>
+        <w:rPr>
+          <w:lang w:val="en-AU"/>
+        </w:rPr>
+      </w:pPr>
+      <w:proofErr w:type="spellStart"/>
+      <w:r>
+        <w:rPr>
+          <w:b/>
+          <w:u w:val="single"/>
+          <w:lang w:val="en-AU"/>
+        </w:rPr>
+        <w:t>UVa</w:t>
+      </w:r>
+      <w:proofErr w:type="spellEnd"/>
+      <w:r>
+        <w:rPr>
+          <w:b/>
+          <w:u w:val="single"/>
+          <w:lang w:val="en-AU"/>
+        </w:rPr>
+        <w:t xml:space="preserve"> 00696 - How Many Knights *</w:t>
+      </w:r>
+      <w:r>
+        <w:rPr>
+          <w:lang w:val="en-AU"/>
+        </w:rPr>
+        <w:t xml:space="preserve"> (ad hoc, chess) </w:t>
+      </w:r>
+      <w:r>
+        <w:rPr>
+          <w:rFonts w:ascii="MS Gothic" w:eastAsia="MS Gothic" w:hAnsi="MS Gothic" w:cs="MS Gothic" w:hint="eastAsia"/>
+          <w:lang w:val="en-AU"/>
+        </w:rPr>
+        <w:t> +</w:t>
+      </w:r>
+    </w:p>
+    <w:p>
+      <w:pPr>
+        <w:pStyle w:val="ListParagraph"/>
+        <w:numPr>
+          <w:ilvl w:val="1"/>
+          <w:numId w:val="9"/>
+        </w:numPr>
+        <w:rPr>
+          <w:lang w:val="en-AU"/>
+        </w:rPr>
+      </w:pPr>
+      <w:r>
+        <w:rPr>
+          <w:lang w:val="en-AU"/>
+        </w:rPr>
+        <w:t>Accepted</w:t>
+      </w:r>
+    </w:p>
+    <w:p>
+      <w:pPr>
+        <w:pStyle w:val="ListParagraph"/>
+        <w:numPr>
+          <w:ilvl w:val="0"/>
+          <w:numId w:val="9"/>
+        </w:numPr>
+      </w:pPr>
+      <w:proofErr w:type="spellStart"/>
+      <w:r>
+        <w:rPr>
+          <w:b/>
+          <w:u w:val="single"/>
+        </w:rPr>
+        <w:t>UVa</w:t>
+      </w:r>
+      <w:proofErr w:type="spellEnd"/>
+      <w:r>
+        <w:rPr>
+          <w:b/>
+          <w:u w:val="single"/>
+        </w:rPr>
+        <w:t xml:space="preserve"> 10284 - Chessboard in FEN *</w:t>
+      </w:r>
+      <w:r>
+        <w:t xml:space="preserve"> (</w:t>
+      </w:r>
+      <w:proofErr w:type="spellStart"/>
+      <w:r>
+        <w:t>FEN</w:t>
+      </w:r>
+      <w:proofErr w:type="spellEnd"/>
+      <w:r>
+        <w:t xml:space="preserve"> = Forsyth-Edwards Notation is a standard notation for describing board positions in a chess game) </w:t>
+      </w:r>
+      <w:r>
+        <w:rPr>
+          <w:rFonts w:ascii="MS Mincho" w:eastAsia="MS Mincho" w:hAnsi="MS Mincho" w:cs="MS Mincho"/>
+        </w:rPr>
+        <w:t> +</w:t>
+      </w:r>
+    </w:p>
+    <w:p>
+      <w:pPr>
+        <w:pStyle w:val="ListParagraph"/>
+        <w:numPr>
+          <w:ilvl w:val="1"/>
+          <w:numId w:val="9"/>
+        </w:numPr>
+        <w:rPr>
+          <w:lang w:val="en-AU"/>
+        </w:rPr>
+      </w:pPr>
+      <w:r>
+        <w:rPr>
+          <w:lang w:val="en-AU"/>
+        </w:rPr>
+        <w:t xml:space="preserve">Passes all </w:t>
+      </w:r>
+      <w:proofErr w:type="spellStart"/>
+      <w:r>
+        <w:rPr>
+          <w:lang w:val="en-AU"/>
+        </w:rPr>
+        <w:t>uDebug</w:t>
+      </w:r>
+      <w:proofErr w:type="spellEnd"/>
+      <w:r>
+        <w:rPr>
+          <w:lang w:val="en-AU"/>
+        </w:rPr>
+        <w:t xml:space="preserve"> cases but gets Wrong Answer</w:t>
+      </w:r>
+    </w:p>
+    <w:p>
+      <w:pPr>
+        <w:rPr>
+          <w:lang w:val="en-AU"/>
+        </w:rPr>
+      </w:pPr>
+    </w:p>
+    <w:p>
+      <w:pPr>
+        <w:rPr>
+          <w:lang w:val="en-AU"/>
+        </w:rPr>
+      </w:pPr>
+      <w:r>
+        <w:rPr>
+          <w:lang w:val="en-AU"/>
+        </w:rPr>
+        <w:t>Game</w:t>
+      </w:r>
+      <w:r>
+        <w:rPr>
+          <w:lang w:val="en-AU"/>
+        </w:rPr>
+        <w:t xml:space="preserve"> (Other</w:t>
+      </w:r>
+      <w:r>
+        <w:rPr>
+          <w:lang w:val="en-AU"/>
+        </w:rPr>
+        <w:t>s</w:t>
+      </w:r>
+      <w:r>
+        <w:rPr>
+          <w:lang w:val="en-AU"/>
+        </w:rPr>
+        <w:t>)</w:t>
+      </w:r>
+    </w:p>
+    <w:p>
+      <w:pPr>
+        <w:rPr>
+          <w:lang w:val="en-AU"/>
+        </w:rPr>
+      </w:pPr>
+    </w:p>
+    <w:p>
+      <w:pPr>
+        <w:pStyle w:val="ListParagraph"/>
+        <w:numPr>
+          <w:ilvl w:val="0"/>
+          <w:numId w:val="10"/>
+        </w:numPr>
+      </w:pPr>
+      <w:proofErr w:type="spellStart"/>
+      <w:r>
+        <w:rPr>
+          <w:b/>
+          <w:u w:val="single"/>
+        </w:rPr>
+        <w:t>UVa</w:t>
+      </w:r>
+      <w:proofErr w:type="spellEnd"/>
+      <w:r>
+        <w:rPr>
+          <w:b/>
+          <w:u w:val="single"/>
+        </w:rPr>
+        <w:t xml:space="preserve"> 00489 - Hangman Judge *</w:t>
+      </w:r>
+      <w:r>
+        <w:t xml:space="preserve"> (just do as asked)</w:t>
+      </w:r>
+      <w:r>
+        <w:rPr>
+          <w:rFonts w:ascii="MS Mincho" w:eastAsia="MS Mincho" w:hAnsi="MS Mincho" w:cs="MS Mincho"/>
+        </w:rPr>
+        <w:t> +</w:t>
+      </w:r>
+    </w:p>
+    <w:p>
+      <w:pPr>
+        <w:pStyle w:val="ListParagraph"/>
+        <w:numPr>
+          <w:ilvl w:val="1"/>
+          <w:numId w:val="10"/>
+        </w:numPr>
+      </w:pPr>
+      <w:r>
+        <w:t>Accepted</w:t>
+      </w:r>
+    </w:p>
+    <w:p>
+      <w:pPr>
+        <w:pStyle w:val="ListParagraph"/>
+        <w:numPr>
+          <w:ilvl w:val="0"/>
+          <w:numId w:val="10"/>
+        </w:numPr>
+      </w:pPr>
+      <w:proofErr w:type="spellStart"/>
+      <w:r>
+        <w:rPr>
+          <w:b/>
+          <w:u w:val="single"/>
+        </w:rPr>
+        <w:t>UVa</w:t>
+      </w:r>
+      <w:proofErr w:type="spellEnd"/>
+      <w:r>
+        <w:rPr>
+          <w:b/>
+          <w:u w:val="single"/>
+        </w:rPr>
+        <w:t xml:space="preserve"> 10189 - Minesweeper *</w:t>
+      </w:r>
+      <w:r>
+        <w:t xml:space="preserve"> (simulate Minesweeper, similar to </w:t>
+      </w:r>
+      <w:proofErr w:type="spellStart"/>
+      <w:r>
+        <w:t>UVa</w:t>
+      </w:r>
+      <w:proofErr w:type="spellEnd"/>
+      <w:r>
+        <w:t xml:space="preserve"> 10279) </w:t>
+      </w:r>
+    </w:p>
+    <w:p>
+      <w:pPr>
+        <w:pStyle w:val="ListParagraph"/>
+        <w:numPr>
+          <w:ilvl w:val="1"/>
+          <w:numId w:val="10"/>
+        </w:numPr>
+        <w:rPr>
+          <w:lang w:val="en-AU"/>
+        </w:rPr>
+      </w:pPr>
+      <w:r>
+        <w:rPr>
+          <w:lang w:val="en-AU"/>
+        </w:rPr>
+        <w:t>Accepted</w:t>
+      </w:r>
+    </w:p>
+    <w:p>
+      <w:pPr>
+        <w:rPr>
+          <w:lang w:val="en-AU"/>
+        </w:rPr>
+      </w:pPr>
+    </w:p>
+    <w:p>
+      <w:pPr>
+        <w:rPr>
+          <w:lang w:val="en-AU"/>
+        </w:rPr>
+      </w:pPr>
+      <w:r>
+        <w:rPr>
+          <w:lang w:val="en-AU"/>
+        </w:rPr>
+        <w:t>Palindrome</w:t>
+      </w:r>
+    </w:p>
+    <w:p>
+      <w:pPr>
+        <w:rPr>
+          <w:lang w:val="en-AU"/>
+        </w:rPr>
+      </w:pPr>
+    </w:p>
+    <w:p>
+      <w:pPr>
+        <w:pStyle w:val="ListParagraph"/>
+        <w:numPr>
+          <w:ilvl w:val="0"/>
+          <w:numId w:val="11"/>
+        </w:numPr>
+      </w:pPr>
+      <w:proofErr w:type="spellStart"/>
+      <w:r>
+        <w:rPr>
+          <w:b/>
+          <w:u w:val="single"/>
+        </w:rPr>
+        <w:t>UVa</w:t>
+      </w:r>
+      <w:proofErr w:type="spellEnd"/>
+      <w:r>
+        <w:rPr>
+          <w:b/>
+          <w:u w:val="single"/>
+        </w:rPr>
+        <w:t xml:space="preserve"> 00401 - Palindromes *</w:t>
+      </w:r>
+      <w:r>
+        <w:t xml:space="preserve"> (simple palindrome check)</w:t>
+      </w:r>
+      <w:r>
+        <w:rPr>
+          <w:rFonts w:ascii="MS Mincho" w:eastAsia="MS Mincho" w:hAnsi="MS Mincho" w:cs="MS Mincho"/>
+        </w:rPr>
+        <w:t> +</w:t>
+      </w:r>
+    </w:p>
+    <w:p>
+      <w:pPr>
+        <w:pStyle w:val="ListParagraph"/>
+        <w:numPr>
+          <w:ilvl w:val="1"/>
+          <w:numId w:val="11"/>
+        </w:numPr>
+      </w:pPr>
+      <w:r>
+        <w:t>Accepted</w:t>
+      </w:r>
+    </w:p>
+    <w:p>
+      <w:pPr>
+        <w:pStyle w:val="ListParagraph"/>
+        <w:numPr>
+          <w:ilvl w:val="0"/>
+          <w:numId w:val="11"/>
+        </w:numPr>
+      </w:pPr>
+      <w:bookmarkStart w:id="0" w:name="_GoBack"/>
+      <w:proofErr w:type="spellStart"/>
+      <w:r>
+        <w:rPr>
+          <w:b/>
+          <w:u w:val="single"/>
+        </w:rPr>
+        <w:t>UVa</w:t>
+      </w:r>
+      <w:proofErr w:type="spellEnd"/>
+      <w:r>
+        <w:rPr>
+          <w:b/>
+          <w:u w:val="single"/>
+        </w:rPr>
+        <w:t xml:space="preserve"> 11221 - Magic Square Palindrome *</w:t>
+      </w:r>
+      <w:r>
+        <w:t xml:space="preserve"> </w:t>
+      </w:r>
+      <w:bookmarkEnd w:id="0"/>
+      <w:r>
+        <w:t xml:space="preserve">(we deal with a matrix) </w:t>
+      </w:r>
+    </w:p>
+    <w:p>
+      <w:pPr>
+        <w:pStyle w:val="ListParagraph"/>
+        <w:numPr>
+          <w:ilvl w:val="1"/>
+          <w:numId w:val="11"/>
+        </w:numPr>
+        <w:rPr>
+          <w:lang w:val="en-AU"/>
+        </w:rPr>
+      </w:pPr>
+      <w:r>
+        <w:rPr>
+          <w:lang w:val="en-AU"/>
+        </w:rPr>
+        <w:t>Accepted</w:t>
+      </w:r>
     </w:p>
     <w:p>
       <w:pPr>
@@ -1036,12 +1549,21 @@
           <w:u w:val="single"/>
         </w:rPr>
       </w:pPr>
-      <w:r>
-        <w:rPr>
-          <w:b/>
-          <w:u w:val="single"/>
-        </w:rPr>
-        <w:t>UVa 11264 - Coin Collector *</w:t>
+      <w:proofErr w:type="spellStart"/>
+      <w:r>
+        <w:rPr>
+          <w:b/>
+          <w:u w:val="single"/>
+        </w:rPr>
+        <w:t>UVa</w:t>
+      </w:r>
+      <w:proofErr w:type="spellEnd"/>
+      <w:r>
+        <w:rPr>
+          <w:b/>
+          <w:u w:val="single"/>
+        </w:rPr>
+        <w:t xml:space="preserve"> 11264 - Coin Collector *</w:t>
       </w:r>
       <w:r>
         <w:rPr>
@@ -1077,12 +1599,21 @@
           <w:u w:val="single"/>
         </w:rPr>
       </w:pPr>
-      <w:r>
-        <w:rPr>
-          <w:b/>
-          <w:u w:val="single"/>
-        </w:rPr>
-        <w:t>UVa 11389 - The Bus Driver Problem *</w:t>
+      <w:proofErr w:type="spellStart"/>
+      <w:r>
+        <w:rPr>
+          <w:b/>
+          <w:u w:val="single"/>
+        </w:rPr>
+        <w:t>UVa</w:t>
+      </w:r>
+      <w:proofErr w:type="spellEnd"/>
+      <w:r>
+        <w:rPr>
+          <w:b/>
+          <w:u w:val="single"/>
+        </w:rPr>
+        <w:t xml:space="preserve"> 11389 - The Bus Driver Problem *</w:t>
       </w:r>
       <w:r>
         <w:t xml:space="preserve"> (load balancing)</w:t>
@@ -1112,12 +1643,21 @@
           <w:numId w:val="1"/>
         </w:numPr>
       </w:pPr>
-      <w:r>
-        <w:rPr>
-          <w:b/>
-          <w:u w:val="single"/>
-        </w:rPr>
-        <w:t xml:space="preserve">UVa 12405 - Scarecrow * </w:t>
+      <w:proofErr w:type="spellStart"/>
+      <w:r>
+        <w:rPr>
+          <w:b/>
+          <w:u w:val="single"/>
+        </w:rPr>
+        <w:t>UVa</w:t>
+      </w:r>
+      <w:proofErr w:type="spellEnd"/>
+      <w:r>
+        <w:rPr>
+          <w:b/>
+          <w:u w:val="single"/>
+        </w:rPr>
+        <w:t xml:space="preserve"> 12405 - Scarecrow * </w:t>
       </w:r>
       <w:r>
         <w:t xml:space="preserve">(simpler interval covering problem) </w:t>
@@ -1153,11 +1693,19 @@
           <w:lang w:val="en-AU"/>
         </w:rPr>
       </w:pPr>
-      <w:r>
-        <w:rPr>
-          <w:lang w:val="en-AU"/>
-        </w:rPr>
-        <w:t xml:space="preserve">UVa 12321 - Gas Station (interval covering) </w:t>
+      <w:proofErr w:type="spellStart"/>
+      <w:r>
+        <w:rPr>
+          <w:lang w:val="en-AU"/>
+        </w:rPr>
+        <w:t>UVa</w:t>
+      </w:r>
+      <w:proofErr w:type="spellEnd"/>
+      <w:r>
+        <w:rPr>
+          <w:lang w:val="en-AU"/>
+        </w:rPr>
+        <w:t xml:space="preserve"> 12321 - Gas Station (interval covering) </w:t>
       </w:r>
       <w:r>
         <w:rPr>
@@ -1211,12 +1759,21 @@
           <w:u w:val="single"/>
         </w:rPr>
       </w:pPr>
-      <w:r>
-        <w:rPr>
-          <w:b/>
-          <w:u w:val="single"/>
-        </w:rPr>
-        <w:t xml:space="preserve">UVa 11100 - The Trip, 2007 * </w:t>
+      <w:proofErr w:type="spellStart"/>
+      <w:r>
+        <w:rPr>
+          <w:b/>
+          <w:u w:val="single"/>
+        </w:rPr>
+        <w:t>UVa</w:t>
+      </w:r>
+      <w:proofErr w:type="spellEnd"/>
+      <w:r>
+        <w:rPr>
+          <w:b/>
+          <w:u w:val="single"/>
+        </w:rPr>
+        <w:t xml:space="preserve"> 11100 - The Trip, 2007 * </w:t>
       </w:r>
     </w:p>
     <w:p>
@@ -1228,7 +1785,15 @@
         </w:numPr>
       </w:pPr>
       <w:r>
-        <w:t>Runtime Error despite passing uDebug, might be broken for Python</w:t>
+        <w:t xml:space="preserve">Runtime Error despite passing </w:t>
+      </w:r>
+      <w:proofErr w:type="spellStart"/>
+      <w:r>
+        <w:t>uDebug</w:t>
+      </w:r>
+      <w:proofErr w:type="spellEnd"/>
+      <w:r>
+        <w:t>, might be broken for Python</w:t>
       </w:r>
     </w:p>
     <w:p>
@@ -1243,12 +1808,37 @@
           <w:u w:val="single"/>
         </w:rPr>
       </w:pPr>
-      <w:r>
-        <w:rPr>
-          <w:b/>
-          <w:u w:val="single"/>
-        </w:rPr>
-        <w:t xml:space="preserve">UVa 11292 - Dragon of Loowater * </w:t>
+      <w:proofErr w:type="spellStart"/>
+      <w:r>
+        <w:rPr>
+          <w:b/>
+          <w:u w:val="single"/>
+        </w:rPr>
+        <w:t>UVa</w:t>
+      </w:r>
+      <w:proofErr w:type="spellEnd"/>
+      <w:r>
+        <w:rPr>
+          <w:b/>
+          <w:u w:val="single"/>
+        </w:rPr>
+        <w:t xml:space="preserve"> 11292 - Dragon of </w:t>
+      </w:r>
+      <w:proofErr w:type="spellStart"/>
+      <w:r>
+        <w:rPr>
+          <w:b/>
+          <w:u w:val="single"/>
+        </w:rPr>
+        <w:t>Loowater</w:t>
+      </w:r>
+      <w:proofErr w:type="spellEnd"/>
+      <w:r>
+        <w:rPr>
+          <w:b/>
+          <w:u w:val="single"/>
+        </w:rPr>
+        <w:t xml:space="preserve"> * </w:t>
       </w:r>
     </w:p>
     <w:p>
@@ -1275,12 +1865,21 @@
           <w:u w:val="single"/>
         </w:rPr>
       </w:pPr>
-      <w:r>
-        <w:rPr>
-          <w:b/>
-          <w:u w:val="single"/>
-        </w:rPr>
-        <w:t xml:space="preserve">UVa 12210 - A Match Making Problem * </w:t>
+      <w:proofErr w:type="spellStart"/>
+      <w:r>
+        <w:rPr>
+          <w:b/>
+          <w:u w:val="single"/>
+        </w:rPr>
+        <w:t>UVa</w:t>
+      </w:r>
+      <w:proofErr w:type="spellEnd"/>
+      <w:r>
+        <w:rPr>
+          <w:b/>
+          <w:u w:val="single"/>
+        </w:rPr>
+        <w:t xml:space="preserve"> 12210 - A Match Making Problem * </w:t>
       </w:r>
     </w:p>
     <w:p>
@@ -1306,8 +1905,13 @@
           <w:numId w:val="3"/>
         </w:numPr>
       </w:pPr>
-      <w:r>
-        <w:t>UVa 10763 - Foreign Exchange</w:t>
+      <w:proofErr w:type="spellStart"/>
+      <w:r>
+        <w:t>UVa</w:t>
+      </w:r>
+      <w:proofErr w:type="spellEnd"/>
+      <w:r>
+        <w:t xml:space="preserve"> 10763 - Foreign Exchange</w:t>
       </w:r>
       <w:r>
         <w:rPr>
@@ -1337,8 +1941,13 @@
           <w:numId w:val="3"/>
         </w:numPr>
       </w:pPr>
-      <w:r>
-        <w:t>UVa 10026 – Shoemaker’s problem</w:t>
+      <w:proofErr w:type="spellStart"/>
+      <w:r>
+        <w:t>UVa</w:t>
+      </w:r>
+      <w:proofErr w:type="spellEnd"/>
+      <w:r>
+        <w:t xml:space="preserve"> 10026 – Shoemaker’s problem</w:t>
       </w:r>
     </w:p>
     <w:p>
@@ -1364,11 +1973,19 @@
           <w:lang w:val="en-AU"/>
         </w:rPr>
       </w:pPr>
-      <w:r>
-        <w:rPr>
-          <w:lang w:val="en-AU"/>
-        </w:rPr>
-        <w:t xml:space="preserve">UVa 10785 - The Mad Numerologist </w:t>
+      <w:proofErr w:type="spellStart"/>
+      <w:r>
+        <w:rPr>
+          <w:lang w:val="en-AU"/>
+        </w:rPr>
+        <w:t>UVa</w:t>
+      </w:r>
+      <w:proofErr w:type="spellEnd"/>
+      <w:r>
+        <w:rPr>
+          <w:lang w:val="en-AU"/>
+        </w:rPr>
+        <w:t xml:space="preserve"> 10785 - The Mad Numerologist </w:t>
       </w:r>
     </w:p>
     <w:p>
@@ -1405,12 +2022,21 @@
           <w:u w:val="single"/>
         </w:rPr>
       </w:pPr>
-      <w:r>
-        <w:rPr>
-          <w:b/>
-          <w:u w:val="single"/>
-        </w:rPr>
-        <w:t xml:space="preserve">UVa 10656 - Maximum Sum (II) * </w:t>
+      <w:proofErr w:type="spellStart"/>
+      <w:r>
+        <w:rPr>
+          <w:b/>
+          <w:u w:val="single"/>
+        </w:rPr>
+        <w:t>UVa</w:t>
+      </w:r>
+      <w:proofErr w:type="spellEnd"/>
+      <w:r>
+        <w:rPr>
+          <w:b/>
+          <w:u w:val="single"/>
+        </w:rPr>
+        <w:t xml:space="preserve"> 10656 - Maximum Sum (II) * </w:t>
       </w:r>
     </w:p>
     <w:p>
@@ -1441,12 +2067,21 @@
           <w:u w:val="single"/>
         </w:rPr>
       </w:pPr>
-      <w:r>
-        <w:rPr>
-          <w:b/>
-          <w:u w:val="single"/>
-        </w:rPr>
-        <w:t>UVa 10718 - Bit Mask *</w:t>
+      <w:proofErr w:type="spellStart"/>
+      <w:r>
+        <w:rPr>
+          <w:b/>
+          <w:u w:val="single"/>
+        </w:rPr>
+        <w:t>UVa</w:t>
+      </w:r>
+      <w:proofErr w:type="spellEnd"/>
+      <w:r>
+        <w:rPr>
+          <w:b/>
+          <w:u w:val="single"/>
+        </w:rPr>
+        <w:t xml:space="preserve"> 10718 - Bit Mask *</w:t>
       </w:r>
     </w:p>
     <w:p>
@@ -1473,12 +2108,21 @@
           <w:u w:val="single"/>
         </w:rPr>
       </w:pPr>
-      <w:r>
-        <w:rPr>
-          <w:b/>
-          <w:u w:val="single"/>
-        </w:rPr>
-        <w:t>UVa 11157 - Dynamic Frog *</w:t>
+      <w:proofErr w:type="spellStart"/>
+      <w:r>
+        <w:rPr>
+          <w:b/>
+          <w:u w:val="single"/>
+        </w:rPr>
+        <w:t>UVa</w:t>
+      </w:r>
+      <w:proofErr w:type="spellEnd"/>
+      <w:r>
+        <w:rPr>
+          <w:b/>
+          <w:u w:val="single"/>
+        </w:rPr>
+        <w:t xml:space="preserve"> 11157 - Dynamic Frog *</w:t>
       </w:r>
     </w:p>
     <w:p>
@@ -1521,12 +2165,22 @@
           <w:numId w:val="4"/>
         </w:numPr>
       </w:pPr>
-      <w:r>
-        <w:t>UVa 11240 -</w:t>
-      </w:r>
-      <w:r>
-        <w:t xml:space="preserve"> Antimonotonicity</w:t>
-      </w:r>
+      <w:proofErr w:type="spellStart"/>
+      <w:r>
+        <w:t>UVa</w:t>
+      </w:r>
+      <w:proofErr w:type="spellEnd"/>
+      <w:r>
+        <w:t xml:space="preserve"> 11240 -</w:t>
+      </w:r>
+      <w:r>
+        <w:t xml:space="preserve"> </w:t>
+      </w:r>
+      <w:proofErr w:type="spellStart"/>
+      <w:r>
+        <w:t>Antimonotonicity</w:t>
+      </w:r>
+      <w:proofErr w:type="spellEnd"/>
       <w:r>
         <w:rPr>
           <w:rFonts w:ascii="MS Mincho" w:eastAsia="MS Mincho" w:hAnsi="MS Mincho" w:cs="MS Mincho"/>
@@ -1558,8 +2212,13 @@
           <w:numId w:val="4"/>
         </w:numPr>
       </w:pPr>
-      <w:r>
-        <w:t>UVa 11900 – Boiled eggs</w:t>
+      <w:proofErr w:type="spellStart"/>
+      <w:r>
+        <w:t>UVa</w:t>
+      </w:r>
+      <w:proofErr w:type="spellEnd"/>
+      <w:r>
+        <w:t xml:space="preserve"> 11900 – Boiled eggs</w:t>
       </w:r>
     </w:p>
     <w:p>
@@ -1582,8 +2241,13 @@
           <w:numId w:val="4"/>
         </w:numPr>
       </w:pPr>
-      <w:r>
-        <w:t>UVa 10340 – All in All</w:t>
+      <w:proofErr w:type="spellStart"/>
+      <w:r>
+        <w:t>UVa</w:t>
+      </w:r>
+      <w:proofErr w:type="spellEnd"/>
+      <w:r>
+        <w:t xml:space="preserve"> 10340 – All in All</w:t>
       </w:r>
     </w:p>
     <w:p>
@@ -1597,7 +2261,6 @@
       <w:r>
         <w:t>Accepted</w:t>
       </w:r>
-      <w:bookmarkEnd w:id="0"/>
     </w:p>
     <w:sectPr>
       <w:pgSz w:w="11900" w:h="16840"/>
@@ -1610,8 +2273,8 @@
 </file>
 
 <file path=word/numbering.xml><?xml version="1.0" encoding="utf-8"?>
-<w:numbering xmlns:wpc="http://schemas.microsoft.com/office/word/2010/wordprocessingCanvas" xmlns:cx="http://schemas.microsoft.com/office/drawing/2014/chartex" xmlns:cx1="http://schemas.microsoft.com/office/drawing/2015/9/8/chartex" xmlns:cx2="http://schemas.microsoft.com/office/drawing/2015/10/21/chartex" xmlns:cx3="http://schemas.microsoft.com/office/drawing/2016/5/9/chartex" xmlns:cx4="http://schemas.microsoft.com/office/drawing/2016/5/10/chartex" xmlns:cx5="http://schemas.microsoft.com/office/drawing/2016/5/11/chartex" xmlns:cx6="http://schemas.microsoft.com/office/drawing/2016/5/12/chartex" xmlns:cx7="http://schemas.microsoft.com/office/drawing/2016/5/13/chartex" xmlns:cx8="http://schemas.microsoft.com/office/drawing/2016/5/14/chartex" xmlns:mc="http://schemas.openxmlformats.org/markup-compatibility/2006" xmlns:aink="http://schemas.microsoft.com/office/drawing/2016/ink" xmlns:am3d="http://schemas.microsoft.com/office/drawing/2017/model3d" xmlns:o="urn:schemas-microsoft-com:office:office" xmlns:r="http://schemas.openxmlformats.org/officeDocument/2006/relationships" xmlns:m="http://schemas.openxmlformats.org/officeDocument/2006/math" xmlns:v="urn:schemas-microsoft-com:vml" xmlns:wp14="http://schemas.microsoft.com/office/word/2010/wordprocessingDrawing" xmlns:wp="http://schemas.openxmlformats.org/drawingml/2006/wordprocessingDrawing" xmlns:w10="urn:schemas-microsoft-com:office:word" xmlns:w="http://schemas.openxmlformats.org/wordprocessingml/2006/main" xmlns:w14="http://schemas.microsoft.com/office/word/2010/wordml" xmlns:w15="http://schemas.microsoft.com/office/word/2012/wordml" xmlns:w16cid="http://schemas.microsoft.com/office/word/2016/wordml/cid" xmlns:w16se="http://schemas.microsoft.com/office/word/2015/wordml/symex" xmlns:wpg="http://schemas.microsoft.com/office/word/2010/wordprocessingGroup" xmlns:wpi="http://schemas.microsoft.com/office/word/2010/wordprocessingInk" xmlns:wne="http://schemas.microsoft.com/office/word/2006/wordml" xmlns:wps="http://schemas.microsoft.com/office/word/2010/wordprocessingShape" mc:Ignorable="w14 w15 w16se w16cid wp14">
-  <w:abstractNum w:abstractNumId="0" w15:restartNumberingAfterBreak="0">
+<w:numbering xmlns:wpc="http://schemas.microsoft.com/office/word/2010/wordprocessingCanvas" xmlns:mo="http://schemas.microsoft.com/office/mac/office/2008/main" xmlns:mc="http://schemas.openxmlformats.org/markup-compatibility/2006" xmlns:mv="urn:schemas-microsoft-com:mac:vml" xmlns:o="urn:schemas-microsoft-com:office:office" xmlns:r="http://schemas.openxmlformats.org/officeDocument/2006/relationships" xmlns:m="http://schemas.openxmlformats.org/officeDocument/2006/math" xmlns:v="urn:schemas-microsoft-com:vml" xmlns:wp14="http://schemas.microsoft.com/office/word/2010/wordprocessingDrawing" xmlns:wp="http://schemas.openxmlformats.org/drawingml/2006/wordprocessingDrawing" xmlns:w10="urn:schemas-microsoft-com:office:word" xmlns:w="http://schemas.openxmlformats.org/wordprocessingml/2006/main" xmlns:w14="http://schemas.microsoft.com/office/word/2010/wordml" xmlns:w15="http://schemas.microsoft.com/office/word/2012/wordml" xmlns:wpg="http://schemas.microsoft.com/office/word/2010/wordprocessingGroup" xmlns:wpi="http://schemas.microsoft.com/office/word/2010/wordprocessingInk" xmlns:wne="http://schemas.microsoft.com/office/word/2006/wordml" xmlns:wps="http://schemas.microsoft.com/office/word/2010/wordprocessingShape" mc:Ignorable="w14 w15 wp14">
+  <w:abstractNum w:abstractNumId="0">
     <w:nsid w:val="00000001"/>
     <w:multiLevelType w:val="hybridMultilevel"/>
     <w:tmpl w:val="00000001"/>
@@ -1665,7 +2328,7 @@
       <w:lvlJc w:val="left"/>
     </w:lvl>
   </w:abstractNum>
-  <w:abstractNum w:abstractNumId="1" w15:restartNumberingAfterBreak="0">
+  <w:abstractNum w:abstractNumId="1">
     <w:nsid w:val="145F2C99"/>
     <w:multiLevelType w:val="hybridMultilevel"/>
     <w:tmpl w:val="6352D86C"/>
@@ -1778,7 +2441,7 @@
       </w:rPr>
     </w:lvl>
   </w:abstractNum>
-  <w:abstractNum w:abstractNumId="2" w15:restartNumberingAfterBreak="0">
+  <w:abstractNum w:abstractNumId="2">
     <w:nsid w:val="17A66840"/>
     <w:multiLevelType w:val="hybridMultilevel"/>
     <w:tmpl w:val="72F242D8"/>
@@ -1891,7 +2554,7 @@
       </w:rPr>
     </w:lvl>
   </w:abstractNum>
-  <w:abstractNum w:abstractNumId="3" w15:restartNumberingAfterBreak="0">
+  <w:abstractNum w:abstractNumId="3">
     <w:nsid w:val="24E93A4E"/>
     <w:multiLevelType w:val="hybridMultilevel"/>
     <w:tmpl w:val="23A4BBBC"/>
@@ -2004,7 +2667,7 @@
       </w:rPr>
     </w:lvl>
   </w:abstractNum>
-  <w:abstractNum w:abstractNumId="4" w15:restartNumberingAfterBreak="0">
+  <w:abstractNum w:abstractNumId="4">
     <w:nsid w:val="2D183C8C"/>
     <w:multiLevelType w:val="hybridMultilevel"/>
     <w:tmpl w:val="1BD888B2"/>
@@ -2117,7 +2780,7 @@
       </w:rPr>
     </w:lvl>
   </w:abstractNum>
-  <w:abstractNum w:abstractNumId="5" w15:restartNumberingAfterBreak="0">
+  <w:abstractNum w:abstractNumId="5">
     <w:nsid w:val="5D6D674E"/>
     <w:multiLevelType w:val="hybridMultilevel"/>
     <w:tmpl w:val="F688652C"/>
@@ -2230,7 +2893,7 @@
       </w:rPr>
     </w:lvl>
   </w:abstractNum>
-  <w:abstractNum w:abstractNumId="6" w15:restartNumberingAfterBreak="0">
+  <w:abstractNum w:abstractNumId="6">
     <w:nsid w:val="645C61C3"/>
     <w:multiLevelType w:val="hybridMultilevel"/>
     <w:tmpl w:val="7680B0CC"/>
@@ -2343,7 +3006,7 @@
       </w:rPr>
     </w:lvl>
   </w:abstractNum>
-  <w:abstractNum w:abstractNumId="7" w15:restartNumberingAfterBreak="0">
+  <w:abstractNum w:abstractNumId="7">
     <w:nsid w:val="69024D19"/>
     <w:multiLevelType w:val="hybridMultilevel"/>
     <w:tmpl w:val="0A56F4B4"/>
@@ -2456,7 +3119,120 @@
       </w:rPr>
     </w:lvl>
   </w:abstractNum>
-  <w:abstractNum w:abstractNumId="8" w15:restartNumberingAfterBreak="0">
+  <w:abstractNum w:abstractNumId="8">
+    <w:nsid w:val="6D3008C1"/>
+    <w:multiLevelType w:val="hybridMultilevel"/>
+    <w:tmpl w:val="F1A6FB12"/>
+    <w:lvl w:ilvl="0" w:tplc="04090001">
+      <w:start w:val="1"/>
+      <w:numFmt w:val="bullet"/>
+      <w:lvlText w:val=""/>
+      <w:lvlJc w:val="left"/>
+      <w:pPr>
+        <w:ind w:left="720" w:hanging="360"/>
+      </w:pPr>
+      <w:rPr>
+        <w:rFonts w:ascii="Symbol" w:hAnsi="Symbol" w:hint="default"/>
+      </w:rPr>
+    </w:lvl>
+    <w:lvl w:ilvl="1" w:tplc="04090003">
+      <w:start w:val="1"/>
+      <w:numFmt w:val="bullet"/>
+      <w:lvlText w:val="o"/>
+      <w:lvlJc w:val="left"/>
+      <w:pPr>
+        <w:ind w:left="1440" w:hanging="360"/>
+      </w:pPr>
+      <w:rPr>
+        <w:rFonts w:ascii="Courier New" w:hAnsi="Courier New" w:cs="Courier New" w:hint="default"/>
+      </w:rPr>
+    </w:lvl>
+    <w:lvl w:ilvl="2" w:tplc="04090005" w:tentative="1">
+      <w:start w:val="1"/>
+      <w:numFmt w:val="bullet"/>
+      <w:lvlText w:val=""/>
+      <w:lvlJc w:val="left"/>
+      <w:pPr>
+        <w:ind w:left="2160" w:hanging="360"/>
+      </w:pPr>
+      <w:rPr>
+        <w:rFonts w:ascii="Wingdings" w:hAnsi="Wingdings" w:hint="default"/>
+      </w:rPr>
+    </w:lvl>
+    <w:lvl w:ilvl="3" w:tplc="04090001" w:tentative="1">
+      <w:start w:val="1"/>
+      <w:numFmt w:val="bullet"/>
+      <w:lvlText w:val=""/>
+      <w:lvlJc w:val="left"/>
+      <w:pPr>
+        <w:ind w:left="2880" w:hanging="360"/>
+      </w:pPr>
+      <w:rPr>
+        <w:rFonts w:ascii="Symbol" w:hAnsi="Symbol" w:hint="default"/>
+      </w:rPr>
+    </w:lvl>
+    <w:lvl w:ilvl="4" w:tplc="04090003" w:tentative="1">
+      <w:start w:val="1"/>
+      <w:numFmt w:val="bullet"/>
+      <w:lvlText w:val="o"/>
+      <w:lvlJc w:val="left"/>
+      <w:pPr>
+        <w:ind w:left="3600" w:hanging="360"/>
+      </w:pPr>
+      <w:rPr>
+        <w:rFonts w:ascii="Courier New" w:hAnsi="Courier New" w:cs="Courier New" w:hint="default"/>
+      </w:rPr>
+    </w:lvl>
+    <w:lvl w:ilvl="5" w:tplc="04090005" w:tentative="1">
+      <w:start w:val="1"/>
+      <w:numFmt w:val="bullet"/>
+      <w:lvlText w:val=""/>
+      <w:lvlJc w:val="left"/>
+      <w:pPr>
+        <w:ind w:left="4320" w:hanging="360"/>
+      </w:pPr>
+      <w:rPr>
+        <w:rFonts w:ascii="Wingdings" w:hAnsi="Wingdings" w:hint="default"/>
+      </w:rPr>
+    </w:lvl>
+    <w:lvl w:ilvl="6" w:tplc="04090001" w:tentative="1">
+      <w:start w:val="1"/>
+      <w:numFmt w:val="bullet"/>
+      <w:lvlText w:val=""/>
+      <w:lvlJc w:val="left"/>
+      <w:pPr>
+        <w:ind w:left="5040" w:hanging="360"/>
+      </w:pPr>
+      <w:rPr>
+        <w:rFonts w:ascii="Symbol" w:hAnsi="Symbol" w:hint="default"/>
+      </w:rPr>
+    </w:lvl>
+    <w:lvl w:ilvl="7" w:tplc="04090003" w:tentative="1">
+      <w:start w:val="1"/>
+      <w:numFmt w:val="bullet"/>
+      <w:lvlText w:val="o"/>
+      <w:lvlJc w:val="left"/>
+      <w:pPr>
+        <w:ind w:left="5760" w:hanging="360"/>
+      </w:pPr>
+      <w:rPr>
+        <w:rFonts w:ascii="Courier New" w:hAnsi="Courier New" w:cs="Courier New" w:hint="default"/>
+      </w:rPr>
+    </w:lvl>
+    <w:lvl w:ilvl="8" w:tplc="04090005" w:tentative="1">
+      <w:start w:val="1"/>
+      <w:numFmt w:val="bullet"/>
+      <w:lvlText w:val=""/>
+      <w:lvlJc w:val="left"/>
+      <w:pPr>
+        <w:ind w:left="6480" w:hanging="360"/>
+      </w:pPr>
+      <w:rPr>
+        <w:rFonts w:ascii="Wingdings" w:hAnsi="Wingdings" w:hint="default"/>
+      </w:rPr>
+    </w:lvl>
+  </w:abstractNum>
+  <w:abstractNum w:abstractNumId="9">
     <w:nsid w:val="70193384"/>
     <w:multiLevelType w:val="hybridMultilevel"/>
     <w:tmpl w:val="F300EDFC"/>
@@ -2557,6 +3333,119 @@
       </w:rPr>
     </w:lvl>
     <w:lvl w:ilvl="8" w:tplc="0C090005" w:tentative="1">
+      <w:start w:val="1"/>
+      <w:numFmt w:val="bullet"/>
+      <w:lvlText w:val=""/>
+      <w:lvlJc w:val="left"/>
+      <w:pPr>
+        <w:ind w:left="6480" w:hanging="360"/>
+      </w:pPr>
+      <w:rPr>
+        <w:rFonts w:ascii="Wingdings" w:hAnsi="Wingdings" w:hint="default"/>
+      </w:rPr>
+    </w:lvl>
+  </w:abstractNum>
+  <w:abstractNum w:abstractNumId="10">
+    <w:nsid w:val="7A8E6B11"/>
+    <w:multiLevelType w:val="hybridMultilevel"/>
+    <w:tmpl w:val="7FF422FC"/>
+    <w:lvl w:ilvl="0" w:tplc="04090001">
+      <w:start w:val="1"/>
+      <w:numFmt w:val="bullet"/>
+      <w:lvlText w:val=""/>
+      <w:lvlJc w:val="left"/>
+      <w:pPr>
+        <w:ind w:left="720" w:hanging="360"/>
+      </w:pPr>
+      <w:rPr>
+        <w:rFonts w:ascii="Symbol" w:hAnsi="Symbol" w:hint="default"/>
+      </w:rPr>
+    </w:lvl>
+    <w:lvl w:ilvl="1" w:tplc="04090003">
+      <w:start w:val="1"/>
+      <w:numFmt w:val="bullet"/>
+      <w:lvlText w:val="o"/>
+      <w:lvlJc w:val="left"/>
+      <w:pPr>
+        <w:ind w:left="1440" w:hanging="360"/>
+      </w:pPr>
+      <w:rPr>
+        <w:rFonts w:ascii="Courier New" w:hAnsi="Courier New" w:cs="Courier New" w:hint="default"/>
+      </w:rPr>
+    </w:lvl>
+    <w:lvl w:ilvl="2" w:tplc="04090005" w:tentative="1">
+      <w:start w:val="1"/>
+      <w:numFmt w:val="bullet"/>
+      <w:lvlText w:val=""/>
+      <w:lvlJc w:val="left"/>
+      <w:pPr>
+        <w:ind w:left="2160" w:hanging="360"/>
+      </w:pPr>
+      <w:rPr>
+        <w:rFonts w:ascii="Wingdings" w:hAnsi="Wingdings" w:hint="default"/>
+      </w:rPr>
+    </w:lvl>
+    <w:lvl w:ilvl="3" w:tplc="04090001" w:tentative="1">
+      <w:start w:val="1"/>
+      <w:numFmt w:val="bullet"/>
+      <w:lvlText w:val=""/>
+      <w:lvlJc w:val="left"/>
+      <w:pPr>
+        <w:ind w:left="2880" w:hanging="360"/>
+      </w:pPr>
+      <w:rPr>
+        <w:rFonts w:ascii="Symbol" w:hAnsi="Symbol" w:hint="default"/>
+      </w:rPr>
+    </w:lvl>
+    <w:lvl w:ilvl="4" w:tplc="04090003" w:tentative="1">
+      <w:start w:val="1"/>
+      <w:numFmt w:val="bullet"/>
+      <w:lvlText w:val="o"/>
+      <w:lvlJc w:val="left"/>
+      <w:pPr>
+        <w:ind w:left="3600" w:hanging="360"/>
+      </w:pPr>
+      <w:rPr>
+        <w:rFonts w:ascii="Courier New" w:hAnsi="Courier New" w:cs="Courier New" w:hint="default"/>
+      </w:rPr>
+    </w:lvl>
+    <w:lvl w:ilvl="5" w:tplc="04090005" w:tentative="1">
+      <w:start w:val="1"/>
+      <w:numFmt w:val="bullet"/>
+      <w:lvlText w:val=""/>
+      <w:lvlJc w:val="left"/>
+      <w:pPr>
+        <w:ind w:left="4320" w:hanging="360"/>
+      </w:pPr>
+      <w:rPr>
+        <w:rFonts w:ascii="Wingdings" w:hAnsi="Wingdings" w:hint="default"/>
+      </w:rPr>
+    </w:lvl>
+    <w:lvl w:ilvl="6" w:tplc="04090001" w:tentative="1">
+      <w:start w:val="1"/>
+      <w:numFmt w:val="bullet"/>
+      <w:lvlText w:val=""/>
+      <w:lvlJc w:val="left"/>
+      <w:pPr>
+        <w:ind w:left="5040" w:hanging="360"/>
+      </w:pPr>
+      <w:rPr>
+        <w:rFonts w:ascii="Symbol" w:hAnsi="Symbol" w:hint="default"/>
+      </w:rPr>
+    </w:lvl>
+    <w:lvl w:ilvl="7" w:tplc="04090003" w:tentative="1">
+      <w:start w:val="1"/>
+      <w:numFmt w:val="bullet"/>
+      <w:lvlText w:val="o"/>
+      <w:lvlJc w:val="left"/>
+      <w:pPr>
+        <w:ind w:left="5760" w:hanging="360"/>
+      </w:pPr>
+      <w:rPr>
+        <w:rFonts w:ascii="Courier New" w:hAnsi="Courier New" w:cs="Courier New" w:hint="default"/>
+      </w:rPr>
+    </w:lvl>
+    <w:lvl w:ilvl="8" w:tplc="04090005" w:tentative="1">
       <w:start w:val="1"/>
       <w:numFmt w:val="bullet"/>
       <w:lvlText w:val=""/>
@@ -2582,7 +3471,7 @@
     <w:abstractNumId w:val="6"/>
   </w:num>
   <w:num w:numId="5">
-    <w:abstractNumId w:val="8"/>
+    <w:abstractNumId w:val="9"/>
   </w:num>
   <w:num w:numId="6">
     <w:abstractNumId w:val="5"/>
@@ -2596,11 +3485,17 @@
   <w:num w:numId="9">
     <w:abstractNumId w:val="7"/>
   </w:num>
+  <w:num w:numId="10">
+    <w:abstractNumId w:val="10"/>
+  </w:num>
+  <w:num w:numId="11">
+    <w:abstractNumId w:val="8"/>
+  </w:num>
 </w:numbering>
 </file>
 
 <file path=word/styles.xml><?xml version="1.0" encoding="utf-8"?>
-<w:styles xmlns:mc="http://schemas.openxmlformats.org/markup-compatibility/2006" xmlns:r="http://schemas.openxmlformats.org/officeDocument/2006/relationships" xmlns:w="http://schemas.openxmlformats.org/wordprocessingml/2006/main" xmlns:w14="http://schemas.microsoft.com/office/word/2010/wordml" xmlns:w15="http://schemas.microsoft.com/office/word/2012/wordml" xmlns:w16cid="http://schemas.microsoft.com/office/word/2016/wordml/cid" xmlns:w16se="http://schemas.microsoft.com/office/word/2015/wordml/symex" mc:Ignorable="w14 w15 w16se w16cid">
+<w:styles xmlns:mc="http://schemas.openxmlformats.org/markup-compatibility/2006" xmlns:r="http://schemas.openxmlformats.org/officeDocument/2006/relationships" xmlns:w="http://schemas.openxmlformats.org/wordprocessingml/2006/main" xmlns:w14="http://schemas.microsoft.com/office/word/2010/wordml" xmlns:w15="http://schemas.microsoft.com/office/word/2012/wordml" mc:Ignorable="w14 w15">
   <w:docDefaults>
     <w:rPrDefault>
       <w:rPr>
@@ -2612,7 +3507,7 @@
     </w:rPrDefault>
     <w:pPrDefault/>
   </w:docDefaults>
-  <w:latentStyles w:defLockedState="0" w:defUIPriority="99" w:defSemiHidden="0" w:defUnhideWhenUsed="0" w:defQFormat="0" w:count="375">
+  <w:latentStyles w:defLockedState="0" w:defUIPriority="99" w:defSemiHidden="0" w:defUnhideWhenUsed="0" w:defQFormat="0" w:count="382">
     <w:lsdException w:name="Normal" w:uiPriority="0" w:qFormat="1"/>
     <w:lsdException w:name="heading 1" w:uiPriority="9" w:qFormat="1"/>
     <w:lsdException w:name="heading 2" w:semiHidden="1" w:uiPriority="9" w:unhideWhenUsed="1" w:qFormat="1"/>
@@ -2990,7 +3885,7 @@
   <w:style w:type="paragraph" w:default="1" w:styleId="Normal">
     <w:name w:val="Normal"/>
     <w:qFormat/>
-    <w:rsid w:val="00922173"/>
+    <w:rsid w:val="000A1E6E"/>
   </w:style>
   <w:style w:type="paragraph" w:styleId="Heading1">
     <w:name w:val="heading 1"/>

</xml_diff>

<commit_message>
update directories with section numbering
</commit_message>
<xml_diff>
--- a/CP3 Progress Tracker.docx
+++ b/CP3 Progress Tracker.docx
@@ -1,6 +1,6 @@
 
 <file path=word/document.xml><?xml version="1.0" encoding="utf-8"?>
-<w:document xmlns:wpc="http://schemas.microsoft.com/office/word/2010/wordprocessingCanvas" xmlns:mo="http://schemas.microsoft.com/office/mac/office/2008/main" xmlns:mc="http://schemas.openxmlformats.org/markup-compatibility/2006" xmlns:mv="urn:schemas-microsoft-com:mac:vml" xmlns:o="urn:schemas-microsoft-com:office:office" xmlns:r="http://schemas.openxmlformats.org/officeDocument/2006/relationships" xmlns:m="http://schemas.openxmlformats.org/officeDocument/2006/math" xmlns:v="urn:schemas-microsoft-com:vml" xmlns:wp14="http://schemas.microsoft.com/office/word/2010/wordprocessingDrawing" xmlns:wp="http://schemas.openxmlformats.org/drawingml/2006/wordprocessingDrawing" xmlns:w10="urn:schemas-microsoft-com:office:word" xmlns:w="http://schemas.openxmlformats.org/wordprocessingml/2006/main" xmlns:w14="http://schemas.microsoft.com/office/word/2010/wordml" xmlns:w15="http://schemas.microsoft.com/office/word/2012/wordml" xmlns:wpg="http://schemas.microsoft.com/office/word/2010/wordprocessingGroup" xmlns:wpi="http://schemas.microsoft.com/office/word/2010/wordprocessingInk" xmlns:wne="http://schemas.microsoft.com/office/word/2006/wordml" xmlns:wps="http://schemas.microsoft.com/office/word/2010/wordprocessingShape" mc:Ignorable="w14 w15 wp14">
+<w:document xmlns:wpc="http://schemas.microsoft.com/office/word/2010/wordprocessingCanvas" xmlns:cx="http://schemas.microsoft.com/office/drawing/2014/chartex" xmlns:cx1="http://schemas.microsoft.com/office/drawing/2015/9/8/chartex" xmlns:cx2="http://schemas.microsoft.com/office/drawing/2015/10/21/chartex" xmlns:cx3="http://schemas.microsoft.com/office/drawing/2016/5/9/chartex" xmlns:cx4="http://schemas.microsoft.com/office/drawing/2016/5/10/chartex" xmlns:cx5="http://schemas.microsoft.com/office/drawing/2016/5/11/chartex" xmlns:cx6="http://schemas.microsoft.com/office/drawing/2016/5/12/chartex" xmlns:cx7="http://schemas.microsoft.com/office/drawing/2016/5/13/chartex" xmlns:cx8="http://schemas.microsoft.com/office/drawing/2016/5/14/chartex" xmlns:mc="http://schemas.openxmlformats.org/markup-compatibility/2006" xmlns:aink="http://schemas.microsoft.com/office/drawing/2016/ink" xmlns:am3d="http://schemas.microsoft.com/office/drawing/2017/model3d" xmlns:o="urn:schemas-microsoft-com:office:office" xmlns:r="http://schemas.openxmlformats.org/officeDocument/2006/relationships" xmlns:m="http://schemas.openxmlformats.org/officeDocument/2006/math" xmlns:v="urn:schemas-microsoft-com:vml" xmlns:wp14="http://schemas.microsoft.com/office/word/2010/wordprocessingDrawing" xmlns:wp="http://schemas.openxmlformats.org/drawingml/2006/wordprocessingDrawing" xmlns:w10="urn:schemas-microsoft-com:office:word" xmlns:w="http://schemas.openxmlformats.org/wordprocessingml/2006/main" xmlns:w14="http://schemas.microsoft.com/office/word/2010/wordml" xmlns:w15="http://schemas.microsoft.com/office/word/2012/wordml" xmlns:w16cid="http://schemas.microsoft.com/office/word/2016/wordml/cid" xmlns:w16se="http://schemas.microsoft.com/office/word/2015/wordml/symex" xmlns:wpg="http://schemas.microsoft.com/office/word/2010/wordprocessingGroup" xmlns:wpi="http://schemas.microsoft.com/office/word/2010/wordprocessingInk" xmlns:wne="http://schemas.microsoft.com/office/word/2006/wordml" xmlns:wps="http://schemas.microsoft.com/office/word/2010/wordprocessingShape" mc:Ignorable="w14 w15 w16se w16cid wp14">
   <w:body>
     <w:p>
       <w:pPr>
@@ -56,6 +56,9 @@
       <w:pPr>
         <w:pStyle w:val="Heading1"/>
       </w:pPr>
+      <w:r>
+        <w:t xml:space="preserve">1.3 </w:t>
+      </w:r>
       <w:r>
         <w:t>Easy Problems</w:t>
       </w:r>
@@ -747,6 +750,12 @@
           <w:lang w:val="en-AU"/>
         </w:rPr>
         <w:lastRenderedPageBreak/>
+        <w:t xml:space="preserve">1.4 </w:t>
+      </w:r>
+      <w:r>
+        <w:rPr>
+          <w:lang w:val="en-AU"/>
+        </w:rPr>
         <w:t>Ad Hoc</w:t>
       </w:r>
     </w:p>
@@ -1188,15 +1197,7 @@
         <w:t xml:space="preserve"> 10284 - Chessboard in FEN *</w:t>
       </w:r>
       <w:r>
-        <w:t xml:space="preserve"> (</w:t>
-      </w:r>
-      <w:proofErr w:type="spellStart"/>
-      <w:r>
-        <w:t>FEN</w:t>
-      </w:r>
-      <w:proofErr w:type="spellEnd"/>
-      <w:r>
-        <w:t xml:space="preserve"> = Forsyth-Edwards Notation is a standard notation for describing board positions in a chess game) </w:t>
+        <w:t xml:space="preserve"> (FEN = Forsyth-Edwards Notation is a standard notation for describing board positions in a chess game) </w:t>
       </w:r>
       <w:r>
         <w:rPr>
@@ -1466,12 +1467,94 @@
           <w:numId w:val="11"/>
         </w:numPr>
       </w:pPr>
+      <w:proofErr w:type="spellStart"/>
+      <w:r>
+        <w:rPr>
+          <w:b/>
+          <w:u w:val="single"/>
+        </w:rPr>
+        <w:t>UVa</w:t>
+      </w:r>
+      <w:proofErr w:type="spellEnd"/>
+      <w:r>
+        <w:rPr>
+          <w:b/>
+          <w:u w:val="single"/>
+        </w:rPr>
+        <w:t xml:space="preserve"> 11221 - Magic Square Palindrome *</w:t>
+      </w:r>
+      <w:r>
+        <w:t xml:space="preserve"> (we deal with a matrix) </w:t>
+      </w:r>
+    </w:p>
+    <w:p>
+      <w:pPr>
+        <w:pStyle w:val="ListParagraph"/>
+        <w:numPr>
+          <w:ilvl w:val="1"/>
+          <w:numId w:val="11"/>
+        </w:numPr>
+        <w:rPr>
+          <w:lang w:val="en-AU"/>
+        </w:rPr>
+      </w:pPr>
+      <w:r>
+        <w:rPr>
+          <w:lang w:val="en-AU"/>
+        </w:rPr>
+        <w:t>Accepted</w:t>
+      </w:r>
+    </w:p>
+    <w:p>
+      <w:pPr>
+        <w:rPr>
+          <w:lang w:val="en-AU"/>
+        </w:rPr>
+      </w:pPr>
+      <w:r>
+        <w:rPr>
+          <w:lang w:val="en-AU"/>
+        </w:rPr>
+        <w:br w:type="page"/>
+      </w:r>
+    </w:p>
+    <w:p>
+      <w:pPr>
+        <w:pStyle w:val="Heading1"/>
+      </w:pPr>
+      <w:r>
+        <w:lastRenderedPageBreak/>
+        <w:t>2.2 Linear DS</w:t>
+      </w:r>
+    </w:p>
+    <w:p>
+      <w:pPr>
+        <w:pStyle w:val="Heading1"/>
+      </w:pPr>
+    </w:p>
+    <w:p>
+      <w:r>
+        <w:t>1D Array Manipulation</w:t>
+      </w:r>
+    </w:p>
+    <w:p>
+      <w:pPr>
+        <w:pStyle w:val="ListParagraph"/>
+        <w:numPr>
+          <w:ilvl w:val="0"/>
+          <w:numId w:val="12"/>
+        </w:numPr>
+        <w:rPr>
+          <w:lang w:val="en-AU"/>
+        </w:rPr>
+      </w:pPr>
       <w:bookmarkStart w:id="0" w:name="_GoBack"/>
       <w:proofErr w:type="spellStart"/>
       <w:r>
         <w:rPr>
           <w:b/>
           <w:u w:val="single"/>
+          <w:lang w:val="en-AU"/>
         </w:rPr>
         <w:t>UVa</w:t>
       </w:r>
@@ -1480,45 +1563,49 @@
         <w:rPr>
           <w:b/>
           <w:u w:val="single"/>
-        </w:rPr>
-        <w:t xml:space="preserve"> 11221 - Magic Square Palindrome *</w:t>
-      </w:r>
-      <w:r>
+          <w:lang w:val="en-AU"/>
+        </w:rPr>
+        <w:t xml:space="preserve"> 10038 - Jolly Jumpers *</w:t>
+      </w:r>
+      <w:r>
+        <w:rPr>
+          <w:lang w:val="en-AU"/>
+        </w:rPr>
         <w:t xml:space="preserve"> </w:t>
       </w:r>
       <w:bookmarkEnd w:id="0"/>
       <w:r>
-        <w:t xml:space="preserve">(we deal with a matrix) </w:t>
-      </w:r>
-    </w:p>
-    <w:p>
-      <w:pPr>
-        <w:pStyle w:val="ListParagraph"/>
-        <w:numPr>
-          <w:ilvl w:val="1"/>
-          <w:numId w:val="11"/>
-        </w:numPr>
-        <w:rPr>
-          <w:lang w:val="en-AU"/>
-        </w:rPr>
-      </w:pPr>
-      <w:r>
-        <w:rPr>
-          <w:lang w:val="en-AU"/>
-        </w:rPr>
-        <w:t>Accepted</w:t>
-      </w:r>
-    </w:p>
-    <w:p>
-      <w:pPr>
-        <w:rPr>
-          <w:lang w:val="en-AU"/>
-        </w:rPr>
-      </w:pPr>
-      <w:r>
-        <w:rPr>
-          <w:lang w:val="en-AU"/>
-        </w:rPr>
+        <w:rPr>
+          <w:lang w:val="en-AU"/>
+        </w:rPr>
+        <w:t xml:space="preserve">(use 1D </w:t>
+      </w:r>
+      <w:proofErr w:type="spellStart"/>
+      <w:r>
+        <w:rPr>
+          <w:lang w:val="en-AU"/>
+        </w:rPr>
+        <w:t>boolean</w:t>
+      </w:r>
+      <w:proofErr w:type="spellEnd"/>
+      <w:r>
+        <w:rPr>
+          <w:lang w:val="en-AU"/>
+        </w:rPr>
+        <w:t xml:space="preserve"> flags to check [1..n − 1]) </w:t>
+      </w:r>
+    </w:p>
+    <w:p>
+      <w:pPr>
+        <w:pStyle w:val="ListParagraph"/>
+        <w:numPr>
+          <w:ilvl w:val="0"/>
+          <w:numId w:val="12"/>
+        </w:numPr>
+      </w:pPr>
+    </w:p>
+    <w:p>
+      <w:r>
         <w:br w:type="page"/>
       </w:r>
     </w:p>
@@ -1528,6 +1615,9 @@
       </w:pPr>
       <w:r>
         <w:lastRenderedPageBreak/>
+        <w:t xml:space="preserve">3.4 </w:t>
+      </w:r>
+      <w:r>
         <w:t>Greedy Algorithms</w:t>
       </w:r>
     </w:p>
@@ -2273,8 +2363,8 @@
 </file>
 
 <file path=word/numbering.xml><?xml version="1.0" encoding="utf-8"?>
-<w:numbering xmlns:wpc="http://schemas.microsoft.com/office/word/2010/wordprocessingCanvas" xmlns:mo="http://schemas.microsoft.com/office/mac/office/2008/main" xmlns:mc="http://schemas.openxmlformats.org/markup-compatibility/2006" xmlns:mv="urn:schemas-microsoft-com:mac:vml" xmlns:o="urn:schemas-microsoft-com:office:office" xmlns:r="http://schemas.openxmlformats.org/officeDocument/2006/relationships" xmlns:m="http://schemas.openxmlformats.org/officeDocument/2006/math" xmlns:v="urn:schemas-microsoft-com:vml" xmlns:wp14="http://schemas.microsoft.com/office/word/2010/wordprocessingDrawing" xmlns:wp="http://schemas.openxmlformats.org/drawingml/2006/wordprocessingDrawing" xmlns:w10="urn:schemas-microsoft-com:office:word" xmlns:w="http://schemas.openxmlformats.org/wordprocessingml/2006/main" xmlns:w14="http://schemas.microsoft.com/office/word/2010/wordml" xmlns:w15="http://schemas.microsoft.com/office/word/2012/wordml" xmlns:wpg="http://schemas.microsoft.com/office/word/2010/wordprocessingGroup" xmlns:wpi="http://schemas.microsoft.com/office/word/2010/wordprocessingInk" xmlns:wne="http://schemas.microsoft.com/office/word/2006/wordml" xmlns:wps="http://schemas.microsoft.com/office/word/2010/wordprocessingShape" mc:Ignorable="w14 w15 wp14">
-  <w:abstractNum w:abstractNumId="0">
+<w:numbering xmlns:wpc="http://schemas.microsoft.com/office/word/2010/wordprocessingCanvas" xmlns:cx="http://schemas.microsoft.com/office/drawing/2014/chartex" xmlns:cx1="http://schemas.microsoft.com/office/drawing/2015/9/8/chartex" xmlns:cx2="http://schemas.microsoft.com/office/drawing/2015/10/21/chartex" xmlns:cx3="http://schemas.microsoft.com/office/drawing/2016/5/9/chartex" xmlns:cx4="http://schemas.microsoft.com/office/drawing/2016/5/10/chartex" xmlns:cx5="http://schemas.microsoft.com/office/drawing/2016/5/11/chartex" xmlns:cx6="http://schemas.microsoft.com/office/drawing/2016/5/12/chartex" xmlns:cx7="http://schemas.microsoft.com/office/drawing/2016/5/13/chartex" xmlns:cx8="http://schemas.microsoft.com/office/drawing/2016/5/14/chartex" xmlns:mc="http://schemas.openxmlformats.org/markup-compatibility/2006" xmlns:aink="http://schemas.microsoft.com/office/drawing/2016/ink" xmlns:am3d="http://schemas.microsoft.com/office/drawing/2017/model3d" xmlns:o="urn:schemas-microsoft-com:office:office" xmlns:r="http://schemas.openxmlformats.org/officeDocument/2006/relationships" xmlns:m="http://schemas.openxmlformats.org/officeDocument/2006/math" xmlns:v="urn:schemas-microsoft-com:vml" xmlns:wp14="http://schemas.microsoft.com/office/word/2010/wordprocessingDrawing" xmlns:wp="http://schemas.openxmlformats.org/drawingml/2006/wordprocessingDrawing" xmlns:w10="urn:schemas-microsoft-com:office:word" xmlns:w="http://schemas.openxmlformats.org/wordprocessingml/2006/main" xmlns:w14="http://schemas.microsoft.com/office/word/2010/wordml" xmlns:w15="http://schemas.microsoft.com/office/word/2012/wordml" xmlns:w16cid="http://schemas.microsoft.com/office/word/2016/wordml/cid" xmlns:w16se="http://schemas.microsoft.com/office/word/2015/wordml/symex" xmlns:wpg="http://schemas.microsoft.com/office/word/2010/wordprocessingGroup" xmlns:wpi="http://schemas.microsoft.com/office/word/2010/wordprocessingInk" xmlns:wne="http://schemas.microsoft.com/office/word/2006/wordml" xmlns:wps="http://schemas.microsoft.com/office/word/2010/wordprocessingShape" mc:Ignorable="w14 w15 w16se w16cid wp14">
+  <w:abstractNum w:abstractNumId="0" w15:restartNumberingAfterBreak="0">
     <w:nsid w:val="00000001"/>
     <w:multiLevelType w:val="hybridMultilevel"/>
     <w:tmpl w:val="00000001"/>
@@ -2328,7 +2418,7 @@
       <w:lvlJc w:val="left"/>
     </w:lvl>
   </w:abstractNum>
-  <w:abstractNum w:abstractNumId="1">
+  <w:abstractNum w:abstractNumId="1" w15:restartNumberingAfterBreak="0">
     <w:nsid w:val="145F2C99"/>
     <w:multiLevelType w:val="hybridMultilevel"/>
     <w:tmpl w:val="6352D86C"/>
@@ -2441,7 +2531,7 @@
       </w:rPr>
     </w:lvl>
   </w:abstractNum>
-  <w:abstractNum w:abstractNumId="2">
+  <w:abstractNum w:abstractNumId="2" w15:restartNumberingAfterBreak="0">
     <w:nsid w:val="17A66840"/>
     <w:multiLevelType w:val="hybridMultilevel"/>
     <w:tmpl w:val="72F242D8"/>
@@ -2554,7 +2644,7 @@
       </w:rPr>
     </w:lvl>
   </w:abstractNum>
-  <w:abstractNum w:abstractNumId="3">
+  <w:abstractNum w:abstractNumId="3" w15:restartNumberingAfterBreak="0">
     <w:nsid w:val="24E93A4E"/>
     <w:multiLevelType w:val="hybridMultilevel"/>
     <w:tmpl w:val="23A4BBBC"/>
@@ -2667,7 +2757,7 @@
       </w:rPr>
     </w:lvl>
   </w:abstractNum>
-  <w:abstractNum w:abstractNumId="4">
+  <w:abstractNum w:abstractNumId="4" w15:restartNumberingAfterBreak="0">
     <w:nsid w:val="2D183C8C"/>
     <w:multiLevelType w:val="hybridMultilevel"/>
     <w:tmpl w:val="1BD888B2"/>
@@ -2780,7 +2870,120 @@
       </w:rPr>
     </w:lvl>
   </w:abstractNum>
-  <w:abstractNum w:abstractNumId="5">
+  <w:abstractNum w:abstractNumId="5" w15:restartNumberingAfterBreak="0">
+    <w:nsid w:val="34DD4462"/>
+    <w:multiLevelType w:val="hybridMultilevel"/>
+    <w:tmpl w:val="5AEA25D2"/>
+    <w:lvl w:ilvl="0" w:tplc="0C090001">
+      <w:start w:val="1"/>
+      <w:numFmt w:val="bullet"/>
+      <w:lvlText w:val=""/>
+      <w:lvlJc w:val="left"/>
+      <w:pPr>
+        <w:ind w:left="720" w:hanging="360"/>
+      </w:pPr>
+      <w:rPr>
+        <w:rFonts w:ascii="Symbol" w:hAnsi="Symbol" w:hint="default"/>
+      </w:rPr>
+    </w:lvl>
+    <w:lvl w:ilvl="1" w:tplc="0C090003" w:tentative="1">
+      <w:start w:val="1"/>
+      <w:numFmt w:val="bullet"/>
+      <w:lvlText w:val="o"/>
+      <w:lvlJc w:val="left"/>
+      <w:pPr>
+        <w:ind w:left="1440" w:hanging="360"/>
+      </w:pPr>
+      <w:rPr>
+        <w:rFonts w:ascii="Courier New" w:hAnsi="Courier New" w:cs="Courier New" w:hint="default"/>
+      </w:rPr>
+    </w:lvl>
+    <w:lvl w:ilvl="2" w:tplc="0C090005" w:tentative="1">
+      <w:start w:val="1"/>
+      <w:numFmt w:val="bullet"/>
+      <w:lvlText w:val=""/>
+      <w:lvlJc w:val="left"/>
+      <w:pPr>
+        <w:ind w:left="2160" w:hanging="360"/>
+      </w:pPr>
+      <w:rPr>
+        <w:rFonts w:ascii="Wingdings" w:hAnsi="Wingdings" w:hint="default"/>
+      </w:rPr>
+    </w:lvl>
+    <w:lvl w:ilvl="3" w:tplc="0C090001" w:tentative="1">
+      <w:start w:val="1"/>
+      <w:numFmt w:val="bullet"/>
+      <w:lvlText w:val=""/>
+      <w:lvlJc w:val="left"/>
+      <w:pPr>
+        <w:ind w:left="2880" w:hanging="360"/>
+      </w:pPr>
+      <w:rPr>
+        <w:rFonts w:ascii="Symbol" w:hAnsi="Symbol" w:hint="default"/>
+      </w:rPr>
+    </w:lvl>
+    <w:lvl w:ilvl="4" w:tplc="0C090003" w:tentative="1">
+      <w:start w:val="1"/>
+      <w:numFmt w:val="bullet"/>
+      <w:lvlText w:val="o"/>
+      <w:lvlJc w:val="left"/>
+      <w:pPr>
+        <w:ind w:left="3600" w:hanging="360"/>
+      </w:pPr>
+      <w:rPr>
+        <w:rFonts w:ascii="Courier New" w:hAnsi="Courier New" w:cs="Courier New" w:hint="default"/>
+      </w:rPr>
+    </w:lvl>
+    <w:lvl w:ilvl="5" w:tplc="0C090005" w:tentative="1">
+      <w:start w:val="1"/>
+      <w:numFmt w:val="bullet"/>
+      <w:lvlText w:val=""/>
+      <w:lvlJc w:val="left"/>
+      <w:pPr>
+        <w:ind w:left="4320" w:hanging="360"/>
+      </w:pPr>
+      <w:rPr>
+        <w:rFonts w:ascii="Wingdings" w:hAnsi="Wingdings" w:hint="default"/>
+      </w:rPr>
+    </w:lvl>
+    <w:lvl w:ilvl="6" w:tplc="0C090001" w:tentative="1">
+      <w:start w:val="1"/>
+      <w:numFmt w:val="bullet"/>
+      <w:lvlText w:val=""/>
+      <w:lvlJc w:val="left"/>
+      <w:pPr>
+        <w:ind w:left="5040" w:hanging="360"/>
+      </w:pPr>
+      <w:rPr>
+        <w:rFonts w:ascii="Symbol" w:hAnsi="Symbol" w:hint="default"/>
+      </w:rPr>
+    </w:lvl>
+    <w:lvl w:ilvl="7" w:tplc="0C090003" w:tentative="1">
+      <w:start w:val="1"/>
+      <w:numFmt w:val="bullet"/>
+      <w:lvlText w:val="o"/>
+      <w:lvlJc w:val="left"/>
+      <w:pPr>
+        <w:ind w:left="5760" w:hanging="360"/>
+      </w:pPr>
+      <w:rPr>
+        <w:rFonts w:ascii="Courier New" w:hAnsi="Courier New" w:cs="Courier New" w:hint="default"/>
+      </w:rPr>
+    </w:lvl>
+    <w:lvl w:ilvl="8" w:tplc="0C090005" w:tentative="1">
+      <w:start w:val="1"/>
+      <w:numFmt w:val="bullet"/>
+      <w:lvlText w:val=""/>
+      <w:lvlJc w:val="left"/>
+      <w:pPr>
+        <w:ind w:left="6480" w:hanging="360"/>
+      </w:pPr>
+      <w:rPr>
+        <w:rFonts w:ascii="Wingdings" w:hAnsi="Wingdings" w:hint="default"/>
+      </w:rPr>
+    </w:lvl>
+  </w:abstractNum>
+  <w:abstractNum w:abstractNumId="6" w15:restartNumberingAfterBreak="0">
     <w:nsid w:val="5D6D674E"/>
     <w:multiLevelType w:val="hybridMultilevel"/>
     <w:tmpl w:val="F688652C"/>
@@ -2893,7 +3096,7 @@
       </w:rPr>
     </w:lvl>
   </w:abstractNum>
-  <w:abstractNum w:abstractNumId="6">
+  <w:abstractNum w:abstractNumId="7" w15:restartNumberingAfterBreak="0">
     <w:nsid w:val="645C61C3"/>
     <w:multiLevelType w:val="hybridMultilevel"/>
     <w:tmpl w:val="7680B0CC"/>
@@ -3006,7 +3209,7 @@
       </w:rPr>
     </w:lvl>
   </w:abstractNum>
-  <w:abstractNum w:abstractNumId="7">
+  <w:abstractNum w:abstractNumId="8" w15:restartNumberingAfterBreak="0">
     <w:nsid w:val="69024D19"/>
     <w:multiLevelType w:val="hybridMultilevel"/>
     <w:tmpl w:val="0A56F4B4"/>
@@ -3119,7 +3322,7 @@
       </w:rPr>
     </w:lvl>
   </w:abstractNum>
-  <w:abstractNum w:abstractNumId="8">
+  <w:abstractNum w:abstractNumId="9" w15:restartNumberingAfterBreak="0">
     <w:nsid w:val="6D3008C1"/>
     <w:multiLevelType w:val="hybridMultilevel"/>
     <w:tmpl w:val="F1A6FB12"/>
@@ -3232,7 +3435,7 @@
       </w:rPr>
     </w:lvl>
   </w:abstractNum>
-  <w:abstractNum w:abstractNumId="9">
+  <w:abstractNum w:abstractNumId="10" w15:restartNumberingAfterBreak="0">
     <w:nsid w:val="70193384"/>
     <w:multiLevelType w:val="hybridMultilevel"/>
     <w:tmpl w:val="F300EDFC"/>
@@ -3345,7 +3548,7 @@
       </w:rPr>
     </w:lvl>
   </w:abstractNum>
-  <w:abstractNum w:abstractNumId="10">
+  <w:abstractNum w:abstractNumId="11" w15:restartNumberingAfterBreak="0">
     <w:nsid w:val="7A8E6B11"/>
     <w:multiLevelType w:val="hybridMultilevel"/>
     <w:tmpl w:val="7FF422FC"/>
@@ -3468,13 +3671,13 @@
     <w:abstractNumId w:val="1"/>
   </w:num>
   <w:num w:numId="4">
-    <w:abstractNumId w:val="6"/>
+    <w:abstractNumId w:val="7"/>
   </w:num>
   <w:num w:numId="5">
-    <w:abstractNumId w:val="9"/>
+    <w:abstractNumId w:val="10"/>
   </w:num>
   <w:num w:numId="6">
-    <w:abstractNumId w:val="5"/>
+    <w:abstractNumId w:val="6"/>
   </w:num>
   <w:num w:numId="7">
     <w:abstractNumId w:val="3"/>
@@ -3483,19 +3686,22 @@
     <w:abstractNumId w:val="2"/>
   </w:num>
   <w:num w:numId="9">
-    <w:abstractNumId w:val="7"/>
+    <w:abstractNumId w:val="8"/>
   </w:num>
   <w:num w:numId="10">
-    <w:abstractNumId w:val="10"/>
+    <w:abstractNumId w:val="11"/>
   </w:num>
   <w:num w:numId="11">
-    <w:abstractNumId w:val="8"/>
+    <w:abstractNumId w:val="9"/>
+  </w:num>
+  <w:num w:numId="12">
+    <w:abstractNumId w:val="5"/>
   </w:num>
 </w:numbering>
 </file>
 
 <file path=word/styles.xml><?xml version="1.0" encoding="utf-8"?>
-<w:styles xmlns:mc="http://schemas.openxmlformats.org/markup-compatibility/2006" xmlns:r="http://schemas.openxmlformats.org/officeDocument/2006/relationships" xmlns:w="http://schemas.openxmlformats.org/wordprocessingml/2006/main" xmlns:w14="http://schemas.microsoft.com/office/word/2010/wordml" xmlns:w15="http://schemas.microsoft.com/office/word/2012/wordml" mc:Ignorable="w14 w15">
+<w:styles xmlns:mc="http://schemas.openxmlformats.org/markup-compatibility/2006" xmlns:r="http://schemas.openxmlformats.org/officeDocument/2006/relationships" xmlns:w="http://schemas.openxmlformats.org/wordprocessingml/2006/main" xmlns:w14="http://schemas.microsoft.com/office/word/2010/wordml" xmlns:w15="http://schemas.microsoft.com/office/word/2012/wordml" xmlns:w16cid="http://schemas.microsoft.com/office/word/2016/wordml/cid" xmlns:w16se="http://schemas.microsoft.com/office/word/2015/wordml/symex" mc:Ignorable="w14 w15 w16se w16cid">
   <w:docDefaults>
     <w:rPrDefault>
       <w:rPr>
@@ -3507,7 +3713,7 @@
     </w:rPrDefault>
     <w:pPrDefault/>
   </w:docDefaults>
-  <w:latentStyles w:defLockedState="0" w:defUIPriority="99" w:defSemiHidden="0" w:defUnhideWhenUsed="0" w:defQFormat="0" w:count="382">
+  <w:latentStyles w:defLockedState="0" w:defUIPriority="99" w:defSemiHidden="0" w:defUnhideWhenUsed="0" w:defQFormat="0" w:count="375">
     <w:lsdException w:name="Normal" w:uiPriority="0" w:qFormat="1"/>
     <w:lsdException w:name="heading 1" w:uiPriority="9" w:qFormat="1"/>
     <w:lsdException w:name="heading 2" w:semiHidden="1" w:uiPriority="9" w:unhideWhenUsed="1" w:qFormat="1"/>

</xml_diff>

<commit_message>
solved dynamic programming p00787 - Maximum Subsequence Product (1D problem)
</commit_message>
<xml_diff>
--- a/CP3 Progress Tracker.docx
+++ b/CP3 Progress Tracker.docx
@@ -1,6 +1,6 @@
 
 <file path=word/document.xml><?xml version="1.0" encoding="utf-8"?>
-<w:document xmlns:wpc="http://schemas.microsoft.com/office/word/2010/wordprocessingCanvas" xmlns:cx="http://schemas.microsoft.com/office/drawing/2014/chartex" xmlns:cx1="http://schemas.microsoft.com/office/drawing/2015/9/8/chartex" xmlns:cx2="http://schemas.microsoft.com/office/drawing/2015/10/21/chartex" xmlns:cx3="http://schemas.microsoft.com/office/drawing/2016/5/9/chartex" xmlns:cx4="http://schemas.microsoft.com/office/drawing/2016/5/10/chartex" xmlns:cx5="http://schemas.microsoft.com/office/drawing/2016/5/11/chartex" xmlns:cx6="http://schemas.microsoft.com/office/drawing/2016/5/12/chartex" xmlns:cx7="http://schemas.microsoft.com/office/drawing/2016/5/13/chartex" xmlns:cx8="http://schemas.microsoft.com/office/drawing/2016/5/14/chartex" xmlns:mc="http://schemas.openxmlformats.org/markup-compatibility/2006" xmlns:aink="http://schemas.microsoft.com/office/drawing/2016/ink" xmlns:am3d="http://schemas.microsoft.com/office/drawing/2017/model3d" xmlns:o="urn:schemas-microsoft-com:office:office" xmlns:r="http://schemas.openxmlformats.org/officeDocument/2006/relationships" xmlns:m="http://schemas.openxmlformats.org/officeDocument/2006/math" xmlns:v="urn:schemas-microsoft-com:vml" xmlns:wp14="http://schemas.microsoft.com/office/word/2010/wordprocessingDrawing" xmlns:wp="http://schemas.openxmlformats.org/drawingml/2006/wordprocessingDrawing" xmlns:w10="urn:schemas-microsoft-com:office:word" xmlns:w="http://schemas.openxmlformats.org/wordprocessingml/2006/main" xmlns:w14="http://schemas.microsoft.com/office/word/2010/wordml" xmlns:w15="http://schemas.microsoft.com/office/word/2012/wordml" xmlns:w16cid="http://schemas.microsoft.com/office/word/2016/wordml/cid" xmlns:w16se="http://schemas.microsoft.com/office/word/2015/wordml/symex" xmlns:wpg="http://schemas.microsoft.com/office/word/2010/wordprocessingGroup" xmlns:wpi="http://schemas.microsoft.com/office/word/2010/wordprocessingInk" xmlns:wne="http://schemas.microsoft.com/office/word/2006/wordml" xmlns:wps="http://schemas.microsoft.com/office/word/2010/wordprocessingShape" mc:Ignorable="w14 w15 w16se w16cid wp14">
+<w:document xmlns:wpc="http://schemas.microsoft.com/office/word/2010/wordprocessingCanvas" xmlns:mo="http://schemas.microsoft.com/office/mac/office/2008/main" xmlns:mc="http://schemas.openxmlformats.org/markup-compatibility/2006" xmlns:mv="urn:schemas-microsoft-com:mac:vml" xmlns:o="urn:schemas-microsoft-com:office:office" xmlns:r="http://schemas.openxmlformats.org/officeDocument/2006/relationships" xmlns:m="http://schemas.openxmlformats.org/officeDocument/2006/math" xmlns:v="urn:schemas-microsoft-com:vml" xmlns:wp14="http://schemas.microsoft.com/office/word/2010/wordprocessingDrawing" xmlns:wp="http://schemas.openxmlformats.org/drawingml/2006/wordprocessingDrawing" xmlns:w10="urn:schemas-microsoft-com:office:word" xmlns:w="http://schemas.openxmlformats.org/wordprocessingml/2006/main" xmlns:w14="http://schemas.microsoft.com/office/word/2010/wordml" xmlns:w15="http://schemas.microsoft.com/office/word/2012/wordml" xmlns:wpg="http://schemas.microsoft.com/office/word/2010/wordprocessingGroup" xmlns:wpi="http://schemas.microsoft.com/office/word/2010/wordprocessingInk" xmlns:wne="http://schemas.microsoft.com/office/word/2006/wordml" xmlns:wps="http://schemas.microsoft.com/office/word/2010/wordprocessingShape" mc:Ignorable="w14 w15 wp14">
   <w:body>
     <w:p>
       <w:pPr>
@@ -88,13 +88,23 @@
           <w:lang w:val="en-AU"/>
         </w:rPr>
       </w:pPr>
-      <w:r>
-        <w:rPr>
-          <w:b/>
-          <w:u w:val="single"/>
-          <w:lang w:val="en-AU"/>
-        </w:rPr>
-        <w:t xml:space="preserve">UVa 11172 - Relational Operators * </w:t>
+      <w:proofErr w:type="spellStart"/>
+      <w:r>
+        <w:rPr>
+          <w:b/>
+          <w:u w:val="single"/>
+          <w:lang w:val="en-AU"/>
+        </w:rPr>
+        <w:t>UVa</w:t>
+      </w:r>
+      <w:proofErr w:type="spellEnd"/>
+      <w:r>
+        <w:rPr>
+          <w:b/>
+          <w:u w:val="single"/>
+          <w:lang w:val="en-AU"/>
+        </w:rPr>
+        <w:t xml:space="preserve"> 11172 - Relational Operators * </w:t>
       </w:r>
       <w:r>
         <w:rPr>
@@ -138,13 +148,41 @@
           <w:lang w:val="en-AU"/>
         </w:rPr>
       </w:pPr>
-      <w:r>
-        <w:rPr>
-          <w:b/>
-          <w:u w:val="single"/>
-          <w:lang w:val="en-AU"/>
-        </w:rPr>
-        <w:t xml:space="preserve">UVa 11498 - Division of Nlogonia * </w:t>
+      <w:proofErr w:type="spellStart"/>
+      <w:r>
+        <w:rPr>
+          <w:b/>
+          <w:u w:val="single"/>
+          <w:lang w:val="en-AU"/>
+        </w:rPr>
+        <w:t>UVa</w:t>
+      </w:r>
+      <w:proofErr w:type="spellEnd"/>
+      <w:r>
+        <w:rPr>
+          <w:b/>
+          <w:u w:val="single"/>
+          <w:lang w:val="en-AU"/>
+        </w:rPr>
+        <w:t xml:space="preserve"> 11498 - Division of </w:t>
+      </w:r>
+      <w:proofErr w:type="spellStart"/>
+      <w:r>
+        <w:rPr>
+          <w:b/>
+          <w:u w:val="single"/>
+          <w:lang w:val="en-AU"/>
+        </w:rPr>
+        <w:t>Nlogonia</w:t>
+      </w:r>
+      <w:proofErr w:type="spellEnd"/>
+      <w:r>
+        <w:rPr>
+          <w:b/>
+          <w:u w:val="single"/>
+          <w:lang w:val="en-AU"/>
+        </w:rPr>
+        <w:t xml:space="preserve"> * </w:t>
       </w:r>
       <w:r>
         <w:rPr>
@@ -190,13 +228,23 @@
           <w:lang w:val="en-AU"/>
         </w:rPr>
       </w:pPr>
-      <w:r>
-        <w:rPr>
-          <w:b/>
-          <w:u w:val="single"/>
-          <w:lang w:val="en-AU"/>
-        </w:rPr>
-        <w:t>UVa 11727 - Cost Cutting *</w:t>
+      <w:proofErr w:type="spellStart"/>
+      <w:r>
+        <w:rPr>
+          <w:b/>
+          <w:u w:val="single"/>
+          <w:lang w:val="en-AU"/>
+        </w:rPr>
+        <w:t>UVa</w:t>
+      </w:r>
+      <w:proofErr w:type="spellEnd"/>
+      <w:r>
+        <w:rPr>
+          <w:b/>
+          <w:u w:val="single"/>
+          <w:lang w:val="en-AU"/>
+        </w:rPr>
+        <w:t xml:space="preserve"> 11727 - Cost Cutting *</w:t>
       </w:r>
       <w:r>
         <w:rPr>
@@ -255,13 +303,23 @@
           <w:lang w:val="en-AU"/>
         </w:rPr>
       </w:pPr>
-      <w:r>
-        <w:rPr>
-          <w:b/>
-          <w:u w:val="single"/>
-          <w:lang w:val="en-AU"/>
-        </w:rPr>
-        <w:t xml:space="preserve">UVa </w:t>
+      <w:proofErr w:type="spellStart"/>
+      <w:r>
+        <w:rPr>
+          <w:b/>
+          <w:u w:val="single"/>
+          <w:lang w:val="en-AU"/>
+        </w:rPr>
+        <w:t>UVa</w:t>
+      </w:r>
+      <w:proofErr w:type="spellEnd"/>
+      <w:r>
+        <w:rPr>
+          <w:b/>
+          <w:u w:val="single"/>
+          <w:lang w:val="en-AU"/>
+        </w:rPr>
+        <w:t xml:space="preserve"> </w:t>
       </w:r>
       <w:r>
         <w:rPr>
@@ -295,13 +353,23 @@
         </w:rPr>
         <w:t xml:space="preserve"> </w:t>
       </w:r>
-      <w:r>
-        <w:rPr>
-          <w:b/>
-          <w:u w:val="single"/>
-          <w:lang w:val="en-AU"/>
-        </w:rPr>
-        <w:t>Loansome Car Buyer</w:t>
+      <w:proofErr w:type="spellStart"/>
+      <w:r>
+        <w:rPr>
+          <w:b/>
+          <w:u w:val="single"/>
+          <w:lang w:val="en-AU"/>
+        </w:rPr>
+        <w:t>Loansome</w:t>
+      </w:r>
+      <w:proofErr w:type="spellEnd"/>
+      <w:r>
+        <w:rPr>
+          <w:b/>
+          <w:u w:val="single"/>
+          <w:lang w:val="en-AU"/>
+        </w:rPr>
+        <w:t xml:space="preserve"> Car Buyer</w:t>
       </w:r>
       <w:r>
         <w:rPr>
@@ -359,13 +427,23 @@
           <w:lang w:val="en-AU"/>
         </w:rPr>
       </w:pPr>
-      <w:r>
-        <w:rPr>
-          <w:b/>
-          <w:u w:val="single"/>
-          <w:lang w:val="en-AU"/>
-        </w:rPr>
-        <w:t>UVa 11559 – Event Planning *</w:t>
+      <w:proofErr w:type="spellStart"/>
+      <w:r>
+        <w:rPr>
+          <w:b/>
+          <w:u w:val="single"/>
+          <w:lang w:val="en-AU"/>
+        </w:rPr>
+        <w:t>UVa</w:t>
+      </w:r>
+      <w:proofErr w:type="spellEnd"/>
+      <w:r>
+        <w:rPr>
+          <w:b/>
+          <w:u w:val="single"/>
+          <w:lang w:val="en-AU"/>
+        </w:rPr>
+        <w:t xml:space="preserve"> 11559 – Event Planning *</w:t>
       </w:r>
       <w:r>
         <w:rPr>
@@ -409,13 +487,23 @@
           <w:lang w:val="en-AU"/>
         </w:rPr>
       </w:pPr>
-      <w:r>
-        <w:rPr>
-          <w:b/>
-          <w:u w:val="single"/>
-          <w:lang w:val="en-AU"/>
-        </w:rPr>
-        <w:t>UVa 11799 – Horror Dash *</w:t>
+      <w:proofErr w:type="spellStart"/>
+      <w:r>
+        <w:rPr>
+          <w:b/>
+          <w:u w:val="single"/>
+          <w:lang w:val="en-AU"/>
+        </w:rPr>
+        <w:t>UVa</w:t>
+      </w:r>
+      <w:proofErr w:type="spellEnd"/>
+      <w:r>
+        <w:rPr>
+          <w:b/>
+          <w:u w:val="single"/>
+          <w:lang w:val="en-AU"/>
+        </w:rPr>
+        <w:t xml:space="preserve"> 11799 – Horror Dash *</w:t>
       </w:r>
       <w:r>
         <w:rPr>
@@ -486,13 +574,23 @@
           <w:lang w:val="en-AU"/>
         </w:rPr>
       </w:pPr>
-      <w:r>
-        <w:rPr>
-          <w:b/>
-          <w:u w:val="single"/>
-          <w:lang w:val="en-AU"/>
-        </w:rPr>
-        <w:t>UVa 00573 – The Snail *</w:t>
+      <w:proofErr w:type="spellStart"/>
+      <w:r>
+        <w:rPr>
+          <w:b/>
+          <w:u w:val="single"/>
+          <w:lang w:val="en-AU"/>
+        </w:rPr>
+        <w:t>UVa</w:t>
+      </w:r>
+      <w:proofErr w:type="spellEnd"/>
+      <w:r>
+        <w:rPr>
+          <w:b/>
+          <w:u w:val="single"/>
+          <w:lang w:val="en-AU"/>
+        </w:rPr>
+        <w:t xml:space="preserve"> 00573 – The Snail *</w:t>
       </w:r>
       <w:r>
         <w:rPr>
@@ -530,13 +628,23 @@
           <w:lang w:val="en-AU"/>
         </w:rPr>
       </w:pPr>
-      <w:r>
-        <w:rPr>
-          <w:b/>
-          <w:u w:val="single"/>
-          <w:lang w:val="en-AU"/>
-        </w:rPr>
-        <w:t>UVa 10141 – Request for Proposal *</w:t>
+      <w:proofErr w:type="spellStart"/>
+      <w:r>
+        <w:rPr>
+          <w:b/>
+          <w:u w:val="single"/>
+          <w:lang w:val="en-AU"/>
+        </w:rPr>
+        <w:t>UVa</w:t>
+      </w:r>
+      <w:proofErr w:type="spellEnd"/>
+      <w:r>
+        <w:rPr>
+          <w:b/>
+          <w:u w:val="single"/>
+          <w:lang w:val="en-AU"/>
+        </w:rPr>
+        <w:t xml:space="preserve"> 10141 – Request for Proposal *</w:t>
       </w:r>
       <w:r>
         <w:rPr>
@@ -574,13 +682,23 @@
           <w:lang w:val="en-AU"/>
         </w:rPr>
       </w:pPr>
-      <w:r>
-        <w:rPr>
-          <w:b/>
-          <w:u w:val="single"/>
-          <w:lang w:val="en-AU"/>
-        </w:rPr>
-        <w:t>UVa 11507 – Bender B. Rodriguez *</w:t>
+      <w:proofErr w:type="spellStart"/>
+      <w:r>
+        <w:rPr>
+          <w:b/>
+          <w:u w:val="single"/>
+          <w:lang w:val="en-AU"/>
+        </w:rPr>
+        <w:t>UVa</w:t>
+      </w:r>
+      <w:proofErr w:type="spellEnd"/>
+      <w:r>
+        <w:rPr>
+          <w:b/>
+          <w:u w:val="single"/>
+          <w:lang w:val="en-AU"/>
+        </w:rPr>
+        <w:t xml:space="preserve"> 11507 – Bender B. Rodriguez *</w:t>
       </w:r>
       <w:r>
         <w:rPr>
@@ -672,13 +790,23 @@
           <w:lang w:val="en-AU"/>
         </w:rPr>
       </w:pPr>
-      <w:r>
-        <w:rPr>
-          <w:b/>
-          <w:u w:val="single"/>
-          <w:lang w:val="en-AU"/>
-        </w:rPr>
-        <w:t>UVa 00462 - Bridge Hand Evaluator *</w:t>
+      <w:proofErr w:type="spellStart"/>
+      <w:r>
+        <w:rPr>
+          <w:b/>
+          <w:u w:val="single"/>
+          <w:lang w:val="en-AU"/>
+        </w:rPr>
+        <w:t>UVa</w:t>
+      </w:r>
+      <w:proofErr w:type="spellEnd"/>
+      <w:r>
+        <w:rPr>
+          <w:b/>
+          <w:u w:val="single"/>
+          <w:lang w:val="en-AU"/>
+        </w:rPr>
+        <w:t xml:space="preserve"> 00462 - Bridge Hand Evaluator *</w:t>
       </w:r>
       <w:r>
         <w:rPr>
@@ -724,13 +852,23 @@
           <w:lang w:val="en-AU"/>
         </w:rPr>
       </w:pPr>
-      <w:r>
-        <w:rPr>
-          <w:b/>
-          <w:u w:val="single"/>
-          <w:lang w:val="en-AU"/>
-        </w:rPr>
-        <w:t xml:space="preserve">UVa 10646 - What is the Card? * </w:t>
+      <w:proofErr w:type="spellStart"/>
+      <w:r>
+        <w:rPr>
+          <w:b/>
+          <w:u w:val="single"/>
+          <w:lang w:val="en-AU"/>
+        </w:rPr>
+        <w:t>UVa</w:t>
+      </w:r>
+      <w:proofErr w:type="spellEnd"/>
+      <w:r>
+        <w:rPr>
+          <w:b/>
+          <w:u w:val="single"/>
+          <w:lang w:val="en-AU"/>
+        </w:rPr>
+        <w:t xml:space="preserve"> 10646 - What is the Card? * </w:t>
       </w:r>
       <w:r>
         <w:rPr>
@@ -796,13 +934,41 @@
           <w:lang w:val="en-AU"/>
         </w:rPr>
       </w:pPr>
-      <w:r>
-        <w:rPr>
-          <w:b/>
-          <w:u w:val="single"/>
-          <w:lang w:val="en-AU"/>
-        </w:rPr>
-        <w:t>UVa 12247 - Jollo *</w:t>
+      <w:proofErr w:type="spellStart"/>
+      <w:r>
+        <w:rPr>
+          <w:b/>
+          <w:u w:val="single"/>
+          <w:lang w:val="en-AU"/>
+        </w:rPr>
+        <w:t>UVa</w:t>
+      </w:r>
+      <w:proofErr w:type="spellEnd"/>
+      <w:r>
+        <w:rPr>
+          <w:b/>
+          <w:u w:val="single"/>
+          <w:lang w:val="en-AU"/>
+        </w:rPr>
+        <w:t xml:space="preserve"> 12247 - </w:t>
+      </w:r>
+      <w:proofErr w:type="spellStart"/>
+      <w:r>
+        <w:rPr>
+          <w:b/>
+          <w:u w:val="single"/>
+          <w:lang w:val="en-AU"/>
+        </w:rPr>
+        <w:t>Jollo</w:t>
+      </w:r>
+      <w:proofErr w:type="spellEnd"/>
+      <w:r>
+        <w:rPr>
+          <w:b/>
+          <w:u w:val="single"/>
+          <w:lang w:val="en-AU"/>
+        </w:rPr>
+        <w:t xml:space="preserve"> *</w:t>
       </w:r>
       <w:r>
         <w:rPr>
@@ -893,13 +1059,23 @@
           <w:lang w:val="en-AU"/>
         </w:rPr>
       </w:pPr>
-      <w:r>
-        <w:rPr>
-          <w:b/>
-          <w:u w:val="single"/>
-          <w:lang w:val="en-AU"/>
-        </w:rPr>
-        <w:t>UVa 00278 - Chess *</w:t>
+      <w:proofErr w:type="spellStart"/>
+      <w:r>
+        <w:rPr>
+          <w:b/>
+          <w:u w:val="single"/>
+          <w:lang w:val="en-AU"/>
+        </w:rPr>
+        <w:t>UVa</w:t>
+      </w:r>
+      <w:proofErr w:type="spellEnd"/>
+      <w:r>
+        <w:rPr>
+          <w:b/>
+          <w:u w:val="single"/>
+          <w:lang w:val="en-AU"/>
+        </w:rPr>
+        <w:t xml:space="preserve"> 00278 - Chess *</w:t>
       </w:r>
       <w:r>
         <w:rPr>
@@ -945,13 +1121,23 @@
           <w:lang w:val="en-AU"/>
         </w:rPr>
       </w:pPr>
-      <w:r>
-        <w:rPr>
-          <w:b/>
-          <w:u w:val="single"/>
-          <w:lang w:val="en-AU"/>
-        </w:rPr>
-        <w:t>UVa 00696 - How Many Knights *</w:t>
+      <w:proofErr w:type="spellStart"/>
+      <w:r>
+        <w:rPr>
+          <w:b/>
+          <w:u w:val="single"/>
+          <w:lang w:val="en-AU"/>
+        </w:rPr>
+        <w:t>UVa</w:t>
+      </w:r>
+      <w:proofErr w:type="spellEnd"/>
+      <w:r>
+        <w:rPr>
+          <w:b/>
+          <w:u w:val="single"/>
+          <w:lang w:val="en-AU"/>
+        </w:rPr>
+        <w:t xml:space="preserve"> 00696 - How Many Knights *</w:t>
       </w:r>
       <w:r>
         <w:rPr>
@@ -997,19 +1183,43 @@
           <w:highlight w:val="yellow"/>
         </w:rPr>
       </w:pPr>
+      <w:proofErr w:type="spellStart"/>
       <w:r>
         <w:rPr>
           <w:b/>
           <w:highlight w:val="yellow"/>
           <w:u w:val="single"/>
         </w:rPr>
-        <w:t>UVa 10284 - Chessboard in FEN *</w:t>
-      </w:r>
-      <w:r>
-        <w:rPr>
+        <w:t>UVa</w:t>
+      </w:r>
+      <w:proofErr w:type="spellEnd"/>
+      <w:r>
+        <w:rPr>
+          <w:b/>
           <w:highlight w:val="yellow"/>
-        </w:rPr>
-        <w:t xml:space="preserve"> (FEN = Forsyth-Edwards Notation is a standard notation for describing board positions in a chess game) </w:t>
+          <w:u w:val="single"/>
+        </w:rPr>
+        <w:t xml:space="preserve"> 10284 - Chessboard in FEN *</w:t>
+      </w:r>
+      <w:r>
+        <w:rPr>
+          <w:highlight w:val="yellow"/>
+        </w:rPr>
+        <w:t xml:space="preserve"> (</w:t>
+      </w:r>
+      <w:proofErr w:type="spellStart"/>
+      <w:r>
+        <w:rPr>
+          <w:highlight w:val="yellow"/>
+        </w:rPr>
+        <w:t>FEN</w:t>
+      </w:r>
+      <w:proofErr w:type="spellEnd"/>
+      <w:r>
+        <w:rPr>
+          <w:highlight w:val="yellow"/>
+        </w:rPr>
+        <w:t xml:space="preserve"> = Forsyth-Edwards Notation is a standard notation for describing board positions in a chess game) </w:t>
       </w:r>
       <w:r>
         <w:rPr>
@@ -1035,7 +1245,21 @@
         <w:rPr>
           <w:lang w:val="en-AU"/>
         </w:rPr>
-        <w:t>Passes all uDebug cases but gets Wrong Answer</w:t>
+        <w:t xml:space="preserve">Passes all </w:t>
+      </w:r>
+      <w:proofErr w:type="spellStart"/>
+      <w:r>
+        <w:rPr>
+          <w:lang w:val="en-AU"/>
+        </w:rPr>
+        <w:t>uDebug</w:t>
+      </w:r>
+      <w:proofErr w:type="spellEnd"/>
+      <w:r>
+        <w:rPr>
+          <w:lang w:val="en-AU"/>
+        </w:rPr>
+        <w:t xml:space="preserve"> cases but gets Wrong Answer</w:t>
       </w:r>
     </w:p>
     <w:p>
@@ -1091,12 +1315,21 @@
           <w:numId w:val="10"/>
         </w:numPr>
       </w:pPr>
-      <w:r>
-        <w:rPr>
-          <w:b/>
-          <w:u w:val="single"/>
-        </w:rPr>
-        <w:t>UVa 00489 - Hangman Judge *</w:t>
+      <w:proofErr w:type="spellStart"/>
+      <w:r>
+        <w:rPr>
+          <w:b/>
+          <w:u w:val="single"/>
+        </w:rPr>
+        <w:t>UVa</w:t>
+      </w:r>
+      <w:proofErr w:type="spellEnd"/>
+      <w:r>
+        <w:rPr>
+          <w:b/>
+          <w:u w:val="single"/>
+        </w:rPr>
+        <w:t xml:space="preserve"> 00489 - Hangman Judge *</w:t>
       </w:r>
       <w:r>
         <w:t xml:space="preserve"> (just do as asked)</w:t>
@@ -1129,15 +1362,40 @@
           <w:numId w:val="10"/>
         </w:numPr>
       </w:pPr>
-      <w:r>
-        <w:rPr>
-          <w:b/>
-          <w:u w:val="single"/>
-        </w:rPr>
-        <w:t>UVa 10189 - Minesweeper *</w:t>
-      </w:r>
-      <w:r>
-        <w:t xml:space="preserve"> (simulate Minesweeper, similar to UVa 10279) </w:t>
+      <w:proofErr w:type="spellStart"/>
+      <w:r>
+        <w:rPr>
+          <w:b/>
+          <w:u w:val="single"/>
+        </w:rPr>
+        <w:t>UVa</w:t>
+      </w:r>
+      <w:proofErr w:type="spellEnd"/>
+      <w:r>
+        <w:rPr>
+          <w:b/>
+          <w:u w:val="single"/>
+        </w:rPr>
+        <w:t xml:space="preserve"> 10189 - Minesweeper *</w:t>
+      </w:r>
+      <w:r>
+        <w:t xml:space="preserve"> (simulate Minesweeper, </w:t>
+      </w:r>
+      <w:proofErr w:type="gramStart"/>
+      <w:r>
+        <w:t>similar to</w:t>
+      </w:r>
+      <w:proofErr w:type="gramEnd"/>
+      <w:r>
+        <w:t xml:space="preserve"> </w:t>
+      </w:r>
+      <w:proofErr w:type="spellStart"/>
+      <w:r>
+        <w:t>UVa</w:t>
+      </w:r>
+      <w:proofErr w:type="spellEnd"/>
+      <w:r>
+        <w:t xml:space="preserve"> 10279) </w:t>
       </w:r>
     </w:p>
     <w:p>
@@ -1193,12 +1451,21 @@
           <w:numId w:val="11"/>
         </w:numPr>
       </w:pPr>
-      <w:r>
-        <w:rPr>
-          <w:b/>
-          <w:u w:val="single"/>
-        </w:rPr>
-        <w:t>UVa 00401 - Palindromes *</w:t>
+      <w:proofErr w:type="spellStart"/>
+      <w:r>
+        <w:rPr>
+          <w:b/>
+          <w:u w:val="single"/>
+        </w:rPr>
+        <w:t>UVa</w:t>
+      </w:r>
+      <w:proofErr w:type="spellEnd"/>
+      <w:r>
+        <w:rPr>
+          <w:b/>
+          <w:u w:val="single"/>
+        </w:rPr>
+        <w:t xml:space="preserve"> 00401 - Palindromes *</w:t>
       </w:r>
       <w:r>
         <w:t xml:space="preserve"> (simple palindrome check)</w:t>
@@ -1231,12 +1498,21 @@
           <w:numId w:val="11"/>
         </w:numPr>
       </w:pPr>
-      <w:r>
-        <w:rPr>
-          <w:b/>
-          <w:u w:val="single"/>
-        </w:rPr>
-        <w:t>UVa 11221 - Magic Square Palindrome *</w:t>
+      <w:proofErr w:type="spellStart"/>
+      <w:r>
+        <w:rPr>
+          <w:b/>
+          <w:u w:val="single"/>
+        </w:rPr>
+        <w:t>UVa</w:t>
+      </w:r>
+      <w:proofErr w:type="spellEnd"/>
+      <w:r>
+        <w:rPr>
+          <w:b/>
+          <w:u w:val="single"/>
+        </w:rPr>
+        <w:t xml:space="preserve"> 11221 - Magic Square Palindrome *</w:t>
       </w:r>
       <w:r>
         <w:t xml:space="preserve"> (we deal with a matrix) </w:t>
@@ -1303,19 +1579,57 @@
           <w:lang w:val="en-AU"/>
         </w:rPr>
       </w:pPr>
-      <w:r>
-        <w:rPr>
-          <w:b/>
-          <w:u w:val="single"/>
-          <w:lang w:val="en-AU"/>
-        </w:rPr>
-        <w:t>UVa 10038 - Jolly Jumpers *</w:t>
-      </w:r>
-      <w:r>
-        <w:rPr>
-          <w:lang w:val="en-AU"/>
-        </w:rPr>
-        <w:t xml:space="preserve"> (use 1D boolean flags to check [1..n − 1]) </w:t>
+      <w:proofErr w:type="spellStart"/>
+      <w:r>
+        <w:rPr>
+          <w:b/>
+          <w:u w:val="single"/>
+          <w:lang w:val="en-AU"/>
+        </w:rPr>
+        <w:t>UVa</w:t>
+      </w:r>
+      <w:proofErr w:type="spellEnd"/>
+      <w:r>
+        <w:rPr>
+          <w:b/>
+          <w:u w:val="single"/>
+          <w:lang w:val="en-AU"/>
+        </w:rPr>
+        <w:t xml:space="preserve"> 10038 - Jolly Jumpers *</w:t>
+      </w:r>
+      <w:r>
+        <w:rPr>
+          <w:lang w:val="en-AU"/>
+        </w:rPr>
+        <w:t xml:space="preserve"> (use 1D </w:t>
+      </w:r>
+      <w:proofErr w:type="spellStart"/>
+      <w:r>
+        <w:rPr>
+          <w:lang w:val="en-AU"/>
+        </w:rPr>
+        <w:t>boolean</w:t>
+      </w:r>
+      <w:proofErr w:type="spellEnd"/>
+      <w:r>
+        <w:rPr>
+          <w:lang w:val="en-AU"/>
+        </w:rPr>
+        <w:t xml:space="preserve"> flags to check [</w:t>
+      </w:r>
+      <w:proofErr w:type="gramStart"/>
+      <w:r>
+        <w:rPr>
+          <w:lang w:val="en-AU"/>
+        </w:rPr>
+        <w:t>1..</w:t>
+      </w:r>
+      <w:proofErr w:type="gramEnd"/>
+      <w:r>
+        <w:rPr>
+          <w:lang w:val="en-AU"/>
+        </w:rPr>
+        <w:t xml:space="preserve">n − 1]) </w:t>
       </w:r>
     </w:p>
     <w:p>
@@ -1348,6 +1662,7 @@
           <w:lang w:val="en-AU"/>
         </w:rPr>
       </w:pPr>
+      <w:proofErr w:type="spellStart"/>
       <w:r>
         <w:rPr>
           <w:b/>
@@ -1355,7 +1670,17 @@
           <w:u w:val="single"/>
           <w:lang w:val="en-AU"/>
         </w:rPr>
-        <w:t>UVa 11340 - Newspaper *</w:t>
+        <w:t>UVa</w:t>
+      </w:r>
+      <w:proofErr w:type="spellEnd"/>
+      <w:r>
+        <w:rPr>
+          <w:b/>
+          <w:highlight w:val="yellow"/>
+          <w:u w:val="single"/>
+          <w:lang w:val="en-AU"/>
+        </w:rPr>
+        <w:t xml:space="preserve"> 11340 - Newspaper *</w:t>
       </w:r>
       <w:r>
         <w:rPr>
@@ -1388,694 +1713,980 @@
         </w:rPr>
         <w:t xml:space="preserve"> (Python)</w:t>
       </w:r>
+    </w:p>
+    <w:p>
+      <w:pPr>
+        <w:pStyle w:val="ListParagraph"/>
+        <w:numPr>
+          <w:ilvl w:val="1"/>
+          <w:numId w:val="12"/>
+        </w:numPr>
+        <w:rPr>
+          <w:lang w:val="en-AU"/>
+        </w:rPr>
+      </w:pPr>
+      <w:r>
+        <w:rPr>
+          <w:lang w:val="en-AU"/>
+        </w:rPr>
+        <w:t>Accepted (C++)</w:t>
+      </w:r>
+    </w:p>
+    <w:p>
+      <w:pPr>
+        <w:pStyle w:val="ListParagraph"/>
+        <w:numPr>
+          <w:ilvl w:val="0"/>
+          <w:numId w:val="12"/>
+        </w:numPr>
+        <w:rPr>
+          <w:lang w:val="en-AU"/>
+        </w:rPr>
+      </w:pPr>
+      <w:proofErr w:type="spellStart"/>
+      <w:r>
+        <w:rPr>
+          <w:b/>
+          <w:u w:val="single"/>
+          <w:lang w:val="en-AU"/>
+        </w:rPr>
+        <w:t>UVa</w:t>
+      </w:r>
+      <w:proofErr w:type="spellEnd"/>
+      <w:r>
+        <w:rPr>
+          <w:b/>
+          <w:u w:val="single"/>
+          <w:lang w:val="en-AU"/>
+        </w:rPr>
+        <w:t xml:space="preserve"> 12356 - Army Buddies *</w:t>
+      </w:r>
+      <w:r>
+        <w:rPr>
+          <w:lang w:val="en-AU"/>
+        </w:rPr>
+        <w:t xml:space="preserve"> (</w:t>
+      </w:r>
+      <w:proofErr w:type="gramStart"/>
+      <w:r>
+        <w:rPr>
+          <w:lang w:val="en-AU"/>
+        </w:rPr>
+        <w:t>similar to</w:t>
+      </w:r>
+      <w:proofErr w:type="gramEnd"/>
+      <w:r>
+        <w:rPr>
+          <w:lang w:val="en-AU"/>
+        </w:rPr>
+        <w:t xml:space="preserve"> deletion in doubly linked lists, </w:t>
+      </w:r>
+      <w:r>
+        <w:rPr>
+          <w:lang w:val="en-AU"/>
+        </w:rPr>
+        <w:t xml:space="preserve">but we can still use a 1D array for the underlying data structure) </w:t>
+      </w:r>
+    </w:p>
+    <w:p>
+      <w:pPr>
+        <w:pStyle w:val="ListParagraph"/>
+        <w:numPr>
+          <w:ilvl w:val="1"/>
+          <w:numId w:val="12"/>
+        </w:numPr>
+        <w:rPr>
+          <w:lang w:val="en-AU"/>
+        </w:rPr>
+      </w:pPr>
+      <w:r>
+        <w:rPr>
+          <w:lang w:val="en-AU"/>
+        </w:rPr>
+        <w:t>TLE (Python)</w:t>
+      </w:r>
+    </w:p>
+    <w:p>
+      <w:pPr>
+        <w:pStyle w:val="ListParagraph"/>
+        <w:numPr>
+          <w:ilvl w:val="1"/>
+          <w:numId w:val="12"/>
+        </w:numPr>
+        <w:rPr>
+          <w:lang w:val="en-AU"/>
+        </w:rPr>
+      </w:pPr>
+      <w:r>
+        <w:rPr>
+          <w:lang w:val="en-AU"/>
+        </w:rPr>
+        <w:t>Accepted (C++)</w:t>
+      </w:r>
+    </w:p>
+    <w:p>
+      <w:pPr>
+        <w:rPr>
+          <w:lang w:val="en-AU"/>
+        </w:rPr>
+      </w:pPr>
+    </w:p>
+    <w:p>
+      <w:pPr>
+        <w:rPr>
+          <w:lang w:val="en-AU"/>
+        </w:rPr>
+      </w:pPr>
+      <w:r>
+        <w:rPr>
+          <w:lang w:val="en-AU"/>
+        </w:rPr>
+        <w:t xml:space="preserve">2D Array </w:t>
+      </w:r>
+    </w:p>
+    <w:p>
+      <w:pPr>
+        <w:pStyle w:val="ListParagraph"/>
+        <w:numPr>
+          <w:ilvl w:val="0"/>
+          <w:numId w:val="12"/>
+        </w:numPr>
+      </w:pPr>
+    </w:p>
+    <w:p>
+      <w:r>
+        <w:br w:type="page"/>
+      </w:r>
+    </w:p>
+    <w:p>
+      <w:pPr>
+        <w:pStyle w:val="Heading1"/>
+      </w:pPr>
+      <w:r>
+        <w:lastRenderedPageBreak/>
+        <w:t xml:space="preserve">3.4 </w:t>
+      </w:r>
+      <w:r>
+        <w:t>Greedy Algorithms</w:t>
+      </w:r>
+    </w:p>
+    <w:p/>
+    <w:p>
+      <w:r>
+        <w:t>Classical</w:t>
+      </w:r>
+    </w:p>
+    <w:p>
+      <w:pPr>
+        <w:pStyle w:val="ListParagraph"/>
+        <w:numPr>
+          <w:ilvl w:val="0"/>
+          <w:numId w:val="1"/>
+        </w:numPr>
+        <w:rPr>
+          <w:b/>
+          <w:u w:val="single"/>
+        </w:rPr>
+      </w:pPr>
+      <w:proofErr w:type="spellStart"/>
+      <w:r>
+        <w:rPr>
+          <w:b/>
+          <w:u w:val="single"/>
+        </w:rPr>
+        <w:t>UVa</w:t>
+      </w:r>
+      <w:proofErr w:type="spellEnd"/>
+      <w:r>
+        <w:rPr>
+          <w:b/>
+          <w:u w:val="single"/>
+        </w:rPr>
+        <w:t xml:space="preserve"> 11264 - Coin Collector *</w:t>
+      </w:r>
+      <w:r>
+        <w:rPr>
+          <w:b/>
+        </w:rPr>
+        <w:t xml:space="preserve"> </w:t>
+      </w:r>
+      <w:r>
+        <w:t>(coin change variant)</w:t>
+      </w:r>
+    </w:p>
+    <w:p>
+      <w:pPr>
+        <w:pStyle w:val="ListParagraph"/>
+        <w:numPr>
+          <w:ilvl w:val="1"/>
+          <w:numId w:val="1"/>
+        </w:numPr>
+      </w:pPr>
+      <w:r>
+        <w:t>Accepted</w:t>
+      </w:r>
+    </w:p>
+    <w:p>
+      <w:pPr>
+        <w:pStyle w:val="ListParagraph"/>
+        <w:numPr>
+          <w:ilvl w:val="0"/>
+          <w:numId w:val="1"/>
+        </w:numPr>
+        <w:rPr>
+          <w:b/>
+          <w:u w:val="single"/>
+        </w:rPr>
+      </w:pPr>
+      <w:proofErr w:type="spellStart"/>
+      <w:r>
+        <w:rPr>
+          <w:b/>
+          <w:u w:val="single"/>
+        </w:rPr>
+        <w:t>UVa</w:t>
+      </w:r>
+      <w:proofErr w:type="spellEnd"/>
+      <w:r>
+        <w:rPr>
+          <w:b/>
+          <w:u w:val="single"/>
+        </w:rPr>
+        <w:t xml:space="preserve"> 11389 - The Bus Driver Problem *</w:t>
+      </w:r>
+      <w:r>
+        <w:t xml:space="preserve"> (load balancing)</w:t>
+      </w:r>
+    </w:p>
+    <w:p>
+      <w:pPr>
+        <w:pStyle w:val="ListParagraph"/>
+        <w:numPr>
+          <w:ilvl w:val="1"/>
+          <w:numId w:val="1"/>
+        </w:numPr>
+        <w:rPr>
+          <w:b/>
+          <w:u w:val="single"/>
+        </w:rPr>
+      </w:pPr>
+      <w:r>
+        <w:t>Accepted</w:t>
+      </w:r>
+    </w:p>
+    <w:p>
+      <w:pPr>
+        <w:pStyle w:val="ListParagraph"/>
+        <w:numPr>
+          <w:ilvl w:val="0"/>
+          <w:numId w:val="1"/>
+        </w:numPr>
+      </w:pPr>
+      <w:proofErr w:type="spellStart"/>
+      <w:r>
+        <w:rPr>
+          <w:b/>
+          <w:u w:val="single"/>
+        </w:rPr>
+        <w:t>UVa</w:t>
+      </w:r>
+      <w:proofErr w:type="spellEnd"/>
+      <w:r>
+        <w:rPr>
+          <w:b/>
+          <w:u w:val="single"/>
+        </w:rPr>
+        <w:t xml:space="preserve"> 12405 - Scarecrow * </w:t>
+      </w:r>
+      <w:r>
+        <w:t xml:space="preserve">(simpler interval covering problem) </w:t>
+      </w:r>
+      <w:r>
+        <w:rPr>
+          <w:rFonts w:ascii="MS Mincho" w:eastAsia="MS Mincho" w:hAnsi="MS Mincho" w:cs="MS Mincho"/>
+        </w:rPr>
+        <w:t> +</w:t>
+      </w:r>
+    </w:p>
+    <w:p>
+      <w:pPr>
+        <w:pStyle w:val="ListParagraph"/>
+        <w:numPr>
+          <w:ilvl w:val="1"/>
+          <w:numId w:val="1"/>
+        </w:numPr>
+      </w:pPr>
+      <w:r>
+        <w:t>Accepted</w:t>
+      </w:r>
+    </w:p>
+    <w:p>
+      <w:pPr>
+        <w:pStyle w:val="ListParagraph"/>
+        <w:numPr>
+          <w:ilvl w:val="0"/>
+          <w:numId w:val="1"/>
+        </w:numPr>
+        <w:rPr>
+          <w:lang w:val="en-AU"/>
+        </w:rPr>
+      </w:pPr>
+      <w:proofErr w:type="spellStart"/>
+      <w:r>
+        <w:rPr>
+          <w:lang w:val="en-AU"/>
+        </w:rPr>
+        <w:t>UVa</w:t>
+      </w:r>
+      <w:proofErr w:type="spellEnd"/>
+      <w:r>
+        <w:rPr>
+          <w:lang w:val="en-AU"/>
+        </w:rPr>
+        <w:t xml:space="preserve"> 12321 - Gas Station (interval covering) </w:t>
+      </w:r>
+      <w:r>
+        <w:rPr>
+          <w:rFonts w:ascii="MS Gothic" w:eastAsia="MS Gothic" w:hAnsi="MS Gothic" w:cs="MS Gothic" w:hint="eastAsia"/>
+          <w:lang w:val="en-AU"/>
+        </w:rPr>
+        <w:t> +</w:t>
+      </w:r>
+    </w:p>
+    <w:p>
+      <w:pPr>
+        <w:pStyle w:val="ListParagraph"/>
+        <w:numPr>
+          <w:ilvl w:val="1"/>
+          <w:numId w:val="1"/>
+        </w:numPr>
+        <w:rPr>
+          <w:lang w:val="en-AU"/>
+        </w:rPr>
+      </w:pPr>
+      <w:r>
+        <w:rPr>
+          <w:lang w:val="en-AU"/>
+        </w:rPr>
+        <w:t>Accepted</w:t>
+      </w:r>
+    </w:p>
+    <w:p>
+      <w:pPr>
+        <w:rPr>
+          <w:lang w:val="en-AU"/>
+        </w:rPr>
+      </w:pPr>
+    </w:p>
+    <w:p/>
+    <w:p>
+      <w:r>
+        <w:t>Involving Sorting</w:t>
+      </w:r>
+    </w:p>
+    <w:p>
+      <w:pPr>
+        <w:pStyle w:val="ListParagraph"/>
+        <w:numPr>
+          <w:ilvl w:val="0"/>
+          <w:numId w:val="3"/>
+        </w:numPr>
+        <w:rPr>
+          <w:b/>
+          <w:u w:val="single"/>
+        </w:rPr>
+      </w:pPr>
+      <w:proofErr w:type="spellStart"/>
+      <w:r>
+        <w:rPr>
+          <w:b/>
+          <w:u w:val="single"/>
+        </w:rPr>
+        <w:t>UVa</w:t>
+      </w:r>
+      <w:proofErr w:type="spellEnd"/>
+      <w:r>
+        <w:rPr>
+          <w:b/>
+          <w:u w:val="single"/>
+        </w:rPr>
+        <w:t xml:space="preserve"> 11100 - The Trip, 2007 * </w:t>
+      </w:r>
+    </w:p>
+    <w:p>
+      <w:pPr>
+        <w:pStyle w:val="ListParagraph"/>
+        <w:numPr>
+          <w:ilvl w:val="1"/>
+          <w:numId w:val="3"/>
+        </w:numPr>
+      </w:pPr>
+      <w:r>
+        <w:t xml:space="preserve">Runtime Error despite passing </w:t>
+      </w:r>
+      <w:proofErr w:type="spellStart"/>
+      <w:r>
+        <w:t>uDebug</w:t>
+      </w:r>
+      <w:proofErr w:type="spellEnd"/>
+      <w:r>
+        <w:t>, might be broken for Python</w:t>
+      </w:r>
+    </w:p>
+    <w:p>
+      <w:pPr>
+        <w:pStyle w:val="ListParagraph"/>
+        <w:numPr>
+          <w:ilvl w:val="0"/>
+          <w:numId w:val="3"/>
+        </w:numPr>
+        <w:rPr>
+          <w:b/>
+          <w:u w:val="single"/>
+        </w:rPr>
+      </w:pPr>
+      <w:proofErr w:type="spellStart"/>
+      <w:r>
+        <w:rPr>
+          <w:b/>
+          <w:u w:val="single"/>
+        </w:rPr>
+        <w:t>UVa</w:t>
+      </w:r>
+      <w:proofErr w:type="spellEnd"/>
+      <w:r>
+        <w:rPr>
+          <w:b/>
+          <w:u w:val="single"/>
+        </w:rPr>
+        <w:t xml:space="preserve"> 11292 - Dragon of </w:t>
+      </w:r>
+      <w:proofErr w:type="spellStart"/>
+      <w:r>
+        <w:rPr>
+          <w:b/>
+          <w:u w:val="single"/>
+        </w:rPr>
+        <w:t>Loowater</w:t>
+      </w:r>
+      <w:proofErr w:type="spellEnd"/>
+      <w:r>
+        <w:rPr>
+          <w:b/>
+          <w:u w:val="single"/>
+        </w:rPr>
+        <w:t xml:space="preserve"> * </w:t>
+      </w:r>
+    </w:p>
+    <w:p>
+      <w:pPr>
+        <w:pStyle w:val="ListParagraph"/>
+        <w:numPr>
+          <w:ilvl w:val="1"/>
+          <w:numId w:val="3"/>
+        </w:numPr>
+      </w:pPr>
+      <w:r>
+        <w:t>Accepted</w:t>
+      </w:r>
+    </w:p>
+    <w:p>
+      <w:pPr>
+        <w:pStyle w:val="ListParagraph"/>
+        <w:numPr>
+          <w:ilvl w:val="0"/>
+          <w:numId w:val="3"/>
+        </w:numPr>
+        <w:rPr>
+          <w:b/>
+          <w:u w:val="single"/>
+        </w:rPr>
+      </w:pPr>
+      <w:proofErr w:type="spellStart"/>
+      <w:r>
+        <w:rPr>
+          <w:b/>
+          <w:u w:val="single"/>
+        </w:rPr>
+        <w:t>UVa</w:t>
+      </w:r>
+      <w:proofErr w:type="spellEnd"/>
+      <w:r>
+        <w:rPr>
+          <w:b/>
+          <w:u w:val="single"/>
+        </w:rPr>
+        <w:t xml:space="preserve"> 12210 - A Match Making Problem * </w:t>
+      </w:r>
+    </w:p>
+    <w:p>
+      <w:pPr>
+        <w:pStyle w:val="ListParagraph"/>
+        <w:numPr>
+          <w:ilvl w:val="1"/>
+          <w:numId w:val="3"/>
+        </w:numPr>
+        <w:rPr>
+          <w:b/>
+        </w:rPr>
+      </w:pPr>
+      <w:r>
+        <w:t>Accepted</w:t>
+      </w:r>
+    </w:p>
+    <w:p>
+      <w:pPr>
+        <w:pStyle w:val="ListParagraph"/>
+        <w:numPr>
+          <w:ilvl w:val="0"/>
+          <w:numId w:val="3"/>
+        </w:numPr>
+      </w:pPr>
+      <w:proofErr w:type="spellStart"/>
+      <w:r>
+        <w:t>UVa</w:t>
+      </w:r>
+      <w:proofErr w:type="spellEnd"/>
+      <w:r>
+        <w:t xml:space="preserve"> 10763 - Foreign Exchange</w:t>
+      </w:r>
+      <w:r>
+        <w:rPr>
+          <w:rFonts w:ascii="MS Mincho" w:eastAsia="MS Mincho" w:hAnsi="MS Mincho" w:cs="MS Mincho"/>
+        </w:rPr>
+        <w:t> +</w:t>
+      </w:r>
+    </w:p>
+    <w:p>
+      <w:pPr>
+        <w:pStyle w:val="ListParagraph"/>
+        <w:numPr>
+          <w:ilvl w:val="1"/>
+          <w:numId w:val="3"/>
+        </w:numPr>
+      </w:pPr>
+      <w:r>
+        <w:t>Accepted</w:t>
+      </w:r>
+    </w:p>
+    <w:p>
+      <w:pPr>
+        <w:pStyle w:val="ListParagraph"/>
+        <w:numPr>
+          <w:ilvl w:val="0"/>
+          <w:numId w:val="3"/>
+        </w:numPr>
+      </w:pPr>
+      <w:proofErr w:type="spellStart"/>
+      <w:r>
+        <w:t>UVa</w:t>
+      </w:r>
+      <w:proofErr w:type="spellEnd"/>
+      <w:r>
+        <w:t xml:space="preserve"> 10026 – Shoemaker’s problem</w:t>
+      </w:r>
+    </w:p>
+    <w:p>
+      <w:pPr>
+        <w:pStyle w:val="ListParagraph"/>
+        <w:numPr>
+          <w:ilvl w:val="1"/>
+          <w:numId w:val="3"/>
+        </w:numPr>
+      </w:pPr>
+      <w:r>
+        <w:t>Wrong answer, probably due to float comparisons</w:t>
+      </w:r>
+    </w:p>
+    <w:p>
+      <w:pPr>
+        <w:pStyle w:val="ListParagraph"/>
+        <w:numPr>
+          <w:ilvl w:val="0"/>
+          <w:numId w:val="3"/>
+        </w:numPr>
+        <w:rPr>
+          <w:lang w:val="en-AU"/>
+        </w:rPr>
+      </w:pPr>
+      <w:proofErr w:type="spellStart"/>
+      <w:r>
+        <w:rPr>
+          <w:lang w:val="en-AU"/>
+        </w:rPr>
+        <w:t>UVa</w:t>
+      </w:r>
+      <w:proofErr w:type="spellEnd"/>
+      <w:r>
+        <w:rPr>
+          <w:lang w:val="en-AU"/>
+        </w:rPr>
+        <w:t xml:space="preserve"> 10785 - The Mad Numerologist </w:t>
+      </w:r>
+    </w:p>
+    <w:p>
+      <w:pPr>
+        <w:pStyle w:val="ListParagraph"/>
+        <w:numPr>
+          <w:ilvl w:val="1"/>
+          <w:numId w:val="3"/>
+        </w:numPr>
+      </w:pPr>
+      <w:r>
+        <w:t>Accepted</w:t>
+      </w:r>
+    </w:p>
+    <w:p/>
+    <w:p>
+      <w:r>
+        <w:t>Non-</w:t>
+      </w:r>
+      <w:r>
+        <w:t>Classical</w:t>
+      </w:r>
+    </w:p>
+    <w:p/>
+    <w:p>
+      <w:pPr>
+        <w:pStyle w:val="ListParagraph"/>
+        <w:numPr>
+          <w:ilvl w:val="0"/>
+          <w:numId w:val="4"/>
+        </w:numPr>
+        <w:rPr>
+          <w:b/>
+          <w:u w:val="single"/>
+        </w:rPr>
+      </w:pPr>
+      <w:proofErr w:type="spellStart"/>
+      <w:r>
+        <w:rPr>
+          <w:b/>
+          <w:u w:val="single"/>
+        </w:rPr>
+        <w:t>UVa</w:t>
+      </w:r>
+      <w:proofErr w:type="spellEnd"/>
+      <w:r>
+        <w:rPr>
+          <w:b/>
+          <w:u w:val="single"/>
+        </w:rPr>
+        <w:t xml:space="preserve"> 10656 - Maximum Sum (II) * </w:t>
+      </w:r>
+    </w:p>
+    <w:p>
+      <w:pPr>
+        <w:pStyle w:val="ListParagraph"/>
+        <w:numPr>
+          <w:ilvl w:val="1"/>
+          <w:numId w:val="4"/>
+        </w:numPr>
+        <w:rPr>
+          <w:b/>
+          <w:u w:val="single"/>
+        </w:rPr>
+      </w:pPr>
+      <w:r>
+        <w:t>Accepted</w:t>
+      </w:r>
+    </w:p>
+    <w:p>
+      <w:pPr>
+        <w:pStyle w:val="ListParagraph"/>
+        <w:numPr>
+          <w:ilvl w:val="0"/>
+          <w:numId w:val="4"/>
+        </w:numPr>
+        <w:rPr>
+          <w:b/>
+          <w:u w:val="single"/>
+        </w:rPr>
+      </w:pPr>
+      <w:proofErr w:type="spellStart"/>
+      <w:r>
+        <w:rPr>
+          <w:b/>
+          <w:u w:val="single"/>
+        </w:rPr>
+        <w:t>UVa</w:t>
+      </w:r>
+      <w:proofErr w:type="spellEnd"/>
+      <w:r>
+        <w:rPr>
+          <w:b/>
+          <w:u w:val="single"/>
+        </w:rPr>
+        <w:t xml:space="preserve"> 10718 - Bit Mask *</w:t>
+      </w:r>
+    </w:p>
+    <w:p>
+      <w:pPr>
+        <w:pStyle w:val="ListParagraph"/>
+        <w:numPr>
+          <w:ilvl w:val="1"/>
+          <w:numId w:val="4"/>
+        </w:numPr>
+      </w:pPr>
+      <w:r>
+        <w:t>Wrong Answer</w:t>
+      </w:r>
+    </w:p>
+    <w:p>
+      <w:pPr>
+        <w:pStyle w:val="ListParagraph"/>
+        <w:numPr>
+          <w:ilvl w:val="0"/>
+          <w:numId w:val="4"/>
+        </w:numPr>
+        <w:rPr>
+          <w:b/>
+          <w:u w:val="single"/>
+        </w:rPr>
+      </w:pPr>
+      <w:proofErr w:type="spellStart"/>
+      <w:r>
+        <w:rPr>
+          <w:b/>
+          <w:u w:val="single"/>
+        </w:rPr>
+        <w:t>UVa</w:t>
+      </w:r>
+      <w:proofErr w:type="spellEnd"/>
+      <w:r>
+        <w:rPr>
+          <w:b/>
+          <w:u w:val="single"/>
+        </w:rPr>
+        <w:t xml:space="preserve"> 11157 - Dynamic Frog *</w:t>
+      </w:r>
+    </w:p>
+    <w:p>
+      <w:pPr>
+        <w:pStyle w:val="ListParagraph"/>
+        <w:numPr>
+          <w:ilvl w:val="1"/>
+          <w:numId w:val="4"/>
+        </w:numPr>
+        <w:rPr>
+          <w:b/>
+          <w:u w:val="single"/>
+        </w:rPr>
+      </w:pPr>
+      <w:r>
+        <w:t>Accepted</w:t>
+      </w:r>
+    </w:p>
+    <w:p>
+      <w:pPr>
+        <w:pStyle w:val="ListParagraph"/>
+        <w:numPr>
+          <w:ilvl w:val="1"/>
+          <w:numId w:val="4"/>
+        </w:numPr>
+        <w:rPr>
+          <w:b/>
+          <w:u w:val="single"/>
+        </w:rPr>
+      </w:pPr>
+      <w:r>
+        <w:t>Solved by alternating usage of the small rocks</w:t>
+      </w:r>
+    </w:p>
+    <w:p>
+      <w:pPr>
+        <w:pStyle w:val="ListParagraph"/>
+        <w:numPr>
+          <w:ilvl w:val="0"/>
+          <w:numId w:val="4"/>
+        </w:numPr>
+      </w:pPr>
+      <w:proofErr w:type="spellStart"/>
+      <w:r>
+        <w:t>UVa</w:t>
+      </w:r>
+      <w:proofErr w:type="spellEnd"/>
+      <w:r>
+        <w:t xml:space="preserve"> 11240 -</w:t>
+      </w:r>
+      <w:r>
+        <w:t xml:space="preserve"> </w:t>
+      </w:r>
+      <w:proofErr w:type="spellStart"/>
+      <w:r>
+        <w:t>Antimonotonicity</w:t>
+      </w:r>
+      <w:proofErr w:type="spellEnd"/>
+      <w:r>
+        <w:rPr>
+          <w:rFonts w:ascii="MS Mincho" w:eastAsia="MS Mincho" w:hAnsi="MS Mincho" w:cs="MS Mincho"/>
+        </w:rPr>
+        <w:t> +</w:t>
+      </w:r>
+    </w:p>
+    <w:p>
+      <w:pPr>
+        <w:pStyle w:val="ListParagraph"/>
+        <w:numPr>
+          <w:ilvl w:val="1"/>
+          <w:numId w:val="4"/>
+        </w:numPr>
+      </w:pPr>
+      <w:r>
+        <w:rPr>
+          <w:rFonts w:eastAsia="MS Mincho" w:cs="MS Mincho"/>
+        </w:rPr>
+        <w:t>Accepted</w:t>
+      </w:r>
+    </w:p>
+    <w:p>
+      <w:pPr>
+        <w:pStyle w:val="ListParagraph"/>
+        <w:numPr>
+          <w:ilvl w:val="0"/>
+          <w:numId w:val="4"/>
+        </w:numPr>
+      </w:pPr>
+      <w:proofErr w:type="spellStart"/>
+      <w:r>
+        <w:t>UVa</w:t>
+      </w:r>
+      <w:proofErr w:type="spellEnd"/>
+      <w:r>
+        <w:t xml:space="preserve"> 11900 – Boiled eggs</w:t>
+      </w:r>
+    </w:p>
+    <w:p>
+      <w:pPr>
+        <w:pStyle w:val="ListParagraph"/>
+        <w:numPr>
+          <w:ilvl w:val="1"/>
+          <w:numId w:val="4"/>
+        </w:numPr>
+      </w:pPr>
+      <w:r>
+        <w:t>Accepted</w:t>
+      </w:r>
+    </w:p>
+    <w:p>
+      <w:pPr>
+        <w:pStyle w:val="ListParagraph"/>
+        <w:numPr>
+          <w:ilvl w:val="0"/>
+          <w:numId w:val="4"/>
+        </w:numPr>
+      </w:pPr>
+      <w:proofErr w:type="spellStart"/>
+      <w:r>
+        <w:t>UVa</w:t>
+      </w:r>
+      <w:proofErr w:type="spellEnd"/>
+      <w:r>
+        <w:t xml:space="preserve"> 10340 – All in All</w:t>
+      </w:r>
+    </w:p>
+    <w:p>
+      <w:pPr>
+        <w:pStyle w:val="ListParagraph"/>
+        <w:numPr>
+          <w:ilvl w:val="1"/>
+          <w:numId w:val="4"/>
+        </w:numPr>
+      </w:pPr>
+      <w:r>
+        <w:t>Accepted</w:t>
+      </w:r>
+    </w:p>
+    <w:p/>
+    <w:p>
+      <w:r>
+        <w:br w:type="page"/>
+      </w:r>
+    </w:p>
+    <w:p>
+      <w:pPr>
+        <w:pStyle w:val="Heading1"/>
+      </w:pPr>
+      <w:r>
+        <w:lastRenderedPageBreak/>
+        <w:t>3.5 Dynamic Programming</w:t>
+      </w:r>
+    </w:p>
+    <w:p/>
+    <w:p>
+      <w:r>
+        <w:t>Max 1D Range Sum</w:t>
+      </w:r>
+    </w:p>
+    <w:p>
+      <w:pPr>
+        <w:pStyle w:val="ListParagraph"/>
+        <w:numPr>
+          <w:ilvl w:val="0"/>
+          <w:numId w:val="13"/>
+        </w:numPr>
+      </w:pPr>
+      <w:proofErr w:type="spellStart"/>
+      <w:r>
+        <w:rPr>
+          <w:b/>
+          <w:u w:val="single"/>
+        </w:rPr>
+        <w:t>UVa</w:t>
+      </w:r>
+      <w:proofErr w:type="spellEnd"/>
+      <w:r>
+        <w:rPr>
+          <w:b/>
+          <w:u w:val="single"/>
+        </w:rPr>
+        <w:t xml:space="preserve"> 00787 - Maximum Sub ... * </w:t>
+      </w:r>
+      <w:r>
+        <w:t xml:space="preserve">(max 1D range product, be careful with 0, use Java </w:t>
+      </w:r>
+      <w:proofErr w:type="spellStart"/>
+      <w:r>
+        <w:t>BigInteger</w:t>
+      </w:r>
+      <w:proofErr w:type="spellEnd"/>
+      <w:r>
+        <w:t xml:space="preserve">, see Section 5.3) </w:t>
+      </w:r>
+      <w:r>
+        <w:rPr>
+          <w:rFonts w:ascii="MS Mincho" w:eastAsia="MS Mincho" w:hAnsi="MS Mincho" w:cs="MS Mincho"/>
+        </w:rPr>
+        <w:t> +</w:t>
+      </w:r>
+    </w:p>
+    <w:p>
+      <w:pPr>
+        <w:pStyle w:val="ListParagraph"/>
+        <w:numPr>
+          <w:ilvl w:val="1"/>
+          <w:numId w:val="13"/>
+        </w:numPr>
+      </w:pPr>
+      <w:r>
+        <w:t>Accepted</w:t>
+      </w:r>
+    </w:p>
+    <w:p>
+      <w:pPr>
+        <w:pStyle w:val="ListParagraph"/>
+        <w:numPr>
+          <w:ilvl w:val="0"/>
+          <w:numId w:val="13"/>
+        </w:numPr>
+      </w:pPr>
       <w:bookmarkStart w:id="0" w:name="_GoBack"/>
       <w:bookmarkEnd w:id="0"/>
-    </w:p>
-    <w:p>
-      <w:pPr>
-        <w:pStyle w:val="ListParagraph"/>
-        <w:numPr>
-          <w:ilvl w:val="0"/>
-          <w:numId w:val="12"/>
-        </w:numPr>
-        <w:rPr>
-          <w:lang w:val="en-AU"/>
-        </w:rPr>
-      </w:pPr>
-      <w:r>
-        <w:rPr>
-          <w:b/>
-          <w:u w:val="single"/>
-          <w:lang w:val="en-AU"/>
-        </w:rPr>
-        <w:t>UVa 12356 - Army Buddies *</w:t>
-      </w:r>
-      <w:r>
-        <w:rPr>
-          <w:lang w:val="en-AU"/>
-        </w:rPr>
-        <w:t xml:space="preserve"> (similar to deletion in doubly linked lists, </w:t>
-      </w:r>
-      <w:r>
-        <w:rPr>
-          <w:lang w:val="en-AU"/>
-        </w:rPr>
-        <w:t xml:space="preserve">but we can still use a 1D array for the underlying data structure) </w:t>
-      </w:r>
-    </w:p>
-    <w:p>
-      <w:pPr>
-        <w:pStyle w:val="ListParagraph"/>
-        <w:numPr>
-          <w:ilvl w:val="1"/>
-          <w:numId w:val="12"/>
-        </w:numPr>
-        <w:rPr>
-          <w:lang w:val="en-AU"/>
-        </w:rPr>
-      </w:pPr>
-      <w:r>
-        <w:rPr>
-          <w:lang w:val="en-AU"/>
-        </w:rPr>
-        <w:t>TLE (Python)</w:t>
-      </w:r>
-    </w:p>
-    <w:p>
-      <w:pPr>
-        <w:pStyle w:val="ListParagraph"/>
-        <w:numPr>
-          <w:ilvl w:val="1"/>
-          <w:numId w:val="12"/>
-        </w:numPr>
-        <w:rPr>
-          <w:lang w:val="en-AU"/>
-        </w:rPr>
-      </w:pPr>
-      <w:r>
-        <w:rPr>
-          <w:lang w:val="en-AU"/>
-        </w:rPr>
-        <w:t>Accepted (C++)</w:t>
-      </w:r>
-    </w:p>
-    <w:p>
-      <w:pPr>
-        <w:pStyle w:val="ListParagraph"/>
-        <w:numPr>
-          <w:ilvl w:val="0"/>
-          <w:numId w:val="12"/>
-        </w:numPr>
-        <w:rPr>
-          <w:lang w:val="en-AU"/>
-        </w:rPr>
-      </w:pPr>
-    </w:p>
-    <w:p>
-      <w:pPr>
-        <w:pStyle w:val="ListParagraph"/>
-        <w:numPr>
-          <w:ilvl w:val="0"/>
-          <w:numId w:val="12"/>
-        </w:numPr>
-      </w:pPr>
-    </w:p>
-    <w:p>
-      <w:r>
-        <w:br w:type="page"/>
-      </w:r>
-    </w:p>
-    <w:p>
-      <w:pPr>
-        <w:pStyle w:val="Heading1"/>
-      </w:pPr>
-      <w:r>
-        <w:lastRenderedPageBreak/>
-        <w:t xml:space="preserve">3.4 </w:t>
-      </w:r>
-      <w:r>
-        <w:t>Greedy Algorithms</w:t>
-      </w:r>
-    </w:p>
-    <w:p/>
-    <w:p>
-      <w:r>
-        <w:t>Classical</w:t>
-      </w:r>
-    </w:p>
-    <w:p>
-      <w:pPr>
-        <w:pStyle w:val="ListParagraph"/>
-        <w:numPr>
-          <w:ilvl w:val="0"/>
-          <w:numId w:val="1"/>
-        </w:numPr>
-        <w:rPr>
-          <w:b/>
-          <w:u w:val="single"/>
-        </w:rPr>
-      </w:pPr>
-      <w:r>
-        <w:rPr>
-          <w:b/>
-          <w:u w:val="single"/>
-        </w:rPr>
-        <w:t>UVa 11264 - Coin Collector *</w:t>
-      </w:r>
-      <w:r>
-        <w:rPr>
-          <w:b/>
-        </w:rPr>
-        <w:t xml:space="preserve"> </w:t>
-      </w:r>
-      <w:r>
-        <w:t>(coin change variant)</w:t>
-      </w:r>
-    </w:p>
-    <w:p>
-      <w:pPr>
-        <w:pStyle w:val="ListParagraph"/>
-        <w:numPr>
-          <w:ilvl w:val="1"/>
-          <w:numId w:val="1"/>
-        </w:numPr>
-      </w:pPr>
-      <w:r>
-        <w:t>Accepted</w:t>
-      </w:r>
-    </w:p>
-    <w:p>
-      <w:pPr>
-        <w:pStyle w:val="ListParagraph"/>
-        <w:numPr>
-          <w:ilvl w:val="0"/>
-          <w:numId w:val="1"/>
-        </w:numPr>
-        <w:rPr>
-          <w:b/>
-          <w:u w:val="single"/>
-        </w:rPr>
-      </w:pPr>
-      <w:r>
-        <w:rPr>
-          <w:b/>
-          <w:u w:val="single"/>
-        </w:rPr>
-        <w:t>UVa 11389 - The Bus Driver Problem *</w:t>
-      </w:r>
-      <w:r>
-        <w:t xml:space="preserve"> (load balancing)</w:t>
-      </w:r>
-    </w:p>
-    <w:p>
-      <w:pPr>
-        <w:pStyle w:val="ListParagraph"/>
-        <w:numPr>
-          <w:ilvl w:val="1"/>
-          <w:numId w:val="1"/>
-        </w:numPr>
-        <w:rPr>
-          <w:b/>
-          <w:u w:val="single"/>
-        </w:rPr>
-      </w:pPr>
-      <w:r>
-        <w:t>Accepted</w:t>
-      </w:r>
-    </w:p>
-    <w:p>
-      <w:pPr>
-        <w:pStyle w:val="ListParagraph"/>
-        <w:numPr>
-          <w:ilvl w:val="0"/>
-          <w:numId w:val="1"/>
-        </w:numPr>
-      </w:pPr>
-      <w:r>
-        <w:rPr>
-          <w:b/>
-          <w:u w:val="single"/>
-        </w:rPr>
-        <w:t xml:space="preserve">UVa 12405 - Scarecrow * </w:t>
-      </w:r>
-      <w:r>
-        <w:t xml:space="preserve">(simpler interval covering problem) </w:t>
-      </w:r>
-      <w:r>
-        <w:rPr>
-          <w:rFonts w:ascii="MS Mincho" w:eastAsia="MS Mincho" w:hAnsi="MS Mincho" w:cs="MS Mincho"/>
-        </w:rPr>
-        <w:t> -</w:t>
-      </w:r>
-    </w:p>
-    <w:p>
-      <w:pPr>
-        <w:pStyle w:val="ListParagraph"/>
-        <w:numPr>
-          <w:ilvl w:val="1"/>
-          <w:numId w:val="1"/>
-        </w:numPr>
-      </w:pPr>
-      <w:r>
-        <w:t>Accepted</w:t>
-      </w:r>
-    </w:p>
-    <w:p>
-      <w:pPr>
-        <w:pStyle w:val="ListParagraph"/>
-        <w:numPr>
-          <w:ilvl w:val="0"/>
-          <w:numId w:val="1"/>
-        </w:numPr>
-        <w:rPr>
-          <w:lang w:val="en-AU"/>
-        </w:rPr>
-      </w:pPr>
-      <w:r>
-        <w:rPr>
-          <w:lang w:val="en-AU"/>
-        </w:rPr>
-        <w:t xml:space="preserve">UVa 12321 - Gas Station (interval covering) </w:t>
-      </w:r>
-      <w:r>
-        <w:rPr>
-          <w:rFonts w:ascii="MS Gothic" w:eastAsia="MS Gothic" w:hAnsi="MS Gothic" w:cs="MS Gothic" w:hint="eastAsia"/>
-          <w:lang w:val="en-AU"/>
-        </w:rPr>
-        <w:t> -</w:t>
-      </w:r>
-    </w:p>
-    <w:p>
-      <w:pPr>
-        <w:pStyle w:val="ListParagraph"/>
-        <w:numPr>
-          <w:ilvl w:val="1"/>
-          <w:numId w:val="1"/>
-        </w:numPr>
-        <w:rPr>
-          <w:lang w:val="en-AU"/>
-        </w:rPr>
-      </w:pPr>
-      <w:r>
-        <w:rPr>
-          <w:lang w:val="en-AU"/>
-        </w:rPr>
-        <w:t>Accepted</w:t>
-      </w:r>
-    </w:p>
-    <w:p>
-      <w:pPr>
-        <w:rPr>
-          <w:lang w:val="en-AU"/>
-        </w:rPr>
-      </w:pPr>
-    </w:p>
-    <w:p/>
-    <w:p>
-      <w:r>
-        <w:t>Involving Sorting</w:t>
-      </w:r>
-    </w:p>
-    <w:p>
-      <w:pPr>
-        <w:pStyle w:val="ListParagraph"/>
-        <w:numPr>
-          <w:ilvl w:val="0"/>
-          <w:numId w:val="3"/>
-        </w:numPr>
-        <w:rPr>
-          <w:b/>
-          <w:u w:val="single"/>
-        </w:rPr>
-      </w:pPr>
-      <w:r>
-        <w:rPr>
-          <w:b/>
-          <w:u w:val="single"/>
-        </w:rPr>
-        <w:t xml:space="preserve">UVa 11100 - The Trip, 2007 * </w:t>
-      </w:r>
-    </w:p>
-    <w:p>
-      <w:pPr>
-        <w:pStyle w:val="ListParagraph"/>
-        <w:numPr>
-          <w:ilvl w:val="1"/>
-          <w:numId w:val="3"/>
-        </w:numPr>
-      </w:pPr>
-      <w:r>
-        <w:t>Runtime Error despite passing uDebug, might be broken for Python</w:t>
-      </w:r>
-    </w:p>
-    <w:p>
-      <w:pPr>
-        <w:pStyle w:val="ListParagraph"/>
-        <w:numPr>
-          <w:ilvl w:val="0"/>
-          <w:numId w:val="3"/>
-        </w:numPr>
-        <w:rPr>
-          <w:b/>
-          <w:u w:val="single"/>
-        </w:rPr>
-      </w:pPr>
-      <w:r>
-        <w:rPr>
-          <w:b/>
-          <w:u w:val="single"/>
-        </w:rPr>
-        <w:t xml:space="preserve">UVa 11292 - Dragon of Loowater * </w:t>
-      </w:r>
-    </w:p>
-    <w:p>
-      <w:pPr>
-        <w:pStyle w:val="ListParagraph"/>
-        <w:numPr>
-          <w:ilvl w:val="1"/>
-          <w:numId w:val="3"/>
-        </w:numPr>
-      </w:pPr>
-      <w:r>
-        <w:t>Accepted</w:t>
-      </w:r>
-    </w:p>
-    <w:p>
-      <w:pPr>
-        <w:pStyle w:val="ListParagraph"/>
-        <w:numPr>
-          <w:ilvl w:val="0"/>
-          <w:numId w:val="3"/>
-        </w:numPr>
-        <w:rPr>
-          <w:b/>
-          <w:u w:val="single"/>
-        </w:rPr>
-      </w:pPr>
-      <w:r>
-        <w:rPr>
-          <w:b/>
-          <w:u w:val="single"/>
-        </w:rPr>
-        <w:t xml:space="preserve">UVa 12210 - A Match Making Problem * </w:t>
-      </w:r>
-    </w:p>
-    <w:p>
-      <w:pPr>
-        <w:pStyle w:val="ListParagraph"/>
-        <w:numPr>
-          <w:ilvl w:val="1"/>
-          <w:numId w:val="3"/>
-        </w:numPr>
-        <w:rPr>
-          <w:b/>
-        </w:rPr>
-      </w:pPr>
-      <w:r>
-        <w:t>Accepted</w:t>
-      </w:r>
-    </w:p>
-    <w:p>
-      <w:pPr>
-        <w:pStyle w:val="ListParagraph"/>
-        <w:numPr>
-          <w:ilvl w:val="0"/>
-          <w:numId w:val="3"/>
-        </w:numPr>
-      </w:pPr>
-      <w:r>
-        <w:t>UVa 10763 - Foreign Exchange</w:t>
-      </w:r>
-      <w:r>
-        <w:rPr>
-          <w:rFonts w:ascii="MS Mincho" w:eastAsia="MS Mincho" w:hAnsi="MS Mincho" w:cs="MS Mincho"/>
-        </w:rPr>
-        <w:t> -</w:t>
-      </w:r>
-    </w:p>
-    <w:p>
-      <w:pPr>
-        <w:pStyle w:val="ListParagraph"/>
-        <w:numPr>
-          <w:ilvl w:val="1"/>
-          <w:numId w:val="3"/>
-        </w:numPr>
-      </w:pPr>
-      <w:r>
-        <w:t>Accepted</w:t>
-      </w:r>
-    </w:p>
-    <w:p>
-      <w:pPr>
-        <w:pStyle w:val="ListParagraph"/>
-        <w:numPr>
-          <w:ilvl w:val="0"/>
-          <w:numId w:val="3"/>
-        </w:numPr>
-      </w:pPr>
-      <w:r>
-        <w:t>UVa 10026 – Shoemaker’s problem</w:t>
-      </w:r>
-    </w:p>
-    <w:p>
-      <w:pPr>
-        <w:pStyle w:val="ListParagraph"/>
-        <w:numPr>
-          <w:ilvl w:val="1"/>
-          <w:numId w:val="3"/>
-        </w:numPr>
-      </w:pPr>
-      <w:r>
-        <w:t>Wrong answer, probably due to float comparisons</w:t>
-      </w:r>
-    </w:p>
-    <w:p>
-      <w:pPr>
-        <w:pStyle w:val="ListParagraph"/>
-        <w:numPr>
-          <w:ilvl w:val="0"/>
-          <w:numId w:val="3"/>
-        </w:numPr>
-        <w:rPr>
-          <w:lang w:val="en-AU"/>
-        </w:rPr>
-      </w:pPr>
-      <w:r>
-        <w:rPr>
-          <w:lang w:val="en-AU"/>
-        </w:rPr>
-        <w:t xml:space="preserve">UVa 10785 - The Mad Numerologist </w:t>
-      </w:r>
-    </w:p>
-    <w:p>
-      <w:pPr>
-        <w:pStyle w:val="ListParagraph"/>
-        <w:numPr>
-          <w:ilvl w:val="1"/>
-          <w:numId w:val="3"/>
-        </w:numPr>
-      </w:pPr>
-      <w:r>
-        <w:t>Accepted</w:t>
-      </w:r>
-    </w:p>
-    <w:p/>
-    <w:p>
-      <w:r>
-        <w:t>Non-</w:t>
-      </w:r>
-      <w:r>
-        <w:t>Classical</w:t>
-      </w:r>
-    </w:p>
-    <w:p/>
-    <w:p>
-      <w:pPr>
-        <w:pStyle w:val="ListParagraph"/>
-        <w:numPr>
-          <w:ilvl w:val="0"/>
-          <w:numId w:val="4"/>
-        </w:numPr>
-        <w:rPr>
-          <w:b/>
-          <w:u w:val="single"/>
-        </w:rPr>
-      </w:pPr>
-      <w:r>
-        <w:rPr>
-          <w:b/>
-          <w:u w:val="single"/>
-        </w:rPr>
-        <w:t xml:space="preserve">UVa 10656 - Maximum Sum (II) * </w:t>
-      </w:r>
-    </w:p>
-    <w:p>
-      <w:pPr>
-        <w:pStyle w:val="ListParagraph"/>
-        <w:numPr>
-          <w:ilvl w:val="1"/>
-          <w:numId w:val="4"/>
-        </w:numPr>
-        <w:rPr>
-          <w:b/>
-          <w:u w:val="single"/>
-        </w:rPr>
-      </w:pPr>
-      <w:r>
-        <w:t>Accepted</w:t>
-      </w:r>
-    </w:p>
-    <w:p>
-      <w:pPr>
-        <w:pStyle w:val="ListParagraph"/>
-        <w:numPr>
-          <w:ilvl w:val="0"/>
-          <w:numId w:val="4"/>
-        </w:numPr>
-        <w:rPr>
-          <w:b/>
-          <w:u w:val="single"/>
-        </w:rPr>
-      </w:pPr>
-      <w:r>
-        <w:rPr>
-          <w:b/>
-          <w:u w:val="single"/>
-        </w:rPr>
-        <w:t>UVa 10718 - Bit Mask *</w:t>
-      </w:r>
-    </w:p>
-    <w:p>
-      <w:pPr>
-        <w:pStyle w:val="ListParagraph"/>
-        <w:numPr>
-          <w:ilvl w:val="1"/>
-          <w:numId w:val="4"/>
-        </w:numPr>
-      </w:pPr>
-      <w:r>
-        <w:t>Wrong Answer</w:t>
-      </w:r>
-    </w:p>
-    <w:p>
-      <w:pPr>
-        <w:pStyle w:val="ListParagraph"/>
-        <w:numPr>
-          <w:ilvl w:val="0"/>
-          <w:numId w:val="4"/>
-        </w:numPr>
-        <w:rPr>
-          <w:b/>
-          <w:u w:val="single"/>
-        </w:rPr>
-      </w:pPr>
-      <w:r>
-        <w:rPr>
-          <w:b/>
-          <w:u w:val="single"/>
-        </w:rPr>
-        <w:t>UVa 11157 - Dynamic Frog *</w:t>
-      </w:r>
-    </w:p>
-    <w:p>
-      <w:pPr>
-        <w:pStyle w:val="ListParagraph"/>
-        <w:numPr>
-          <w:ilvl w:val="1"/>
-          <w:numId w:val="4"/>
-        </w:numPr>
-        <w:rPr>
-          <w:b/>
-          <w:u w:val="single"/>
-        </w:rPr>
-      </w:pPr>
-      <w:r>
-        <w:t>Accepted</w:t>
-      </w:r>
-    </w:p>
-    <w:p>
-      <w:pPr>
-        <w:pStyle w:val="ListParagraph"/>
-        <w:numPr>
-          <w:ilvl w:val="1"/>
-          <w:numId w:val="4"/>
-        </w:numPr>
-        <w:rPr>
-          <w:b/>
-          <w:u w:val="single"/>
-        </w:rPr>
-      </w:pPr>
-      <w:r>
-        <w:t>Solved by alternating usage of the small rocks</w:t>
-      </w:r>
-    </w:p>
-    <w:p>
-      <w:pPr>
-        <w:pStyle w:val="ListParagraph"/>
-        <w:numPr>
-          <w:ilvl w:val="0"/>
-          <w:numId w:val="4"/>
-        </w:numPr>
-      </w:pPr>
-      <w:r>
-        <w:t>UVa 11240 -</w:t>
-      </w:r>
-      <w:r>
-        <w:t xml:space="preserve"> Antimonotonicity</w:t>
-      </w:r>
-      <w:r>
-        <w:rPr>
-          <w:rFonts w:ascii="MS Mincho" w:eastAsia="MS Mincho" w:hAnsi="MS Mincho" w:cs="MS Mincho"/>
-        </w:rPr>
-        <w:t> -</w:t>
-      </w:r>
-    </w:p>
-    <w:p>
-      <w:pPr>
-        <w:pStyle w:val="ListParagraph"/>
-        <w:numPr>
-          <w:ilvl w:val="1"/>
-          <w:numId w:val="4"/>
-        </w:numPr>
-      </w:pPr>
-      <w:r>
-        <w:rPr>
-          <w:rFonts w:eastAsia="MS Mincho" w:cs="MS Mincho"/>
-        </w:rPr>
-        <w:t>Accepted</w:t>
-      </w:r>
-    </w:p>
-    <w:p>
-      <w:pPr>
-        <w:pStyle w:val="ListParagraph"/>
-        <w:numPr>
-          <w:ilvl w:val="0"/>
-          <w:numId w:val="4"/>
-        </w:numPr>
-      </w:pPr>
-      <w:r>
-        <w:t>UVa 11900 – Boiled eggs</w:t>
-      </w:r>
-    </w:p>
-    <w:p>
-      <w:pPr>
-        <w:pStyle w:val="ListParagraph"/>
-        <w:numPr>
-          <w:ilvl w:val="1"/>
-          <w:numId w:val="4"/>
-        </w:numPr>
-      </w:pPr>
-      <w:r>
-        <w:t>Accepted</w:t>
-      </w:r>
-    </w:p>
-    <w:p>
-      <w:pPr>
-        <w:pStyle w:val="ListParagraph"/>
-        <w:numPr>
-          <w:ilvl w:val="0"/>
-          <w:numId w:val="4"/>
-        </w:numPr>
-      </w:pPr>
-      <w:r>
-        <w:t>UVa 10340 – All in All</w:t>
-      </w:r>
-    </w:p>
-    <w:p>
-      <w:pPr>
-        <w:pStyle w:val="ListParagraph"/>
-        <w:numPr>
-          <w:ilvl w:val="1"/>
-          <w:numId w:val="4"/>
-        </w:numPr>
-      </w:pPr>
-      <w:r>
-        <w:t>Accepted</w:t>
-      </w:r>
     </w:p>
     <w:sectPr>
       <w:pgSz w:w="11900" w:h="16840"/>
@@ -2088,8 +2699,8 @@
 </file>
 
 <file path=word/numbering.xml><?xml version="1.0" encoding="utf-8"?>
-<w:numbering xmlns:wpc="http://schemas.microsoft.com/office/word/2010/wordprocessingCanvas" xmlns:cx="http://schemas.microsoft.com/office/drawing/2014/chartex" xmlns:cx1="http://schemas.microsoft.com/office/drawing/2015/9/8/chartex" xmlns:cx2="http://schemas.microsoft.com/office/drawing/2015/10/21/chartex" xmlns:cx3="http://schemas.microsoft.com/office/drawing/2016/5/9/chartex" xmlns:cx4="http://schemas.microsoft.com/office/drawing/2016/5/10/chartex" xmlns:cx5="http://schemas.microsoft.com/office/drawing/2016/5/11/chartex" xmlns:cx6="http://schemas.microsoft.com/office/drawing/2016/5/12/chartex" xmlns:cx7="http://schemas.microsoft.com/office/drawing/2016/5/13/chartex" xmlns:cx8="http://schemas.microsoft.com/office/drawing/2016/5/14/chartex" xmlns:mc="http://schemas.openxmlformats.org/markup-compatibility/2006" xmlns:aink="http://schemas.microsoft.com/office/drawing/2016/ink" xmlns:am3d="http://schemas.microsoft.com/office/drawing/2017/model3d" xmlns:o="urn:schemas-microsoft-com:office:office" xmlns:r="http://schemas.openxmlformats.org/officeDocument/2006/relationships" xmlns:m="http://schemas.openxmlformats.org/officeDocument/2006/math" xmlns:v="urn:schemas-microsoft-com:vml" xmlns:wp14="http://schemas.microsoft.com/office/word/2010/wordprocessingDrawing" xmlns:wp="http://schemas.openxmlformats.org/drawingml/2006/wordprocessingDrawing" xmlns:w10="urn:schemas-microsoft-com:office:word" xmlns:w="http://schemas.openxmlformats.org/wordprocessingml/2006/main" xmlns:w14="http://schemas.microsoft.com/office/word/2010/wordml" xmlns:w15="http://schemas.microsoft.com/office/word/2012/wordml" xmlns:w16cid="http://schemas.microsoft.com/office/word/2016/wordml/cid" xmlns:w16se="http://schemas.microsoft.com/office/word/2015/wordml/symex" xmlns:wpg="http://schemas.microsoft.com/office/word/2010/wordprocessingGroup" xmlns:wpi="http://schemas.microsoft.com/office/word/2010/wordprocessingInk" xmlns:wne="http://schemas.microsoft.com/office/word/2006/wordml" xmlns:wps="http://schemas.microsoft.com/office/word/2010/wordprocessingShape" mc:Ignorable="w14 w15 w16se w16cid wp14">
-  <w:abstractNum w:abstractNumId="0" w15:restartNumberingAfterBreak="0">
+<w:numbering xmlns:wpc="http://schemas.microsoft.com/office/word/2010/wordprocessingCanvas" xmlns:mo="http://schemas.microsoft.com/office/mac/office/2008/main" xmlns:mc="http://schemas.openxmlformats.org/markup-compatibility/2006" xmlns:mv="urn:schemas-microsoft-com:mac:vml" xmlns:o="urn:schemas-microsoft-com:office:office" xmlns:r="http://schemas.openxmlformats.org/officeDocument/2006/relationships" xmlns:m="http://schemas.openxmlformats.org/officeDocument/2006/math" xmlns:v="urn:schemas-microsoft-com:vml" xmlns:wp14="http://schemas.microsoft.com/office/word/2010/wordprocessingDrawing" xmlns:wp="http://schemas.openxmlformats.org/drawingml/2006/wordprocessingDrawing" xmlns:w10="urn:schemas-microsoft-com:office:word" xmlns:w="http://schemas.openxmlformats.org/wordprocessingml/2006/main" xmlns:w14="http://schemas.microsoft.com/office/word/2010/wordml" xmlns:w15="http://schemas.microsoft.com/office/word/2012/wordml" xmlns:wpg="http://schemas.microsoft.com/office/word/2010/wordprocessingGroup" xmlns:wpi="http://schemas.microsoft.com/office/word/2010/wordprocessingInk" xmlns:wne="http://schemas.microsoft.com/office/word/2006/wordml" xmlns:wps="http://schemas.microsoft.com/office/word/2010/wordprocessingShape" mc:Ignorable="w14 w15 wp14">
+  <w:abstractNum w:abstractNumId="0">
     <w:nsid w:val="00000001"/>
     <w:multiLevelType w:val="hybridMultilevel"/>
     <w:tmpl w:val="00000001"/>
@@ -2143,7 +2754,7 @@
       <w:lvlJc w:val="left"/>
     </w:lvl>
   </w:abstractNum>
-  <w:abstractNum w:abstractNumId="1" w15:restartNumberingAfterBreak="0">
+  <w:abstractNum w:abstractNumId="1">
     <w:nsid w:val="145F2C99"/>
     <w:multiLevelType w:val="hybridMultilevel"/>
     <w:tmpl w:val="6352D86C"/>
@@ -2256,7 +2867,7 @@
       </w:rPr>
     </w:lvl>
   </w:abstractNum>
-  <w:abstractNum w:abstractNumId="2" w15:restartNumberingAfterBreak="0">
+  <w:abstractNum w:abstractNumId="2">
     <w:nsid w:val="17A66840"/>
     <w:multiLevelType w:val="hybridMultilevel"/>
     <w:tmpl w:val="72F242D8"/>
@@ -2369,7 +2980,7 @@
       </w:rPr>
     </w:lvl>
   </w:abstractNum>
-  <w:abstractNum w:abstractNumId="3" w15:restartNumberingAfterBreak="0">
+  <w:abstractNum w:abstractNumId="3">
     <w:nsid w:val="24E93A4E"/>
     <w:multiLevelType w:val="hybridMultilevel"/>
     <w:tmpl w:val="23A4BBBC"/>
@@ -2482,7 +3093,7 @@
       </w:rPr>
     </w:lvl>
   </w:abstractNum>
-  <w:abstractNum w:abstractNumId="4" w15:restartNumberingAfterBreak="0">
+  <w:abstractNum w:abstractNumId="4">
     <w:nsid w:val="2D183C8C"/>
     <w:multiLevelType w:val="hybridMultilevel"/>
     <w:tmpl w:val="1BD888B2"/>
@@ -2595,7 +3206,7 @@
       </w:rPr>
     </w:lvl>
   </w:abstractNum>
-  <w:abstractNum w:abstractNumId="5" w15:restartNumberingAfterBreak="0">
+  <w:abstractNum w:abstractNumId="5">
     <w:nsid w:val="34DD4462"/>
     <w:multiLevelType w:val="hybridMultilevel"/>
     <w:tmpl w:val="5AEA25D2"/>
@@ -2708,7 +3319,7 @@
       </w:rPr>
     </w:lvl>
   </w:abstractNum>
-  <w:abstractNum w:abstractNumId="6" w15:restartNumberingAfterBreak="0">
+  <w:abstractNum w:abstractNumId="6">
     <w:nsid w:val="5D6D674E"/>
     <w:multiLevelType w:val="hybridMultilevel"/>
     <w:tmpl w:val="F688652C"/>
@@ -2821,7 +3432,120 @@
       </w:rPr>
     </w:lvl>
   </w:abstractNum>
-  <w:abstractNum w:abstractNumId="7" w15:restartNumberingAfterBreak="0">
+  <w:abstractNum w:abstractNumId="7">
+    <w:nsid w:val="5FC26C4C"/>
+    <w:multiLevelType w:val="hybridMultilevel"/>
+    <w:tmpl w:val="D3A60CEC"/>
+    <w:lvl w:ilvl="0" w:tplc="04090001">
+      <w:start w:val="1"/>
+      <w:numFmt w:val="bullet"/>
+      <w:lvlText w:val=""/>
+      <w:lvlJc w:val="left"/>
+      <w:pPr>
+        <w:ind w:left="720" w:hanging="360"/>
+      </w:pPr>
+      <w:rPr>
+        <w:rFonts w:ascii="Symbol" w:hAnsi="Symbol" w:hint="default"/>
+      </w:rPr>
+    </w:lvl>
+    <w:lvl w:ilvl="1" w:tplc="04090003">
+      <w:start w:val="1"/>
+      <w:numFmt w:val="bullet"/>
+      <w:lvlText w:val="o"/>
+      <w:lvlJc w:val="left"/>
+      <w:pPr>
+        <w:ind w:left="1440" w:hanging="360"/>
+      </w:pPr>
+      <w:rPr>
+        <w:rFonts w:ascii="Courier New" w:hAnsi="Courier New" w:cs="Courier New" w:hint="default"/>
+      </w:rPr>
+    </w:lvl>
+    <w:lvl w:ilvl="2" w:tplc="04090005" w:tentative="1">
+      <w:start w:val="1"/>
+      <w:numFmt w:val="bullet"/>
+      <w:lvlText w:val=""/>
+      <w:lvlJc w:val="left"/>
+      <w:pPr>
+        <w:ind w:left="2160" w:hanging="360"/>
+      </w:pPr>
+      <w:rPr>
+        <w:rFonts w:ascii="Wingdings" w:hAnsi="Wingdings" w:hint="default"/>
+      </w:rPr>
+    </w:lvl>
+    <w:lvl w:ilvl="3" w:tplc="04090001" w:tentative="1">
+      <w:start w:val="1"/>
+      <w:numFmt w:val="bullet"/>
+      <w:lvlText w:val=""/>
+      <w:lvlJc w:val="left"/>
+      <w:pPr>
+        <w:ind w:left="2880" w:hanging="360"/>
+      </w:pPr>
+      <w:rPr>
+        <w:rFonts w:ascii="Symbol" w:hAnsi="Symbol" w:hint="default"/>
+      </w:rPr>
+    </w:lvl>
+    <w:lvl w:ilvl="4" w:tplc="04090003" w:tentative="1">
+      <w:start w:val="1"/>
+      <w:numFmt w:val="bullet"/>
+      <w:lvlText w:val="o"/>
+      <w:lvlJc w:val="left"/>
+      <w:pPr>
+        <w:ind w:left="3600" w:hanging="360"/>
+      </w:pPr>
+      <w:rPr>
+        <w:rFonts w:ascii="Courier New" w:hAnsi="Courier New" w:cs="Courier New" w:hint="default"/>
+      </w:rPr>
+    </w:lvl>
+    <w:lvl w:ilvl="5" w:tplc="04090005" w:tentative="1">
+      <w:start w:val="1"/>
+      <w:numFmt w:val="bullet"/>
+      <w:lvlText w:val=""/>
+      <w:lvlJc w:val="left"/>
+      <w:pPr>
+        <w:ind w:left="4320" w:hanging="360"/>
+      </w:pPr>
+      <w:rPr>
+        <w:rFonts w:ascii="Wingdings" w:hAnsi="Wingdings" w:hint="default"/>
+      </w:rPr>
+    </w:lvl>
+    <w:lvl w:ilvl="6" w:tplc="04090001" w:tentative="1">
+      <w:start w:val="1"/>
+      <w:numFmt w:val="bullet"/>
+      <w:lvlText w:val=""/>
+      <w:lvlJc w:val="left"/>
+      <w:pPr>
+        <w:ind w:left="5040" w:hanging="360"/>
+      </w:pPr>
+      <w:rPr>
+        <w:rFonts w:ascii="Symbol" w:hAnsi="Symbol" w:hint="default"/>
+      </w:rPr>
+    </w:lvl>
+    <w:lvl w:ilvl="7" w:tplc="04090003" w:tentative="1">
+      <w:start w:val="1"/>
+      <w:numFmt w:val="bullet"/>
+      <w:lvlText w:val="o"/>
+      <w:lvlJc w:val="left"/>
+      <w:pPr>
+        <w:ind w:left="5760" w:hanging="360"/>
+      </w:pPr>
+      <w:rPr>
+        <w:rFonts w:ascii="Courier New" w:hAnsi="Courier New" w:cs="Courier New" w:hint="default"/>
+      </w:rPr>
+    </w:lvl>
+    <w:lvl w:ilvl="8" w:tplc="04090005" w:tentative="1">
+      <w:start w:val="1"/>
+      <w:numFmt w:val="bullet"/>
+      <w:lvlText w:val=""/>
+      <w:lvlJc w:val="left"/>
+      <w:pPr>
+        <w:ind w:left="6480" w:hanging="360"/>
+      </w:pPr>
+      <w:rPr>
+        <w:rFonts w:ascii="Wingdings" w:hAnsi="Wingdings" w:hint="default"/>
+      </w:rPr>
+    </w:lvl>
+  </w:abstractNum>
+  <w:abstractNum w:abstractNumId="8">
     <w:nsid w:val="645C61C3"/>
     <w:multiLevelType w:val="hybridMultilevel"/>
     <w:tmpl w:val="7680B0CC"/>
@@ -2934,7 +3658,7 @@
       </w:rPr>
     </w:lvl>
   </w:abstractNum>
-  <w:abstractNum w:abstractNumId="8" w15:restartNumberingAfterBreak="0">
+  <w:abstractNum w:abstractNumId="9">
     <w:nsid w:val="69024D19"/>
     <w:multiLevelType w:val="hybridMultilevel"/>
     <w:tmpl w:val="0A56F4B4"/>
@@ -3047,7 +3771,7 @@
       </w:rPr>
     </w:lvl>
   </w:abstractNum>
-  <w:abstractNum w:abstractNumId="9" w15:restartNumberingAfterBreak="0">
+  <w:abstractNum w:abstractNumId="10">
     <w:nsid w:val="6D3008C1"/>
     <w:multiLevelType w:val="hybridMultilevel"/>
     <w:tmpl w:val="F1A6FB12"/>
@@ -3160,7 +3884,7 @@
       </w:rPr>
     </w:lvl>
   </w:abstractNum>
-  <w:abstractNum w:abstractNumId="10" w15:restartNumberingAfterBreak="0">
+  <w:abstractNum w:abstractNumId="11">
     <w:nsid w:val="70193384"/>
     <w:multiLevelType w:val="hybridMultilevel"/>
     <w:tmpl w:val="F300EDFC"/>
@@ -3273,7 +3997,7 @@
       </w:rPr>
     </w:lvl>
   </w:abstractNum>
-  <w:abstractNum w:abstractNumId="11" w15:restartNumberingAfterBreak="0">
+  <w:abstractNum w:abstractNumId="12">
     <w:nsid w:val="7A8E6B11"/>
     <w:multiLevelType w:val="hybridMultilevel"/>
     <w:tmpl w:val="7FF422FC"/>
@@ -3396,10 +4120,10 @@
     <w:abstractNumId w:val="1"/>
   </w:num>
   <w:num w:numId="4">
-    <w:abstractNumId w:val="7"/>
+    <w:abstractNumId w:val="8"/>
   </w:num>
   <w:num w:numId="5">
-    <w:abstractNumId w:val="10"/>
+    <w:abstractNumId w:val="11"/>
   </w:num>
   <w:num w:numId="6">
     <w:abstractNumId w:val="6"/>
@@ -3411,22 +4135,25 @@
     <w:abstractNumId w:val="2"/>
   </w:num>
   <w:num w:numId="9">
-    <w:abstractNumId w:val="8"/>
+    <w:abstractNumId w:val="9"/>
   </w:num>
   <w:num w:numId="10">
-    <w:abstractNumId w:val="11"/>
+    <w:abstractNumId w:val="12"/>
   </w:num>
   <w:num w:numId="11">
-    <w:abstractNumId w:val="9"/>
+    <w:abstractNumId w:val="10"/>
   </w:num>
   <w:num w:numId="12">
     <w:abstractNumId w:val="5"/>
+  </w:num>
+  <w:num w:numId="13">
+    <w:abstractNumId w:val="7"/>
   </w:num>
 </w:numbering>
 </file>
 
 <file path=word/styles.xml><?xml version="1.0" encoding="utf-8"?>
-<w:styles xmlns:mc="http://schemas.openxmlformats.org/markup-compatibility/2006" xmlns:r="http://schemas.openxmlformats.org/officeDocument/2006/relationships" xmlns:w="http://schemas.openxmlformats.org/wordprocessingml/2006/main" xmlns:w14="http://schemas.microsoft.com/office/word/2010/wordml" xmlns:w15="http://schemas.microsoft.com/office/word/2012/wordml" xmlns:w16cid="http://schemas.microsoft.com/office/word/2016/wordml/cid" xmlns:w16se="http://schemas.microsoft.com/office/word/2015/wordml/symex" mc:Ignorable="w14 w15 w16se w16cid">
+<w:styles xmlns:mc="http://schemas.openxmlformats.org/markup-compatibility/2006" xmlns:r="http://schemas.openxmlformats.org/officeDocument/2006/relationships" xmlns:w="http://schemas.openxmlformats.org/wordprocessingml/2006/main" xmlns:w14="http://schemas.microsoft.com/office/word/2010/wordml" xmlns:w15="http://schemas.microsoft.com/office/word/2012/wordml" mc:Ignorable="w14 w15">
   <w:docDefaults>
     <w:rPrDefault>
       <w:rPr>
@@ -3438,7 +4165,7 @@
     </w:rPrDefault>
     <w:pPrDefault/>
   </w:docDefaults>
-  <w:latentStyles w:defLockedState="0" w:defUIPriority="99" w:defSemiHidden="0" w:defUnhideWhenUsed="0" w:defQFormat="0" w:count="375">
+  <w:latentStyles w:defLockedState="0" w:defUIPriority="99" w:defSemiHidden="0" w:defUnhideWhenUsed="0" w:defQFormat="0" w:count="382">
     <w:lsdException w:name="Normal" w:uiPriority="0" w:qFormat="1"/>
     <w:lsdException w:name="heading 1" w:uiPriority="9" w:qFormat="1"/>
     <w:lsdException w:name="heading 2" w:semiHidden="1" w:uiPriority="9" w:unhideWhenUsed="1" w:qFormat="1"/>

</xml_diff>

<commit_message>
attempted dynamic programming p00108 (2D array) - TLE in Python
</commit_message>
<xml_diff>
--- a/CP3 Progress Tracker.docx
+++ b/CP3 Progress Tracker.docx
@@ -88,23 +88,13 @@
           <w:lang w:val="en-AU"/>
         </w:rPr>
       </w:pPr>
-      <w:proofErr w:type="spellStart"/>
-      <w:r>
-        <w:rPr>
-          <w:b/>
-          <w:u w:val="single"/>
-          <w:lang w:val="en-AU"/>
-        </w:rPr>
-        <w:t>UVa</w:t>
-      </w:r>
-      <w:proofErr w:type="spellEnd"/>
-      <w:r>
-        <w:rPr>
-          <w:b/>
-          <w:u w:val="single"/>
-          <w:lang w:val="en-AU"/>
-        </w:rPr>
-        <w:t xml:space="preserve"> 11172 - Relational Operators * </w:t>
+      <w:r>
+        <w:rPr>
+          <w:b/>
+          <w:u w:val="single"/>
+          <w:lang w:val="en-AU"/>
+        </w:rPr>
+        <w:t xml:space="preserve">UVa 11172 - Relational Operators * </w:t>
       </w:r>
       <w:r>
         <w:rPr>
@@ -148,41 +138,13 @@
           <w:lang w:val="en-AU"/>
         </w:rPr>
       </w:pPr>
-      <w:proofErr w:type="spellStart"/>
-      <w:r>
-        <w:rPr>
-          <w:b/>
-          <w:u w:val="single"/>
-          <w:lang w:val="en-AU"/>
-        </w:rPr>
-        <w:t>UVa</w:t>
-      </w:r>
-      <w:proofErr w:type="spellEnd"/>
-      <w:r>
-        <w:rPr>
-          <w:b/>
-          <w:u w:val="single"/>
-          <w:lang w:val="en-AU"/>
-        </w:rPr>
-        <w:t xml:space="preserve"> 11498 - Division of </w:t>
-      </w:r>
-      <w:proofErr w:type="spellStart"/>
-      <w:r>
-        <w:rPr>
-          <w:b/>
-          <w:u w:val="single"/>
-          <w:lang w:val="en-AU"/>
-        </w:rPr>
-        <w:t>Nlogonia</w:t>
-      </w:r>
-      <w:proofErr w:type="spellEnd"/>
-      <w:r>
-        <w:rPr>
-          <w:b/>
-          <w:u w:val="single"/>
-          <w:lang w:val="en-AU"/>
-        </w:rPr>
-        <w:t xml:space="preserve"> * </w:t>
+      <w:r>
+        <w:rPr>
+          <w:b/>
+          <w:u w:val="single"/>
+          <w:lang w:val="en-AU"/>
+        </w:rPr>
+        <w:t xml:space="preserve">UVa 11498 - Division of Nlogonia * </w:t>
       </w:r>
       <w:r>
         <w:rPr>
@@ -228,23 +190,13 @@
           <w:lang w:val="en-AU"/>
         </w:rPr>
       </w:pPr>
-      <w:proofErr w:type="spellStart"/>
-      <w:r>
-        <w:rPr>
-          <w:b/>
-          <w:u w:val="single"/>
-          <w:lang w:val="en-AU"/>
-        </w:rPr>
-        <w:t>UVa</w:t>
-      </w:r>
-      <w:proofErr w:type="spellEnd"/>
-      <w:r>
-        <w:rPr>
-          <w:b/>
-          <w:u w:val="single"/>
-          <w:lang w:val="en-AU"/>
-        </w:rPr>
-        <w:t xml:space="preserve"> 11727 - Cost Cutting *</w:t>
+      <w:r>
+        <w:rPr>
+          <w:b/>
+          <w:u w:val="single"/>
+          <w:lang w:val="en-AU"/>
+        </w:rPr>
+        <w:t>UVa 11727 - Cost Cutting *</w:t>
       </w:r>
       <w:r>
         <w:rPr>
@@ -303,16 +255,22 @@
           <w:lang w:val="en-AU"/>
         </w:rPr>
       </w:pPr>
-      <w:proofErr w:type="spellStart"/>
-      <w:r>
-        <w:rPr>
-          <w:b/>
-          <w:u w:val="single"/>
-          <w:lang w:val="en-AU"/>
-        </w:rPr>
-        <w:t>UVa</w:t>
-      </w:r>
-      <w:proofErr w:type="spellEnd"/>
+      <w:r>
+        <w:rPr>
+          <w:b/>
+          <w:u w:val="single"/>
+          <w:lang w:val="en-AU"/>
+        </w:rPr>
+        <w:t xml:space="preserve">UVa </w:t>
+      </w:r>
+      <w:r>
+        <w:rPr>
+          <w:b/>
+          <w:u w:val="single"/>
+          <w:lang w:val="en-AU"/>
+        </w:rPr>
+        <w:t>10114</w:t>
+      </w:r>
       <w:r>
         <w:rPr>
           <w:b/>
@@ -327,7 +285,7 @@
           <w:u w:val="single"/>
           <w:lang w:val="en-AU"/>
         </w:rPr>
-        <w:t>10114</w:t>
+        <w:t>–</w:t>
       </w:r>
       <w:r>
         <w:rPr>
@@ -343,33 +301,7 @@
           <w:u w:val="single"/>
           <w:lang w:val="en-AU"/>
         </w:rPr>
-        <w:t>–</w:t>
-      </w:r>
-      <w:r>
-        <w:rPr>
-          <w:b/>
-          <w:u w:val="single"/>
-          <w:lang w:val="en-AU"/>
-        </w:rPr>
-        <w:t xml:space="preserve"> </w:t>
-      </w:r>
-      <w:proofErr w:type="spellStart"/>
-      <w:r>
-        <w:rPr>
-          <w:b/>
-          <w:u w:val="single"/>
-          <w:lang w:val="en-AU"/>
-        </w:rPr>
-        <w:t>Loansome</w:t>
-      </w:r>
-      <w:proofErr w:type="spellEnd"/>
-      <w:r>
-        <w:rPr>
-          <w:b/>
-          <w:u w:val="single"/>
-          <w:lang w:val="en-AU"/>
-        </w:rPr>
-        <w:t xml:space="preserve"> Car Buyer</w:t>
+        <w:t>Loansome Car Buyer</w:t>
       </w:r>
       <w:r>
         <w:rPr>
@@ -427,23 +359,13 @@
           <w:lang w:val="en-AU"/>
         </w:rPr>
       </w:pPr>
-      <w:proofErr w:type="spellStart"/>
-      <w:r>
-        <w:rPr>
-          <w:b/>
-          <w:u w:val="single"/>
-          <w:lang w:val="en-AU"/>
-        </w:rPr>
-        <w:t>UVa</w:t>
-      </w:r>
-      <w:proofErr w:type="spellEnd"/>
-      <w:r>
-        <w:rPr>
-          <w:b/>
-          <w:u w:val="single"/>
-          <w:lang w:val="en-AU"/>
-        </w:rPr>
-        <w:t xml:space="preserve"> 11559 – Event Planning *</w:t>
+      <w:r>
+        <w:rPr>
+          <w:b/>
+          <w:u w:val="single"/>
+          <w:lang w:val="en-AU"/>
+        </w:rPr>
+        <w:t>UVa 11559 – Event Planning *</w:t>
       </w:r>
       <w:r>
         <w:rPr>
@@ -487,23 +409,13 @@
           <w:lang w:val="en-AU"/>
         </w:rPr>
       </w:pPr>
-      <w:proofErr w:type="spellStart"/>
-      <w:r>
-        <w:rPr>
-          <w:b/>
-          <w:u w:val="single"/>
-          <w:lang w:val="en-AU"/>
-        </w:rPr>
-        <w:t>UVa</w:t>
-      </w:r>
-      <w:proofErr w:type="spellEnd"/>
-      <w:r>
-        <w:rPr>
-          <w:b/>
-          <w:u w:val="single"/>
-          <w:lang w:val="en-AU"/>
-        </w:rPr>
-        <w:t xml:space="preserve"> 11799 – Horror Dash *</w:t>
+      <w:r>
+        <w:rPr>
+          <w:b/>
+          <w:u w:val="single"/>
+          <w:lang w:val="en-AU"/>
+        </w:rPr>
+        <w:t>UVa 11799 – Horror Dash *</w:t>
       </w:r>
       <w:r>
         <w:rPr>
@@ -574,23 +486,13 @@
           <w:lang w:val="en-AU"/>
         </w:rPr>
       </w:pPr>
-      <w:proofErr w:type="spellStart"/>
-      <w:r>
-        <w:rPr>
-          <w:b/>
-          <w:u w:val="single"/>
-          <w:lang w:val="en-AU"/>
-        </w:rPr>
-        <w:t>UVa</w:t>
-      </w:r>
-      <w:proofErr w:type="spellEnd"/>
-      <w:r>
-        <w:rPr>
-          <w:b/>
-          <w:u w:val="single"/>
-          <w:lang w:val="en-AU"/>
-        </w:rPr>
-        <w:t xml:space="preserve"> 00573 – The Snail *</w:t>
+      <w:r>
+        <w:rPr>
+          <w:b/>
+          <w:u w:val="single"/>
+          <w:lang w:val="en-AU"/>
+        </w:rPr>
+        <w:t>UVa 00573 – The Snail *</w:t>
       </w:r>
       <w:r>
         <w:rPr>
@@ -628,23 +530,13 @@
           <w:lang w:val="en-AU"/>
         </w:rPr>
       </w:pPr>
-      <w:proofErr w:type="spellStart"/>
-      <w:r>
-        <w:rPr>
-          <w:b/>
-          <w:u w:val="single"/>
-          <w:lang w:val="en-AU"/>
-        </w:rPr>
-        <w:t>UVa</w:t>
-      </w:r>
-      <w:proofErr w:type="spellEnd"/>
-      <w:r>
-        <w:rPr>
-          <w:b/>
-          <w:u w:val="single"/>
-          <w:lang w:val="en-AU"/>
-        </w:rPr>
-        <w:t xml:space="preserve"> 10141 – Request for Proposal *</w:t>
+      <w:r>
+        <w:rPr>
+          <w:b/>
+          <w:u w:val="single"/>
+          <w:lang w:val="en-AU"/>
+        </w:rPr>
+        <w:t>UVa 10141 – Request for Proposal *</w:t>
       </w:r>
       <w:r>
         <w:rPr>
@@ -682,23 +574,13 @@
           <w:lang w:val="en-AU"/>
         </w:rPr>
       </w:pPr>
-      <w:proofErr w:type="spellStart"/>
-      <w:r>
-        <w:rPr>
-          <w:b/>
-          <w:u w:val="single"/>
-          <w:lang w:val="en-AU"/>
-        </w:rPr>
-        <w:t>UVa</w:t>
-      </w:r>
-      <w:proofErr w:type="spellEnd"/>
-      <w:r>
-        <w:rPr>
-          <w:b/>
-          <w:u w:val="single"/>
-          <w:lang w:val="en-AU"/>
-        </w:rPr>
-        <w:t xml:space="preserve"> 11507 – Bender B. Rodriguez *</w:t>
+      <w:r>
+        <w:rPr>
+          <w:b/>
+          <w:u w:val="single"/>
+          <w:lang w:val="en-AU"/>
+        </w:rPr>
+        <w:t>UVa 11507 – Bender B. Rodriguez *</w:t>
       </w:r>
       <w:r>
         <w:rPr>
@@ -790,23 +672,13 @@
           <w:lang w:val="en-AU"/>
         </w:rPr>
       </w:pPr>
-      <w:proofErr w:type="spellStart"/>
-      <w:r>
-        <w:rPr>
-          <w:b/>
-          <w:u w:val="single"/>
-          <w:lang w:val="en-AU"/>
-        </w:rPr>
-        <w:t>UVa</w:t>
-      </w:r>
-      <w:proofErr w:type="spellEnd"/>
-      <w:r>
-        <w:rPr>
-          <w:b/>
-          <w:u w:val="single"/>
-          <w:lang w:val="en-AU"/>
-        </w:rPr>
-        <w:t xml:space="preserve"> 00462 - Bridge Hand Evaluator *</w:t>
+      <w:r>
+        <w:rPr>
+          <w:b/>
+          <w:u w:val="single"/>
+          <w:lang w:val="en-AU"/>
+        </w:rPr>
+        <w:t>UVa 00462 - Bridge Hand Evaluator *</w:t>
       </w:r>
       <w:r>
         <w:rPr>
@@ -852,23 +724,13 @@
           <w:lang w:val="en-AU"/>
         </w:rPr>
       </w:pPr>
-      <w:proofErr w:type="spellStart"/>
-      <w:r>
-        <w:rPr>
-          <w:b/>
-          <w:u w:val="single"/>
-          <w:lang w:val="en-AU"/>
-        </w:rPr>
-        <w:t>UVa</w:t>
-      </w:r>
-      <w:proofErr w:type="spellEnd"/>
-      <w:r>
-        <w:rPr>
-          <w:b/>
-          <w:u w:val="single"/>
-          <w:lang w:val="en-AU"/>
-        </w:rPr>
-        <w:t xml:space="preserve"> 10646 - What is the Card? * </w:t>
+      <w:r>
+        <w:rPr>
+          <w:b/>
+          <w:u w:val="single"/>
+          <w:lang w:val="en-AU"/>
+        </w:rPr>
+        <w:t xml:space="preserve">UVa 10646 - What is the Card? * </w:t>
       </w:r>
       <w:r>
         <w:rPr>
@@ -934,41 +796,13 @@
           <w:lang w:val="en-AU"/>
         </w:rPr>
       </w:pPr>
-      <w:proofErr w:type="spellStart"/>
-      <w:r>
-        <w:rPr>
-          <w:b/>
-          <w:u w:val="single"/>
-          <w:lang w:val="en-AU"/>
-        </w:rPr>
-        <w:t>UVa</w:t>
-      </w:r>
-      <w:proofErr w:type="spellEnd"/>
-      <w:r>
-        <w:rPr>
-          <w:b/>
-          <w:u w:val="single"/>
-          <w:lang w:val="en-AU"/>
-        </w:rPr>
-        <w:t xml:space="preserve"> 12247 - </w:t>
-      </w:r>
-      <w:proofErr w:type="spellStart"/>
-      <w:r>
-        <w:rPr>
-          <w:b/>
-          <w:u w:val="single"/>
-          <w:lang w:val="en-AU"/>
-        </w:rPr>
-        <w:t>Jollo</w:t>
-      </w:r>
-      <w:proofErr w:type="spellEnd"/>
-      <w:r>
-        <w:rPr>
-          <w:b/>
-          <w:u w:val="single"/>
-          <w:lang w:val="en-AU"/>
-        </w:rPr>
-        <w:t xml:space="preserve"> *</w:t>
+      <w:r>
+        <w:rPr>
+          <w:b/>
+          <w:u w:val="single"/>
+          <w:lang w:val="en-AU"/>
+        </w:rPr>
+        <w:t>UVa 12247 - Jollo *</w:t>
       </w:r>
       <w:r>
         <w:rPr>
@@ -1059,23 +893,13 @@
           <w:lang w:val="en-AU"/>
         </w:rPr>
       </w:pPr>
-      <w:proofErr w:type="spellStart"/>
-      <w:r>
-        <w:rPr>
-          <w:b/>
-          <w:u w:val="single"/>
-          <w:lang w:val="en-AU"/>
-        </w:rPr>
-        <w:t>UVa</w:t>
-      </w:r>
-      <w:proofErr w:type="spellEnd"/>
-      <w:r>
-        <w:rPr>
-          <w:b/>
-          <w:u w:val="single"/>
-          <w:lang w:val="en-AU"/>
-        </w:rPr>
-        <w:t xml:space="preserve"> 00278 - Chess *</w:t>
+      <w:r>
+        <w:rPr>
+          <w:b/>
+          <w:u w:val="single"/>
+          <w:lang w:val="en-AU"/>
+        </w:rPr>
+        <w:t>UVa 00278 - Chess *</w:t>
       </w:r>
       <w:r>
         <w:rPr>
@@ -1121,23 +945,13 @@
           <w:lang w:val="en-AU"/>
         </w:rPr>
       </w:pPr>
-      <w:proofErr w:type="spellStart"/>
-      <w:r>
-        <w:rPr>
-          <w:b/>
-          <w:u w:val="single"/>
-          <w:lang w:val="en-AU"/>
-        </w:rPr>
-        <w:t>UVa</w:t>
-      </w:r>
-      <w:proofErr w:type="spellEnd"/>
-      <w:r>
-        <w:rPr>
-          <w:b/>
-          <w:u w:val="single"/>
-          <w:lang w:val="en-AU"/>
-        </w:rPr>
-        <w:t xml:space="preserve"> 00696 - How Many Knights *</w:t>
+      <w:r>
+        <w:rPr>
+          <w:b/>
+          <w:u w:val="single"/>
+          <w:lang w:val="en-AU"/>
+        </w:rPr>
+        <w:t>UVa 00696 - How Many Knights *</w:t>
       </w:r>
       <w:r>
         <w:rPr>
@@ -1183,43 +997,19 @@
           <w:highlight w:val="yellow"/>
         </w:rPr>
       </w:pPr>
-      <w:proofErr w:type="spellStart"/>
       <w:r>
         <w:rPr>
           <w:b/>
           <w:highlight w:val="yellow"/>
           <w:u w:val="single"/>
         </w:rPr>
-        <w:t>UVa</w:t>
-      </w:r>
-      <w:proofErr w:type="spellEnd"/>
-      <w:r>
-        <w:rPr>
-          <w:b/>
+        <w:t>UVa 10284 - Chessboard in FEN *</w:t>
+      </w:r>
+      <w:r>
+        <w:rPr>
           <w:highlight w:val="yellow"/>
-          <w:u w:val="single"/>
-        </w:rPr>
-        <w:t xml:space="preserve"> 10284 - Chessboard in FEN *</w:t>
-      </w:r>
-      <w:r>
-        <w:rPr>
-          <w:highlight w:val="yellow"/>
-        </w:rPr>
-        <w:t xml:space="preserve"> (</w:t>
-      </w:r>
-      <w:proofErr w:type="spellStart"/>
-      <w:r>
-        <w:rPr>
-          <w:highlight w:val="yellow"/>
-        </w:rPr>
-        <w:t>FEN</w:t>
-      </w:r>
-      <w:proofErr w:type="spellEnd"/>
-      <w:r>
-        <w:rPr>
-          <w:highlight w:val="yellow"/>
-        </w:rPr>
-        <w:t xml:space="preserve"> = Forsyth-Edwards Notation is a standard notation for describing board positions in a chess game) </w:t>
+        </w:rPr>
+        <w:t xml:space="preserve"> (FEN = Forsyth-Edwards Notation is a standard notation for describing board positions in a chess game) </w:t>
       </w:r>
       <w:r>
         <w:rPr>
@@ -1245,21 +1035,7 @@
         <w:rPr>
           <w:lang w:val="en-AU"/>
         </w:rPr>
-        <w:t xml:space="preserve">Passes all </w:t>
-      </w:r>
-      <w:proofErr w:type="spellStart"/>
-      <w:r>
-        <w:rPr>
-          <w:lang w:val="en-AU"/>
-        </w:rPr>
-        <w:t>uDebug</w:t>
-      </w:r>
-      <w:proofErr w:type="spellEnd"/>
-      <w:r>
-        <w:rPr>
-          <w:lang w:val="en-AU"/>
-        </w:rPr>
-        <w:t xml:space="preserve"> cases but gets Wrong Answer</w:t>
+        <w:t>Passes all uDebug cases but gets Wrong Answer</w:t>
       </w:r>
     </w:p>
     <w:p>
@@ -1315,21 +1091,12 @@
           <w:numId w:val="10"/>
         </w:numPr>
       </w:pPr>
-      <w:proofErr w:type="spellStart"/>
-      <w:r>
-        <w:rPr>
-          <w:b/>
-          <w:u w:val="single"/>
-        </w:rPr>
-        <w:t>UVa</w:t>
-      </w:r>
-      <w:proofErr w:type="spellEnd"/>
-      <w:r>
-        <w:rPr>
-          <w:b/>
-          <w:u w:val="single"/>
-        </w:rPr>
-        <w:t xml:space="preserve"> 00489 - Hangman Judge *</w:t>
+      <w:r>
+        <w:rPr>
+          <w:b/>
+          <w:u w:val="single"/>
+        </w:rPr>
+        <w:t>UVa 00489 - Hangman Judge *</w:t>
       </w:r>
       <w:r>
         <w:t xml:space="preserve"> (just do as asked)</w:t>
@@ -1362,40 +1129,15 @@
           <w:numId w:val="10"/>
         </w:numPr>
       </w:pPr>
-      <w:proofErr w:type="spellStart"/>
-      <w:r>
-        <w:rPr>
-          <w:b/>
-          <w:u w:val="single"/>
-        </w:rPr>
-        <w:t>UVa</w:t>
-      </w:r>
-      <w:proofErr w:type="spellEnd"/>
-      <w:r>
-        <w:rPr>
-          <w:b/>
-          <w:u w:val="single"/>
-        </w:rPr>
-        <w:t xml:space="preserve"> 10189 - Minesweeper *</w:t>
-      </w:r>
-      <w:r>
-        <w:t xml:space="preserve"> (simulate Minesweeper, </w:t>
-      </w:r>
-      <w:proofErr w:type="gramStart"/>
-      <w:r>
-        <w:t>similar to</w:t>
-      </w:r>
-      <w:proofErr w:type="gramEnd"/>
-      <w:r>
-        <w:t xml:space="preserve"> </w:t>
-      </w:r>
-      <w:proofErr w:type="spellStart"/>
-      <w:r>
-        <w:t>UVa</w:t>
-      </w:r>
-      <w:proofErr w:type="spellEnd"/>
-      <w:r>
-        <w:t xml:space="preserve"> 10279) </w:t>
+      <w:r>
+        <w:rPr>
+          <w:b/>
+          <w:u w:val="single"/>
+        </w:rPr>
+        <w:t>UVa 10189 - Minesweeper *</w:t>
+      </w:r>
+      <w:r>
+        <w:t xml:space="preserve"> (simulate Minesweeper, similar to UVa 10279) </w:t>
       </w:r>
     </w:p>
     <w:p>
@@ -1451,21 +1193,12 @@
           <w:numId w:val="11"/>
         </w:numPr>
       </w:pPr>
-      <w:proofErr w:type="spellStart"/>
-      <w:r>
-        <w:rPr>
-          <w:b/>
-          <w:u w:val="single"/>
-        </w:rPr>
-        <w:t>UVa</w:t>
-      </w:r>
-      <w:proofErr w:type="spellEnd"/>
-      <w:r>
-        <w:rPr>
-          <w:b/>
-          <w:u w:val="single"/>
-        </w:rPr>
-        <w:t xml:space="preserve"> 00401 - Palindromes *</w:t>
+      <w:r>
+        <w:rPr>
+          <w:b/>
+          <w:u w:val="single"/>
+        </w:rPr>
+        <w:t>UVa 00401 - Palindromes *</w:t>
       </w:r>
       <w:r>
         <w:t xml:space="preserve"> (simple palindrome check)</w:t>
@@ -1498,21 +1231,12 @@
           <w:numId w:val="11"/>
         </w:numPr>
       </w:pPr>
-      <w:proofErr w:type="spellStart"/>
-      <w:r>
-        <w:rPr>
-          <w:b/>
-          <w:u w:val="single"/>
-        </w:rPr>
-        <w:t>UVa</w:t>
-      </w:r>
-      <w:proofErr w:type="spellEnd"/>
-      <w:r>
-        <w:rPr>
-          <w:b/>
-          <w:u w:val="single"/>
-        </w:rPr>
-        <w:t xml:space="preserve"> 11221 - Magic Square Palindrome *</w:t>
+      <w:r>
+        <w:rPr>
+          <w:b/>
+          <w:u w:val="single"/>
+        </w:rPr>
+        <w:t>UVa 11221 - Magic Square Palindrome *</w:t>
       </w:r>
       <w:r>
         <w:t xml:space="preserve"> (we deal with a matrix) </w:t>
@@ -1579,57 +1303,19 @@
           <w:lang w:val="en-AU"/>
         </w:rPr>
       </w:pPr>
-      <w:proofErr w:type="spellStart"/>
-      <w:r>
-        <w:rPr>
-          <w:b/>
-          <w:u w:val="single"/>
-          <w:lang w:val="en-AU"/>
-        </w:rPr>
-        <w:t>UVa</w:t>
-      </w:r>
-      <w:proofErr w:type="spellEnd"/>
-      <w:r>
-        <w:rPr>
-          <w:b/>
-          <w:u w:val="single"/>
-          <w:lang w:val="en-AU"/>
-        </w:rPr>
-        <w:t xml:space="preserve"> 10038 - Jolly Jumpers *</w:t>
-      </w:r>
-      <w:r>
-        <w:rPr>
-          <w:lang w:val="en-AU"/>
-        </w:rPr>
-        <w:t xml:space="preserve"> (use 1D </w:t>
-      </w:r>
-      <w:proofErr w:type="spellStart"/>
-      <w:r>
-        <w:rPr>
-          <w:lang w:val="en-AU"/>
-        </w:rPr>
-        <w:t>boolean</w:t>
-      </w:r>
-      <w:proofErr w:type="spellEnd"/>
-      <w:r>
-        <w:rPr>
-          <w:lang w:val="en-AU"/>
-        </w:rPr>
-        <w:t xml:space="preserve"> flags to check [</w:t>
-      </w:r>
-      <w:proofErr w:type="gramStart"/>
-      <w:r>
-        <w:rPr>
-          <w:lang w:val="en-AU"/>
-        </w:rPr>
-        <w:t>1..</w:t>
-      </w:r>
-      <w:proofErr w:type="gramEnd"/>
-      <w:r>
-        <w:rPr>
-          <w:lang w:val="en-AU"/>
-        </w:rPr>
-        <w:t xml:space="preserve">n − 1]) </w:t>
+      <w:r>
+        <w:rPr>
+          <w:b/>
+          <w:u w:val="single"/>
+          <w:lang w:val="en-AU"/>
+        </w:rPr>
+        <w:t>UVa 10038 - Jolly Jumpers *</w:t>
+      </w:r>
+      <w:r>
+        <w:rPr>
+          <w:lang w:val="en-AU"/>
+        </w:rPr>
+        <w:t xml:space="preserve"> (use 1D boolean flags to check [1..n − 1]) </w:t>
       </w:r>
     </w:p>
     <w:p>
@@ -1662,7 +1348,6 @@
           <w:lang w:val="en-AU"/>
         </w:rPr>
       </w:pPr>
-      <w:proofErr w:type="spellStart"/>
       <w:r>
         <w:rPr>
           <w:b/>
@@ -1670,17 +1355,7 @@
           <w:u w:val="single"/>
           <w:lang w:val="en-AU"/>
         </w:rPr>
-        <w:t>UVa</w:t>
-      </w:r>
-      <w:proofErr w:type="spellEnd"/>
-      <w:r>
-        <w:rPr>
-          <w:b/>
-          <w:highlight w:val="yellow"/>
-          <w:u w:val="single"/>
-          <w:lang w:val="en-AU"/>
-        </w:rPr>
-        <w:t xml:space="preserve"> 11340 - Newspaper *</w:t>
+        <w:t>UVa 11340 - Newspaper *</w:t>
       </w:r>
       <w:r>
         <w:rPr>
@@ -1743,43 +1418,19 @@
           <w:lang w:val="en-AU"/>
         </w:rPr>
       </w:pPr>
-      <w:proofErr w:type="spellStart"/>
-      <w:r>
-        <w:rPr>
-          <w:b/>
-          <w:u w:val="single"/>
-          <w:lang w:val="en-AU"/>
-        </w:rPr>
-        <w:t>UVa</w:t>
-      </w:r>
-      <w:proofErr w:type="spellEnd"/>
-      <w:r>
-        <w:rPr>
-          <w:b/>
-          <w:u w:val="single"/>
-          <w:lang w:val="en-AU"/>
-        </w:rPr>
-        <w:t xml:space="preserve"> 12356 - Army Buddies *</w:t>
-      </w:r>
-      <w:r>
-        <w:rPr>
-          <w:lang w:val="en-AU"/>
-        </w:rPr>
-        <w:t xml:space="preserve"> (</w:t>
-      </w:r>
-      <w:proofErr w:type="gramStart"/>
-      <w:r>
-        <w:rPr>
-          <w:lang w:val="en-AU"/>
-        </w:rPr>
-        <w:t>similar to</w:t>
-      </w:r>
-      <w:proofErr w:type="gramEnd"/>
-      <w:r>
-        <w:rPr>
-          <w:lang w:val="en-AU"/>
-        </w:rPr>
-        <w:t xml:space="preserve"> deletion in doubly linked lists, </w:t>
+      <w:r>
+        <w:rPr>
+          <w:b/>
+          <w:u w:val="single"/>
+          <w:lang w:val="en-AU"/>
+        </w:rPr>
+        <w:t>UVa 12356 - Army Buddies *</w:t>
+      </w:r>
+      <w:r>
+        <w:rPr>
+          <w:lang w:val="en-AU"/>
+        </w:rPr>
+        <w:t xml:space="preserve"> (similar to deletion in doubly linked lists, </w:t>
       </w:r>
       <w:r>
         <w:rPr>
@@ -1888,21 +1539,12 @@
           <w:u w:val="single"/>
         </w:rPr>
       </w:pPr>
-      <w:proofErr w:type="spellStart"/>
-      <w:r>
-        <w:rPr>
-          <w:b/>
-          <w:u w:val="single"/>
-        </w:rPr>
-        <w:t>UVa</w:t>
-      </w:r>
-      <w:proofErr w:type="spellEnd"/>
-      <w:r>
-        <w:rPr>
-          <w:b/>
-          <w:u w:val="single"/>
-        </w:rPr>
-        <w:t xml:space="preserve"> 11264 - Coin Collector *</w:t>
+      <w:r>
+        <w:rPr>
+          <w:b/>
+          <w:u w:val="single"/>
+        </w:rPr>
+        <w:t>UVa 11264 - Coin Collector *</w:t>
       </w:r>
       <w:r>
         <w:rPr>
@@ -1938,21 +1580,12 @@
           <w:u w:val="single"/>
         </w:rPr>
       </w:pPr>
-      <w:proofErr w:type="spellStart"/>
-      <w:r>
-        <w:rPr>
-          <w:b/>
-          <w:u w:val="single"/>
-        </w:rPr>
-        <w:t>UVa</w:t>
-      </w:r>
-      <w:proofErr w:type="spellEnd"/>
-      <w:r>
-        <w:rPr>
-          <w:b/>
-          <w:u w:val="single"/>
-        </w:rPr>
-        <w:t xml:space="preserve"> 11389 - The Bus Driver Problem *</w:t>
+      <w:r>
+        <w:rPr>
+          <w:b/>
+          <w:u w:val="single"/>
+        </w:rPr>
+        <w:t>UVa 11389 - The Bus Driver Problem *</w:t>
       </w:r>
       <w:r>
         <w:t xml:space="preserve"> (load balancing)</w:t>
@@ -1982,21 +1615,12 @@
           <w:numId w:val="1"/>
         </w:numPr>
       </w:pPr>
-      <w:proofErr w:type="spellStart"/>
-      <w:r>
-        <w:rPr>
-          <w:b/>
-          <w:u w:val="single"/>
-        </w:rPr>
-        <w:t>UVa</w:t>
-      </w:r>
-      <w:proofErr w:type="spellEnd"/>
-      <w:r>
-        <w:rPr>
-          <w:b/>
-          <w:u w:val="single"/>
-        </w:rPr>
-        <w:t xml:space="preserve"> 12405 - Scarecrow * </w:t>
+      <w:r>
+        <w:rPr>
+          <w:b/>
+          <w:u w:val="single"/>
+        </w:rPr>
+        <w:t xml:space="preserve">UVa 12405 - Scarecrow * </w:t>
       </w:r>
       <w:r>
         <w:t xml:space="preserve">(simpler interval covering problem) </w:t>
@@ -2032,19 +1656,11 @@
           <w:lang w:val="en-AU"/>
         </w:rPr>
       </w:pPr>
-      <w:proofErr w:type="spellStart"/>
-      <w:r>
-        <w:rPr>
-          <w:lang w:val="en-AU"/>
-        </w:rPr>
-        <w:t>UVa</w:t>
-      </w:r>
-      <w:proofErr w:type="spellEnd"/>
-      <w:r>
-        <w:rPr>
-          <w:lang w:val="en-AU"/>
-        </w:rPr>
-        <w:t xml:space="preserve"> 12321 - Gas Station (interval covering) </w:t>
+      <w:r>
+        <w:rPr>
+          <w:lang w:val="en-AU"/>
+        </w:rPr>
+        <w:t xml:space="preserve">UVa 12321 - Gas Station (interval covering) </w:t>
       </w:r>
       <w:r>
         <w:rPr>
@@ -2098,21 +1714,12 @@
           <w:u w:val="single"/>
         </w:rPr>
       </w:pPr>
-      <w:proofErr w:type="spellStart"/>
-      <w:r>
-        <w:rPr>
-          <w:b/>
-          <w:u w:val="single"/>
-        </w:rPr>
-        <w:t>UVa</w:t>
-      </w:r>
-      <w:proofErr w:type="spellEnd"/>
-      <w:r>
-        <w:rPr>
-          <w:b/>
-          <w:u w:val="single"/>
-        </w:rPr>
-        <w:t xml:space="preserve"> 11100 - The Trip, 2007 * </w:t>
+      <w:r>
+        <w:rPr>
+          <w:b/>
+          <w:u w:val="single"/>
+        </w:rPr>
+        <w:t xml:space="preserve">UVa 11100 - The Trip, 2007 * </w:t>
       </w:r>
     </w:p>
     <w:p>
@@ -2124,15 +1731,7 @@
         </w:numPr>
       </w:pPr>
       <w:r>
-        <w:t xml:space="preserve">Runtime Error despite passing </w:t>
-      </w:r>
-      <w:proofErr w:type="spellStart"/>
-      <w:r>
-        <w:t>uDebug</w:t>
-      </w:r>
-      <w:proofErr w:type="spellEnd"/>
-      <w:r>
-        <w:t>, might be broken for Python</w:t>
+        <w:t>Runtime Error despite passing uDebug, might be broken for Python</w:t>
       </w:r>
     </w:p>
     <w:p>
@@ -2147,37 +1746,12 @@
           <w:u w:val="single"/>
         </w:rPr>
       </w:pPr>
-      <w:proofErr w:type="spellStart"/>
-      <w:r>
-        <w:rPr>
-          <w:b/>
-          <w:u w:val="single"/>
-        </w:rPr>
-        <w:t>UVa</w:t>
-      </w:r>
-      <w:proofErr w:type="spellEnd"/>
-      <w:r>
-        <w:rPr>
-          <w:b/>
-          <w:u w:val="single"/>
-        </w:rPr>
-        <w:t xml:space="preserve"> 11292 - Dragon of </w:t>
-      </w:r>
-      <w:proofErr w:type="spellStart"/>
-      <w:r>
-        <w:rPr>
-          <w:b/>
-          <w:u w:val="single"/>
-        </w:rPr>
-        <w:t>Loowater</w:t>
-      </w:r>
-      <w:proofErr w:type="spellEnd"/>
-      <w:r>
-        <w:rPr>
-          <w:b/>
-          <w:u w:val="single"/>
-        </w:rPr>
-        <w:t xml:space="preserve"> * </w:t>
+      <w:r>
+        <w:rPr>
+          <w:b/>
+          <w:u w:val="single"/>
+        </w:rPr>
+        <w:t xml:space="preserve">UVa 11292 - Dragon of Loowater * </w:t>
       </w:r>
     </w:p>
     <w:p>
@@ -2204,21 +1778,12 @@
           <w:u w:val="single"/>
         </w:rPr>
       </w:pPr>
-      <w:proofErr w:type="spellStart"/>
-      <w:r>
-        <w:rPr>
-          <w:b/>
-          <w:u w:val="single"/>
-        </w:rPr>
-        <w:t>UVa</w:t>
-      </w:r>
-      <w:proofErr w:type="spellEnd"/>
-      <w:r>
-        <w:rPr>
-          <w:b/>
-          <w:u w:val="single"/>
-        </w:rPr>
-        <w:t xml:space="preserve"> 12210 - A Match Making Problem * </w:t>
+      <w:r>
+        <w:rPr>
+          <w:b/>
+          <w:u w:val="single"/>
+        </w:rPr>
+        <w:t xml:space="preserve">UVa 12210 - A Match Making Problem * </w:t>
       </w:r>
     </w:p>
     <w:p>
@@ -2244,13 +1809,8 @@
           <w:numId w:val="3"/>
         </w:numPr>
       </w:pPr>
-      <w:proofErr w:type="spellStart"/>
-      <w:r>
-        <w:t>UVa</w:t>
-      </w:r>
-      <w:proofErr w:type="spellEnd"/>
-      <w:r>
-        <w:t xml:space="preserve"> 10763 - Foreign Exchange</w:t>
+      <w:r>
+        <w:t>UVa 10763 - Foreign Exchange</w:t>
       </w:r>
       <w:r>
         <w:rPr>
@@ -2280,13 +1840,8 @@
           <w:numId w:val="3"/>
         </w:numPr>
       </w:pPr>
-      <w:proofErr w:type="spellStart"/>
-      <w:r>
-        <w:t>UVa</w:t>
-      </w:r>
-      <w:proofErr w:type="spellEnd"/>
-      <w:r>
-        <w:t xml:space="preserve"> 10026 – Shoemaker’s problem</w:t>
+      <w:r>
+        <w:t>UVa 10026 – Shoemaker’s problem</w:t>
       </w:r>
     </w:p>
     <w:p>
@@ -2312,19 +1867,11 @@
           <w:lang w:val="en-AU"/>
         </w:rPr>
       </w:pPr>
-      <w:proofErr w:type="spellStart"/>
-      <w:r>
-        <w:rPr>
-          <w:lang w:val="en-AU"/>
-        </w:rPr>
-        <w:t>UVa</w:t>
-      </w:r>
-      <w:proofErr w:type="spellEnd"/>
-      <w:r>
-        <w:rPr>
-          <w:lang w:val="en-AU"/>
-        </w:rPr>
-        <w:t xml:space="preserve"> 10785 - The Mad Numerologist </w:t>
+      <w:r>
+        <w:rPr>
+          <w:lang w:val="en-AU"/>
+        </w:rPr>
+        <w:t xml:space="preserve">UVa 10785 - The Mad Numerologist </w:t>
       </w:r>
     </w:p>
     <w:p>
@@ -2361,21 +1908,12 @@
           <w:u w:val="single"/>
         </w:rPr>
       </w:pPr>
-      <w:proofErr w:type="spellStart"/>
-      <w:r>
-        <w:rPr>
-          <w:b/>
-          <w:u w:val="single"/>
-        </w:rPr>
-        <w:t>UVa</w:t>
-      </w:r>
-      <w:proofErr w:type="spellEnd"/>
-      <w:r>
-        <w:rPr>
-          <w:b/>
-          <w:u w:val="single"/>
-        </w:rPr>
-        <w:t xml:space="preserve"> 10656 - Maximum Sum (II) * </w:t>
+      <w:r>
+        <w:rPr>
+          <w:b/>
+          <w:u w:val="single"/>
+        </w:rPr>
+        <w:t xml:space="preserve">UVa 10656 - Maximum Sum (II) * </w:t>
       </w:r>
     </w:p>
     <w:p>
@@ -2406,21 +1944,12 @@
           <w:u w:val="single"/>
         </w:rPr>
       </w:pPr>
-      <w:proofErr w:type="spellStart"/>
-      <w:r>
-        <w:rPr>
-          <w:b/>
-          <w:u w:val="single"/>
-        </w:rPr>
-        <w:t>UVa</w:t>
-      </w:r>
-      <w:proofErr w:type="spellEnd"/>
-      <w:r>
-        <w:rPr>
-          <w:b/>
-          <w:u w:val="single"/>
-        </w:rPr>
-        <w:t xml:space="preserve"> 10718 - Bit Mask *</w:t>
+      <w:r>
+        <w:rPr>
+          <w:b/>
+          <w:u w:val="single"/>
+        </w:rPr>
+        <w:t>UVa 10718 - Bit Mask *</w:t>
       </w:r>
     </w:p>
     <w:p>
@@ -2447,21 +1976,12 @@
           <w:u w:val="single"/>
         </w:rPr>
       </w:pPr>
-      <w:proofErr w:type="spellStart"/>
-      <w:r>
-        <w:rPr>
-          <w:b/>
-          <w:u w:val="single"/>
-        </w:rPr>
-        <w:t>UVa</w:t>
-      </w:r>
-      <w:proofErr w:type="spellEnd"/>
-      <w:r>
-        <w:rPr>
-          <w:b/>
-          <w:u w:val="single"/>
-        </w:rPr>
-        <w:t xml:space="preserve"> 11157 - Dynamic Frog *</w:t>
+      <w:r>
+        <w:rPr>
+          <w:b/>
+          <w:u w:val="single"/>
+        </w:rPr>
+        <w:t>UVa 11157 - Dynamic Frog *</w:t>
       </w:r>
     </w:p>
     <w:p>
@@ -2504,22 +2024,12 @@
           <w:numId w:val="4"/>
         </w:numPr>
       </w:pPr>
-      <w:proofErr w:type="spellStart"/>
-      <w:r>
-        <w:t>UVa</w:t>
-      </w:r>
-      <w:proofErr w:type="spellEnd"/>
-      <w:r>
-        <w:t xml:space="preserve"> 11240 -</w:t>
-      </w:r>
-      <w:r>
-        <w:t xml:space="preserve"> </w:t>
-      </w:r>
-      <w:proofErr w:type="spellStart"/>
-      <w:r>
-        <w:t>Antimonotonicity</w:t>
-      </w:r>
-      <w:proofErr w:type="spellEnd"/>
+      <w:r>
+        <w:t>UVa 11240 -</w:t>
+      </w:r>
+      <w:r>
+        <w:t xml:space="preserve"> Antimonotonicity</w:t>
+      </w:r>
       <w:r>
         <w:rPr>
           <w:rFonts w:ascii="MS Mincho" w:eastAsia="MS Mincho" w:hAnsi="MS Mincho" w:cs="MS Mincho"/>
@@ -2551,13 +2061,8 @@
           <w:numId w:val="4"/>
         </w:numPr>
       </w:pPr>
-      <w:proofErr w:type="spellStart"/>
-      <w:r>
-        <w:t>UVa</w:t>
-      </w:r>
-      <w:proofErr w:type="spellEnd"/>
-      <w:r>
-        <w:t xml:space="preserve"> 11900 – Boiled eggs</w:t>
+      <w:r>
+        <w:t>UVa 11900 – Boiled eggs</w:t>
       </w:r>
     </w:p>
     <w:p>
@@ -2580,13 +2085,8 @@
           <w:numId w:val="4"/>
         </w:numPr>
       </w:pPr>
-      <w:proofErr w:type="spellStart"/>
-      <w:r>
-        <w:t>UVa</w:t>
-      </w:r>
-      <w:proofErr w:type="spellEnd"/>
-      <w:r>
-        <w:t xml:space="preserve"> 10340 – All in All</w:t>
+      <w:r>
+        <w:t>UVa 10340 – All in All</w:t>
       </w:r>
     </w:p>
     <w:p>
@@ -2630,32 +2130,15 @@
           <w:numId w:val="13"/>
         </w:numPr>
       </w:pPr>
-      <w:proofErr w:type="spellStart"/>
-      <w:r>
-        <w:rPr>
-          <w:b/>
-          <w:u w:val="single"/>
-        </w:rPr>
-        <w:t>UVa</w:t>
-      </w:r>
-      <w:proofErr w:type="spellEnd"/>
-      <w:r>
-        <w:rPr>
-          <w:b/>
-          <w:u w:val="single"/>
-        </w:rPr>
-        <w:t xml:space="preserve"> 00787 - Maximum Sub ... * </w:t>
-      </w:r>
-      <w:r>
-        <w:t xml:space="preserve">(max 1D range product, be careful with 0, use Java </w:t>
-      </w:r>
-      <w:proofErr w:type="spellStart"/>
-      <w:r>
-        <w:t>BigInteger</w:t>
-      </w:r>
-      <w:proofErr w:type="spellEnd"/>
-      <w:r>
-        <w:t xml:space="preserve">, see Section 5.3) </w:t>
+      <w:r>
+        <w:rPr>
+          <w:b/>
+          <w:u w:val="single"/>
+        </w:rPr>
+        <w:t xml:space="preserve">UVa 00787 - Maximum Sub ... * </w:t>
+      </w:r>
+      <w:r>
+        <w:t xml:space="preserve">(max 1D range product, be careful with 0, use Java BigInteger, see Section 5.3) </w:t>
       </w:r>
       <w:r>
         <w:rPr>
@@ -2685,8 +2168,93 @@
           <w:numId w:val="13"/>
         </w:numPr>
       </w:pPr>
+      <w:r>
+        <w:rPr>
+          <w:b/>
+        </w:rPr>
+        <w:t>UVa 10684 - The Jackpot *</w:t>
+      </w:r>
+      <w:r>
+        <w:t xml:space="preserve"> (standard problem; easily solvable with the given sample source code) </w:t>
+      </w:r>
+      <w:r>
+        <w:rPr>
+          <w:rFonts w:ascii="MS Mincho" w:eastAsia="MS Mincho" w:hAnsi="MS Mincho" w:cs="MS Mincho"/>
+        </w:rPr>
+        <w:t> +</w:t>
+      </w:r>
+    </w:p>
+    <w:p>
+      <w:pPr>
+        <w:pStyle w:val="ListParagraph"/>
+        <w:numPr>
+          <w:ilvl w:val="1"/>
+          <w:numId w:val="13"/>
+        </w:numPr>
+      </w:pPr>
+      <w:r>
+        <w:t>Accepted (C++)</w:t>
+      </w:r>
+    </w:p>
+    <w:p>
+      <w:pPr>
+        <w:pStyle w:val="ListParagraph"/>
+        <w:numPr>
+          <w:ilvl w:val="1"/>
+          <w:numId w:val="13"/>
+        </w:numPr>
+      </w:pPr>
+      <w:r>
+        <w:t>Runtime error (Python)</w:t>
+      </w:r>
+    </w:p>
+    <w:p>
+      <w:pPr>
+        <w:pStyle w:val="ListParagraph"/>
+        <w:numPr>
+          <w:ilvl w:val="0"/>
+          <w:numId w:val="13"/>
+        </w:numPr>
+      </w:pPr>
+      <w:r>
+        <w:rPr>
+          <w:b/>
+          <w:u w:val="single"/>
+        </w:rPr>
+        <w:t>UVa 10755 - Garbage Heap *</w:t>
+      </w:r>
+      <w:r>
+        <w:t xml:space="preserve"> (combination of max 2D range sum in two of the three dimensions—see below—and max 1D range sum using Kadane’s algorithm on the third dimension)</w:t>
+      </w:r>
+      <w:r>
+        <w:rPr>
+          <w:rFonts w:ascii="MS Mincho" w:eastAsia="MS Mincho" w:hAnsi="MS Mincho" w:cs="MS Mincho"/>
+        </w:rPr>
+        <w:t> + +</w:t>
+      </w:r>
+    </w:p>
+    <w:p>
+      <w:pPr>
+        <w:pStyle w:val="ListParagraph"/>
+        <w:numPr>
+          <w:ilvl w:val="1"/>
+          <w:numId w:val="13"/>
+        </w:numPr>
+      </w:pPr>
       <w:bookmarkStart w:id="0" w:name="_GoBack"/>
       <w:bookmarkEnd w:id="0"/>
+    </w:p>
+    <w:p>
+      <w:pPr>
+        <w:pStyle w:val="ListParagraph"/>
+        <w:numPr>
+          <w:ilvl w:val="0"/>
+          <w:numId w:val="13"/>
+        </w:numPr>
+      </w:pPr>
     </w:p>
     <w:sectPr>
       <w:pgSz w:w="11900" w:h="16840"/>
@@ -4543,7 +4111,7 @@
   <w:style w:type="paragraph" w:default="1" w:styleId="Normal">
     <w:name w:val="Normal"/>
     <w:qFormat/>
-    <w:rsid w:val="000A1E6E"/>
+    <w:rsid w:val="004E3187"/>
   </w:style>
   <w:style w:type="paragraph" w:styleId="Heading1">
     <w:name w:val="heading 1"/>

</xml_diff>

<commit_message>
file renaming and slight modifications
</commit_message>
<xml_diff>
--- a/CP3 Progress Tracker.docx
+++ b/CP3 Progress Tracker.docx
@@ -1,6 +1,6 @@
 
 <file path=word/document.xml><?xml version="1.0" encoding="utf-8"?>
-<w:document xmlns:wpc="http://schemas.microsoft.com/office/word/2010/wordprocessingCanvas" xmlns:mo="http://schemas.microsoft.com/office/mac/office/2008/main" xmlns:mc="http://schemas.openxmlformats.org/markup-compatibility/2006" xmlns:mv="urn:schemas-microsoft-com:mac:vml" xmlns:o="urn:schemas-microsoft-com:office:office" xmlns:r="http://schemas.openxmlformats.org/officeDocument/2006/relationships" xmlns:m="http://schemas.openxmlformats.org/officeDocument/2006/math" xmlns:v="urn:schemas-microsoft-com:vml" xmlns:wp14="http://schemas.microsoft.com/office/word/2010/wordprocessingDrawing" xmlns:wp="http://schemas.openxmlformats.org/drawingml/2006/wordprocessingDrawing" xmlns:w10="urn:schemas-microsoft-com:office:word" xmlns:w="http://schemas.openxmlformats.org/wordprocessingml/2006/main" xmlns:w14="http://schemas.microsoft.com/office/word/2010/wordml" xmlns:w15="http://schemas.microsoft.com/office/word/2012/wordml" xmlns:wpg="http://schemas.microsoft.com/office/word/2010/wordprocessingGroup" xmlns:wpi="http://schemas.microsoft.com/office/word/2010/wordprocessingInk" xmlns:wne="http://schemas.microsoft.com/office/word/2006/wordml" xmlns:wps="http://schemas.microsoft.com/office/word/2010/wordprocessingShape" mc:Ignorable="w14 w15 wp14">
+<w:document xmlns:wpc="http://schemas.microsoft.com/office/word/2010/wordprocessingCanvas" xmlns:cx="http://schemas.microsoft.com/office/drawing/2014/chartex" xmlns:cx1="http://schemas.microsoft.com/office/drawing/2015/9/8/chartex" xmlns:cx2="http://schemas.microsoft.com/office/drawing/2015/10/21/chartex" xmlns:cx3="http://schemas.microsoft.com/office/drawing/2016/5/9/chartex" xmlns:cx4="http://schemas.microsoft.com/office/drawing/2016/5/10/chartex" xmlns:cx5="http://schemas.microsoft.com/office/drawing/2016/5/11/chartex" xmlns:cx6="http://schemas.microsoft.com/office/drawing/2016/5/12/chartex" xmlns:cx7="http://schemas.microsoft.com/office/drawing/2016/5/13/chartex" xmlns:cx8="http://schemas.microsoft.com/office/drawing/2016/5/14/chartex" xmlns:mc="http://schemas.openxmlformats.org/markup-compatibility/2006" xmlns:aink="http://schemas.microsoft.com/office/drawing/2016/ink" xmlns:am3d="http://schemas.microsoft.com/office/drawing/2017/model3d" xmlns:o="urn:schemas-microsoft-com:office:office" xmlns:r="http://schemas.openxmlformats.org/officeDocument/2006/relationships" xmlns:m="http://schemas.openxmlformats.org/officeDocument/2006/math" xmlns:v="urn:schemas-microsoft-com:vml" xmlns:wp14="http://schemas.microsoft.com/office/word/2010/wordprocessingDrawing" xmlns:wp="http://schemas.openxmlformats.org/drawingml/2006/wordprocessingDrawing" xmlns:w10="urn:schemas-microsoft-com:office:word" xmlns:w="http://schemas.openxmlformats.org/wordprocessingml/2006/main" xmlns:w14="http://schemas.microsoft.com/office/word/2010/wordml" xmlns:w15="http://schemas.microsoft.com/office/word/2012/wordml" xmlns:w16cid="http://schemas.microsoft.com/office/word/2016/wordml/cid" xmlns:w16se="http://schemas.microsoft.com/office/word/2015/wordml/symex" xmlns:wpg="http://schemas.microsoft.com/office/word/2010/wordprocessingGroup" xmlns:wpi="http://schemas.microsoft.com/office/word/2010/wordprocessingInk" xmlns:wne="http://schemas.microsoft.com/office/word/2006/wordml" xmlns:wps="http://schemas.microsoft.com/office/word/2010/wordprocessingShape" mc:Ignorable="w14 w15 w16se w16cid wp14">
   <w:body>
     <w:p>
       <w:pPr>
@@ -1315,7 +1315,21 @@
         <w:rPr>
           <w:lang w:val="en-AU"/>
         </w:rPr>
-        <w:t xml:space="preserve"> (use 1D boolean flags to check [1..n − 1]) </w:t>
+        <w:t xml:space="preserve"> (use 1D boolean flags to check [</w:t>
+      </w:r>
+      <w:proofErr w:type="gramStart"/>
+      <w:r>
+        <w:rPr>
+          <w:lang w:val="en-AU"/>
+        </w:rPr>
+        <w:t>1..</w:t>
+      </w:r>
+      <w:proofErr w:type="gramEnd"/>
+      <w:r>
+        <w:rPr>
+          <w:lang w:val="en-AU"/>
+        </w:rPr>
+        <w:t xml:space="preserve">n − 1]) </w:t>
       </w:r>
     </w:p>
     <w:p>
@@ -2121,6 +2135,34 @@
       <w:r>
         <w:t>Max 1D Range Sum</w:t>
       </w:r>
+    </w:p>
+    <w:p>
+      <w:pPr>
+        <w:pStyle w:val="ListParagraph"/>
+        <w:numPr>
+          <w:ilvl w:val="0"/>
+          <w:numId w:val="13"/>
+        </w:numPr>
+        <w:rPr>
+          <w:lang w:val="en-AU"/>
+        </w:rPr>
+      </w:pPr>
+      <w:r>
+        <w:rPr>
+          <w:lang w:val="en-AU"/>
+        </w:rPr>
+        <w:t xml:space="preserve">UVa 00507 - Jill Rides Again (standard problem) </w:t>
+      </w:r>
+      <w:r>
+        <w:rPr>
+          <w:rFonts w:ascii="MS Gothic" w:eastAsia="MS Gothic" w:hAnsi="MS Gothic" w:cs="MS Gothic" w:hint="eastAsia"/>
+          <w:lang w:val="en-AU"/>
+        </w:rPr>
+        <w:t> +</w:t>
+      </w:r>
+      <w:bookmarkStart w:id="0" w:name="_GoBack"/>
+      <w:bookmarkEnd w:id="0"/>
     </w:p>
     <w:p>
       <w:pPr>
@@ -2244,8 +2286,6 @@
           <w:numId w:val="13"/>
         </w:numPr>
       </w:pPr>
-      <w:bookmarkStart w:id="0" w:name="_GoBack"/>
-      <w:bookmarkEnd w:id="0"/>
     </w:p>
     <w:p>
       <w:pPr>
@@ -2267,8 +2307,8 @@
 </file>
 
 <file path=word/numbering.xml><?xml version="1.0" encoding="utf-8"?>
-<w:numbering xmlns:wpc="http://schemas.microsoft.com/office/word/2010/wordprocessingCanvas" xmlns:mo="http://schemas.microsoft.com/office/mac/office/2008/main" xmlns:mc="http://schemas.openxmlformats.org/markup-compatibility/2006" xmlns:mv="urn:schemas-microsoft-com:mac:vml" xmlns:o="urn:schemas-microsoft-com:office:office" xmlns:r="http://schemas.openxmlformats.org/officeDocument/2006/relationships" xmlns:m="http://schemas.openxmlformats.org/officeDocument/2006/math" xmlns:v="urn:schemas-microsoft-com:vml" xmlns:wp14="http://schemas.microsoft.com/office/word/2010/wordprocessingDrawing" xmlns:wp="http://schemas.openxmlformats.org/drawingml/2006/wordprocessingDrawing" xmlns:w10="urn:schemas-microsoft-com:office:word" xmlns:w="http://schemas.openxmlformats.org/wordprocessingml/2006/main" xmlns:w14="http://schemas.microsoft.com/office/word/2010/wordml" xmlns:w15="http://schemas.microsoft.com/office/word/2012/wordml" xmlns:wpg="http://schemas.microsoft.com/office/word/2010/wordprocessingGroup" xmlns:wpi="http://schemas.microsoft.com/office/word/2010/wordprocessingInk" xmlns:wne="http://schemas.microsoft.com/office/word/2006/wordml" xmlns:wps="http://schemas.microsoft.com/office/word/2010/wordprocessingShape" mc:Ignorable="w14 w15 wp14">
-  <w:abstractNum w:abstractNumId="0">
+<w:numbering xmlns:wpc="http://schemas.microsoft.com/office/word/2010/wordprocessingCanvas" xmlns:cx="http://schemas.microsoft.com/office/drawing/2014/chartex" xmlns:cx1="http://schemas.microsoft.com/office/drawing/2015/9/8/chartex" xmlns:cx2="http://schemas.microsoft.com/office/drawing/2015/10/21/chartex" xmlns:cx3="http://schemas.microsoft.com/office/drawing/2016/5/9/chartex" xmlns:cx4="http://schemas.microsoft.com/office/drawing/2016/5/10/chartex" xmlns:cx5="http://schemas.microsoft.com/office/drawing/2016/5/11/chartex" xmlns:cx6="http://schemas.microsoft.com/office/drawing/2016/5/12/chartex" xmlns:cx7="http://schemas.microsoft.com/office/drawing/2016/5/13/chartex" xmlns:cx8="http://schemas.microsoft.com/office/drawing/2016/5/14/chartex" xmlns:mc="http://schemas.openxmlformats.org/markup-compatibility/2006" xmlns:aink="http://schemas.microsoft.com/office/drawing/2016/ink" xmlns:am3d="http://schemas.microsoft.com/office/drawing/2017/model3d" xmlns:o="urn:schemas-microsoft-com:office:office" xmlns:r="http://schemas.openxmlformats.org/officeDocument/2006/relationships" xmlns:m="http://schemas.openxmlformats.org/officeDocument/2006/math" xmlns:v="urn:schemas-microsoft-com:vml" xmlns:wp14="http://schemas.microsoft.com/office/word/2010/wordprocessingDrawing" xmlns:wp="http://schemas.openxmlformats.org/drawingml/2006/wordprocessingDrawing" xmlns:w10="urn:schemas-microsoft-com:office:word" xmlns:w="http://schemas.openxmlformats.org/wordprocessingml/2006/main" xmlns:w14="http://schemas.microsoft.com/office/word/2010/wordml" xmlns:w15="http://schemas.microsoft.com/office/word/2012/wordml" xmlns:w16cid="http://schemas.microsoft.com/office/word/2016/wordml/cid" xmlns:w16se="http://schemas.microsoft.com/office/word/2015/wordml/symex" xmlns:wpg="http://schemas.microsoft.com/office/word/2010/wordprocessingGroup" xmlns:wpi="http://schemas.microsoft.com/office/word/2010/wordprocessingInk" xmlns:wne="http://schemas.microsoft.com/office/word/2006/wordml" xmlns:wps="http://schemas.microsoft.com/office/word/2010/wordprocessingShape" mc:Ignorable="w14 w15 w16se w16cid wp14">
+  <w:abstractNum w:abstractNumId="0" w15:restartNumberingAfterBreak="0">
     <w:nsid w:val="00000001"/>
     <w:multiLevelType w:val="hybridMultilevel"/>
     <w:tmpl w:val="00000001"/>
@@ -2322,7 +2362,7 @@
       <w:lvlJc w:val="left"/>
     </w:lvl>
   </w:abstractNum>
-  <w:abstractNum w:abstractNumId="1">
+  <w:abstractNum w:abstractNumId="1" w15:restartNumberingAfterBreak="0">
     <w:nsid w:val="145F2C99"/>
     <w:multiLevelType w:val="hybridMultilevel"/>
     <w:tmpl w:val="6352D86C"/>
@@ -2435,7 +2475,7 @@
       </w:rPr>
     </w:lvl>
   </w:abstractNum>
-  <w:abstractNum w:abstractNumId="2">
+  <w:abstractNum w:abstractNumId="2" w15:restartNumberingAfterBreak="0">
     <w:nsid w:val="17A66840"/>
     <w:multiLevelType w:val="hybridMultilevel"/>
     <w:tmpl w:val="72F242D8"/>
@@ -2548,7 +2588,7 @@
       </w:rPr>
     </w:lvl>
   </w:abstractNum>
-  <w:abstractNum w:abstractNumId="3">
+  <w:abstractNum w:abstractNumId="3" w15:restartNumberingAfterBreak="0">
     <w:nsid w:val="24E93A4E"/>
     <w:multiLevelType w:val="hybridMultilevel"/>
     <w:tmpl w:val="23A4BBBC"/>
@@ -2661,7 +2701,7 @@
       </w:rPr>
     </w:lvl>
   </w:abstractNum>
-  <w:abstractNum w:abstractNumId="4">
+  <w:abstractNum w:abstractNumId="4" w15:restartNumberingAfterBreak="0">
     <w:nsid w:val="2D183C8C"/>
     <w:multiLevelType w:val="hybridMultilevel"/>
     <w:tmpl w:val="1BD888B2"/>
@@ -2774,7 +2814,7 @@
       </w:rPr>
     </w:lvl>
   </w:abstractNum>
-  <w:abstractNum w:abstractNumId="5">
+  <w:abstractNum w:abstractNumId="5" w15:restartNumberingAfterBreak="0">
     <w:nsid w:val="34DD4462"/>
     <w:multiLevelType w:val="hybridMultilevel"/>
     <w:tmpl w:val="5AEA25D2"/>
@@ -2887,7 +2927,7 @@
       </w:rPr>
     </w:lvl>
   </w:abstractNum>
-  <w:abstractNum w:abstractNumId="6">
+  <w:abstractNum w:abstractNumId="6" w15:restartNumberingAfterBreak="0">
     <w:nsid w:val="5D6D674E"/>
     <w:multiLevelType w:val="hybridMultilevel"/>
     <w:tmpl w:val="F688652C"/>
@@ -3000,7 +3040,7 @@
       </w:rPr>
     </w:lvl>
   </w:abstractNum>
-  <w:abstractNum w:abstractNumId="7">
+  <w:abstractNum w:abstractNumId="7" w15:restartNumberingAfterBreak="0">
     <w:nsid w:val="5FC26C4C"/>
     <w:multiLevelType w:val="hybridMultilevel"/>
     <w:tmpl w:val="D3A60CEC"/>
@@ -3113,7 +3153,7 @@
       </w:rPr>
     </w:lvl>
   </w:abstractNum>
-  <w:abstractNum w:abstractNumId="8">
+  <w:abstractNum w:abstractNumId="8" w15:restartNumberingAfterBreak="0">
     <w:nsid w:val="645C61C3"/>
     <w:multiLevelType w:val="hybridMultilevel"/>
     <w:tmpl w:val="7680B0CC"/>
@@ -3226,7 +3266,7 @@
       </w:rPr>
     </w:lvl>
   </w:abstractNum>
-  <w:abstractNum w:abstractNumId="9">
+  <w:abstractNum w:abstractNumId="9" w15:restartNumberingAfterBreak="0">
     <w:nsid w:val="69024D19"/>
     <w:multiLevelType w:val="hybridMultilevel"/>
     <w:tmpl w:val="0A56F4B4"/>
@@ -3339,7 +3379,7 @@
       </w:rPr>
     </w:lvl>
   </w:abstractNum>
-  <w:abstractNum w:abstractNumId="10">
+  <w:abstractNum w:abstractNumId="10" w15:restartNumberingAfterBreak="0">
     <w:nsid w:val="6D3008C1"/>
     <w:multiLevelType w:val="hybridMultilevel"/>
     <w:tmpl w:val="F1A6FB12"/>
@@ -3452,7 +3492,7 @@
       </w:rPr>
     </w:lvl>
   </w:abstractNum>
-  <w:abstractNum w:abstractNumId="11">
+  <w:abstractNum w:abstractNumId="11" w15:restartNumberingAfterBreak="0">
     <w:nsid w:val="70193384"/>
     <w:multiLevelType w:val="hybridMultilevel"/>
     <w:tmpl w:val="F300EDFC"/>
@@ -3565,7 +3605,7 @@
       </w:rPr>
     </w:lvl>
   </w:abstractNum>
-  <w:abstractNum w:abstractNumId="12">
+  <w:abstractNum w:abstractNumId="12" w15:restartNumberingAfterBreak="0">
     <w:nsid w:val="7A8E6B11"/>
     <w:multiLevelType w:val="hybridMultilevel"/>
     <w:tmpl w:val="7FF422FC"/>
@@ -3721,7 +3761,7 @@
 </file>
 
 <file path=word/styles.xml><?xml version="1.0" encoding="utf-8"?>
-<w:styles xmlns:mc="http://schemas.openxmlformats.org/markup-compatibility/2006" xmlns:r="http://schemas.openxmlformats.org/officeDocument/2006/relationships" xmlns:w="http://schemas.openxmlformats.org/wordprocessingml/2006/main" xmlns:w14="http://schemas.microsoft.com/office/word/2010/wordml" xmlns:w15="http://schemas.microsoft.com/office/word/2012/wordml" mc:Ignorable="w14 w15">
+<w:styles xmlns:mc="http://schemas.openxmlformats.org/markup-compatibility/2006" xmlns:r="http://schemas.openxmlformats.org/officeDocument/2006/relationships" xmlns:w="http://schemas.openxmlformats.org/wordprocessingml/2006/main" xmlns:w14="http://schemas.microsoft.com/office/word/2010/wordml" xmlns:w15="http://schemas.microsoft.com/office/word/2012/wordml" xmlns:w16cid="http://schemas.microsoft.com/office/word/2016/wordml/cid" xmlns:w16se="http://schemas.microsoft.com/office/word/2015/wordml/symex" mc:Ignorable="w14 w15 w16se w16cid">
   <w:docDefaults>
     <w:rPrDefault>
       <w:rPr>
@@ -3733,7 +3773,7 @@
     </w:rPrDefault>
     <w:pPrDefault/>
   </w:docDefaults>
-  <w:latentStyles w:defLockedState="0" w:defUIPriority="99" w:defSemiHidden="0" w:defUnhideWhenUsed="0" w:defQFormat="0" w:count="382">
+  <w:latentStyles w:defLockedState="0" w:defUIPriority="99" w:defSemiHidden="0" w:defUnhideWhenUsed="0" w:defQFormat="0" w:count="375">
     <w:lsdException w:name="Normal" w:uiPriority="0" w:qFormat="1"/>
     <w:lsdException w:name="heading 1" w:uiPriority="9" w:qFormat="1"/>
     <w:lsdException w:name="heading 2" w:semiHidden="1" w:uiPriority="9" w:unhideWhenUsed="1" w:qFormat="1"/>

</xml_diff>

<commit_message>
solved knapsack p10616 - Divisible Group Sums (3D table variant)
</commit_message>
<xml_diff>
--- a/CP3 Progress Tracker.docx
+++ b/CP3 Progress Tracker.docx
@@ -1315,21 +1315,7 @@
         <w:rPr>
           <w:lang w:val="en-AU"/>
         </w:rPr>
-        <w:t xml:space="preserve"> (use 1D boolean flags to check [</w:t>
-      </w:r>
-      <w:proofErr w:type="gramStart"/>
-      <w:r>
-        <w:rPr>
-          <w:lang w:val="en-AU"/>
-        </w:rPr>
-        <w:t>1..</w:t>
-      </w:r>
-      <w:proofErr w:type="gramEnd"/>
-      <w:r>
-        <w:rPr>
-          <w:lang w:val="en-AU"/>
-        </w:rPr>
-        <w:t xml:space="preserve">n − 1]) </w:t>
+        <w:t xml:space="preserve"> (use 1D boolean flags to check [1..n − 1]) </w:t>
       </w:r>
     </w:p>
     <w:p>
@@ -2144,11 +2130,13 @@
           <w:numId w:val="13"/>
         </w:numPr>
         <w:rPr>
-          <w:lang w:val="en-AU"/>
-        </w:rPr>
-      </w:pPr>
-      <w:r>
-        <w:rPr>
+          <w:highlight w:val="yellow"/>
+          <w:lang w:val="en-AU"/>
+        </w:rPr>
+      </w:pPr>
+      <w:r>
+        <w:rPr>
+          <w:highlight w:val="yellow"/>
           <w:lang w:val="en-AU"/>
         </w:rPr>
         <w:t xml:space="preserve">UVa 00507 - Jill Rides Again (standard problem) </w:t>
@@ -2156,13 +2144,30 @@
       <w:r>
         <w:rPr>
           <w:rFonts w:ascii="MS Gothic" w:eastAsia="MS Gothic" w:hAnsi="MS Gothic" w:cs="MS Gothic" w:hint="eastAsia"/>
+          <w:highlight w:val="yellow"/>
           <w:lang w:val="en-AU"/>
         </w:rPr>
         <w:t>  </w:t>
       </w:r>
-      <w:bookmarkStart w:id="0" w:name="_GoBack"/>
-      <w:bookmarkEnd w:id="0"/>
+    </w:p>
+    <w:p>
+      <w:pPr>
+        <w:pStyle w:val="ListParagraph"/>
+        <w:numPr>
+          <w:ilvl w:val="1"/>
+          <w:numId w:val="13"/>
+        </w:numPr>
+        <w:rPr>
+          <w:lang w:val="en-AU"/>
+        </w:rPr>
+      </w:pPr>
+      <w:r>
+        <w:rPr>
+          <w:lang w:val="en-AU"/>
+        </w:rPr>
+        <w:t>WA (Python and C++)</w:t>
+      </w:r>
     </w:p>
     <w:p>
       <w:pPr>
@@ -2258,20 +2263,28 @@
           <w:ilvl w:val="0"/>
           <w:numId w:val="13"/>
         </w:numPr>
-      </w:pPr>
-      <w:r>
-        <w:rPr>
-          <w:b/>
+        <w:rPr>
+          <w:highlight w:val="yellow"/>
+        </w:rPr>
+      </w:pPr>
+      <w:r>
+        <w:rPr>
+          <w:b/>
+          <w:highlight w:val="yellow"/>
           <w:u w:val="single"/>
         </w:rPr>
         <w:t>UVa 10755 - Garbage Heap *</w:t>
       </w:r>
       <w:r>
+        <w:rPr>
+          <w:highlight w:val="yellow"/>
+        </w:rPr>
         <w:t xml:space="preserve"> (combination of max 2D range sum in two of the three dimensions—see below—and max 1D range sum using Kadane’s algorithm on the third dimension)</w:t>
       </w:r>
       <w:r>
         <w:rPr>
           <w:rFonts w:ascii="MS Mincho" w:eastAsia="MS Mincho" w:hAnsi="MS Mincho" w:cs="MS Mincho"/>
+          <w:highlight w:val="yellow"/>
         </w:rPr>
         <w:t>   @@ -2287,14 +2300,462 @@
         </w:numPr>
       </w:pPr>
     </w:p>
+    <w:p/>
+    <w:p>
+      <w:r>
+        <w:t>Max 2D Range Sum</w:t>
+      </w:r>
+    </w:p>
     <w:p>
       <w:pPr>
         <w:pStyle w:val="ListParagraph"/>
         <w:numPr>
           <w:ilvl w:val="0"/>
-          <w:numId w:val="13"/>
-        </w:numPr>
-      </w:pPr>
+          <w:numId w:val="12"/>
+        </w:numPr>
+        <w:rPr>
+          <w:highlight w:val="yellow"/>
+          <w:lang w:val="en-AU"/>
+        </w:rPr>
+      </w:pPr>
+      <w:r>
+        <w:rPr>
+          <w:b/>
+          <w:highlight w:val="yellow"/>
+          <w:u w:val="single"/>
+          <w:lang w:val="en-AU"/>
+        </w:rPr>
+        <w:t>UVa 00108 - Maximum Sum *</w:t>
+      </w:r>
+      <w:r>
+        <w:rPr>
+          <w:highlight w:val="yellow"/>
+          <w:lang w:val="en-AU"/>
+        </w:rPr>
+        <w:t xml:space="preserve"> (discussed in this section with sample </w:t>
+      </w:r>
+      <w:r>
+        <w:rPr>
+          <w:rFonts w:ascii="MS Gothic" w:eastAsia="MS Gothic" w:hAnsi="MS Gothic" w:cs="MS Gothic" w:hint="eastAsia"/>
+          <w:highlight w:val="yellow"/>
+          <w:lang w:val="en-AU"/>
+        </w:rPr>
+        <w:t> +</w:t>
+      </w:r>
+      <w:r>
+        <w:rPr>
+          <w:highlight w:val="yellow"/>
+          <w:lang w:val="en-AU"/>
+        </w:rPr>
+        <w:t xml:space="preserve">source code) </w:t>
+      </w:r>
+      <w:r>
+        <w:rPr>
+          <w:rFonts w:ascii="MS Gothic" w:eastAsia="MS Gothic" w:hAnsi="MS Gothic" w:cs="MS Gothic" w:hint="eastAsia"/>
+          <w:highlight w:val="yellow"/>
+          <w:lang w:val="en-AU"/>
+        </w:rPr>
+        <w:t> +</w:t>
+      </w:r>
+    </w:p>
+    <w:p>
+      <w:pPr>
+        <w:pStyle w:val="ListParagraph"/>
+        <w:numPr>
+          <w:ilvl w:val="1"/>
+          <w:numId w:val="12"/>
+        </w:numPr>
+        <w:rPr>
+          <w:lang w:val="en-AU"/>
+        </w:rPr>
+      </w:pPr>
+      <w:r>
+        <w:rPr>
+          <w:lang w:val="en-AU"/>
+        </w:rPr>
+        <w:t>TLE (Python)</w:t>
+      </w:r>
+    </w:p>
+    <w:p/>
+    <w:p>
+      <w:r>
+        <w:t>Longest Increasing Subsequence</w:t>
+      </w:r>
+    </w:p>
+    <w:p>
+      <w:pPr>
+        <w:pStyle w:val="ListParagraph"/>
+        <w:numPr>
+          <w:ilvl w:val="0"/>
+          <w:numId w:val="12"/>
+        </w:numPr>
+        <w:rPr>
+          <w:lang w:val="en-AU"/>
+        </w:rPr>
+      </w:pPr>
+      <w:r>
+        <w:rPr>
+          <w:b/>
+          <w:u w:val="single"/>
+          <w:lang w:val="en-AU"/>
+        </w:rPr>
+        <w:t>UVa 00481 - What Goes Up? *</w:t>
+      </w:r>
+      <w:r>
+        <w:rPr>
+          <w:lang w:val="en-AU"/>
+        </w:rPr>
+        <w:t xml:space="preserve"> (use O(n log k) LIS; print solution; see our sample source code) </w:t>
+      </w:r>
+      <w:r>
+        <w:rPr>
+          <w:rFonts w:ascii="MS Gothic" w:eastAsia="MS Gothic" w:hAnsi="MS Gothic" w:cs="MS Gothic" w:hint="eastAsia"/>
+          <w:lang w:val="en-AU"/>
+        </w:rPr>
+        <w:t> +</w:t>
+      </w:r>
+    </w:p>
+    <w:p>
+      <w:pPr>
+        <w:pStyle w:val="ListParagraph"/>
+        <w:numPr>
+          <w:ilvl w:val="1"/>
+          <w:numId w:val="12"/>
+        </w:numPr>
+      </w:pPr>
+      <w:r>
+        <w:t>Accepted – possibly dodgy though, fails two uDebug cases and may not have implemented correct selection from multiple answers</w:t>
+      </w:r>
+    </w:p>
+    <w:p>
+      <w:pPr>
+        <w:pStyle w:val="ListParagraph"/>
+        <w:numPr>
+          <w:ilvl w:val="0"/>
+          <w:numId w:val="12"/>
+        </w:numPr>
+        <w:rPr>
+          <w:lang w:val="en-AU"/>
+        </w:rPr>
+      </w:pPr>
+      <w:r>
+        <w:rPr>
+          <w:b/>
+          <w:u w:val="single"/>
+          <w:lang w:val="en-AU"/>
+        </w:rPr>
+        <w:t xml:space="preserve">UVa 11456 - Trainsorting * </w:t>
+      </w:r>
+      <w:r>
+        <w:rPr>
+          <w:lang w:val="en-AU"/>
+        </w:rPr>
+        <w:t xml:space="preserve">(max(LIS(i) + LDS(i) - 1), </w:t>
+      </w:r>
+      <w:r>
+        <w:rPr>
+          <w:rFonts w:ascii="Cambria Math" w:hAnsi="Cambria Math" w:cs="Cambria Math"/>
+          <w:lang w:val="en-AU"/>
+        </w:rPr>
+        <w:t>∀</w:t>
+      </w:r>
+      <w:r>
+        <w:rPr>
+          <w:lang w:val="en-AU"/>
+        </w:rPr>
+        <w:t xml:space="preserve">i </w:t>
+      </w:r>
+      <w:r>
+        <w:rPr>
+          <w:rFonts w:ascii="Cambria Math" w:hAnsi="Cambria Math" w:cs="Cambria Math"/>
+          <w:lang w:val="en-AU"/>
+        </w:rPr>
+        <w:t>∈</w:t>
+      </w:r>
+      <w:r>
+        <w:rPr>
+          <w:lang w:val="en-AU"/>
+        </w:rPr>
+        <w:t xml:space="preserve"> [0 . . . n-1]) </w:t>
+      </w:r>
+      <w:r>
+        <w:rPr>
+          <w:rFonts w:ascii="MS Gothic" w:eastAsia="MS Gothic" w:hAnsi="MS Gothic" w:cs="MS Gothic" w:hint="eastAsia"/>
+          <w:lang w:val="en-AU"/>
+        </w:rPr>
+        <w:t> +</w:t>
+      </w:r>
+    </w:p>
+    <w:p>
+      <w:pPr>
+        <w:pStyle w:val="ListParagraph"/>
+        <w:numPr>
+          <w:ilvl w:val="1"/>
+          <w:numId w:val="12"/>
+        </w:numPr>
+        <w:rPr>
+          <w:lang w:val="en-AU"/>
+        </w:rPr>
+      </w:pPr>
+      <w:r>
+        <w:rPr>
+          <w:lang w:val="en-AU"/>
+        </w:rPr>
+        <w:t>Accepted</w:t>
+      </w:r>
+    </w:p>
+    <w:p>
+      <w:pPr>
+        <w:pStyle w:val="ListParagraph"/>
+        <w:numPr>
+          <w:ilvl w:val="0"/>
+          <w:numId w:val="12"/>
+        </w:numPr>
+        <w:rPr>
+          <w:lang w:val="en-AU"/>
+        </w:rPr>
+      </w:pPr>
+      <w:r>
+        <w:rPr>
+          <w:b/>
+          <w:u w:val="single"/>
+          <w:lang w:val="en-AU"/>
+        </w:rPr>
+        <w:t>UVa 11790 - Murcia’s Skyline *</w:t>
+      </w:r>
+      <w:r>
+        <w:rPr>
+          <w:lang w:val="en-AU"/>
+        </w:rPr>
+        <w:t xml:space="preserve"> (combination of LIS+LDS, weighted) </w:t>
+      </w:r>
+      <w:r>
+        <w:rPr>
+          <w:rFonts w:ascii="MS Gothic" w:eastAsia="MS Gothic" w:hAnsi="MS Gothic" w:cs="MS Gothic" w:hint="eastAsia"/>
+          <w:lang w:val="en-AU"/>
+        </w:rPr>
+        <w:t> +</w:t>
+      </w:r>
+    </w:p>
+    <w:p>
+      <w:pPr>
+        <w:pStyle w:val="ListParagraph"/>
+        <w:numPr>
+          <w:ilvl w:val="1"/>
+          <w:numId w:val="12"/>
+        </w:numPr>
+        <w:rPr>
+          <w:lang w:val="en-AU"/>
+        </w:rPr>
+      </w:pPr>
+      <w:r>
+        <w:rPr>
+          <w:lang w:val="en-AU"/>
+        </w:rPr>
+        <w:t>Accepted (C++)</w:t>
+      </w:r>
+    </w:p>
+    <w:p>
+      <w:pPr>
+        <w:pStyle w:val="ListParagraph"/>
+        <w:numPr>
+          <w:ilvl w:val="1"/>
+          <w:numId w:val="12"/>
+        </w:numPr>
+        <w:rPr>
+          <w:lang w:val="en-AU"/>
+        </w:rPr>
+      </w:pPr>
+      <w:r>
+        <w:rPr>
+          <w:lang w:val="en-AU"/>
+        </w:rPr>
+        <w:t>TLE (Python)</w:t>
+      </w:r>
+    </w:p>
+    <w:p>
+      <w:pPr>
+        <w:rPr>
+          <w:lang w:val="en-AU"/>
+        </w:rPr>
+      </w:pPr>
+    </w:p>
+    <w:p>
+      <w:pPr>
+        <w:pStyle w:val="Heading1"/>
+        <w:rPr>
+          <w:lang w:val="en-AU"/>
+        </w:rPr>
+      </w:pPr>
+      <w:r>
+        <w:rPr>
+          <w:lang w:val="en-AU"/>
+        </w:rPr>
+        <w:t>Knapsack</w:t>
+      </w:r>
+    </w:p>
+    <w:p>
+      <w:pPr>
+        <w:rPr>
+          <w:lang w:val="en-AU"/>
+        </w:rPr>
+      </w:pPr>
+    </w:p>
+    <w:p>
+      <w:pPr>
+        <w:pStyle w:val="ListParagraph"/>
+        <w:numPr>
+          <w:ilvl w:val="0"/>
+          <w:numId w:val="14"/>
+        </w:numPr>
+        <w:rPr>
+          <w:lang w:val="en-AU"/>
+        </w:rPr>
+      </w:pPr>
+      <w:r>
+        <w:rPr>
+          <w:lang w:val="en-AU"/>
+        </w:rPr>
+        <w:t xml:space="preserve">UVa 00562 - Dividing Coins (use a one dimensional table) </w:t>
+      </w:r>
+      <w:r>
+        <w:rPr>
+          <w:rFonts w:ascii="MS Gothic" w:eastAsia="MS Gothic" w:hAnsi="MS Gothic" w:cs="MS Gothic" w:hint="eastAsia"/>
+          <w:lang w:val="en-AU"/>
+        </w:rPr>
+        <w:t> +</w:t>
+      </w:r>
+    </w:p>
+    <w:p>
+      <w:pPr>
+        <w:pStyle w:val="ListParagraph"/>
+        <w:numPr>
+          <w:ilvl w:val="1"/>
+          <w:numId w:val="14"/>
+        </w:numPr>
+        <w:rPr>
+          <w:lang w:val="en-AU"/>
+        </w:rPr>
+      </w:pPr>
+      <w:r>
+        <w:rPr>
+          <w:lang w:val="en-AU"/>
+        </w:rPr>
+        <w:t>Hint about using a 1D table seems bad – 2D table required?</w:t>
+      </w:r>
+    </w:p>
+    <w:p>
+      <w:pPr>
+        <w:pStyle w:val="ListParagraph"/>
+        <w:numPr>
+          <w:ilvl w:val="1"/>
+          <w:numId w:val="14"/>
+        </w:numPr>
+        <w:rPr>
+          <w:lang w:val="en-AU"/>
+        </w:rPr>
+      </w:pPr>
+      <w:r>
+        <w:rPr>
+          <w:lang w:val="en-AU"/>
+        </w:rPr>
+        <w:t>Accepted (C++)</w:t>
+      </w:r>
+    </w:p>
+    <w:p>
+      <w:pPr>
+        <w:pStyle w:val="ListParagraph"/>
+        <w:numPr>
+          <w:ilvl w:val="1"/>
+          <w:numId w:val="14"/>
+        </w:numPr>
+        <w:rPr>
+          <w:lang w:val="en-AU"/>
+        </w:rPr>
+      </w:pPr>
+      <w:r>
+        <w:rPr>
+          <w:lang w:val="en-AU"/>
+        </w:rPr>
+        <w:t>TLE (Python)</w:t>
+      </w:r>
+    </w:p>
+    <w:p>
+      <w:pPr>
+        <w:pStyle w:val="ListParagraph"/>
+        <w:numPr>
+          <w:ilvl w:val="0"/>
+          <w:numId w:val="14"/>
+        </w:numPr>
+        <w:rPr>
+          <w:lang w:val="en-AU"/>
+        </w:rPr>
+      </w:pPr>
+      <w:r>
+        <w:rPr>
+          <w:b/>
+          <w:lang w:val="en-AU"/>
+        </w:rPr>
+        <w:t>UVa 10616 - Divisible Group Sum *</w:t>
+      </w:r>
+      <w:r>
+        <w:rPr>
+          <w:lang w:val="en-AU"/>
+        </w:rPr>
+        <w:t xml:space="preserve"> (input can be -ve, use long long) </w:t>
+      </w:r>
+      <w:r>
+        <w:rPr>
+          <w:rFonts w:ascii="MS Gothic" w:eastAsia="MS Gothic" w:hAnsi="MS Gothic" w:cs="MS Gothic" w:hint="eastAsia"/>
+          <w:lang w:val="en-AU"/>
+        </w:rPr>
+        <w:t> +</w:t>
+      </w:r>
+    </w:p>
+    <w:p>
+      <w:pPr>
+        <w:pStyle w:val="ListParagraph"/>
+        <w:numPr>
+          <w:ilvl w:val="1"/>
+          <w:numId w:val="14"/>
+        </w:numPr>
+        <w:rPr>
+          <w:lang w:val="en-AU"/>
+        </w:rPr>
+      </w:pPr>
+      <w:r>
+        <w:rPr>
+          <w:lang w:val="en-AU"/>
+        </w:rPr>
+        <w:t>Decently difficult knapsack-style problem using a 3D table</w:t>
+      </w:r>
+      <w:bookmarkStart w:id="0" w:name="_GoBack"/>
+      <w:bookmarkEnd w:id="0"/>
+    </w:p>
+    <w:p>
+      <w:pPr>
+        <w:pStyle w:val="ListParagraph"/>
+        <w:numPr>
+          <w:ilvl w:val="1"/>
+          <w:numId w:val="14"/>
+        </w:numPr>
+        <w:rPr>
+          <w:lang w:val="en-AU"/>
+        </w:rPr>
+      </w:pPr>
+      <w:r>
+        <w:rPr>
+          <w:lang w:val="en-AU"/>
+        </w:rPr>
+        <w:t>Accepted (Python)</w:t>
+      </w:r>
     </w:p>
     <w:sectPr>
       <w:pgSz w:w="11900" w:h="16840"/>
@@ -2817,7 +3278,7 @@
   <w:abstractNum w:abstractNumId="5" w15:restartNumberingAfterBreak="0">
     <w:nsid w:val="34DD4462"/>
     <w:multiLevelType w:val="hybridMultilevel"/>
-    <w:tmpl w:val="5AEA25D2"/>
+    <w:tmpl w:val="2EBA1050"/>
     <w:lvl w:ilvl="0" w:tplc="0C090001">
       <w:start w:val="1"/>
       <w:numFmt w:val="bullet"/>
@@ -3606,6 +4067,119 @@
     </w:lvl>
   </w:abstractNum>
   <w:abstractNum w:abstractNumId="12" w15:restartNumberingAfterBreak="0">
+    <w:nsid w:val="75587C69"/>
+    <w:multiLevelType w:val="hybridMultilevel"/>
+    <w:tmpl w:val="4964E090"/>
+    <w:lvl w:ilvl="0" w:tplc="0C090001">
+      <w:start w:val="1"/>
+      <w:numFmt w:val="bullet"/>
+      <w:lvlText w:val=""/>
+      <w:lvlJc w:val="left"/>
+      <w:pPr>
+        <w:ind w:left="720" w:hanging="360"/>
+      </w:pPr>
+      <w:rPr>
+        <w:rFonts w:ascii="Symbol" w:hAnsi="Symbol" w:hint="default"/>
+      </w:rPr>
+    </w:lvl>
+    <w:lvl w:ilvl="1" w:tplc="0C090003">
+      <w:start w:val="1"/>
+      <w:numFmt w:val="bullet"/>
+      <w:lvlText w:val="o"/>
+      <w:lvlJc w:val="left"/>
+      <w:pPr>
+        <w:ind w:left="1440" w:hanging="360"/>
+      </w:pPr>
+      <w:rPr>
+        <w:rFonts w:ascii="Courier New" w:hAnsi="Courier New" w:cs="Courier New" w:hint="default"/>
+      </w:rPr>
+    </w:lvl>
+    <w:lvl w:ilvl="2" w:tplc="0C090005" w:tentative="1">
+      <w:start w:val="1"/>
+      <w:numFmt w:val="bullet"/>
+      <w:lvlText w:val=""/>
+      <w:lvlJc w:val="left"/>
+      <w:pPr>
+        <w:ind w:left="2160" w:hanging="360"/>
+      </w:pPr>
+      <w:rPr>
+        <w:rFonts w:ascii="Wingdings" w:hAnsi="Wingdings" w:hint="default"/>
+      </w:rPr>
+    </w:lvl>
+    <w:lvl w:ilvl="3" w:tplc="0C090001" w:tentative="1">
+      <w:start w:val="1"/>
+      <w:numFmt w:val="bullet"/>
+      <w:lvlText w:val=""/>
+      <w:lvlJc w:val="left"/>
+      <w:pPr>
+        <w:ind w:left="2880" w:hanging="360"/>
+      </w:pPr>
+      <w:rPr>
+        <w:rFonts w:ascii="Symbol" w:hAnsi="Symbol" w:hint="default"/>
+      </w:rPr>
+    </w:lvl>
+    <w:lvl w:ilvl="4" w:tplc="0C090003" w:tentative="1">
+      <w:start w:val="1"/>
+      <w:numFmt w:val="bullet"/>
+      <w:lvlText w:val="o"/>
+      <w:lvlJc w:val="left"/>
+      <w:pPr>
+        <w:ind w:left="3600" w:hanging="360"/>
+      </w:pPr>
+      <w:rPr>
+        <w:rFonts w:ascii="Courier New" w:hAnsi="Courier New" w:cs="Courier New" w:hint="default"/>
+      </w:rPr>
+    </w:lvl>
+    <w:lvl w:ilvl="5" w:tplc="0C090005" w:tentative="1">
+      <w:start w:val="1"/>
+      <w:numFmt w:val="bullet"/>
+      <w:lvlText w:val=""/>
+      <w:lvlJc w:val="left"/>
+      <w:pPr>
+        <w:ind w:left="4320" w:hanging="360"/>
+      </w:pPr>
+      <w:rPr>
+        <w:rFonts w:ascii="Wingdings" w:hAnsi="Wingdings" w:hint="default"/>
+      </w:rPr>
+    </w:lvl>
+    <w:lvl w:ilvl="6" w:tplc="0C090001" w:tentative="1">
+      <w:start w:val="1"/>
+      <w:numFmt w:val="bullet"/>
+      <w:lvlText w:val=""/>
+      <w:lvlJc w:val="left"/>
+      <w:pPr>
+        <w:ind w:left="5040" w:hanging="360"/>
+      </w:pPr>
+      <w:rPr>
+        <w:rFonts w:ascii="Symbol" w:hAnsi="Symbol" w:hint="default"/>
+      </w:rPr>
+    </w:lvl>
+    <w:lvl w:ilvl="7" w:tplc="0C090003" w:tentative="1">
+      <w:start w:val="1"/>
+      <w:numFmt w:val="bullet"/>
+      <w:lvlText w:val="o"/>
+      <w:lvlJc w:val="left"/>
+      <w:pPr>
+        <w:ind w:left="5760" w:hanging="360"/>
+      </w:pPr>
+      <w:rPr>
+        <w:rFonts w:ascii="Courier New" w:hAnsi="Courier New" w:cs="Courier New" w:hint="default"/>
+      </w:rPr>
+    </w:lvl>
+    <w:lvl w:ilvl="8" w:tplc="0C090005" w:tentative="1">
+      <w:start w:val="1"/>
+      <w:numFmt w:val="bullet"/>
+      <w:lvlText w:val=""/>
+      <w:lvlJc w:val="left"/>
+      <w:pPr>
+        <w:ind w:left="6480" w:hanging="360"/>
+      </w:pPr>
+      <w:rPr>
+        <w:rFonts w:ascii="Wingdings" w:hAnsi="Wingdings" w:hint="default"/>
+      </w:rPr>
+    </w:lvl>
+  </w:abstractNum>
+  <w:abstractNum w:abstractNumId="13" w15:restartNumberingAfterBreak="0">
     <w:nsid w:val="7A8E6B11"/>
     <w:multiLevelType w:val="hybridMultilevel"/>
     <w:tmpl w:val="7FF422FC"/>
@@ -3746,7 +4320,7 @@
     <w:abstractNumId w:val="9"/>
   </w:num>
   <w:num w:numId="10">
-    <w:abstractNumId w:val="12"/>
+    <w:abstractNumId w:val="13"/>
   </w:num>
   <w:num w:numId="11">
     <w:abstractNumId w:val="10"/>
@@ -3756,6 +4330,9 @@
   </w:num>
   <w:num w:numId="13">
     <w:abstractNumId w:val="7"/>
+  </w:num>
+  <w:num w:numId="14">
+    <w:abstractNumId w:val="12"/>
   </w:num>
 </w:numbering>
 </file>

</xml_diff>

<commit_message>
solved complete search p11236 (C++) - triple loop with narrowed search space
</commit_message>
<xml_diff>
--- a/CP3 Progress Tracker.docx
+++ b/CP3 Progress Tracker.docx
@@ -88,13 +88,23 @@
           <w:lang w:val="en-AU"/>
         </w:rPr>
       </w:pPr>
-      <w:r>
-        <w:rPr>
-          <w:b/>
-          <w:u w:val="single"/>
-          <w:lang w:val="en-AU"/>
-        </w:rPr>
-        <w:t xml:space="preserve">UVa 11172 - Relational Operators * </w:t>
+      <w:proofErr w:type="spellStart"/>
+      <w:r>
+        <w:rPr>
+          <w:b/>
+          <w:u w:val="single"/>
+          <w:lang w:val="en-AU"/>
+        </w:rPr>
+        <w:t>UVa</w:t>
+      </w:r>
+      <w:proofErr w:type="spellEnd"/>
+      <w:r>
+        <w:rPr>
+          <w:b/>
+          <w:u w:val="single"/>
+          <w:lang w:val="en-AU"/>
+        </w:rPr>
+        <w:t xml:space="preserve"> 11172 - Relational Operators * </w:t>
       </w:r>
       <w:r>
         <w:rPr>
@@ -138,13 +148,41 @@
           <w:lang w:val="en-AU"/>
         </w:rPr>
       </w:pPr>
-      <w:r>
-        <w:rPr>
-          <w:b/>
-          <w:u w:val="single"/>
-          <w:lang w:val="en-AU"/>
-        </w:rPr>
-        <w:t xml:space="preserve">UVa 11498 - Division of Nlogonia * </w:t>
+      <w:proofErr w:type="spellStart"/>
+      <w:r>
+        <w:rPr>
+          <w:b/>
+          <w:u w:val="single"/>
+          <w:lang w:val="en-AU"/>
+        </w:rPr>
+        <w:t>UVa</w:t>
+      </w:r>
+      <w:proofErr w:type="spellEnd"/>
+      <w:r>
+        <w:rPr>
+          <w:b/>
+          <w:u w:val="single"/>
+          <w:lang w:val="en-AU"/>
+        </w:rPr>
+        <w:t xml:space="preserve"> 11498 - Division of </w:t>
+      </w:r>
+      <w:proofErr w:type="spellStart"/>
+      <w:r>
+        <w:rPr>
+          <w:b/>
+          <w:u w:val="single"/>
+          <w:lang w:val="en-AU"/>
+        </w:rPr>
+        <w:t>Nlogonia</w:t>
+      </w:r>
+      <w:proofErr w:type="spellEnd"/>
+      <w:r>
+        <w:rPr>
+          <w:b/>
+          <w:u w:val="single"/>
+          <w:lang w:val="en-AU"/>
+        </w:rPr>
+        <w:t xml:space="preserve"> * </w:t>
       </w:r>
       <w:r>
         <w:rPr>
@@ -190,13 +228,23 @@
           <w:lang w:val="en-AU"/>
         </w:rPr>
       </w:pPr>
-      <w:r>
-        <w:rPr>
-          <w:b/>
-          <w:u w:val="single"/>
-          <w:lang w:val="en-AU"/>
-        </w:rPr>
-        <w:t>UVa 11727 - Cost Cutting *</w:t>
+      <w:proofErr w:type="spellStart"/>
+      <w:r>
+        <w:rPr>
+          <w:b/>
+          <w:u w:val="single"/>
+          <w:lang w:val="en-AU"/>
+        </w:rPr>
+        <w:t>UVa</w:t>
+      </w:r>
+      <w:proofErr w:type="spellEnd"/>
+      <w:r>
+        <w:rPr>
+          <w:b/>
+          <w:u w:val="single"/>
+          <w:lang w:val="en-AU"/>
+        </w:rPr>
+        <w:t xml:space="preserve"> 11727 - Cost Cutting *</w:t>
       </w:r>
       <w:r>
         <w:rPr>
@@ -255,13 +303,23 @@
           <w:lang w:val="en-AU"/>
         </w:rPr>
       </w:pPr>
-      <w:r>
-        <w:rPr>
-          <w:b/>
-          <w:u w:val="single"/>
-          <w:lang w:val="en-AU"/>
-        </w:rPr>
-        <w:t xml:space="preserve">UVa </w:t>
+      <w:proofErr w:type="spellStart"/>
+      <w:r>
+        <w:rPr>
+          <w:b/>
+          <w:u w:val="single"/>
+          <w:lang w:val="en-AU"/>
+        </w:rPr>
+        <w:t>UVa</w:t>
+      </w:r>
+      <w:proofErr w:type="spellEnd"/>
+      <w:r>
+        <w:rPr>
+          <w:b/>
+          <w:u w:val="single"/>
+          <w:lang w:val="en-AU"/>
+        </w:rPr>
+        <w:t xml:space="preserve"> </w:t>
       </w:r>
       <w:r>
         <w:rPr>
@@ -295,13 +353,23 @@
         </w:rPr>
         <w:t xml:space="preserve"> </w:t>
       </w:r>
-      <w:r>
-        <w:rPr>
-          <w:b/>
-          <w:u w:val="single"/>
-          <w:lang w:val="en-AU"/>
-        </w:rPr>
-        <w:t>Loansome Car Buyer</w:t>
+      <w:proofErr w:type="spellStart"/>
+      <w:r>
+        <w:rPr>
+          <w:b/>
+          <w:u w:val="single"/>
+          <w:lang w:val="en-AU"/>
+        </w:rPr>
+        <w:t>Loansome</w:t>
+      </w:r>
+      <w:proofErr w:type="spellEnd"/>
+      <w:r>
+        <w:rPr>
+          <w:b/>
+          <w:u w:val="single"/>
+          <w:lang w:val="en-AU"/>
+        </w:rPr>
+        <w:t xml:space="preserve"> Car Buyer</w:t>
       </w:r>
       <w:r>
         <w:rPr>
@@ -359,13 +427,23 @@
           <w:lang w:val="en-AU"/>
         </w:rPr>
       </w:pPr>
-      <w:r>
-        <w:rPr>
-          <w:b/>
-          <w:u w:val="single"/>
-          <w:lang w:val="en-AU"/>
-        </w:rPr>
-        <w:t>UVa 11559 – Event Planning *</w:t>
+      <w:proofErr w:type="spellStart"/>
+      <w:r>
+        <w:rPr>
+          <w:b/>
+          <w:u w:val="single"/>
+          <w:lang w:val="en-AU"/>
+        </w:rPr>
+        <w:t>UVa</w:t>
+      </w:r>
+      <w:proofErr w:type="spellEnd"/>
+      <w:r>
+        <w:rPr>
+          <w:b/>
+          <w:u w:val="single"/>
+          <w:lang w:val="en-AU"/>
+        </w:rPr>
+        <w:t xml:space="preserve"> 11559 – Event Planning *</w:t>
       </w:r>
       <w:r>
         <w:rPr>
@@ -409,13 +487,23 @@
           <w:lang w:val="en-AU"/>
         </w:rPr>
       </w:pPr>
-      <w:r>
-        <w:rPr>
-          <w:b/>
-          <w:u w:val="single"/>
-          <w:lang w:val="en-AU"/>
-        </w:rPr>
-        <w:t>UVa 11799 – Horror Dash *</w:t>
+      <w:proofErr w:type="spellStart"/>
+      <w:r>
+        <w:rPr>
+          <w:b/>
+          <w:u w:val="single"/>
+          <w:lang w:val="en-AU"/>
+        </w:rPr>
+        <w:t>UVa</w:t>
+      </w:r>
+      <w:proofErr w:type="spellEnd"/>
+      <w:r>
+        <w:rPr>
+          <w:b/>
+          <w:u w:val="single"/>
+          <w:lang w:val="en-AU"/>
+        </w:rPr>
+        <w:t xml:space="preserve"> 11799 – Horror Dash *</w:t>
       </w:r>
       <w:r>
         <w:rPr>
@@ -486,13 +574,23 @@
           <w:lang w:val="en-AU"/>
         </w:rPr>
       </w:pPr>
-      <w:r>
-        <w:rPr>
-          <w:b/>
-          <w:u w:val="single"/>
-          <w:lang w:val="en-AU"/>
-        </w:rPr>
-        <w:t>UVa 00573 – The Snail *</w:t>
+      <w:proofErr w:type="spellStart"/>
+      <w:r>
+        <w:rPr>
+          <w:b/>
+          <w:u w:val="single"/>
+          <w:lang w:val="en-AU"/>
+        </w:rPr>
+        <w:t>UVa</w:t>
+      </w:r>
+      <w:proofErr w:type="spellEnd"/>
+      <w:r>
+        <w:rPr>
+          <w:b/>
+          <w:u w:val="single"/>
+          <w:lang w:val="en-AU"/>
+        </w:rPr>
+        <w:t xml:space="preserve"> 00573 – The Snail *</w:t>
       </w:r>
       <w:r>
         <w:rPr>
@@ -530,13 +628,23 @@
           <w:lang w:val="en-AU"/>
         </w:rPr>
       </w:pPr>
-      <w:r>
-        <w:rPr>
-          <w:b/>
-          <w:u w:val="single"/>
-          <w:lang w:val="en-AU"/>
-        </w:rPr>
-        <w:t>UVa 10141 – Request for Proposal *</w:t>
+      <w:proofErr w:type="spellStart"/>
+      <w:r>
+        <w:rPr>
+          <w:b/>
+          <w:u w:val="single"/>
+          <w:lang w:val="en-AU"/>
+        </w:rPr>
+        <w:t>UVa</w:t>
+      </w:r>
+      <w:proofErr w:type="spellEnd"/>
+      <w:r>
+        <w:rPr>
+          <w:b/>
+          <w:u w:val="single"/>
+          <w:lang w:val="en-AU"/>
+        </w:rPr>
+        <w:t xml:space="preserve"> 10141 – Request for Proposal *</w:t>
       </w:r>
       <w:r>
         <w:rPr>
@@ -574,13 +682,23 @@
           <w:lang w:val="en-AU"/>
         </w:rPr>
       </w:pPr>
-      <w:r>
-        <w:rPr>
-          <w:b/>
-          <w:u w:val="single"/>
-          <w:lang w:val="en-AU"/>
-        </w:rPr>
-        <w:t>UVa 11507 – Bender B. Rodriguez *</w:t>
+      <w:proofErr w:type="spellStart"/>
+      <w:r>
+        <w:rPr>
+          <w:b/>
+          <w:u w:val="single"/>
+          <w:lang w:val="en-AU"/>
+        </w:rPr>
+        <w:t>UVa</w:t>
+      </w:r>
+      <w:proofErr w:type="spellEnd"/>
+      <w:r>
+        <w:rPr>
+          <w:b/>
+          <w:u w:val="single"/>
+          <w:lang w:val="en-AU"/>
+        </w:rPr>
+        <w:t xml:space="preserve"> 11507 – Bender B. Rodriguez *</w:t>
       </w:r>
       <w:r>
         <w:rPr>
@@ -672,13 +790,23 @@
           <w:lang w:val="en-AU"/>
         </w:rPr>
       </w:pPr>
-      <w:r>
-        <w:rPr>
-          <w:b/>
-          <w:u w:val="single"/>
-          <w:lang w:val="en-AU"/>
-        </w:rPr>
-        <w:t>UVa 00462 - Bridge Hand Evaluator *</w:t>
+      <w:proofErr w:type="spellStart"/>
+      <w:r>
+        <w:rPr>
+          <w:b/>
+          <w:u w:val="single"/>
+          <w:lang w:val="en-AU"/>
+        </w:rPr>
+        <w:t>UVa</w:t>
+      </w:r>
+      <w:proofErr w:type="spellEnd"/>
+      <w:r>
+        <w:rPr>
+          <w:b/>
+          <w:u w:val="single"/>
+          <w:lang w:val="en-AU"/>
+        </w:rPr>
+        <w:t xml:space="preserve"> 00462 - Bridge Hand Evaluator *</w:t>
       </w:r>
       <w:r>
         <w:rPr>
@@ -724,13 +852,23 @@
           <w:lang w:val="en-AU"/>
         </w:rPr>
       </w:pPr>
-      <w:r>
-        <w:rPr>
-          <w:b/>
-          <w:u w:val="single"/>
-          <w:lang w:val="en-AU"/>
-        </w:rPr>
-        <w:t xml:space="preserve">UVa 10646 - What is the Card? * </w:t>
+      <w:proofErr w:type="spellStart"/>
+      <w:r>
+        <w:rPr>
+          <w:b/>
+          <w:u w:val="single"/>
+          <w:lang w:val="en-AU"/>
+        </w:rPr>
+        <w:t>UVa</w:t>
+      </w:r>
+      <w:proofErr w:type="spellEnd"/>
+      <w:r>
+        <w:rPr>
+          <w:b/>
+          <w:u w:val="single"/>
+          <w:lang w:val="en-AU"/>
+        </w:rPr>
+        <w:t xml:space="preserve"> 10646 - What is the Card? * </w:t>
       </w:r>
       <w:r>
         <w:rPr>
@@ -796,13 +934,41 @@
           <w:lang w:val="en-AU"/>
         </w:rPr>
       </w:pPr>
-      <w:r>
-        <w:rPr>
-          <w:b/>
-          <w:u w:val="single"/>
-          <w:lang w:val="en-AU"/>
-        </w:rPr>
-        <w:t>UVa 12247 - Jollo *</w:t>
+      <w:proofErr w:type="spellStart"/>
+      <w:r>
+        <w:rPr>
+          <w:b/>
+          <w:u w:val="single"/>
+          <w:lang w:val="en-AU"/>
+        </w:rPr>
+        <w:t>UVa</w:t>
+      </w:r>
+      <w:proofErr w:type="spellEnd"/>
+      <w:r>
+        <w:rPr>
+          <w:b/>
+          <w:u w:val="single"/>
+          <w:lang w:val="en-AU"/>
+        </w:rPr>
+        <w:t xml:space="preserve"> 12247 - </w:t>
+      </w:r>
+      <w:proofErr w:type="spellStart"/>
+      <w:r>
+        <w:rPr>
+          <w:b/>
+          <w:u w:val="single"/>
+          <w:lang w:val="en-AU"/>
+        </w:rPr>
+        <w:t>Jollo</w:t>
+      </w:r>
+      <w:proofErr w:type="spellEnd"/>
+      <w:r>
+        <w:rPr>
+          <w:b/>
+          <w:u w:val="single"/>
+          <w:lang w:val="en-AU"/>
+        </w:rPr>
+        <w:t xml:space="preserve"> *</w:t>
       </w:r>
       <w:r>
         <w:rPr>
@@ -893,13 +1059,23 @@
           <w:lang w:val="en-AU"/>
         </w:rPr>
       </w:pPr>
-      <w:r>
-        <w:rPr>
-          <w:b/>
-          <w:u w:val="single"/>
-          <w:lang w:val="en-AU"/>
-        </w:rPr>
-        <w:t>UVa 00278 - Chess *</w:t>
+      <w:proofErr w:type="spellStart"/>
+      <w:r>
+        <w:rPr>
+          <w:b/>
+          <w:u w:val="single"/>
+          <w:lang w:val="en-AU"/>
+        </w:rPr>
+        <w:t>UVa</w:t>
+      </w:r>
+      <w:proofErr w:type="spellEnd"/>
+      <w:r>
+        <w:rPr>
+          <w:b/>
+          <w:u w:val="single"/>
+          <w:lang w:val="en-AU"/>
+        </w:rPr>
+        <w:t xml:space="preserve"> 00278 - Chess *</w:t>
       </w:r>
       <w:r>
         <w:rPr>
@@ -945,13 +1121,23 @@
           <w:lang w:val="en-AU"/>
         </w:rPr>
       </w:pPr>
-      <w:r>
-        <w:rPr>
-          <w:b/>
-          <w:u w:val="single"/>
-          <w:lang w:val="en-AU"/>
-        </w:rPr>
-        <w:t>UVa 00696 - How Many Knights *</w:t>
+      <w:proofErr w:type="spellStart"/>
+      <w:r>
+        <w:rPr>
+          <w:b/>
+          <w:u w:val="single"/>
+          <w:lang w:val="en-AU"/>
+        </w:rPr>
+        <w:t>UVa</w:t>
+      </w:r>
+      <w:proofErr w:type="spellEnd"/>
+      <w:r>
+        <w:rPr>
+          <w:b/>
+          <w:u w:val="single"/>
+          <w:lang w:val="en-AU"/>
+        </w:rPr>
+        <w:t xml:space="preserve"> 00696 - How Many Knights *</w:t>
       </w:r>
       <w:r>
         <w:rPr>
@@ -997,13 +1183,23 @@
           <w:highlight w:val="yellow"/>
         </w:rPr>
       </w:pPr>
+      <w:proofErr w:type="spellStart"/>
       <w:r>
         <w:rPr>
           <w:b/>
           <w:highlight w:val="yellow"/>
           <w:u w:val="single"/>
         </w:rPr>
-        <w:t>UVa 10284 - Chessboard in FEN *</w:t>
+        <w:t>UVa</w:t>
+      </w:r>
+      <w:proofErr w:type="spellEnd"/>
+      <w:r>
+        <w:rPr>
+          <w:b/>
+          <w:highlight w:val="yellow"/>
+          <w:u w:val="single"/>
+        </w:rPr>
+        <w:t xml:space="preserve"> 10284 - Chessboard in FEN *</w:t>
       </w:r>
       <w:r>
         <w:rPr>
@@ -1035,7 +1231,21 @@
         <w:rPr>
           <w:lang w:val="en-AU"/>
         </w:rPr>
-        <w:t>Passes all uDebug cases but gets Wrong Answer</w:t>
+        <w:t xml:space="preserve">Passes all </w:t>
+      </w:r>
+      <w:proofErr w:type="spellStart"/>
+      <w:r>
+        <w:rPr>
+          <w:lang w:val="en-AU"/>
+        </w:rPr>
+        <w:t>uDebug</w:t>
+      </w:r>
+      <w:proofErr w:type="spellEnd"/>
+      <w:r>
+        <w:rPr>
+          <w:lang w:val="en-AU"/>
+        </w:rPr>
+        <w:t xml:space="preserve"> cases but gets Wrong Answer</w:t>
       </w:r>
     </w:p>
     <w:p>
@@ -1091,12 +1301,21 @@
           <w:numId w:val="10"/>
         </w:numPr>
       </w:pPr>
-      <w:r>
-        <w:rPr>
-          <w:b/>
-          <w:u w:val="single"/>
-        </w:rPr>
-        <w:t>UVa 00489 - Hangman Judge *</w:t>
+      <w:proofErr w:type="spellStart"/>
+      <w:r>
+        <w:rPr>
+          <w:b/>
+          <w:u w:val="single"/>
+        </w:rPr>
+        <w:t>UVa</w:t>
+      </w:r>
+      <w:proofErr w:type="spellEnd"/>
+      <w:r>
+        <w:rPr>
+          <w:b/>
+          <w:u w:val="single"/>
+        </w:rPr>
+        <w:t xml:space="preserve"> 00489 - Hangman Judge *</w:t>
       </w:r>
       <w:r>
         <w:t xml:space="preserve"> (just do as asked)</w:t>
@@ -1129,15 +1348,32 @@
           <w:numId w:val="10"/>
         </w:numPr>
       </w:pPr>
-      <w:r>
-        <w:rPr>
-          <w:b/>
-          <w:u w:val="single"/>
-        </w:rPr>
-        <w:t>UVa 10189 - Minesweeper *</w:t>
-      </w:r>
-      <w:r>
-        <w:t xml:space="preserve"> (simulate Minesweeper, similar to UVa 10279) </w:t>
+      <w:proofErr w:type="spellStart"/>
+      <w:r>
+        <w:rPr>
+          <w:b/>
+          <w:u w:val="single"/>
+        </w:rPr>
+        <w:t>UVa</w:t>
+      </w:r>
+      <w:proofErr w:type="spellEnd"/>
+      <w:r>
+        <w:rPr>
+          <w:b/>
+          <w:u w:val="single"/>
+        </w:rPr>
+        <w:t xml:space="preserve"> 10189 - Minesweeper *</w:t>
+      </w:r>
+      <w:r>
+        <w:t xml:space="preserve"> (simulate Minesweeper, similar to </w:t>
+      </w:r>
+      <w:proofErr w:type="spellStart"/>
+      <w:r>
+        <w:t>UVa</w:t>
+      </w:r>
+      <w:proofErr w:type="spellEnd"/>
+      <w:r>
+        <w:t xml:space="preserve"> 10279) </w:t>
       </w:r>
     </w:p>
     <w:p>
@@ -1193,12 +1429,21 @@
           <w:numId w:val="11"/>
         </w:numPr>
       </w:pPr>
-      <w:r>
-        <w:rPr>
-          <w:b/>
-          <w:u w:val="single"/>
-        </w:rPr>
-        <w:t>UVa 00401 - Palindromes *</w:t>
+      <w:proofErr w:type="spellStart"/>
+      <w:r>
+        <w:rPr>
+          <w:b/>
+          <w:u w:val="single"/>
+        </w:rPr>
+        <w:t>UVa</w:t>
+      </w:r>
+      <w:proofErr w:type="spellEnd"/>
+      <w:r>
+        <w:rPr>
+          <w:b/>
+          <w:u w:val="single"/>
+        </w:rPr>
+        <w:t xml:space="preserve"> 00401 - Palindromes *</w:t>
       </w:r>
       <w:r>
         <w:t xml:space="preserve"> (simple palindrome check)</w:t>
@@ -1231,12 +1476,21 @@
           <w:numId w:val="11"/>
         </w:numPr>
       </w:pPr>
-      <w:r>
-        <w:rPr>
-          <w:b/>
-          <w:u w:val="single"/>
-        </w:rPr>
-        <w:t>UVa 11221 - Magic Square Palindrome *</w:t>
+      <w:proofErr w:type="spellStart"/>
+      <w:r>
+        <w:rPr>
+          <w:b/>
+          <w:u w:val="single"/>
+        </w:rPr>
+        <w:t>UVa</w:t>
+      </w:r>
+      <w:proofErr w:type="spellEnd"/>
+      <w:r>
+        <w:rPr>
+          <w:b/>
+          <w:u w:val="single"/>
+        </w:rPr>
+        <w:t xml:space="preserve"> 11221 - Magic Square Palindrome *</w:t>
       </w:r>
       <w:r>
         <w:t xml:space="preserve"> (we deal with a matrix) </w:t>
@@ -1303,19 +1557,57 @@
           <w:lang w:val="en-AU"/>
         </w:rPr>
       </w:pPr>
-      <w:r>
-        <w:rPr>
-          <w:b/>
-          <w:u w:val="single"/>
-          <w:lang w:val="en-AU"/>
-        </w:rPr>
-        <w:t>UVa 10038 - Jolly Jumpers *</w:t>
-      </w:r>
-      <w:r>
-        <w:rPr>
-          <w:lang w:val="en-AU"/>
-        </w:rPr>
-        <w:t xml:space="preserve"> (use 1D boolean flags to check [1..n − 1]) </w:t>
+      <w:proofErr w:type="spellStart"/>
+      <w:r>
+        <w:rPr>
+          <w:b/>
+          <w:u w:val="single"/>
+          <w:lang w:val="en-AU"/>
+        </w:rPr>
+        <w:t>UVa</w:t>
+      </w:r>
+      <w:proofErr w:type="spellEnd"/>
+      <w:r>
+        <w:rPr>
+          <w:b/>
+          <w:u w:val="single"/>
+          <w:lang w:val="en-AU"/>
+        </w:rPr>
+        <w:t xml:space="preserve"> 10038 - Jolly Jumpers *</w:t>
+      </w:r>
+      <w:r>
+        <w:rPr>
+          <w:lang w:val="en-AU"/>
+        </w:rPr>
+        <w:t xml:space="preserve"> (use 1D </w:t>
+      </w:r>
+      <w:proofErr w:type="spellStart"/>
+      <w:r>
+        <w:rPr>
+          <w:lang w:val="en-AU"/>
+        </w:rPr>
+        <w:t>boolean</w:t>
+      </w:r>
+      <w:proofErr w:type="spellEnd"/>
+      <w:r>
+        <w:rPr>
+          <w:lang w:val="en-AU"/>
+        </w:rPr>
+        <w:t xml:space="preserve"> flags to check [</w:t>
+      </w:r>
+      <w:proofErr w:type="gramStart"/>
+      <w:r>
+        <w:rPr>
+          <w:lang w:val="en-AU"/>
+        </w:rPr>
+        <w:t>1..</w:t>
+      </w:r>
+      <w:proofErr w:type="gramEnd"/>
+      <w:r>
+        <w:rPr>
+          <w:lang w:val="en-AU"/>
+        </w:rPr>
+        <w:t xml:space="preserve">n − 1]) </w:t>
       </w:r>
     </w:p>
     <w:p>
@@ -1348,6 +1640,7 @@
           <w:lang w:val="en-AU"/>
         </w:rPr>
       </w:pPr>
+      <w:proofErr w:type="spellStart"/>
       <w:r>
         <w:rPr>
           <w:b/>
@@ -1355,7 +1648,17 @@
           <w:u w:val="single"/>
           <w:lang w:val="en-AU"/>
         </w:rPr>
-        <w:t>UVa 11340 - Newspaper *</w:t>
+        <w:t>UVa</w:t>
+      </w:r>
+      <w:proofErr w:type="spellEnd"/>
+      <w:r>
+        <w:rPr>
+          <w:b/>
+          <w:highlight w:val="yellow"/>
+          <w:u w:val="single"/>
+          <w:lang w:val="en-AU"/>
+        </w:rPr>
+        <w:t xml:space="preserve"> 11340 - Newspaper *</w:t>
       </w:r>
       <w:r>
         <w:rPr>
@@ -1418,13 +1721,23 @@
           <w:lang w:val="en-AU"/>
         </w:rPr>
       </w:pPr>
-      <w:r>
-        <w:rPr>
-          <w:b/>
-          <w:u w:val="single"/>
-          <w:lang w:val="en-AU"/>
-        </w:rPr>
-        <w:t>UVa 12356 - Army Buddies *</w:t>
+      <w:proofErr w:type="spellStart"/>
+      <w:r>
+        <w:rPr>
+          <w:b/>
+          <w:u w:val="single"/>
+          <w:lang w:val="en-AU"/>
+        </w:rPr>
+        <w:t>UVa</w:t>
+      </w:r>
+      <w:proofErr w:type="spellEnd"/>
+      <w:r>
+        <w:rPr>
+          <w:b/>
+          <w:u w:val="single"/>
+          <w:lang w:val="en-AU"/>
+        </w:rPr>
+        <w:t xml:space="preserve"> 12356 - Army Buddies *</w:t>
       </w:r>
       <w:r>
         <w:rPr>
@@ -1515,6 +1828,129 @@
       </w:pPr>
       <w:r>
         <w:lastRenderedPageBreak/>
+        <w:t>3.2 Complete Search</w:t>
+      </w:r>
+    </w:p>
+    <w:p/>
+    <w:p>
+      <w:pPr>
+        <w:rPr>
+          <w:lang w:val="en-AU"/>
+        </w:rPr>
+      </w:pPr>
+      <w:r>
+        <w:rPr>
+          <w:lang w:val="en-AU"/>
+        </w:rPr>
+        <w:t>Iterative 3 (Harder)</w:t>
+      </w:r>
+    </w:p>
+    <w:p>
+      <w:pPr>
+        <w:pStyle w:val="ListParagraph"/>
+        <w:numPr>
+          <w:ilvl w:val="0"/>
+          <w:numId w:val="12"/>
+        </w:numPr>
+        <w:rPr>
+          <w:lang w:val="en-AU"/>
+        </w:rPr>
+      </w:pPr>
+      <w:bookmarkStart w:id="0" w:name="_GoBack"/>
+      <w:proofErr w:type="spellStart"/>
+      <w:r>
+        <w:rPr>
+          <w:b/>
+          <w:u w:val="single"/>
+          <w:lang w:val="en-AU"/>
+        </w:rPr>
+        <w:t>UVa</w:t>
+      </w:r>
+      <w:proofErr w:type="spellEnd"/>
+      <w:r>
+        <w:rPr>
+          <w:b/>
+          <w:u w:val="single"/>
+          <w:lang w:val="en-AU"/>
+        </w:rPr>
+        <w:t xml:space="preserve"> 11236 - Grocery Store *</w:t>
+      </w:r>
+      <w:r>
+        <w:rPr>
+          <w:lang w:val="en-AU"/>
+        </w:rPr>
+        <w:t xml:space="preserve"> </w:t>
+      </w:r>
+      <w:bookmarkEnd w:id="0"/>
+      <w:r>
+        <w:rPr>
+          <w:lang w:val="en-AU"/>
+        </w:rPr>
+        <w:t xml:space="preserve">(3 nested loops for a, b, c; derive d from a, b, c; check if you have 949 lines of output) </w:t>
+      </w:r>
+      <w:r>
+        <w:rPr>
+          <w:rFonts w:ascii="MS Gothic" w:eastAsia="MS Gothic" w:hAnsi="MS Gothic" w:cs="MS Gothic" w:hint="eastAsia"/>
+          <w:lang w:val="en-AU"/>
+        </w:rPr>
+        <w:t> +</w:t>
+      </w:r>
+    </w:p>
+    <w:p>
+      <w:pPr>
+        <w:pStyle w:val="ListParagraph"/>
+        <w:numPr>
+          <w:ilvl w:val="1"/>
+          <w:numId w:val="12"/>
+        </w:numPr>
+        <w:rPr>
+          <w:lang w:val="en-AU"/>
+        </w:rPr>
+      </w:pPr>
+      <w:r>
+        <w:rPr>
+          <w:lang w:val="en-AU"/>
+        </w:rPr>
+        <w:t>Accepted (C++)</w:t>
+      </w:r>
+    </w:p>
+    <w:p>
+      <w:pPr>
+        <w:pStyle w:val="ListParagraph"/>
+        <w:numPr>
+          <w:ilvl w:val="1"/>
+          <w:numId w:val="12"/>
+        </w:numPr>
+        <w:rPr>
+          <w:lang w:val="en-AU"/>
+        </w:rPr>
+      </w:pPr>
+      <w:r>
+        <w:rPr>
+          <w:lang w:val="en-AU"/>
+        </w:rPr>
+        <w:t>Python too slow</w:t>
+      </w:r>
+    </w:p>
+    <w:p>
+      <w:pPr>
+        <w:pStyle w:val="ListParagraph"/>
+        <w:numPr>
+          <w:ilvl w:val="0"/>
+          <w:numId w:val="12"/>
+        </w:numPr>
+      </w:pPr>
+      <w:r>
+        <w:br w:type="page"/>
+      </w:r>
+    </w:p>
+    <w:p>
+      <w:pPr>
+        <w:pStyle w:val="Heading1"/>
+      </w:pPr>
+      <w:r>
+        <w:lastRenderedPageBreak/>
         <w:t xml:space="preserve">3.4 </w:t>
       </w:r>
       <w:r>
@@ -1539,12 +1975,21 @@
           <w:u w:val="single"/>
         </w:rPr>
       </w:pPr>
-      <w:r>
-        <w:rPr>
-          <w:b/>
-          <w:u w:val="single"/>
-        </w:rPr>
-        <w:t>UVa 11264 - Coin Collector *</w:t>
+      <w:proofErr w:type="spellStart"/>
+      <w:r>
+        <w:rPr>
+          <w:b/>
+          <w:u w:val="single"/>
+        </w:rPr>
+        <w:t>UVa</w:t>
+      </w:r>
+      <w:proofErr w:type="spellEnd"/>
+      <w:r>
+        <w:rPr>
+          <w:b/>
+          <w:u w:val="single"/>
+        </w:rPr>
+        <w:t xml:space="preserve"> 11264 - Coin Collector *</w:t>
       </w:r>
       <w:r>
         <w:rPr>
@@ -1580,12 +2025,21 @@
           <w:u w:val="single"/>
         </w:rPr>
       </w:pPr>
-      <w:r>
-        <w:rPr>
-          <w:b/>
-          <w:u w:val="single"/>
-        </w:rPr>
-        <w:t>UVa 11389 - The Bus Driver Problem *</w:t>
+      <w:proofErr w:type="spellStart"/>
+      <w:r>
+        <w:rPr>
+          <w:b/>
+          <w:u w:val="single"/>
+        </w:rPr>
+        <w:t>UVa</w:t>
+      </w:r>
+      <w:proofErr w:type="spellEnd"/>
+      <w:r>
+        <w:rPr>
+          <w:b/>
+          <w:u w:val="single"/>
+        </w:rPr>
+        <w:t xml:space="preserve"> 11389 - The Bus Driver Problem *</w:t>
       </w:r>
       <w:r>
         <w:t xml:space="preserve"> (load balancing)</w:t>
@@ -1615,12 +2069,21 @@
           <w:numId w:val="1"/>
         </w:numPr>
       </w:pPr>
-      <w:r>
-        <w:rPr>
-          <w:b/>
-          <w:u w:val="single"/>
-        </w:rPr>
-        <w:t xml:space="preserve">UVa 12405 - Scarecrow * </w:t>
+      <w:proofErr w:type="spellStart"/>
+      <w:r>
+        <w:rPr>
+          <w:b/>
+          <w:u w:val="single"/>
+        </w:rPr>
+        <w:t>UVa</w:t>
+      </w:r>
+      <w:proofErr w:type="spellEnd"/>
+      <w:r>
+        <w:rPr>
+          <w:b/>
+          <w:u w:val="single"/>
+        </w:rPr>
+        <w:t xml:space="preserve"> 12405 - Scarecrow * </w:t>
       </w:r>
       <w:r>
         <w:t xml:space="preserve">(simpler interval covering problem) </w:t>
@@ -1656,11 +2119,19 @@
           <w:lang w:val="en-AU"/>
         </w:rPr>
       </w:pPr>
-      <w:r>
-        <w:rPr>
-          <w:lang w:val="en-AU"/>
-        </w:rPr>
-        <w:t xml:space="preserve">UVa 12321 - Gas Station (interval covering) </w:t>
+      <w:proofErr w:type="spellStart"/>
+      <w:r>
+        <w:rPr>
+          <w:lang w:val="en-AU"/>
+        </w:rPr>
+        <w:t>UVa</w:t>
+      </w:r>
+      <w:proofErr w:type="spellEnd"/>
+      <w:r>
+        <w:rPr>
+          <w:lang w:val="en-AU"/>
+        </w:rPr>
+        <w:t xml:space="preserve"> 12321 - Gas Station (interval covering) </w:t>
       </w:r>
       <w:r>
         <w:rPr>
@@ -1714,12 +2185,21 @@
           <w:u w:val="single"/>
         </w:rPr>
       </w:pPr>
-      <w:r>
-        <w:rPr>
-          <w:b/>
-          <w:u w:val="single"/>
-        </w:rPr>
-        <w:t xml:space="preserve">UVa 11100 - The Trip, 2007 * </w:t>
+      <w:proofErr w:type="spellStart"/>
+      <w:r>
+        <w:rPr>
+          <w:b/>
+          <w:u w:val="single"/>
+        </w:rPr>
+        <w:t>UVa</w:t>
+      </w:r>
+      <w:proofErr w:type="spellEnd"/>
+      <w:r>
+        <w:rPr>
+          <w:b/>
+          <w:u w:val="single"/>
+        </w:rPr>
+        <w:t xml:space="preserve"> 11100 - The Trip, 2007 * </w:t>
       </w:r>
     </w:p>
     <w:p>
@@ -1731,7 +2211,15 @@
         </w:numPr>
       </w:pPr>
       <w:r>
-        <w:t>Runtime Error despite passing uDebug, might be broken for Python</w:t>
+        <w:t xml:space="preserve">Runtime Error despite passing </w:t>
+      </w:r>
+      <w:proofErr w:type="spellStart"/>
+      <w:r>
+        <w:t>uDebug</w:t>
+      </w:r>
+      <w:proofErr w:type="spellEnd"/>
+      <w:r>
+        <w:t>, might be broken for Python</w:t>
       </w:r>
     </w:p>
     <w:p>
@@ -1746,12 +2234,37 @@
           <w:u w:val="single"/>
         </w:rPr>
       </w:pPr>
-      <w:r>
-        <w:rPr>
-          <w:b/>
-          <w:u w:val="single"/>
-        </w:rPr>
-        <w:t xml:space="preserve">UVa 11292 - Dragon of Loowater * </w:t>
+      <w:proofErr w:type="spellStart"/>
+      <w:r>
+        <w:rPr>
+          <w:b/>
+          <w:u w:val="single"/>
+        </w:rPr>
+        <w:t>UVa</w:t>
+      </w:r>
+      <w:proofErr w:type="spellEnd"/>
+      <w:r>
+        <w:rPr>
+          <w:b/>
+          <w:u w:val="single"/>
+        </w:rPr>
+        <w:t xml:space="preserve"> 11292 - Dragon of </w:t>
+      </w:r>
+      <w:proofErr w:type="spellStart"/>
+      <w:r>
+        <w:rPr>
+          <w:b/>
+          <w:u w:val="single"/>
+        </w:rPr>
+        <w:t>Loowater</w:t>
+      </w:r>
+      <w:proofErr w:type="spellEnd"/>
+      <w:r>
+        <w:rPr>
+          <w:b/>
+          <w:u w:val="single"/>
+        </w:rPr>
+        <w:t xml:space="preserve"> * </w:t>
       </w:r>
     </w:p>
     <w:p>
@@ -1778,12 +2291,21 @@
           <w:u w:val="single"/>
         </w:rPr>
       </w:pPr>
-      <w:r>
-        <w:rPr>
-          <w:b/>
-          <w:u w:val="single"/>
-        </w:rPr>
-        <w:t xml:space="preserve">UVa 12210 - A Match Making Problem * </w:t>
+      <w:proofErr w:type="spellStart"/>
+      <w:r>
+        <w:rPr>
+          <w:b/>
+          <w:u w:val="single"/>
+        </w:rPr>
+        <w:t>UVa</w:t>
+      </w:r>
+      <w:proofErr w:type="spellEnd"/>
+      <w:r>
+        <w:rPr>
+          <w:b/>
+          <w:u w:val="single"/>
+        </w:rPr>
+        <w:t xml:space="preserve"> 12210 - A Match Making Problem * </w:t>
       </w:r>
     </w:p>
     <w:p>
@@ -1809,8 +2331,13 @@
           <w:numId w:val="3"/>
         </w:numPr>
       </w:pPr>
-      <w:r>
-        <w:t>UVa 10763 - Foreign Exchange</w:t>
+      <w:proofErr w:type="spellStart"/>
+      <w:r>
+        <w:t>UVa</w:t>
+      </w:r>
+      <w:proofErr w:type="spellEnd"/>
+      <w:r>
+        <w:t xml:space="preserve"> 10763 - Foreign Exchange</w:t>
       </w:r>
       <w:r>
         <w:rPr>
@@ -1840,8 +2367,13 @@
           <w:numId w:val="3"/>
         </w:numPr>
       </w:pPr>
-      <w:r>
-        <w:t>UVa 10026 – Shoemaker’s problem</w:t>
+      <w:proofErr w:type="spellStart"/>
+      <w:r>
+        <w:t>UVa</w:t>
+      </w:r>
+      <w:proofErr w:type="spellEnd"/>
+      <w:r>
+        <w:t xml:space="preserve"> 10026 – Shoemaker’s problem</w:t>
       </w:r>
     </w:p>
     <w:p>
@@ -1867,11 +2399,19 @@
           <w:lang w:val="en-AU"/>
         </w:rPr>
       </w:pPr>
-      <w:r>
-        <w:rPr>
-          <w:lang w:val="en-AU"/>
-        </w:rPr>
-        <w:t xml:space="preserve">UVa 10785 - The Mad Numerologist </w:t>
+      <w:proofErr w:type="spellStart"/>
+      <w:r>
+        <w:rPr>
+          <w:lang w:val="en-AU"/>
+        </w:rPr>
+        <w:t>UVa</w:t>
+      </w:r>
+      <w:proofErr w:type="spellEnd"/>
+      <w:r>
+        <w:rPr>
+          <w:lang w:val="en-AU"/>
+        </w:rPr>
+        <w:t xml:space="preserve"> 10785 - The Mad Numerologist </w:t>
       </w:r>
     </w:p>
     <w:p>
@@ -1908,12 +2448,21 @@
           <w:u w:val="single"/>
         </w:rPr>
       </w:pPr>
-      <w:r>
-        <w:rPr>
-          <w:b/>
-          <w:u w:val="single"/>
-        </w:rPr>
-        <w:t xml:space="preserve">UVa 10656 - Maximum Sum (II) * </w:t>
+      <w:proofErr w:type="spellStart"/>
+      <w:r>
+        <w:rPr>
+          <w:b/>
+          <w:u w:val="single"/>
+        </w:rPr>
+        <w:t>UVa</w:t>
+      </w:r>
+      <w:proofErr w:type="spellEnd"/>
+      <w:r>
+        <w:rPr>
+          <w:b/>
+          <w:u w:val="single"/>
+        </w:rPr>
+        <w:t xml:space="preserve"> 10656 - Maximum Sum (II) * </w:t>
       </w:r>
     </w:p>
     <w:p>
@@ -1944,12 +2493,21 @@
           <w:u w:val="single"/>
         </w:rPr>
       </w:pPr>
-      <w:r>
-        <w:rPr>
-          <w:b/>
-          <w:u w:val="single"/>
-        </w:rPr>
-        <w:t>UVa 10718 - Bit Mask *</w:t>
+      <w:proofErr w:type="spellStart"/>
+      <w:r>
+        <w:rPr>
+          <w:b/>
+          <w:u w:val="single"/>
+        </w:rPr>
+        <w:t>UVa</w:t>
+      </w:r>
+      <w:proofErr w:type="spellEnd"/>
+      <w:r>
+        <w:rPr>
+          <w:b/>
+          <w:u w:val="single"/>
+        </w:rPr>
+        <w:t xml:space="preserve"> 10718 - Bit Mask *</w:t>
       </w:r>
     </w:p>
     <w:p>
@@ -1976,12 +2534,21 @@
           <w:u w:val="single"/>
         </w:rPr>
       </w:pPr>
-      <w:r>
-        <w:rPr>
-          <w:b/>
-          <w:u w:val="single"/>
-        </w:rPr>
-        <w:t>UVa 11157 - Dynamic Frog *</w:t>
+      <w:proofErr w:type="spellStart"/>
+      <w:r>
+        <w:rPr>
+          <w:b/>
+          <w:u w:val="single"/>
+        </w:rPr>
+        <w:t>UVa</w:t>
+      </w:r>
+      <w:proofErr w:type="spellEnd"/>
+      <w:r>
+        <w:rPr>
+          <w:b/>
+          <w:u w:val="single"/>
+        </w:rPr>
+        <w:t xml:space="preserve"> 11157 - Dynamic Frog *</w:t>
       </w:r>
     </w:p>
     <w:p>
@@ -2024,12 +2591,22 @@
           <w:numId w:val="4"/>
         </w:numPr>
       </w:pPr>
-      <w:r>
-        <w:t>UVa 11240 -</w:t>
-      </w:r>
-      <w:r>
-        <w:t xml:space="preserve"> Antimonotonicity</w:t>
-      </w:r>
+      <w:proofErr w:type="spellStart"/>
+      <w:r>
+        <w:t>UVa</w:t>
+      </w:r>
+      <w:proofErr w:type="spellEnd"/>
+      <w:r>
+        <w:t xml:space="preserve"> 11240 -</w:t>
+      </w:r>
+      <w:r>
+        <w:t xml:space="preserve"> </w:t>
+      </w:r>
+      <w:proofErr w:type="spellStart"/>
+      <w:r>
+        <w:t>Antimonotonicity</w:t>
+      </w:r>
+      <w:proofErr w:type="spellEnd"/>
       <w:r>
         <w:rPr>
           <w:rFonts w:ascii="MS Mincho" w:eastAsia="MS Mincho" w:hAnsi="MS Mincho" w:cs="MS Mincho"/>
@@ -2061,8 +2638,13 @@
           <w:numId w:val="4"/>
         </w:numPr>
       </w:pPr>
-      <w:r>
-        <w:t>UVa 11900 – Boiled eggs</w:t>
+      <w:proofErr w:type="spellStart"/>
+      <w:r>
+        <w:t>UVa</w:t>
+      </w:r>
+      <w:proofErr w:type="spellEnd"/>
+      <w:r>
+        <w:t xml:space="preserve"> 11900 – Boiled eggs</w:t>
       </w:r>
     </w:p>
     <w:p>
@@ -2085,8 +2667,13 @@
           <w:numId w:val="4"/>
         </w:numPr>
       </w:pPr>
-      <w:r>
-        <w:t>UVa 10340 – All in All</w:t>
+      <w:proofErr w:type="spellStart"/>
+      <w:r>
+        <w:t>UVa</w:t>
+      </w:r>
+      <w:proofErr w:type="spellEnd"/>
+      <w:r>
+        <w:t xml:space="preserve"> 10340 – All in All</w:t>
       </w:r>
     </w:p>
     <w:p>
@@ -2134,12 +2721,21 @@
           <w:lang w:val="en-AU"/>
         </w:rPr>
       </w:pPr>
+      <w:proofErr w:type="spellStart"/>
       <w:r>
         <w:rPr>
           <w:highlight w:val="yellow"/>
           <w:lang w:val="en-AU"/>
         </w:rPr>
-        <w:t xml:space="preserve">UVa 00507 - Jill Rides Again (standard problem) </w:t>
+        <w:t>UVa</w:t>
+      </w:r>
+      <w:proofErr w:type="spellEnd"/>
+      <w:r>
+        <w:rPr>
+          <w:highlight w:val="yellow"/>
+          <w:lang w:val="en-AU"/>
+        </w:rPr>
+        <w:t xml:space="preserve"> 00507 - Jill Rides Again (standard problem) </w:t>
       </w:r>
       <w:r>
         <w:rPr>
@@ -2177,15 +2773,32 @@
           <w:numId w:val="13"/>
         </w:numPr>
       </w:pPr>
-      <w:r>
-        <w:rPr>
-          <w:b/>
-          <w:u w:val="single"/>
-        </w:rPr>
-        <w:t xml:space="preserve">UVa 00787 - Maximum Sub ... * </w:t>
-      </w:r>
-      <w:r>
-        <w:t xml:space="preserve">(max 1D range product, be careful with 0, use Java BigInteger, see Section 5.3) </w:t>
+      <w:proofErr w:type="spellStart"/>
+      <w:r>
+        <w:rPr>
+          <w:b/>
+          <w:u w:val="single"/>
+        </w:rPr>
+        <w:t>UVa</w:t>
+      </w:r>
+      <w:proofErr w:type="spellEnd"/>
+      <w:r>
+        <w:rPr>
+          <w:b/>
+          <w:u w:val="single"/>
+        </w:rPr>
+        <w:t xml:space="preserve"> 00787 - Maximum Sub ... * </w:t>
+      </w:r>
+      <w:r>
+        <w:t xml:space="preserve">(max 1D range product, be careful with 0, use Java </w:t>
+      </w:r>
+      <w:proofErr w:type="spellStart"/>
+      <w:r>
+        <w:t>BigInteger</w:t>
+      </w:r>
+      <w:proofErr w:type="spellEnd"/>
+      <w:r>
+        <w:t xml:space="preserve">, see Section 5.3) </w:t>
       </w:r>
       <w:r>
         <w:rPr>
@@ -2215,11 +2828,19 @@
           <w:numId w:val="13"/>
         </w:numPr>
       </w:pPr>
-      <w:r>
-        <w:rPr>
-          <w:b/>
-        </w:rPr>
-        <w:t>UVa 10684 - The Jackpot *</w:t>
+      <w:proofErr w:type="spellStart"/>
+      <w:r>
+        <w:rPr>
+          <w:b/>
+        </w:rPr>
+        <w:t>UVa</w:t>
+      </w:r>
+      <w:proofErr w:type="spellEnd"/>
+      <w:r>
+        <w:rPr>
+          <w:b/>
+        </w:rPr>
+        <w:t xml:space="preserve"> 10684 - The Jackpot *</w:t>
       </w:r>
       <w:r>
         <w:t xml:space="preserve"> (standard problem; easily solvable with the given sample source code) </w:t>
@@ -2267,19 +2888,43 @@
           <w:highlight w:val="yellow"/>
         </w:rPr>
       </w:pPr>
+      <w:proofErr w:type="spellStart"/>
       <w:r>
         <w:rPr>
           <w:b/>
           <w:highlight w:val="yellow"/>
           <w:u w:val="single"/>
         </w:rPr>
-        <w:t>UVa 10755 - Garbage Heap *</w:t>
-      </w:r>
-      <w:r>
-        <w:rPr>
+        <w:t>UVa</w:t>
+      </w:r>
+      <w:proofErr w:type="spellEnd"/>
+      <w:r>
+        <w:rPr>
+          <w:b/>
           <w:highlight w:val="yellow"/>
-        </w:rPr>
-        <w:t xml:space="preserve"> (combination of max 2D range sum in two of the three dimensions—see below—and max 1D range sum using Kadane’s algorithm on the third dimension)</w:t>
+          <w:u w:val="single"/>
+        </w:rPr>
+        <w:t xml:space="preserve"> 10755 - Garbage Heap *</w:t>
+      </w:r>
+      <w:r>
+        <w:rPr>
+          <w:highlight w:val="yellow"/>
+        </w:rPr>
+        <w:t xml:space="preserve"> (combination of max 2D range sum in two of the three dimensions—see below—and max 1D range sum using </w:t>
+      </w:r>
+      <w:proofErr w:type="spellStart"/>
+      <w:r>
+        <w:rPr>
+          <w:highlight w:val="yellow"/>
+        </w:rPr>
+        <w:t>Kadane’s</w:t>
+      </w:r>
+      <w:proofErr w:type="spellEnd"/>
+      <w:r>
+        <w:rPr>
+          <w:highlight w:val="yellow"/>
+        </w:rPr>
+        <w:t xml:space="preserve"> algorithm on the third dimension)</w:t>
       </w:r>
       <w:r>
         <w:rPr>
@@ -2318,6 +2963,7 @@
           <w:lang w:val="en-AU"/>
         </w:rPr>
       </w:pPr>
+      <w:proofErr w:type="spellStart"/>
       <w:r>
         <w:rPr>
           <w:b/>
@@ -2325,7 +2971,17 @@
           <w:u w:val="single"/>
           <w:lang w:val="en-AU"/>
         </w:rPr>
-        <w:t>UVa 00108 - Maximum Sum *</w:t>
+        <w:t>UVa</w:t>
+      </w:r>
+      <w:proofErr w:type="spellEnd"/>
+      <w:r>
+        <w:rPr>
+          <w:b/>
+          <w:highlight w:val="yellow"/>
+          <w:u w:val="single"/>
+          <w:lang w:val="en-AU"/>
+        </w:rPr>
+        <w:t xml:space="preserve"> 00108 - Maximum Sum *</w:t>
       </w:r>
       <w:r>
         <w:rPr>
@@ -2395,19 +3051,43 @@
           <w:lang w:val="en-AU"/>
         </w:rPr>
       </w:pPr>
-      <w:r>
-        <w:rPr>
-          <w:b/>
-          <w:u w:val="single"/>
-          <w:lang w:val="en-AU"/>
-        </w:rPr>
-        <w:t>UVa 00481 - What Goes Up? *</w:t>
-      </w:r>
-      <w:r>
-        <w:rPr>
-          <w:lang w:val="en-AU"/>
-        </w:rPr>
-        <w:t xml:space="preserve"> (use O(n log k) LIS; print solution; see our sample source code) </w:t>
+      <w:proofErr w:type="spellStart"/>
+      <w:r>
+        <w:rPr>
+          <w:b/>
+          <w:u w:val="single"/>
+          <w:lang w:val="en-AU"/>
+        </w:rPr>
+        <w:t>UVa</w:t>
+      </w:r>
+      <w:proofErr w:type="spellEnd"/>
+      <w:r>
+        <w:rPr>
+          <w:b/>
+          <w:u w:val="single"/>
+          <w:lang w:val="en-AU"/>
+        </w:rPr>
+        <w:t xml:space="preserve"> 00481 - What Goes Up? *</w:t>
+      </w:r>
+      <w:r>
+        <w:rPr>
+          <w:lang w:val="en-AU"/>
+        </w:rPr>
+        <w:t xml:space="preserve"> (use </w:t>
+      </w:r>
+      <w:proofErr w:type="gramStart"/>
+      <w:r>
+        <w:rPr>
+          <w:lang w:val="en-AU"/>
+        </w:rPr>
+        <w:t>O(</w:t>
+      </w:r>
+      <w:proofErr w:type="gramEnd"/>
+      <w:r>
+        <w:rPr>
+          <w:lang w:val="en-AU"/>
+        </w:rPr>
+        <w:t xml:space="preserve">n log k) LIS; print solution; see our sample source code) </w:t>
       </w:r>
       <w:r>
         <w:rPr>
@@ -2427,7 +3107,15 @@
         </w:numPr>
       </w:pPr>
       <w:r>
-        <w:t>Accepted – possibly dodgy though, fails two uDebug cases and may not have implemented correct selection from multiple answers</w:t>
+        <w:t xml:space="preserve">Accepted – possibly dodgy though, fails two </w:t>
+      </w:r>
+      <w:proofErr w:type="spellStart"/>
+      <w:r>
+        <w:t>uDebug</w:t>
+      </w:r>
+      <w:proofErr w:type="spellEnd"/>
+      <w:r>
+        <w:t xml:space="preserve"> cases and may not have implemented correct selection from multiple answers</w:t>
       </w:r>
     </w:p>
     <w:p>
@@ -2441,19 +3129,75 @@
           <w:lang w:val="en-AU"/>
         </w:rPr>
       </w:pPr>
-      <w:r>
-        <w:rPr>
-          <w:b/>
-          <w:u w:val="single"/>
-          <w:lang w:val="en-AU"/>
-        </w:rPr>
-        <w:t xml:space="preserve">UVa 11456 - Trainsorting * </w:t>
-      </w:r>
-      <w:r>
-        <w:rPr>
-          <w:lang w:val="en-AU"/>
-        </w:rPr>
-        <w:t xml:space="preserve">(max(LIS(i) + LDS(i) - 1), </w:t>
+      <w:proofErr w:type="spellStart"/>
+      <w:r>
+        <w:rPr>
+          <w:b/>
+          <w:u w:val="single"/>
+          <w:lang w:val="en-AU"/>
+        </w:rPr>
+        <w:t>UVa</w:t>
+      </w:r>
+      <w:proofErr w:type="spellEnd"/>
+      <w:r>
+        <w:rPr>
+          <w:b/>
+          <w:u w:val="single"/>
+          <w:lang w:val="en-AU"/>
+        </w:rPr>
+        <w:t xml:space="preserve"> 11456 - </w:t>
+      </w:r>
+      <w:proofErr w:type="spellStart"/>
+      <w:r>
+        <w:rPr>
+          <w:b/>
+          <w:u w:val="single"/>
+          <w:lang w:val="en-AU"/>
+        </w:rPr>
+        <w:t>Trainsorting</w:t>
+      </w:r>
+      <w:proofErr w:type="spellEnd"/>
+      <w:r>
+        <w:rPr>
+          <w:b/>
+          <w:u w:val="single"/>
+          <w:lang w:val="en-AU"/>
+        </w:rPr>
+        <w:t xml:space="preserve"> * </w:t>
+      </w:r>
+      <w:r>
+        <w:rPr>
+          <w:lang w:val="en-AU"/>
+        </w:rPr>
+        <w:t>(max(LIS(</w:t>
+      </w:r>
+      <w:proofErr w:type="spellStart"/>
+      <w:r>
+        <w:rPr>
+          <w:lang w:val="en-AU"/>
+        </w:rPr>
+        <w:t>i</w:t>
+      </w:r>
+      <w:proofErr w:type="spellEnd"/>
+      <w:r>
+        <w:rPr>
+          <w:lang w:val="en-AU"/>
+        </w:rPr>
+        <w:t>) + LDS(</w:t>
+      </w:r>
+      <w:proofErr w:type="spellStart"/>
+      <w:r>
+        <w:rPr>
+          <w:lang w:val="en-AU"/>
+        </w:rPr>
+        <w:t>i</w:t>
+      </w:r>
+      <w:proofErr w:type="spellEnd"/>
+      <w:r>
+        <w:rPr>
+          <w:lang w:val="en-AU"/>
+        </w:rPr>
+        <w:t xml:space="preserve">) - 1), </w:t>
       </w:r>
       <w:r>
         <w:rPr>
@@ -2462,11 +3206,19 @@
         </w:rPr>
         <w:t>∀</w:t>
       </w:r>
-      <w:r>
-        <w:rPr>
-          <w:lang w:val="en-AU"/>
-        </w:rPr>
-        <w:t xml:space="preserve">i </w:t>
+      <w:proofErr w:type="spellStart"/>
+      <w:r>
+        <w:rPr>
+          <w:lang w:val="en-AU"/>
+        </w:rPr>
+        <w:t>i</w:t>
+      </w:r>
+      <w:proofErr w:type="spellEnd"/>
+      <w:r>
+        <w:rPr>
+          <w:lang w:val="en-AU"/>
+        </w:rPr>
+        <w:t xml:space="preserve"> </w:t>
       </w:r>
       <w:r>
         <w:rPr>
@@ -2519,13 +3271,23 @@
           <w:lang w:val="en-AU"/>
         </w:rPr>
       </w:pPr>
-      <w:r>
-        <w:rPr>
-          <w:b/>
-          <w:u w:val="single"/>
-          <w:lang w:val="en-AU"/>
-        </w:rPr>
-        <w:t>UVa 11790 - Murcia’s Skyline *</w:t>
+      <w:proofErr w:type="spellStart"/>
+      <w:r>
+        <w:rPr>
+          <w:b/>
+          <w:u w:val="single"/>
+          <w:lang w:val="en-AU"/>
+        </w:rPr>
+        <w:t>UVa</w:t>
+      </w:r>
+      <w:proofErr w:type="spellEnd"/>
+      <w:r>
+        <w:rPr>
+          <w:b/>
+          <w:u w:val="single"/>
+          <w:lang w:val="en-AU"/>
+        </w:rPr>
+        <w:t xml:space="preserve"> 11790 - Murcia’s Skyline *</w:t>
       </w:r>
       <w:r>
         <w:rPr>
@@ -2617,11 +3379,33 @@
           <w:lang w:val="en-AU"/>
         </w:rPr>
       </w:pPr>
-      <w:r>
-        <w:rPr>
-          <w:lang w:val="en-AU"/>
-        </w:rPr>
-        <w:t xml:space="preserve">UVa 00562 - Dividing Coins (use a one dimensional table) </w:t>
+      <w:proofErr w:type="spellStart"/>
+      <w:r>
+        <w:rPr>
+          <w:lang w:val="en-AU"/>
+        </w:rPr>
+        <w:t>UVa</w:t>
+      </w:r>
+      <w:proofErr w:type="spellEnd"/>
+      <w:r>
+        <w:rPr>
+          <w:lang w:val="en-AU"/>
+        </w:rPr>
+        <w:t xml:space="preserve"> 00562 - Dividing Coins (use a </w:t>
+      </w:r>
+      <w:proofErr w:type="gramStart"/>
+      <w:r>
+        <w:rPr>
+          <w:lang w:val="en-AU"/>
+        </w:rPr>
+        <w:t>one dimensional</w:t>
+      </w:r>
+      <w:proofErr w:type="gramEnd"/>
+      <w:r>
+        <w:rPr>
+          <w:lang w:val="en-AU"/>
+        </w:rPr>
+        <w:t xml:space="preserve"> table) </w:t>
       </w:r>
       <w:r>
         <w:rPr>
@@ -2697,18 +3481,41 @@
           <w:lang w:val="en-AU"/>
         </w:rPr>
       </w:pPr>
-      <w:r>
-        <w:rPr>
-          <w:b/>
-          <w:lang w:val="en-AU"/>
-        </w:rPr>
-        <w:t>UVa 10616 - Divisible Group Sum *</w:t>
-      </w:r>
-      <w:r>
-        <w:rPr>
-          <w:lang w:val="en-AU"/>
-        </w:rPr>
-        <w:t xml:space="preserve"> (input can be -ve, use long long) </w:t>
+      <w:proofErr w:type="spellStart"/>
+      <w:r>
+        <w:rPr>
+          <w:b/>
+          <w:lang w:val="en-AU"/>
+        </w:rPr>
+        <w:t>UVa</w:t>
+      </w:r>
+      <w:proofErr w:type="spellEnd"/>
+      <w:r>
+        <w:rPr>
+          <w:b/>
+          <w:lang w:val="en-AU"/>
+        </w:rPr>
+        <w:t xml:space="preserve"> 10616 - Divisible Group Sum *</w:t>
+      </w:r>
+      <w:r>
+        <w:rPr>
+          <w:lang w:val="en-AU"/>
+        </w:rPr>
+        <w:t xml:space="preserve"> (input can be -</w:t>
+      </w:r>
+      <w:proofErr w:type="spellStart"/>
+      <w:r>
+        <w:rPr>
+          <w:lang w:val="en-AU"/>
+        </w:rPr>
+        <w:t>ve</w:t>
+      </w:r>
+      <w:proofErr w:type="spellEnd"/>
+      <w:r>
+        <w:rPr>
+          <w:lang w:val="en-AU"/>
+        </w:rPr>
+        <w:t xml:space="preserve">, use long long) </w:t>
       </w:r>
       <w:r>
         <w:rPr>
@@ -2736,8 +3543,6 @@
         </w:rPr>
         <w:t>Decently difficult knapsack-style problem using a 3D table</w:t>
       </w:r>
-      <w:bookmarkStart w:id="0" w:name="_GoBack"/>
-      <w:bookmarkEnd w:id="0"/>
     </w:p>
     <w:p>
       <w:pPr>
@@ -2756,6 +3561,62 @@
         </w:rPr>
         <w:t>Accepted (Python)</w:t>
       </w:r>
+    </w:p>
+    <w:p>
+      <w:pPr>
+        <w:pStyle w:val="ListParagraph"/>
+        <w:numPr>
+          <w:ilvl w:val="0"/>
+          <w:numId w:val="14"/>
+        </w:numPr>
+        <w:rPr>
+          <w:lang w:val="en-AU"/>
+        </w:rPr>
+      </w:pPr>
+      <w:proofErr w:type="spellStart"/>
+      <w:r>
+        <w:rPr>
+          <w:b/>
+          <w:u w:val="single"/>
+          <w:lang w:val="en-AU"/>
+        </w:rPr>
+        <w:t>UVa</w:t>
+      </w:r>
+      <w:proofErr w:type="spellEnd"/>
+      <w:r>
+        <w:rPr>
+          <w:b/>
+          <w:u w:val="single"/>
+          <w:lang w:val="en-AU"/>
+        </w:rPr>
+        <w:t xml:space="preserve"> 10819 - Trouble of 13-Dots *</w:t>
+      </w:r>
+      <w:r>
+        <w:rPr>
+          <w:lang w:val="en-AU"/>
+        </w:rPr>
+        <w:t xml:space="preserve"> (0-1 knapsack with ‘credit card’ twist!) </w:t>
+      </w:r>
+      <w:r>
+        <w:rPr>
+          <w:rFonts w:ascii="MS Gothic" w:eastAsia="MS Gothic" w:hAnsi="MS Gothic" w:cs="MS Gothic" w:hint="eastAsia"/>
+          <w:lang w:val="en-AU"/>
+        </w:rPr>
+        <w:t> +</w:t>
+      </w:r>
+    </w:p>
+    <w:p>
+      <w:pPr>
+        <w:pStyle w:val="ListParagraph"/>
+        <w:numPr>
+          <w:ilvl w:val="0"/>
+          <w:numId w:val="14"/>
+        </w:numPr>
+        <w:rPr>
+          <w:lang w:val="en-AU"/>
+        </w:rPr>
+      </w:pPr>
     </w:p>
     <w:sectPr>
       <w:pgSz w:w="11900" w:h="16840"/>
@@ -3278,7 +4139,7 @@
   <w:abstractNum w:abstractNumId="5" w15:restartNumberingAfterBreak="0">
     <w:nsid w:val="34DD4462"/>
     <w:multiLevelType w:val="hybridMultilevel"/>
-    <w:tmpl w:val="2EBA1050"/>
+    <w:tmpl w:val="ADF86FDE"/>
     <w:lvl w:ilvl="0" w:tplc="0C090001">
       <w:start w:val="1"/>
       <w:numFmt w:val="bullet"/>
@@ -4728,7 +5589,7 @@
   <w:style w:type="paragraph" w:default="1" w:styleId="Normal">
     <w:name w:val="Normal"/>
     <w:qFormat/>
-    <w:rsid w:val="004E3187"/>
+    <w:rsid w:val="006B1E9C"/>
   </w:style>
   <w:style w:type="paragraph" w:styleId="Heading1">
     <w:name w:val="heading 1"/>

</xml_diff>

<commit_message>
minor updates and incomplete attempts
</commit_message>
<xml_diff>
--- a/CP3 Progress Tracker.docx
+++ b/CP3 Progress Tracker.docx
@@ -1,6 +1,6 @@
 
 <file path=word/document.xml><?xml version="1.0" encoding="utf-8"?>
-<w:document xmlns:wpc="http://schemas.microsoft.com/office/word/2010/wordprocessingCanvas" xmlns:cx="http://schemas.microsoft.com/office/drawing/2014/chartex" xmlns:cx1="http://schemas.microsoft.com/office/drawing/2015/9/8/chartex" xmlns:cx2="http://schemas.microsoft.com/office/drawing/2015/10/21/chartex" xmlns:cx3="http://schemas.microsoft.com/office/drawing/2016/5/9/chartex" xmlns:cx4="http://schemas.microsoft.com/office/drawing/2016/5/10/chartex" xmlns:cx5="http://schemas.microsoft.com/office/drawing/2016/5/11/chartex" xmlns:cx6="http://schemas.microsoft.com/office/drawing/2016/5/12/chartex" xmlns:cx7="http://schemas.microsoft.com/office/drawing/2016/5/13/chartex" xmlns:cx8="http://schemas.microsoft.com/office/drawing/2016/5/14/chartex" xmlns:mc="http://schemas.openxmlformats.org/markup-compatibility/2006" xmlns:aink="http://schemas.microsoft.com/office/drawing/2016/ink" xmlns:am3d="http://schemas.microsoft.com/office/drawing/2017/model3d" xmlns:o="urn:schemas-microsoft-com:office:office" xmlns:r="http://schemas.openxmlformats.org/officeDocument/2006/relationships" xmlns:m="http://schemas.openxmlformats.org/officeDocument/2006/math" xmlns:v="urn:schemas-microsoft-com:vml" xmlns:wp14="http://schemas.microsoft.com/office/word/2010/wordprocessingDrawing" xmlns:wp="http://schemas.openxmlformats.org/drawingml/2006/wordprocessingDrawing" xmlns:w10="urn:schemas-microsoft-com:office:word" xmlns:w="http://schemas.openxmlformats.org/wordprocessingml/2006/main" xmlns:w14="http://schemas.microsoft.com/office/word/2010/wordml" xmlns:w15="http://schemas.microsoft.com/office/word/2012/wordml" xmlns:w16cid="http://schemas.microsoft.com/office/word/2016/wordml/cid" xmlns:w16se="http://schemas.microsoft.com/office/word/2015/wordml/symex" xmlns:wpg="http://schemas.microsoft.com/office/word/2010/wordprocessingGroup" xmlns:wpi="http://schemas.microsoft.com/office/word/2010/wordprocessingInk" xmlns:wne="http://schemas.microsoft.com/office/word/2006/wordml" xmlns:wps="http://schemas.microsoft.com/office/word/2010/wordprocessingShape" mc:Ignorable="w14 w15 w16se w16cid wp14">
+<w:document xmlns:wpc="http://schemas.microsoft.com/office/word/2010/wordprocessingCanvas" xmlns:mo="http://schemas.microsoft.com/office/mac/office/2008/main" xmlns:mc="http://schemas.openxmlformats.org/markup-compatibility/2006" xmlns:mv="urn:schemas-microsoft-com:mac:vml" xmlns:o="urn:schemas-microsoft-com:office:office" xmlns:r="http://schemas.openxmlformats.org/officeDocument/2006/relationships" xmlns:m="http://schemas.openxmlformats.org/officeDocument/2006/math" xmlns:v="urn:schemas-microsoft-com:vml" xmlns:wp14="http://schemas.microsoft.com/office/word/2010/wordprocessingDrawing" xmlns:wp="http://schemas.openxmlformats.org/drawingml/2006/wordprocessingDrawing" xmlns:w10="urn:schemas-microsoft-com:office:word" xmlns:w="http://schemas.openxmlformats.org/wordprocessingml/2006/main" xmlns:w14="http://schemas.microsoft.com/office/word/2010/wordml" xmlns:w15="http://schemas.microsoft.com/office/word/2012/wordml" xmlns:wpg="http://schemas.microsoft.com/office/word/2010/wordprocessingGroup" xmlns:wpi="http://schemas.microsoft.com/office/word/2010/wordprocessingInk" xmlns:wne="http://schemas.microsoft.com/office/word/2006/wordml" xmlns:wps="http://schemas.microsoft.com/office/word/2010/wordprocessingShape" mc:Ignorable="w14 w15 wp14">
   <w:body>
     <w:p>
       <w:pPr>
@@ -79,6 +79,13 @@
     </w:p>
     <w:p>
       <w:pPr>
+        <w:rPr>
+          <w:lang w:val="en-AU"/>
+        </w:rPr>
+      </w:pPr>
+    </w:p>
+    <w:p>
+      <w:pPr>
         <w:pStyle w:val="ListParagraph"/>
         <w:numPr>
           <w:ilvl w:val="0"/>
@@ -88,23 +95,13 @@
           <w:lang w:val="en-AU"/>
         </w:rPr>
       </w:pPr>
-      <w:proofErr w:type="spellStart"/>
-      <w:r>
-        <w:rPr>
-          <w:b/>
-          <w:u w:val="single"/>
-          <w:lang w:val="en-AU"/>
-        </w:rPr>
-        <w:t>UVa</w:t>
-      </w:r>
-      <w:proofErr w:type="spellEnd"/>
-      <w:r>
-        <w:rPr>
-          <w:b/>
-          <w:u w:val="single"/>
-          <w:lang w:val="en-AU"/>
-        </w:rPr>
-        <w:t xml:space="preserve"> 11172 - Relational Operators * </w:t>
+      <w:r>
+        <w:rPr>
+          <w:b/>
+          <w:u w:val="single"/>
+          <w:lang w:val="en-AU"/>
+        </w:rPr>
+        <w:t xml:space="preserve">UVa 11172 - Relational Operators * </w:t>
       </w:r>
       <w:r>
         <w:rPr>
@@ -148,41 +145,13 @@
           <w:lang w:val="en-AU"/>
         </w:rPr>
       </w:pPr>
-      <w:proofErr w:type="spellStart"/>
-      <w:r>
-        <w:rPr>
-          <w:b/>
-          <w:u w:val="single"/>
-          <w:lang w:val="en-AU"/>
-        </w:rPr>
-        <w:t>UVa</w:t>
-      </w:r>
-      <w:proofErr w:type="spellEnd"/>
-      <w:r>
-        <w:rPr>
-          <w:b/>
-          <w:u w:val="single"/>
-          <w:lang w:val="en-AU"/>
-        </w:rPr>
-        <w:t xml:space="preserve"> 11498 - Division of </w:t>
-      </w:r>
-      <w:proofErr w:type="spellStart"/>
-      <w:r>
-        <w:rPr>
-          <w:b/>
-          <w:u w:val="single"/>
-          <w:lang w:val="en-AU"/>
-        </w:rPr>
-        <w:t>Nlogonia</w:t>
-      </w:r>
-      <w:proofErr w:type="spellEnd"/>
-      <w:r>
-        <w:rPr>
-          <w:b/>
-          <w:u w:val="single"/>
-          <w:lang w:val="en-AU"/>
-        </w:rPr>
-        <w:t xml:space="preserve"> * </w:t>
+      <w:r>
+        <w:rPr>
+          <w:b/>
+          <w:u w:val="single"/>
+          <w:lang w:val="en-AU"/>
+        </w:rPr>
+        <w:t xml:space="preserve">UVa 11498 - Division of Nlogonia * </w:t>
       </w:r>
       <w:r>
         <w:rPr>
@@ -228,23 +197,13 @@
           <w:lang w:val="en-AU"/>
         </w:rPr>
       </w:pPr>
-      <w:proofErr w:type="spellStart"/>
-      <w:r>
-        <w:rPr>
-          <w:b/>
-          <w:u w:val="single"/>
-          <w:lang w:val="en-AU"/>
-        </w:rPr>
-        <w:t>UVa</w:t>
-      </w:r>
-      <w:proofErr w:type="spellEnd"/>
-      <w:r>
-        <w:rPr>
-          <w:b/>
-          <w:u w:val="single"/>
-          <w:lang w:val="en-AU"/>
-        </w:rPr>
-        <w:t xml:space="preserve"> 11727 - Cost Cutting *</w:t>
+      <w:r>
+        <w:rPr>
+          <w:b/>
+          <w:u w:val="single"/>
+          <w:lang w:val="en-AU"/>
+        </w:rPr>
+        <w:t>UVa 11727 - Cost Cutting *</w:t>
       </w:r>
       <w:r>
         <w:rPr>
@@ -303,16 +262,22 @@
           <w:lang w:val="en-AU"/>
         </w:rPr>
       </w:pPr>
-      <w:proofErr w:type="spellStart"/>
-      <w:r>
-        <w:rPr>
-          <w:b/>
-          <w:u w:val="single"/>
-          <w:lang w:val="en-AU"/>
-        </w:rPr>
-        <w:t>UVa</w:t>
-      </w:r>
-      <w:proofErr w:type="spellEnd"/>
+      <w:r>
+        <w:rPr>
+          <w:b/>
+          <w:u w:val="single"/>
+          <w:lang w:val="en-AU"/>
+        </w:rPr>
+        <w:t xml:space="preserve">UVa </w:t>
+      </w:r>
+      <w:r>
+        <w:rPr>
+          <w:b/>
+          <w:u w:val="single"/>
+          <w:lang w:val="en-AU"/>
+        </w:rPr>
+        <w:t>10114</w:t>
+      </w:r>
       <w:r>
         <w:rPr>
           <w:b/>
@@ -327,7 +292,7 @@
           <w:u w:val="single"/>
           <w:lang w:val="en-AU"/>
         </w:rPr>
-        <w:t>10114</w:t>
+        <w:t>–</w:t>
       </w:r>
       <w:r>
         <w:rPr>
@@ -343,33 +308,7 @@
           <w:u w:val="single"/>
           <w:lang w:val="en-AU"/>
         </w:rPr>
-        <w:t>–</w:t>
-      </w:r>
-      <w:r>
-        <w:rPr>
-          <w:b/>
-          <w:u w:val="single"/>
-          <w:lang w:val="en-AU"/>
-        </w:rPr>
-        <w:t xml:space="preserve"> </w:t>
-      </w:r>
-      <w:proofErr w:type="spellStart"/>
-      <w:r>
-        <w:rPr>
-          <w:b/>
-          <w:u w:val="single"/>
-          <w:lang w:val="en-AU"/>
-        </w:rPr>
-        <w:t>Loansome</w:t>
-      </w:r>
-      <w:proofErr w:type="spellEnd"/>
-      <w:r>
-        <w:rPr>
-          <w:b/>
-          <w:u w:val="single"/>
-          <w:lang w:val="en-AU"/>
-        </w:rPr>
-        <w:t xml:space="preserve"> Car Buyer</w:t>
+        <w:t>Loansome Car Buyer</w:t>
       </w:r>
       <w:r>
         <w:rPr>
@@ -427,23 +366,13 @@
           <w:lang w:val="en-AU"/>
         </w:rPr>
       </w:pPr>
-      <w:proofErr w:type="spellStart"/>
-      <w:r>
-        <w:rPr>
-          <w:b/>
-          <w:u w:val="single"/>
-          <w:lang w:val="en-AU"/>
-        </w:rPr>
-        <w:t>UVa</w:t>
-      </w:r>
-      <w:proofErr w:type="spellEnd"/>
-      <w:r>
-        <w:rPr>
-          <w:b/>
-          <w:u w:val="single"/>
-          <w:lang w:val="en-AU"/>
-        </w:rPr>
-        <w:t xml:space="preserve"> 11559 – Event Planning *</w:t>
+      <w:r>
+        <w:rPr>
+          <w:b/>
+          <w:u w:val="single"/>
+          <w:lang w:val="en-AU"/>
+        </w:rPr>
+        <w:t>UVa 11559 – Event Planning *</w:t>
       </w:r>
       <w:r>
         <w:rPr>
@@ -487,23 +416,13 @@
           <w:lang w:val="en-AU"/>
         </w:rPr>
       </w:pPr>
-      <w:proofErr w:type="spellStart"/>
-      <w:r>
-        <w:rPr>
-          <w:b/>
-          <w:u w:val="single"/>
-          <w:lang w:val="en-AU"/>
-        </w:rPr>
-        <w:t>UVa</w:t>
-      </w:r>
-      <w:proofErr w:type="spellEnd"/>
-      <w:r>
-        <w:rPr>
-          <w:b/>
-          <w:u w:val="single"/>
-          <w:lang w:val="en-AU"/>
-        </w:rPr>
-        <w:t xml:space="preserve"> 11799 – Horror Dash *</w:t>
+      <w:r>
+        <w:rPr>
+          <w:b/>
+          <w:u w:val="single"/>
+          <w:lang w:val="en-AU"/>
+        </w:rPr>
+        <w:t>UVa 11799 – Horror Dash *</w:t>
       </w:r>
       <w:r>
         <w:rPr>
@@ -574,23 +493,13 @@
           <w:lang w:val="en-AU"/>
         </w:rPr>
       </w:pPr>
-      <w:proofErr w:type="spellStart"/>
-      <w:r>
-        <w:rPr>
-          <w:b/>
-          <w:u w:val="single"/>
-          <w:lang w:val="en-AU"/>
-        </w:rPr>
-        <w:t>UVa</w:t>
-      </w:r>
-      <w:proofErr w:type="spellEnd"/>
-      <w:r>
-        <w:rPr>
-          <w:b/>
-          <w:u w:val="single"/>
-          <w:lang w:val="en-AU"/>
-        </w:rPr>
-        <w:t xml:space="preserve"> 00573 – The Snail *</w:t>
+      <w:r>
+        <w:rPr>
+          <w:b/>
+          <w:u w:val="single"/>
+          <w:lang w:val="en-AU"/>
+        </w:rPr>
+        <w:t>UVa 00573 – The Snail *</w:t>
       </w:r>
       <w:r>
         <w:rPr>
@@ -628,23 +537,13 @@
           <w:lang w:val="en-AU"/>
         </w:rPr>
       </w:pPr>
-      <w:proofErr w:type="spellStart"/>
-      <w:r>
-        <w:rPr>
-          <w:b/>
-          <w:u w:val="single"/>
-          <w:lang w:val="en-AU"/>
-        </w:rPr>
-        <w:t>UVa</w:t>
-      </w:r>
-      <w:proofErr w:type="spellEnd"/>
-      <w:r>
-        <w:rPr>
-          <w:b/>
-          <w:u w:val="single"/>
-          <w:lang w:val="en-AU"/>
-        </w:rPr>
-        <w:t xml:space="preserve"> 10141 – Request for Proposal *</w:t>
+      <w:r>
+        <w:rPr>
+          <w:b/>
+          <w:u w:val="single"/>
+          <w:lang w:val="en-AU"/>
+        </w:rPr>
+        <w:t>UVa 10141 – Request for Proposal *</w:t>
       </w:r>
       <w:r>
         <w:rPr>
@@ -682,23 +581,13 @@
           <w:lang w:val="en-AU"/>
         </w:rPr>
       </w:pPr>
-      <w:proofErr w:type="spellStart"/>
-      <w:r>
-        <w:rPr>
-          <w:b/>
-          <w:u w:val="single"/>
-          <w:lang w:val="en-AU"/>
-        </w:rPr>
-        <w:t>UVa</w:t>
-      </w:r>
-      <w:proofErr w:type="spellEnd"/>
-      <w:r>
-        <w:rPr>
-          <w:b/>
-          <w:u w:val="single"/>
-          <w:lang w:val="en-AU"/>
-        </w:rPr>
-        <w:t xml:space="preserve"> 11507 – Bender B. Rodriguez *</w:t>
+      <w:r>
+        <w:rPr>
+          <w:b/>
+          <w:u w:val="single"/>
+          <w:lang w:val="en-AU"/>
+        </w:rPr>
+        <w:t>UVa 11507 – Bender B. Rodriguez *</w:t>
       </w:r>
       <w:r>
         <w:rPr>
@@ -781,6 +670,13 @@
     </w:p>
     <w:p>
       <w:pPr>
+        <w:rPr>
+          <w:lang w:val="en-AU"/>
+        </w:rPr>
+      </w:pPr>
+    </w:p>
+    <w:p>
+      <w:pPr>
         <w:pStyle w:val="ListParagraph"/>
         <w:numPr>
           <w:ilvl w:val="0"/>
@@ -790,23 +686,13 @@
           <w:lang w:val="en-AU"/>
         </w:rPr>
       </w:pPr>
-      <w:proofErr w:type="spellStart"/>
-      <w:r>
-        <w:rPr>
-          <w:b/>
-          <w:u w:val="single"/>
-          <w:lang w:val="en-AU"/>
-        </w:rPr>
-        <w:t>UVa</w:t>
-      </w:r>
-      <w:proofErr w:type="spellEnd"/>
-      <w:r>
-        <w:rPr>
-          <w:b/>
-          <w:u w:val="single"/>
-          <w:lang w:val="en-AU"/>
-        </w:rPr>
-        <w:t xml:space="preserve"> 00462 - Bridge Hand Evaluator *</w:t>
+      <w:r>
+        <w:rPr>
+          <w:b/>
+          <w:u w:val="single"/>
+          <w:lang w:val="en-AU"/>
+        </w:rPr>
+        <w:t>UVa 00462 - Bridge Hand Evaluator *</w:t>
       </w:r>
       <w:r>
         <w:rPr>
@@ -852,23 +738,13 @@
           <w:lang w:val="en-AU"/>
         </w:rPr>
       </w:pPr>
-      <w:proofErr w:type="spellStart"/>
-      <w:r>
-        <w:rPr>
-          <w:b/>
-          <w:u w:val="single"/>
-          <w:lang w:val="en-AU"/>
-        </w:rPr>
-        <w:t>UVa</w:t>
-      </w:r>
-      <w:proofErr w:type="spellEnd"/>
-      <w:r>
-        <w:rPr>
-          <w:b/>
-          <w:u w:val="single"/>
-          <w:lang w:val="en-AU"/>
-        </w:rPr>
-        <w:t xml:space="preserve"> 10646 - What is the Card? * </w:t>
+      <w:r>
+        <w:rPr>
+          <w:b/>
+          <w:u w:val="single"/>
+          <w:lang w:val="en-AU"/>
+        </w:rPr>
+        <w:t xml:space="preserve">UVa 10646 - What is the Card? * </w:t>
       </w:r>
       <w:r>
         <w:rPr>
@@ -934,41 +810,13 @@
           <w:lang w:val="en-AU"/>
         </w:rPr>
       </w:pPr>
-      <w:proofErr w:type="spellStart"/>
-      <w:r>
-        <w:rPr>
-          <w:b/>
-          <w:u w:val="single"/>
-          <w:lang w:val="en-AU"/>
-        </w:rPr>
-        <w:t>UVa</w:t>
-      </w:r>
-      <w:proofErr w:type="spellEnd"/>
-      <w:r>
-        <w:rPr>
-          <w:b/>
-          <w:u w:val="single"/>
-          <w:lang w:val="en-AU"/>
-        </w:rPr>
-        <w:t xml:space="preserve"> 12247 - </w:t>
-      </w:r>
-      <w:proofErr w:type="spellStart"/>
-      <w:r>
-        <w:rPr>
-          <w:b/>
-          <w:u w:val="single"/>
-          <w:lang w:val="en-AU"/>
-        </w:rPr>
-        <w:t>Jollo</w:t>
-      </w:r>
-      <w:proofErr w:type="spellEnd"/>
-      <w:r>
-        <w:rPr>
-          <w:b/>
-          <w:u w:val="single"/>
-          <w:lang w:val="en-AU"/>
-        </w:rPr>
-        <w:t xml:space="preserve"> *</w:t>
+      <w:r>
+        <w:rPr>
+          <w:b/>
+          <w:u w:val="single"/>
+          <w:lang w:val="en-AU"/>
+        </w:rPr>
+        <w:t>UVa 12247 - Jollo *</w:t>
       </w:r>
       <w:r>
         <w:rPr>
@@ -1059,23 +907,13 @@
           <w:lang w:val="en-AU"/>
         </w:rPr>
       </w:pPr>
-      <w:proofErr w:type="spellStart"/>
-      <w:r>
-        <w:rPr>
-          <w:b/>
-          <w:u w:val="single"/>
-          <w:lang w:val="en-AU"/>
-        </w:rPr>
-        <w:t>UVa</w:t>
-      </w:r>
-      <w:proofErr w:type="spellEnd"/>
-      <w:r>
-        <w:rPr>
-          <w:b/>
-          <w:u w:val="single"/>
-          <w:lang w:val="en-AU"/>
-        </w:rPr>
-        <w:t xml:space="preserve"> 00278 - Chess *</w:t>
+      <w:r>
+        <w:rPr>
+          <w:b/>
+          <w:u w:val="single"/>
+          <w:lang w:val="en-AU"/>
+        </w:rPr>
+        <w:t>UVa 00278 - Chess *</w:t>
       </w:r>
       <w:r>
         <w:rPr>
@@ -1121,23 +959,13 @@
           <w:lang w:val="en-AU"/>
         </w:rPr>
       </w:pPr>
-      <w:proofErr w:type="spellStart"/>
-      <w:r>
-        <w:rPr>
-          <w:b/>
-          <w:u w:val="single"/>
-          <w:lang w:val="en-AU"/>
-        </w:rPr>
-        <w:t>UVa</w:t>
-      </w:r>
-      <w:proofErr w:type="spellEnd"/>
-      <w:r>
-        <w:rPr>
-          <w:b/>
-          <w:u w:val="single"/>
-          <w:lang w:val="en-AU"/>
-        </w:rPr>
-        <w:t xml:space="preserve"> 00696 - How Many Knights *</w:t>
+      <w:r>
+        <w:rPr>
+          <w:b/>
+          <w:u w:val="single"/>
+          <w:lang w:val="en-AU"/>
+        </w:rPr>
+        <w:t>UVa 00696 - How Many Knights *</w:t>
       </w:r>
       <w:r>
         <w:rPr>
@@ -1183,23 +1011,13 @@
           <w:highlight w:val="yellow"/>
         </w:rPr>
       </w:pPr>
-      <w:proofErr w:type="spellStart"/>
       <w:r>
         <w:rPr>
           <w:b/>
           <w:highlight w:val="yellow"/>
           <w:u w:val="single"/>
         </w:rPr>
-        <w:t>UVa</w:t>
-      </w:r>
-      <w:proofErr w:type="spellEnd"/>
-      <w:r>
-        <w:rPr>
-          <w:b/>
-          <w:highlight w:val="yellow"/>
-          <w:u w:val="single"/>
-        </w:rPr>
-        <w:t xml:space="preserve"> 10284 - Chessboard in FEN *</w:t>
+        <w:t>UVa 10284 - Chessboard in FEN *</w:t>
       </w:r>
       <w:r>
         <w:rPr>
@@ -1231,21 +1049,7 @@
         <w:rPr>
           <w:lang w:val="en-AU"/>
         </w:rPr>
-        <w:t xml:space="preserve">Passes all </w:t>
-      </w:r>
-      <w:proofErr w:type="spellStart"/>
-      <w:r>
-        <w:rPr>
-          <w:lang w:val="en-AU"/>
-        </w:rPr>
-        <w:t>uDebug</w:t>
-      </w:r>
-      <w:proofErr w:type="spellEnd"/>
-      <w:r>
-        <w:rPr>
-          <w:lang w:val="en-AU"/>
-        </w:rPr>
-        <w:t xml:space="preserve"> cases but gets Wrong Answer</w:t>
+        <w:t>Passes all uDebug cases but gets Wrong Answer</w:t>
       </w:r>
     </w:p>
     <w:p>
@@ -1301,21 +1105,12 @@
           <w:numId w:val="10"/>
         </w:numPr>
       </w:pPr>
-      <w:proofErr w:type="spellStart"/>
-      <w:r>
-        <w:rPr>
-          <w:b/>
-          <w:u w:val="single"/>
-        </w:rPr>
-        <w:t>UVa</w:t>
-      </w:r>
-      <w:proofErr w:type="spellEnd"/>
-      <w:r>
-        <w:rPr>
-          <w:b/>
-          <w:u w:val="single"/>
-        </w:rPr>
-        <w:t xml:space="preserve"> 00489 - Hangman Judge *</w:t>
+      <w:r>
+        <w:rPr>
+          <w:b/>
+          <w:u w:val="single"/>
+        </w:rPr>
+        <w:t>UVa 00489 - Hangman Judge *</w:t>
       </w:r>
       <w:r>
         <w:t xml:space="preserve"> (just do as asked)</w:t>
@@ -1348,32 +1143,15 @@
           <w:numId w:val="10"/>
         </w:numPr>
       </w:pPr>
-      <w:proofErr w:type="spellStart"/>
-      <w:r>
-        <w:rPr>
-          <w:b/>
-          <w:u w:val="single"/>
-        </w:rPr>
-        <w:t>UVa</w:t>
-      </w:r>
-      <w:proofErr w:type="spellEnd"/>
-      <w:r>
-        <w:rPr>
-          <w:b/>
-          <w:u w:val="single"/>
-        </w:rPr>
-        <w:t xml:space="preserve"> 10189 - Minesweeper *</w:t>
-      </w:r>
-      <w:r>
-        <w:t xml:space="preserve"> (simulate Minesweeper, similar to </w:t>
-      </w:r>
-      <w:proofErr w:type="spellStart"/>
-      <w:r>
-        <w:t>UVa</w:t>
-      </w:r>
-      <w:proofErr w:type="spellEnd"/>
-      <w:r>
-        <w:t xml:space="preserve"> 10279) </w:t>
+      <w:r>
+        <w:rPr>
+          <w:b/>
+          <w:u w:val="single"/>
+        </w:rPr>
+        <w:t>UVa 10189 - Minesweeper *</w:t>
+      </w:r>
+      <w:r>
+        <w:t xml:space="preserve"> (simulate Minesweeper, similar to UVa 10279) </w:t>
       </w:r>
     </w:p>
     <w:p>
@@ -1429,21 +1207,12 @@
           <w:numId w:val="11"/>
         </w:numPr>
       </w:pPr>
-      <w:proofErr w:type="spellStart"/>
-      <w:r>
-        <w:rPr>
-          <w:b/>
-          <w:u w:val="single"/>
-        </w:rPr>
-        <w:t>UVa</w:t>
-      </w:r>
-      <w:proofErr w:type="spellEnd"/>
-      <w:r>
-        <w:rPr>
-          <w:b/>
-          <w:u w:val="single"/>
-        </w:rPr>
-        <w:t xml:space="preserve"> 00401 - Palindromes *</w:t>
+      <w:r>
+        <w:rPr>
+          <w:b/>
+          <w:u w:val="single"/>
+        </w:rPr>
+        <w:t>UVa 00401 - Palindromes *</w:t>
       </w:r>
       <w:r>
         <w:t xml:space="preserve"> (simple palindrome check)</w:t>
@@ -1476,21 +1245,12 @@
           <w:numId w:val="11"/>
         </w:numPr>
       </w:pPr>
-      <w:proofErr w:type="spellStart"/>
-      <w:r>
-        <w:rPr>
-          <w:b/>
-          <w:u w:val="single"/>
-        </w:rPr>
-        <w:t>UVa</w:t>
-      </w:r>
-      <w:proofErr w:type="spellEnd"/>
-      <w:r>
-        <w:rPr>
-          <w:b/>
-          <w:u w:val="single"/>
-        </w:rPr>
-        <w:t xml:space="preserve"> 11221 - Magic Square Palindrome *</w:t>
+      <w:r>
+        <w:rPr>
+          <w:b/>
+          <w:u w:val="single"/>
+        </w:rPr>
+        <w:t>UVa 11221 - Magic Square Palindrome *</w:t>
       </w:r>
       <w:r>
         <w:t xml:space="preserve"> (we deal with a matrix) </w:t>
@@ -1557,57 +1317,19 @@
           <w:lang w:val="en-AU"/>
         </w:rPr>
       </w:pPr>
-      <w:proofErr w:type="spellStart"/>
-      <w:r>
-        <w:rPr>
-          <w:b/>
-          <w:u w:val="single"/>
-          <w:lang w:val="en-AU"/>
-        </w:rPr>
-        <w:t>UVa</w:t>
-      </w:r>
-      <w:proofErr w:type="spellEnd"/>
-      <w:r>
-        <w:rPr>
-          <w:b/>
-          <w:u w:val="single"/>
-          <w:lang w:val="en-AU"/>
-        </w:rPr>
-        <w:t xml:space="preserve"> 10038 - Jolly Jumpers *</w:t>
-      </w:r>
-      <w:r>
-        <w:rPr>
-          <w:lang w:val="en-AU"/>
-        </w:rPr>
-        <w:t xml:space="preserve"> (use 1D </w:t>
-      </w:r>
-      <w:proofErr w:type="spellStart"/>
-      <w:r>
-        <w:rPr>
-          <w:lang w:val="en-AU"/>
-        </w:rPr>
-        <w:t>boolean</w:t>
-      </w:r>
-      <w:proofErr w:type="spellEnd"/>
-      <w:r>
-        <w:rPr>
-          <w:lang w:val="en-AU"/>
-        </w:rPr>
-        <w:t xml:space="preserve"> flags to check [</w:t>
-      </w:r>
-      <w:proofErr w:type="gramStart"/>
-      <w:r>
-        <w:rPr>
-          <w:lang w:val="en-AU"/>
-        </w:rPr>
-        <w:t>1..</w:t>
-      </w:r>
-      <w:proofErr w:type="gramEnd"/>
-      <w:r>
-        <w:rPr>
-          <w:lang w:val="en-AU"/>
-        </w:rPr>
-        <w:t xml:space="preserve">n − 1]) </w:t>
+      <w:r>
+        <w:rPr>
+          <w:b/>
+          <w:u w:val="single"/>
+          <w:lang w:val="en-AU"/>
+        </w:rPr>
+        <w:t>UVa 10038 - Jolly Jumpers *</w:t>
+      </w:r>
+      <w:r>
+        <w:rPr>
+          <w:lang w:val="en-AU"/>
+        </w:rPr>
+        <w:t xml:space="preserve"> (use 1D boolean flags to check [1..n − 1]) </w:t>
       </w:r>
     </w:p>
     <w:p>
@@ -1640,7 +1362,6 @@
           <w:lang w:val="en-AU"/>
         </w:rPr>
       </w:pPr>
-      <w:proofErr w:type="spellStart"/>
       <w:r>
         <w:rPr>
           <w:b/>
@@ -1648,24 +1369,284 @@
           <w:u w:val="single"/>
           <w:lang w:val="en-AU"/>
         </w:rPr>
-        <w:t>UVa</w:t>
-      </w:r>
-      <w:proofErr w:type="spellEnd"/>
-      <w:r>
-        <w:rPr>
-          <w:b/>
+        <w:t>UVa 11340 - Newspaper *</w:t>
+      </w:r>
+      <w:r>
+        <w:rPr>
           <w:highlight w:val="yellow"/>
-          <w:u w:val="single"/>
-          <w:lang w:val="en-AU"/>
-        </w:rPr>
-        <w:t xml:space="preserve"> 11340 - Newspaper *</w:t>
-      </w:r>
-      <w:r>
+          <w:lang w:val="en-AU"/>
+        </w:rPr>
+        <w:t xml:space="preserve"> (DAT; see Hashing in Section 2.3) </w:t>
+      </w:r>
+    </w:p>
+    <w:p>
+      <w:pPr>
+        <w:pStyle w:val="ListParagraph"/>
+        <w:numPr>
+          <w:ilvl w:val="1"/>
+          <w:numId w:val="12"/>
+        </w:numPr>
+        <w:rPr>
+          <w:lang w:val="en-AU"/>
+        </w:rPr>
+      </w:pPr>
+      <w:r>
+        <w:rPr>
+          <w:lang w:val="en-AU"/>
+        </w:rPr>
+        <w:t>TLE</w:t>
+      </w:r>
+      <w:r>
+        <w:rPr>
+          <w:lang w:val="en-AU"/>
+        </w:rPr>
+        <w:t xml:space="preserve"> (Python)</w:t>
+      </w:r>
+    </w:p>
+    <w:p>
+      <w:pPr>
+        <w:pStyle w:val="ListParagraph"/>
+        <w:numPr>
+          <w:ilvl w:val="1"/>
+          <w:numId w:val="12"/>
+        </w:numPr>
+        <w:rPr>
+          <w:lang w:val="en-AU"/>
+        </w:rPr>
+      </w:pPr>
+      <w:r>
+        <w:rPr>
+          <w:lang w:val="en-AU"/>
+        </w:rPr>
+        <w:t>Accepted (C++)</w:t>
+      </w:r>
+    </w:p>
+    <w:p>
+      <w:pPr>
+        <w:pStyle w:val="ListParagraph"/>
+        <w:numPr>
+          <w:ilvl w:val="0"/>
+          <w:numId w:val="12"/>
+        </w:numPr>
+        <w:rPr>
+          <w:lang w:val="en-AU"/>
+        </w:rPr>
+      </w:pPr>
+      <w:r>
+        <w:rPr>
+          <w:b/>
+          <w:u w:val="single"/>
+          <w:lang w:val="en-AU"/>
+        </w:rPr>
+        <w:t>UVa 12356 - Army Buddies *</w:t>
+      </w:r>
+      <w:r>
+        <w:rPr>
+          <w:lang w:val="en-AU"/>
+        </w:rPr>
+        <w:t xml:space="preserve"> (similar to deletion in doubly linked lists, </w:t>
+      </w:r>
+      <w:r>
+        <w:rPr>
+          <w:lang w:val="en-AU"/>
+        </w:rPr>
+        <w:t xml:space="preserve">but we can still use a 1D array for the underlying data structure) </w:t>
+      </w:r>
+    </w:p>
+    <w:p>
+      <w:pPr>
+        <w:pStyle w:val="ListParagraph"/>
+        <w:numPr>
+          <w:ilvl w:val="1"/>
+          <w:numId w:val="12"/>
+        </w:numPr>
+        <w:rPr>
+          <w:lang w:val="en-AU"/>
+        </w:rPr>
+      </w:pPr>
+      <w:r>
+        <w:rPr>
+          <w:lang w:val="en-AU"/>
+        </w:rPr>
+        <w:t>TLE (Python)</w:t>
+      </w:r>
+    </w:p>
+    <w:p>
+      <w:pPr>
+        <w:pStyle w:val="ListParagraph"/>
+        <w:numPr>
+          <w:ilvl w:val="1"/>
+          <w:numId w:val="12"/>
+        </w:numPr>
+        <w:rPr>
+          <w:lang w:val="en-AU"/>
+        </w:rPr>
+      </w:pPr>
+      <w:r>
+        <w:rPr>
+          <w:lang w:val="en-AU"/>
+        </w:rPr>
+        <w:t>Accepted (C++)</w:t>
+      </w:r>
+    </w:p>
+    <w:p>
+      <w:pPr>
+        <w:rPr>
+          <w:lang w:val="en-AU"/>
+        </w:rPr>
+      </w:pPr>
+    </w:p>
+    <w:p>
+      <w:pPr>
+        <w:rPr>
+          <w:lang w:val="en-AU"/>
+        </w:rPr>
+      </w:pPr>
+      <w:r>
+        <w:rPr>
+          <w:lang w:val="en-AU"/>
+        </w:rPr>
+        <w:t xml:space="preserve">2D Array </w:t>
+      </w:r>
+    </w:p>
+    <w:p>
+      <w:pPr>
+        <w:tabs>
+          <w:tab w:val="left" w:pos="3478"/>
+        </w:tabs>
+        <w:rPr>
+          <w:b/>
+          <w:u w:val="single"/>
+          <w:lang w:val="en-AU"/>
+        </w:rPr>
+      </w:pPr>
+      <w:r>
+        <w:rPr>
+          <w:lang w:val="en-AU"/>
+        </w:rPr>
+        <w:tab/>
+      </w:r>
+    </w:p>
+    <w:p>
+      <w:pPr>
+        <w:pStyle w:val="ListParagraph"/>
+        <w:numPr>
+          <w:ilvl w:val="0"/>
+          <w:numId w:val="12"/>
+        </w:numPr>
+      </w:pPr>
+      <w:r>
+        <w:rPr>
+          <w:b/>
+          <w:u w:val="single"/>
+        </w:rPr>
+        <w:t>UVa 10855 - Rotated squares *</w:t>
+      </w:r>
+      <w:r>
+        <w:t xml:space="preserve"> (string array, 90o clockwise rotation) </w:t>
+      </w:r>
+      <w:r>
+        <w:rPr>
+          <w:rFonts w:ascii="MS Mincho" w:eastAsia="MS Mincho" w:hAnsi="MS Mincho" w:cs="MS Mincho"/>
+        </w:rPr>
+        <w:t> +</w:t>
+      </w:r>
+    </w:p>
+    <w:p>
+      <w:pPr>
+        <w:pStyle w:val="ListParagraph"/>
+        <w:numPr>
+          <w:ilvl w:val="1"/>
+          <w:numId w:val="12"/>
+        </w:numPr>
+      </w:pPr>
+      <w:r>
+        <w:t>Accepted (C++)</w:t>
+      </w:r>
+    </w:p>
+    <w:p>
+      <w:pPr>
+        <w:pStyle w:val="ListParagraph"/>
+        <w:numPr>
+          <w:ilvl w:val="1"/>
+          <w:numId w:val="12"/>
+        </w:numPr>
+      </w:pPr>
+      <w:r>
+        <w:t>TLE (Python)</w:t>
+      </w:r>
+    </w:p>
+    <w:p>
+      <w:pPr>
+        <w:pStyle w:val="ListParagraph"/>
+        <w:numPr>
+          <w:ilvl w:val="0"/>
+          <w:numId w:val="12"/>
+        </w:numPr>
+      </w:pPr>
+      <w:r>
+        <w:rPr>
+          <w:b/>
+          <w:u w:val="single"/>
+        </w:rPr>
+        <w:t>UVa 10920 - Spiral Tap *</w:t>
+      </w:r>
+      <w:r>
+        <w:t xml:space="preserve"> (simulate the process) </w:t>
+      </w:r>
+      <w:r>
+        <w:rPr>
+          <w:rFonts w:ascii="MS Mincho" w:eastAsia="MS Mincho" w:hAnsi="MS Mincho" w:cs="MS Mincho"/>
+        </w:rPr>
+        <w:t> +</w:t>
+      </w:r>
+    </w:p>
+    <w:p>
+      <w:pPr>
+        <w:pStyle w:val="ListParagraph"/>
+        <w:numPr>
+          <w:ilvl w:val="1"/>
+          <w:numId w:val="12"/>
+        </w:numPr>
+      </w:pPr>
+      <w:r>
+        <w:t>Accepted (C++)</w:t>
+      </w:r>
+    </w:p>
+    <w:p>
+      <w:pPr>
+        <w:pStyle w:val="ListParagraph"/>
+        <w:numPr>
+          <w:ilvl w:val="0"/>
+          <w:numId w:val="12"/>
+        </w:numPr>
         <w:rPr>
           <w:highlight w:val="yellow"/>
-          <w:lang w:val="en-AU"/>
-        </w:rPr>
-        <w:t xml:space="preserve"> (DAT; see Hashing in Section 2.3) </w:t>
+        </w:rPr>
+      </w:pPr>
+      <w:r>
+        <w:rPr>
+          <w:b/>
+          <w:highlight w:val="yellow"/>
+          <w:u w:val="single"/>
+        </w:rPr>
+        <w:t>UVa 11581 - Grid Successors *</w:t>
+      </w:r>
+      <w:r>
+        <w:rPr>
+          <w:highlight w:val="yellow"/>
+        </w:rPr>
+        <w:t xml:space="preserve"> (simulate the process) </w:t>
+      </w:r>
+      <w:r>
+        <w:rPr>
+          <w:rFonts w:ascii="MS Mincho" w:eastAsia="MS Mincho" w:hAnsi="MS Mincho" w:cs="MS Mincho"/>
+          <w:highlight w:val="yellow"/>
+        </w:rPr>
+        <w:t> +</w:t>
       </w:r>
     </w:p>
     <w:p>
@@ -1675,147 +1656,12 @@
           <w:ilvl w:val="1"/>
           <w:numId w:val="12"/>
         </w:numPr>
-        <w:rPr>
-          <w:lang w:val="en-AU"/>
-        </w:rPr>
-      </w:pPr>
-      <w:r>
-        <w:rPr>
-          <w:lang w:val="en-AU"/>
-        </w:rPr>
-        <w:t>TLE</w:t>
-      </w:r>
-      <w:r>
-        <w:rPr>
-          <w:lang w:val="en-AU"/>
-        </w:rPr>
-        <w:t xml:space="preserve"> (Python)</w:t>
-      </w:r>
-    </w:p>
-    <w:p>
-      <w:pPr>
-        <w:pStyle w:val="ListParagraph"/>
-        <w:numPr>
-          <w:ilvl w:val="1"/>
-          <w:numId w:val="12"/>
-        </w:numPr>
-        <w:rPr>
-          <w:lang w:val="en-AU"/>
-        </w:rPr>
-      </w:pPr>
-      <w:r>
-        <w:rPr>
-          <w:lang w:val="en-AU"/>
-        </w:rPr>
-        <w:t>Accepted (C++)</w:t>
-      </w:r>
-    </w:p>
-    <w:p>
-      <w:pPr>
-        <w:pStyle w:val="ListParagraph"/>
-        <w:numPr>
-          <w:ilvl w:val="0"/>
-          <w:numId w:val="12"/>
-        </w:numPr>
-        <w:rPr>
-          <w:lang w:val="en-AU"/>
-        </w:rPr>
-      </w:pPr>
-      <w:proofErr w:type="spellStart"/>
-      <w:r>
-        <w:rPr>
-          <w:b/>
-          <w:u w:val="single"/>
-          <w:lang w:val="en-AU"/>
-        </w:rPr>
-        <w:t>UVa</w:t>
-      </w:r>
-      <w:proofErr w:type="spellEnd"/>
-      <w:r>
-        <w:rPr>
-          <w:b/>
-          <w:u w:val="single"/>
-          <w:lang w:val="en-AU"/>
-        </w:rPr>
-        <w:t xml:space="preserve"> 12356 - Army Buddies *</w:t>
-      </w:r>
-      <w:r>
-        <w:rPr>
-          <w:lang w:val="en-AU"/>
-        </w:rPr>
-        <w:t xml:space="preserve"> (similar to deletion in doubly linked lists, </w:t>
-      </w:r>
-      <w:r>
-        <w:rPr>
-          <w:lang w:val="en-AU"/>
-        </w:rPr>
-        <w:t xml:space="preserve">but we can still use a 1D array for the underlying data structure) </w:t>
-      </w:r>
-    </w:p>
-    <w:p>
-      <w:pPr>
-        <w:pStyle w:val="ListParagraph"/>
-        <w:numPr>
-          <w:ilvl w:val="1"/>
-          <w:numId w:val="12"/>
-        </w:numPr>
-        <w:rPr>
-          <w:lang w:val="en-AU"/>
-        </w:rPr>
-      </w:pPr>
-      <w:r>
-        <w:rPr>
-          <w:lang w:val="en-AU"/>
-        </w:rPr>
-        <w:t>TLE (Python)</w:t>
-      </w:r>
-    </w:p>
-    <w:p>
-      <w:pPr>
-        <w:pStyle w:val="ListParagraph"/>
-        <w:numPr>
-          <w:ilvl w:val="1"/>
-          <w:numId w:val="12"/>
-        </w:numPr>
-        <w:rPr>
-          <w:lang w:val="en-AU"/>
-        </w:rPr>
-      </w:pPr>
-      <w:r>
-        <w:rPr>
-          <w:lang w:val="en-AU"/>
-        </w:rPr>
-        <w:t>Accepted (C++)</w:t>
-      </w:r>
-    </w:p>
-    <w:p>
-      <w:pPr>
-        <w:rPr>
-          <w:lang w:val="en-AU"/>
-        </w:rPr>
-      </w:pPr>
-    </w:p>
-    <w:p>
-      <w:pPr>
-        <w:rPr>
-          <w:lang w:val="en-AU"/>
-        </w:rPr>
-      </w:pPr>
-      <w:r>
-        <w:rPr>
-          <w:lang w:val="en-AU"/>
-        </w:rPr>
-        <w:t xml:space="preserve">2D Array </w:t>
-      </w:r>
-    </w:p>
-    <w:p>
-      <w:pPr>
-        <w:pStyle w:val="ListParagraph"/>
-        <w:numPr>
-          <w:ilvl w:val="0"/>
-          <w:numId w:val="12"/>
-        </w:numPr>
-      </w:pPr>
+      </w:pPr>
+      <w:r>
+        <w:t>Come back to this later – solution probably involves finding the first duplicate grid as the start of an infinite cycle</w:t>
+      </w:r>
+      <w:bookmarkStart w:id="0" w:name="_GoBack"/>
+      <w:bookmarkEnd w:id="0"/>
     </w:p>
     <w:p>
       <w:r>
@@ -1833,18 +1679,11 @@
     </w:p>
     <w:p/>
     <w:p>
-      <w:pPr>
-        <w:rPr>
-          <w:lang w:val="en-AU"/>
-        </w:rPr>
-      </w:pPr>
-      <w:r>
-        <w:rPr>
-          <w:lang w:val="en-AU"/>
-        </w:rPr>
-        <w:t>Iterative 3 (Harder)</w:t>
-      </w:r>
-    </w:p>
+      <w:r>
+        <w:t>Iterative 1 (Linear Scan)</w:t>
+      </w:r>
+    </w:p>
+    <w:p/>
     <w:p>
       <w:pPr>
         <w:pStyle w:val="ListParagraph"/>
@@ -1856,37 +1695,19 @@
           <w:lang w:val="en-AU"/>
         </w:rPr>
       </w:pPr>
-      <w:bookmarkStart w:id="0" w:name="_GoBack"/>
-      <w:proofErr w:type="spellStart"/>
-      <w:r>
-        <w:rPr>
-          <w:b/>
-          <w:u w:val="single"/>
-          <w:lang w:val="en-AU"/>
-        </w:rPr>
-        <w:t>UVa</w:t>
-      </w:r>
-      <w:proofErr w:type="spellEnd"/>
-      <w:r>
-        <w:rPr>
-          <w:b/>
-          <w:u w:val="single"/>
-          <w:lang w:val="en-AU"/>
-        </w:rPr>
-        <w:t xml:space="preserve"> 11236 - Grocery Store *</w:t>
-      </w:r>
-      <w:r>
-        <w:rPr>
-          <w:lang w:val="en-AU"/>
-        </w:rPr>
-        <w:t xml:space="preserve"> </w:t>
-      </w:r>
-      <w:bookmarkEnd w:id="0"/>
-      <w:r>
-        <w:rPr>
-          <w:lang w:val="en-AU"/>
-        </w:rPr>
-        <w:t xml:space="preserve">(3 nested loops for a, b, c; derive d from a, b, c; check if you have 949 lines of output) </w:t>
+      <w:r>
+        <w:rPr>
+          <w:b/>
+          <w:u w:val="single"/>
+          <w:lang w:val="en-AU"/>
+        </w:rPr>
+        <w:t>UVa 00927 - Integer Sequence from ... *</w:t>
+      </w:r>
+      <w:r>
+        <w:rPr>
+          <w:lang w:val="en-AU"/>
+        </w:rPr>
+        <w:t xml:space="preserve"> (use sum of arithmetic series) </w:t>
       </w:r>
       <w:r>
         <w:rPr>
@@ -1912,6 +1733,464 @@
         <w:rPr>
           <w:lang w:val="en-AU"/>
         </w:rPr>
+        <w:t>Accepted</w:t>
+      </w:r>
+    </w:p>
+    <w:p>
+      <w:pPr>
+        <w:pStyle w:val="ListParagraph"/>
+        <w:numPr>
+          <w:ilvl w:val="0"/>
+          <w:numId w:val="12"/>
+        </w:numPr>
+        <w:rPr>
+          <w:lang w:val="en-AU"/>
+        </w:rPr>
+      </w:pPr>
+      <w:r>
+        <w:rPr>
+          <w:b/>
+          <w:lang w:val="en-AU"/>
+        </w:rPr>
+        <w:t>UVa 01237 - Expert Enough *</w:t>
+      </w:r>
+      <w:r>
+        <w:rPr>
+          <w:lang w:val="en-AU"/>
+        </w:rPr>
+        <w:t xml:space="preserve"> (LA 4142, Jakarta08, input is small) </w:t>
+      </w:r>
+      <w:r>
+        <w:rPr>
+          <w:rFonts w:ascii="MS Gothic" w:eastAsia="MS Gothic" w:hAnsi="MS Gothic" w:cs="MS Gothic" w:hint="eastAsia"/>
+          <w:lang w:val="en-AU"/>
+        </w:rPr>
+        <w:t> +</w:t>
+      </w:r>
+    </w:p>
+    <w:p>
+      <w:pPr>
+        <w:pStyle w:val="ListParagraph"/>
+        <w:numPr>
+          <w:ilvl w:val="1"/>
+          <w:numId w:val="12"/>
+        </w:numPr>
+      </w:pPr>
+      <w:r>
+        <w:t>Accepted</w:t>
+      </w:r>
+    </w:p>
+    <w:p>
+      <w:pPr>
+        <w:pStyle w:val="ListParagraph"/>
+        <w:numPr>
+          <w:ilvl w:val="0"/>
+          <w:numId w:val="12"/>
+        </w:numPr>
+        <w:rPr>
+          <w:lang w:val="en-AU"/>
+        </w:rPr>
+      </w:pPr>
+      <w:r>
+        <w:rPr>
+          <w:b/>
+          <w:u w:val="single"/>
+          <w:lang w:val="en-AU"/>
+        </w:rPr>
+        <w:t>UVa 10976 - Fractions Again ? *</w:t>
+      </w:r>
+      <w:r>
+        <w:rPr>
+          <w:lang w:val="en-AU"/>
+        </w:rPr>
+        <w:t xml:space="preserve"> (total solutions is asked upfront; there- fore do brute force twice) </w:t>
+      </w:r>
+      <w:r>
+        <w:rPr>
+          <w:rFonts w:ascii="MS Gothic" w:eastAsia="MS Gothic" w:hAnsi="MS Gothic" w:cs="MS Gothic" w:hint="eastAsia"/>
+          <w:lang w:val="en-AU"/>
+        </w:rPr>
+        <w:t> +</w:t>
+      </w:r>
+    </w:p>
+    <w:p>
+      <w:pPr>
+        <w:pStyle w:val="ListParagraph"/>
+        <w:numPr>
+          <w:ilvl w:val="1"/>
+          <w:numId w:val="12"/>
+        </w:numPr>
+      </w:pPr>
+      <w:r>
+        <w:t>Accepted (C++)</w:t>
+      </w:r>
+    </w:p>
+    <w:p>
+      <w:pPr>
+        <w:pStyle w:val="ListParagraph"/>
+        <w:numPr>
+          <w:ilvl w:val="1"/>
+          <w:numId w:val="12"/>
+        </w:numPr>
+      </w:pPr>
+      <w:r>
+        <w:t>TLE (Python)</w:t>
+      </w:r>
+    </w:p>
+    <w:p/>
+    <w:p>
+      <w:r>
+        <w:t>Iterative 2 (Two Nested Loops)</w:t>
+      </w:r>
+    </w:p>
+    <w:p/>
+    <w:p>
+      <w:pPr>
+        <w:pStyle w:val="ListParagraph"/>
+        <w:numPr>
+          <w:ilvl w:val="0"/>
+          <w:numId w:val="15"/>
+        </w:numPr>
+        <w:rPr>
+          <w:lang w:val="en-AU"/>
+        </w:rPr>
+      </w:pPr>
+      <w:r>
+        <w:rPr>
+          <w:b/>
+          <w:u w:val="single"/>
+          <w:lang w:val="en-AU"/>
+        </w:rPr>
+        <w:t>UVa 01260 - Sales *</w:t>
+      </w:r>
+      <w:r>
+        <w:rPr>
+          <w:lang w:val="en-AU"/>
+        </w:rPr>
+        <w:t xml:space="preserve"> (LA 4843, Daejeon10, check all)</w:t>
+      </w:r>
+      <w:r>
+        <w:rPr>
+          <w:rFonts w:ascii="MS Gothic" w:eastAsia="MS Gothic" w:hAnsi="MS Gothic" w:cs="MS Gothic" w:hint="eastAsia"/>
+          <w:lang w:val="en-AU"/>
+        </w:rPr>
+        <w:t> +</w:t>
+      </w:r>
+    </w:p>
+    <w:p>
+      <w:pPr>
+        <w:pStyle w:val="ListParagraph"/>
+        <w:numPr>
+          <w:ilvl w:val="1"/>
+          <w:numId w:val="15"/>
+        </w:numPr>
+      </w:pPr>
+      <w:r>
+        <w:t>Accepted (C++)</w:t>
+      </w:r>
+    </w:p>
+    <w:p>
+      <w:pPr>
+        <w:pStyle w:val="ListParagraph"/>
+        <w:numPr>
+          <w:ilvl w:val="1"/>
+          <w:numId w:val="15"/>
+        </w:numPr>
+      </w:pPr>
+      <w:r>
+        <w:t>TLE (Python)</w:t>
+      </w:r>
+    </w:p>
+    <w:p>
+      <w:pPr>
+        <w:pStyle w:val="ListParagraph"/>
+        <w:numPr>
+          <w:ilvl w:val="0"/>
+          <w:numId w:val="15"/>
+        </w:numPr>
+      </w:pPr>
+      <w:r>
+        <w:rPr>
+          <w:b/>
+          <w:u w:val="single"/>
+        </w:rPr>
+        <w:t>UVa 10487 - Closest Sums *</w:t>
+      </w:r>
+      <w:r>
+        <w:t xml:space="preserve"> (sort and then do O(n2) pairings) </w:t>
+      </w:r>
+    </w:p>
+    <w:p>
+      <w:pPr>
+        <w:pStyle w:val="ListParagraph"/>
+        <w:numPr>
+          <w:ilvl w:val="1"/>
+          <w:numId w:val="15"/>
+        </w:numPr>
+      </w:pPr>
+      <w:r>
+        <w:t>Accepted (Python) using nlogn method</w:t>
+      </w:r>
+    </w:p>
+    <w:p>
+      <w:pPr>
+        <w:pStyle w:val="ListParagraph"/>
+        <w:numPr>
+          <w:ilvl w:val="0"/>
+          <w:numId w:val="15"/>
+        </w:numPr>
+      </w:pPr>
+      <w:r>
+        <w:rPr>
+          <w:b/>
+          <w:u w:val="single"/>
+        </w:rPr>
+        <w:t>UVa 11242 - Tour de France *</w:t>
+      </w:r>
+      <w:r>
+        <w:t xml:space="preserve"> (plus sorting)</w:t>
+      </w:r>
+      <w:r>
+        <w:rPr>
+          <w:rFonts w:ascii="MS Mincho" w:eastAsia="MS Mincho" w:hAnsi="MS Mincho" w:cs="MS Mincho"/>
+        </w:rPr>
+        <w:t> +</w:t>
+      </w:r>
+    </w:p>
+    <w:p>
+      <w:pPr>
+        <w:pStyle w:val="ListParagraph"/>
+        <w:numPr>
+          <w:ilvl w:val="1"/>
+          <w:numId w:val="15"/>
+        </w:numPr>
+      </w:pPr>
+      <w:r>
+        <w:t>Accepted</w:t>
+      </w:r>
+    </w:p>
+    <w:p/>
+    <w:p>
+      <w:r>
+        <w:t>Iterative 3 (Easier)</w:t>
+      </w:r>
+    </w:p>
+    <w:p/>
+    <w:p>
+      <w:pPr>
+        <w:pStyle w:val="ListParagraph"/>
+        <w:numPr>
+          <w:ilvl w:val="0"/>
+          <w:numId w:val="16"/>
+        </w:numPr>
+      </w:pPr>
+      <w:r>
+        <w:rPr>
+          <w:b/>
+          <w:u w:val="single"/>
+        </w:rPr>
+        <w:t>UVa 00441 - Lotto *</w:t>
+      </w:r>
+      <w:r>
+        <w:t xml:space="preserve"> (6 nested loops) </w:t>
+      </w:r>
+      <w:r>
+        <w:rPr>
+          <w:rFonts w:ascii="MS Mincho" w:eastAsia="MS Mincho" w:hAnsi="MS Mincho" w:cs="MS Mincho"/>
+        </w:rPr>
+        <w:t> +</w:t>
+      </w:r>
+    </w:p>
+    <w:p>
+      <w:pPr>
+        <w:pStyle w:val="ListParagraph"/>
+        <w:numPr>
+          <w:ilvl w:val="1"/>
+          <w:numId w:val="16"/>
+        </w:numPr>
+      </w:pPr>
+      <w:r>
+        <w:t xml:space="preserve">Accepted (Python) – used </w:t>
+      </w:r>
+      <w:r>
+        <w:t>itertools.combinations() instead of loops</w:t>
+      </w:r>
+    </w:p>
+    <w:p>
+      <w:pPr>
+        <w:pStyle w:val="ListParagraph"/>
+        <w:numPr>
+          <w:ilvl w:val="0"/>
+          <w:numId w:val="16"/>
+        </w:numPr>
+      </w:pPr>
+      <w:r>
+        <w:rPr>
+          <w:b/>
+          <w:u w:val="single"/>
+        </w:rPr>
+        <w:t>UVa 00735 - Dart-a-Mania *</w:t>
+      </w:r>
+      <w:r>
+        <w:t xml:space="preserve"> (3 nested loops, then count) </w:t>
+      </w:r>
+      <w:r>
+        <w:rPr>
+          <w:rFonts w:ascii="MS Mincho" w:eastAsia="MS Mincho" w:hAnsi="MS Mincho" w:cs="MS Mincho"/>
+        </w:rPr>
+        <w:t> +</w:t>
+      </w:r>
+    </w:p>
+    <w:p>
+      <w:pPr>
+        <w:pStyle w:val="ListParagraph"/>
+        <w:numPr>
+          <w:ilvl w:val="1"/>
+          <w:numId w:val="16"/>
+        </w:numPr>
+      </w:pPr>
+      <w:r>
+        <w:t>TLE (Python)</w:t>
+      </w:r>
+    </w:p>
+    <w:p>
+      <w:pPr>
+        <w:pStyle w:val="ListParagraph"/>
+        <w:numPr>
+          <w:ilvl w:val="1"/>
+          <w:numId w:val="16"/>
+        </w:numPr>
+      </w:pPr>
+      <w:r>
+        <w:t>Accepted (C++)</w:t>
+      </w:r>
+    </w:p>
+    <w:p>
+      <w:pPr>
+        <w:pStyle w:val="ListParagraph"/>
+        <w:numPr>
+          <w:ilvl w:val="0"/>
+          <w:numId w:val="16"/>
+        </w:numPr>
+      </w:pPr>
+      <w:r>
+        <w:rPr>
+          <w:b/>
+        </w:rPr>
+        <w:t xml:space="preserve">UVa 10102 - The Path in the </w:t>
+      </w:r>
+      <w:r>
+        <w:rPr>
+          <w:b/>
+        </w:rPr>
+        <w:t>Colored Field</w:t>
+      </w:r>
+      <w:r>
+        <w:rPr>
+          <w:b/>
+        </w:rPr>
+        <w:t xml:space="preserve"> *</w:t>
+      </w:r>
+      <w:r>
+        <w:t xml:space="preserve"> (4 nested loops will do, we do not need BFS; get max of minimum Manhattan distance from a ‘1’ to a ‘3’.) </w:t>
+      </w:r>
+      <w:r>
+        <w:rPr>
+          <w:rFonts w:ascii="MS Mincho" w:eastAsia="MS Mincho" w:hAnsi="MS Mincho" w:cs="MS Mincho"/>
+        </w:rPr>
+        <w:t> +</w:t>
+      </w:r>
+    </w:p>
+    <w:p>
+      <w:pPr>
+        <w:pStyle w:val="ListParagraph"/>
+        <w:numPr>
+          <w:ilvl w:val="1"/>
+          <w:numId w:val="16"/>
+        </w:numPr>
+      </w:pPr>
+      <w:r>
+        <w:t>Accepted (C++)</w:t>
+      </w:r>
+    </w:p>
+    <w:p/>
+    <w:p/>
+    <w:p>
+      <w:pPr>
+        <w:rPr>
+          <w:lang w:val="en-AU"/>
+        </w:rPr>
+      </w:pPr>
+      <w:r>
+        <w:rPr>
+          <w:lang w:val="en-AU"/>
+        </w:rPr>
+        <w:t>Iterative 3 (Harder)</w:t>
+      </w:r>
+    </w:p>
+    <w:p>
+      <w:pPr>
+        <w:rPr>
+          <w:lang w:val="en-AU"/>
+        </w:rPr>
+      </w:pPr>
+    </w:p>
+    <w:p>
+      <w:pPr>
+        <w:pStyle w:val="ListParagraph"/>
+        <w:numPr>
+          <w:ilvl w:val="0"/>
+          <w:numId w:val="12"/>
+        </w:numPr>
+        <w:rPr>
+          <w:lang w:val="en-AU"/>
+        </w:rPr>
+      </w:pPr>
+      <w:r>
+        <w:rPr>
+          <w:b/>
+          <w:u w:val="single"/>
+          <w:lang w:val="en-AU"/>
+        </w:rPr>
+        <w:t>UVa 11236 - Grocery Store *</w:t>
+      </w:r>
+      <w:r>
+        <w:rPr>
+          <w:lang w:val="en-AU"/>
+        </w:rPr>
+        <w:t xml:space="preserve"> (3 nested loops for a, b, c; derive d from a, b, c; check if you have 949 lines of output) </w:t>
+      </w:r>
+      <w:r>
+        <w:rPr>
+          <w:rFonts w:ascii="MS Gothic" w:eastAsia="MS Gothic" w:hAnsi="MS Gothic" w:cs="MS Gothic" w:hint="eastAsia"/>
+          <w:lang w:val="en-AU"/>
+        </w:rPr>
+        <w:t> +</w:t>
+      </w:r>
+    </w:p>
+    <w:p>
+      <w:pPr>
+        <w:pStyle w:val="ListParagraph"/>
+        <w:numPr>
+          <w:ilvl w:val="1"/>
+          <w:numId w:val="12"/>
+        </w:numPr>
+        <w:rPr>
+          <w:lang w:val="en-AU"/>
+        </w:rPr>
+      </w:pPr>
+      <w:r>
+        <w:rPr>
+          <w:lang w:val="en-AU"/>
+        </w:rPr>
         <w:t>Accepted (C++)</w:t>
       </w:r>
     </w:p>
@@ -1963,6 +2242,7 @@
         <w:t>Classical</w:t>
       </w:r>
     </w:p>
+    <w:p/>
     <w:p>
       <w:pPr>
         <w:pStyle w:val="ListParagraph"/>
@@ -1975,21 +2255,12 @@
           <w:u w:val="single"/>
         </w:rPr>
       </w:pPr>
-      <w:proofErr w:type="spellStart"/>
-      <w:r>
-        <w:rPr>
-          <w:b/>
-          <w:u w:val="single"/>
-        </w:rPr>
-        <w:t>UVa</w:t>
-      </w:r>
-      <w:proofErr w:type="spellEnd"/>
-      <w:r>
-        <w:rPr>
-          <w:b/>
-          <w:u w:val="single"/>
-        </w:rPr>
-        <w:t xml:space="preserve"> 11264 - Coin Collector *</w:t>
+      <w:r>
+        <w:rPr>
+          <w:b/>
+          <w:u w:val="single"/>
+        </w:rPr>
+        <w:t>UVa 11264 - Coin Collector *</w:t>
       </w:r>
       <w:r>
         <w:rPr>
@@ -2025,21 +2296,12 @@
           <w:u w:val="single"/>
         </w:rPr>
       </w:pPr>
-      <w:proofErr w:type="spellStart"/>
-      <w:r>
-        <w:rPr>
-          <w:b/>
-          <w:u w:val="single"/>
-        </w:rPr>
-        <w:t>UVa</w:t>
-      </w:r>
-      <w:proofErr w:type="spellEnd"/>
-      <w:r>
-        <w:rPr>
-          <w:b/>
-          <w:u w:val="single"/>
-        </w:rPr>
-        <w:t xml:space="preserve"> 11389 - The Bus Driver Problem *</w:t>
+      <w:r>
+        <w:rPr>
+          <w:b/>
+          <w:u w:val="single"/>
+        </w:rPr>
+        <w:t>UVa 11389 - The Bus Driver Problem *</w:t>
       </w:r>
       <w:r>
         <w:t xml:space="preserve"> (load balancing)</w:t>
@@ -2069,21 +2331,12 @@
           <w:numId w:val="1"/>
         </w:numPr>
       </w:pPr>
-      <w:proofErr w:type="spellStart"/>
-      <w:r>
-        <w:rPr>
-          <w:b/>
-          <w:u w:val="single"/>
-        </w:rPr>
-        <w:t>UVa</w:t>
-      </w:r>
-      <w:proofErr w:type="spellEnd"/>
-      <w:r>
-        <w:rPr>
-          <w:b/>
-          <w:u w:val="single"/>
-        </w:rPr>
-        <w:t xml:space="preserve"> 12405 - Scarecrow * </w:t>
+      <w:r>
+        <w:rPr>
+          <w:b/>
+          <w:u w:val="single"/>
+        </w:rPr>
+        <w:t xml:space="preserve">UVa 12405 - Scarecrow * </w:t>
       </w:r>
       <w:r>
         <w:t xml:space="preserve">(simpler interval covering problem) </w:t>
@@ -2119,19 +2372,11 @@
           <w:lang w:val="en-AU"/>
         </w:rPr>
       </w:pPr>
-      <w:proofErr w:type="spellStart"/>
-      <w:r>
-        <w:rPr>
-          <w:lang w:val="en-AU"/>
-        </w:rPr>
-        <w:t>UVa</w:t>
-      </w:r>
-      <w:proofErr w:type="spellEnd"/>
-      <w:r>
-        <w:rPr>
-          <w:lang w:val="en-AU"/>
-        </w:rPr>
-        <w:t xml:space="preserve"> 12321 - Gas Station (interval covering) </w:t>
+      <w:r>
+        <w:rPr>
+          <w:lang w:val="en-AU"/>
+        </w:rPr>
+        <w:t xml:space="preserve">UVa 12321 - Gas Station (interval covering) </w:t>
       </w:r>
       <w:r>
         <w:rPr>
@@ -2173,6 +2418,7 @@
         <w:t>Involving Sorting</w:t>
       </w:r>
     </w:p>
+    <w:p/>
     <w:p>
       <w:pPr>
         <w:pStyle w:val="ListParagraph"/>
@@ -2185,21 +2431,12 @@
           <w:u w:val="single"/>
         </w:rPr>
       </w:pPr>
-      <w:proofErr w:type="spellStart"/>
-      <w:r>
-        <w:rPr>
-          <w:b/>
-          <w:u w:val="single"/>
-        </w:rPr>
-        <w:t>UVa</w:t>
-      </w:r>
-      <w:proofErr w:type="spellEnd"/>
-      <w:r>
-        <w:rPr>
-          <w:b/>
-          <w:u w:val="single"/>
-        </w:rPr>
-        <w:t xml:space="preserve"> 11100 - The Trip, 2007 * </w:t>
+      <w:r>
+        <w:rPr>
+          <w:b/>
+          <w:u w:val="single"/>
+        </w:rPr>
+        <w:t xml:space="preserve">UVa 11100 - The Trip, 2007 * </w:t>
       </w:r>
     </w:p>
     <w:p>
@@ -2211,15 +2448,7 @@
         </w:numPr>
       </w:pPr>
       <w:r>
-        <w:t xml:space="preserve">Runtime Error despite passing </w:t>
-      </w:r>
-      <w:proofErr w:type="spellStart"/>
-      <w:r>
-        <w:t>uDebug</w:t>
-      </w:r>
-      <w:proofErr w:type="spellEnd"/>
-      <w:r>
-        <w:t>, might be broken for Python</w:t>
+        <w:t>Runtime Error despite passing uDebug, might be broken for Python</w:t>
       </w:r>
     </w:p>
     <w:p>
@@ -2234,37 +2463,12 @@
           <w:u w:val="single"/>
         </w:rPr>
       </w:pPr>
-      <w:proofErr w:type="spellStart"/>
-      <w:r>
-        <w:rPr>
-          <w:b/>
-          <w:u w:val="single"/>
-        </w:rPr>
-        <w:t>UVa</w:t>
-      </w:r>
-      <w:proofErr w:type="spellEnd"/>
-      <w:r>
-        <w:rPr>
-          <w:b/>
-          <w:u w:val="single"/>
-        </w:rPr>
-        <w:t xml:space="preserve"> 11292 - Dragon of </w:t>
-      </w:r>
-      <w:proofErr w:type="spellStart"/>
-      <w:r>
-        <w:rPr>
-          <w:b/>
-          <w:u w:val="single"/>
-        </w:rPr>
-        <w:t>Loowater</w:t>
-      </w:r>
-      <w:proofErr w:type="spellEnd"/>
-      <w:r>
-        <w:rPr>
-          <w:b/>
-          <w:u w:val="single"/>
-        </w:rPr>
-        <w:t xml:space="preserve"> * </w:t>
+      <w:r>
+        <w:rPr>
+          <w:b/>
+          <w:u w:val="single"/>
+        </w:rPr>
+        <w:t xml:space="preserve">UVa 11292 - Dragon of Loowater * </w:t>
       </w:r>
     </w:p>
     <w:p>
@@ -2291,21 +2495,12 @@
           <w:u w:val="single"/>
         </w:rPr>
       </w:pPr>
-      <w:proofErr w:type="spellStart"/>
-      <w:r>
-        <w:rPr>
-          <w:b/>
-          <w:u w:val="single"/>
-        </w:rPr>
-        <w:t>UVa</w:t>
-      </w:r>
-      <w:proofErr w:type="spellEnd"/>
-      <w:r>
-        <w:rPr>
-          <w:b/>
-          <w:u w:val="single"/>
-        </w:rPr>
-        <w:t xml:space="preserve"> 12210 - A Match Making Problem * </w:t>
+      <w:r>
+        <w:rPr>
+          <w:b/>
+          <w:u w:val="single"/>
+        </w:rPr>
+        <w:t xml:space="preserve">UVa 12210 - A Match Making Problem * </w:t>
       </w:r>
     </w:p>
     <w:p>
@@ -2331,13 +2526,8 @@
           <w:numId w:val="3"/>
         </w:numPr>
       </w:pPr>
-      <w:proofErr w:type="spellStart"/>
-      <w:r>
-        <w:t>UVa</w:t>
-      </w:r>
-      <w:proofErr w:type="spellEnd"/>
-      <w:r>
-        <w:t xml:space="preserve"> 10763 - Foreign Exchange</w:t>
+      <w:r>
+        <w:t>UVa 10763 - Foreign Exchange</w:t>
       </w:r>
       <w:r>
         <w:rPr>
@@ -2367,13 +2557,8 @@
           <w:numId w:val="3"/>
         </w:numPr>
       </w:pPr>
-      <w:proofErr w:type="spellStart"/>
-      <w:r>
-        <w:t>UVa</w:t>
-      </w:r>
-      <w:proofErr w:type="spellEnd"/>
-      <w:r>
-        <w:t xml:space="preserve"> 10026 – Shoemaker’s problem</w:t>
+      <w:r>
+        <w:t>UVa 10026 – Shoemaker’s problem</w:t>
       </w:r>
     </w:p>
     <w:p>
@@ -2399,19 +2584,11 @@
           <w:lang w:val="en-AU"/>
         </w:rPr>
       </w:pPr>
-      <w:proofErr w:type="spellStart"/>
-      <w:r>
-        <w:rPr>
-          <w:lang w:val="en-AU"/>
-        </w:rPr>
-        <w:t>UVa</w:t>
-      </w:r>
-      <w:proofErr w:type="spellEnd"/>
-      <w:r>
-        <w:rPr>
-          <w:lang w:val="en-AU"/>
-        </w:rPr>
-        <w:t xml:space="preserve"> 10785 - The Mad Numerologist </w:t>
+      <w:r>
+        <w:rPr>
+          <w:lang w:val="en-AU"/>
+        </w:rPr>
+        <w:t xml:space="preserve">UVa 10785 - The Mad Numerologist </w:t>
       </w:r>
     </w:p>
     <w:p>
@@ -2448,21 +2625,12 @@
           <w:u w:val="single"/>
         </w:rPr>
       </w:pPr>
-      <w:proofErr w:type="spellStart"/>
-      <w:r>
-        <w:rPr>
-          <w:b/>
-          <w:u w:val="single"/>
-        </w:rPr>
-        <w:t>UVa</w:t>
-      </w:r>
-      <w:proofErr w:type="spellEnd"/>
-      <w:r>
-        <w:rPr>
-          <w:b/>
-          <w:u w:val="single"/>
-        </w:rPr>
-        <w:t xml:space="preserve"> 10656 - Maximum Sum (II) * </w:t>
+      <w:r>
+        <w:rPr>
+          <w:b/>
+          <w:u w:val="single"/>
+        </w:rPr>
+        <w:t xml:space="preserve">UVa 10656 - Maximum Sum (II) * </w:t>
       </w:r>
     </w:p>
     <w:p>
@@ -2493,21 +2661,12 @@
           <w:u w:val="single"/>
         </w:rPr>
       </w:pPr>
-      <w:proofErr w:type="spellStart"/>
-      <w:r>
-        <w:rPr>
-          <w:b/>
-          <w:u w:val="single"/>
-        </w:rPr>
-        <w:t>UVa</w:t>
-      </w:r>
-      <w:proofErr w:type="spellEnd"/>
-      <w:r>
-        <w:rPr>
-          <w:b/>
-          <w:u w:val="single"/>
-        </w:rPr>
-        <w:t xml:space="preserve"> 10718 - Bit Mask *</w:t>
+      <w:r>
+        <w:rPr>
+          <w:b/>
+          <w:u w:val="single"/>
+        </w:rPr>
+        <w:t>UVa 10718 - Bit Mask *</w:t>
       </w:r>
     </w:p>
     <w:p>
@@ -2534,21 +2693,12 @@
           <w:u w:val="single"/>
         </w:rPr>
       </w:pPr>
-      <w:proofErr w:type="spellStart"/>
-      <w:r>
-        <w:rPr>
-          <w:b/>
-          <w:u w:val="single"/>
-        </w:rPr>
-        <w:t>UVa</w:t>
-      </w:r>
-      <w:proofErr w:type="spellEnd"/>
-      <w:r>
-        <w:rPr>
-          <w:b/>
-          <w:u w:val="single"/>
-        </w:rPr>
-        <w:t xml:space="preserve"> 11157 - Dynamic Frog *</w:t>
+      <w:r>
+        <w:rPr>
+          <w:b/>
+          <w:u w:val="single"/>
+        </w:rPr>
+        <w:t>UVa 11157 - Dynamic Frog *</w:t>
       </w:r>
     </w:p>
     <w:p>
@@ -2591,22 +2741,12 @@
           <w:numId w:val="4"/>
         </w:numPr>
       </w:pPr>
-      <w:proofErr w:type="spellStart"/>
-      <w:r>
-        <w:t>UVa</w:t>
-      </w:r>
-      <w:proofErr w:type="spellEnd"/>
-      <w:r>
-        <w:t xml:space="preserve"> 11240 -</w:t>
-      </w:r>
-      <w:r>
-        <w:t xml:space="preserve"> </w:t>
-      </w:r>
-      <w:proofErr w:type="spellStart"/>
-      <w:r>
-        <w:t>Antimonotonicity</w:t>
-      </w:r>
-      <w:proofErr w:type="spellEnd"/>
+      <w:r>
+        <w:t>UVa 11240 -</w:t>
+      </w:r>
+      <w:r>
+        <w:t xml:space="preserve"> Antimonotonicity</w:t>
+      </w:r>
       <w:r>
         <w:rPr>
           <w:rFonts w:ascii="MS Mincho" w:eastAsia="MS Mincho" w:hAnsi="MS Mincho" w:cs="MS Mincho"/>
@@ -2638,13 +2778,8 @@
           <w:numId w:val="4"/>
         </w:numPr>
       </w:pPr>
-      <w:proofErr w:type="spellStart"/>
-      <w:r>
-        <w:t>UVa</w:t>
-      </w:r>
-      <w:proofErr w:type="spellEnd"/>
-      <w:r>
-        <w:t xml:space="preserve"> 11900 – Boiled eggs</w:t>
+      <w:r>
+        <w:t>UVa 11900 – Boiled eggs</w:t>
       </w:r>
     </w:p>
     <w:p>
@@ -2667,13 +2802,8 @@
           <w:numId w:val="4"/>
         </w:numPr>
       </w:pPr>
-      <w:proofErr w:type="spellStart"/>
-      <w:r>
-        <w:t>UVa</w:t>
-      </w:r>
-      <w:proofErr w:type="spellEnd"/>
-      <w:r>
-        <w:t xml:space="preserve"> 10340 – All in All</w:t>
+      <w:r>
+        <w:t>UVa 10340 – All in All</w:t>
       </w:r>
     </w:p>
     <w:p>
@@ -2709,6 +2839,7 @@
         <w:t>Max 1D Range Sum</w:t>
       </w:r>
     </w:p>
+    <w:p/>
     <w:p>
       <w:pPr>
         <w:pStyle w:val="ListParagraph"/>
@@ -2721,21 +2852,12 @@
           <w:lang w:val="en-AU"/>
         </w:rPr>
       </w:pPr>
-      <w:proofErr w:type="spellStart"/>
       <w:r>
         <w:rPr>
           <w:highlight w:val="yellow"/>
           <w:lang w:val="en-AU"/>
         </w:rPr>
-        <w:t>UVa</w:t>
-      </w:r>
-      <w:proofErr w:type="spellEnd"/>
-      <w:r>
-        <w:rPr>
-          <w:highlight w:val="yellow"/>
-          <w:lang w:val="en-AU"/>
-        </w:rPr>
-        <w:t xml:space="preserve"> 00507 - Jill Rides Again (standard problem) </w:t>
+        <w:t xml:space="preserve">UVa 00507 - Jill Rides Again (standard problem) </w:t>
       </w:r>
       <w:r>
         <w:rPr>
@@ -2773,32 +2895,15 @@
           <w:numId w:val="13"/>
         </w:numPr>
       </w:pPr>
-      <w:proofErr w:type="spellStart"/>
-      <w:r>
-        <w:rPr>
-          <w:b/>
-          <w:u w:val="single"/>
-        </w:rPr>
-        <w:t>UVa</w:t>
-      </w:r>
-      <w:proofErr w:type="spellEnd"/>
-      <w:r>
-        <w:rPr>
-          <w:b/>
-          <w:u w:val="single"/>
-        </w:rPr>
-        <w:t xml:space="preserve"> 00787 - Maximum Sub ... * </w:t>
-      </w:r>
-      <w:r>
-        <w:t xml:space="preserve">(max 1D range product, be careful with 0, use Java </w:t>
-      </w:r>
-      <w:proofErr w:type="spellStart"/>
-      <w:r>
-        <w:t>BigInteger</w:t>
-      </w:r>
-      <w:proofErr w:type="spellEnd"/>
-      <w:r>
-        <w:t xml:space="preserve">, see Section 5.3) </w:t>
+      <w:r>
+        <w:rPr>
+          <w:b/>
+          <w:u w:val="single"/>
+        </w:rPr>
+        <w:t xml:space="preserve">UVa 00787 - Maximum Sub ... * </w:t>
+      </w:r>
+      <w:r>
+        <w:t xml:space="preserve">(max 1D range product, be careful with 0, use Java BigInteger, see Section 5.3) </w:t>
       </w:r>
       <w:r>
         <w:rPr>
@@ -2828,19 +2933,11 @@
           <w:numId w:val="13"/>
         </w:numPr>
       </w:pPr>
-      <w:proofErr w:type="spellStart"/>
-      <w:r>
-        <w:rPr>
-          <w:b/>
-        </w:rPr>
-        <w:t>UVa</w:t>
-      </w:r>
-      <w:proofErr w:type="spellEnd"/>
-      <w:r>
-        <w:rPr>
-          <w:b/>
-        </w:rPr>
-        <w:t xml:space="preserve"> 10684 - The Jackpot *</w:t>
+      <w:r>
+        <w:rPr>
+          <w:b/>
+        </w:rPr>
+        <w:t>UVa 10684 - The Jackpot *</w:t>
       </w:r>
       <w:r>
         <w:t xml:space="preserve"> (standard problem; easily solvable with the given sample source code) </w:t>
@@ -2888,43 +2985,19 @@
           <w:highlight w:val="yellow"/>
         </w:rPr>
       </w:pPr>
-      <w:proofErr w:type="spellStart"/>
       <w:r>
         <w:rPr>
           <w:b/>
           <w:highlight w:val="yellow"/>
           <w:u w:val="single"/>
         </w:rPr>
-        <w:t>UVa</w:t>
-      </w:r>
-      <w:proofErr w:type="spellEnd"/>
-      <w:r>
-        <w:rPr>
-          <w:b/>
+        <w:t>UVa 10755 - Garbage Heap *</w:t>
+      </w:r>
+      <w:r>
+        <w:rPr>
           <w:highlight w:val="yellow"/>
-          <w:u w:val="single"/>
-        </w:rPr>
-        <w:t xml:space="preserve"> 10755 - Garbage Heap *</w:t>
-      </w:r>
-      <w:r>
-        <w:rPr>
-          <w:highlight w:val="yellow"/>
-        </w:rPr>
-        <w:t xml:space="preserve"> (combination of max 2D range sum in two of the three dimensions—see below—and max 1D range sum using </w:t>
-      </w:r>
-      <w:proofErr w:type="spellStart"/>
-      <w:r>
-        <w:rPr>
-          <w:highlight w:val="yellow"/>
-        </w:rPr>
-        <w:t>Kadane’s</w:t>
-      </w:r>
-      <w:proofErr w:type="spellEnd"/>
-      <w:r>
-        <w:rPr>
-          <w:highlight w:val="yellow"/>
-        </w:rPr>
-        <w:t xml:space="preserve"> algorithm on the third dimension)</w:t>
+        </w:rPr>
+        <w:t xml:space="preserve"> (combination of max 2D range sum in two of the three dimensions—see below—and max 1D range sum using Kadane’s algorithm on the third dimension)</w:t>
       </w:r>
       <w:r>
         <w:rPr>
@@ -2951,6 +3024,7 @@
         <w:t>Max 2D Range Sum</w:t>
       </w:r>
     </w:p>
+    <w:p/>
     <w:p>
       <w:pPr>
         <w:pStyle w:val="ListParagraph"/>
@@ -2963,7 +3037,6 @@
           <w:lang w:val="en-AU"/>
         </w:rPr>
       </w:pPr>
-      <w:proofErr w:type="spellStart"/>
       <w:r>
         <w:rPr>
           <w:b/>
@@ -2971,17 +3044,7 @@
           <w:u w:val="single"/>
           <w:lang w:val="en-AU"/>
         </w:rPr>
-        <w:t>UVa</w:t>
-      </w:r>
-      <w:proofErr w:type="spellEnd"/>
-      <w:r>
-        <w:rPr>
-          <w:b/>
-          <w:highlight w:val="yellow"/>
-          <w:u w:val="single"/>
-          <w:lang w:val="en-AU"/>
-        </w:rPr>
-        <w:t xml:space="preserve"> 00108 - Maximum Sum *</w:t>
+        <w:t>UVa 00108 - Maximum Sum *</w:t>
       </w:r>
       <w:r>
         <w:rPr>
@@ -3040,6 +3103,8 @@
         <w:t>Longest Increasing Subsequence</w:t>
       </w:r>
     </w:p>
+    <w:p/>
+    <w:p/>
     <w:p>
       <w:pPr>
         <w:pStyle w:val="ListParagraph"/>
@@ -3051,43 +3116,19 @@
           <w:lang w:val="en-AU"/>
         </w:rPr>
       </w:pPr>
-      <w:proofErr w:type="spellStart"/>
-      <w:r>
-        <w:rPr>
-          <w:b/>
-          <w:u w:val="single"/>
-          <w:lang w:val="en-AU"/>
-        </w:rPr>
-        <w:t>UVa</w:t>
-      </w:r>
-      <w:proofErr w:type="spellEnd"/>
-      <w:r>
-        <w:rPr>
-          <w:b/>
-          <w:u w:val="single"/>
-          <w:lang w:val="en-AU"/>
-        </w:rPr>
-        <w:t xml:space="preserve"> 00481 - What Goes Up? *</w:t>
-      </w:r>
-      <w:r>
-        <w:rPr>
-          <w:lang w:val="en-AU"/>
-        </w:rPr>
-        <w:t xml:space="preserve"> (use </w:t>
-      </w:r>
-      <w:proofErr w:type="gramStart"/>
-      <w:r>
-        <w:rPr>
-          <w:lang w:val="en-AU"/>
-        </w:rPr>
-        <w:t>O(</w:t>
-      </w:r>
-      <w:proofErr w:type="gramEnd"/>
-      <w:r>
-        <w:rPr>
-          <w:lang w:val="en-AU"/>
-        </w:rPr>
-        <w:t xml:space="preserve">n log k) LIS; print solution; see our sample source code) </w:t>
+      <w:r>
+        <w:rPr>
+          <w:b/>
+          <w:u w:val="single"/>
+          <w:lang w:val="en-AU"/>
+        </w:rPr>
+        <w:t>UVa 00481 - What Goes Up? *</w:t>
+      </w:r>
+      <w:r>
+        <w:rPr>
+          <w:lang w:val="en-AU"/>
+        </w:rPr>
+        <w:t xml:space="preserve"> (use O(n log k) LIS; print solution; see our sample source code) </w:t>
       </w:r>
       <w:r>
         <w:rPr>
@@ -3107,15 +3148,7 @@
         </w:numPr>
       </w:pPr>
       <w:r>
-        <w:t xml:space="preserve">Accepted – possibly dodgy though, fails two </w:t>
-      </w:r>
-      <w:proofErr w:type="spellStart"/>
-      <w:r>
-        <w:t>uDebug</w:t>
-      </w:r>
-      <w:proofErr w:type="spellEnd"/>
-      <w:r>
-        <w:t xml:space="preserve"> cases and may not have implemented correct selection from multiple answers</w:t>
+        <w:t>Accepted – possibly dodgy though, fails two uDebug cases and may not have implemented correct selection from multiple answers</w:t>
       </w:r>
     </w:p>
     <w:p>
@@ -3129,75 +3162,19 @@
           <w:lang w:val="en-AU"/>
         </w:rPr>
       </w:pPr>
-      <w:proofErr w:type="spellStart"/>
-      <w:r>
-        <w:rPr>
-          <w:b/>
-          <w:u w:val="single"/>
-          <w:lang w:val="en-AU"/>
-        </w:rPr>
-        <w:t>UVa</w:t>
-      </w:r>
-      <w:proofErr w:type="spellEnd"/>
-      <w:r>
-        <w:rPr>
-          <w:b/>
-          <w:u w:val="single"/>
-          <w:lang w:val="en-AU"/>
-        </w:rPr>
-        <w:t xml:space="preserve"> 11456 - </w:t>
-      </w:r>
-      <w:proofErr w:type="spellStart"/>
-      <w:r>
-        <w:rPr>
-          <w:b/>
-          <w:u w:val="single"/>
-          <w:lang w:val="en-AU"/>
-        </w:rPr>
-        <w:t>Trainsorting</w:t>
-      </w:r>
-      <w:proofErr w:type="spellEnd"/>
-      <w:r>
-        <w:rPr>
-          <w:b/>
-          <w:u w:val="single"/>
-          <w:lang w:val="en-AU"/>
-        </w:rPr>
-        <w:t xml:space="preserve"> * </w:t>
-      </w:r>
-      <w:r>
-        <w:rPr>
-          <w:lang w:val="en-AU"/>
-        </w:rPr>
-        <w:t>(max(LIS(</w:t>
-      </w:r>
-      <w:proofErr w:type="spellStart"/>
-      <w:r>
-        <w:rPr>
-          <w:lang w:val="en-AU"/>
-        </w:rPr>
-        <w:t>i</w:t>
-      </w:r>
-      <w:proofErr w:type="spellEnd"/>
-      <w:r>
-        <w:rPr>
-          <w:lang w:val="en-AU"/>
-        </w:rPr>
-        <w:t>) + LDS(</w:t>
-      </w:r>
-      <w:proofErr w:type="spellStart"/>
-      <w:r>
-        <w:rPr>
-          <w:lang w:val="en-AU"/>
-        </w:rPr>
-        <w:t>i</w:t>
-      </w:r>
-      <w:proofErr w:type="spellEnd"/>
-      <w:r>
-        <w:rPr>
-          <w:lang w:val="en-AU"/>
-        </w:rPr>
-        <w:t xml:space="preserve">) - 1), </w:t>
+      <w:r>
+        <w:rPr>
+          <w:b/>
+          <w:u w:val="single"/>
+          <w:lang w:val="en-AU"/>
+        </w:rPr>
+        <w:t xml:space="preserve">UVa 11456 - Trainsorting * </w:t>
+      </w:r>
+      <w:r>
+        <w:rPr>
+          <w:lang w:val="en-AU"/>
+        </w:rPr>
+        <w:t xml:space="preserve">(max(LIS(i) + LDS(i) - 1), </w:t>
       </w:r>
       <w:r>
         <w:rPr>
@@ -3206,19 +3183,11 @@
         </w:rPr>
         <w:t>∀</w:t>
       </w:r>
-      <w:proofErr w:type="spellStart"/>
-      <w:r>
-        <w:rPr>
-          <w:lang w:val="en-AU"/>
-        </w:rPr>
-        <w:t>i</w:t>
-      </w:r>
-      <w:proofErr w:type="spellEnd"/>
-      <w:r>
-        <w:rPr>
-          <w:lang w:val="en-AU"/>
-        </w:rPr>
-        <w:t xml:space="preserve"> </w:t>
+      <w:r>
+        <w:rPr>
+          <w:lang w:val="en-AU"/>
+        </w:rPr>
+        <w:t xml:space="preserve">i </w:t>
       </w:r>
       <w:r>
         <w:rPr>
@@ -3271,23 +3240,13 @@
           <w:lang w:val="en-AU"/>
         </w:rPr>
       </w:pPr>
-      <w:proofErr w:type="spellStart"/>
-      <w:r>
-        <w:rPr>
-          <w:b/>
-          <w:u w:val="single"/>
-          <w:lang w:val="en-AU"/>
-        </w:rPr>
-        <w:t>UVa</w:t>
-      </w:r>
-      <w:proofErr w:type="spellEnd"/>
-      <w:r>
-        <w:rPr>
-          <w:b/>
-          <w:u w:val="single"/>
-          <w:lang w:val="en-AU"/>
-        </w:rPr>
-        <w:t xml:space="preserve"> 11790 - Murcia’s Skyline *</w:t>
+      <w:r>
+        <w:rPr>
+          <w:b/>
+          <w:u w:val="single"/>
+          <w:lang w:val="en-AU"/>
+        </w:rPr>
+        <w:t>UVa 11790 - Murcia’s Skyline *</w:t>
       </w:r>
       <w:r>
         <w:rPr>
@@ -3379,33 +3338,11 @@
           <w:lang w:val="en-AU"/>
         </w:rPr>
       </w:pPr>
-      <w:proofErr w:type="spellStart"/>
-      <w:r>
-        <w:rPr>
-          <w:lang w:val="en-AU"/>
-        </w:rPr>
-        <w:t>UVa</w:t>
-      </w:r>
-      <w:proofErr w:type="spellEnd"/>
-      <w:r>
-        <w:rPr>
-          <w:lang w:val="en-AU"/>
-        </w:rPr>
-        <w:t xml:space="preserve"> 00562 - Dividing Coins (use a </w:t>
-      </w:r>
-      <w:proofErr w:type="gramStart"/>
-      <w:r>
-        <w:rPr>
-          <w:lang w:val="en-AU"/>
-        </w:rPr>
-        <w:t>one dimensional</w:t>
-      </w:r>
-      <w:proofErr w:type="gramEnd"/>
-      <w:r>
-        <w:rPr>
-          <w:lang w:val="en-AU"/>
-        </w:rPr>
-        <w:t xml:space="preserve"> table) </w:t>
+      <w:r>
+        <w:rPr>
+          <w:lang w:val="en-AU"/>
+        </w:rPr>
+        <w:t xml:space="preserve">UVa 00562 - Dividing Coins (use a one dimensional table) </w:t>
       </w:r>
       <w:r>
         <w:rPr>
@@ -3481,41 +3418,18 @@
           <w:lang w:val="en-AU"/>
         </w:rPr>
       </w:pPr>
-      <w:proofErr w:type="spellStart"/>
-      <w:r>
-        <w:rPr>
-          <w:b/>
-          <w:lang w:val="en-AU"/>
-        </w:rPr>
-        <w:t>UVa</w:t>
-      </w:r>
-      <w:proofErr w:type="spellEnd"/>
-      <w:r>
-        <w:rPr>
-          <w:b/>
-          <w:lang w:val="en-AU"/>
-        </w:rPr>
-        <w:t xml:space="preserve"> 10616 - Divisible Group Sum *</w:t>
-      </w:r>
-      <w:r>
-        <w:rPr>
-          <w:lang w:val="en-AU"/>
-        </w:rPr>
-        <w:t xml:space="preserve"> (input can be -</w:t>
-      </w:r>
-      <w:proofErr w:type="spellStart"/>
-      <w:r>
-        <w:rPr>
-          <w:lang w:val="en-AU"/>
-        </w:rPr>
-        <w:t>ve</w:t>
-      </w:r>
-      <w:proofErr w:type="spellEnd"/>
-      <w:r>
-        <w:rPr>
-          <w:lang w:val="en-AU"/>
-        </w:rPr>
-        <w:t xml:space="preserve">, use long long) </w:t>
+      <w:r>
+        <w:rPr>
+          <w:b/>
+          <w:lang w:val="en-AU"/>
+        </w:rPr>
+        <w:t>UVa 10616 - Divisible Group Sum *</w:t>
+      </w:r>
+      <w:r>
+        <w:rPr>
+          <w:lang w:val="en-AU"/>
+        </w:rPr>
+        <w:t xml:space="preserve"> (input can be -ve, use long long) </w:t>
       </w:r>
       <w:r>
         <w:rPr>
@@ -3573,23 +3487,14 @@
           <w:lang w:val="en-AU"/>
         </w:rPr>
       </w:pPr>
-      <w:proofErr w:type="spellStart"/>
-      <w:r>
-        <w:rPr>
-          <w:b/>
-          <w:u w:val="single"/>
-          <w:lang w:val="en-AU"/>
-        </w:rPr>
-        <w:t>UVa</w:t>
-      </w:r>
-      <w:proofErr w:type="spellEnd"/>
-      <w:r>
-        <w:rPr>
-          <w:b/>
-          <w:u w:val="single"/>
-          <w:lang w:val="en-AU"/>
-        </w:rPr>
-        <w:t xml:space="preserve"> 10819 - Trouble of 13-Dots *</w:t>
+      <w:r>
+        <w:rPr>
+          <w:b/>
+          <w:u w:val="single"/>
+          <w:lang w:val="en-AU"/>
+        </w:rPr>
+        <w:lastRenderedPageBreak/>
+        <w:t>UVa 10819 - Trouble of 13-Dots *</w:t>
       </w:r>
       <w:r>
         <w:rPr>
@@ -3610,8 +3515,177 @@
       <w:pPr>
         <w:pStyle w:val="ListParagraph"/>
         <w:numPr>
-          <w:ilvl w:val="0"/>
+          <w:ilvl w:val="1"/>
           <w:numId w:val="14"/>
+        </w:numPr>
+        <w:rPr>
+          <w:lang w:val="en-AU"/>
+        </w:rPr>
+      </w:pPr>
+      <w:r>
+        <w:rPr>
+          <w:lang w:val="en-AU"/>
+        </w:rPr>
+        <w:t>Difficult problem</w:t>
+      </w:r>
+    </w:p>
+    <w:p>
+      <w:pPr>
+        <w:pStyle w:val="ListParagraph"/>
+        <w:numPr>
+          <w:ilvl w:val="0"/>
+          <w:numId w:val="14"/>
+        </w:numPr>
+        <w:rPr>
+          <w:lang w:val="en-AU"/>
+        </w:rPr>
+      </w:pPr>
+      <w:r>
+        <w:rPr>
+          <w:b/>
+          <w:u w:val="single"/>
+          <w:lang w:val="en-AU"/>
+        </w:rPr>
+        <w:t>UVa 10487 - Closest Sums *</w:t>
+      </w:r>
+      <w:r>
+        <w:rPr>
+          <w:lang w:val="en-AU"/>
+        </w:rPr>
+        <w:t xml:space="preserve"> (sort and then do O(n2) pairings) </w:t>
+      </w:r>
+    </w:p>
+    <w:p>
+      <w:pPr>
+        <w:pStyle w:val="ListParagraph"/>
+        <w:numPr>
+          <w:ilvl w:val="1"/>
+          <w:numId w:val="14"/>
+        </w:numPr>
+        <w:rPr>
+          <w:lang w:val="en-AU"/>
+        </w:rPr>
+      </w:pPr>
+      <w:r>
+        <w:rPr>
+          <w:lang w:val="en-AU"/>
+        </w:rPr>
+        <w:t>Accepted (Python) using nlogn selection method</w:t>
+      </w:r>
+    </w:p>
+    <w:p>
+      <w:pPr>
+        <w:rPr>
+          <w:lang w:val="en-AU"/>
+        </w:rPr>
+      </w:pPr>
+    </w:p>
+    <w:p>
+      <w:pPr>
+        <w:pStyle w:val="Heading1"/>
+        <w:rPr>
+          <w:lang w:val="en-AU"/>
+        </w:rPr>
+      </w:pPr>
+      <w:r>
+        <w:rPr>
+          <w:lang w:val="en-AU"/>
+        </w:rPr>
+        <w:t>Coin Change</w:t>
+      </w:r>
+    </w:p>
+    <w:p>
+      <w:pPr>
+        <w:rPr>
+          <w:lang w:val="en-AU"/>
+        </w:rPr>
+      </w:pPr>
+    </w:p>
+    <w:p>
+      <w:pPr>
+        <w:pStyle w:val="ListParagraph"/>
+        <w:numPr>
+          <w:ilvl w:val="0"/>
+          <w:numId w:val="17"/>
+        </w:numPr>
+      </w:pPr>
+      <w:r>
+        <w:rPr>
+          <w:b/>
+          <w:u w:val="single"/>
+        </w:rPr>
+        <w:t>UVa 00357 - Let Me Count The Ways *</w:t>
+      </w:r>
+      <w:r>
+        <w:t xml:space="preserve"> (similar to UVa 147/674)</w:t>
+      </w:r>
+      <w:r>
+        <w:rPr>
+          <w:rFonts w:ascii="MS Mincho" w:eastAsia="MS Mincho" w:hAnsi="MS Mincho" w:cs="MS Mincho"/>
+        </w:rPr>
+        <w:t> +</w:t>
+      </w:r>
+    </w:p>
+    <w:p>
+      <w:pPr>
+        <w:pStyle w:val="ListParagraph"/>
+        <w:numPr>
+          <w:ilvl w:val="1"/>
+          <w:numId w:val="17"/>
+        </w:numPr>
+      </w:pPr>
+      <w:r>
+        <w:t>Accepted (C++)</w:t>
+      </w:r>
+    </w:p>
+    <w:p>
+      <w:pPr>
+        <w:pStyle w:val="ListParagraph"/>
+        <w:numPr>
+          <w:ilvl w:val="1"/>
+          <w:numId w:val="17"/>
+        </w:numPr>
+      </w:pPr>
+      <w:r>
+        <w:t>TLE (Python)</w:t>
+      </w:r>
+    </w:p>
+    <w:p>
+      <w:pPr>
+        <w:pStyle w:val="ListParagraph"/>
+        <w:numPr>
+          <w:ilvl w:val="0"/>
+          <w:numId w:val="17"/>
+        </w:numPr>
+      </w:pPr>
+      <w:r>
+        <w:rPr>
+          <w:b/>
+          <w:u w:val="single"/>
+        </w:rPr>
+        <w:t>UVa 10306 - e-Coins *</w:t>
+      </w:r>
+      <w:r>
+        <w:t xml:space="preserve"> (</w:t>
+      </w:r>
+      <w:r>
+        <w:t>variant: each coin has two components)</w:t>
+      </w:r>
+      <w:r>
+        <w:rPr>
+          <w:rFonts w:ascii="MS Mincho" w:eastAsia="MS Mincho" w:hAnsi="MS Mincho" w:cs="MS Mincho"/>
+        </w:rPr>
+        <w:t> +</w:t>
+      </w:r>
+    </w:p>
+    <w:p>
+      <w:pPr>
+        <w:pStyle w:val="ListParagraph"/>
+        <w:numPr>
+          <w:ilvl w:val="1"/>
+          <w:numId w:val="17"/>
         </w:numPr>
         <w:rPr>
           <w:lang w:val="en-AU"/>
@@ -3629,8 +3703,8 @@
 </file>
 
 <file path=word/numbering.xml><?xml version="1.0" encoding="utf-8"?>
-<w:numbering xmlns:wpc="http://schemas.microsoft.com/office/word/2010/wordprocessingCanvas" xmlns:cx="http://schemas.microsoft.com/office/drawing/2014/chartex" xmlns:cx1="http://schemas.microsoft.com/office/drawing/2015/9/8/chartex" xmlns:cx2="http://schemas.microsoft.com/office/drawing/2015/10/21/chartex" xmlns:cx3="http://schemas.microsoft.com/office/drawing/2016/5/9/chartex" xmlns:cx4="http://schemas.microsoft.com/office/drawing/2016/5/10/chartex" xmlns:cx5="http://schemas.microsoft.com/office/drawing/2016/5/11/chartex" xmlns:cx6="http://schemas.microsoft.com/office/drawing/2016/5/12/chartex" xmlns:cx7="http://schemas.microsoft.com/office/drawing/2016/5/13/chartex" xmlns:cx8="http://schemas.microsoft.com/office/drawing/2016/5/14/chartex" xmlns:mc="http://schemas.openxmlformats.org/markup-compatibility/2006" xmlns:aink="http://schemas.microsoft.com/office/drawing/2016/ink" xmlns:am3d="http://schemas.microsoft.com/office/drawing/2017/model3d" xmlns:o="urn:schemas-microsoft-com:office:office" xmlns:r="http://schemas.openxmlformats.org/officeDocument/2006/relationships" xmlns:m="http://schemas.openxmlformats.org/officeDocument/2006/math" xmlns:v="urn:schemas-microsoft-com:vml" xmlns:wp14="http://schemas.microsoft.com/office/word/2010/wordprocessingDrawing" xmlns:wp="http://schemas.openxmlformats.org/drawingml/2006/wordprocessingDrawing" xmlns:w10="urn:schemas-microsoft-com:office:word" xmlns:w="http://schemas.openxmlformats.org/wordprocessingml/2006/main" xmlns:w14="http://schemas.microsoft.com/office/word/2010/wordml" xmlns:w15="http://schemas.microsoft.com/office/word/2012/wordml" xmlns:w16cid="http://schemas.microsoft.com/office/word/2016/wordml/cid" xmlns:w16se="http://schemas.microsoft.com/office/word/2015/wordml/symex" xmlns:wpg="http://schemas.microsoft.com/office/word/2010/wordprocessingGroup" xmlns:wpi="http://schemas.microsoft.com/office/word/2010/wordprocessingInk" xmlns:wne="http://schemas.microsoft.com/office/word/2006/wordml" xmlns:wps="http://schemas.microsoft.com/office/word/2010/wordprocessingShape" mc:Ignorable="w14 w15 w16se w16cid wp14">
-  <w:abstractNum w:abstractNumId="0" w15:restartNumberingAfterBreak="0">
+<w:numbering xmlns:wpc="http://schemas.microsoft.com/office/word/2010/wordprocessingCanvas" xmlns:mo="http://schemas.microsoft.com/office/mac/office/2008/main" xmlns:mc="http://schemas.openxmlformats.org/markup-compatibility/2006" xmlns:mv="urn:schemas-microsoft-com:mac:vml" xmlns:o="urn:schemas-microsoft-com:office:office" xmlns:r="http://schemas.openxmlformats.org/officeDocument/2006/relationships" xmlns:m="http://schemas.openxmlformats.org/officeDocument/2006/math" xmlns:v="urn:schemas-microsoft-com:vml" xmlns:wp14="http://schemas.microsoft.com/office/word/2010/wordprocessingDrawing" xmlns:wp="http://schemas.openxmlformats.org/drawingml/2006/wordprocessingDrawing" xmlns:w10="urn:schemas-microsoft-com:office:word" xmlns:w="http://schemas.openxmlformats.org/wordprocessingml/2006/main" xmlns:w14="http://schemas.microsoft.com/office/word/2010/wordml" xmlns:w15="http://schemas.microsoft.com/office/word/2012/wordml" xmlns:wpg="http://schemas.microsoft.com/office/word/2010/wordprocessingGroup" xmlns:wpi="http://schemas.microsoft.com/office/word/2010/wordprocessingInk" xmlns:wne="http://schemas.microsoft.com/office/word/2006/wordml" xmlns:wps="http://schemas.microsoft.com/office/word/2010/wordprocessingShape" mc:Ignorable="w14 w15 wp14">
+  <w:abstractNum w:abstractNumId="0">
     <w:nsid w:val="00000001"/>
     <w:multiLevelType w:val="hybridMultilevel"/>
     <w:tmpl w:val="00000001"/>
@@ -3684,7 +3758,120 @@
       <w:lvlJc w:val="left"/>
     </w:lvl>
   </w:abstractNum>
-  <w:abstractNum w:abstractNumId="1" w15:restartNumberingAfterBreak="0">
+  <w:abstractNum w:abstractNumId="1">
+    <w:nsid w:val="03D10B38"/>
+    <w:multiLevelType w:val="hybridMultilevel"/>
+    <w:tmpl w:val="2ED406CC"/>
+    <w:lvl w:ilvl="0" w:tplc="0C090001">
+      <w:start w:val="1"/>
+      <w:numFmt w:val="bullet"/>
+      <w:lvlText w:val=""/>
+      <w:lvlJc w:val="left"/>
+      <w:pPr>
+        <w:ind w:left="720" w:hanging="360"/>
+      </w:pPr>
+      <w:rPr>
+        <w:rFonts w:ascii="Symbol" w:hAnsi="Symbol" w:hint="default"/>
+      </w:rPr>
+    </w:lvl>
+    <w:lvl w:ilvl="1" w:tplc="0C090003">
+      <w:start w:val="1"/>
+      <w:numFmt w:val="bullet"/>
+      <w:lvlText w:val="o"/>
+      <w:lvlJc w:val="left"/>
+      <w:pPr>
+        <w:ind w:left="1440" w:hanging="360"/>
+      </w:pPr>
+      <w:rPr>
+        <w:rFonts w:ascii="Courier New" w:hAnsi="Courier New" w:cs="Courier New" w:hint="default"/>
+      </w:rPr>
+    </w:lvl>
+    <w:lvl w:ilvl="2" w:tplc="0C090005" w:tentative="1">
+      <w:start w:val="1"/>
+      <w:numFmt w:val="bullet"/>
+      <w:lvlText w:val=""/>
+      <w:lvlJc w:val="left"/>
+      <w:pPr>
+        <w:ind w:left="2160" w:hanging="360"/>
+      </w:pPr>
+      <w:rPr>
+        <w:rFonts w:ascii="Wingdings" w:hAnsi="Wingdings" w:hint="default"/>
+      </w:rPr>
+    </w:lvl>
+    <w:lvl w:ilvl="3" w:tplc="0C090001" w:tentative="1">
+      <w:start w:val="1"/>
+      <w:numFmt w:val="bullet"/>
+      <w:lvlText w:val=""/>
+      <w:lvlJc w:val="left"/>
+      <w:pPr>
+        <w:ind w:left="2880" w:hanging="360"/>
+      </w:pPr>
+      <w:rPr>
+        <w:rFonts w:ascii="Symbol" w:hAnsi="Symbol" w:hint="default"/>
+      </w:rPr>
+    </w:lvl>
+    <w:lvl w:ilvl="4" w:tplc="0C090003" w:tentative="1">
+      <w:start w:val="1"/>
+      <w:numFmt w:val="bullet"/>
+      <w:lvlText w:val="o"/>
+      <w:lvlJc w:val="left"/>
+      <w:pPr>
+        <w:ind w:left="3600" w:hanging="360"/>
+      </w:pPr>
+      <w:rPr>
+        <w:rFonts w:ascii="Courier New" w:hAnsi="Courier New" w:cs="Courier New" w:hint="default"/>
+      </w:rPr>
+    </w:lvl>
+    <w:lvl w:ilvl="5" w:tplc="0C090005" w:tentative="1">
+      <w:start w:val="1"/>
+      <w:numFmt w:val="bullet"/>
+      <w:lvlText w:val=""/>
+      <w:lvlJc w:val="left"/>
+      <w:pPr>
+        <w:ind w:left="4320" w:hanging="360"/>
+      </w:pPr>
+      <w:rPr>
+        <w:rFonts w:ascii="Wingdings" w:hAnsi="Wingdings" w:hint="default"/>
+      </w:rPr>
+    </w:lvl>
+    <w:lvl w:ilvl="6" w:tplc="0C090001" w:tentative="1">
+      <w:start w:val="1"/>
+      <w:numFmt w:val="bullet"/>
+      <w:lvlText w:val=""/>
+      <w:lvlJc w:val="left"/>
+      <w:pPr>
+        <w:ind w:left="5040" w:hanging="360"/>
+      </w:pPr>
+      <w:rPr>
+        <w:rFonts w:ascii="Symbol" w:hAnsi="Symbol" w:hint="default"/>
+      </w:rPr>
+    </w:lvl>
+    <w:lvl w:ilvl="7" w:tplc="0C090003" w:tentative="1">
+      <w:start w:val="1"/>
+      <w:numFmt w:val="bullet"/>
+      <w:lvlText w:val="o"/>
+      <w:lvlJc w:val="left"/>
+      <w:pPr>
+        <w:ind w:left="5760" w:hanging="360"/>
+      </w:pPr>
+      <w:rPr>
+        <w:rFonts w:ascii="Courier New" w:hAnsi="Courier New" w:cs="Courier New" w:hint="default"/>
+      </w:rPr>
+    </w:lvl>
+    <w:lvl w:ilvl="8" w:tplc="0C090005" w:tentative="1">
+      <w:start w:val="1"/>
+      <w:numFmt w:val="bullet"/>
+      <w:lvlText w:val=""/>
+      <w:lvlJc w:val="left"/>
+      <w:pPr>
+        <w:ind w:left="6480" w:hanging="360"/>
+      </w:pPr>
+      <w:rPr>
+        <w:rFonts w:ascii="Wingdings" w:hAnsi="Wingdings" w:hint="default"/>
+      </w:rPr>
+    </w:lvl>
+  </w:abstractNum>
+  <w:abstractNum w:abstractNumId="2">
     <w:nsid w:val="145F2C99"/>
     <w:multiLevelType w:val="hybridMultilevel"/>
     <w:tmpl w:val="6352D86C"/>
@@ -3797,7 +3984,7 @@
       </w:rPr>
     </w:lvl>
   </w:abstractNum>
-  <w:abstractNum w:abstractNumId="2" w15:restartNumberingAfterBreak="0">
+  <w:abstractNum w:abstractNumId="3">
     <w:nsid w:val="17A66840"/>
     <w:multiLevelType w:val="hybridMultilevel"/>
     <w:tmpl w:val="72F242D8"/>
@@ -3910,7 +4097,7 @@
       </w:rPr>
     </w:lvl>
   </w:abstractNum>
-  <w:abstractNum w:abstractNumId="3" w15:restartNumberingAfterBreak="0">
+  <w:abstractNum w:abstractNumId="4">
     <w:nsid w:val="24E93A4E"/>
     <w:multiLevelType w:val="hybridMultilevel"/>
     <w:tmpl w:val="23A4BBBC"/>
@@ -4023,7 +4210,7 @@
       </w:rPr>
     </w:lvl>
   </w:abstractNum>
-  <w:abstractNum w:abstractNumId="4" w15:restartNumberingAfterBreak="0">
+  <w:abstractNum w:abstractNumId="5">
     <w:nsid w:val="2D183C8C"/>
     <w:multiLevelType w:val="hybridMultilevel"/>
     <w:tmpl w:val="1BD888B2"/>
@@ -4136,10 +4323,10 @@
       </w:rPr>
     </w:lvl>
   </w:abstractNum>
-  <w:abstractNum w:abstractNumId="5" w15:restartNumberingAfterBreak="0">
+  <w:abstractNum w:abstractNumId="6">
     <w:nsid w:val="34DD4462"/>
     <w:multiLevelType w:val="hybridMultilevel"/>
-    <w:tmpl w:val="ADF86FDE"/>
+    <w:tmpl w:val="EE9EA1EC"/>
     <w:lvl w:ilvl="0" w:tplc="0C090001">
       <w:start w:val="1"/>
       <w:numFmt w:val="bullet"/>
@@ -4249,7 +4436,7 @@
       </w:rPr>
     </w:lvl>
   </w:abstractNum>
-  <w:abstractNum w:abstractNumId="6" w15:restartNumberingAfterBreak="0">
+  <w:abstractNum w:abstractNumId="7">
     <w:nsid w:val="5D6D674E"/>
     <w:multiLevelType w:val="hybridMultilevel"/>
     <w:tmpl w:val="F688652C"/>
@@ -4362,7 +4549,7 @@
       </w:rPr>
     </w:lvl>
   </w:abstractNum>
-  <w:abstractNum w:abstractNumId="7" w15:restartNumberingAfterBreak="0">
+  <w:abstractNum w:abstractNumId="8">
     <w:nsid w:val="5FC26C4C"/>
     <w:multiLevelType w:val="hybridMultilevel"/>
     <w:tmpl w:val="D3A60CEC"/>
@@ -4475,7 +4662,7 @@
       </w:rPr>
     </w:lvl>
   </w:abstractNum>
-  <w:abstractNum w:abstractNumId="8" w15:restartNumberingAfterBreak="0">
+  <w:abstractNum w:abstractNumId="9">
     <w:nsid w:val="645C61C3"/>
     <w:multiLevelType w:val="hybridMultilevel"/>
     <w:tmpl w:val="7680B0CC"/>
@@ -4588,7 +4775,7 @@
       </w:rPr>
     </w:lvl>
   </w:abstractNum>
-  <w:abstractNum w:abstractNumId="9" w15:restartNumberingAfterBreak="0">
+  <w:abstractNum w:abstractNumId="10">
     <w:nsid w:val="69024D19"/>
     <w:multiLevelType w:val="hybridMultilevel"/>
     <w:tmpl w:val="0A56F4B4"/>
@@ -4701,7 +4888,7 @@
       </w:rPr>
     </w:lvl>
   </w:abstractNum>
-  <w:abstractNum w:abstractNumId="10" w15:restartNumberingAfterBreak="0">
+  <w:abstractNum w:abstractNumId="11">
     <w:nsid w:val="6D3008C1"/>
     <w:multiLevelType w:val="hybridMultilevel"/>
     <w:tmpl w:val="F1A6FB12"/>
@@ -4814,7 +5001,7 @@
       </w:rPr>
     </w:lvl>
   </w:abstractNum>
-  <w:abstractNum w:abstractNumId="11" w15:restartNumberingAfterBreak="0">
+  <w:abstractNum w:abstractNumId="12">
     <w:nsid w:val="70193384"/>
     <w:multiLevelType w:val="hybridMultilevel"/>
     <w:tmpl w:val="F300EDFC"/>
@@ -4927,7 +5114,7 @@
       </w:rPr>
     </w:lvl>
   </w:abstractNum>
-  <w:abstractNum w:abstractNumId="12" w15:restartNumberingAfterBreak="0">
+  <w:abstractNum w:abstractNumId="13">
     <w:nsid w:val="75587C69"/>
     <w:multiLevelType w:val="hybridMultilevel"/>
     <w:tmpl w:val="4964E090"/>
@@ -5040,7 +5227,7 @@
       </w:rPr>
     </w:lvl>
   </w:abstractNum>
-  <w:abstractNum w:abstractNumId="13" w15:restartNumberingAfterBreak="0">
+  <w:abstractNum w:abstractNumId="14">
     <w:nsid w:val="7A8E6B11"/>
     <w:multiLevelType w:val="hybridMultilevel"/>
     <w:tmpl w:val="7FF422FC"/>
@@ -5153,53 +5340,288 @@
       </w:rPr>
     </w:lvl>
   </w:abstractNum>
+  <w:abstractNum w:abstractNumId="15">
+    <w:nsid w:val="7CD0790A"/>
+    <w:multiLevelType w:val="hybridMultilevel"/>
+    <w:tmpl w:val="9EC20562"/>
+    <w:lvl w:ilvl="0" w:tplc="04090001">
+      <w:start w:val="1"/>
+      <w:numFmt w:val="bullet"/>
+      <w:lvlText w:val=""/>
+      <w:lvlJc w:val="left"/>
+      <w:pPr>
+        <w:ind w:left="720" w:hanging="360"/>
+      </w:pPr>
+      <w:rPr>
+        <w:rFonts w:ascii="Symbol" w:hAnsi="Symbol" w:hint="default"/>
+      </w:rPr>
+    </w:lvl>
+    <w:lvl w:ilvl="1" w:tplc="04090003">
+      <w:start w:val="1"/>
+      <w:numFmt w:val="bullet"/>
+      <w:lvlText w:val="o"/>
+      <w:lvlJc w:val="left"/>
+      <w:pPr>
+        <w:ind w:left="1440" w:hanging="360"/>
+      </w:pPr>
+      <w:rPr>
+        <w:rFonts w:ascii="Courier New" w:hAnsi="Courier New" w:cs="Courier New" w:hint="default"/>
+      </w:rPr>
+    </w:lvl>
+    <w:lvl w:ilvl="2" w:tplc="04090005" w:tentative="1">
+      <w:start w:val="1"/>
+      <w:numFmt w:val="bullet"/>
+      <w:lvlText w:val=""/>
+      <w:lvlJc w:val="left"/>
+      <w:pPr>
+        <w:ind w:left="2160" w:hanging="360"/>
+      </w:pPr>
+      <w:rPr>
+        <w:rFonts w:ascii="Wingdings" w:hAnsi="Wingdings" w:hint="default"/>
+      </w:rPr>
+    </w:lvl>
+    <w:lvl w:ilvl="3" w:tplc="04090001" w:tentative="1">
+      <w:start w:val="1"/>
+      <w:numFmt w:val="bullet"/>
+      <w:lvlText w:val=""/>
+      <w:lvlJc w:val="left"/>
+      <w:pPr>
+        <w:ind w:left="2880" w:hanging="360"/>
+      </w:pPr>
+      <w:rPr>
+        <w:rFonts w:ascii="Symbol" w:hAnsi="Symbol" w:hint="default"/>
+      </w:rPr>
+    </w:lvl>
+    <w:lvl w:ilvl="4" w:tplc="04090003" w:tentative="1">
+      <w:start w:val="1"/>
+      <w:numFmt w:val="bullet"/>
+      <w:lvlText w:val="o"/>
+      <w:lvlJc w:val="left"/>
+      <w:pPr>
+        <w:ind w:left="3600" w:hanging="360"/>
+      </w:pPr>
+      <w:rPr>
+        <w:rFonts w:ascii="Courier New" w:hAnsi="Courier New" w:cs="Courier New" w:hint="default"/>
+      </w:rPr>
+    </w:lvl>
+    <w:lvl w:ilvl="5" w:tplc="04090005" w:tentative="1">
+      <w:start w:val="1"/>
+      <w:numFmt w:val="bullet"/>
+      <w:lvlText w:val=""/>
+      <w:lvlJc w:val="left"/>
+      <w:pPr>
+        <w:ind w:left="4320" w:hanging="360"/>
+      </w:pPr>
+      <w:rPr>
+        <w:rFonts w:ascii="Wingdings" w:hAnsi="Wingdings" w:hint="default"/>
+      </w:rPr>
+    </w:lvl>
+    <w:lvl w:ilvl="6" w:tplc="04090001" w:tentative="1">
+      <w:start w:val="1"/>
+      <w:numFmt w:val="bullet"/>
+      <w:lvlText w:val=""/>
+      <w:lvlJc w:val="left"/>
+      <w:pPr>
+        <w:ind w:left="5040" w:hanging="360"/>
+      </w:pPr>
+      <w:rPr>
+        <w:rFonts w:ascii="Symbol" w:hAnsi="Symbol" w:hint="default"/>
+      </w:rPr>
+    </w:lvl>
+    <w:lvl w:ilvl="7" w:tplc="04090003" w:tentative="1">
+      <w:start w:val="1"/>
+      <w:numFmt w:val="bullet"/>
+      <w:lvlText w:val="o"/>
+      <w:lvlJc w:val="left"/>
+      <w:pPr>
+        <w:ind w:left="5760" w:hanging="360"/>
+      </w:pPr>
+      <w:rPr>
+        <w:rFonts w:ascii="Courier New" w:hAnsi="Courier New" w:cs="Courier New" w:hint="default"/>
+      </w:rPr>
+    </w:lvl>
+    <w:lvl w:ilvl="8" w:tplc="04090005" w:tentative="1">
+      <w:start w:val="1"/>
+      <w:numFmt w:val="bullet"/>
+      <w:lvlText w:val=""/>
+      <w:lvlJc w:val="left"/>
+      <w:pPr>
+        <w:ind w:left="6480" w:hanging="360"/>
+      </w:pPr>
+      <w:rPr>
+        <w:rFonts w:ascii="Wingdings" w:hAnsi="Wingdings" w:hint="default"/>
+      </w:rPr>
+    </w:lvl>
+  </w:abstractNum>
+  <w:abstractNum w:abstractNumId="16">
+    <w:nsid w:val="7FB62DAC"/>
+    <w:multiLevelType w:val="hybridMultilevel"/>
+    <w:tmpl w:val="98F8F698"/>
+    <w:lvl w:ilvl="0" w:tplc="04090001">
+      <w:start w:val="1"/>
+      <w:numFmt w:val="bullet"/>
+      <w:lvlText w:val=""/>
+      <w:lvlJc w:val="left"/>
+      <w:pPr>
+        <w:ind w:left="720" w:hanging="360"/>
+      </w:pPr>
+      <w:rPr>
+        <w:rFonts w:ascii="Symbol" w:hAnsi="Symbol" w:hint="default"/>
+      </w:rPr>
+    </w:lvl>
+    <w:lvl w:ilvl="1" w:tplc="04090003">
+      <w:start w:val="1"/>
+      <w:numFmt w:val="bullet"/>
+      <w:lvlText w:val="o"/>
+      <w:lvlJc w:val="left"/>
+      <w:pPr>
+        <w:ind w:left="1440" w:hanging="360"/>
+      </w:pPr>
+      <w:rPr>
+        <w:rFonts w:ascii="Courier New" w:hAnsi="Courier New" w:cs="Courier New" w:hint="default"/>
+      </w:rPr>
+    </w:lvl>
+    <w:lvl w:ilvl="2" w:tplc="04090005" w:tentative="1">
+      <w:start w:val="1"/>
+      <w:numFmt w:val="bullet"/>
+      <w:lvlText w:val=""/>
+      <w:lvlJc w:val="left"/>
+      <w:pPr>
+        <w:ind w:left="2160" w:hanging="360"/>
+      </w:pPr>
+      <w:rPr>
+        <w:rFonts w:ascii="Wingdings" w:hAnsi="Wingdings" w:hint="default"/>
+      </w:rPr>
+    </w:lvl>
+    <w:lvl w:ilvl="3" w:tplc="04090001" w:tentative="1">
+      <w:start w:val="1"/>
+      <w:numFmt w:val="bullet"/>
+      <w:lvlText w:val=""/>
+      <w:lvlJc w:val="left"/>
+      <w:pPr>
+        <w:ind w:left="2880" w:hanging="360"/>
+      </w:pPr>
+      <w:rPr>
+        <w:rFonts w:ascii="Symbol" w:hAnsi="Symbol" w:hint="default"/>
+      </w:rPr>
+    </w:lvl>
+    <w:lvl w:ilvl="4" w:tplc="04090003" w:tentative="1">
+      <w:start w:val="1"/>
+      <w:numFmt w:val="bullet"/>
+      <w:lvlText w:val="o"/>
+      <w:lvlJc w:val="left"/>
+      <w:pPr>
+        <w:ind w:left="3600" w:hanging="360"/>
+      </w:pPr>
+      <w:rPr>
+        <w:rFonts w:ascii="Courier New" w:hAnsi="Courier New" w:cs="Courier New" w:hint="default"/>
+      </w:rPr>
+    </w:lvl>
+    <w:lvl w:ilvl="5" w:tplc="04090005" w:tentative="1">
+      <w:start w:val="1"/>
+      <w:numFmt w:val="bullet"/>
+      <w:lvlText w:val=""/>
+      <w:lvlJc w:val="left"/>
+      <w:pPr>
+        <w:ind w:left="4320" w:hanging="360"/>
+      </w:pPr>
+      <w:rPr>
+        <w:rFonts w:ascii="Wingdings" w:hAnsi="Wingdings" w:hint="default"/>
+      </w:rPr>
+    </w:lvl>
+    <w:lvl w:ilvl="6" w:tplc="04090001" w:tentative="1">
+      <w:start w:val="1"/>
+      <w:numFmt w:val="bullet"/>
+      <w:lvlText w:val=""/>
+      <w:lvlJc w:val="left"/>
+      <w:pPr>
+        <w:ind w:left="5040" w:hanging="360"/>
+      </w:pPr>
+      <w:rPr>
+        <w:rFonts w:ascii="Symbol" w:hAnsi="Symbol" w:hint="default"/>
+      </w:rPr>
+    </w:lvl>
+    <w:lvl w:ilvl="7" w:tplc="04090003" w:tentative="1">
+      <w:start w:val="1"/>
+      <w:numFmt w:val="bullet"/>
+      <w:lvlText w:val="o"/>
+      <w:lvlJc w:val="left"/>
+      <w:pPr>
+        <w:ind w:left="5760" w:hanging="360"/>
+      </w:pPr>
+      <w:rPr>
+        <w:rFonts w:ascii="Courier New" w:hAnsi="Courier New" w:cs="Courier New" w:hint="default"/>
+      </w:rPr>
+    </w:lvl>
+    <w:lvl w:ilvl="8" w:tplc="04090005" w:tentative="1">
+      <w:start w:val="1"/>
+      <w:numFmt w:val="bullet"/>
+      <w:lvlText w:val=""/>
+      <w:lvlJc w:val="left"/>
+      <w:pPr>
+        <w:ind w:left="6480" w:hanging="360"/>
+      </w:pPr>
+      <w:rPr>
+        <w:rFonts w:ascii="Wingdings" w:hAnsi="Wingdings" w:hint="default"/>
+      </w:rPr>
+    </w:lvl>
+  </w:abstractNum>
   <w:num w:numId="1">
-    <w:abstractNumId w:val="4"/>
+    <w:abstractNumId w:val="5"/>
   </w:num>
   <w:num w:numId="2">
     <w:abstractNumId w:val="0"/>
   </w:num>
   <w:num w:numId="3">
+    <w:abstractNumId w:val="2"/>
+  </w:num>
+  <w:num w:numId="4">
+    <w:abstractNumId w:val="9"/>
+  </w:num>
+  <w:num w:numId="5">
+    <w:abstractNumId w:val="12"/>
+  </w:num>
+  <w:num w:numId="6">
+    <w:abstractNumId w:val="7"/>
+  </w:num>
+  <w:num w:numId="7">
+    <w:abstractNumId w:val="4"/>
+  </w:num>
+  <w:num w:numId="8">
+    <w:abstractNumId w:val="3"/>
+  </w:num>
+  <w:num w:numId="9">
+    <w:abstractNumId w:val="10"/>
+  </w:num>
+  <w:num w:numId="10">
+    <w:abstractNumId w:val="14"/>
+  </w:num>
+  <w:num w:numId="11">
+    <w:abstractNumId w:val="11"/>
+  </w:num>
+  <w:num w:numId="12">
+    <w:abstractNumId w:val="6"/>
+  </w:num>
+  <w:num w:numId="13">
+    <w:abstractNumId w:val="8"/>
+  </w:num>
+  <w:num w:numId="14">
+    <w:abstractNumId w:val="13"/>
+  </w:num>
+  <w:num w:numId="15">
     <w:abstractNumId w:val="1"/>
   </w:num>
-  <w:num w:numId="4">
-    <w:abstractNumId w:val="8"/>
+  <w:num w:numId="16">
+    <w:abstractNumId w:val="15"/>
   </w:num>
-  <w:num w:numId="5">
-    <w:abstractNumId w:val="11"/>
-  </w:num>
-  <w:num w:numId="6">
-    <w:abstractNumId w:val="6"/>
-  </w:num>
-  <w:num w:numId="7">
-    <w:abstractNumId w:val="3"/>
-  </w:num>
-  <w:num w:numId="8">
-    <w:abstractNumId w:val="2"/>
-  </w:num>
-  <w:num w:numId="9">
-    <w:abstractNumId w:val="9"/>
-  </w:num>
-  <w:num w:numId="10">
-    <w:abstractNumId w:val="13"/>
-  </w:num>
-  <w:num w:numId="11">
-    <w:abstractNumId w:val="10"/>
-  </w:num>
-  <w:num w:numId="12">
-    <w:abstractNumId w:val="5"/>
-  </w:num>
-  <w:num w:numId="13">
-    <w:abstractNumId w:val="7"/>
-  </w:num>
-  <w:num w:numId="14">
-    <w:abstractNumId w:val="12"/>
+  <w:num w:numId="17">
+    <w:abstractNumId w:val="16"/>
   </w:num>
 </w:numbering>
 </file>
 
 <file path=word/styles.xml><?xml version="1.0" encoding="utf-8"?>
-<w:styles xmlns:mc="http://schemas.openxmlformats.org/markup-compatibility/2006" xmlns:r="http://schemas.openxmlformats.org/officeDocument/2006/relationships" xmlns:w="http://schemas.openxmlformats.org/wordprocessingml/2006/main" xmlns:w14="http://schemas.microsoft.com/office/word/2010/wordml" xmlns:w15="http://schemas.microsoft.com/office/word/2012/wordml" xmlns:w16cid="http://schemas.microsoft.com/office/word/2016/wordml/cid" xmlns:w16se="http://schemas.microsoft.com/office/word/2015/wordml/symex" mc:Ignorable="w14 w15 w16se w16cid">
+<w:styles xmlns:mc="http://schemas.openxmlformats.org/markup-compatibility/2006" xmlns:r="http://schemas.openxmlformats.org/officeDocument/2006/relationships" xmlns:w="http://schemas.openxmlformats.org/wordprocessingml/2006/main" xmlns:w14="http://schemas.microsoft.com/office/word/2010/wordml" xmlns:w15="http://schemas.microsoft.com/office/word/2012/wordml" mc:Ignorable="w14 w15">
   <w:docDefaults>
     <w:rPrDefault>
       <w:rPr>
@@ -5211,7 +5633,7 @@
     </w:rPrDefault>
     <w:pPrDefault/>
   </w:docDefaults>
-  <w:latentStyles w:defLockedState="0" w:defUIPriority="99" w:defSemiHidden="0" w:defUnhideWhenUsed="0" w:defQFormat="0" w:count="375">
+  <w:latentStyles w:defLockedState="0" w:defUIPriority="99" w:defSemiHidden="0" w:defUnhideWhenUsed="0" w:defQFormat="0" w:count="382">
     <w:lsdException w:name="Normal" w:uiPriority="0" w:qFormat="1"/>
     <w:lsdException w:name="heading 1" w:uiPriority="9" w:qFormat="1"/>
     <w:lsdException w:name="heading 2" w:semiHidden="1" w:uiPriority="9" w:unhideWhenUsed="1" w:qFormat="1"/>
@@ -5589,7 +6011,7 @@
   <w:style w:type="paragraph" w:default="1" w:styleId="Normal">
     <w:name w:val="Normal"/>
     <w:qFormat/>
-    <w:rsid w:val="006B1E9C"/>
+    <w:rsid w:val="006A5B32"/>
   </w:style>
   <w:style w:type="paragraph" w:styleId="Heading1">
     <w:name w:val="heading 1"/>
@@ -5615,6 +6037,7 @@
   <w:style w:type="character" w:default="1" w:styleId="DefaultParagraphFont">
     <w:name w:val="Default Paragraph Font"/>
     <w:uiPriority w:val="1"/>
+    <w:semiHidden/>
     <w:unhideWhenUsed/>
   </w:style>
   <w:style w:type="table" w:default="1" w:styleId="TableNormal">

</xml_diff>

<commit_message>
attempted stack p732 - TLE in Python
</commit_message>
<xml_diff>
--- a/CP3 Progress Tracker.docx
+++ b/CP3 Progress Tracker.docx
@@ -1,6 +1,6 @@
 
 <file path=word/document.xml><?xml version="1.0" encoding="utf-8"?>
-<w:document xmlns:wpc="http://schemas.microsoft.com/office/word/2010/wordprocessingCanvas" xmlns:mo="http://schemas.microsoft.com/office/mac/office/2008/main" xmlns:mc="http://schemas.openxmlformats.org/markup-compatibility/2006" xmlns:mv="urn:schemas-microsoft-com:mac:vml" xmlns:o="urn:schemas-microsoft-com:office:office" xmlns:r="http://schemas.openxmlformats.org/officeDocument/2006/relationships" xmlns:m="http://schemas.openxmlformats.org/officeDocument/2006/math" xmlns:v="urn:schemas-microsoft-com:vml" xmlns:wp14="http://schemas.microsoft.com/office/word/2010/wordprocessingDrawing" xmlns:wp="http://schemas.openxmlformats.org/drawingml/2006/wordprocessingDrawing" xmlns:w10="urn:schemas-microsoft-com:office:word" xmlns:w="http://schemas.openxmlformats.org/wordprocessingml/2006/main" xmlns:w14="http://schemas.microsoft.com/office/word/2010/wordml" xmlns:w15="http://schemas.microsoft.com/office/word/2012/wordml" xmlns:wpg="http://schemas.microsoft.com/office/word/2010/wordprocessingGroup" xmlns:wpi="http://schemas.microsoft.com/office/word/2010/wordprocessingInk" xmlns:wne="http://schemas.microsoft.com/office/word/2006/wordml" xmlns:wps="http://schemas.microsoft.com/office/word/2010/wordprocessingShape" mc:Ignorable="w14 w15 wp14">
+<w:document xmlns:wpc="http://schemas.microsoft.com/office/word/2010/wordprocessingCanvas" xmlns:cx="http://schemas.microsoft.com/office/drawing/2014/chartex" xmlns:cx1="http://schemas.microsoft.com/office/drawing/2015/9/8/chartex" xmlns:cx2="http://schemas.microsoft.com/office/drawing/2015/10/21/chartex" xmlns:cx3="http://schemas.microsoft.com/office/drawing/2016/5/9/chartex" xmlns:cx4="http://schemas.microsoft.com/office/drawing/2016/5/10/chartex" xmlns:cx5="http://schemas.microsoft.com/office/drawing/2016/5/11/chartex" xmlns:cx6="http://schemas.microsoft.com/office/drawing/2016/5/12/chartex" xmlns:cx7="http://schemas.microsoft.com/office/drawing/2016/5/13/chartex" xmlns:cx8="http://schemas.microsoft.com/office/drawing/2016/5/14/chartex" xmlns:mc="http://schemas.openxmlformats.org/markup-compatibility/2006" xmlns:aink="http://schemas.microsoft.com/office/drawing/2016/ink" xmlns:am3d="http://schemas.microsoft.com/office/drawing/2017/model3d" xmlns:o="urn:schemas-microsoft-com:office:office" xmlns:r="http://schemas.openxmlformats.org/officeDocument/2006/relationships" xmlns:m="http://schemas.openxmlformats.org/officeDocument/2006/math" xmlns:v="urn:schemas-microsoft-com:vml" xmlns:wp14="http://schemas.microsoft.com/office/word/2010/wordprocessingDrawing" xmlns:wp="http://schemas.openxmlformats.org/drawingml/2006/wordprocessingDrawing" xmlns:w10="urn:schemas-microsoft-com:office:word" xmlns:w="http://schemas.openxmlformats.org/wordprocessingml/2006/main" xmlns:w14="http://schemas.microsoft.com/office/word/2010/wordml" xmlns:w15="http://schemas.microsoft.com/office/word/2012/wordml" xmlns:w16cid="http://schemas.microsoft.com/office/word/2016/wordml/cid" xmlns:w16se="http://schemas.microsoft.com/office/word/2015/wordml/symex" xmlns:wpg="http://schemas.microsoft.com/office/word/2010/wordprocessingGroup" xmlns:wpi="http://schemas.microsoft.com/office/word/2010/wordprocessingInk" xmlns:wne="http://schemas.microsoft.com/office/word/2006/wordml" xmlns:wps="http://schemas.microsoft.com/office/word/2010/wordprocessingShape" mc:Ignorable="w14 w15 w16se w16cid wp14">
   <w:body>
     <w:p>
       <w:pPr>
@@ -95,13 +95,23 @@
           <w:lang w:val="en-AU"/>
         </w:rPr>
       </w:pPr>
-      <w:r>
-        <w:rPr>
-          <w:b/>
-          <w:u w:val="single"/>
-          <w:lang w:val="en-AU"/>
-        </w:rPr>
-        <w:t xml:space="preserve">UVa 11172 - Relational Operators * </w:t>
+      <w:proofErr w:type="spellStart"/>
+      <w:r>
+        <w:rPr>
+          <w:b/>
+          <w:u w:val="single"/>
+          <w:lang w:val="en-AU"/>
+        </w:rPr>
+        <w:t>UVa</w:t>
+      </w:r>
+      <w:proofErr w:type="spellEnd"/>
+      <w:r>
+        <w:rPr>
+          <w:b/>
+          <w:u w:val="single"/>
+          <w:lang w:val="en-AU"/>
+        </w:rPr>
+        <w:t xml:space="preserve"> 11172 - Relational Operators * </w:t>
       </w:r>
       <w:r>
         <w:rPr>
@@ -145,13 +155,41 @@
           <w:lang w:val="en-AU"/>
         </w:rPr>
       </w:pPr>
-      <w:r>
-        <w:rPr>
-          <w:b/>
-          <w:u w:val="single"/>
-          <w:lang w:val="en-AU"/>
-        </w:rPr>
-        <w:t xml:space="preserve">UVa 11498 - Division of Nlogonia * </w:t>
+      <w:proofErr w:type="spellStart"/>
+      <w:r>
+        <w:rPr>
+          <w:b/>
+          <w:u w:val="single"/>
+          <w:lang w:val="en-AU"/>
+        </w:rPr>
+        <w:t>UVa</w:t>
+      </w:r>
+      <w:proofErr w:type="spellEnd"/>
+      <w:r>
+        <w:rPr>
+          <w:b/>
+          <w:u w:val="single"/>
+          <w:lang w:val="en-AU"/>
+        </w:rPr>
+        <w:t xml:space="preserve"> 11498 - Division of </w:t>
+      </w:r>
+      <w:proofErr w:type="spellStart"/>
+      <w:r>
+        <w:rPr>
+          <w:b/>
+          <w:u w:val="single"/>
+          <w:lang w:val="en-AU"/>
+        </w:rPr>
+        <w:t>Nlogonia</w:t>
+      </w:r>
+      <w:proofErr w:type="spellEnd"/>
+      <w:r>
+        <w:rPr>
+          <w:b/>
+          <w:u w:val="single"/>
+          <w:lang w:val="en-AU"/>
+        </w:rPr>
+        <w:t xml:space="preserve"> * </w:t>
       </w:r>
       <w:r>
         <w:rPr>
@@ -197,13 +235,23 @@
           <w:lang w:val="en-AU"/>
         </w:rPr>
       </w:pPr>
-      <w:r>
-        <w:rPr>
-          <w:b/>
-          <w:u w:val="single"/>
-          <w:lang w:val="en-AU"/>
-        </w:rPr>
-        <w:t>UVa 11727 - Cost Cutting *</w:t>
+      <w:proofErr w:type="spellStart"/>
+      <w:r>
+        <w:rPr>
+          <w:b/>
+          <w:u w:val="single"/>
+          <w:lang w:val="en-AU"/>
+        </w:rPr>
+        <w:t>UVa</w:t>
+      </w:r>
+      <w:proofErr w:type="spellEnd"/>
+      <w:r>
+        <w:rPr>
+          <w:b/>
+          <w:u w:val="single"/>
+          <w:lang w:val="en-AU"/>
+        </w:rPr>
+        <w:t xml:space="preserve"> 11727 - Cost Cutting *</w:t>
       </w:r>
       <w:r>
         <w:rPr>
@@ -262,13 +310,23 @@
           <w:lang w:val="en-AU"/>
         </w:rPr>
       </w:pPr>
-      <w:r>
-        <w:rPr>
-          <w:b/>
-          <w:u w:val="single"/>
-          <w:lang w:val="en-AU"/>
-        </w:rPr>
-        <w:t xml:space="preserve">UVa </w:t>
+      <w:proofErr w:type="spellStart"/>
+      <w:r>
+        <w:rPr>
+          <w:b/>
+          <w:u w:val="single"/>
+          <w:lang w:val="en-AU"/>
+        </w:rPr>
+        <w:t>UVa</w:t>
+      </w:r>
+      <w:proofErr w:type="spellEnd"/>
+      <w:r>
+        <w:rPr>
+          <w:b/>
+          <w:u w:val="single"/>
+          <w:lang w:val="en-AU"/>
+        </w:rPr>
+        <w:t xml:space="preserve"> </w:t>
       </w:r>
       <w:r>
         <w:rPr>
@@ -302,13 +360,23 @@
         </w:rPr>
         <w:t xml:space="preserve"> </w:t>
       </w:r>
-      <w:r>
-        <w:rPr>
-          <w:b/>
-          <w:u w:val="single"/>
-          <w:lang w:val="en-AU"/>
-        </w:rPr>
-        <w:t>Loansome Car Buyer</w:t>
+      <w:proofErr w:type="spellStart"/>
+      <w:r>
+        <w:rPr>
+          <w:b/>
+          <w:u w:val="single"/>
+          <w:lang w:val="en-AU"/>
+        </w:rPr>
+        <w:t>Loansome</w:t>
+      </w:r>
+      <w:proofErr w:type="spellEnd"/>
+      <w:r>
+        <w:rPr>
+          <w:b/>
+          <w:u w:val="single"/>
+          <w:lang w:val="en-AU"/>
+        </w:rPr>
+        <w:t xml:space="preserve"> Car Buyer</w:t>
       </w:r>
       <w:r>
         <w:rPr>
@@ -366,13 +434,23 @@
           <w:lang w:val="en-AU"/>
         </w:rPr>
       </w:pPr>
-      <w:r>
-        <w:rPr>
-          <w:b/>
-          <w:u w:val="single"/>
-          <w:lang w:val="en-AU"/>
-        </w:rPr>
-        <w:t>UVa 11559 – Event Planning *</w:t>
+      <w:proofErr w:type="spellStart"/>
+      <w:r>
+        <w:rPr>
+          <w:b/>
+          <w:u w:val="single"/>
+          <w:lang w:val="en-AU"/>
+        </w:rPr>
+        <w:t>UVa</w:t>
+      </w:r>
+      <w:proofErr w:type="spellEnd"/>
+      <w:r>
+        <w:rPr>
+          <w:b/>
+          <w:u w:val="single"/>
+          <w:lang w:val="en-AU"/>
+        </w:rPr>
+        <w:t xml:space="preserve"> 11559 – Event Planning *</w:t>
       </w:r>
       <w:r>
         <w:rPr>
@@ -416,13 +494,23 @@
           <w:lang w:val="en-AU"/>
         </w:rPr>
       </w:pPr>
-      <w:r>
-        <w:rPr>
-          <w:b/>
-          <w:u w:val="single"/>
-          <w:lang w:val="en-AU"/>
-        </w:rPr>
-        <w:t>UVa 11799 – Horror Dash *</w:t>
+      <w:proofErr w:type="spellStart"/>
+      <w:r>
+        <w:rPr>
+          <w:b/>
+          <w:u w:val="single"/>
+          <w:lang w:val="en-AU"/>
+        </w:rPr>
+        <w:t>UVa</w:t>
+      </w:r>
+      <w:proofErr w:type="spellEnd"/>
+      <w:r>
+        <w:rPr>
+          <w:b/>
+          <w:u w:val="single"/>
+          <w:lang w:val="en-AU"/>
+        </w:rPr>
+        <w:t xml:space="preserve"> 11799 – Horror Dash *</w:t>
       </w:r>
       <w:r>
         <w:rPr>
@@ -493,13 +581,23 @@
           <w:lang w:val="en-AU"/>
         </w:rPr>
       </w:pPr>
-      <w:r>
-        <w:rPr>
-          <w:b/>
-          <w:u w:val="single"/>
-          <w:lang w:val="en-AU"/>
-        </w:rPr>
-        <w:t>UVa 00573 – The Snail *</w:t>
+      <w:proofErr w:type="spellStart"/>
+      <w:r>
+        <w:rPr>
+          <w:b/>
+          <w:u w:val="single"/>
+          <w:lang w:val="en-AU"/>
+        </w:rPr>
+        <w:t>UVa</w:t>
+      </w:r>
+      <w:proofErr w:type="spellEnd"/>
+      <w:r>
+        <w:rPr>
+          <w:b/>
+          <w:u w:val="single"/>
+          <w:lang w:val="en-AU"/>
+        </w:rPr>
+        <w:t xml:space="preserve"> 00573 – The Snail *</w:t>
       </w:r>
       <w:r>
         <w:rPr>
@@ -537,13 +635,23 @@
           <w:lang w:val="en-AU"/>
         </w:rPr>
       </w:pPr>
-      <w:r>
-        <w:rPr>
-          <w:b/>
-          <w:u w:val="single"/>
-          <w:lang w:val="en-AU"/>
-        </w:rPr>
-        <w:t>UVa 10141 – Request for Proposal *</w:t>
+      <w:proofErr w:type="spellStart"/>
+      <w:r>
+        <w:rPr>
+          <w:b/>
+          <w:u w:val="single"/>
+          <w:lang w:val="en-AU"/>
+        </w:rPr>
+        <w:t>UVa</w:t>
+      </w:r>
+      <w:proofErr w:type="spellEnd"/>
+      <w:r>
+        <w:rPr>
+          <w:b/>
+          <w:u w:val="single"/>
+          <w:lang w:val="en-AU"/>
+        </w:rPr>
+        <w:t xml:space="preserve"> 10141 – Request for Proposal *</w:t>
       </w:r>
       <w:r>
         <w:rPr>
@@ -581,13 +689,23 @@
           <w:lang w:val="en-AU"/>
         </w:rPr>
       </w:pPr>
-      <w:r>
-        <w:rPr>
-          <w:b/>
-          <w:u w:val="single"/>
-          <w:lang w:val="en-AU"/>
-        </w:rPr>
-        <w:t>UVa 11507 – Bender B. Rodriguez *</w:t>
+      <w:proofErr w:type="spellStart"/>
+      <w:r>
+        <w:rPr>
+          <w:b/>
+          <w:u w:val="single"/>
+          <w:lang w:val="en-AU"/>
+        </w:rPr>
+        <w:t>UVa</w:t>
+      </w:r>
+      <w:proofErr w:type="spellEnd"/>
+      <w:r>
+        <w:rPr>
+          <w:b/>
+          <w:u w:val="single"/>
+          <w:lang w:val="en-AU"/>
+        </w:rPr>
+        <w:t xml:space="preserve"> 11507 – Bender B. Rodriguez *</w:t>
       </w:r>
       <w:r>
         <w:rPr>
@@ -686,13 +804,23 @@
           <w:lang w:val="en-AU"/>
         </w:rPr>
       </w:pPr>
-      <w:r>
-        <w:rPr>
-          <w:b/>
-          <w:u w:val="single"/>
-          <w:lang w:val="en-AU"/>
-        </w:rPr>
-        <w:t>UVa 00462 - Bridge Hand Evaluator *</w:t>
+      <w:proofErr w:type="spellStart"/>
+      <w:r>
+        <w:rPr>
+          <w:b/>
+          <w:u w:val="single"/>
+          <w:lang w:val="en-AU"/>
+        </w:rPr>
+        <w:t>UVa</w:t>
+      </w:r>
+      <w:proofErr w:type="spellEnd"/>
+      <w:r>
+        <w:rPr>
+          <w:b/>
+          <w:u w:val="single"/>
+          <w:lang w:val="en-AU"/>
+        </w:rPr>
+        <w:t xml:space="preserve"> 00462 - Bridge Hand Evaluator *</w:t>
       </w:r>
       <w:r>
         <w:rPr>
@@ -738,13 +866,23 @@
           <w:lang w:val="en-AU"/>
         </w:rPr>
       </w:pPr>
-      <w:r>
-        <w:rPr>
-          <w:b/>
-          <w:u w:val="single"/>
-          <w:lang w:val="en-AU"/>
-        </w:rPr>
-        <w:t xml:space="preserve">UVa 10646 - What is the Card? * </w:t>
+      <w:proofErr w:type="spellStart"/>
+      <w:r>
+        <w:rPr>
+          <w:b/>
+          <w:u w:val="single"/>
+          <w:lang w:val="en-AU"/>
+        </w:rPr>
+        <w:t>UVa</w:t>
+      </w:r>
+      <w:proofErr w:type="spellEnd"/>
+      <w:r>
+        <w:rPr>
+          <w:b/>
+          <w:u w:val="single"/>
+          <w:lang w:val="en-AU"/>
+        </w:rPr>
+        <w:t xml:space="preserve"> 10646 - What is the Card? * </w:t>
       </w:r>
       <w:r>
         <w:rPr>
@@ -810,13 +948,41 @@
           <w:lang w:val="en-AU"/>
         </w:rPr>
       </w:pPr>
-      <w:r>
-        <w:rPr>
-          <w:b/>
-          <w:u w:val="single"/>
-          <w:lang w:val="en-AU"/>
-        </w:rPr>
-        <w:t>UVa 12247 - Jollo *</w:t>
+      <w:proofErr w:type="spellStart"/>
+      <w:r>
+        <w:rPr>
+          <w:b/>
+          <w:u w:val="single"/>
+          <w:lang w:val="en-AU"/>
+        </w:rPr>
+        <w:t>UVa</w:t>
+      </w:r>
+      <w:proofErr w:type="spellEnd"/>
+      <w:r>
+        <w:rPr>
+          <w:b/>
+          <w:u w:val="single"/>
+          <w:lang w:val="en-AU"/>
+        </w:rPr>
+        <w:t xml:space="preserve"> 12247 - </w:t>
+      </w:r>
+      <w:proofErr w:type="spellStart"/>
+      <w:r>
+        <w:rPr>
+          <w:b/>
+          <w:u w:val="single"/>
+          <w:lang w:val="en-AU"/>
+        </w:rPr>
+        <w:t>Jollo</w:t>
+      </w:r>
+      <w:proofErr w:type="spellEnd"/>
+      <w:r>
+        <w:rPr>
+          <w:b/>
+          <w:u w:val="single"/>
+          <w:lang w:val="en-AU"/>
+        </w:rPr>
+        <w:t xml:space="preserve"> *</w:t>
       </w:r>
       <w:r>
         <w:rPr>
@@ -907,13 +1073,23 @@
           <w:lang w:val="en-AU"/>
         </w:rPr>
       </w:pPr>
-      <w:r>
-        <w:rPr>
-          <w:b/>
-          <w:u w:val="single"/>
-          <w:lang w:val="en-AU"/>
-        </w:rPr>
-        <w:t>UVa 00278 - Chess *</w:t>
+      <w:proofErr w:type="spellStart"/>
+      <w:r>
+        <w:rPr>
+          <w:b/>
+          <w:u w:val="single"/>
+          <w:lang w:val="en-AU"/>
+        </w:rPr>
+        <w:t>UVa</w:t>
+      </w:r>
+      <w:proofErr w:type="spellEnd"/>
+      <w:r>
+        <w:rPr>
+          <w:b/>
+          <w:u w:val="single"/>
+          <w:lang w:val="en-AU"/>
+        </w:rPr>
+        <w:t xml:space="preserve"> 00278 - Chess *</w:t>
       </w:r>
       <w:r>
         <w:rPr>
@@ -959,13 +1135,23 @@
           <w:lang w:val="en-AU"/>
         </w:rPr>
       </w:pPr>
-      <w:r>
-        <w:rPr>
-          <w:b/>
-          <w:u w:val="single"/>
-          <w:lang w:val="en-AU"/>
-        </w:rPr>
-        <w:t>UVa 00696 - How Many Knights *</w:t>
+      <w:proofErr w:type="spellStart"/>
+      <w:r>
+        <w:rPr>
+          <w:b/>
+          <w:u w:val="single"/>
+          <w:lang w:val="en-AU"/>
+        </w:rPr>
+        <w:t>UVa</w:t>
+      </w:r>
+      <w:proofErr w:type="spellEnd"/>
+      <w:r>
+        <w:rPr>
+          <w:b/>
+          <w:u w:val="single"/>
+          <w:lang w:val="en-AU"/>
+        </w:rPr>
+        <w:t xml:space="preserve"> 00696 - How Many Knights *</w:t>
       </w:r>
       <w:r>
         <w:rPr>
@@ -1011,13 +1197,23 @@
           <w:highlight w:val="yellow"/>
         </w:rPr>
       </w:pPr>
+      <w:proofErr w:type="spellStart"/>
       <w:r>
         <w:rPr>
           <w:b/>
           <w:highlight w:val="yellow"/>
           <w:u w:val="single"/>
         </w:rPr>
-        <w:t>UVa 10284 - Chessboard in FEN *</w:t>
+        <w:t>UVa</w:t>
+      </w:r>
+      <w:proofErr w:type="spellEnd"/>
+      <w:r>
+        <w:rPr>
+          <w:b/>
+          <w:highlight w:val="yellow"/>
+          <w:u w:val="single"/>
+        </w:rPr>
+        <w:t xml:space="preserve"> 10284 - Chessboard in FEN *</w:t>
       </w:r>
       <w:r>
         <w:rPr>
@@ -1049,7 +1245,21 @@
         <w:rPr>
           <w:lang w:val="en-AU"/>
         </w:rPr>
-        <w:t>Passes all uDebug cases but gets Wrong Answer</w:t>
+        <w:t xml:space="preserve">Passes all </w:t>
+      </w:r>
+      <w:proofErr w:type="spellStart"/>
+      <w:r>
+        <w:rPr>
+          <w:lang w:val="en-AU"/>
+        </w:rPr>
+        <w:t>uDebug</w:t>
+      </w:r>
+      <w:proofErr w:type="spellEnd"/>
+      <w:r>
+        <w:rPr>
+          <w:lang w:val="en-AU"/>
+        </w:rPr>
+        <w:t xml:space="preserve"> cases but gets Wrong Answer</w:t>
       </w:r>
     </w:p>
     <w:p>
@@ -1105,12 +1315,21 @@
           <w:numId w:val="10"/>
         </w:numPr>
       </w:pPr>
-      <w:r>
-        <w:rPr>
-          <w:b/>
-          <w:u w:val="single"/>
-        </w:rPr>
-        <w:t>UVa 00489 - Hangman Judge *</w:t>
+      <w:proofErr w:type="spellStart"/>
+      <w:r>
+        <w:rPr>
+          <w:b/>
+          <w:u w:val="single"/>
+        </w:rPr>
+        <w:t>UVa</w:t>
+      </w:r>
+      <w:proofErr w:type="spellEnd"/>
+      <w:r>
+        <w:rPr>
+          <w:b/>
+          <w:u w:val="single"/>
+        </w:rPr>
+        <w:t xml:space="preserve"> 00489 - Hangman Judge *</w:t>
       </w:r>
       <w:r>
         <w:t xml:space="preserve"> (just do as asked)</w:t>
@@ -1143,15 +1362,32 @@
           <w:numId w:val="10"/>
         </w:numPr>
       </w:pPr>
-      <w:r>
-        <w:rPr>
-          <w:b/>
-          <w:u w:val="single"/>
-        </w:rPr>
-        <w:t>UVa 10189 - Minesweeper *</w:t>
-      </w:r>
-      <w:r>
-        <w:t xml:space="preserve"> (simulate Minesweeper, similar to UVa 10279) </w:t>
+      <w:proofErr w:type="spellStart"/>
+      <w:r>
+        <w:rPr>
+          <w:b/>
+          <w:u w:val="single"/>
+        </w:rPr>
+        <w:t>UVa</w:t>
+      </w:r>
+      <w:proofErr w:type="spellEnd"/>
+      <w:r>
+        <w:rPr>
+          <w:b/>
+          <w:u w:val="single"/>
+        </w:rPr>
+        <w:t xml:space="preserve"> 10189 - Minesweeper *</w:t>
+      </w:r>
+      <w:r>
+        <w:t xml:space="preserve"> (simulate Minesweeper, similar to </w:t>
+      </w:r>
+      <w:proofErr w:type="spellStart"/>
+      <w:r>
+        <w:t>UVa</w:t>
+      </w:r>
+      <w:proofErr w:type="spellEnd"/>
+      <w:r>
+        <w:t xml:space="preserve"> 10279) </w:t>
       </w:r>
     </w:p>
     <w:p>
@@ -1207,12 +1443,21 @@
           <w:numId w:val="11"/>
         </w:numPr>
       </w:pPr>
-      <w:r>
-        <w:rPr>
-          <w:b/>
-          <w:u w:val="single"/>
-        </w:rPr>
-        <w:t>UVa 00401 - Palindromes *</w:t>
+      <w:proofErr w:type="spellStart"/>
+      <w:r>
+        <w:rPr>
+          <w:b/>
+          <w:u w:val="single"/>
+        </w:rPr>
+        <w:t>UVa</w:t>
+      </w:r>
+      <w:proofErr w:type="spellEnd"/>
+      <w:r>
+        <w:rPr>
+          <w:b/>
+          <w:u w:val="single"/>
+        </w:rPr>
+        <w:t xml:space="preserve"> 00401 - Palindromes *</w:t>
       </w:r>
       <w:r>
         <w:t xml:space="preserve"> (simple palindrome check)</w:t>
@@ -1245,12 +1490,21 @@
           <w:numId w:val="11"/>
         </w:numPr>
       </w:pPr>
-      <w:r>
-        <w:rPr>
-          <w:b/>
-          <w:u w:val="single"/>
-        </w:rPr>
-        <w:t>UVa 11221 - Magic Square Palindrome *</w:t>
+      <w:proofErr w:type="spellStart"/>
+      <w:r>
+        <w:rPr>
+          <w:b/>
+          <w:u w:val="single"/>
+        </w:rPr>
+        <w:t>UVa</w:t>
+      </w:r>
+      <w:proofErr w:type="spellEnd"/>
+      <w:r>
+        <w:rPr>
+          <w:b/>
+          <w:u w:val="single"/>
+        </w:rPr>
+        <w:t xml:space="preserve"> 11221 - Magic Square Palindrome *</w:t>
       </w:r>
       <w:r>
         <w:t xml:space="preserve"> (we deal with a matrix) </w:t>
@@ -1317,19 +1571,57 @@
           <w:lang w:val="en-AU"/>
         </w:rPr>
       </w:pPr>
-      <w:r>
-        <w:rPr>
-          <w:b/>
-          <w:u w:val="single"/>
-          <w:lang w:val="en-AU"/>
-        </w:rPr>
-        <w:t>UVa 10038 - Jolly Jumpers *</w:t>
-      </w:r>
-      <w:r>
-        <w:rPr>
-          <w:lang w:val="en-AU"/>
-        </w:rPr>
-        <w:t xml:space="preserve"> (use 1D boolean flags to check [1..n − 1]) </w:t>
+      <w:proofErr w:type="spellStart"/>
+      <w:r>
+        <w:rPr>
+          <w:b/>
+          <w:u w:val="single"/>
+          <w:lang w:val="en-AU"/>
+        </w:rPr>
+        <w:t>UVa</w:t>
+      </w:r>
+      <w:proofErr w:type="spellEnd"/>
+      <w:r>
+        <w:rPr>
+          <w:b/>
+          <w:u w:val="single"/>
+          <w:lang w:val="en-AU"/>
+        </w:rPr>
+        <w:t xml:space="preserve"> 10038 - Jolly Jumpers *</w:t>
+      </w:r>
+      <w:r>
+        <w:rPr>
+          <w:lang w:val="en-AU"/>
+        </w:rPr>
+        <w:t xml:space="preserve"> (use 1D </w:t>
+      </w:r>
+      <w:proofErr w:type="spellStart"/>
+      <w:r>
+        <w:rPr>
+          <w:lang w:val="en-AU"/>
+        </w:rPr>
+        <w:t>boolean</w:t>
+      </w:r>
+      <w:proofErr w:type="spellEnd"/>
+      <w:r>
+        <w:rPr>
+          <w:lang w:val="en-AU"/>
+        </w:rPr>
+        <w:t xml:space="preserve"> flags to check [</w:t>
+      </w:r>
+      <w:proofErr w:type="gramStart"/>
+      <w:r>
+        <w:rPr>
+          <w:lang w:val="en-AU"/>
+        </w:rPr>
+        <w:t>1..</w:t>
+      </w:r>
+      <w:proofErr w:type="gramEnd"/>
+      <w:r>
+        <w:rPr>
+          <w:lang w:val="en-AU"/>
+        </w:rPr>
+        <w:t xml:space="preserve">n − 1]) </w:t>
       </w:r>
     </w:p>
     <w:p>
@@ -1362,6 +1654,7 @@
           <w:lang w:val="en-AU"/>
         </w:rPr>
       </w:pPr>
+      <w:proofErr w:type="spellStart"/>
       <w:r>
         <w:rPr>
           <w:b/>
@@ -1369,7 +1662,17 @@
           <w:u w:val="single"/>
           <w:lang w:val="en-AU"/>
         </w:rPr>
-        <w:t>UVa 11340 - Newspaper *</w:t>
+        <w:t>UVa</w:t>
+      </w:r>
+      <w:proofErr w:type="spellEnd"/>
+      <w:r>
+        <w:rPr>
+          <w:b/>
+          <w:highlight w:val="yellow"/>
+          <w:u w:val="single"/>
+          <w:lang w:val="en-AU"/>
+        </w:rPr>
+        <w:t xml:space="preserve"> 11340 - Newspaper *</w:t>
       </w:r>
       <w:r>
         <w:rPr>
@@ -1432,13 +1735,23 @@
           <w:lang w:val="en-AU"/>
         </w:rPr>
       </w:pPr>
-      <w:r>
-        <w:rPr>
-          <w:b/>
-          <w:u w:val="single"/>
-          <w:lang w:val="en-AU"/>
-        </w:rPr>
-        <w:t>UVa 12356 - Army Buddies *</w:t>
+      <w:proofErr w:type="spellStart"/>
+      <w:r>
+        <w:rPr>
+          <w:b/>
+          <w:u w:val="single"/>
+          <w:lang w:val="en-AU"/>
+        </w:rPr>
+        <w:t>UVa</w:t>
+      </w:r>
+      <w:proofErr w:type="spellEnd"/>
+      <w:r>
+        <w:rPr>
+          <w:b/>
+          <w:u w:val="single"/>
+          <w:lang w:val="en-AU"/>
+        </w:rPr>
+        <w:t xml:space="preserve"> 12356 - Army Buddies *</w:t>
       </w:r>
       <w:r>
         <w:rPr>
@@ -1535,12 +1848,21 @@
           <w:numId w:val="12"/>
         </w:numPr>
       </w:pPr>
-      <w:r>
-        <w:rPr>
-          <w:b/>
-          <w:u w:val="single"/>
-        </w:rPr>
-        <w:t>UVa 10855 - Rotated squares *</w:t>
+      <w:proofErr w:type="spellStart"/>
+      <w:r>
+        <w:rPr>
+          <w:b/>
+          <w:u w:val="single"/>
+        </w:rPr>
+        <w:t>UVa</w:t>
+      </w:r>
+      <w:proofErr w:type="spellEnd"/>
+      <w:r>
+        <w:rPr>
+          <w:b/>
+          <w:u w:val="single"/>
+        </w:rPr>
+        <w:t xml:space="preserve"> 10855 - Rotated squares *</w:t>
       </w:r>
       <w:r>
         <w:t xml:space="preserve"> (string array, 90o clockwise rotation) </w:t>
@@ -1585,12 +1907,21 @@
           <w:numId w:val="12"/>
         </w:numPr>
       </w:pPr>
-      <w:r>
-        <w:rPr>
-          <w:b/>
-          <w:u w:val="single"/>
-        </w:rPr>
-        <w:t>UVa 10920 - Spiral Tap *</w:t>
+      <w:proofErr w:type="spellStart"/>
+      <w:r>
+        <w:rPr>
+          <w:b/>
+          <w:u w:val="single"/>
+        </w:rPr>
+        <w:t>UVa</w:t>
+      </w:r>
+      <w:proofErr w:type="spellEnd"/>
+      <w:r>
+        <w:rPr>
+          <w:b/>
+          <w:u w:val="single"/>
+        </w:rPr>
+        <w:t xml:space="preserve"> 10920 - Spiral Tap *</w:t>
       </w:r>
       <w:r>
         <w:t xml:space="preserve"> (simulate the process) </w:t>
@@ -1626,13 +1957,23 @@
           <w:highlight w:val="yellow"/>
         </w:rPr>
       </w:pPr>
+      <w:proofErr w:type="spellStart"/>
       <w:r>
         <w:rPr>
           <w:b/>
           <w:highlight w:val="yellow"/>
           <w:u w:val="single"/>
         </w:rPr>
-        <w:t>UVa 11581 - Grid Successors *</w:t>
+        <w:t>UVa</w:t>
+      </w:r>
+      <w:proofErr w:type="spellEnd"/>
+      <w:r>
+        <w:rPr>
+          <w:b/>
+          <w:highlight w:val="yellow"/>
+          <w:u w:val="single"/>
+        </w:rPr>
+        <w:t xml:space="preserve"> 11581 - Grid Successors *</w:t>
       </w:r>
       <w:r>
         <w:rPr>
@@ -1660,10 +2001,344 @@
       <w:r>
         <w:t>Come back to this later – solution probably involves finding the first duplicate grid as the start of an infinite cycle</w:t>
       </w:r>
+    </w:p>
+    <w:p/>
+    <w:p>
+      <w:r>
+        <w:t xml:space="preserve">C++ </w:t>
+      </w:r>
+      <w:r>
+        <w:t>STL algorithm</w:t>
+      </w:r>
+    </w:p>
+    <w:p/>
+    <w:p>
+      <w:pPr>
+        <w:pStyle w:val="ListParagraph"/>
+        <w:numPr>
+          <w:ilvl w:val="0"/>
+          <w:numId w:val="12"/>
+        </w:numPr>
+      </w:pPr>
+      <w:proofErr w:type="spellStart"/>
+      <w:r>
+        <w:rPr>
+          <w:b/>
+          <w:u w:val="single"/>
+        </w:rPr>
+        <w:t>UVa</w:t>
+      </w:r>
+      <w:proofErr w:type="spellEnd"/>
+      <w:r>
+        <w:rPr>
+          <w:b/>
+          <w:u w:val="single"/>
+        </w:rPr>
+        <w:t xml:space="preserve"> 00146 - ID Codes *</w:t>
+      </w:r>
+      <w:r>
+        <w:t xml:space="preserve"> (use next permutation) </w:t>
+      </w:r>
+      <w:r>
+        <w:rPr>
+          <w:rFonts w:ascii="MS Mincho" w:eastAsia="MS Mincho" w:hAnsi="MS Mincho" w:cs="MS Mincho"/>
+        </w:rPr>
+        <w:t> +</w:t>
+      </w:r>
+    </w:p>
+    <w:p>
+      <w:pPr>
+        <w:pStyle w:val="ListParagraph"/>
+        <w:numPr>
+          <w:ilvl w:val="1"/>
+          <w:numId w:val="12"/>
+        </w:numPr>
+      </w:pPr>
+      <w:r>
+        <w:t>Accepted</w:t>
+      </w:r>
+    </w:p>
+    <w:p>
+      <w:pPr>
+        <w:pStyle w:val="ListParagraph"/>
+        <w:numPr>
+          <w:ilvl w:val="0"/>
+          <w:numId w:val="12"/>
+        </w:numPr>
+      </w:pPr>
+      <w:proofErr w:type="spellStart"/>
+      <w:r>
+        <w:rPr>
+          <w:b/>
+          <w:u w:val="single"/>
+        </w:rPr>
+        <w:t>UVa</w:t>
+      </w:r>
+      <w:proofErr w:type="spellEnd"/>
+      <w:r>
+        <w:rPr>
+          <w:b/>
+          <w:u w:val="single"/>
+        </w:rPr>
+        <w:t xml:space="preserve"> 10107 - What is the Median? *</w:t>
+      </w:r>
+      <w:r>
+        <w:t xml:space="preserve"> (find median of a growing/dynamic </w:t>
+      </w:r>
+      <w:r>
+        <w:rPr>
+          <w:rFonts w:ascii="MS Mincho" w:eastAsia="MS Mincho" w:hAnsi="MS Mincho" w:cs="MS Mincho"/>
+        </w:rPr>
+        <w:t> +</w:t>
+      </w:r>
+      <w:r>
+        <w:t xml:space="preserve">list of integers; still solvable with multiple calls of nth element in algorithm) </w:t>
+      </w:r>
+      <w:r>
+        <w:rPr>
+          <w:rFonts w:ascii="MS Mincho" w:eastAsia="MS Mincho" w:hAnsi="MS Mincho" w:cs="MS Mincho"/>
+        </w:rPr>
+        <w:t> +</w:t>
+      </w:r>
+    </w:p>
+    <w:p>
+      <w:pPr>
+        <w:pStyle w:val="ListParagraph"/>
+        <w:numPr>
+          <w:ilvl w:val="1"/>
+          <w:numId w:val="12"/>
+        </w:numPr>
+      </w:pPr>
+      <w:r>
+        <w:rPr>
+          <w:rFonts w:ascii="MS Mincho" w:eastAsia="MS Mincho" w:hAnsi="MS Mincho" w:cs="MS Mincho"/>
+        </w:rPr>
+        <w:t> +</w:t>
+      </w:r>
+      <w:r>
+        <w:t xml:space="preserve"> </w:t>
+      </w:r>
+      <w:r>
+        <w:t>Accepted</w:t>
+      </w:r>
+    </w:p>
+    <w:p>
+      <w:pPr>
+        <w:pStyle w:val="ListParagraph"/>
+        <w:numPr>
+          <w:ilvl w:val="0"/>
+          <w:numId w:val="12"/>
+        </w:numPr>
+        <w:rPr>
+          <w:lang w:val="en-AU"/>
+        </w:rPr>
+      </w:pPr>
+      <w:proofErr w:type="spellStart"/>
+      <w:r>
+        <w:rPr>
+          <w:b/>
+          <w:u w:val="single"/>
+          <w:lang w:val="en-AU"/>
+        </w:rPr>
+        <w:t>UVa</w:t>
+      </w:r>
+      <w:proofErr w:type="spellEnd"/>
+      <w:r>
+        <w:rPr>
+          <w:b/>
+          <w:u w:val="single"/>
+          <w:lang w:val="en-AU"/>
+        </w:rPr>
+        <w:t xml:space="preserve"> 10258 - Contest Scoreboard *</w:t>
+      </w:r>
+      <w:r>
+        <w:rPr>
+          <w:lang w:val="en-AU"/>
+        </w:rPr>
+        <w:t xml:space="preserve"> (</w:t>
+      </w:r>
+      <w:r>
+        <w:rPr>
+          <w:lang w:val="en-AU"/>
+        </w:rPr>
+        <w:t>multi-fields sorting, use sort)</w:t>
+      </w:r>
+    </w:p>
+    <w:p>
+      <w:pPr>
+        <w:pStyle w:val="ListParagraph"/>
+        <w:numPr>
+          <w:ilvl w:val="1"/>
+          <w:numId w:val="12"/>
+        </w:numPr>
+      </w:pPr>
+      <w:r>
+        <w:rPr>
+          <w:rFonts w:ascii="MS Mincho" w:eastAsia="MS Mincho" w:hAnsi="MS Mincho" w:cs="MS Mincho"/>
+        </w:rPr>
+        <w:t> +</w:t>
+      </w:r>
+      <w:r>
+        <w:t xml:space="preserve"> </w:t>
+      </w:r>
+      <w:r>
+        <w:t>Accepted</w:t>
+      </w:r>
+    </w:p>
+    <w:p/>
+    <w:p>
+      <w:r>
+        <w:t>Bit Manipulation</w:t>
+      </w:r>
+    </w:p>
+    <w:p/>
+    <w:p>
+      <w:pPr>
+        <w:pStyle w:val="ListParagraph"/>
+        <w:numPr>
+          <w:ilvl w:val="0"/>
+          <w:numId w:val="19"/>
+        </w:numPr>
+        <w:rPr>
+          <w:lang w:val="en-AU"/>
+        </w:rPr>
+      </w:pPr>
+      <w:proofErr w:type="spellStart"/>
+      <w:r>
+        <w:rPr>
+          <w:b/>
+          <w:u w:val="single"/>
+          <w:lang w:val="en-AU"/>
+        </w:rPr>
+        <w:t>UVa</w:t>
+      </w:r>
+      <w:proofErr w:type="spellEnd"/>
+      <w:r>
+        <w:rPr>
+          <w:b/>
+          <w:u w:val="single"/>
+          <w:lang w:val="en-AU"/>
+        </w:rPr>
+        <w:t xml:space="preserve"> 10264 - The Most Potent Corner *</w:t>
+      </w:r>
+      <w:r>
+        <w:rPr>
+          <w:lang w:val="en-AU"/>
+        </w:rPr>
+        <w:t xml:space="preserve"> (heavy bitmask manipulation) </w:t>
+      </w:r>
+      <w:r>
+        <w:rPr>
+          <w:rFonts w:ascii="MS Gothic" w:eastAsia="MS Gothic" w:hAnsi="MS Gothic" w:cs="MS Gothic" w:hint="eastAsia"/>
+          <w:lang w:val="en-AU"/>
+        </w:rPr>
+        <w:t> +</w:t>
+      </w:r>
+    </w:p>
+    <w:p>
+      <w:pPr>
+        <w:pStyle w:val="ListParagraph"/>
+        <w:numPr>
+          <w:ilvl w:val="1"/>
+          <w:numId w:val="19"/>
+        </w:numPr>
+      </w:pPr>
+      <w:r>
+        <w:t>Accepted (Python) – could be made more efficient, almost too slow</w:t>
+      </w:r>
+    </w:p>
+    <w:p>
+      <w:pPr>
+        <w:pStyle w:val="ListParagraph"/>
+        <w:numPr>
+          <w:ilvl w:val="0"/>
+          <w:numId w:val="19"/>
+        </w:numPr>
+        <w:rPr>
+          <w:lang w:val="en-AU"/>
+        </w:rPr>
+      </w:pPr>
       <w:bookmarkStart w:id="0" w:name="_GoBack"/>
+      <w:proofErr w:type="spellStart"/>
+      <w:r>
+        <w:rPr>
+          <w:b/>
+          <w:u w:val="single"/>
+          <w:lang w:val="en-AU"/>
+        </w:rPr>
+        <w:t>UVa</w:t>
+      </w:r>
+      <w:proofErr w:type="spellEnd"/>
+      <w:r>
+        <w:rPr>
+          <w:b/>
+          <w:u w:val="single"/>
+          <w:lang w:val="en-AU"/>
+        </w:rPr>
+        <w:t xml:space="preserve"> 11926 - Multitasking *</w:t>
+      </w:r>
+      <w:r>
+        <w:rPr>
+          <w:lang w:val="en-AU"/>
+        </w:rPr>
+        <w:t xml:space="preserve"> </w:t>
+      </w:r>
       <w:bookmarkEnd w:id="0"/>
-    </w:p>
-    <w:p>
+      <w:r>
+        <w:rPr>
+          <w:lang w:val="en-AU"/>
+        </w:rPr>
+        <w:t xml:space="preserve">(use 1M </w:t>
+      </w:r>
+      <w:proofErr w:type="spellStart"/>
+      <w:r>
+        <w:rPr>
+          <w:lang w:val="en-AU"/>
+        </w:rPr>
+        <w:t>bitset</w:t>
+      </w:r>
+      <w:proofErr w:type="spellEnd"/>
+      <w:r>
+        <w:rPr>
+          <w:lang w:val="en-AU"/>
+        </w:rPr>
+        <w:t xml:space="preserve"> to check if a slot is free) </w:t>
+      </w:r>
+      <w:r>
+        <w:rPr>
+          <w:rFonts w:ascii="MS Gothic" w:eastAsia="MS Gothic" w:hAnsi="MS Gothic" w:cs="MS Gothic" w:hint="eastAsia"/>
+          <w:lang w:val="en-AU"/>
+        </w:rPr>
+        <w:t> +</w:t>
+      </w:r>
+    </w:p>
+    <w:p>
+      <w:pPr>
+        <w:pStyle w:val="ListParagraph"/>
+        <w:numPr>
+          <w:ilvl w:val="0"/>
+          <w:numId w:val="19"/>
+        </w:numPr>
+      </w:pPr>
+    </w:p>
+    <w:p>
+      <w:pPr>
+        <w:pStyle w:val="ListParagraph"/>
+        <w:numPr>
+          <w:ilvl w:val="0"/>
+          <w:numId w:val="12"/>
+        </w:numPr>
+        <w:rPr>
+          <w:lang w:val="en-AU"/>
+        </w:rPr>
+      </w:pPr>
       <w:r>
         <w:br w:type="page"/>
       </w:r>
@@ -1695,13 +2370,23 @@
           <w:lang w:val="en-AU"/>
         </w:rPr>
       </w:pPr>
-      <w:r>
-        <w:rPr>
-          <w:b/>
-          <w:u w:val="single"/>
-          <w:lang w:val="en-AU"/>
-        </w:rPr>
-        <w:t>UVa 00927 - Integer Sequence from ... *</w:t>
+      <w:proofErr w:type="spellStart"/>
+      <w:r>
+        <w:rPr>
+          <w:b/>
+          <w:u w:val="single"/>
+          <w:lang w:val="en-AU"/>
+        </w:rPr>
+        <w:t>UVa</w:t>
+      </w:r>
+      <w:proofErr w:type="spellEnd"/>
+      <w:r>
+        <w:rPr>
+          <w:b/>
+          <w:u w:val="single"/>
+          <w:lang w:val="en-AU"/>
+        </w:rPr>
+        <w:t xml:space="preserve"> 00927 - Integer Sequence from ... *</w:t>
       </w:r>
       <w:r>
         <w:rPr>
@@ -1747,12 +2432,21 @@
           <w:lang w:val="en-AU"/>
         </w:rPr>
       </w:pPr>
-      <w:r>
-        <w:rPr>
-          <w:b/>
-          <w:lang w:val="en-AU"/>
-        </w:rPr>
-        <w:t>UVa 01237 - Expert Enough *</w:t>
+      <w:proofErr w:type="spellStart"/>
+      <w:r>
+        <w:rPr>
+          <w:b/>
+          <w:lang w:val="en-AU"/>
+        </w:rPr>
+        <w:t>UVa</w:t>
+      </w:r>
+      <w:proofErr w:type="spellEnd"/>
+      <w:r>
+        <w:rPr>
+          <w:b/>
+          <w:lang w:val="en-AU"/>
+        </w:rPr>
+        <w:t xml:space="preserve"> 01237 - Expert Enough *</w:t>
       </w:r>
       <w:r>
         <w:rPr>
@@ -1792,19 +2486,61 @@
           <w:lang w:val="en-AU"/>
         </w:rPr>
       </w:pPr>
-      <w:r>
-        <w:rPr>
-          <w:b/>
-          <w:u w:val="single"/>
-          <w:lang w:val="en-AU"/>
-        </w:rPr>
-        <w:t>UVa 10976 - Fractions Again ? *</w:t>
-      </w:r>
-      <w:r>
-        <w:rPr>
-          <w:lang w:val="en-AU"/>
-        </w:rPr>
-        <w:t xml:space="preserve"> (total solutions is asked upfront; there- fore do brute force twice) </w:t>
+      <w:proofErr w:type="spellStart"/>
+      <w:r>
+        <w:rPr>
+          <w:b/>
+          <w:u w:val="single"/>
+          <w:lang w:val="en-AU"/>
+        </w:rPr>
+        <w:t>UVa</w:t>
+      </w:r>
+      <w:proofErr w:type="spellEnd"/>
+      <w:r>
+        <w:rPr>
+          <w:b/>
+          <w:u w:val="single"/>
+          <w:lang w:val="en-AU"/>
+        </w:rPr>
+        <w:t xml:space="preserve"> 10976 - Fractions </w:t>
+      </w:r>
+      <w:proofErr w:type="gramStart"/>
+      <w:r>
+        <w:rPr>
+          <w:b/>
+          <w:u w:val="single"/>
+          <w:lang w:val="en-AU"/>
+        </w:rPr>
+        <w:t>Again ?</w:t>
+      </w:r>
+      <w:proofErr w:type="gramEnd"/>
+      <w:r>
+        <w:rPr>
+          <w:b/>
+          <w:u w:val="single"/>
+          <w:lang w:val="en-AU"/>
+        </w:rPr>
+        <w:t xml:space="preserve"> *</w:t>
+      </w:r>
+      <w:r>
+        <w:rPr>
+          <w:lang w:val="en-AU"/>
+        </w:rPr>
+        <w:t xml:space="preserve"> (total solutions </w:t>
+      </w:r>
+      <w:proofErr w:type="gramStart"/>
+      <w:r>
+        <w:rPr>
+          <w:lang w:val="en-AU"/>
+        </w:rPr>
+        <w:t>is</w:t>
+      </w:r>
+      <w:proofErr w:type="gramEnd"/>
+      <w:r>
+        <w:rPr>
+          <w:lang w:val="en-AU"/>
+        </w:rPr>
+        <w:t xml:space="preserve"> asked upfront; there- fore do brute force twice) </w:t>
       </w:r>
       <w:r>
         <w:rPr>
@@ -1857,13 +2593,23 @@
           <w:lang w:val="en-AU"/>
         </w:rPr>
       </w:pPr>
-      <w:r>
-        <w:rPr>
-          <w:b/>
-          <w:u w:val="single"/>
-          <w:lang w:val="en-AU"/>
-        </w:rPr>
-        <w:t>UVa 01260 - Sales *</w:t>
+      <w:proofErr w:type="spellStart"/>
+      <w:r>
+        <w:rPr>
+          <w:b/>
+          <w:u w:val="single"/>
+          <w:lang w:val="en-AU"/>
+        </w:rPr>
+        <w:t>UVa</w:t>
+      </w:r>
+      <w:proofErr w:type="spellEnd"/>
+      <w:r>
+        <w:rPr>
+          <w:b/>
+          <w:u w:val="single"/>
+          <w:lang w:val="en-AU"/>
+        </w:rPr>
+        <w:t xml:space="preserve"> 01260 - Sales *</w:t>
       </w:r>
       <w:r>
         <w:rPr>
@@ -1912,12 +2658,21 @@
           <w:numId w:val="15"/>
         </w:numPr>
       </w:pPr>
-      <w:r>
-        <w:rPr>
-          <w:b/>
-          <w:u w:val="single"/>
-        </w:rPr>
-        <w:t>UVa 10487 - Closest Sums *</w:t>
+      <w:proofErr w:type="spellStart"/>
+      <w:r>
+        <w:rPr>
+          <w:b/>
+          <w:u w:val="single"/>
+        </w:rPr>
+        <w:t>UVa</w:t>
+      </w:r>
+      <w:proofErr w:type="spellEnd"/>
+      <w:r>
+        <w:rPr>
+          <w:b/>
+          <w:u w:val="single"/>
+        </w:rPr>
+        <w:t xml:space="preserve"> 10487 - Closest Sums *</w:t>
       </w:r>
       <w:r>
         <w:t xml:space="preserve"> (sort and then do O(n2) pairings) </w:t>
@@ -1932,7 +2687,15 @@
         </w:numPr>
       </w:pPr>
       <w:r>
-        <w:t>Accepted (Python) using nlogn method</w:t>
+        <w:t xml:space="preserve">Accepted (Python) using </w:t>
+      </w:r>
+      <w:proofErr w:type="spellStart"/>
+      <w:r>
+        <w:t>nlogn</w:t>
+      </w:r>
+      <w:proofErr w:type="spellEnd"/>
+      <w:r>
+        <w:t xml:space="preserve"> method</w:t>
       </w:r>
     </w:p>
     <w:p>
@@ -1943,12 +2706,21 @@
           <w:numId w:val="15"/>
         </w:numPr>
       </w:pPr>
-      <w:r>
-        <w:rPr>
-          <w:b/>
-          <w:u w:val="single"/>
-        </w:rPr>
-        <w:t>UVa 11242 - Tour de France *</w:t>
+      <w:proofErr w:type="spellStart"/>
+      <w:r>
+        <w:rPr>
+          <w:b/>
+          <w:u w:val="single"/>
+        </w:rPr>
+        <w:t>UVa</w:t>
+      </w:r>
+      <w:proofErr w:type="spellEnd"/>
+      <w:r>
+        <w:rPr>
+          <w:b/>
+          <w:u w:val="single"/>
+        </w:rPr>
+        <w:t xml:space="preserve"> 11242 - Tour de France *</w:t>
       </w:r>
       <w:r>
         <w:t xml:space="preserve"> (plus sorting)</w:t>
@@ -1988,12 +2760,21 @@
           <w:numId w:val="16"/>
         </w:numPr>
       </w:pPr>
-      <w:r>
-        <w:rPr>
-          <w:b/>
-          <w:u w:val="single"/>
-        </w:rPr>
-        <w:t>UVa 00441 - Lotto *</w:t>
+      <w:proofErr w:type="spellStart"/>
+      <w:r>
+        <w:rPr>
+          <w:b/>
+          <w:u w:val="single"/>
+        </w:rPr>
+        <w:t>UVa</w:t>
+      </w:r>
+      <w:proofErr w:type="spellEnd"/>
+      <w:r>
+        <w:rPr>
+          <w:b/>
+          <w:u w:val="single"/>
+        </w:rPr>
+        <w:t xml:space="preserve"> 00441 - Lotto *</w:t>
       </w:r>
       <w:r>
         <w:t xml:space="preserve"> (6 nested loops) </w:t>
@@ -2017,8 +2798,15 @@
       <w:r>
         <w:t xml:space="preserve">Accepted (Python) – used </w:t>
       </w:r>
-      <w:r>
-        <w:t>itertools.combinations() instead of loops</w:t>
+      <w:proofErr w:type="spellStart"/>
+      <w:proofErr w:type="gramStart"/>
+      <w:r>
+        <w:t>itertools.combinations</w:t>
+      </w:r>
+      <w:proofErr w:type="spellEnd"/>
+      <w:proofErr w:type="gramEnd"/>
+      <w:r>
+        <w:t>() instead of loops</w:t>
       </w:r>
     </w:p>
     <w:p>
@@ -2029,12 +2817,21 @@
           <w:numId w:val="16"/>
         </w:numPr>
       </w:pPr>
-      <w:r>
-        <w:rPr>
-          <w:b/>
-          <w:u w:val="single"/>
-        </w:rPr>
-        <w:t>UVa 00735 - Dart-a-Mania *</w:t>
+      <w:proofErr w:type="spellStart"/>
+      <w:r>
+        <w:rPr>
+          <w:b/>
+          <w:u w:val="single"/>
+        </w:rPr>
+        <w:t>UVa</w:t>
+      </w:r>
+      <w:proofErr w:type="spellEnd"/>
+      <w:r>
+        <w:rPr>
+          <w:b/>
+          <w:u w:val="single"/>
+        </w:rPr>
+        <w:t xml:space="preserve"> 00735 - Dart-a-Mania *</w:t>
       </w:r>
       <w:r>
         <w:t xml:space="preserve"> (3 nested loops, then count) </w:t>
@@ -2079,11 +2876,19 @@
           <w:numId w:val="16"/>
         </w:numPr>
       </w:pPr>
-      <w:r>
-        <w:rPr>
-          <w:b/>
-        </w:rPr>
-        <w:t xml:space="preserve">UVa 10102 - The Path in the </w:t>
+      <w:proofErr w:type="spellStart"/>
+      <w:r>
+        <w:rPr>
+          <w:b/>
+        </w:rPr>
+        <w:t>UVa</w:t>
+      </w:r>
+      <w:proofErr w:type="spellEnd"/>
+      <w:r>
+        <w:rPr>
+          <w:b/>
+        </w:rPr>
+        <w:t xml:space="preserve"> 10102 - The Path in the </w:t>
       </w:r>
       <w:r>
         <w:rPr>
@@ -2153,13 +2958,23 @@
           <w:lang w:val="en-AU"/>
         </w:rPr>
       </w:pPr>
-      <w:r>
-        <w:rPr>
-          <w:b/>
-          <w:u w:val="single"/>
-          <w:lang w:val="en-AU"/>
-        </w:rPr>
-        <w:t>UVa 11236 - Grocery Store *</w:t>
+      <w:proofErr w:type="spellStart"/>
+      <w:r>
+        <w:rPr>
+          <w:b/>
+          <w:u w:val="single"/>
+          <w:lang w:val="en-AU"/>
+        </w:rPr>
+        <w:t>UVa</w:t>
+      </w:r>
+      <w:proofErr w:type="spellEnd"/>
+      <w:r>
+        <w:rPr>
+          <w:b/>
+          <w:u w:val="single"/>
+          <w:lang w:val="en-AU"/>
+        </w:rPr>
+        <w:t xml:space="preserve"> 11236 - Grocery Store *</w:t>
       </w:r>
       <w:r>
         <w:rPr>
@@ -2255,12 +3070,21 @@
           <w:u w:val="single"/>
         </w:rPr>
       </w:pPr>
-      <w:r>
-        <w:rPr>
-          <w:b/>
-          <w:u w:val="single"/>
-        </w:rPr>
-        <w:t>UVa 11264 - Coin Collector *</w:t>
+      <w:proofErr w:type="spellStart"/>
+      <w:r>
+        <w:rPr>
+          <w:b/>
+          <w:u w:val="single"/>
+        </w:rPr>
+        <w:t>UVa</w:t>
+      </w:r>
+      <w:proofErr w:type="spellEnd"/>
+      <w:r>
+        <w:rPr>
+          <w:b/>
+          <w:u w:val="single"/>
+        </w:rPr>
+        <w:t xml:space="preserve"> 11264 - Coin Collector *</w:t>
       </w:r>
       <w:r>
         <w:rPr>
@@ -2296,12 +3120,21 @@
           <w:u w:val="single"/>
         </w:rPr>
       </w:pPr>
-      <w:r>
-        <w:rPr>
-          <w:b/>
-          <w:u w:val="single"/>
-        </w:rPr>
-        <w:t>UVa 11389 - The Bus Driver Problem *</w:t>
+      <w:proofErr w:type="spellStart"/>
+      <w:r>
+        <w:rPr>
+          <w:b/>
+          <w:u w:val="single"/>
+        </w:rPr>
+        <w:t>UVa</w:t>
+      </w:r>
+      <w:proofErr w:type="spellEnd"/>
+      <w:r>
+        <w:rPr>
+          <w:b/>
+          <w:u w:val="single"/>
+        </w:rPr>
+        <w:t xml:space="preserve"> 11389 - The Bus Driver Problem *</w:t>
       </w:r>
       <w:r>
         <w:t xml:space="preserve"> (load balancing)</w:t>
@@ -2331,12 +3164,21 @@
           <w:numId w:val="1"/>
         </w:numPr>
       </w:pPr>
-      <w:r>
-        <w:rPr>
-          <w:b/>
-          <w:u w:val="single"/>
-        </w:rPr>
-        <w:t xml:space="preserve">UVa 12405 - Scarecrow * </w:t>
+      <w:proofErr w:type="spellStart"/>
+      <w:r>
+        <w:rPr>
+          <w:b/>
+          <w:u w:val="single"/>
+        </w:rPr>
+        <w:t>UVa</w:t>
+      </w:r>
+      <w:proofErr w:type="spellEnd"/>
+      <w:r>
+        <w:rPr>
+          <w:b/>
+          <w:u w:val="single"/>
+        </w:rPr>
+        <w:t xml:space="preserve"> 12405 - Scarecrow * </w:t>
       </w:r>
       <w:r>
         <w:t xml:space="preserve">(simpler interval covering problem) </w:t>
@@ -2372,11 +3214,19 @@
           <w:lang w:val="en-AU"/>
         </w:rPr>
       </w:pPr>
-      <w:r>
-        <w:rPr>
-          <w:lang w:val="en-AU"/>
-        </w:rPr>
-        <w:t xml:space="preserve">UVa 12321 - Gas Station (interval covering) </w:t>
+      <w:proofErr w:type="spellStart"/>
+      <w:r>
+        <w:rPr>
+          <w:lang w:val="en-AU"/>
+        </w:rPr>
+        <w:t>UVa</w:t>
+      </w:r>
+      <w:proofErr w:type="spellEnd"/>
+      <w:r>
+        <w:rPr>
+          <w:lang w:val="en-AU"/>
+        </w:rPr>
+        <w:t xml:space="preserve"> 12321 - Gas Station (interval covering) </w:t>
       </w:r>
       <w:r>
         <w:rPr>
@@ -2431,12 +3281,21 @@
           <w:u w:val="single"/>
         </w:rPr>
       </w:pPr>
-      <w:r>
-        <w:rPr>
-          <w:b/>
-          <w:u w:val="single"/>
-        </w:rPr>
-        <w:t xml:space="preserve">UVa 11100 - The Trip, 2007 * </w:t>
+      <w:proofErr w:type="spellStart"/>
+      <w:r>
+        <w:rPr>
+          <w:b/>
+          <w:u w:val="single"/>
+        </w:rPr>
+        <w:t>UVa</w:t>
+      </w:r>
+      <w:proofErr w:type="spellEnd"/>
+      <w:r>
+        <w:rPr>
+          <w:b/>
+          <w:u w:val="single"/>
+        </w:rPr>
+        <w:t xml:space="preserve"> 11100 - The Trip, 2007 * </w:t>
       </w:r>
     </w:p>
     <w:p>
@@ -2448,7 +3307,15 @@
         </w:numPr>
       </w:pPr>
       <w:r>
-        <w:t>Runtime Error despite passing uDebug, might be broken for Python</w:t>
+        <w:t xml:space="preserve">Runtime Error despite passing </w:t>
+      </w:r>
+      <w:proofErr w:type="spellStart"/>
+      <w:r>
+        <w:t>uDebug</w:t>
+      </w:r>
+      <w:proofErr w:type="spellEnd"/>
+      <w:r>
+        <w:t>, might be broken for Python</w:t>
       </w:r>
     </w:p>
     <w:p>
@@ -2463,12 +3330,37 @@
           <w:u w:val="single"/>
         </w:rPr>
       </w:pPr>
-      <w:r>
-        <w:rPr>
-          <w:b/>
-          <w:u w:val="single"/>
-        </w:rPr>
-        <w:t xml:space="preserve">UVa 11292 - Dragon of Loowater * </w:t>
+      <w:proofErr w:type="spellStart"/>
+      <w:r>
+        <w:rPr>
+          <w:b/>
+          <w:u w:val="single"/>
+        </w:rPr>
+        <w:t>UVa</w:t>
+      </w:r>
+      <w:proofErr w:type="spellEnd"/>
+      <w:r>
+        <w:rPr>
+          <w:b/>
+          <w:u w:val="single"/>
+        </w:rPr>
+        <w:t xml:space="preserve"> 11292 - Dragon of </w:t>
+      </w:r>
+      <w:proofErr w:type="spellStart"/>
+      <w:r>
+        <w:rPr>
+          <w:b/>
+          <w:u w:val="single"/>
+        </w:rPr>
+        <w:t>Loowater</w:t>
+      </w:r>
+      <w:proofErr w:type="spellEnd"/>
+      <w:r>
+        <w:rPr>
+          <w:b/>
+          <w:u w:val="single"/>
+        </w:rPr>
+        <w:t xml:space="preserve"> * </w:t>
       </w:r>
     </w:p>
     <w:p>
@@ -2495,12 +3387,21 @@
           <w:u w:val="single"/>
         </w:rPr>
       </w:pPr>
-      <w:r>
-        <w:rPr>
-          <w:b/>
-          <w:u w:val="single"/>
-        </w:rPr>
-        <w:t xml:space="preserve">UVa 12210 - A Match Making Problem * </w:t>
+      <w:proofErr w:type="spellStart"/>
+      <w:r>
+        <w:rPr>
+          <w:b/>
+          <w:u w:val="single"/>
+        </w:rPr>
+        <w:t>UVa</w:t>
+      </w:r>
+      <w:proofErr w:type="spellEnd"/>
+      <w:r>
+        <w:rPr>
+          <w:b/>
+          <w:u w:val="single"/>
+        </w:rPr>
+        <w:t xml:space="preserve"> 12210 - A Match Making Problem * </w:t>
       </w:r>
     </w:p>
     <w:p>
@@ -2526,8 +3427,13 @@
           <w:numId w:val="3"/>
         </w:numPr>
       </w:pPr>
-      <w:r>
-        <w:t>UVa 10763 - Foreign Exchange</w:t>
+      <w:proofErr w:type="spellStart"/>
+      <w:r>
+        <w:t>UVa</w:t>
+      </w:r>
+      <w:proofErr w:type="spellEnd"/>
+      <w:r>
+        <w:t xml:space="preserve"> 10763 - Foreign Exchange</w:t>
       </w:r>
       <w:r>
         <w:rPr>
@@ -2557,8 +3463,13 @@
           <w:numId w:val="3"/>
         </w:numPr>
       </w:pPr>
-      <w:r>
-        <w:t>UVa 10026 – Shoemaker’s problem</w:t>
+      <w:proofErr w:type="spellStart"/>
+      <w:r>
+        <w:t>UVa</w:t>
+      </w:r>
+      <w:proofErr w:type="spellEnd"/>
+      <w:r>
+        <w:t xml:space="preserve"> 10026 – Shoemaker’s problem</w:t>
       </w:r>
     </w:p>
     <w:p>
@@ -2584,11 +3495,19 @@
           <w:lang w:val="en-AU"/>
         </w:rPr>
       </w:pPr>
-      <w:r>
-        <w:rPr>
-          <w:lang w:val="en-AU"/>
-        </w:rPr>
-        <w:t xml:space="preserve">UVa 10785 - The Mad Numerologist </w:t>
+      <w:proofErr w:type="spellStart"/>
+      <w:r>
+        <w:rPr>
+          <w:lang w:val="en-AU"/>
+        </w:rPr>
+        <w:t>UVa</w:t>
+      </w:r>
+      <w:proofErr w:type="spellEnd"/>
+      <w:r>
+        <w:rPr>
+          <w:lang w:val="en-AU"/>
+        </w:rPr>
+        <w:t xml:space="preserve"> 10785 - The Mad Numerologist </w:t>
       </w:r>
     </w:p>
     <w:p>
@@ -2625,12 +3544,21 @@
           <w:u w:val="single"/>
         </w:rPr>
       </w:pPr>
-      <w:r>
-        <w:rPr>
-          <w:b/>
-          <w:u w:val="single"/>
-        </w:rPr>
-        <w:t xml:space="preserve">UVa 10656 - Maximum Sum (II) * </w:t>
+      <w:proofErr w:type="spellStart"/>
+      <w:r>
+        <w:rPr>
+          <w:b/>
+          <w:u w:val="single"/>
+        </w:rPr>
+        <w:t>UVa</w:t>
+      </w:r>
+      <w:proofErr w:type="spellEnd"/>
+      <w:r>
+        <w:rPr>
+          <w:b/>
+          <w:u w:val="single"/>
+        </w:rPr>
+        <w:t xml:space="preserve"> 10656 - Maximum Sum (II) * </w:t>
       </w:r>
     </w:p>
     <w:p>
@@ -2661,12 +3589,21 @@
           <w:u w:val="single"/>
         </w:rPr>
       </w:pPr>
-      <w:r>
-        <w:rPr>
-          <w:b/>
-          <w:u w:val="single"/>
-        </w:rPr>
-        <w:t>UVa 10718 - Bit Mask *</w:t>
+      <w:proofErr w:type="spellStart"/>
+      <w:r>
+        <w:rPr>
+          <w:b/>
+          <w:u w:val="single"/>
+        </w:rPr>
+        <w:t>UVa</w:t>
+      </w:r>
+      <w:proofErr w:type="spellEnd"/>
+      <w:r>
+        <w:rPr>
+          <w:b/>
+          <w:u w:val="single"/>
+        </w:rPr>
+        <w:t xml:space="preserve"> 10718 - Bit Mask *</w:t>
       </w:r>
     </w:p>
     <w:p>
@@ -2693,12 +3630,21 @@
           <w:u w:val="single"/>
         </w:rPr>
       </w:pPr>
-      <w:r>
-        <w:rPr>
-          <w:b/>
-          <w:u w:val="single"/>
-        </w:rPr>
-        <w:t>UVa 11157 - Dynamic Frog *</w:t>
+      <w:proofErr w:type="spellStart"/>
+      <w:r>
+        <w:rPr>
+          <w:b/>
+          <w:u w:val="single"/>
+        </w:rPr>
+        <w:t>UVa</w:t>
+      </w:r>
+      <w:proofErr w:type="spellEnd"/>
+      <w:r>
+        <w:rPr>
+          <w:b/>
+          <w:u w:val="single"/>
+        </w:rPr>
+        <w:t xml:space="preserve"> 11157 - Dynamic Frog *</w:t>
       </w:r>
     </w:p>
     <w:p>
@@ -2741,12 +3687,22 @@
           <w:numId w:val="4"/>
         </w:numPr>
       </w:pPr>
-      <w:r>
-        <w:t>UVa 11240 -</w:t>
-      </w:r>
-      <w:r>
-        <w:t xml:space="preserve"> Antimonotonicity</w:t>
-      </w:r>
+      <w:proofErr w:type="spellStart"/>
+      <w:r>
+        <w:t>UVa</w:t>
+      </w:r>
+      <w:proofErr w:type="spellEnd"/>
+      <w:r>
+        <w:t xml:space="preserve"> 11240 -</w:t>
+      </w:r>
+      <w:r>
+        <w:t xml:space="preserve"> </w:t>
+      </w:r>
+      <w:proofErr w:type="spellStart"/>
+      <w:r>
+        <w:t>Antimonotonicity</w:t>
+      </w:r>
+      <w:proofErr w:type="spellEnd"/>
       <w:r>
         <w:rPr>
           <w:rFonts w:ascii="MS Mincho" w:eastAsia="MS Mincho" w:hAnsi="MS Mincho" w:cs="MS Mincho"/>
@@ -2778,8 +3734,13 @@
           <w:numId w:val="4"/>
         </w:numPr>
       </w:pPr>
-      <w:r>
-        <w:t>UVa 11900 – Boiled eggs</w:t>
+      <w:proofErr w:type="spellStart"/>
+      <w:r>
+        <w:t>UVa</w:t>
+      </w:r>
+      <w:proofErr w:type="spellEnd"/>
+      <w:r>
+        <w:t xml:space="preserve"> 11900 – Boiled eggs</w:t>
       </w:r>
     </w:p>
     <w:p>
@@ -2802,8 +3763,13 @@
           <w:numId w:val="4"/>
         </w:numPr>
       </w:pPr>
-      <w:r>
-        <w:t>UVa 10340 – All in All</w:t>
+      <w:proofErr w:type="spellStart"/>
+      <w:r>
+        <w:t>UVa</w:t>
+      </w:r>
+      <w:proofErr w:type="spellEnd"/>
+      <w:r>
+        <w:t xml:space="preserve"> 10340 – All in All</w:t>
       </w:r>
     </w:p>
     <w:p>
@@ -2852,12 +3818,21 @@
           <w:lang w:val="en-AU"/>
         </w:rPr>
       </w:pPr>
+      <w:proofErr w:type="spellStart"/>
       <w:r>
         <w:rPr>
           <w:highlight w:val="yellow"/>
           <w:lang w:val="en-AU"/>
         </w:rPr>
-        <w:t xml:space="preserve">UVa 00507 - Jill Rides Again (standard problem) </w:t>
+        <w:t>UVa</w:t>
+      </w:r>
+      <w:proofErr w:type="spellEnd"/>
+      <w:r>
+        <w:rPr>
+          <w:highlight w:val="yellow"/>
+          <w:lang w:val="en-AU"/>
+        </w:rPr>
+        <w:t xml:space="preserve"> 00507 - Jill Rides Again (standard problem) </w:t>
       </w:r>
       <w:r>
         <w:rPr>
@@ -2895,15 +3870,32 @@
           <w:numId w:val="13"/>
         </w:numPr>
       </w:pPr>
-      <w:r>
-        <w:rPr>
-          <w:b/>
-          <w:u w:val="single"/>
-        </w:rPr>
-        <w:t xml:space="preserve">UVa 00787 - Maximum Sub ... * </w:t>
-      </w:r>
-      <w:r>
-        <w:t xml:space="preserve">(max 1D range product, be careful with 0, use Java BigInteger, see Section 5.3) </w:t>
+      <w:proofErr w:type="spellStart"/>
+      <w:r>
+        <w:rPr>
+          <w:b/>
+          <w:u w:val="single"/>
+        </w:rPr>
+        <w:t>UVa</w:t>
+      </w:r>
+      <w:proofErr w:type="spellEnd"/>
+      <w:r>
+        <w:rPr>
+          <w:b/>
+          <w:u w:val="single"/>
+        </w:rPr>
+        <w:t xml:space="preserve"> 00787 - Maximum Sub ... * </w:t>
+      </w:r>
+      <w:r>
+        <w:t xml:space="preserve">(max 1D range product, be careful with 0, use Java </w:t>
+      </w:r>
+      <w:proofErr w:type="spellStart"/>
+      <w:r>
+        <w:t>BigInteger</w:t>
+      </w:r>
+      <w:proofErr w:type="spellEnd"/>
+      <w:r>
+        <w:t xml:space="preserve">, see Section 5.3) </w:t>
       </w:r>
       <w:r>
         <w:rPr>
@@ -2933,11 +3925,19 @@
           <w:numId w:val="13"/>
         </w:numPr>
       </w:pPr>
-      <w:r>
-        <w:rPr>
-          <w:b/>
-        </w:rPr>
-        <w:t>UVa 10684 - The Jackpot *</w:t>
+      <w:proofErr w:type="spellStart"/>
+      <w:r>
+        <w:rPr>
+          <w:b/>
+        </w:rPr>
+        <w:t>UVa</w:t>
+      </w:r>
+      <w:proofErr w:type="spellEnd"/>
+      <w:r>
+        <w:rPr>
+          <w:b/>
+        </w:rPr>
+        <w:t xml:space="preserve"> 10684 - The Jackpot *</w:t>
       </w:r>
       <w:r>
         <w:t xml:space="preserve"> (standard problem; easily solvable with the given sample source code) </w:t>
@@ -2985,19 +3985,43 @@
           <w:highlight w:val="yellow"/>
         </w:rPr>
       </w:pPr>
+      <w:proofErr w:type="spellStart"/>
       <w:r>
         <w:rPr>
           <w:b/>
           <w:highlight w:val="yellow"/>
           <w:u w:val="single"/>
         </w:rPr>
-        <w:t>UVa 10755 - Garbage Heap *</w:t>
-      </w:r>
-      <w:r>
-        <w:rPr>
+        <w:t>UVa</w:t>
+      </w:r>
+      <w:proofErr w:type="spellEnd"/>
+      <w:r>
+        <w:rPr>
+          <w:b/>
           <w:highlight w:val="yellow"/>
-        </w:rPr>
-        <w:t xml:space="preserve"> (combination of max 2D range sum in two of the three dimensions—see below—and max 1D range sum using Kadane’s algorithm on the third dimension)</w:t>
+          <w:u w:val="single"/>
+        </w:rPr>
+        <w:t xml:space="preserve"> 10755 - Garbage Heap *</w:t>
+      </w:r>
+      <w:r>
+        <w:rPr>
+          <w:highlight w:val="yellow"/>
+        </w:rPr>
+        <w:t xml:space="preserve"> (combination of max 2D range sum in two of the three dimensions—see below—and max 1D range sum using </w:t>
+      </w:r>
+      <w:proofErr w:type="spellStart"/>
+      <w:r>
+        <w:rPr>
+          <w:highlight w:val="yellow"/>
+        </w:rPr>
+        <w:t>Kadane’s</w:t>
+      </w:r>
+      <w:proofErr w:type="spellEnd"/>
+      <w:r>
+        <w:rPr>
+          <w:highlight w:val="yellow"/>
+        </w:rPr>
+        <w:t xml:space="preserve"> algorithm on the third dimension)</w:t>
       </w:r>
       <w:r>
         <w:rPr>
@@ -3037,6 +4061,7 @@
           <w:lang w:val="en-AU"/>
         </w:rPr>
       </w:pPr>
+      <w:proofErr w:type="spellStart"/>
       <w:r>
         <w:rPr>
           <w:b/>
@@ -3044,7 +4069,17 @@
           <w:u w:val="single"/>
           <w:lang w:val="en-AU"/>
         </w:rPr>
-        <w:t>UVa 00108 - Maximum Sum *</w:t>
+        <w:t>UVa</w:t>
+      </w:r>
+      <w:proofErr w:type="spellEnd"/>
+      <w:r>
+        <w:rPr>
+          <w:b/>
+          <w:highlight w:val="yellow"/>
+          <w:u w:val="single"/>
+          <w:lang w:val="en-AU"/>
+        </w:rPr>
+        <w:t xml:space="preserve"> 00108 - Maximum Sum *</w:t>
       </w:r>
       <w:r>
         <w:rPr>
@@ -3116,19 +4151,43 @@
           <w:lang w:val="en-AU"/>
         </w:rPr>
       </w:pPr>
-      <w:r>
-        <w:rPr>
-          <w:b/>
-          <w:u w:val="single"/>
-          <w:lang w:val="en-AU"/>
-        </w:rPr>
-        <w:t>UVa 00481 - What Goes Up? *</w:t>
-      </w:r>
-      <w:r>
-        <w:rPr>
-          <w:lang w:val="en-AU"/>
-        </w:rPr>
-        <w:t xml:space="preserve"> (use O(n log k) LIS; print solution; see our sample source code) </w:t>
+      <w:proofErr w:type="spellStart"/>
+      <w:r>
+        <w:rPr>
+          <w:b/>
+          <w:u w:val="single"/>
+          <w:lang w:val="en-AU"/>
+        </w:rPr>
+        <w:t>UVa</w:t>
+      </w:r>
+      <w:proofErr w:type="spellEnd"/>
+      <w:r>
+        <w:rPr>
+          <w:b/>
+          <w:u w:val="single"/>
+          <w:lang w:val="en-AU"/>
+        </w:rPr>
+        <w:t xml:space="preserve"> 00481 - What Goes Up? *</w:t>
+      </w:r>
+      <w:r>
+        <w:rPr>
+          <w:lang w:val="en-AU"/>
+        </w:rPr>
+        <w:t xml:space="preserve"> (use </w:t>
+      </w:r>
+      <w:proofErr w:type="gramStart"/>
+      <w:r>
+        <w:rPr>
+          <w:lang w:val="en-AU"/>
+        </w:rPr>
+        <w:t>O(</w:t>
+      </w:r>
+      <w:proofErr w:type="gramEnd"/>
+      <w:r>
+        <w:rPr>
+          <w:lang w:val="en-AU"/>
+        </w:rPr>
+        <w:t xml:space="preserve">n log k) LIS; print solution; see our sample source code) </w:t>
       </w:r>
       <w:r>
         <w:rPr>
@@ -3148,7 +4207,15 @@
         </w:numPr>
       </w:pPr>
       <w:r>
-        <w:t>Accepted – possibly dodgy though, fails two uDebug cases and may not have implemented correct selection from multiple answers</w:t>
+        <w:t xml:space="preserve">Accepted – possibly dodgy though, fails two </w:t>
+      </w:r>
+      <w:proofErr w:type="spellStart"/>
+      <w:r>
+        <w:t>uDebug</w:t>
+      </w:r>
+      <w:proofErr w:type="spellEnd"/>
+      <w:r>
+        <w:t xml:space="preserve"> cases and may not have implemented correct selection from multiple answers</w:t>
       </w:r>
     </w:p>
     <w:p>
@@ -3162,19 +4229,75 @@
           <w:lang w:val="en-AU"/>
         </w:rPr>
       </w:pPr>
-      <w:r>
-        <w:rPr>
-          <w:b/>
-          <w:u w:val="single"/>
-          <w:lang w:val="en-AU"/>
-        </w:rPr>
-        <w:t xml:space="preserve">UVa 11456 - Trainsorting * </w:t>
-      </w:r>
-      <w:r>
-        <w:rPr>
-          <w:lang w:val="en-AU"/>
-        </w:rPr>
-        <w:t xml:space="preserve">(max(LIS(i) + LDS(i) - 1), </w:t>
+      <w:proofErr w:type="spellStart"/>
+      <w:r>
+        <w:rPr>
+          <w:b/>
+          <w:u w:val="single"/>
+          <w:lang w:val="en-AU"/>
+        </w:rPr>
+        <w:t>UVa</w:t>
+      </w:r>
+      <w:proofErr w:type="spellEnd"/>
+      <w:r>
+        <w:rPr>
+          <w:b/>
+          <w:u w:val="single"/>
+          <w:lang w:val="en-AU"/>
+        </w:rPr>
+        <w:t xml:space="preserve"> 11456 - </w:t>
+      </w:r>
+      <w:proofErr w:type="spellStart"/>
+      <w:r>
+        <w:rPr>
+          <w:b/>
+          <w:u w:val="single"/>
+          <w:lang w:val="en-AU"/>
+        </w:rPr>
+        <w:t>Trainsorting</w:t>
+      </w:r>
+      <w:proofErr w:type="spellEnd"/>
+      <w:r>
+        <w:rPr>
+          <w:b/>
+          <w:u w:val="single"/>
+          <w:lang w:val="en-AU"/>
+        </w:rPr>
+        <w:t xml:space="preserve"> * </w:t>
+      </w:r>
+      <w:r>
+        <w:rPr>
+          <w:lang w:val="en-AU"/>
+        </w:rPr>
+        <w:t>(max(LIS(</w:t>
+      </w:r>
+      <w:proofErr w:type="spellStart"/>
+      <w:r>
+        <w:rPr>
+          <w:lang w:val="en-AU"/>
+        </w:rPr>
+        <w:t>i</w:t>
+      </w:r>
+      <w:proofErr w:type="spellEnd"/>
+      <w:r>
+        <w:rPr>
+          <w:lang w:val="en-AU"/>
+        </w:rPr>
+        <w:t>) + LDS(</w:t>
+      </w:r>
+      <w:proofErr w:type="spellStart"/>
+      <w:r>
+        <w:rPr>
+          <w:lang w:val="en-AU"/>
+        </w:rPr>
+        <w:t>i</w:t>
+      </w:r>
+      <w:proofErr w:type="spellEnd"/>
+      <w:r>
+        <w:rPr>
+          <w:lang w:val="en-AU"/>
+        </w:rPr>
+        <w:t xml:space="preserve">) - 1), </w:t>
       </w:r>
       <w:r>
         <w:rPr>
@@ -3183,11 +4306,19 @@
         </w:rPr>
         <w:t>∀</w:t>
       </w:r>
-      <w:r>
-        <w:rPr>
-          <w:lang w:val="en-AU"/>
-        </w:rPr>
-        <w:t xml:space="preserve">i </w:t>
+      <w:proofErr w:type="spellStart"/>
+      <w:r>
+        <w:rPr>
+          <w:lang w:val="en-AU"/>
+        </w:rPr>
+        <w:t>i</w:t>
+      </w:r>
+      <w:proofErr w:type="spellEnd"/>
+      <w:r>
+        <w:rPr>
+          <w:lang w:val="en-AU"/>
+        </w:rPr>
+        <w:t xml:space="preserve"> </w:t>
       </w:r>
       <w:r>
         <w:rPr>
@@ -3240,13 +4371,23 @@
           <w:lang w:val="en-AU"/>
         </w:rPr>
       </w:pPr>
-      <w:r>
-        <w:rPr>
-          <w:b/>
-          <w:u w:val="single"/>
-          <w:lang w:val="en-AU"/>
-        </w:rPr>
-        <w:t>UVa 11790 - Murcia’s Skyline *</w:t>
+      <w:proofErr w:type="spellStart"/>
+      <w:r>
+        <w:rPr>
+          <w:b/>
+          <w:u w:val="single"/>
+          <w:lang w:val="en-AU"/>
+        </w:rPr>
+        <w:t>UVa</w:t>
+      </w:r>
+      <w:proofErr w:type="spellEnd"/>
+      <w:r>
+        <w:rPr>
+          <w:b/>
+          <w:u w:val="single"/>
+          <w:lang w:val="en-AU"/>
+        </w:rPr>
+        <w:t xml:space="preserve"> 11790 - Murcia’s Skyline *</w:t>
       </w:r>
       <w:r>
         <w:rPr>
@@ -3338,11 +4479,33 @@
           <w:lang w:val="en-AU"/>
         </w:rPr>
       </w:pPr>
-      <w:r>
-        <w:rPr>
-          <w:lang w:val="en-AU"/>
-        </w:rPr>
-        <w:t xml:space="preserve">UVa 00562 - Dividing Coins (use a one dimensional table) </w:t>
+      <w:proofErr w:type="spellStart"/>
+      <w:r>
+        <w:rPr>
+          <w:lang w:val="en-AU"/>
+        </w:rPr>
+        <w:t>UVa</w:t>
+      </w:r>
+      <w:proofErr w:type="spellEnd"/>
+      <w:r>
+        <w:rPr>
+          <w:lang w:val="en-AU"/>
+        </w:rPr>
+        <w:t xml:space="preserve"> 00562 - Dividing Coins (use a </w:t>
+      </w:r>
+      <w:proofErr w:type="gramStart"/>
+      <w:r>
+        <w:rPr>
+          <w:lang w:val="en-AU"/>
+        </w:rPr>
+        <w:t>one dimensional</w:t>
+      </w:r>
+      <w:proofErr w:type="gramEnd"/>
+      <w:r>
+        <w:rPr>
+          <w:lang w:val="en-AU"/>
+        </w:rPr>
+        <w:t xml:space="preserve"> table) </w:t>
       </w:r>
       <w:r>
         <w:rPr>
@@ -3418,18 +4581,41 @@
           <w:lang w:val="en-AU"/>
         </w:rPr>
       </w:pPr>
-      <w:r>
-        <w:rPr>
-          <w:b/>
-          <w:lang w:val="en-AU"/>
-        </w:rPr>
-        <w:t>UVa 10616 - Divisible Group Sum *</w:t>
-      </w:r>
-      <w:r>
-        <w:rPr>
-          <w:lang w:val="en-AU"/>
-        </w:rPr>
-        <w:t xml:space="preserve"> (input can be -ve, use long long) </w:t>
+      <w:proofErr w:type="spellStart"/>
+      <w:r>
+        <w:rPr>
+          <w:b/>
+          <w:lang w:val="en-AU"/>
+        </w:rPr>
+        <w:t>UVa</w:t>
+      </w:r>
+      <w:proofErr w:type="spellEnd"/>
+      <w:r>
+        <w:rPr>
+          <w:b/>
+          <w:lang w:val="en-AU"/>
+        </w:rPr>
+        <w:t xml:space="preserve"> 10616 - Divisible Group Sum *</w:t>
+      </w:r>
+      <w:r>
+        <w:rPr>
+          <w:lang w:val="en-AU"/>
+        </w:rPr>
+        <w:t xml:space="preserve"> (input can be -</w:t>
+      </w:r>
+      <w:proofErr w:type="spellStart"/>
+      <w:r>
+        <w:rPr>
+          <w:lang w:val="en-AU"/>
+        </w:rPr>
+        <w:t>ve</w:t>
+      </w:r>
+      <w:proofErr w:type="spellEnd"/>
+      <w:r>
+        <w:rPr>
+          <w:lang w:val="en-AU"/>
+        </w:rPr>
+        <w:t xml:space="preserve">, use long long) </w:t>
       </w:r>
       <w:r>
         <w:rPr>
@@ -3487,6 +4673,7 @@
           <w:lang w:val="en-AU"/>
         </w:rPr>
       </w:pPr>
+      <w:proofErr w:type="spellStart"/>
       <w:r>
         <w:rPr>
           <w:b/>
@@ -3494,7 +4681,16 @@
           <w:lang w:val="en-AU"/>
         </w:rPr>
         <w:lastRenderedPageBreak/>
-        <w:t>UVa 10819 - Trouble of 13-Dots *</w:t>
+        <w:t>UVa</w:t>
+      </w:r>
+      <w:proofErr w:type="spellEnd"/>
+      <w:r>
+        <w:rPr>
+          <w:b/>
+          <w:u w:val="single"/>
+          <w:lang w:val="en-AU"/>
+        </w:rPr>
+        <w:t xml:space="preserve"> 10819 - Trouble of 13-Dots *</w:t>
       </w:r>
       <w:r>
         <w:rPr>
@@ -3540,13 +4736,23 @@
           <w:lang w:val="en-AU"/>
         </w:rPr>
       </w:pPr>
-      <w:r>
-        <w:rPr>
-          <w:b/>
-          <w:u w:val="single"/>
-          <w:lang w:val="en-AU"/>
-        </w:rPr>
-        <w:t>UVa 10487 - Closest Sums *</w:t>
+      <w:proofErr w:type="spellStart"/>
+      <w:r>
+        <w:rPr>
+          <w:b/>
+          <w:u w:val="single"/>
+          <w:lang w:val="en-AU"/>
+        </w:rPr>
+        <w:t>UVa</w:t>
+      </w:r>
+      <w:proofErr w:type="spellEnd"/>
+      <w:r>
+        <w:rPr>
+          <w:b/>
+          <w:u w:val="single"/>
+          <w:lang w:val="en-AU"/>
+        </w:rPr>
+        <w:t xml:space="preserve"> 10487 - Closest Sums *</w:t>
       </w:r>
       <w:r>
         <w:rPr>
@@ -3570,7 +4776,21 @@
         <w:rPr>
           <w:lang w:val="en-AU"/>
         </w:rPr>
-        <w:t>Accepted (Python) using nlogn selection method</w:t>
+        <w:t xml:space="preserve">Accepted (Python) using </w:t>
+      </w:r>
+      <w:proofErr w:type="spellStart"/>
+      <w:r>
+        <w:rPr>
+          <w:lang w:val="en-AU"/>
+        </w:rPr>
+        <w:t>nlogn</w:t>
+      </w:r>
+      <w:proofErr w:type="spellEnd"/>
+      <w:r>
+        <w:rPr>
+          <w:lang w:val="en-AU"/>
+        </w:rPr>
+        <w:t xml:space="preserve"> selection method</w:t>
       </w:r>
     </w:p>
     <w:p>
@@ -3609,15 +4829,48 @@
           <w:numId w:val="17"/>
         </w:numPr>
       </w:pPr>
-      <w:r>
-        <w:rPr>
-          <w:b/>
-          <w:u w:val="single"/>
-        </w:rPr>
-        <w:t>UVa 00357 - Let Me Count The Ways *</w:t>
-      </w:r>
-      <w:r>
-        <w:t xml:space="preserve"> (similar to UVa 147/674)</w:t>
+      <w:proofErr w:type="spellStart"/>
+      <w:r>
+        <w:rPr>
+          <w:b/>
+          <w:u w:val="single"/>
+        </w:rPr>
+        <w:t>UVa</w:t>
+      </w:r>
+      <w:proofErr w:type="spellEnd"/>
+      <w:r>
+        <w:rPr>
+          <w:b/>
+          <w:u w:val="single"/>
+        </w:rPr>
+        <w:t xml:space="preserve"> 00357 - Let Me Count </w:t>
+      </w:r>
+      <w:proofErr w:type="gramStart"/>
+      <w:r>
+        <w:rPr>
+          <w:b/>
+          <w:u w:val="single"/>
+        </w:rPr>
+        <w:t>The</w:t>
+      </w:r>
+      <w:proofErr w:type="gramEnd"/>
+      <w:r>
+        <w:rPr>
+          <w:b/>
+          <w:u w:val="single"/>
+        </w:rPr>
+        <w:t xml:space="preserve"> Ways *</w:t>
+      </w:r>
+      <w:r>
+        <w:t xml:space="preserve"> (similar to </w:t>
+      </w:r>
+      <w:proofErr w:type="spellStart"/>
+      <w:r>
+        <w:t>UVa</w:t>
+      </w:r>
+      <w:proofErr w:type="spellEnd"/>
+      <w:r>
+        <w:t xml:space="preserve"> 147/674)</w:t>
       </w:r>
       <w:r>
         <w:rPr>
@@ -3659,12 +4912,21 @@
           <w:numId w:val="17"/>
         </w:numPr>
       </w:pPr>
-      <w:r>
-        <w:rPr>
-          <w:b/>
-          <w:u w:val="single"/>
-        </w:rPr>
-        <w:t>UVa 10306 - e-Coins *</w:t>
+      <w:proofErr w:type="spellStart"/>
+      <w:r>
+        <w:rPr>
+          <w:b/>
+          <w:u w:val="single"/>
+        </w:rPr>
+        <w:t>UVa</w:t>
+      </w:r>
+      <w:proofErr w:type="spellEnd"/>
+      <w:r>
+        <w:rPr>
+          <w:b/>
+          <w:u w:val="single"/>
+        </w:rPr>
+        <w:t xml:space="preserve"> 10306 - e-Coins *</w:t>
       </w:r>
       <w:r>
         <w:t xml:space="preserve"> (</w:t>
@@ -3703,8 +4965,8 @@
 </file>
 
 <file path=word/numbering.xml><?xml version="1.0" encoding="utf-8"?>
-<w:numbering xmlns:wpc="http://schemas.microsoft.com/office/word/2010/wordprocessingCanvas" xmlns:mo="http://schemas.microsoft.com/office/mac/office/2008/main" xmlns:mc="http://schemas.openxmlformats.org/markup-compatibility/2006" xmlns:mv="urn:schemas-microsoft-com:mac:vml" xmlns:o="urn:schemas-microsoft-com:office:office" xmlns:r="http://schemas.openxmlformats.org/officeDocument/2006/relationships" xmlns:m="http://schemas.openxmlformats.org/officeDocument/2006/math" xmlns:v="urn:schemas-microsoft-com:vml" xmlns:wp14="http://schemas.microsoft.com/office/word/2010/wordprocessingDrawing" xmlns:wp="http://schemas.openxmlformats.org/drawingml/2006/wordprocessingDrawing" xmlns:w10="urn:schemas-microsoft-com:office:word" xmlns:w="http://schemas.openxmlformats.org/wordprocessingml/2006/main" xmlns:w14="http://schemas.microsoft.com/office/word/2010/wordml" xmlns:w15="http://schemas.microsoft.com/office/word/2012/wordml" xmlns:wpg="http://schemas.microsoft.com/office/word/2010/wordprocessingGroup" xmlns:wpi="http://schemas.microsoft.com/office/word/2010/wordprocessingInk" xmlns:wne="http://schemas.microsoft.com/office/word/2006/wordml" xmlns:wps="http://schemas.microsoft.com/office/word/2010/wordprocessingShape" mc:Ignorable="w14 w15 wp14">
-  <w:abstractNum w:abstractNumId="0">
+<w:numbering xmlns:wpc="http://schemas.microsoft.com/office/word/2010/wordprocessingCanvas" xmlns:cx="http://schemas.microsoft.com/office/drawing/2014/chartex" xmlns:cx1="http://schemas.microsoft.com/office/drawing/2015/9/8/chartex" xmlns:cx2="http://schemas.microsoft.com/office/drawing/2015/10/21/chartex" xmlns:cx3="http://schemas.microsoft.com/office/drawing/2016/5/9/chartex" xmlns:cx4="http://schemas.microsoft.com/office/drawing/2016/5/10/chartex" xmlns:cx5="http://schemas.microsoft.com/office/drawing/2016/5/11/chartex" xmlns:cx6="http://schemas.microsoft.com/office/drawing/2016/5/12/chartex" xmlns:cx7="http://schemas.microsoft.com/office/drawing/2016/5/13/chartex" xmlns:cx8="http://schemas.microsoft.com/office/drawing/2016/5/14/chartex" xmlns:mc="http://schemas.openxmlformats.org/markup-compatibility/2006" xmlns:aink="http://schemas.microsoft.com/office/drawing/2016/ink" xmlns:am3d="http://schemas.microsoft.com/office/drawing/2017/model3d" xmlns:o="urn:schemas-microsoft-com:office:office" xmlns:r="http://schemas.openxmlformats.org/officeDocument/2006/relationships" xmlns:m="http://schemas.openxmlformats.org/officeDocument/2006/math" xmlns:v="urn:schemas-microsoft-com:vml" xmlns:wp14="http://schemas.microsoft.com/office/word/2010/wordprocessingDrawing" xmlns:wp="http://schemas.openxmlformats.org/drawingml/2006/wordprocessingDrawing" xmlns:w10="urn:schemas-microsoft-com:office:word" xmlns:w="http://schemas.openxmlformats.org/wordprocessingml/2006/main" xmlns:w14="http://schemas.microsoft.com/office/word/2010/wordml" xmlns:w15="http://schemas.microsoft.com/office/word/2012/wordml" xmlns:w16cid="http://schemas.microsoft.com/office/word/2016/wordml/cid" xmlns:w16se="http://schemas.microsoft.com/office/word/2015/wordml/symex" xmlns:wpg="http://schemas.microsoft.com/office/word/2010/wordprocessingGroup" xmlns:wpi="http://schemas.microsoft.com/office/word/2010/wordprocessingInk" xmlns:wne="http://schemas.microsoft.com/office/word/2006/wordml" xmlns:wps="http://schemas.microsoft.com/office/word/2010/wordprocessingShape" mc:Ignorable="w14 w15 w16se w16cid wp14">
+  <w:abstractNum w:abstractNumId="0" w15:restartNumberingAfterBreak="0">
     <w:nsid w:val="00000001"/>
     <w:multiLevelType w:val="hybridMultilevel"/>
     <w:tmpl w:val="00000001"/>
@@ -3758,7 +5020,7 @@
       <w:lvlJc w:val="left"/>
     </w:lvl>
   </w:abstractNum>
-  <w:abstractNum w:abstractNumId="1">
+  <w:abstractNum w:abstractNumId="1" w15:restartNumberingAfterBreak="0">
     <w:nsid w:val="03D10B38"/>
     <w:multiLevelType w:val="hybridMultilevel"/>
     <w:tmpl w:val="2ED406CC"/>
@@ -3871,7 +5133,7 @@
       </w:rPr>
     </w:lvl>
   </w:abstractNum>
-  <w:abstractNum w:abstractNumId="2">
+  <w:abstractNum w:abstractNumId="2" w15:restartNumberingAfterBreak="0">
     <w:nsid w:val="145F2C99"/>
     <w:multiLevelType w:val="hybridMultilevel"/>
     <w:tmpl w:val="6352D86C"/>
@@ -3984,7 +5246,7 @@
       </w:rPr>
     </w:lvl>
   </w:abstractNum>
-  <w:abstractNum w:abstractNumId="3">
+  <w:abstractNum w:abstractNumId="3" w15:restartNumberingAfterBreak="0">
     <w:nsid w:val="17A66840"/>
     <w:multiLevelType w:val="hybridMultilevel"/>
     <w:tmpl w:val="72F242D8"/>
@@ -4097,7 +5359,120 @@
       </w:rPr>
     </w:lvl>
   </w:abstractNum>
-  <w:abstractNum w:abstractNumId="4">
+  <w:abstractNum w:abstractNumId="4" w15:restartNumberingAfterBreak="0">
+    <w:nsid w:val="1D824D3F"/>
+    <w:multiLevelType w:val="hybridMultilevel"/>
+    <w:tmpl w:val="746CC8DC"/>
+    <w:lvl w:ilvl="0" w:tplc="0C090001">
+      <w:start w:val="1"/>
+      <w:numFmt w:val="bullet"/>
+      <w:lvlText w:val=""/>
+      <w:lvlJc w:val="left"/>
+      <w:pPr>
+        <w:ind w:left="720" w:hanging="360"/>
+      </w:pPr>
+      <w:rPr>
+        <w:rFonts w:ascii="Symbol" w:hAnsi="Symbol" w:hint="default"/>
+      </w:rPr>
+    </w:lvl>
+    <w:lvl w:ilvl="1" w:tplc="0C090003">
+      <w:start w:val="1"/>
+      <w:numFmt w:val="bullet"/>
+      <w:lvlText w:val="o"/>
+      <w:lvlJc w:val="left"/>
+      <w:pPr>
+        <w:ind w:left="1440" w:hanging="360"/>
+      </w:pPr>
+      <w:rPr>
+        <w:rFonts w:ascii="Courier New" w:hAnsi="Courier New" w:cs="Courier New" w:hint="default"/>
+      </w:rPr>
+    </w:lvl>
+    <w:lvl w:ilvl="2" w:tplc="0C090005" w:tentative="1">
+      <w:start w:val="1"/>
+      <w:numFmt w:val="bullet"/>
+      <w:lvlText w:val=""/>
+      <w:lvlJc w:val="left"/>
+      <w:pPr>
+        <w:ind w:left="2160" w:hanging="360"/>
+      </w:pPr>
+      <w:rPr>
+        <w:rFonts w:ascii="Wingdings" w:hAnsi="Wingdings" w:hint="default"/>
+      </w:rPr>
+    </w:lvl>
+    <w:lvl w:ilvl="3" w:tplc="0C090001" w:tentative="1">
+      <w:start w:val="1"/>
+      <w:numFmt w:val="bullet"/>
+      <w:lvlText w:val=""/>
+      <w:lvlJc w:val="left"/>
+      <w:pPr>
+        <w:ind w:left="2880" w:hanging="360"/>
+      </w:pPr>
+      <w:rPr>
+        <w:rFonts w:ascii="Symbol" w:hAnsi="Symbol" w:hint="default"/>
+      </w:rPr>
+    </w:lvl>
+    <w:lvl w:ilvl="4" w:tplc="0C090003" w:tentative="1">
+      <w:start w:val="1"/>
+      <w:numFmt w:val="bullet"/>
+      <w:lvlText w:val="o"/>
+      <w:lvlJc w:val="left"/>
+      <w:pPr>
+        <w:ind w:left="3600" w:hanging="360"/>
+      </w:pPr>
+      <w:rPr>
+        <w:rFonts w:ascii="Courier New" w:hAnsi="Courier New" w:cs="Courier New" w:hint="default"/>
+      </w:rPr>
+    </w:lvl>
+    <w:lvl w:ilvl="5" w:tplc="0C090005" w:tentative="1">
+      <w:start w:val="1"/>
+      <w:numFmt w:val="bullet"/>
+      <w:lvlText w:val=""/>
+      <w:lvlJc w:val="left"/>
+      <w:pPr>
+        <w:ind w:left="4320" w:hanging="360"/>
+      </w:pPr>
+      <w:rPr>
+        <w:rFonts w:ascii="Wingdings" w:hAnsi="Wingdings" w:hint="default"/>
+      </w:rPr>
+    </w:lvl>
+    <w:lvl w:ilvl="6" w:tplc="0C090001" w:tentative="1">
+      <w:start w:val="1"/>
+      <w:numFmt w:val="bullet"/>
+      <w:lvlText w:val=""/>
+      <w:lvlJc w:val="left"/>
+      <w:pPr>
+        <w:ind w:left="5040" w:hanging="360"/>
+      </w:pPr>
+      <w:rPr>
+        <w:rFonts w:ascii="Symbol" w:hAnsi="Symbol" w:hint="default"/>
+      </w:rPr>
+    </w:lvl>
+    <w:lvl w:ilvl="7" w:tplc="0C090003" w:tentative="1">
+      <w:start w:val="1"/>
+      <w:numFmt w:val="bullet"/>
+      <w:lvlText w:val="o"/>
+      <w:lvlJc w:val="left"/>
+      <w:pPr>
+        <w:ind w:left="5760" w:hanging="360"/>
+      </w:pPr>
+      <w:rPr>
+        <w:rFonts w:ascii="Courier New" w:hAnsi="Courier New" w:cs="Courier New" w:hint="default"/>
+      </w:rPr>
+    </w:lvl>
+    <w:lvl w:ilvl="8" w:tplc="0C090005" w:tentative="1">
+      <w:start w:val="1"/>
+      <w:numFmt w:val="bullet"/>
+      <w:lvlText w:val=""/>
+      <w:lvlJc w:val="left"/>
+      <w:pPr>
+        <w:ind w:left="6480" w:hanging="360"/>
+      </w:pPr>
+      <w:rPr>
+        <w:rFonts w:ascii="Wingdings" w:hAnsi="Wingdings" w:hint="default"/>
+      </w:rPr>
+    </w:lvl>
+  </w:abstractNum>
+  <w:abstractNum w:abstractNumId="5" w15:restartNumberingAfterBreak="0">
     <w:nsid w:val="24E93A4E"/>
     <w:multiLevelType w:val="hybridMultilevel"/>
     <w:tmpl w:val="23A4BBBC"/>
@@ -4210,7 +5585,7 @@
       </w:rPr>
     </w:lvl>
   </w:abstractNum>
-  <w:abstractNum w:abstractNumId="5">
+  <w:abstractNum w:abstractNumId="6" w15:restartNumberingAfterBreak="0">
     <w:nsid w:val="2D183C8C"/>
     <w:multiLevelType w:val="hybridMultilevel"/>
     <w:tmpl w:val="1BD888B2"/>
@@ -4323,7 +5698,7 @@
       </w:rPr>
     </w:lvl>
   </w:abstractNum>
-  <w:abstractNum w:abstractNumId="6">
+  <w:abstractNum w:abstractNumId="7" w15:restartNumberingAfterBreak="0">
     <w:nsid w:val="34DD4462"/>
     <w:multiLevelType w:val="hybridMultilevel"/>
     <w:tmpl w:val="EE9EA1EC"/>
@@ -4436,7 +5811,120 @@
       </w:rPr>
     </w:lvl>
   </w:abstractNum>
-  <w:abstractNum w:abstractNumId="7">
+  <w:abstractNum w:abstractNumId="8" w15:restartNumberingAfterBreak="0">
+    <w:nsid w:val="5A5367AA"/>
+    <w:multiLevelType w:val="hybridMultilevel"/>
+    <w:tmpl w:val="68A4C5EE"/>
+    <w:lvl w:ilvl="0" w:tplc="04090001">
+      <w:start w:val="1"/>
+      <w:numFmt w:val="bullet"/>
+      <w:lvlText w:val=""/>
+      <w:lvlJc w:val="left"/>
+      <w:pPr>
+        <w:ind w:left="3600" w:hanging="360"/>
+      </w:pPr>
+      <w:rPr>
+        <w:rFonts w:ascii="Symbol" w:hAnsi="Symbol" w:hint="default"/>
+      </w:rPr>
+    </w:lvl>
+    <w:lvl w:ilvl="1" w:tplc="04090003" w:tentative="1">
+      <w:start w:val="1"/>
+      <w:numFmt w:val="bullet"/>
+      <w:lvlText w:val="o"/>
+      <w:lvlJc w:val="left"/>
+      <w:pPr>
+        <w:ind w:left="4320" w:hanging="360"/>
+      </w:pPr>
+      <w:rPr>
+        <w:rFonts w:ascii="Courier New" w:hAnsi="Courier New" w:cs="Courier New" w:hint="default"/>
+      </w:rPr>
+    </w:lvl>
+    <w:lvl w:ilvl="2" w:tplc="04090005" w:tentative="1">
+      <w:start w:val="1"/>
+      <w:numFmt w:val="bullet"/>
+      <w:lvlText w:val=""/>
+      <w:lvlJc w:val="left"/>
+      <w:pPr>
+        <w:ind w:left="5040" w:hanging="360"/>
+      </w:pPr>
+      <w:rPr>
+        <w:rFonts w:ascii="Wingdings" w:hAnsi="Wingdings" w:hint="default"/>
+      </w:rPr>
+    </w:lvl>
+    <w:lvl w:ilvl="3" w:tplc="04090001" w:tentative="1">
+      <w:start w:val="1"/>
+      <w:numFmt w:val="bullet"/>
+      <w:lvlText w:val=""/>
+      <w:lvlJc w:val="left"/>
+      <w:pPr>
+        <w:ind w:left="5760" w:hanging="360"/>
+      </w:pPr>
+      <w:rPr>
+        <w:rFonts w:ascii="Symbol" w:hAnsi="Symbol" w:hint="default"/>
+      </w:rPr>
+    </w:lvl>
+    <w:lvl w:ilvl="4" w:tplc="04090003" w:tentative="1">
+      <w:start w:val="1"/>
+      <w:numFmt w:val="bullet"/>
+      <w:lvlText w:val="o"/>
+      <w:lvlJc w:val="left"/>
+      <w:pPr>
+        <w:ind w:left="6480" w:hanging="360"/>
+      </w:pPr>
+      <w:rPr>
+        <w:rFonts w:ascii="Courier New" w:hAnsi="Courier New" w:cs="Courier New" w:hint="default"/>
+      </w:rPr>
+    </w:lvl>
+    <w:lvl w:ilvl="5" w:tplc="04090005" w:tentative="1">
+      <w:start w:val="1"/>
+      <w:numFmt w:val="bullet"/>
+      <w:lvlText w:val=""/>
+      <w:lvlJc w:val="left"/>
+      <w:pPr>
+        <w:ind w:left="7200" w:hanging="360"/>
+      </w:pPr>
+      <w:rPr>
+        <w:rFonts w:ascii="Wingdings" w:hAnsi="Wingdings" w:hint="default"/>
+      </w:rPr>
+    </w:lvl>
+    <w:lvl w:ilvl="6" w:tplc="04090001" w:tentative="1">
+      <w:start w:val="1"/>
+      <w:numFmt w:val="bullet"/>
+      <w:lvlText w:val=""/>
+      <w:lvlJc w:val="left"/>
+      <w:pPr>
+        <w:ind w:left="7920" w:hanging="360"/>
+      </w:pPr>
+      <w:rPr>
+        <w:rFonts w:ascii="Symbol" w:hAnsi="Symbol" w:hint="default"/>
+      </w:rPr>
+    </w:lvl>
+    <w:lvl w:ilvl="7" w:tplc="04090003" w:tentative="1">
+      <w:start w:val="1"/>
+      <w:numFmt w:val="bullet"/>
+      <w:lvlText w:val="o"/>
+      <w:lvlJc w:val="left"/>
+      <w:pPr>
+        <w:ind w:left="8640" w:hanging="360"/>
+      </w:pPr>
+      <w:rPr>
+        <w:rFonts w:ascii="Courier New" w:hAnsi="Courier New" w:cs="Courier New" w:hint="default"/>
+      </w:rPr>
+    </w:lvl>
+    <w:lvl w:ilvl="8" w:tplc="04090005" w:tentative="1">
+      <w:start w:val="1"/>
+      <w:numFmt w:val="bullet"/>
+      <w:lvlText w:val=""/>
+      <w:lvlJc w:val="left"/>
+      <w:pPr>
+        <w:ind w:left="9360" w:hanging="360"/>
+      </w:pPr>
+      <w:rPr>
+        <w:rFonts w:ascii="Wingdings" w:hAnsi="Wingdings" w:hint="default"/>
+      </w:rPr>
+    </w:lvl>
+  </w:abstractNum>
+  <w:abstractNum w:abstractNumId="9" w15:restartNumberingAfterBreak="0">
     <w:nsid w:val="5D6D674E"/>
     <w:multiLevelType w:val="hybridMultilevel"/>
     <w:tmpl w:val="F688652C"/>
@@ -4549,7 +6037,7 @@
       </w:rPr>
     </w:lvl>
   </w:abstractNum>
-  <w:abstractNum w:abstractNumId="8">
+  <w:abstractNum w:abstractNumId="10" w15:restartNumberingAfterBreak="0">
     <w:nsid w:val="5FC26C4C"/>
     <w:multiLevelType w:val="hybridMultilevel"/>
     <w:tmpl w:val="D3A60CEC"/>
@@ -4662,7 +6150,7 @@
       </w:rPr>
     </w:lvl>
   </w:abstractNum>
-  <w:abstractNum w:abstractNumId="9">
+  <w:abstractNum w:abstractNumId="11" w15:restartNumberingAfterBreak="0">
     <w:nsid w:val="645C61C3"/>
     <w:multiLevelType w:val="hybridMultilevel"/>
     <w:tmpl w:val="7680B0CC"/>
@@ -4775,7 +6263,7 @@
       </w:rPr>
     </w:lvl>
   </w:abstractNum>
-  <w:abstractNum w:abstractNumId="10">
+  <w:abstractNum w:abstractNumId="12" w15:restartNumberingAfterBreak="0">
     <w:nsid w:val="69024D19"/>
     <w:multiLevelType w:val="hybridMultilevel"/>
     <w:tmpl w:val="0A56F4B4"/>
@@ -4888,7 +6376,7 @@
       </w:rPr>
     </w:lvl>
   </w:abstractNum>
-  <w:abstractNum w:abstractNumId="11">
+  <w:abstractNum w:abstractNumId="13" w15:restartNumberingAfterBreak="0">
     <w:nsid w:val="6D3008C1"/>
     <w:multiLevelType w:val="hybridMultilevel"/>
     <w:tmpl w:val="F1A6FB12"/>
@@ -5001,7 +6489,7 @@
       </w:rPr>
     </w:lvl>
   </w:abstractNum>
-  <w:abstractNum w:abstractNumId="12">
+  <w:abstractNum w:abstractNumId="14" w15:restartNumberingAfterBreak="0">
     <w:nsid w:val="70193384"/>
     <w:multiLevelType w:val="hybridMultilevel"/>
     <w:tmpl w:val="F300EDFC"/>
@@ -5114,7 +6602,7 @@
       </w:rPr>
     </w:lvl>
   </w:abstractNum>
-  <w:abstractNum w:abstractNumId="13">
+  <w:abstractNum w:abstractNumId="15" w15:restartNumberingAfterBreak="0">
     <w:nsid w:val="75587C69"/>
     <w:multiLevelType w:val="hybridMultilevel"/>
     <w:tmpl w:val="4964E090"/>
@@ -5227,7 +6715,7 @@
       </w:rPr>
     </w:lvl>
   </w:abstractNum>
-  <w:abstractNum w:abstractNumId="14">
+  <w:abstractNum w:abstractNumId="16" w15:restartNumberingAfterBreak="0">
     <w:nsid w:val="7A8E6B11"/>
     <w:multiLevelType w:val="hybridMultilevel"/>
     <w:tmpl w:val="7FF422FC"/>
@@ -5340,7 +6828,7 @@
       </w:rPr>
     </w:lvl>
   </w:abstractNum>
-  <w:abstractNum w:abstractNumId="15">
+  <w:abstractNum w:abstractNumId="17" w15:restartNumberingAfterBreak="0">
     <w:nsid w:val="7CD0790A"/>
     <w:multiLevelType w:val="hybridMultilevel"/>
     <w:tmpl w:val="9EC20562"/>
@@ -5453,7 +6941,7 @@
       </w:rPr>
     </w:lvl>
   </w:abstractNum>
-  <w:abstractNum w:abstractNumId="16">
+  <w:abstractNum w:abstractNumId="18" w15:restartNumberingAfterBreak="0">
     <w:nsid w:val="7FB62DAC"/>
     <w:multiLevelType w:val="hybridMultilevel"/>
     <w:tmpl w:val="98F8F698"/>
@@ -5567,7 +7055,7 @@
     </w:lvl>
   </w:abstractNum>
   <w:num w:numId="1">
-    <w:abstractNumId w:val="5"/>
+    <w:abstractNumId w:val="6"/>
   </w:num>
   <w:num w:numId="2">
     <w:abstractNumId w:val="0"/>
@@ -5576,52 +7064,58 @@
     <w:abstractNumId w:val="2"/>
   </w:num>
   <w:num w:numId="4">
+    <w:abstractNumId w:val="11"/>
+  </w:num>
+  <w:num w:numId="5">
+    <w:abstractNumId w:val="14"/>
+  </w:num>
+  <w:num w:numId="6">
     <w:abstractNumId w:val="9"/>
   </w:num>
-  <w:num w:numId="5">
-    <w:abstractNumId w:val="12"/>
-  </w:num>
-  <w:num w:numId="6">
-    <w:abstractNumId w:val="7"/>
-  </w:num>
   <w:num w:numId="7">
-    <w:abstractNumId w:val="4"/>
+    <w:abstractNumId w:val="5"/>
   </w:num>
   <w:num w:numId="8">
     <w:abstractNumId w:val="3"/>
   </w:num>
   <w:num w:numId="9">
+    <w:abstractNumId w:val="12"/>
+  </w:num>
+  <w:num w:numId="10">
+    <w:abstractNumId w:val="16"/>
+  </w:num>
+  <w:num w:numId="11">
+    <w:abstractNumId w:val="13"/>
+  </w:num>
+  <w:num w:numId="12">
+    <w:abstractNumId w:val="7"/>
+  </w:num>
+  <w:num w:numId="13">
     <w:abstractNumId w:val="10"/>
   </w:num>
-  <w:num w:numId="10">
-    <w:abstractNumId w:val="14"/>
-  </w:num>
-  <w:num w:numId="11">
-    <w:abstractNumId w:val="11"/>
-  </w:num>
-  <w:num w:numId="12">
-    <w:abstractNumId w:val="6"/>
-  </w:num>
-  <w:num w:numId="13">
-    <w:abstractNumId w:val="8"/>
-  </w:num>
   <w:num w:numId="14">
-    <w:abstractNumId w:val="13"/>
+    <w:abstractNumId w:val="15"/>
   </w:num>
   <w:num w:numId="15">
     <w:abstractNumId w:val="1"/>
   </w:num>
   <w:num w:numId="16">
-    <w:abstractNumId w:val="15"/>
+    <w:abstractNumId w:val="17"/>
   </w:num>
   <w:num w:numId="17">
-    <w:abstractNumId w:val="16"/>
+    <w:abstractNumId w:val="18"/>
+  </w:num>
+  <w:num w:numId="18">
+    <w:abstractNumId w:val="8"/>
+  </w:num>
+  <w:num w:numId="19">
+    <w:abstractNumId w:val="4"/>
   </w:num>
 </w:numbering>
 </file>
 
 <file path=word/styles.xml><?xml version="1.0" encoding="utf-8"?>
-<w:styles xmlns:mc="http://schemas.openxmlformats.org/markup-compatibility/2006" xmlns:r="http://schemas.openxmlformats.org/officeDocument/2006/relationships" xmlns:w="http://schemas.openxmlformats.org/wordprocessingml/2006/main" xmlns:w14="http://schemas.microsoft.com/office/word/2010/wordml" xmlns:w15="http://schemas.microsoft.com/office/word/2012/wordml" mc:Ignorable="w14 w15">
+<w:styles xmlns:mc="http://schemas.openxmlformats.org/markup-compatibility/2006" xmlns:r="http://schemas.openxmlformats.org/officeDocument/2006/relationships" xmlns:w="http://schemas.openxmlformats.org/wordprocessingml/2006/main" xmlns:w14="http://schemas.microsoft.com/office/word/2010/wordml" xmlns:w15="http://schemas.microsoft.com/office/word/2012/wordml" xmlns:w16cid="http://schemas.microsoft.com/office/word/2016/wordml/cid" xmlns:w16se="http://schemas.microsoft.com/office/word/2015/wordml/symex" mc:Ignorable="w14 w15 w16se w16cid">
   <w:docDefaults>
     <w:rPrDefault>
       <w:rPr>
@@ -5633,7 +7127,7 @@
     </w:rPrDefault>
     <w:pPrDefault/>
   </w:docDefaults>
-  <w:latentStyles w:defLockedState="0" w:defUIPriority="99" w:defSemiHidden="0" w:defUnhideWhenUsed="0" w:defQFormat="0" w:count="382">
+  <w:latentStyles w:defLockedState="0" w:defUIPriority="99" w:defSemiHidden="0" w:defUnhideWhenUsed="0" w:defQFormat="0" w:count="375">
     <w:lsdException w:name="Normal" w:uiPriority="0" w:qFormat="1"/>
     <w:lsdException w:name="heading 1" w:uiPriority="9" w:qFormat="1"/>
     <w:lsdException w:name="heading 2" w:semiHidden="1" w:uiPriority="9" w:unhideWhenUsed="1" w:qFormat="1"/>
@@ -6011,7 +7505,7 @@
   <w:style w:type="paragraph" w:default="1" w:styleId="Normal">
     <w:name w:val="Normal"/>
     <w:qFormat/>
-    <w:rsid w:val="006A5B32"/>
+    <w:rsid w:val="003C0019"/>
   </w:style>
   <w:style w:type="paragraph" w:styleId="Heading1">
     <w:name w:val="heading 1"/>
@@ -6037,7 +7531,6 @@
   <w:style w:type="character" w:default="1" w:styleId="DefaultParagraphFont">
     <w:name w:val="Default Paragraph Font"/>
     <w:uiPriority w:val="1"/>
-    <w:semiHidden/>
     <w:unhideWhenUsed/>
   </w:style>
   <w:style w:type="table" w:default="1" w:styleId="TableNormal">

</xml_diff>

<commit_message>
solved queue p11034 - easier version of p10901
</commit_message>
<xml_diff>
--- a/CP3 Progress Tracker.docx
+++ b/CP3 Progress Tracker.docx
@@ -95,23 +95,13 @@
           <w:lang w:val="en-AU"/>
         </w:rPr>
       </w:pPr>
-      <w:proofErr w:type="spellStart"/>
-      <w:r>
-        <w:rPr>
-          <w:b/>
-          <w:u w:val="single"/>
-          <w:lang w:val="en-AU"/>
-        </w:rPr>
-        <w:t>UVa</w:t>
-      </w:r>
-      <w:proofErr w:type="spellEnd"/>
-      <w:r>
-        <w:rPr>
-          <w:b/>
-          <w:u w:val="single"/>
-          <w:lang w:val="en-AU"/>
-        </w:rPr>
-        <w:t xml:space="preserve"> 11172 - Relational Operators * </w:t>
+      <w:r>
+        <w:rPr>
+          <w:b/>
+          <w:u w:val="single"/>
+          <w:lang w:val="en-AU"/>
+        </w:rPr>
+        <w:t xml:space="preserve">UVa 11172 - Relational Operators * </w:t>
       </w:r>
       <w:r>
         <w:rPr>
@@ -155,41 +145,13 @@
           <w:lang w:val="en-AU"/>
         </w:rPr>
       </w:pPr>
-      <w:proofErr w:type="spellStart"/>
-      <w:r>
-        <w:rPr>
-          <w:b/>
-          <w:u w:val="single"/>
-          <w:lang w:val="en-AU"/>
-        </w:rPr>
-        <w:t>UVa</w:t>
-      </w:r>
-      <w:proofErr w:type="spellEnd"/>
-      <w:r>
-        <w:rPr>
-          <w:b/>
-          <w:u w:val="single"/>
-          <w:lang w:val="en-AU"/>
-        </w:rPr>
-        <w:t xml:space="preserve"> 11498 - Division of </w:t>
-      </w:r>
-      <w:proofErr w:type="spellStart"/>
-      <w:r>
-        <w:rPr>
-          <w:b/>
-          <w:u w:val="single"/>
-          <w:lang w:val="en-AU"/>
-        </w:rPr>
-        <w:t>Nlogonia</w:t>
-      </w:r>
-      <w:proofErr w:type="spellEnd"/>
-      <w:r>
-        <w:rPr>
-          <w:b/>
-          <w:u w:val="single"/>
-          <w:lang w:val="en-AU"/>
-        </w:rPr>
-        <w:t xml:space="preserve"> * </w:t>
+      <w:r>
+        <w:rPr>
+          <w:b/>
+          <w:u w:val="single"/>
+          <w:lang w:val="en-AU"/>
+        </w:rPr>
+        <w:t xml:space="preserve">UVa 11498 - Division of Nlogonia * </w:t>
       </w:r>
       <w:r>
         <w:rPr>
@@ -235,23 +197,13 @@
           <w:lang w:val="en-AU"/>
         </w:rPr>
       </w:pPr>
-      <w:proofErr w:type="spellStart"/>
-      <w:r>
-        <w:rPr>
-          <w:b/>
-          <w:u w:val="single"/>
-          <w:lang w:val="en-AU"/>
-        </w:rPr>
-        <w:t>UVa</w:t>
-      </w:r>
-      <w:proofErr w:type="spellEnd"/>
-      <w:r>
-        <w:rPr>
-          <w:b/>
-          <w:u w:val="single"/>
-          <w:lang w:val="en-AU"/>
-        </w:rPr>
-        <w:t xml:space="preserve"> 11727 - Cost Cutting *</w:t>
+      <w:r>
+        <w:rPr>
+          <w:b/>
+          <w:u w:val="single"/>
+          <w:lang w:val="en-AU"/>
+        </w:rPr>
+        <w:t>UVa 11727 - Cost Cutting *</w:t>
       </w:r>
       <w:r>
         <w:rPr>
@@ -310,16 +262,22 @@
           <w:lang w:val="en-AU"/>
         </w:rPr>
       </w:pPr>
-      <w:proofErr w:type="spellStart"/>
-      <w:r>
-        <w:rPr>
-          <w:b/>
-          <w:u w:val="single"/>
-          <w:lang w:val="en-AU"/>
-        </w:rPr>
-        <w:t>UVa</w:t>
-      </w:r>
-      <w:proofErr w:type="spellEnd"/>
+      <w:r>
+        <w:rPr>
+          <w:b/>
+          <w:u w:val="single"/>
+          <w:lang w:val="en-AU"/>
+        </w:rPr>
+        <w:t xml:space="preserve">UVa </w:t>
+      </w:r>
+      <w:r>
+        <w:rPr>
+          <w:b/>
+          <w:u w:val="single"/>
+          <w:lang w:val="en-AU"/>
+        </w:rPr>
+        <w:t>10114</w:t>
+      </w:r>
       <w:r>
         <w:rPr>
           <w:b/>
@@ -334,7 +292,7 @@
           <w:u w:val="single"/>
           <w:lang w:val="en-AU"/>
         </w:rPr>
-        <w:t>10114</w:t>
+        <w:t>–</w:t>
       </w:r>
       <w:r>
         <w:rPr>
@@ -350,33 +308,7 @@
           <w:u w:val="single"/>
           <w:lang w:val="en-AU"/>
         </w:rPr>
-        <w:t>–</w:t>
-      </w:r>
-      <w:r>
-        <w:rPr>
-          <w:b/>
-          <w:u w:val="single"/>
-          <w:lang w:val="en-AU"/>
-        </w:rPr>
-        <w:t xml:space="preserve"> </w:t>
-      </w:r>
-      <w:proofErr w:type="spellStart"/>
-      <w:r>
-        <w:rPr>
-          <w:b/>
-          <w:u w:val="single"/>
-          <w:lang w:val="en-AU"/>
-        </w:rPr>
-        <w:t>Loansome</w:t>
-      </w:r>
-      <w:proofErr w:type="spellEnd"/>
-      <w:r>
-        <w:rPr>
-          <w:b/>
-          <w:u w:val="single"/>
-          <w:lang w:val="en-AU"/>
-        </w:rPr>
-        <w:t xml:space="preserve"> Car Buyer</w:t>
+        <w:t>Loansome Car Buyer</w:t>
       </w:r>
       <w:r>
         <w:rPr>
@@ -434,23 +366,13 @@
           <w:lang w:val="en-AU"/>
         </w:rPr>
       </w:pPr>
-      <w:proofErr w:type="spellStart"/>
-      <w:r>
-        <w:rPr>
-          <w:b/>
-          <w:u w:val="single"/>
-          <w:lang w:val="en-AU"/>
-        </w:rPr>
-        <w:t>UVa</w:t>
-      </w:r>
-      <w:proofErr w:type="spellEnd"/>
-      <w:r>
-        <w:rPr>
-          <w:b/>
-          <w:u w:val="single"/>
-          <w:lang w:val="en-AU"/>
-        </w:rPr>
-        <w:t xml:space="preserve"> 11559 – Event Planning *</w:t>
+      <w:r>
+        <w:rPr>
+          <w:b/>
+          <w:u w:val="single"/>
+          <w:lang w:val="en-AU"/>
+        </w:rPr>
+        <w:t>UVa 11559 – Event Planning *</w:t>
       </w:r>
       <w:r>
         <w:rPr>
@@ -494,23 +416,13 @@
           <w:lang w:val="en-AU"/>
         </w:rPr>
       </w:pPr>
-      <w:proofErr w:type="spellStart"/>
-      <w:r>
-        <w:rPr>
-          <w:b/>
-          <w:u w:val="single"/>
-          <w:lang w:val="en-AU"/>
-        </w:rPr>
-        <w:t>UVa</w:t>
-      </w:r>
-      <w:proofErr w:type="spellEnd"/>
-      <w:r>
-        <w:rPr>
-          <w:b/>
-          <w:u w:val="single"/>
-          <w:lang w:val="en-AU"/>
-        </w:rPr>
-        <w:t xml:space="preserve"> 11799 – Horror Dash *</w:t>
+      <w:r>
+        <w:rPr>
+          <w:b/>
+          <w:u w:val="single"/>
+          <w:lang w:val="en-AU"/>
+        </w:rPr>
+        <w:t>UVa 11799 – Horror Dash *</w:t>
       </w:r>
       <w:r>
         <w:rPr>
@@ -581,23 +493,13 @@
           <w:lang w:val="en-AU"/>
         </w:rPr>
       </w:pPr>
-      <w:proofErr w:type="spellStart"/>
-      <w:r>
-        <w:rPr>
-          <w:b/>
-          <w:u w:val="single"/>
-          <w:lang w:val="en-AU"/>
-        </w:rPr>
-        <w:t>UVa</w:t>
-      </w:r>
-      <w:proofErr w:type="spellEnd"/>
-      <w:r>
-        <w:rPr>
-          <w:b/>
-          <w:u w:val="single"/>
-          <w:lang w:val="en-AU"/>
-        </w:rPr>
-        <w:t xml:space="preserve"> 00573 – The Snail *</w:t>
+      <w:r>
+        <w:rPr>
+          <w:b/>
+          <w:u w:val="single"/>
+          <w:lang w:val="en-AU"/>
+        </w:rPr>
+        <w:t>UVa 00573 – The Snail *</w:t>
       </w:r>
       <w:r>
         <w:rPr>
@@ -635,23 +537,13 @@
           <w:lang w:val="en-AU"/>
         </w:rPr>
       </w:pPr>
-      <w:proofErr w:type="spellStart"/>
-      <w:r>
-        <w:rPr>
-          <w:b/>
-          <w:u w:val="single"/>
-          <w:lang w:val="en-AU"/>
-        </w:rPr>
-        <w:t>UVa</w:t>
-      </w:r>
-      <w:proofErr w:type="spellEnd"/>
-      <w:r>
-        <w:rPr>
-          <w:b/>
-          <w:u w:val="single"/>
-          <w:lang w:val="en-AU"/>
-        </w:rPr>
-        <w:t xml:space="preserve"> 10141 – Request for Proposal *</w:t>
+      <w:r>
+        <w:rPr>
+          <w:b/>
+          <w:u w:val="single"/>
+          <w:lang w:val="en-AU"/>
+        </w:rPr>
+        <w:t>UVa 10141 – Request for Proposal *</w:t>
       </w:r>
       <w:r>
         <w:rPr>
@@ -689,23 +581,13 @@
           <w:lang w:val="en-AU"/>
         </w:rPr>
       </w:pPr>
-      <w:proofErr w:type="spellStart"/>
-      <w:r>
-        <w:rPr>
-          <w:b/>
-          <w:u w:val="single"/>
-          <w:lang w:val="en-AU"/>
-        </w:rPr>
-        <w:t>UVa</w:t>
-      </w:r>
-      <w:proofErr w:type="spellEnd"/>
-      <w:r>
-        <w:rPr>
-          <w:b/>
-          <w:u w:val="single"/>
-          <w:lang w:val="en-AU"/>
-        </w:rPr>
-        <w:t xml:space="preserve"> 11507 – Bender B. Rodriguez *</w:t>
+      <w:r>
+        <w:rPr>
+          <w:b/>
+          <w:u w:val="single"/>
+          <w:lang w:val="en-AU"/>
+        </w:rPr>
+        <w:t>UVa 11507 – Bender B. Rodriguez *</w:t>
       </w:r>
       <w:r>
         <w:rPr>
@@ -804,23 +686,13 @@
           <w:lang w:val="en-AU"/>
         </w:rPr>
       </w:pPr>
-      <w:proofErr w:type="spellStart"/>
-      <w:r>
-        <w:rPr>
-          <w:b/>
-          <w:u w:val="single"/>
-          <w:lang w:val="en-AU"/>
-        </w:rPr>
-        <w:t>UVa</w:t>
-      </w:r>
-      <w:proofErr w:type="spellEnd"/>
-      <w:r>
-        <w:rPr>
-          <w:b/>
-          <w:u w:val="single"/>
-          <w:lang w:val="en-AU"/>
-        </w:rPr>
-        <w:t xml:space="preserve"> 00462 - Bridge Hand Evaluator *</w:t>
+      <w:r>
+        <w:rPr>
+          <w:b/>
+          <w:u w:val="single"/>
+          <w:lang w:val="en-AU"/>
+        </w:rPr>
+        <w:t>UVa 00462 - Bridge Hand Evaluator *</w:t>
       </w:r>
       <w:r>
         <w:rPr>
@@ -866,23 +738,13 @@
           <w:lang w:val="en-AU"/>
         </w:rPr>
       </w:pPr>
-      <w:proofErr w:type="spellStart"/>
-      <w:r>
-        <w:rPr>
-          <w:b/>
-          <w:u w:val="single"/>
-          <w:lang w:val="en-AU"/>
-        </w:rPr>
-        <w:t>UVa</w:t>
-      </w:r>
-      <w:proofErr w:type="spellEnd"/>
-      <w:r>
-        <w:rPr>
-          <w:b/>
-          <w:u w:val="single"/>
-          <w:lang w:val="en-AU"/>
-        </w:rPr>
-        <w:t xml:space="preserve"> 10646 - What is the Card? * </w:t>
+      <w:r>
+        <w:rPr>
+          <w:b/>
+          <w:u w:val="single"/>
+          <w:lang w:val="en-AU"/>
+        </w:rPr>
+        <w:t xml:space="preserve">UVa 10646 - What is the Card? * </w:t>
       </w:r>
       <w:r>
         <w:rPr>
@@ -948,41 +810,13 @@
           <w:lang w:val="en-AU"/>
         </w:rPr>
       </w:pPr>
-      <w:proofErr w:type="spellStart"/>
-      <w:r>
-        <w:rPr>
-          <w:b/>
-          <w:u w:val="single"/>
-          <w:lang w:val="en-AU"/>
-        </w:rPr>
-        <w:t>UVa</w:t>
-      </w:r>
-      <w:proofErr w:type="spellEnd"/>
-      <w:r>
-        <w:rPr>
-          <w:b/>
-          <w:u w:val="single"/>
-          <w:lang w:val="en-AU"/>
-        </w:rPr>
-        <w:t xml:space="preserve"> 12247 - </w:t>
-      </w:r>
-      <w:proofErr w:type="spellStart"/>
-      <w:r>
-        <w:rPr>
-          <w:b/>
-          <w:u w:val="single"/>
-          <w:lang w:val="en-AU"/>
-        </w:rPr>
-        <w:t>Jollo</w:t>
-      </w:r>
-      <w:proofErr w:type="spellEnd"/>
-      <w:r>
-        <w:rPr>
-          <w:b/>
-          <w:u w:val="single"/>
-          <w:lang w:val="en-AU"/>
-        </w:rPr>
-        <w:t xml:space="preserve"> *</w:t>
+      <w:r>
+        <w:rPr>
+          <w:b/>
+          <w:u w:val="single"/>
+          <w:lang w:val="en-AU"/>
+        </w:rPr>
+        <w:t>UVa 12247 - Jollo *</w:t>
       </w:r>
       <w:r>
         <w:rPr>
@@ -1073,23 +907,13 @@
           <w:lang w:val="en-AU"/>
         </w:rPr>
       </w:pPr>
-      <w:proofErr w:type="spellStart"/>
-      <w:r>
-        <w:rPr>
-          <w:b/>
-          <w:u w:val="single"/>
-          <w:lang w:val="en-AU"/>
-        </w:rPr>
-        <w:t>UVa</w:t>
-      </w:r>
-      <w:proofErr w:type="spellEnd"/>
-      <w:r>
-        <w:rPr>
-          <w:b/>
-          <w:u w:val="single"/>
-          <w:lang w:val="en-AU"/>
-        </w:rPr>
-        <w:t xml:space="preserve"> 00278 - Chess *</w:t>
+      <w:r>
+        <w:rPr>
+          <w:b/>
+          <w:u w:val="single"/>
+          <w:lang w:val="en-AU"/>
+        </w:rPr>
+        <w:t>UVa 00278 - Chess *</w:t>
       </w:r>
       <w:r>
         <w:rPr>
@@ -1135,23 +959,13 @@
           <w:lang w:val="en-AU"/>
         </w:rPr>
       </w:pPr>
-      <w:proofErr w:type="spellStart"/>
-      <w:r>
-        <w:rPr>
-          <w:b/>
-          <w:u w:val="single"/>
-          <w:lang w:val="en-AU"/>
-        </w:rPr>
-        <w:t>UVa</w:t>
-      </w:r>
-      <w:proofErr w:type="spellEnd"/>
-      <w:r>
-        <w:rPr>
-          <w:b/>
-          <w:u w:val="single"/>
-          <w:lang w:val="en-AU"/>
-        </w:rPr>
-        <w:t xml:space="preserve"> 00696 - How Many Knights *</w:t>
+      <w:r>
+        <w:rPr>
+          <w:b/>
+          <w:u w:val="single"/>
+          <w:lang w:val="en-AU"/>
+        </w:rPr>
+        <w:t>UVa 00696 - How Many Knights *</w:t>
       </w:r>
       <w:r>
         <w:rPr>
@@ -1197,23 +1011,13 @@
           <w:highlight w:val="yellow"/>
         </w:rPr>
       </w:pPr>
-      <w:proofErr w:type="spellStart"/>
       <w:r>
         <w:rPr>
           <w:b/>
           <w:highlight w:val="yellow"/>
           <w:u w:val="single"/>
         </w:rPr>
-        <w:t>UVa</w:t>
-      </w:r>
-      <w:proofErr w:type="spellEnd"/>
-      <w:r>
-        <w:rPr>
-          <w:b/>
-          <w:highlight w:val="yellow"/>
-          <w:u w:val="single"/>
-        </w:rPr>
-        <w:t xml:space="preserve"> 10284 - Chessboard in FEN *</w:t>
+        <w:t>UVa 10284 - Chessboard in FEN *</w:t>
       </w:r>
       <w:r>
         <w:rPr>
@@ -1245,21 +1049,7 @@
         <w:rPr>
           <w:lang w:val="en-AU"/>
         </w:rPr>
-        <w:t xml:space="preserve">Passes all </w:t>
-      </w:r>
-      <w:proofErr w:type="spellStart"/>
-      <w:r>
-        <w:rPr>
-          <w:lang w:val="en-AU"/>
-        </w:rPr>
-        <w:t>uDebug</w:t>
-      </w:r>
-      <w:proofErr w:type="spellEnd"/>
-      <w:r>
-        <w:rPr>
-          <w:lang w:val="en-AU"/>
-        </w:rPr>
-        <w:t xml:space="preserve"> cases but gets Wrong Answer</w:t>
+        <w:t>Passes all uDebug cases but gets Wrong Answer</w:t>
       </w:r>
     </w:p>
     <w:p>
@@ -1315,21 +1105,12 @@
           <w:numId w:val="10"/>
         </w:numPr>
       </w:pPr>
-      <w:proofErr w:type="spellStart"/>
-      <w:r>
-        <w:rPr>
-          <w:b/>
-          <w:u w:val="single"/>
-        </w:rPr>
-        <w:t>UVa</w:t>
-      </w:r>
-      <w:proofErr w:type="spellEnd"/>
-      <w:r>
-        <w:rPr>
-          <w:b/>
-          <w:u w:val="single"/>
-        </w:rPr>
-        <w:t xml:space="preserve"> 00489 - Hangman Judge *</w:t>
+      <w:r>
+        <w:rPr>
+          <w:b/>
+          <w:u w:val="single"/>
+        </w:rPr>
+        <w:t>UVa 00489 - Hangman Judge *</w:t>
       </w:r>
       <w:r>
         <w:t xml:space="preserve"> (just do as asked)</w:t>
@@ -1362,32 +1143,15 @@
           <w:numId w:val="10"/>
         </w:numPr>
       </w:pPr>
-      <w:proofErr w:type="spellStart"/>
-      <w:r>
-        <w:rPr>
-          <w:b/>
-          <w:u w:val="single"/>
-        </w:rPr>
-        <w:t>UVa</w:t>
-      </w:r>
-      <w:proofErr w:type="spellEnd"/>
-      <w:r>
-        <w:rPr>
-          <w:b/>
-          <w:u w:val="single"/>
-        </w:rPr>
-        <w:t xml:space="preserve"> 10189 - Minesweeper *</w:t>
-      </w:r>
-      <w:r>
-        <w:t xml:space="preserve"> (simulate Minesweeper, similar to </w:t>
-      </w:r>
-      <w:proofErr w:type="spellStart"/>
-      <w:r>
-        <w:t>UVa</w:t>
-      </w:r>
-      <w:proofErr w:type="spellEnd"/>
-      <w:r>
-        <w:t xml:space="preserve"> 10279) </w:t>
+      <w:r>
+        <w:rPr>
+          <w:b/>
+          <w:u w:val="single"/>
+        </w:rPr>
+        <w:t>UVa 10189 - Minesweeper *</w:t>
+      </w:r>
+      <w:r>
+        <w:t xml:space="preserve"> (simulate Minesweeper, similar to UVa 10279) </w:t>
       </w:r>
     </w:p>
     <w:p>
@@ -1443,21 +1207,12 @@
           <w:numId w:val="11"/>
         </w:numPr>
       </w:pPr>
-      <w:proofErr w:type="spellStart"/>
-      <w:r>
-        <w:rPr>
-          <w:b/>
-          <w:u w:val="single"/>
-        </w:rPr>
-        <w:t>UVa</w:t>
-      </w:r>
-      <w:proofErr w:type="spellEnd"/>
-      <w:r>
-        <w:rPr>
-          <w:b/>
-          <w:u w:val="single"/>
-        </w:rPr>
-        <w:t xml:space="preserve"> 00401 - Palindromes *</w:t>
+      <w:r>
+        <w:rPr>
+          <w:b/>
+          <w:u w:val="single"/>
+        </w:rPr>
+        <w:t>UVa 00401 - Palindromes *</w:t>
       </w:r>
       <w:r>
         <w:t xml:space="preserve"> (simple palindrome check)</w:t>
@@ -1490,21 +1245,12 @@
           <w:numId w:val="11"/>
         </w:numPr>
       </w:pPr>
-      <w:proofErr w:type="spellStart"/>
-      <w:r>
-        <w:rPr>
-          <w:b/>
-          <w:u w:val="single"/>
-        </w:rPr>
-        <w:t>UVa</w:t>
-      </w:r>
-      <w:proofErr w:type="spellEnd"/>
-      <w:r>
-        <w:rPr>
-          <w:b/>
-          <w:u w:val="single"/>
-        </w:rPr>
-        <w:t xml:space="preserve"> 11221 - Magic Square Palindrome *</w:t>
+      <w:r>
+        <w:rPr>
+          <w:b/>
+          <w:u w:val="single"/>
+        </w:rPr>
+        <w:t>UVa 11221 - Magic Square Palindrome *</w:t>
       </w:r>
       <w:r>
         <w:t xml:space="preserve"> (we deal with a matrix) </w:t>
@@ -1571,57 +1317,19 @@
           <w:lang w:val="en-AU"/>
         </w:rPr>
       </w:pPr>
-      <w:proofErr w:type="spellStart"/>
-      <w:r>
-        <w:rPr>
-          <w:b/>
-          <w:u w:val="single"/>
-          <w:lang w:val="en-AU"/>
-        </w:rPr>
-        <w:t>UVa</w:t>
-      </w:r>
-      <w:proofErr w:type="spellEnd"/>
-      <w:r>
-        <w:rPr>
-          <w:b/>
-          <w:u w:val="single"/>
-          <w:lang w:val="en-AU"/>
-        </w:rPr>
-        <w:t xml:space="preserve"> 10038 - Jolly Jumpers *</w:t>
-      </w:r>
-      <w:r>
-        <w:rPr>
-          <w:lang w:val="en-AU"/>
-        </w:rPr>
-        <w:t xml:space="preserve"> (use 1D </w:t>
-      </w:r>
-      <w:proofErr w:type="spellStart"/>
-      <w:r>
-        <w:rPr>
-          <w:lang w:val="en-AU"/>
-        </w:rPr>
-        <w:t>boolean</w:t>
-      </w:r>
-      <w:proofErr w:type="spellEnd"/>
-      <w:r>
-        <w:rPr>
-          <w:lang w:val="en-AU"/>
-        </w:rPr>
-        <w:t xml:space="preserve"> flags to check [</w:t>
-      </w:r>
-      <w:proofErr w:type="gramStart"/>
-      <w:r>
-        <w:rPr>
-          <w:lang w:val="en-AU"/>
-        </w:rPr>
-        <w:t>1..</w:t>
-      </w:r>
-      <w:proofErr w:type="gramEnd"/>
-      <w:r>
-        <w:rPr>
-          <w:lang w:val="en-AU"/>
-        </w:rPr>
-        <w:t xml:space="preserve">n − 1]) </w:t>
+      <w:r>
+        <w:rPr>
+          <w:b/>
+          <w:u w:val="single"/>
+          <w:lang w:val="en-AU"/>
+        </w:rPr>
+        <w:t>UVa 10038 - Jolly Jumpers *</w:t>
+      </w:r>
+      <w:r>
+        <w:rPr>
+          <w:lang w:val="en-AU"/>
+        </w:rPr>
+        <w:t xml:space="preserve"> (use 1D boolean flags to check [1..n − 1]) </w:t>
       </w:r>
     </w:p>
     <w:p>
@@ -1654,7 +1362,6 @@
           <w:lang w:val="en-AU"/>
         </w:rPr>
       </w:pPr>
-      <w:proofErr w:type="spellStart"/>
       <w:r>
         <w:rPr>
           <w:b/>
@@ -1662,21 +1369,11 @@
           <w:u w:val="single"/>
           <w:lang w:val="en-AU"/>
         </w:rPr>
-        <w:t>UVa</w:t>
-      </w:r>
-      <w:proofErr w:type="spellEnd"/>
-      <w:r>
-        <w:rPr>
-          <w:b/>
+        <w:t>UVa 11340 - Newspaper *</w:t>
+      </w:r>
+      <w:r>
+        <w:rPr>
           <w:highlight w:val="yellow"/>
-          <w:u w:val="single"/>
-          <w:lang w:val="en-AU"/>
-        </w:rPr>
-        <w:t xml:space="preserve"> 11340 - Newspaper *</w:t>
-      </w:r>
-      <w:r>
-        <w:rPr>
-          <w:highlight w:val="yellow"/>
           <w:lang w:val="en-AU"/>
         </w:rPr>
         <w:t xml:space="preserve"> (DAT; see Hashing in Section 2.3) </w:t>
@@ -1735,23 +1432,13 @@
           <w:lang w:val="en-AU"/>
         </w:rPr>
       </w:pPr>
-      <w:proofErr w:type="spellStart"/>
-      <w:r>
-        <w:rPr>
-          <w:b/>
-          <w:u w:val="single"/>
-          <w:lang w:val="en-AU"/>
-        </w:rPr>
-        <w:t>UVa</w:t>
-      </w:r>
-      <w:proofErr w:type="spellEnd"/>
-      <w:r>
-        <w:rPr>
-          <w:b/>
-          <w:u w:val="single"/>
-          <w:lang w:val="en-AU"/>
-        </w:rPr>
-        <w:t xml:space="preserve"> 12356 - Army Buddies *</w:t>
+      <w:r>
+        <w:rPr>
+          <w:b/>
+          <w:u w:val="single"/>
+          <w:lang w:val="en-AU"/>
+        </w:rPr>
+        <w:t>UVa 12356 - Army Buddies *</w:t>
       </w:r>
       <w:r>
         <w:rPr>
@@ -1848,21 +1535,12 @@
           <w:numId w:val="12"/>
         </w:numPr>
       </w:pPr>
-      <w:proofErr w:type="spellStart"/>
-      <w:r>
-        <w:rPr>
-          <w:b/>
-          <w:u w:val="single"/>
-        </w:rPr>
-        <w:t>UVa</w:t>
-      </w:r>
-      <w:proofErr w:type="spellEnd"/>
-      <w:r>
-        <w:rPr>
-          <w:b/>
-          <w:u w:val="single"/>
-        </w:rPr>
-        <w:t xml:space="preserve"> 10855 - Rotated squares *</w:t>
+      <w:r>
+        <w:rPr>
+          <w:b/>
+          <w:u w:val="single"/>
+        </w:rPr>
+        <w:t>UVa 10855 - Rotated squares *</w:t>
       </w:r>
       <w:r>
         <w:t xml:space="preserve"> (string array, 90o clockwise rotation) </w:t>
@@ -1907,21 +1585,12 @@
           <w:numId w:val="12"/>
         </w:numPr>
       </w:pPr>
-      <w:proofErr w:type="spellStart"/>
-      <w:r>
-        <w:rPr>
-          <w:b/>
-          <w:u w:val="single"/>
-        </w:rPr>
-        <w:t>UVa</w:t>
-      </w:r>
-      <w:proofErr w:type="spellEnd"/>
-      <w:r>
-        <w:rPr>
-          <w:b/>
-          <w:u w:val="single"/>
-        </w:rPr>
-        <w:t xml:space="preserve"> 10920 - Spiral Tap *</w:t>
+      <w:r>
+        <w:rPr>
+          <w:b/>
+          <w:u w:val="single"/>
+        </w:rPr>
+        <w:t>UVa 10920 - Spiral Tap *</w:t>
       </w:r>
       <w:r>
         <w:t xml:space="preserve"> (simulate the process) </w:t>
@@ -1957,23 +1626,13 @@
           <w:highlight w:val="yellow"/>
         </w:rPr>
       </w:pPr>
-      <w:proofErr w:type="spellStart"/>
       <w:r>
         <w:rPr>
           <w:b/>
           <w:highlight w:val="yellow"/>
           <w:u w:val="single"/>
         </w:rPr>
-        <w:t>UVa</w:t>
-      </w:r>
-      <w:proofErr w:type="spellEnd"/>
-      <w:r>
-        <w:rPr>
-          <w:b/>
-          <w:highlight w:val="yellow"/>
-          <w:u w:val="single"/>
-        </w:rPr>
-        <w:t xml:space="preserve"> 11581 - Grid Successors *</w:t>
+        <w:t>UVa 11581 - Grid Successors *</w:t>
       </w:r>
       <w:r>
         <w:rPr>
@@ -2020,21 +1679,12 @@
           <w:numId w:val="12"/>
         </w:numPr>
       </w:pPr>
-      <w:proofErr w:type="spellStart"/>
-      <w:r>
-        <w:rPr>
-          <w:b/>
-          <w:u w:val="single"/>
-        </w:rPr>
-        <w:t>UVa</w:t>
-      </w:r>
-      <w:proofErr w:type="spellEnd"/>
-      <w:r>
-        <w:rPr>
-          <w:b/>
-          <w:u w:val="single"/>
-        </w:rPr>
-        <w:t xml:space="preserve"> 00146 - ID Codes *</w:t>
+      <w:r>
+        <w:rPr>
+          <w:b/>
+          <w:u w:val="single"/>
+        </w:rPr>
+        <w:t>UVa 00146 - ID Codes *</w:t>
       </w:r>
       <w:r>
         <w:t xml:space="preserve"> (use next permutation) </w:t>
@@ -2067,21 +1717,12 @@
           <w:numId w:val="12"/>
         </w:numPr>
       </w:pPr>
-      <w:proofErr w:type="spellStart"/>
-      <w:r>
-        <w:rPr>
-          <w:b/>
-          <w:u w:val="single"/>
-        </w:rPr>
-        <w:t>UVa</w:t>
-      </w:r>
-      <w:proofErr w:type="spellEnd"/>
-      <w:r>
-        <w:rPr>
-          <w:b/>
-          <w:u w:val="single"/>
-        </w:rPr>
-        <w:t xml:space="preserve"> 10107 - What is the Median? *</w:t>
+      <w:r>
+        <w:rPr>
+          <w:b/>
+          <w:u w:val="single"/>
+        </w:rPr>
+        <w:t>UVa 10107 - What is the Median? *</w:t>
       </w:r>
       <w:r>
         <w:t xml:space="preserve"> (find median of a growing/dynamic </w:t>
@@ -2137,23 +1778,13 @@
           <w:lang w:val="en-AU"/>
         </w:rPr>
       </w:pPr>
-      <w:proofErr w:type="spellStart"/>
-      <w:r>
-        <w:rPr>
-          <w:b/>
-          <w:u w:val="single"/>
-          <w:lang w:val="en-AU"/>
-        </w:rPr>
-        <w:t>UVa</w:t>
-      </w:r>
-      <w:proofErr w:type="spellEnd"/>
-      <w:r>
-        <w:rPr>
-          <w:b/>
-          <w:u w:val="single"/>
-          <w:lang w:val="en-AU"/>
-        </w:rPr>
-        <w:t xml:space="preserve"> 10258 - Contest Scoreboard *</w:t>
+      <w:r>
+        <w:rPr>
+          <w:b/>
+          <w:u w:val="single"/>
+          <w:lang w:val="en-AU"/>
+        </w:rPr>
+        <w:t>UVa 10258 - Contest Scoreboard *</w:t>
       </w:r>
       <w:r>
         <w:rPr>
@@ -2208,23 +1839,13 @@
           <w:lang w:val="en-AU"/>
         </w:rPr>
       </w:pPr>
-      <w:proofErr w:type="spellStart"/>
-      <w:r>
-        <w:rPr>
-          <w:b/>
-          <w:u w:val="single"/>
-          <w:lang w:val="en-AU"/>
-        </w:rPr>
-        <w:t>UVa</w:t>
-      </w:r>
-      <w:proofErr w:type="spellEnd"/>
-      <w:r>
-        <w:rPr>
-          <w:b/>
-          <w:u w:val="single"/>
-          <w:lang w:val="en-AU"/>
-        </w:rPr>
-        <w:t xml:space="preserve"> 10264 - The Most Potent Corner *</w:t>
+      <w:r>
+        <w:rPr>
+          <w:b/>
+          <w:u w:val="single"/>
+          <w:lang w:val="en-AU"/>
+        </w:rPr>
+        <w:t>UVa 10264 - The Most Potent Corner *</w:t>
       </w:r>
       <w:r>
         <w:rPr>
@@ -2264,51 +1885,19 @@
           <w:lang w:val="en-AU"/>
         </w:rPr>
       </w:pPr>
-      <w:bookmarkStart w:id="0" w:name="_GoBack"/>
-      <w:proofErr w:type="spellStart"/>
-      <w:r>
-        <w:rPr>
-          <w:b/>
-          <w:u w:val="single"/>
-          <w:lang w:val="en-AU"/>
-        </w:rPr>
-        <w:t>UVa</w:t>
-      </w:r>
-      <w:proofErr w:type="spellEnd"/>
-      <w:r>
-        <w:rPr>
-          <w:b/>
-          <w:u w:val="single"/>
-          <w:lang w:val="en-AU"/>
-        </w:rPr>
-        <w:t xml:space="preserve"> 11926 - Multitasking *</w:t>
-      </w:r>
-      <w:r>
-        <w:rPr>
-          <w:lang w:val="en-AU"/>
-        </w:rPr>
-        <w:t xml:space="preserve"> </w:t>
-      </w:r>
-      <w:bookmarkEnd w:id="0"/>
-      <w:r>
-        <w:rPr>
-          <w:lang w:val="en-AU"/>
-        </w:rPr>
-        <w:t xml:space="preserve">(use 1M </w:t>
-      </w:r>
-      <w:proofErr w:type="spellStart"/>
-      <w:r>
-        <w:rPr>
-          <w:lang w:val="en-AU"/>
-        </w:rPr>
-        <w:t>bitset</w:t>
-      </w:r>
-      <w:proofErr w:type="spellEnd"/>
-      <w:r>
-        <w:rPr>
-          <w:lang w:val="en-AU"/>
-        </w:rPr>
-        <w:t xml:space="preserve"> to check if a slot is free) </w:t>
+      <w:r>
+        <w:rPr>
+          <w:b/>
+          <w:u w:val="single"/>
+          <w:lang w:val="en-AU"/>
+        </w:rPr>
+        <w:t>UVa 11926 - Multitasking *</w:t>
+      </w:r>
+      <w:r>
+        <w:rPr>
+          <w:lang w:val="en-AU"/>
+        </w:rPr>
+        <w:t xml:space="preserve"> (use 1M bitset to check if a slot is free) </w:t>
       </w:r>
       <w:r>
         <w:rPr>
@@ -2323,11 +1912,438 @@
       <w:pPr>
         <w:pStyle w:val="ListParagraph"/>
         <w:numPr>
-          <w:ilvl w:val="0"/>
+          <w:ilvl w:val="1"/>
           <w:numId w:val="19"/>
         </w:numPr>
       </w:pPr>
-    </w:p>
+      <w:r>
+        <w:t>Accepted (C++)</w:t>
+      </w:r>
+    </w:p>
+    <w:p>
+      <w:pPr>
+        <w:pStyle w:val="ListParagraph"/>
+        <w:numPr>
+          <w:ilvl w:val="1"/>
+          <w:numId w:val="19"/>
+        </w:numPr>
+      </w:pPr>
+      <w:r>
+        <w:t>TLE (Python)</w:t>
+      </w:r>
+    </w:p>
+    <w:p>
+      <w:pPr>
+        <w:pStyle w:val="ListParagraph"/>
+        <w:numPr>
+          <w:ilvl w:val="0"/>
+          <w:numId w:val="19"/>
+        </w:numPr>
+        <w:rPr>
+          <w:lang w:val="en-AU"/>
+        </w:rPr>
+      </w:pPr>
+      <w:r>
+        <w:rPr>
+          <w:lang w:val="en-AU"/>
+        </w:rPr>
+        <w:t xml:space="preserve">UVa 11933 - Splitting Numbers * (an exercise for bit manipulation) </w:t>
+      </w:r>
+      <w:r>
+        <w:rPr>
+          <w:rFonts w:ascii="MS Gothic" w:eastAsia="MS Gothic" w:hAnsi="MS Gothic" w:cs="MS Gothic" w:hint="eastAsia"/>
+          <w:lang w:val="en-AU"/>
+        </w:rPr>
+        <w:t> +</w:t>
+      </w:r>
+    </w:p>
+    <w:p>
+      <w:pPr>
+        <w:pStyle w:val="ListParagraph"/>
+        <w:numPr>
+          <w:ilvl w:val="1"/>
+          <w:numId w:val="19"/>
+        </w:numPr>
+      </w:pPr>
+      <w:r>
+        <w:t>Accepted</w:t>
+      </w:r>
+    </w:p>
+    <w:p/>
+    <w:p>
+      <w:r>
+        <w:t>Linked List</w:t>
+      </w:r>
+    </w:p>
+    <w:p>
+      <w:pPr>
+        <w:pStyle w:val="ListParagraph"/>
+        <w:numPr>
+          <w:ilvl w:val="0"/>
+          <w:numId w:val="20"/>
+        </w:numPr>
+        <w:rPr>
+          <w:lang w:val="en-AU"/>
+        </w:rPr>
+      </w:pPr>
+      <w:r>
+        <w:rPr>
+          <w:b/>
+          <w:u w:val="single"/>
+          <w:lang w:val="en-AU"/>
+        </w:rPr>
+        <w:lastRenderedPageBreak/>
+        <w:t>UVa 11988 - Broken Keyboard ... *</w:t>
+      </w:r>
+      <w:r>
+        <w:rPr>
+          <w:lang w:val="en-AU"/>
+        </w:rPr>
+        <w:t xml:space="preserve"> (rare linked list problem) </w:t>
+      </w:r>
+    </w:p>
+    <w:p>
+      <w:pPr>
+        <w:pStyle w:val="ListParagraph"/>
+        <w:numPr>
+          <w:ilvl w:val="1"/>
+          <w:numId w:val="20"/>
+        </w:numPr>
+      </w:pPr>
+      <w:r>
+        <w:t>Accepted (C++)</w:t>
+      </w:r>
+    </w:p>
+    <w:p/>
+    <w:p>
+      <w:r>
+        <w:t xml:space="preserve">STL Stack </w:t>
+      </w:r>
+    </w:p>
+    <w:p/>
+    <w:p>
+      <w:pPr>
+        <w:pStyle w:val="ListParagraph"/>
+        <w:numPr>
+          <w:ilvl w:val="0"/>
+          <w:numId w:val="20"/>
+        </w:numPr>
+        <w:rPr>
+          <w:lang w:val="en-AU"/>
+        </w:rPr>
+      </w:pPr>
+      <w:r>
+        <w:rPr>
+          <w:b/>
+          <w:u w:val="single"/>
+          <w:lang w:val="en-AU"/>
+        </w:rPr>
+        <w:t>UVa 00514 - Rails *</w:t>
+      </w:r>
+      <w:r>
+        <w:rPr>
+          <w:lang w:val="en-AU"/>
+        </w:rPr>
+        <w:t xml:space="preserve"> (use stack to simulate the process) </w:t>
+      </w:r>
+      <w:r>
+        <w:rPr>
+          <w:rFonts w:ascii="MS Gothic" w:eastAsia="MS Gothic" w:hAnsi="MS Gothic" w:cs="MS Gothic" w:hint="eastAsia"/>
+          <w:lang w:val="en-AU"/>
+        </w:rPr>
+        <w:t> +</w:t>
+      </w:r>
+    </w:p>
+    <w:p>
+      <w:pPr>
+        <w:pStyle w:val="ListParagraph"/>
+        <w:numPr>
+          <w:ilvl w:val="1"/>
+          <w:numId w:val="20"/>
+        </w:numPr>
+        <w:rPr>
+          <w:lang w:val="en-AU"/>
+        </w:rPr>
+      </w:pPr>
+      <w:r>
+        <w:rPr>
+          <w:lang w:val="en-AU"/>
+        </w:rPr>
+        <w:t>Accepted</w:t>
+      </w:r>
+    </w:p>
+    <w:p>
+      <w:pPr>
+        <w:pStyle w:val="ListParagraph"/>
+        <w:numPr>
+          <w:ilvl w:val="0"/>
+          <w:numId w:val="20"/>
+        </w:numPr>
+        <w:rPr>
+          <w:highlight w:val="yellow"/>
+          <w:lang w:val="en-AU"/>
+        </w:rPr>
+      </w:pPr>
+      <w:r>
+        <w:rPr>
+          <w:b/>
+          <w:highlight w:val="yellow"/>
+          <w:u w:val="single"/>
+          <w:lang w:val="en-AU"/>
+        </w:rPr>
+        <w:t>UVa 00732 - Anagram by Stack *</w:t>
+      </w:r>
+      <w:r>
+        <w:rPr>
+          <w:highlight w:val="yellow"/>
+          <w:lang w:val="en-AU"/>
+        </w:rPr>
+        <w:t xml:space="preserve"> (use stack to simulate the process) </w:t>
+      </w:r>
+      <w:r>
+        <w:rPr>
+          <w:rFonts w:ascii="MS Gothic" w:eastAsia="MS Gothic" w:hAnsi="MS Gothic" w:cs="MS Gothic" w:hint="eastAsia"/>
+          <w:highlight w:val="yellow"/>
+          <w:lang w:val="en-AU"/>
+        </w:rPr>
+        <w:t> +</w:t>
+      </w:r>
+    </w:p>
+    <w:p>
+      <w:pPr>
+        <w:pStyle w:val="ListParagraph"/>
+        <w:numPr>
+          <w:ilvl w:val="1"/>
+          <w:numId w:val="20"/>
+        </w:numPr>
+        <w:rPr>
+          <w:highlight w:val="yellow"/>
+          <w:lang w:val="en-AU"/>
+        </w:rPr>
+      </w:pPr>
+      <w:r>
+        <w:rPr>
+          <w:highlight w:val="yellow"/>
+          <w:lang w:val="en-AU"/>
+        </w:rPr>
+        <w:t>TLE (Python)</w:t>
+      </w:r>
+    </w:p>
+    <w:p>
+      <w:pPr>
+        <w:pStyle w:val="ListParagraph"/>
+        <w:numPr>
+          <w:ilvl w:val="0"/>
+          <w:numId w:val="20"/>
+        </w:numPr>
+        <w:rPr>
+          <w:lang w:val="en-AU"/>
+        </w:rPr>
+      </w:pPr>
+      <w:r>
+        <w:rPr>
+          <w:b/>
+          <w:u w:val="single"/>
+          <w:lang w:val="en-AU"/>
+        </w:rPr>
+        <w:t>UVa 01062 - Containers *</w:t>
+      </w:r>
+      <w:r>
+        <w:rPr>
+          <w:lang w:val="en-AU"/>
+        </w:rPr>
+        <w:t xml:space="preserve"> (LA 3752, WorldFinals Tokyo07, simulation with stack; maximum answer is 26 stacks; O(n) solution exists) </w:t>
+      </w:r>
+      <w:r>
+        <w:rPr>
+          <w:rFonts w:ascii="MS Gothic" w:eastAsia="MS Gothic" w:hAnsi="MS Gothic" w:cs="MS Gothic" w:hint="eastAsia"/>
+          <w:lang w:val="en-AU"/>
+        </w:rPr>
+        <w:t> +</w:t>
+      </w:r>
+    </w:p>
+    <w:p>
+      <w:pPr>
+        <w:pStyle w:val="ListParagraph"/>
+        <w:numPr>
+          <w:ilvl w:val="1"/>
+          <w:numId w:val="20"/>
+        </w:numPr>
+      </w:pPr>
+      <w:r>
+        <w:t xml:space="preserve">Accepted – solution not </w:t>
+      </w:r>
+      <w:r>
+        <w:t>very</w:t>
+      </w:r>
+      <w:r>
+        <w:t xml:space="preserve"> efficient though, could be improved</w:t>
+      </w:r>
+      <w:r>
+        <w:t xml:space="preserve"> maybe using linked list</w:t>
+      </w:r>
+    </w:p>
+    <w:p/>
+    <w:p>
+      <w:r>
+        <w:t>STL Queue and Deque</w:t>
+      </w:r>
+    </w:p>
+    <w:p/>
+    <w:p>
+      <w:pPr>
+        <w:pStyle w:val="ListParagraph"/>
+        <w:numPr>
+          <w:ilvl w:val="0"/>
+          <w:numId w:val="21"/>
+        </w:numPr>
+        <w:rPr>
+          <w:lang w:val="en-AU"/>
+        </w:rPr>
+      </w:pPr>
+      <w:r>
+        <w:rPr>
+          <w:b/>
+          <w:u w:val="single"/>
+          <w:lang w:val="en-AU"/>
+        </w:rPr>
+        <w:t>UVa 10172 - The Lonesome Cargo ... *</w:t>
+      </w:r>
+      <w:r>
+        <w:rPr>
+          <w:lang w:val="en-AU"/>
+        </w:rPr>
+        <w:t xml:space="preserve"> (use both queue and stack) </w:t>
+      </w:r>
+      <w:r>
+        <w:rPr>
+          <w:rFonts w:ascii="MS Gothic" w:eastAsia="MS Gothic" w:hAnsi="MS Gothic" w:cs="MS Gothic" w:hint="eastAsia"/>
+          <w:lang w:val="en-AU"/>
+        </w:rPr>
+        <w:t> +</w:t>
+      </w:r>
+    </w:p>
+    <w:p>
+      <w:pPr>
+        <w:pStyle w:val="ListParagraph"/>
+        <w:numPr>
+          <w:ilvl w:val="1"/>
+          <w:numId w:val="21"/>
+        </w:numPr>
+      </w:pPr>
+      <w:r>
+        <w:t>Accepted – could be written more efficiently though, should redo in C++</w:t>
+      </w:r>
+    </w:p>
+    <w:p>
+      <w:pPr>
+        <w:pStyle w:val="ListParagraph"/>
+        <w:numPr>
+          <w:ilvl w:val="0"/>
+          <w:numId w:val="21"/>
+        </w:numPr>
+        <w:rPr>
+          <w:lang w:val="en-AU"/>
+        </w:rPr>
+      </w:pPr>
+      <w:r>
+        <w:rPr>
+          <w:b/>
+          <w:u w:val="single"/>
+          <w:lang w:val="en-AU"/>
+        </w:rPr>
+        <w:t>UVa 10901 - Ferry Loading III *</w:t>
+      </w:r>
+      <w:r>
+        <w:rPr>
+          <w:lang w:val="en-AU"/>
+        </w:rPr>
+        <w:t xml:space="preserve"> (simulation with queue) </w:t>
+      </w:r>
+      <w:r>
+        <w:rPr>
+          <w:rFonts w:ascii="MS Gothic" w:eastAsia="MS Gothic" w:hAnsi="MS Gothic" w:cs="MS Gothic" w:hint="eastAsia"/>
+          <w:lang w:val="en-AU"/>
+        </w:rPr>
+        <w:t> +</w:t>
+      </w:r>
+    </w:p>
+    <w:p>
+      <w:pPr>
+        <w:pStyle w:val="ListParagraph"/>
+        <w:numPr>
+          <w:ilvl w:val="1"/>
+          <w:numId w:val="21"/>
+        </w:numPr>
+        <w:rPr>
+          <w:lang w:val="en-AU"/>
+        </w:rPr>
+      </w:pPr>
+      <w:r>
+        <w:rPr>
+          <w:lang w:val="en-AU"/>
+        </w:rPr>
+        <w:t>Accepted – solution very messy</w:t>
+      </w:r>
+      <w:r>
+        <w:rPr>
+          <w:lang w:val="en-AU"/>
+        </w:rPr>
+        <w:t xml:space="preserve"> &amp; not using proper queue data structure</w:t>
+      </w:r>
+      <w:bookmarkStart w:id="0" w:name="_GoBack"/>
+      <w:bookmarkEnd w:id="0"/>
+    </w:p>
+    <w:p>
+      <w:pPr>
+        <w:pStyle w:val="ListParagraph"/>
+        <w:numPr>
+          <w:ilvl w:val="0"/>
+          <w:numId w:val="21"/>
+        </w:numPr>
+        <w:rPr>
+          <w:lang w:val="en-AU"/>
+        </w:rPr>
+      </w:pPr>
+      <w:r>
+        <w:rPr>
+          <w:b/>
+          <w:u w:val="single"/>
+          <w:lang w:val="en-AU"/>
+        </w:rPr>
+        <w:t>UVa 11034 - Ferry Loading IV *</w:t>
+      </w:r>
+      <w:r>
+        <w:rPr>
+          <w:lang w:val="en-AU"/>
+        </w:rPr>
+        <w:t xml:space="preserve"> (simulation with queue) </w:t>
+      </w:r>
+      <w:r>
+        <w:rPr>
+          <w:rFonts w:ascii="MS Gothic" w:eastAsia="MS Gothic" w:hAnsi="MS Gothic" w:cs="MS Gothic" w:hint="eastAsia"/>
+          <w:lang w:val="en-AU"/>
+        </w:rPr>
+        <w:t> +</w:t>
+      </w:r>
+    </w:p>
+    <w:p>
+      <w:pPr>
+        <w:pStyle w:val="ListParagraph"/>
+        <w:numPr>
+          <w:ilvl w:val="0"/>
+          <w:numId w:val="21"/>
+        </w:numPr>
+      </w:pPr>
+    </w:p>
+    <w:p/>
     <w:p>
       <w:pPr>
         <w:pStyle w:val="ListParagraph"/>
@@ -2370,23 +2386,13 @@
           <w:lang w:val="en-AU"/>
         </w:rPr>
       </w:pPr>
-      <w:proofErr w:type="spellStart"/>
-      <w:r>
-        <w:rPr>
-          <w:b/>
-          <w:u w:val="single"/>
-          <w:lang w:val="en-AU"/>
-        </w:rPr>
-        <w:t>UVa</w:t>
-      </w:r>
-      <w:proofErr w:type="spellEnd"/>
-      <w:r>
-        <w:rPr>
-          <w:b/>
-          <w:u w:val="single"/>
-          <w:lang w:val="en-AU"/>
-        </w:rPr>
-        <w:t xml:space="preserve"> 00927 - Integer Sequence from ... *</w:t>
+      <w:r>
+        <w:rPr>
+          <w:b/>
+          <w:u w:val="single"/>
+          <w:lang w:val="en-AU"/>
+        </w:rPr>
+        <w:t>UVa 00927 - Integer Sequence from ... *</w:t>
       </w:r>
       <w:r>
         <w:rPr>
@@ -2432,21 +2438,12 @@
           <w:lang w:val="en-AU"/>
         </w:rPr>
       </w:pPr>
-      <w:proofErr w:type="spellStart"/>
-      <w:r>
-        <w:rPr>
-          <w:b/>
-          <w:lang w:val="en-AU"/>
-        </w:rPr>
-        <w:t>UVa</w:t>
-      </w:r>
-      <w:proofErr w:type="spellEnd"/>
-      <w:r>
-        <w:rPr>
-          <w:b/>
-          <w:lang w:val="en-AU"/>
-        </w:rPr>
-        <w:t xml:space="preserve"> 01237 - Expert Enough *</w:t>
+      <w:r>
+        <w:rPr>
+          <w:b/>
+          <w:lang w:val="en-AU"/>
+        </w:rPr>
+        <w:t>UVa 01237 - Expert Enough *</w:t>
       </w:r>
       <w:r>
         <w:rPr>
@@ -2486,61 +2483,19 @@
           <w:lang w:val="en-AU"/>
         </w:rPr>
       </w:pPr>
-      <w:proofErr w:type="spellStart"/>
-      <w:r>
-        <w:rPr>
-          <w:b/>
-          <w:u w:val="single"/>
-          <w:lang w:val="en-AU"/>
-        </w:rPr>
-        <w:t>UVa</w:t>
-      </w:r>
-      <w:proofErr w:type="spellEnd"/>
-      <w:r>
-        <w:rPr>
-          <w:b/>
-          <w:u w:val="single"/>
-          <w:lang w:val="en-AU"/>
-        </w:rPr>
-        <w:t xml:space="preserve"> 10976 - Fractions </w:t>
-      </w:r>
-      <w:proofErr w:type="gramStart"/>
-      <w:r>
-        <w:rPr>
-          <w:b/>
-          <w:u w:val="single"/>
-          <w:lang w:val="en-AU"/>
-        </w:rPr>
-        <w:t>Again ?</w:t>
-      </w:r>
-      <w:proofErr w:type="gramEnd"/>
-      <w:r>
-        <w:rPr>
-          <w:b/>
-          <w:u w:val="single"/>
-          <w:lang w:val="en-AU"/>
-        </w:rPr>
-        <w:t xml:space="preserve"> *</w:t>
-      </w:r>
-      <w:r>
-        <w:rPr>
-          <w:lang w:val="en-AU"/>
-        </w:rPr>
-        <w:t xml:space="preserve"> (total solutions </w:t>
-      </w:r>
-      <w:proofErr w:type="gramStart"/>
-      <w:r>
-        <w:rPr>
-          <w:lang w:val="en-AU"/>
-        </w:rPr>
-        <w:t>is</w:t>
-      </w:r>
-      <w:proofErr w:type="gramEnd"/>
-      <w:r>
-        <w:rPr>
-          <w:lang w:val="en-AU"/>
-        </w:rPr>
-        <w:t xml:space="preserve"> asked upfront; there- fore do brute force twice) </w:t>
+      <w:r>
+        <w:rPr>
+          <w:b/>
+          <w:u w:val="single"/>
+          <w:lang w:val="en-AU"/>
+        </w:rPr>
+        <w:t>UVa 10976 - Fractions Again ? *</w:t>
+      </w:r>
+      <w:r>
+        <w:rPr>
+          <w:lang w:val="en-AU"/>
+        </w:rPr>
+        <w:t xml:space="preserve"> (total solutions is asked upfront; there- fore do brute force twice) </w:t>
       </w:r>
       <w:r>
         <w:rPr>
@@ -2593,23 +2548,13 @@
           <w:lang w:val="en-AU"/>
         </w:rPr>
       </w:pPr>
-      <w:proofErr w:type="spellStart"/>
-      <w:r>
-        <w:rPr>
-          <w:b/>
-          <w:u w:val="single"/>
-          <w:lang w:val="en-AU"/>
-        </w:rPr>
-        <w:t>UVa</w:t>
-      </w:r>
-      <w:proofErr w:type="spellEnd"/>
-      <w:r>
-        <w:rPr>
-          <w:b/>
-          <w:u w:val="single"/>
-          <w:lang w:val="en-AU"/>
-        </w:rPr>
-        <w:t xml:space="preserve"> 01260 - Sales *</w:t>
+      <w:r>
+        <w:rPr>
+          <w:b/>
+          <w:u w:val="single"/>
+          <w:lang w:val="en-AU"/>
+        </w:rPr>
+        <w:t>UVa 01260 - Sales *</w:t>
       </w:r>
       <w:r>
         <w:rPr>
@@ -2658,21 +2603,12 @@
           <w:numId w:val="15"/>
         </w:numPr>
       </w:pPr>
-      <w:proofErr w:type="spellStart"/>
-      <w:r>
-        <w:rPr>
-          <w:b/>
-          <w:u w:val="single"/>
-        </w:rPr>
-        <w:t>UVa</w:t>
-      </w:r>
-      <w:proofErr w:type="spellEnd"/>
-      <w:r>
-        <w:rPr>
-          <w:b/>
-          <w:u w:val="single"/>
-        </w:rPr>
-        <w:t xml:space="preserve"> 10487 - Closest Sums *</w:t>
+      <w:r>
+        <w:rPr>
+          <w:b/>
+          <w:u w:val="single"/>
+        </w:rPr>
+        <w:t>UVa 10487 - Closest Sums *</w:t>
       </w:r>
       <w:r>
         <w:t xml:space="preserve"> (sort and then do O(n2) pairings) </w:t>
@@ -2687,15 +2623,7 @@
         </w:numPr>
       </w:pPr>
       <w:r>
-        <w:t xml:space="preserve">Accepted (Python) using </w:t>
-      </w:r>
-      <w:proofErr w:type="spellStart"/>
-      <w:r>
-        <w:t>nlogn</w:t>
-      </w:r>
-      <w:proofErr w:type="spellEnd"/>
-      <w:r>
-        <w:t xml:space="preserve"> method</w:t>
+        <w:t>Accepted (Python) using nlogn method</w:t>
       </w:r>
     </w:p>
     <w:p>
@@ -2706,21 +2634,12 @@
           <w:numId w:val="15"/>
         </w:numPr>
       </w:pPr>
-      <w:proofErr w:type="spellStart"/>
-      <w:r>
-        <w:rPr>
-          <w:b/>
-          <w:u w:val="single"/>
-        </w:rPr>
-        <w:t>UVa</w:t>
-      </w:r>
-      <w:proofErr w:type="spellEnd"/>
-      <w:r>
-        <w:rPr>
-          <w:b/>
-          <w:u w:val="single"/>
-        </w:rPr>
-        <w:t xml:space="preserve"> 11242 - Tour de France *</w:t>
+      <w:r>
+        <w:rPr>
+          <w:b/>
+          <w:u w:val="single"/>
+        </w:rPr>
+        <w:t>UVa 11242 - Tour de France *</w:t>
       </w:r>
       <w:r>
         <w:t xml:space="preserve"> (plus sorting)</w:t>
@@ -2760,21 +2679,12 @@
           <w:numId w:val="16"/>
         </w:numPr>
       </w:pPr>
-      <w:proofErr w:type="spellStart"/>
-      <w:r>
-        <w:rPr>
-          <w:b/>
-          <w:u w:val="single"/>
-        </w:rPr>
-        <w:t>UVa</w:t>
-      </w:r>
-      <w:proofErr w:type="spellEnd"/>
-      <w:r>
-        <w:rPr>
-          <w:b/>
-          <w:u w:val="single"/>
-        </w:rPr>
-        <w:t xml:space="preserve"> 00441 - Lotto *</w:t>
+      <w:r>
+        <w:rPr>
+          <w:b/>
+          <w:u w:val="single"/>
+        </w:rPr>
+        <w:t>UVa 00441 - Lotto *</w:t>
       </w:r>
       <w:r>
         <w:t xml:space="preserve"> (6 nested loops) </w:t>
@@ -2798,15 +2708,8 @@
       <w:r>
         <w:t xml:space="preserve">Accepted (Python) – used </w:t>
       </w:r>
-      <w:proofErr w:type="spellStart"/>
-      <w:proofErr w:type="gramStart"/>
-      <w:r>
-        <w:t>itertools.combinations</w:t>
-      </w:r>
-      <w:proofErr w:type="spellEnd"/>
-      <w:proofErr w:type="gramEnd"/>
-      <w:r>
-        <w:t>() instead of loops</w:t>
+      <w:r>
+        <w:t>itertools.combinations() instead of loops</w:t>
       </w:r>
     </w:p>
     <w:p>
@@ -2817,21 +2720,12 @@
           <w:numId w:val="16"/>
         </w:numPr>
       </w:pPr>
-      <w:proofErr w:type="spellStart"/>
-      <w:r>
-        <w:rPr>
-          <w:b/>
-          <w:u w:val="single"/>
-        </w:rPr>
-        <w:t>UVa</w:t>
-      </w:r>
-      <w:proofErr w:type="spellEnd"/>
-      <w:r>
-        <w:rPr>
-          <w:b/>
-          <w:u w:val="single"/>
-        </w:rPr>
-        <w:t xml:space="preserve"> 00735 - Dart-a-Mania *</w:t>
+      <w:r>
+        <w:rPr>
+          <w:b/>
+          <w:u w:val="single"/>
+        </w:rPr>
+        <w:t>UVa 00735 - Dart-a-Mania *</w:t>
       </w:r>
       <w:r>
         <w:t xml:space="preserve"> (3 nested loops, then count) </w:t>
@@ -2876,19 +2770,11 @@
           <w:numId w:val="16"/>
         </w:numPr>
       </w:pPr>
-      <w:proofErr w:type="spellStart"/>
-      <w:r>
-        <w:rPr>
-          <w:b/>
-        </w:rPr>
-        <w:t>UVa</w:t>
-      </w:r>
-      <w:proofErr w:type="spellEnd"/>
-      <w:r>
-        <w:rPr>
-          <w:b/>
-        </w:rPr>
-        <w:t xml:space="preserve"> 10102 - The Path in the </w:t>
+      <w:r>
+        <w:rPr>
+          <w:b/>
+        </w:rPr>
+        <w:t xml:space="preserve">UVa 10102 - The Path in the </w:t>
       </w:r>
       <w:r>
         <w:rPr>
@@ -2958,23 +2844,13 @@
           <w:lang w:val="en-AU"/>
         </w:rPr>
       </w:pPr>
-      <w:proofErr w:type="spellStart"/>
-      <w:r>
-        <w:rPr>
-          <w:b/>
-          <w:u w:val="single"/>
-          <w:lang w:val="en-AU"/>
-        </w:rPr>
-        <w:t>UVa</w:t>
-      </w:r>
-      <w:proofErr w:type="spellEnd"/>
-      <w:r>
-        <w:rPr>
-          <w:b/>
-          <w:u w:val="single"/>
-          <w:lang w:val="en-AU"/>
-        </w:rPr>
-        <w:t xml:space="preserve"> 11236 - Grocery Store *</w:t>
+      <w:r>
+        <w:rPr>
+          <w:b/>
+          <w:u w:val="single"/>
+          <w:lang w:val="en-AU"/>
+        </w:rPr>
+        <w:t>UVa 11236 - Grocery Store *</w:t>
       </w:r>
       <w:r>
         <w:rPr>
@@ -3070,21 +2946,12 @@
           <w:u w:val="single"/>
         </w:rPr>
       </w:pPr>
-      <w:proofErr w:type="spellStart"/>
-      <w:r>
-        <w:rPr>
-          <w:b/>
-          <w:u w:val="single"/>
-        </w:rPr>
-        <w:t>UVa</w:t>
-      </w:r>
-      <w:proofErr w:type="spellEnd"/>
-      <w:r>
-        <w:rPr>
-          <w:b/>
-          <w:u w:val="single"/>
-        </w:rPr>
-        <w:t xml:space="preserve"> 11264 - Coin Collector *</w:t>
+      <w:r>
+        <w:rPr>
+          <w:b/>
+          <w:u w:val="single"/>
+        </w:rPr>
+        <w:t>UVa 11264 - Coin Collector *</w:t>
       </w:r>
       <w:r>
         <w:rPr>
@@ -3120,21 +2987,12 @@
           <w:u w:val="single"/>
         </w:rPr>
       </w:pPr>
-      <w:proofErr w:type="spellStart"/>
-      <w:r>
-        <w:rPr>
-          <w:b/>
-          <w:u w:val="single"/>
-        </w:rPr>
-        <w:t>UVa</w:t>
-      </w:r>
-      <w:proofErr w:type="spellEnd"/>
-      <w:r>
-        <w:rPr>
-          <w:b/>
-          <w:u w:val="single"/>
-        </w:rPr>
-        <w:t xml:space="preserve"> 11389 - The Bus Driver Problem *</w:t>
+      <w:r>
+        <w:rPr>
+          <w:b/>
+          <w:u w:val="single"/>
+        </w:rPr>
+        <w:t>UVa 11389 - The Bus Driver Problem *</w:t>
       </w:r>
       <w:r>
         <w:t xml:space="preserve"> (load balancing)</w:t>
@@ -3164,21 +3022,12 @@
           <w:numId w:val="1"/>
         </w:numPr>
       </w:pPr>
-      <w:proofErr w:type="spellStart"/>
-      <w:r>
-        <w:rPr>
-          <w:b/>
-          <w:u w:val="single"/>
-        </w:rPr>
-        <w:t>UVa</w:t>
-      </w:r>
-      <w:proofErr w:type="spellEnd"/>
-      <w:r>
-        <w:rPr>
-          <w:b/>
-          <w:u w:val="single"/>
-        </w:rPr>
-        <w:t xml:space="preserve"> 12405 - Scarecrow * </w:t>
+      <w:r>
+        <w:rPr>
+          <w:b/>
+          <w:u w:val="single"/>
+        </w:rPr>
+        <w:t xml:space="preserve">UVa 12405 - Scarecrow * </w:t>
       </w:r>
       <w:r>
         <w:t xml:space="preserve">(simpler interval covering problem) </w:t>
@@ -3214,19 +3063,11 @@
           <w:lang w:val="en-AU"/>
         </w:rPr>
       </w:pPr>
-      <w:proofErr w:type="spellStart"/>
-      <w:r>
-        <w:rPr>
-          <w:lang w:val="en-AU"/>
-        </w:rPr>
-        <w:t>UVa</w:t>
-      </w:r>
-      <w:proofErr w:type="spellEnd"/>
-      <w:r>
-        <w:rPr>
-          <w:lang w:val="en-AU"/>
-        </w:rPr>
-        <w:t xml:space="preserve"> 12321 - Gas Station (interval covering) </w:t>
+      <w:r>
+        <w:rPr>
+          <w:lang w:val="en-AU"/>
+        </w:rPr>
+        <w:t xml:space="preserve">UVa 12321 - Gas Station (interval covering) </w:t>
       </w:r>
       <w:r>
         <w:rPr>
@@ -3281,21 +3122,12 @@
           <w:u w:val="single"/>
         </w:rPr>
       </w:pPr>
-      <w:proofErr w:type="spellStart"/>
-      <w:r>
-        <w:rPr>
-          <w:b/>
-          <w:u w:val="single"/>
-        </w:rPr>
-        <w:t>UVa</w:t>
-      </w:r>
-      <w:proofErr w:type="spellEnd"/>
-      <w:r>
-        <w:rPr>
-          <w:b/>
-          <w:u w:val="single"/>
-        </w:rPr>
-        <w:t xml:space="preserve"> 11100 - The Trip, 2007 * </w:t>
+      <w:r>
+        <w:rPr>
+          <w:b/>
+          <w:u w:val="single"/>
+        </w:rPr>
+        <w:t xml:space="preserve">UVa 11100 - The Trip, 2007 * </w:t>
       </w:r>
     </w:p>
     <w:p>
@@ -3307,15 +3139,7 @@
         </w:numPr>
       </w:pPr>
       <w:r>
-        <w:t xml:space="preserve">Runtime Error despite passing </w:t>
-      </w:r>
-      <w:proofErr w:type="spellStart"/>
-      <w:r>
-        <w:t>uDebug</w:t>
-      </w:r>
-      <w:proofErr w:type="spellEnd"/>
-      <w:r>
-        <w:t>, might be broken for Python</w:t>
+        <w:t>Runtime Error despite passing uDebug, might be broken for Python</w:t>
       </w:r>
     </w:p>
     <w:p>
@@ -3330,37 +3154,12 @@
           <w:u w:val="single"/>
         </w:rPr>
       </w:pPr>
-      <w:proofErr w:type="spellStart"/>
-      <w:r>
-        <w:rPr>
-          <w:b/>
-          <w:u w:val="single"/>
-        </w:rPr>
-        <w:t>UVa</w:t>
-      </w:r>
-      <w:proofErr w:type="spellEnd"/>
-      <w:r>
-        <w:rPr>
-          <w:b/>
-          <w:u w:val="single"/>
-        </w:rPr>
-        <w:t xml:space="preserve"> 11292 - Dragon of </w:t>
-      </w:r>
-      <w:proofErr w:type="spellStart"/>
-      <w:r>
-        <w:rPr>
-          <w:b/>
-          <w:u w:val="single"/>
-        </w:rPr>
-        <w:t>Loowater</w:t>
-      </w:r>
-      <w:proofErr w:type="spellEnd"/>
-      <w:r>
-        <w:rPr>
-          <w:b/>
-          <w:u w:val="single"/>
-        </w:rPr>
-        <w:t xml:space="preserve"> * </w:t>
+      <w:r>
+        <w:rPr>
+          <w:b/>
+          <w:u w:val="single"/>
+        </w:rPr>
+        <w:t xml:space="preserve">UVa 11292 - Dragon of Loowater * </w:t>
       </w:r>
     </w:p>
     <w:p>
@@ -3387,21 +3186,12 @@
           <w:u w:val="single"/>
         </w:rPr>
       </w:pPr>
-      <w:proofErr w:type="spellStart"/>
-      <w:r>
-        <w:rPr>
-          <w:b/>
-          <w:u w:val="single"/>
-        </w:rPr>
-        <w:t>UVa</w:t>
-      </w:r>
-      <w:proofErr w:type="spellEnd"/>
-      <w:r>
-        <w:rPr>
-          <w:b/>
-          <w:u w:val="single"/>
-        </w:rPr>
-        <w:t xml:space="preserve"> 12210 - A Match Making Problem * </w:t>
+      <w:r>
+        <w:rPr>
+          <w:b/>
+          <w:u w:val="single"/>
+        </w:rPr>
+        <w:t xml:space="preserve">UVa 12210 - A Match Making Problem * </w:t>
       </w:r>
     </w:p>
     <w:p>
@@ -3427,13 +3217,8 @@
           <w:numId w:val="3"/>
         </w:numPr>
       </w:pPr>
-      <w:proofErr w:type="spellStart"/>
-      <w:r>
-        <w:t>UVa</w:t>
-      </w:r>
-      <w:proofErr w:type="spellEnd"/>
-      <w:r>
-        <w:t xml:space="preserve"> 10763 - Foreign Exchange</w:t>
+      <w:r>
+        <w:t>UVa 10763 - Foreign Exchange</w:t>
       </w:r>
       <w:r>
         <w:rPr>
@@ -3463,13 +3248,8 @@
           <w:numId w:val="3"/>
         </w:numPr>
       </w:pPr>
-      <w:proofErr w:type="spellStart"/>
-      <w:r>
-        <w:t>UVa</w:t>
-      </w:r>
-      <w:proofErr w:type="spellEnd"/>
-      <w:r>
-        <w:t xml:space="preserve"> 10026 – Shoemaker’s problem</w:t>
+      <w:r>
+        <w:t>UVa 10026 – Shoemaker’s problem</w:t>
       </w:r>
     </w:p>
     <w:p>
@@ -3495,19 +3275,11 @@
           <w:lang w:val="en-AU"/>
         </w:rPr>
       </w:pPr>
-      <w:proofErr w:type="spellStart"/>
-      <w:r>
-        <w:rPr>
-          <w:lang w:val="en-AU"/>
-        </w:rPr>
-        <w:t>UVa</w:t>
-      </w:r>
-      <w:proofErr w:type="spellEnd"/>
-      <w:r>
-        <w:rPr>
-          <w:lang w:val="en-AU"/>
-        </w:rPr>
-        <w:t xml:space="preserve"> 10785 - The Mad Numerologist </w:t>
+      <w:r>
+        <w:rPr>
+          <w:lang w:val="en-AU"/>
+        </w:rPr>
+        <w:t xml:space="preserve">UVa 10785 - The Mad Numerologist </w:t>
       </w:r>
     </w:p>
     <w:p>
@@ -3544,21 +3316,12 @@
           <w:u w:val="single"/>
         </w:rPr>
       </w:pPr>
-      <w:proofErr w:type="spellStart"/>
-      <w:r>
-        <w:rPr>
-          <w:b/>
-          <w:u w:val="single"/>
-        </w:rPr>
-        <w:t>UVa</w:t>
-      </w:r>
-      <w:proofErr w:type="spellEnd"/>
-      <w:r>
-        <w:rPr>
-          <w:b/>
-          <w:u w:val="single"/>
-        </w:rPr>
-        <w:t xml:space="preserve"> 10656 - Maximum Sum (II) * </w:t>
+      <w:r>
+        <w:rPr>
+          <w:b/>
+          <w:u w:val="single"/>
+        </w:rPr>
+        <w:t xml:space="preserve">UVa 10656 - Maximum Sum (II) * </w:t>
       </w:r>
     </w:p>
     <w:p>
@@ -3589,21 +3352,12 @@
           <w:u w:val="single"/>
         </w:rPr>
       </w:pPr>
-      <w:proofErr w:type="spellStart"/>
-      <w:r>
-        <w:rPr>
-          <w:b/>
-          <w:u w:val="single"/>
-        </w:rPr>
-        <w:t>UVa</w:t>
-      </w:r>
-      <w:proofErr w:type="spellEnd"/>
-      <w:r>
-        <w:rPr>
-          <w:b/>
-          <w:u w:val="single"/>
-        </w:rPr>
-        <w:t xml:space="preserve"> 10718 - Bit Mask *</w:t>
+      <w:r>
+        <w:rPr>
+          <w:b/>
+          <w:u w:val="single"/>
+        </w:rPr>
+        <w:t>UVa 10718 - Bit Mask *</w:t>
       </w:r>
     </w:p>
     <w:p>
@@ -3630,21 +3384,12 @@
           <w:u w:val="single"/>
         </w:rPr>
       </w:pPr>
-      <w:proofErr w:type="spellStart"/>
-      <w:r>
-        <w:rPr>
-          <w:b/>
-          <w:u w:val="single"/>
-        </w:rPr>
-        <w:t>UVa</w:t>
-      </w:r>
-      <w:proofErr w:type="spellEnd"/>
-      <w:r>
-        <w:rPr>
-          <w:b/>
-          <w:u w:val="single"/>
-        </w:rPr>
-        <w:t xml:space="preserve"> 11157 - Dynamic Frog *</w:t>
+      <w:r>
+        <w:rPr>
+          <w:b/>
+          <w:u w:val="single"/>
+        </w:rPr>
+        <w:t>UVa 11157 - Dynamic Frog *</w:t>
       </w:r>
     </w:p>
     <w:p>
@@ -3687,22 +3432,12 @@
           <w:numId w:val="4"/>
         </w:numPr>
       </w:pPr>
-      <w:proofErr w:type="spellStart"/>
-      <w:r>
-        <w:t>UVa</w:t>
-      </w:r>
-      <w:proofErr w:type="spellEnd"/>
-      <w:r>
-        <w:t xml:space="preserve"> 11240 -</w:t>
-      </w:r>
-      <w:r>
-        <w:t xml:space="preserve"> </w:t>
-      </w:r>
-      <w:proofErr w:type="spellStart"/>
-      <w:r>
-        <w:t>Antimonotonicity</w:t>
-      </w:r>
-      <w:proofErr w:type="spellEnd"/>
+      <w:r>
+        <w:t>UVa 11240 -</w:t>
+      </w:r>
+      <w:r>
+        <w:t xml:space="preserve"> Antimonotonicity</w:t>
+      </w:r>
       <w:r>
         <w:rPr>
           <w:rFonts w:ascii="MS Mincho" w:eastAsia="MS Mincho" w:hAnsi="MS Mincho" w:cs="MS Mincho"/>
@@ -3734,13 +3469,8 @@
           <w:numId w:val="4"/>
         </w:numPr>
       </w:pPr>
-      <w:proofErr w:type="spellStart"/>
-      <w:r>
-        <w:t>UVa</w:t>
-      </w:r>
-      <w:proofErr w:type="spellEnd"/>
-      <w:r>
-        <w:t xml:space="preserve"> 11900 – Boiled eggs</w:t>
+      <w:r>
+        <w:t>UVa 11900 – Boiled eggs</w:t>
       </w:r>
     </w:p>
     <w:p>
@@ -3763,13 +3493,8 @@
           <w:numId w:val="4"/>
         </w:numPr>
       </w:pPr>
-      <w:proofErr w:type="spellStart"/>
-      <w:r>
-        <w:t>UVa</w:t>
-      </w:r>
-      <w:proofErr w:type="spellEnd"/>
-      <w:r>
-        <w:t xml:space="preserve"> 10340 – All in All</w:t>
+      <w:r>
+        <w:t>UVa 10340 – All in All</w:t>
       </w:r>
     </w:p>
     <w:p>
@@ -3818,21 +3543,12 @@
           <w:lang w:val="en-AU"/>
         </w:rPr>
       </w:pPr>
-      <w:proofErr w:type="spellStart"/>
       <w:r>
         <w:rPr>
           <w:highlight w:val="yellow"/>
           <w:lang w:val="en-AU"/>
         </w:rPr>
-        <w:t>UVa</w:t>
-      </w:r>
-      <w:proofErr w:type="spellEnd"/>
-      <w:r>
-        <w:rPr>
-          <w:highlight w:val="yellow"/>
-          <w:lang w:val="en-AU"/>
-        </w:rPr>
-        <w:t xml:space="preserve"> 00507 - Jill Rides Again (standard problem) </w:t>
+        <w:t xml:space="preserve">UVa 00507 - Jill Rides Again (standard problem) </w:t>
       </w:r>
       <w:r>
         <w:rPr>
@@ -3870,32 +3586,15 @@
           <w:numId w:val="13"/>
         </w:numPr>
       </w:pPr>
-      <w:proofErr w:type="spellStart"/>
-      <w:r>
-        <w:rPr>
-          <w:b/>
-          <w:u w:val="single"/>
-        </w:rPr>
-        <w:t>UVa</w:t>
-      </w:r>
-      <w:proofErr w:type="spellEnd"/>
-      <w:r>
-        <w:rPr>
-          <w:b/>
-          <w:u w:val="single"/>
-        </w:rPr>
-        <w:t xml:space="preserve"> 00787 - Maximum Sub ... * </w:t>
-      </w:r>
-      <w:r>
-        <w:t xml:space="preserve">(max 1D range product, be careful with 0, use Java </w:t>
-      </w:r>
-      <w:proofErr w:type="spellStart"/>
-      <w:r>
-        <w:t>BigInteger</w:t>
-      </w:r>
-      <w:proofErr w:type="spellEnd"/>
-      <w:r>
-        <w:t xml:space="preserve">, see Section 5.3) </w:t>
+      <w:r>
+        <w:rPr>
+          <w:b/>
+          <w:u w:val="single"/>
+        </w:rPr>
+        <w:t xml:space="preserve">UVa 00787 - Maximum Sub ... * </w:t>
+      </w:r>
+      <w:r>
+        <w:t xml:space="preserve">(max 1D range product, be careful with 0, use Java BigInteger, see Section 5.3) </w:t>
       </w:r>
       <w:r>
         <w:rPr>
@@ -3925,19 +3624,11 @@
           <w:numId w:val="13"/>
         </w:numPr>
       </w:pPr>
-      <w:proofErr w:type="spellStart"/>
-      <w:r>
-        <w:rPr>
-          <w:b/>
-        </w:rPr>
-        <w:t>UVa</w:t>
-      </w:r>
-      <w:proofErr w:type="spellEnd"/>
-      <w:r>
-        <w:rPr>
-          <w:b/>
-        </w:rPr>
-        <w:t xml:space="preserve"> 10684 - The Jackpot *</w:t>
+      <w:r>
+        <w:rPr>
+          <w:b/>
+        </w:rPr>
+        <w:t>UVa 10684 - The Jackpot *</w:t>
       </w:r>
       <w:r>
         <w:t xml:space="preserve"> (standard problem; easily solvable with the given sample source code) </w:t>
@@ -3985,43 +3676,19 @@
           <w:highlight w:val="yellow"/>
         </w:rPr>
       </w:pPr>
-      <w:proofErr w:type="spellStart"/>
       <w:r>
         <w:rPr>
           <w:b/>
           <w:highlight w:val="yellow"/>
           <w:u w:val="single"/>
         </w:rPr>
-        <w:t>UVa</w:t>
-      </w:r>
-      <w:proofErr w:type="spellEnd"/>
-      <w:r>
-        <w:rPr>
-          <w:b/>
+        <w:t>UVa 10755 - Garbage Heap *</w:t>
+      </w:r>
+      <w:r>
+        <w:rPr>
           <w:highlight w:val="yellow"/>
-          <w:u w:val="single"/>
-        </w:rPr>
-        <w:t xml:space="preserve"> 10755 - Garbage Heap *</w:t>
-      </w:r>
-      <w:r>
-        <w:rPr>
-          <w:highlight w:val="yellow"/>
-        </w:rPr>
-        <w:t xml:space="preserve"> (combination of max 2D range sum in two of the three dimensions—see below—and max 1D range sum using </w:t>
-      </w:r>
-      <w:proofErr w:type="spellStart"/>
-      <w:r>
-        <w:rPr>
-          <w:highlight w:val="yellow"/>
-        </w:rPr>
-        <w:t>Kadane’s</w:t>
-      </w:r>
-      <w:proofErr w:type="spellEnd"/>
-      <w:r>
-        <w:rPr>
-          <w:highlight w:val="yellow"/>
-        </w:rPr>
-        <w:t xml:space="preserve"> algorithm on the third dimension)</w:t>
+        </w:rPr>
+        <w:t xml:space="preserve"> (combination of max 2D range sum in two of the three dimensions—see below—and max 1D range sum using Kadane’s algorithm on the third dimension)</w:t>
       </w:r>
       <w:r>
         <w:rPr>
@@ -4061,7 +3728,6 @@
           <w:lang w:val="en-AU"/>
         </w:rPr>
       </w:pPr>
-      <w:proofErr w:type="spellStart"/>
       <w:r>
         <w:rPr>
           <w:b/>
@@ -4069,17 +3735,7 @@
           <w:u w:val="single"/>
           <w:lang w:val="en-AU"/>
         </w:rPr>
-        <w:t>UVa</w:t>
-      </w:r>
-      <w:proofErr w:type="spellEnd"/>
-      <w:r>
-        <w:rPr>
-          <w:b/>
-          <w:highlight w:val="yellow"/>
-          <w:u w:val="single"/>
-          <w:lang w:val="en-AU"/>
-        </w:rPr>
-        <w:t xml:space="preserve"> 00108 - Maximum Sum *</w:t>
+        <w:t>UVa 00108 - Maximum Sum *</w:t>
       </w:r>
       <w:r>
         <w:rPr>
@@ -4151,43 +3807,19 @@
           <w:lang w:val="en-AU"/>
         </w:rPr>
       </w:pPr>
-      <w:proofErr w:type="spellStart"/>
-      <w:r>
-        <w:rPr>
-          <w:b/>
-          <w:u w:val="single"/>
-          <w:lang w:val="en-AU"/>
-        </w:rPr>
-        <w:t>UVa</w:t>
-      </w:r>
-      <w:proofErr w:type="spellEnd"/>
-      <w:r>
-        <w:rPr>
-          <w:b/>
-          <w:u w:val="single"/>
-          <w:lang w:val="en-AU"/>
-        </w:rPr>
-        <w:t xml:space="preserve"> 00481 - What Goes Up? *</w:t>
-      </w:r>
-      <w:r>
-        <w:rPr>
-          <w:lang w:val="en-AU"/>
-        </w:rPr>
-        <w:t xml:space="preserve"> (use </w:t>
-      </w:r>
-      <w:proofErr w:type="gramStart"/>
-      <w:r>
-        <w:rPr>
-          <w:lang w:val="en-AU"/>
-        </w:rPr>
-        <w:t>O(</w:t>
-      </w:r>
-      <w:proofErr w:type="gramEnd"/>
-      <w:r>
-        <w:rPr>
-          <w:lang w:val="en-AU"/>
-        </w:rPr>
-        <w:t xml:space="preserve">n log k) LIS; print solution; see our sample source code) </w:t>
+      <w:r>
+        <w:rPr>
+          <w:b/>
+          <w:u w:val="single"/>
+          <w:lang w:val="en-AU"/>
+        </w:rPr>
+        <w:t>UVa 00481 - What Goes Up? *</w:t>
+      </w:r>
+      <w:r>
+        <w:rPr>
+          <w:lang w:val="en-AU"/>
+        </w:rPr>
+        <w:t xml:space="preserve"> (use O(n log k) LIS; print solution; see our sample source code) </w:t>
       </w:r>
       <w:r>
         <w:rPr>
@@ -4207,15 +3839,7 @@
         </w:numPr>
       </w:pPr>
       <w:r>
-        <w:t xml:space="preserve">Accepted – possibly dodgy though, fails two </w:t>
-      </w:r>
-      <w:proofErr w:type="spellStart"/>
-      <w:r>
-        <w:t>uDebug</w:t>
-      </w:r>
-      <w:proofErr w:type="spellEnd"/>
-      <w:r>
-        <w:t xml:space="preserve"> cases and may not have implemented correct selection from multiple answers</w:t>
+        <w:t>Accepted – possibly dodgy though, fails two uDebug cases and may not have implemented correct selection from multiple answers</w:t>
       </w:r>
     </w:p>
     <w:p>
@@ -4229,75 +3853,19 @@
           <w:lang w:val="en-AU"/>
         </w:rPr>
       </w:pPr>
-      <w:proofErr w:type="spellStart"/>
-      <w:r>
-        <w:rPr>
-          <w:b/>
-          <w:u w:val="single"/>
-          <w:lang w:val="en-AU"/>
-        </w:rPr>
-        <w:t>UVa</w:t>
-      </w:r>
-      <w:proofErr w:type="spellEnd"/>
-      <w:r>
-        <w:rPr>
-          <w:b/>
-          <w:u w:val="single"/>
-          <w:lang w:val="en-AU"/>
-        </w:rPr>
-        <w:t xml:space="preserve"> 11456 - </w:t>
-      </w:r>
-      <w:proofErr w:type="spellStart"/>
-      <w:r>
-        <w:rPr>
-          <w:b/>
-          <w:u w:val="single"/>
-          <w:lang w:val="en-AU"/>
-        </w:rPr>
-        <w:t>Trainsorting</w:t>
-      </w:r>
-      <w:proofErr w:type="spellEnd"/>
-      <w:r>
-        <w:rPr>
-          <w:b/>
-          <w:u w:val="single"/>
-          <w:lang w:val="en-AU"/>
-        </w:rPr>
-        <w:t xml:space="preserve"> * </w:t>
-      </w:r>
-      <w:r>
-        <w:rPr>
-          <w:lang w:val="en-AU"/>
-        </w:rPr>
-        <w:t>(max(LIS(</w:t>
-      </w:r>
-      <w:proofErr w:type="spellStart"/>
-      <w:r>
-        <w:rPr>
-          <w:lang w:val="en-AU"/>
-        </w:rPr>
-        <w:t>i</w:t>
-      </w:r>
-      <w:proofErr w:type="spellEnd"/>
-      <w:r>
-        <w:rPr>
-          <w:lang w:val="en-AU"/>
-        </w:rPr>
-        <w:t>) + LDS(</w:t>
-      </w:r>
-      <w:proofErr w:type="spellStart"/>
-      <w:r>
-        <w:rPr>
-          <w:lang w:val="en-AU"/>
-        </w:rPr>
-        <w:t>i</w:t>
-      </w:r>
-      <w:proofErr w:type="spellEnd"/>
-      <w:r>
-        <w:rPr>
-          <w:lang w:val="en-AU"/>
-        </w:rPr>
-        <w:t xml:space="preserve">) - 1), </w:t>
+      <w:r>
+        <w:rPr>
+          <w:b/>
+          <w:u w:val="single"/>
+          <w:lang w:val="en-AU"/>
+        </w:rPr>
+        <w:t xml:space="preserve">UVa 11456 - Trainsorting * </w:t>
+      </w:r>
+      <w:r>
+        <w:rPr>
+          <w:lang w:val="en-AU"/>
+        </w:rPr>
+        <w:t xml:space="preserve">(max(LIS(i) + LDS(i) - 1), </w:t>
       </w:r>
       <w:r>
         <w:rPr>
@@ -4306,19 +3874,11 @@
         </w:rPr>
         <w:t>∀</w:t>
       </w:r>
-      <w:proofErr w:type="spellStart"/>
-      <w:r>
-        <w:rPr>
-          <w:lang w:val="en-AU"/>
-        </w:rPr>
-        <w:t>i</w:t>
-      </w:r>
-      <w:proofErr w:type="spellEnd"/>
-      <w:r>
-        <w:rPr>
-          <w:lang w:val="en-AU"/>
-        </w:rPr>
-        <w:t xml:space="preserve"> </w:t>
+      <w:r>
+        <w:rPr>
+          <w:lang w:val="en-AU"/>
+        </w:rPr>
+        <w:t xml:space="preserve">i </w:t>
       </w:r>
       <w:r>
         <w:rPr>
@@ -4371,23 +3931,13 @@
           <w:lang w:val="en-AU"/>
         </w:rPr>
       </w:pPr>
-      <w:proofErr w:type="spellStart"/>
-      <w:r>
-        <w:rPr>
-          <w:b/>
-          <w:u w:val="single"/>
-          <w:lang w:val="en-AU"/>
-        </w:rPr>
-        <w:t>UVa</w:t>
-      </w:r>
-      <w:proofErr w:type="spellEnd"/>
-      <w:r>
-        <w:rPr>
-          <w:b/>
-          <w:u w:val="single"/>
-          <w:lang w:val="en-AU"/>
-        </w:rPr>
-        <w:t xml:space="preserve"> 11790 - Murcia’s Skyline *</w:t>
+      <w:r>
+        <w:rPr>
+          <w:b/>
+          <w:u w:val="single"/>
+          <w:lang w:val="en-AU"/>
+        </w:rPr>
+        <w:t>UVa 11790 - Murcia’s Skyline *</w:t>
       </w:r>
       <w:r>
         <w:rPr>
@@ -4479,33 +4029,11 @@
           <w:lang w:val="en-AU"/>
         </w:rPr>
       </w:pPr>
-      <w:proofErr w:type="spellStart"/>
-      <w:r>
-        <w:rPr>
-          <w:lang w:val="en-AU"/>
-        </w:rPr>
-        <w:t>UVa</w:t>
-      </w:r>
-      <w:proofErr w:type="spellEnd"/>
-      <w:r>
-        <w:rPr>
-          <w:lang w:val="en-AU"/>
-        </w:rPr>
-        <w:t xml:space="preserve"> 00562 - Dividing Coins (use a </w:t>
-      </w:r>
-      <w:proofErr w:type="gramStart"/>
-      <w:r>
-        <w:rPr>
-          <w:lang w:val="en-AU"/>
-        </w:rPr>
-        <w:t>one dimensional</w:t>
-      </w:r>
-      <w:proofErr w:type="gramEnd"/>
-      <w:r>
-        <w:rPr>
-          <w:lang w:val="en-AU"/>
-        </w:rPr>
-        <w:t xml:space="preserve"> table) </w:t>
+      <w:r>
+        <w:rPr>
+          <w:lang w:val="en-AU"/>
+        </w:rPr>
+        <w:t xml:space="preserve">UVa 00562 - Dividing Coins (use a one dimensional table) </w:t>
       </w:r>
       <w:r>
         <w:rPr>
@@ -4581,41 +4109,18 @@
           <w:lang w:val="en-AU"/>
         </w:rPr>
       </w:pPr>
-      <w:proofErr w:type="spellStart"/>
-      <w:r>
-        <w:rPr>
-          <w:b/>
-          <w:lang w:val="en-AU"/>
-        </w:rPr>
-        <w:t>UVa</w:t>
-      </w:r>
-      <w:proofErr w:type="spellEnd"/>
-      <w:r>
-        <w:rPr>
-          <w:b/>
-          <w:lang w:val="en-AU"/>
-        </w:rPr>
-        <w:t xml:space="preserve"> 10616 - Divisible Group Sum *</w:t>
-      </w:r>
-      <w:r>
-        <w:rPr>
-          <w:lang w:val="en-AU"/>
-        </w:rPr>
-        <w:t xml:space="preserve"> (input can be -</w:t>
-      </w:r>
-      <w:proofErr w:type="spellStart"/>
-      <w:r>
-        <w:rPr>
-          <w:lang w:val="en-AU"/>
-        </w:rPr>
-        <w:t>ve</w:t>
-      </w:r>
-      <w:proofErr w:type="spellEnd"/>
-      <w:r>
-        <w:rPr>
-          <w:lang w:val="en-AU"/>
-        </w:rPr>
-        <w:t xml:space="preserve">, use long long) </w:t>
+      <w:r>
+        <w:rPr>
+          <w:b/>
+          <w:lang w:val="en-AU"/>
+        </w:rPr>
+        <w:t>UVa 10616 - Divisible Group Sum *</w:t>
+      </w:r>
+      <w:r>
+        <w:rPr>
+          <w:lang w:val="en-AU"/>
+        </w:rPr>
+        <w:t xml:space="preserve"> (input can be -ve, use long long) </w:t>
       </w:r>
       <w:r>
         <w:rPr>
@@ -4670,30 +4175,23 @@
           <w:numId w:val="14"/>
         </w:numPr>
         <w:rPr>
-          <w:lang w:val="en-AU"/>
-        </w:rPr>
-      </w:pPr>
-      <w:proofErr w:type="spellStart"/>
-      <w:r>
-        <w:rPr>
-          <w:b/>
+          <w:highlight w:val="yellow"/>
+          <w:lang w:val="en-AU"/>
+        </w:rPr>
+      </w:pPr>
+      <w:r>
+        <w:rPr>
+          <w:b/>
+          <w:highlight w:val="yellow"/>
           <w:u w:val="single"/>
           <w:lang w:val="en-AU"/>
         </w:rPr>
         <w:lastRenderedPageBreak/>
-        <w:t>UVa</w:t>
-      </w:r>
-      <w:proofErr w:type="spellEnd"/>
-      <w:r>
-        <w:rPr>
-          <w:b/>
-          <w:u w:val="single"/>
-          <w:lang w:val="en-AU"/>
-        </w:rPr>
-        <w:t xml:space="preserve"> 10819 - Trouble of 13-Dots *</w:t>
-      </w:r>
-      <w:r>
-        <w:rPr>
+        <w:t>UVa 10819 - Trouble of 13-Dots *</w:t>
+      </w:r>
+      <w:r>
+        <w:rPr>
+          <w:highlight w:val="yellow"/>
           <w:lang w:val="en-AU"/>
         </w:rPr>
         <w:t xml:space="preserve"> (0-1 knapsack with ‘credit card’ twist!) </w:t>
@@ -4701,6 +4199,7 @@
       <w:r>
         <w:rPr>
           <w:rFonts w:ascii="MS Gothic" w:eastAsia="MS Gothic" w:hAnsi="MS Gothic" w:cs="MS Gothic" w:hint="eastAsia"/>
+          <w:highlight w:val="yellow"/>
           <w:lang w:val="en-AU"/>
         </w:rPr>
         <w:t> @@ -4715,11 +4214,13 @@
           <w:numId w:val="14"/>
         </w:numPr>
         <w:rPr>
-          <w:lang w:val="en-AU"/>
-        </w:rPr>
-      </w:pPr>
-      <w:r>
-        <w:rPr>
+          <w:highlight w:val="yellow"/>
+          <w:lang w:val="en-AU"/>
+        </w:rPr>
+      </w:pPr>
+      <w:r>
+        <w:rPr>
+          <w:highlight w:val="yellow"/>
           <w:lang w:val="en-AU"/>
         </w:rPr>
         <w:t>Difficult problem</w:t>
@@ -4727,74 +4228,6 @@
     </w:p>
     <w:p>
       <w:pPr>
-        <w:pStyle w:val="ListParagraph"/>
-        <w:numPr>
-          <w:ilvl w:val="0"/>
-          <w:numId w:val="14"/>
-        </w:numPr>
-        <w:rPr>
-          <w:lang w:val="en-AU"/>
-        </w:rPr>
-      </w:pPr>
-      <w:proofErr w:type="spellStart"/>
-      <w:r>
-        <w:rPr>
-          <w:b/>
-          <w:u w:val="single"/>
-          <w:lang w:val="en-AU"/>
-        </w:rPr>
-        <w:t>UVa</w:t>
-      </w:r>
-      <w:proofErr w:type="spellEnd"/>
-      <w:r>
-        <w:rPr>
-          <w:b/>
-          <w:u w:val="single"/>
-          <w:lang w:val="en-AU"/>
-        </w:rPr>
-        <w:t xml:space="preserve"> 10487 - Closest Sums *</w:t>
-      </w:r>
-      <w:r>
-        <w:rPr>
-          <w:lang w:val="en-AU"/>
-        </w:rPr>
-        <w:t xml:space="preserve"> (sort and then do O(n2) pairings) </w:t>
-      </w:r>
-    </w:p>
-    <w:p>
-      <w:pPr>
-        <w:pStyle w:val="ListParagraph"/>
-        <w:numPr>
-          <w:ilvl w:val="1"/>
-          <w:numId w:val="14"/>
-        </w:numPr>
-        <w:rPr>
-          <w:lang w:val="en-AU"/>
-        </w:rPr>
-      </w:pPr>
-      <w:r>
-        <w:rPr>
-          <w:lang w:val="en-AU"/>
-        </w:rPr>
-        <w:t xml:space="preserve">Accepted (Python) using </w:t>
-      </w:r>
-      <w:proofErr w:type="spellStart"/>
-      <w:r>
-        <w:rPr>
-          <w:lang w:val="en-AU"/>
-        </w:rPr>
-        <w:t>nlogn</w:t>
-      </w:r>
-      <w:proofErr w:type="spellEnd"/>
-      <w:r>
-        <w:rPr>
-          <w:lang w:val="en-AU"/>
-        </w:rPr>
-        <w:t xml:space="preserve"> selection method</w:t>
-      </w:r>
-    </w:p>
-    <w:p>
-      <w:pPr>
         <w:rPr>
           <w:lang w:val="en-AU"/>
         </w:rPr>
@@ -4829,48 +4262,15 @@
           <w:numId w:val="17"/>
         </w:numPr>
       </w:pPr>
-      <w:proofErr w:type="spellStart"/>
-      <w:r>
-        <w:rPr>
-          <w:b/>
-          <w:u w:val="single"/>
-        </w:rPr>
-        <w:t>UVa</w:t>
-      </w:r>
-      <w:proofErr w:type="spellEnd"/>
-      <w:r>
-        <w:rPr>
-          <w:b/>
-          <w:u w:val="single"/>
-        </w:rPr>
-        <w:t xml:space="preserve"> 00357 - Let Me Count </w:t>
-      </w:r>
-      <w:proofErr w:type="gramStart"/>
-      <w:r>
-        <w:rPr>
-          <w:b/>
-          <w:u w:val="single"/>
-        </w:rPr>
-        <w:t>The</w:t>
-      </w:r>
-      <w:proofErr w:type="gramEnd"/>
-      <w:r>
-        <w:rPr>
-          <w:b/>
-          <w:u w:val="single"/>
-        </w:rPr>
-        <w:t xml:space="preserve"> Ways *</w:t>
-      </w:r>
-      <w:r>
-        <w:t xml:space="preserve"> (similar to </w:t>
-      </w:r>
-      <w:proofErr w:type="spellStart"/>
-      <w:r>
-        <w:t>UVa</w:t>
-      </w:r>
-      <w:proofErr w:type="spellEnd"/>
-      <w:r>
-        <w:t xml:space="preserve"> 147/674)</w:t>
+      <w:r>
+        <w:rPr>
+          <w:b/>
+          <w:u w:val="single"/>
+        </w:rPr>
+        <w:t>UVa 00357 - Let Me Count The Ways *</w:t>
+      </w:r>
+      <w:r>
+        <w:t xml:space="preserve"> (similar to UVa 147/674)</w:t>
       </w:r>
       <w:r>
         <w:rPr>
@@ -4912,21 +4312,12 @@
           <w:numId w:val="17"/>
         </w:numPr>
       </w:pPr>
-      <w:proofErr w:type="spellStart"/>
-      <w:r>
-        <w:rPr>
-          <w:b/>
-          <w:u w:val="single"/>
-        </w:rPr>
-        <w:t>UVa</w:t>
-      </w:r>
-      <w:proofErr w:type="spellEnd"/>
-      <w:r>
-        <w:rPr>
-          <w:b/>
-          <w:u w:val="single"/>
-        </w:rPr>
-        <w:t xml:space="preserve"> 10306 - e-Coins *</w:t>
+      <w:r>
+        <w:rPr>
+          <w:b/>
+          <w:u w:val="single"/>
+        </w:rPr>
+        <w:t>UVa 10306 - e-Coins *</w:t>
       </w:r>
       <w:r>
         <w:t xml:space="preserve"> (</w:t>
@@ -5812,6 +5203,119 @@
     </w:lvl>
   </w:abstractNum>
   <w:abstractNum w:abstractNumId="8" w15:restartNumberingAfterBreak="0">
+    <w:nsid w:val="385B4830"/>
+    <w:multiLevelType w:val="hybridMultilevel"/>
+    <w:tmpl w:val="43CA23CE"/>
+    <w:lvl w:ilvl="0" w:tplc="0C090001">
+      <w:start w:val="1"/>
+      <w:numFmt w:val="bullet"/>
+      <w:lvlText w:val=""/>
+      <w:lvlJc w:val="left"/>
+      <w:pPr>
+        <w:ind w:left="720" w:hanging="360"/>
+      </w:pPr>
+      <w:rPr>
+        <w:rFonts w:ascii="Symbol" w:hAnsi="Symbol" w:hint="default"/>
+      </w:rPr>
+    </w:lvl>
+    <w:lvl w:ilvl="1" w:tplc="0C090003">
+      <w:start w:val="1"/>
+      <w:numFmt w:val="bullet"/>
+      <w:lvlText w:val="o"/>
+      <w:lvlJc w:val="left"/>
+      <w:pPr>
+        <w:ind w:left="1440" w:hanging="360"/>
+      </w:pPr>
+      <w:rPr>
+        <w:rFonts w:ascii="Courier New" w:hAnsi="Courier New" w:cs="Courier New" w:hint="default"/>
+      </w:rPr>
+    </w:lvl>
+    <w:lvl w:ilvl="2" w:tplc="0C090005" w:tentative="1">
+      <w:start w:val="1"/>
+      <w:numFmt w:val="bullet"/>
+      <w:lvlText w:val=""/>
+      <w:lvlJc w:val="left"/>
+      <w:pPr>
+        <w:ind w:left="2160" w:hanging="360"/>
+      </w:pPr>
+      <w:rPr>
+        <w:rFonts w:ascii="Wingdings" w:hAnsi="Wingdings" w:hint="default"/>
+      </w:rPr>
+    </w:lvl>
+    <w:lvl w:ilvl="3" w:tplc="0C090001" w:tentative="1">
+      <w:start w:val="1"/>
+      <w:numFmt w:val="bullet"/>
+      <w:lvlText w:val=""/>
+      <w:lvlJc w:val="left"/>
+      <w:pPr>
+        <w:ind w:left="2880" w:hanging="360"/>
+      </w:pPr>
+      <w:rPr>
+        <w:rFonts w:ascii="Symbol" w:hAnsi="Symbol" w:hint="default"/>
+      </w:rPr>
+    </w:lvl>
+    <w:lvl w:ilvl="4" w:tplc="0C090003" w:tentative="1">
+      <w:start w:val="1"/>
+      <w:numFmt w:val="bullet"/>
+      <w:lvlText w:val="o"/>
+      <w:lvlJc w:val="left"/>
+      <w:pPr>
+        <w:ind w:left="3600" w:hanging="360"/>
+      </w:pPr>
+      <w:rPr>
+        <w:rFonts w:ascii="Courier New" w:hAnsi="Courier New" w:cs="Courier New" w:hint="default"/>
+      </w:rPr>
+    </w:lvl>
+    <w:lvl w:ilvl="5" w:tplc="0C090005" w:tentative="1">
+      <w:start w:val="1"/>
+      <w:numFmt w:val="bullet"/>
+      <w:lvlText w:val=""/>
+      <w:lvlJc w:val="left"/>
+      <w:pPr>
+        <w:ind w:left="4320" w:hanging="360"/>
+      </w:pPr>
+      <w:rPr>
+        <w:rFonts w:ascii="Wingdings" w:hAnsi="Wingdings" w:hint="default"/>
+      </w:rPr>
+    </w:lvl>
+    <w:lvl w:ilvl="6" w:tplc="0C090001" w:tentative="1">
+      <w:start w:val="1"/>
+      <w:numFmt w:val="bullet"/>
+      <w:lvlText w:val=""/>
+      <w:lvlJc w:val="left"/>
+      <w:pPr>
+        <w:ind w:left="5040" w:hanging="360"/>
+      </w:pPr>
+      <w:rPr>
+        <w:rFonts w:ascii="Symbol" w:hAnsi="Symbol" w:hint="default"/>
+      </w:rPr>
+    </w:lvl>
+    <w:lvl w:ilvl="7" w:tplc="0C090003" w:tentative="1">
+      <w:start w:val="1"/>
+      <w:numFmt w:val="bullet"/>
+      <w:lvlText w:val="o"/>
+      <w:lvlJc w:val="left"/>
+      <w:pPr>
+        <w:ind w:left="5760" w:hanging="360"/>
+      </w:pPr>
+      <w:rPr>
+        <w:rFonts w:ascii="Courier New" w:hAnsi="Courier New" w:cs="Courier New" w:hint="default"/>
+      </w:rPr>
+    </w:lvl>
+    <w:lvl w:ilvl="8" w:tplc="0C090005" w:tentative="1">
+      <w:start w:val="1"/>
+      <w:numFmt w:val="bullet"/>
+      <w:lvlText w:val=""/>
+      <w:lvlJc w:val="left"/>
+      <w:pPr>
+        <w:ind w:left="6480" w:hanging="360"/>
+      </w:pPr>
+      <w:rPr>
+        <w:rFonts w:ascii="Wingdings" w:hAnsi="Wingdings" w:hint="default"/>
+      </w:rPr>
+    </w:lvl>
+  </w:abstractNum>
+  <w:abstractNum w:abstractNumId="9" w15:restartNumberingAfterBreak="0">
     <w:nsid w:val="5A5367AA"/>
     <w:multiLevelType w:val="hybridMultilevel"/>
     <w:tmpl w:val="68A4C5EE"/>
@@ -5924,7 +5428,7 @@
       </w:rPr>
     </w:lvl>
   </w:abstractNum>
-  <w:abstractNum w:abstractNumId="9" w15:restartNumberingAfterBreak="0">
+  <w:abstractNum w:abstractNumId="10" w15:restartNumberingAfterBreak="0">
     <w:nsid w:val="5D6D674E"/>
     <w:multiLevelType w:val="hybridMultilevel"/>
     <w:tmpl w:val="F688652C"/>
@@ -6037,7 +5541,7 @@
       </w:rPr>
     </w:lvl>
   </w:abstractNum>
-  <w:abstractNum w:abstractNumId="10" w15:restartNumberingAfterBreak="0">
+  <w:abstractNum w:abstractNumId="11" w15:restartNumberingAfterBreak="0">
     <w:nsid w:val="5FC26C4C"/>
     <w:multiLevelType w:val="hybridMultilevel"/>
     <w:tmpl w:val="D3A60CEC"/>
@@ -6150,7 +5654,7 @@
       </w:rPr>
     </w:lvl>
   </w:abstractNum>
-  <w:abstractNum w:abstractNumId="11" w15:restartNumberingAfterBreak="0">
+  <w:abstractNum w:abstractNumId="12" w15:restartNumberingAfterBreak="0">
     <w:nsid w:val="645C61C3"/>
     <w:multiLevelType w:val="hybridMultilevel"/>
     <w:tmpl w:val="7680B0CC"/>
@@ -6263,7 +5767,7 @@
       </w:rPr>
     </w:lvl>
   </w:abstractNum>
-  <w:abstractNum w:abstractNumId="12" w15:restartNumberingAfterBreak="0">
+  <w:abstractNum w:abstractNumId="13" w15:restartNumberingAfterBreak="0">
     <w:nsid w:val="69024D19"/>
     <w:multiLevelType w:val="hybridMultilevel"/>
     <w:tmpl w:val="0A56F4B4"/>
@@ -6376,7 +5880,7 @@
       </w:rPr>
     </w:lvl>
   </w:abstractNum>
-  <w:abstractNum w:abstractNumId="13" w15:restartNumberingAfterBreak="0">
+  <w:abstractNum w:abstractNumId="14" w15:restartNumberingAfterBreak="0">
     <w:nsid w:val="6D3008C1"/>
     <w:multiLevelType w:val="hybridMultilevel"/>
     <w:tmpl w:val="F1A6FB12"/>
@@ -6489,7 +5993,7 @@
       </w:rPr>
     </w:lvl>
   </w:abstractNum>
-  <w:abstractNum w:abstractNumId="14" w15:restartNumberingAfterBreak="0">
+  <w:abstractNum w:abstractNumId="15" w15:restartNumberingAfterBreak="0">
     <w:nsid w:val="70193384"/>
     <w:multiLevelType w:val="hybridMultilevel"/>
     <w:tmpl w:val="F300EDFC"/>
@@ -6602,7 +6106,7 @@
       </w:rPr>
     </w:lvl>
   </w:abstractNum>
-  <w:abstractNum w:abstractNumId="15" w15:restartNumberingAfterBreak="0">
+  <w:abstractNum w:abstractNumId="16" w15:restartNumberingAfterBreak="0">
     <w:nsid w:val="75587C69"/>
     <w:multiLevelType w:val="hybridMultilevel"/>
     <w:tmpl w:val="4964E090"/>
@@ -6715,7 +6219,120 @@
       </w:rPr>
     </w:lvl>
   </w:abstractNum>
-  <w:abstractNum w:abstractNumId="16" w15:restartNumberingAfterBreak="0">
+  <w:abstractNum w:abstractNumId="17" w15:restartNumberingAfterBreak="0">
+    <w:nsid w:val="78E66453"/>
+    <w:multiLevelType w:val="hybridMultilevel"/>
+    <w:tmpl w:val="65B08A52"/>
+    <w:lvl w:ilvl="0" w:tplc="0C090001">
+      <w:start w:val="1"/>
+      <w:numFmt w:val="bullet"/>
+      <w:lvlText w:val=""/>
+      <w:lvlJc w:val="left"/>
+      <w:pPr>
+        <w:ind w:left="720" w:hanging="360"/>
+      </w:pPr>
+      <w:rPr>
+        <w:rFonts w:ascii="Symbol" w:hAnsi="Symbol" w:hint="default"/>
+      </w:rPr>
+    </w:lvl>
+    <w:lvl w:ilvl="1" w:tplc="0C090003">
+      <w:start w:val="1"/>
+      <w:numFmt w:val="bullet"/>
+      <w:lvlText w:val="o"/>
+      <w:lvlJc w:val="left"/>
+      <w:pPr>
+        <w:ind w:left="1440" w:hanging="360"/>
+      </w:pPr>
+      <w:rPr>
+        <w:rFonts w:ascii="Courier New" w:hAnsi="Courier New" w:cs="Courier New" w:hint="default"/>
+      </w:rPr>
+    </w:lvl>
+    <w:lvl w:ilvl="2" w:tplc="0C090005" w:tentative="1">
+      <w:start w:val="1"/>
+      <w:numFmt w:val="bullet"/>
+      <w:lvlText w:val=""/>
+      <w:lvlJc w:val="left"/>
+      <w:pPr>
+        <w:ind w:left="2160" w:hanging="360"/>
+      </w:pPr>
+      <w:rPr>
+        <w:rFonts w:ascii="Wingdings" w:hAnsi="Wingdings" w:hint="default"/>
+      </w:rPr>
+    </w:lvl>
+    <w:lvl w:ilvl="3" w:tplc="0C090001" w:tentative="1">
+      <w:start w:val="1"/>
+      <w:numFmt w:val="bullet"/>
+      <w:lvlText w:val=""/>
+      <w:lvlJc w:val="left"/>
+      <w:pPr>
+        <w:ind w:left="2880" w:hanging="360"/>
+      </w:pPr>
+      <w:rPr>
+        <w:rFonts w:ascii="Symbol" w:hAnsi="Symbol" w:hint="default"/>
+      </w:rPr>
+    </w:lvl>
+    <w:lvl w:ilvl="4" w:tplc="0C090003" w:tentative="1">
+      <w:start w:val="1"/>
+      <w:numFmt w:val="bullet"/>
+      <w:lvlText w:val="o"/>
+      <w:lvlJc w:val="left"/>
+      <w:pPr>
+        <w:ind w:left="3600" w:hanging="360"/>
+      </w:pPr>
+      <w:rPr>
+        <w:rFonts w:ascii="Courier New" w:hAnsi="Courier New" w:cs="Courier New" w:hint="default"/>
+      </w:rPr>
+    </w:lvl>
+    <w:lvl w:ilvl="5" w:tplc="0C090005" w:tentative="1">
+      <w:start w:val="1"/>
+      <w:numFmt w:val="bullet"/>
+      <w:lvlText w:val=""/>
+      <w:lvlJc w:val="left"/>
+      <w:pPr>
+        <w:ind w:left="4320" w:hanging="360"/>
+      </w:pPr>
+      <w:rPr>
+        <w:rFonts w:ascii="Wingdings" w:hAnsi="Wingdings" w:hint="default"/>
+      </w:rPr>
+    </w:lvl>
+    <w:lvl w:ilvl="6" w:tplc="0C090001" w:tentative="1">
+      <w:start w:val="1"/>
+      <w:numFmt w:val="bullet"/>
+      <w:lvlText w:val=""/>
+      <w:lvlJc w:val="left"/>
+      <w:pPr>
+        <w:ind w:left="5040" w:hanging="360"/>
+      </w:pPr>
+      <w:rPr>
+        <w:rFonts w:ascii="Symbol" w:hAnsi="Symbol" w:hint="default"/>
+      </w:rPr>
+    </w:lvl>
+    <w:lvl w:ilvl="7" w:tplc="0C090003" w:tentative="1">
+      <w:start w:val="1"/>
+      <w:numFmt w:val="bullet"/>
+      <w:lvlText w:val="o"/>
+      <w:lvlJc w:val="left"/>
+      <w:pPr>
+        <w:ind w:left="5760" w:hanging="360"/>
+      </w:pPr>
+      <w:rPr>
+        <w:rFonts w:ascii="Courier New" w:hAnsi="Courier New" w:cs="Courier New" w:hint="default"/>
+      </w:rPr>
+    </w:lvl>
+    <w:lvl w:ilvl="8" w:tplc="0C090005" w:tentative="1">
+      <w:start w:val="1"/>
+      <w:numFmt w:val="bullet"/>
+      <w:lvlText w:val=""/>
+      <w:lvlJc w:val="left"/>
+      <w:pPr>
+        <w:ind w:left="6480" w:hanging="360"/>
+      </w:pPr>
+      <w:rPr>
+        <w:rFonts w:ascii="Wingdings" w:hAnsi="Wingdings" w:hint="default"/>
+      </w:rPr>
+    </w:lvl>
+  </w:abstractNum>
+  <w:abstractNum w:abstractNumId="18" w15:restartNumberingAfterBreak="0">
     <w:nsid w:val="7A8E6B11"/>
     <w:multiLevelType w:val="hybridMultilevel"/>
     <w:tmpl w:val="7FF422FC"/>
@@ -6828,7 +6445,7 @@
       </w:rPr>
     </w:lvl>
   </w:abstractNum>
-  <w:abstractNum w:abstractNumId="17" w15:restartNumberingAfterBreak="0">
+  <w:abstractNum w:abstractNumId="19" w15:restartNumberingAfterBreak="0">
     <w:nsid w:val="7CD0790A"/>
     <w:multiLevelType w:val="hybridMultilevel"/>
     <w:tmpl w:val="9EC20562"/>
@@ -6941,7 +6558,7 @@
       </w:rPr>
     </w:lvl>
   </w:abstractNum>
-  <w:abstractNum w:abstractNumId="18" w15:restartNumberingAfterBreak="0">
+  <w:abstractNum w:abstractNumId="20" w15:restartNumberingAfterBreak="0">
     <w:nsid w:val="7FB62DAC"/>
     <w:multiLevelType w:val="hybridMultilevel"/>
     <w:tmpl w:val="98F8F698"/>
@@ -7064,13 +6681,13 @@
     <w:abstractNumId w:val="2"/>
   </w:num>
   <w:num w:numId="4">
-    <w:abstractNumId w:val="11"/>
+    <w:abstractNumId w:val="12"/>
   </w:num>
   <w:num w:numId="5">
-    <w:abstractNumId w:val="14"/>
+    <w:abstractNumId w:val="15"/>
   </w:num>
   <w:num w:numId="6">
-    <w:abstractNumId w:val="9"/>
+    <w:abstractNumId w:val="10"/>
   </w:num>
   <w:num w:numId="7">
     <w:abstractNumId w:val="5"/>
@@ -7079,37 +6696,43 @@
     <w:abstractNumId w:val="3"/>
   </w:num>
   <w:num w:numId="9">
-    <w:abstractNumId w:val="12"/>
+    <w:abstractNumId w:val="13"/>
   </w:num>
   <w:num w:numId="10">
-    <w:abstractNumId w:val="16"/>
+    <w:abstractNumId w:val="18"/>
   </w:num>
   <w:num w:numId="11">
-    <w:abstractNumId w:val="13"/>
+    <w:abstractNumId w:val="14"/>
   </w:num>
   <w:num w:numId="12">
     <w:abstractNumId w:val="7"/>
   </w:num>
   <w:num w:numId="13">
-    <w:abstractNumId w:val="10"/>
+    <w:abstractNumId w:val="11"/>
   </w:num>
   <w:num w:numId="14">
-    <w:abstractNumId w:val="15"/>
+    <w:abstractNumId w:val="16"/>
   </w:num>
   <w:num w:numId="15">
     <w:abstractNumId w:val="1"/>
   </w:num>
   <w:num w:numId="16">
-    <w:abstractNumId w:val="17"/>
+    <w:abstractNumId w:val="19"/>
   </w:num>
   <w:num w:numId="17">
-    <w:abstractNumId w:val="18"/>
+    <w:abstractNumId w:val="20"/>
   </w:num>
   <w:num w:numId="18">
-    <w:abstractNumId w:val="8"/>
+    <w:abstractNumId w:val="9"/>
   </w:num>
   <w:num w:numId="19">
     <w:abstractNumId w:val="4"/>
+  </w:num>
+  <w:num w:numId="20">
+    <w:abstractNumId w:val="17"/>
+  </w:num>
+  <w:num w:numId="21">
+    <w:abstractNumId w:val="8"/>
   </w:num>
 </w:numbering>
 </file>
@@ -7505,7 +7128,7 @@
   <w:style w:type="paragraph" w:default="1" w:styleId="Normal">
     <w:name w:val="Normal"/>
     <w:qFormat/>
-    <w:rsid w:val="003C0019"/>
+    <w:rsid w:val="00E00EDB"/>
   </w:style>
   <w:style w:type="paragraph" w:styleId="Heading1">
     <w:name w:val="heading 1"/>

</xml_diff>

<commit_message>
solved coin change p11517 (C++) - neat coin change variation
</commit_message>
<xml_diff>
--- a/CP3 Progress Tracker.docx
+++ b/CP3 Progress Tracker.docx
@@ -2297,8 +2297,6 @@
         </w:rPr>
         <w:t xml:space="preserve"> &amp; not using proper queue data structure</w:t>
       </w:r>
-      <w:bookmarkStart w:id="0" w:name="_GoBack"/>
-      <w:bookmarkEnd w:id="0"/>
     </w:p>
     <w:p>
       <w:pPr>
@@ -2338,10 +2336,13 @@
       <w:pPr>
         <w:pStyle w:val="ListParagraph"/>
         <w:numPr>
-          <w:ilvl w:val="0"/>
+          <w:ilvl w:val="1"/>
           <w:numId w:val="21"/>
         </w:numPr>
       </w:pPr>
+      <w:r>
+        <w:t>Accepted – easier than Ferry Loading III</w:t>
+      </w:r>
     </w:p>
     <w:p/>
     <w:p>
@@ -4340,10 +4341,762 @@
           <w:ilvl w:val="1"/>
           <w:numId w:val="17"/>
         </w:numPr>
-        <w:rPr>
-          <w:lang w:val="en-AU"/>
-        </w:rPr>
-      </w:pPr>
+      </w:pPr>
+      <w:r>
+        <w:t>Accepted</w:t>
+      </w:r>
+    </w:p>
+    <w:p>
+      <w:pPr>
+        <w:pStyle w:val="ListParagraph"/>
+        <w:numPr>
+          <w:ilvl w:val="0"/>
+          <w:numId w:val="17"/>
+        </w:numPr>
+        <w:rPr>
+          <w:lang w:val="en-AU"/>
+        </w:rPr>
+      </w:pPr>
+      <w:r>
+        <w:rPr>
+          <w:b/>
+          <w:u w:val="single"/>
+          <w:lang w:val="en-AU"/>
+        </w:rPr>
+        <w:t>UVa 11517 - Exact Change *</w:t>
+      </w:r>
+      <w:r>
+        <w:rPr>
+          <w:lang w:val="en-AU"/>
+        </w:rPr>
+        <w:t xml:space="preserve"> (a variation to the coin change problem) </w:t>
+      </w:r>
+    </w:p>
+    <w:p>
+      <w:pPr>
+        <w:pStyle w:val="ListParagraph"/>
+        <w:numPr>
+          <w:ilvl w:val="1"/>
+          <w:numId w:val="17"/>
+        </w:numPr>
+      </w:pPr>
+      <w:r>
+        <w:t>Accepted (C++)</w:t>
+      </w:r>
+    </w:p>
+    <w:p>
+      <w:pPr>
+        <w:pStyle w:val="ListParagraph"/>
+        <w:numPr>
+          <w:ilvl w:val="1"/>
+          <w:numId w:val="17"/>
+        </w:numPr>
+      </w:pPr>
+      <w:r>
+        <w:t>TLE (Python)</w:t>
+      </w:r>
+      <w:bookmarkStart w:id="0" w:name="_GoBack"/>
+      <w:bookmarkEnd w:id="0"/>
+    </w:p>
+    <w:p>
+      <w:pPr>
+        <w:rPr>
+          <w:lang w:val="en-AU"/>
+        </w:rPr>
+      </w:pPr>
+    </w:p>
+    <w:p>
+      <w:pPr>
+        <w:rPr>
+          <w:lang w:val="en-AU"/>
+        </w:rPr>
+      </w:pPr>
+      <w:r>
+        <w:rPr>
+          <w:lang w:val="en-AU"/>
+        </w:rPr>
+        <w:br w:type="page"/>
+      </w:r>
+    </w:p>
+    <w:p>
+      <w:pPr>
+        <w:pStyle w:val="Heading1"/>
+        <w:rPr>
+          <w:lang w:val="en-AU"/>
+        </w:rPr>
+      </w:pPr>
+      <w:r>
+        <w:rPr>
+          <w:lang w:val="en-AU"/>
+        </w:rPr>
+        <w:lastRenderedPageBreak/>
+        <w:t>5.2 Ad Hoc Mathematics</w:t>
+      </w:r>
+    </w:p>
+    <w:p>
+      <w:pPr>
+        <w:rPr>
+          <w:lang w:val="en-AU"/>
+        </w:rPr>
+      </w:pPr>
+    </w:p>
+    <w:p>
+      <w:pPr>
+        <w:rPr>
+          <w:lang w:val="en-AU"/>
+        </w:rPr>
+      </w:pPr>
+      <w:r>
+        <w:rPr>
+          <w:lang w:val="en-AU"/>
+        </w:rPr>
+        <w:t>Simpler</w:t>
+      </w:r>
+    </w:p>
+    <w:p>
+      <w:pPr>
+        <w:rPr>
+          <w:lang w:val="en-AU"/>
+        </w:rPr>
+      </w:pPr>
+    </w:p>
+    <w:p>
+      <w:pPr>
+        <w:pStyle w:val="ListParagraph"/>
+        <w:numPr>
+          <w:ilvl w:val="0"/>
+          <w:numId w:val="22"/>
+        </w:numPr>
+        <w:rPr>
+          <w:lang w:val="en-AU"/>
+        </w:rPr>
+      </w:pPr>
+      <w:r>
+        <w:rPr>
+          <w:b/>
+          <w:u w:val="single"/>
+          <w:lang w:val="en-AU"/>
+        </w:rPr>
+        <w:t>UVa 10773 - Back to Intermediate ... *</w:t>
+      </w:r>
+      <w:r>
+        <w:rPr>
+          <w:lang w:val="en-AU"/>
+        </w:rPr>
+        <w:t xml:space="preserve"> (several tricky cases)</w:t>
+      </w:r>
+      <w:r>
+        <w:rPr>
+          <w:rFonts w:ascii="MS Gothic" w:eastAsia="MS Gothic" w:hAnsi="MS Gothic" w:cs="MS Gothic" w:hint="eastAsia"/>
+          <w:lang w:val="en-AU"/>
+        </w:rPr>
+        <w:t> +</w:t>
+      </w:r>
+    </w:p>
+    <w:p>
+      <w:pPr>
+        <w:pStyle w:val="ListParagraph"/>
+        <w:numPr>
+          <w:ilvl w:val="1"/>
+          <w:numId w:val="22"/>
+        </w:numPr>
+        <w:rPr>
+          <w:lang w:val="en-AU"/>
+        </w:rPr>
+      </w:pPr>
+      <w:r>
+        <w:rPr>
+          <w:lang w:val="en-AU"/>
+        </w:rPr>
+        <w:t>Accepted</w:t>
+      </w:r>
+    </w:p>
+    <w:p>
+      <w:pPr>
+        <w:pStyle w:val="ListParagraph"/>
+        <w:numPr>
+          <w:ilvl w:val="0"/>
+          <w:numId w:val="22"/>
+        </w:numPr>
+        <w:rPr>
+          <w:lang w:val="en-AU"/>
+        </w:rPr>
+      </w:pPr>
+      <w:r>
+        <w:rPr>
+          <w:b/>
+          <w:u w:val="single"/>
+          <w:lang w:val="en-AU"/>
+        </w:rPr>
+        <w:t xml:space="preserve">UVa 11723 - Numbering Road * </w:t>
+      </w:r>
+      <w:r>
+        <w:rPr>
+          <w:lang w:val="en-AU"/>
+        </w:rPr>
+        <w:t>(simple math)</w:t>
+      </w:r>
+      <w:r>
+        <w:rPr>
+          <w:rFonts w:ascii="MS Gothic" w:eastAsia="MS Gothic" w:hAnsi="MS Gothic" w:cs="MS Gothic" w:hint="eastAsia"/>
+          <w:lang w:val="en-AU"/>
+        </w:rPr>
+        <w:t> +</w:t>
+      </w:r>
+    </w:p>
+    <w:p>
+      <w:pPr>
+        <w:pStyle w:val="ListParagraph"/>
+        <w:numPr>
+          <w:ilvl w:val="1"/>
+          <w:numId w:val="22"/>
+        </w:numPr>
+        <w:rPr>
+          <w:lang w:val="en-AU"/>
+        </w:rPr>
+      </w:pPr>
+      <w:r>
+        <w:rPr>
+          <w:lang w:val="en-AU"/>
+        </w:rPr>
+        <w:t>Accepted</w:t>
+      </w:r>
+      <w:r>
+        <w:rPr>
+          <w:lang w:val="en-AU"/>
+        </w:rPr>
+        <w:tab/>
+      </w:r>
+    </w:p>
+    <w:p>
+      <w:pPr>
+        <w:pStyle w:val="ListParagraph"/>
+        <w:numPr>
+          <w:ilvl w:val="0"/>
+          <w:numId w:val="22"/>
+        </w:numPr>
+        <w:rPr>
+          <w:lang w:val="en-AU"/>
+        </w:rPr>
+      </w:pPr>
+      <w:r>
+        <w:rPr>
+          <w:b/>
+          <w:u w:val="single"/>
+          <w:lang w:val="en-AU"/>
+        </w:rPr>
+        <w:t>UVa 11875 - Brick Game *</w:t>
+      </w:r>
+      <w:r>
+        <w:rPr>
+          <w:lang w:val="en-AU"/>
+        </w:rPr>
+        <w:t xml:space="preserve"> (get median of a sorted input) </w:t>
+      </w:r>
+    </w:p>
+    <w:p>
+      <w:pPr>
+        <w:pStyle w:val="ListParagraph"/>
+        <w:numPr>
+          <w:ilvl w:val="1"/>
+          <w:numId w:val="22"/>
+        </w:numPr>
+        <w:rPr>
+          <w:lang w:val="en-AU"/>
+        </w:rPr>
+      </w:pPr>
+      <w:r>
+        <w:rPr>
+          <w:lang w:val="en-AU"/>
+        </w:rPr>
+        <w:t>Accepted</w:t>
+      </w:r>
+    </w:p>
+    <w:p>
+      <w:pPr>
+        <w:rPr>
+          <w:lang w:val="en-AU"/>
+        </w:rPr>
+      </w:pPr>
+    </w:p>
+    <w:p>
+      <w:pPr>
+        <w:rPr>
+          <w:lang w:val="en-AU"/>
+        </w:rPr>
+      </w:pPr>
+      <w:r>
+        <w:rPr>
+          <w:lang w:val="en-AU"/>
+        </w:rPr>
+        <w:t>Mathematical Simulation (Brute Force), Easier</w:t>
+      </w:r>
+    </w:p>
+    <w:p>
+      <w:pPr>
+        <w:rPr>
+          <w:lang w:val="en-AU"/>
+        </w:rPr>
+      </w:pPr>
+    </w:p>
+    <w:p>
+      <w:pPr>
+        <w:pStyle w:val="ListParagraph"/>
+        <w:numPr>
+          <w:ilvl w:val="0"/>
+          <w:numId w:val="23"/>
+        </w:numPr>
+        <w:rPr>
+          <w:lang w:val="en-AU"/>
+        </w:rPr>
+      </w:pPr>
+      <w:r>
+        <w:rPr>
+          <w:b/>
+          <w:u w:val="single"/>
+          <w:lang w:val="en-AU"/>
+        </w:rPr>
+        <w:t>UVa 00382 - Perfection *</w:t>
+      </w:r>
+      <w:r>
+        <w:rPr>
+          <w:lang w:val="en-AU"/>
+        </w:rPr>
+        <w:t xml:space="preserve"> (do trial division)</w:t>
+      </w:r>
+      <w:r>
+        <w:rPr>
+          <w:rFonts w:ascii="MS Gothic" w:eastAsia="MS Gothic" w:hAnsi="MS Gothic" w:cs="MS Gothic" w:hint="eastAsia"/>
+          <w:lang w:val="en-AU"/>
+        </w:rPr>
+        <w:t> +</w:t>
+      </w:r>
+    </w:p>
+    <w:p>
+      <w:pPr>
+        <w:pStyle w:val="ListParagraph"/>
+        <w:numPr>
+          <w:ilvl w:val="1"/>
+          <w:numId w:val="23"/>
+        </w:numPr>
+        <w:rPr>
+          <w:lang w:val="en-AU"/>
+        </w:rPr>
+      </w:pPr>
+      <w:r>
+        <w:rPr>
+          <w:lang w:val="en-AU"/>
+        </w:rPr>
+        <w:t>Accepted – solution must deal with arbitrary line breaks</w:t>
+      </w:r>
+    </w:p>
+    <w:p>
+      <w:pPr>
+        <w:pStyle w:val="ListParagraph"/>
+        <w:numPr>
+          <w:ilvl w:val="0"/>
+          <w:numId w:val="23"/>
+        </w:numPr>
+        <w:rPr>
+          <w:lang w:val="en-AU"/>
+        </w:rPr>
+      </w:pPr>
+      <w:r>
+        <w:rPr>
+          <w:b/>
+          <w:u w:val="single"/>
+          <w:lang w:val="en-AU"/>
+        </w:rPr>
+        <w:t>UVa 01225 - Digit Counting *</w:t>
+      </w:r>
+      <w:r>
+        <w:rPr>
+          <w:lang w:val="en-AU"/>
+        </w:rPr>
+        <w:t xml:space="preserve"> (LA 3996, Danang07, N is small)</w:t>
+      </w:r>
+      <w:r>
+        <w:rPr>
+          <w:rFonts w:ascii="MS Gothic" w:eastAsia="MS Gothic" w:hAnsi="MS Gothic" w:cs="MS Gothic" w:hint="eastAsia"/>
+          <w:lang w:val="en-AU"/>
+        </w:rPr>
+        <w:t> +</w:t>
+      </w:r>
+    </w:p>
+    <w:p>
+      <w:pPr>
+        <w:pStyle w:val="ListParagraph"/>
+        <w:numPr>
+          <w:ilvl w:val="1"/>
+          <w:numId w:val="23"/>
+        </w:numPr>
+        <w:rPr>
+          <w:lang w:val="en-AU"/>
+        </w:rPr>
+      </w:pPr>
+      <w:r>
+        <w:rPr>
+          <w:lang w:val="en-AU"/>
+        </w:rPr>
+        <w:t>Accepted</w:t>
+      </w:r>
+    </w:p>
+    <w:p>
+      <w:pPr>
+        <w:pStyle w:val="ListParagraph"/>
+        <w:numPr>
+          <w:ilvl w:val="0"/>
+          <w:numId w:val="23"/>
+        </w:numPr>
+        <w:rPr>
+          <w:lang w:val="en-AU"/>
+        </w:rPr>
+      </w:pPr>
+      <w:r>
+        <w:rPr>
+          <w:b/>
+          <w:u w:val="single"/>
+          <w:lang w:val="en-AU"/>
+        </w:rPr>
+        <w:t xml:space="preserve">UVa 10346 - Peter’s Smoke * </w:t>
+      </w:r>
+      <w:r>
+        <w:rPr>
+          <w:lang w:val="en-AU"/>
+        </w:rPr>
+        <w:t>(interesting simulation problem)</w:t>
+      </w:r>
+      <w:r>
+        <w:rPr>
+          <w:rFonts w:ascii="MS Gothic" w:eastAsia="MS Gothic" w:hAnsi="MS Gothic" w:cs="MS Gothic" w:hint="eastAsia"/>
+          <w:lang w:val="en-AU"/>
+        </w:rPr>
+        <w:t> +</w:t>
+      </w:r>
+    </w:p>
+    <w:p>
+      <w:pPr>
+        <w:pStyle w:val="ListParagraph"/>
+        <w:numPr>
+          <w:ilvl w:val="1"/>
+          <w:numId w:val="23"/>
+        </w:numPr>
+        <w:rPr>
+          <w:lang w:val="en-AU"/>
+        </w:rPr>
+      </w:pPr>
+      <w:r>
+        <w:rPr>
+          <w:lang w:val="en-AU"/>
+        </w:rPr>
+        <w:t>Accepted</w:t>
+      </w:r>
+    </w:p>
+    <w:p>
+      <w:pPr>
+        <w:rPr>
+          <w:lang w:val="en-AU"/>
+        </w:rPr>
+      </w:pPr>
+    </w:p>
+    <w:p>
+      <w:pPr>
+        <w:rPr>
+          <w:lang w:val="en-AU"/>
+        </w:rPr>
+      </w:pPr>
+      <w:r>
+        <w:rPr>
+          <w:lang w:val="en-AU"/>
+        </w:rPr>
+        <w:t>Mathematical Simulat</w:t>
+      </w:r>
+      <w:r>
+        <w:rPr>
+          <w:lang w:val="en-AU"/>
+        </w:rPr>
+        <w:t>ion</w:t>
+      </w:r>
+      <w:r>
+        <w:rPr>
+          <w:lang w:val="en-AU"/>
+        </w:rPr>
+        <w:t xml:space="preserve"> (Brute Force), Harder</w:t>
+      </w:r>
+    </w:p>
+    <w:p>
+      <w:pPr>
+        <w:rPr>
+          <w:lang w:val="en-AU"/>
+        </w:rPr>
+      </w:pPr>
+    </w:p>
+    <w:p>
+      <w:pPr>
+        <w:pStyle w:val="ListParagraph"/>
+        <w:numPr>
+          <w:ilvl w:val="0"/>
+          <w:numId w:val="24"/>
+        </w:numPr>
+        <w:rPr>
+          <w:lang w:val="en-AU"/>
+        </w:rPr>
+      </w:pPr>
+      <w:r>
+        <w:rPr>
+          <w:b/>
+          <w:u w:val="single"/>
+          <w:lang w:val="en-AU"/>
+        </w:rPr>
+        <w:t>UVa 00616 - Coconuts, Revisited *</w:t>
+      </w:r>
+      <w:r>
+        <w:rPr>
+          <w:lang w:val="en-AU"/>
+        </w:rPr>
+        <w:t xml:space="preserve"> (brute force up to n, get pattern) </w:t>
+      </w:r>
+      <w:r>
+        <w:rPr>
+          <w:rFonts w:ascii="MS Gothic" w:eastAsia="MS Gothic" w:hAnsi="MS Gothic" w:cs="MS Gothic" w:hint="eastAsia"/>
+          <w:lang w:val="en-AU"/>
+        </w:rPr>
+        <w:t> +</w:t>
+      </w:r>
+    </w:p>
+    <w:p>
+      <w:pPr>
+        <w:pStyle w:val="ListParagraph"/>
+        <w:numPr>
+          <w:ilvl w:val="1"/>
+          <w:numId w:val="24"/>
+        </w:numPr>
+        <w:rPr>
+          <w:lang w:val="en-AU"/>
+        </w:rPr>
+      </w:pPr>
+      <w:r>
+        <w:rPr>
+          <w:lang w:val="en-AU"/>
+        </w:rPr>
+        <w:t>TLE (Python)</w:t>
+      </w:r>
+    </w:p>
+    <w:p>
+      <w:pPr>
+        <w:pStyle w:val="ListParagraph"/>
+        <w:numPr>
+          <w:ilvl w:val="1"/>
+          <w:numId w:val="24"/>
+        </w:numPr>
+        <w:rPr>
+          <w:lang w:val="en-AU"/>
+        </w:rPr>
+      </w:pPr>
+      <w:r>
+        <w:rPr>
+          <w:lang w:val="en-AU"/>
+        </w:rPr>
+        <w:t>Accepted (C++)</w:t>
+      </w:r>
+    </w:p>
+    <w:p>
+      <w:pPr>
+        <w:pStyle w:val="ListParagraph"/>
+        <w:numPr>
+          <w:ilvl w:val="0"/>
+          <w:numId w:val="24"/>
+        </w:numPr>
+        <w:rPr>
+          <w:lang w:val="en-AU"/>
+        </w:rPr>
+      </w:pPr>
+      <w:r>
+        <w:rPr>
+          <w:b/>
+          <w:u w:val="single"/>
+          <w:lang w:val="en-AU"/>
+        </w:rPr>
+        <w:t>UVa 11130 - Billiard bounces *</w:t>
+      </w:r>
+      <w:r>
+        <w:rPr>
+          <w:lang w:val="en-AU"/>
+        </w:rPr>
+        <w:t xml:space="preserve"> (use billiard table reflection technique: </w:t>
+      </w:r>
+      <w:r>
+        <w:rPr>
+          <w:rFonts w:ascii="MS Gothic" w:eastAsia="MS Gothic" w:hAnsi="MS Gothic" w:cs="MS Gothic" w:hint="eastAsia"/>
+          <w:lang w:val="en-AU"/>
+        </w:rPr>
+        <w:t> +</w:t>
+      </w:r>
+      <w:r>
+        <w:rPr>
+          <w:lang w:val="en-AU"/>
+        </w:rPr>
+        <w:t xml:space="preserve">mirror the billiard table to the right (and/or top) so that we will only deal </w:t>
+      </w:r>
+      <w:r>
+        <w:rPr>
+          <w:rFonts w:ascii="MS Gothic" w:eastAsia="MS Gothic" w:hAnsi="MS Gothic" w:cs="MS Gothic" w:hint="eastAsia"/>
+          <w:lang w:val="en-AU"/>
+        </w:rPr>
+        <w:t> +</w:t>
+      </w:r>
+      <w:r>
+        <w:rPr>
+          <w:lang w:val="en-AU"/>
+        </w:rPr>
+        <w:t xml:space="preserve">with one straight line instead of bouncing lines) </w:t>
+      </w:r>
+      <w:r>
+        <w:rPr>
+          <w:rFonts w:ascii="MS Gothic" w:eastAsia="MS Gothic" w:hAnsi="MS Gothic" w:cs="MS Gothic" w:hint="eastAsia"/>
+          <w:lang w:val="en-AU"/>
+        </w:rPr>
+        <w:t> +</w:t>
+      </w:r>
+    </w:p>
+    <w:p>
+      <w:pPr>
+        <w:pStyle w:val="ListParagraph"/>
+        <w:numPr>
+          <w:ilvl w:val="1"/>
+          <w:numId w:val="24"/>
+        </w:numPr>
+        <w:rPr>
+          <w:lang w:val="en-AU"/>
+        </w:rPr>
+      </w:pPr>
+      <w:r>
+        <w:rPr>
+          <w:lang w:val="en-AU"/>
+        </w:rPr>
+        <w:t>Accepted – using the hint makes this into a super neat O(1) problem</w:t>
+      </w:r>
+    </w:p>
+    <w:p>
+      <w:pPr>
+        <w:pStyle w:val="ListParagraph"/>
+        <w:numPr>
+          <w:ilvl w:val="0"/>
+          <w:numId w:val="24"/>
+        </w:numPr>
+        <w:rPr>
+          <w:lang w:val="en-AU"/>
+        </w:rPr>
+      </w:pPr>
+      <w:r>
+        <w:rPr>
+          <w:b/>
+          <w:u w:val="single"/>
+          <w:lang w:val="en-AU"/>
+        </w:rPr>
+        <w:t>UVa 11254 - Consecutive Integers *</w:t>
+      </w:r>
+      <w:r>
+        <w:rPr>
+          <w:lang w:val="en-AU"/>
+        </w:rPr>
+        <w:t xml:space="preserve"> (use sum of arithmetic progres- </w:t>
+      </w:r>
+      <w:r>
+        <w:rPr>
+          <w:rFonts w:ascii="MS Gothic" w:eastAsia="MS Gothic" w:hAnsi="MS Gothic" w:cs="MS Gothic" w:hint="eastAsia"/>
+          <w:lang w:val="en-AU"/>
+        </w:rPr>
+        <w:t> +</w:t>
+      </w:r>
+      <w:r>
+        <w:rPr>
+          <w:lang w:val="en-AU"/>
+        </w:rPr>
+        <w:t xml:space="preserve">sion: n = r × (2 × a + r − 1) or a = (2 × n + r − r2)/(2 × r); as n is given, </w:t>
+      </w:r>
+      <w:r>
+        <w:rPr>
+          <w:rFonts w:ascii="MS Gothic" w:eastAsia="MS Gothic" w:hAnsi="MS Gothic" w:cs="MS Gothic" w:hint="eastAsia"/>
+          <w:lang w:val="en-AU"/>
+        </w:rPr>
+        <w:t> +</w:t>
+      </w:r>
+      <w:r>
+        <w:rPr>
+          <w:lang w:val="en-AU"/>
+        </w:rPr>
+        <w:t xml:space="preserve">2 </w:t>
+      </w:r>
+      <w:r>
+        <w:rPr>
+          <w:rFonts w:ascii="MS Gothic" w:eastAsia="MS Gothic" w:hAnsi="MS Gothic" w:cs="MS Gothic" w:hint="eastAsia"/>
+          <w:lang w:val="en-AU"/>
+        </w:rPr>
+        <w:t> +</w:t>
+      </w:r>
+      <w:r>
+        <w:rPr>
+          <w:lang w:val="en-AU"/>
+        </w:rPr>
+        <w:t xml:space="preserve">brute force all values of r from 2n down to 1, stop at the first valid a) </w:t>
+      </w:r>
+      <w:r>
+        <w:rPr>
+          <w:rFonts w:ascii="MS Gothic" w:eastAsia="MS Gothic" w:hAnsi="MS Gothic" w:cs="MS Gothic" w:hint="eastAsia"/>
+          <w:lang w:val="en-AU"/>
+        </w:rPr>
+        <w:t> +</w:t>
+      </w:r>
+    </w:p>
+    <w:p>
+      <w:pPr>
+        <w:pStyle w:val="ListParagraph"/>
+        <w:numPr>
+          <w:ilvl w:val="1"/>
+          <w:numId w:val="24"/>
+        </w:numPr>
+        <w:rPr>
+          <w:lang w:val="en-AU"/>
+        </w:rPr>
+      </w:pPr>
+      <w:r>
+        <w:rPr>
+          <w:lang w:val="en-AU"/>
+        </w:rPr>
+        <w:t>Accepted (C++)</w:t>
+      </w:r>
+    </w:p>
+    <w:p>
+      <w:pPr>
+        <w:pStyle w:val="ListParagraph"/>
+        <w:numPr>
+          <w:ilvl w:val="1"/>
+          <w:numId w:val="24"/>
+        </w:numPr>
+        <w:rPr>
+          <w:lang w:val="en-AU"/>
+        </w:rPr>
+      </w:pPr>
+      <w:r>
+        <w:rPr>
+          <w:lang w:val="en-AU"/>
+        </w:rPr>
+        <w:t>TLE (Python)</w:t>
+      </w:r>
     </w:p>
     <w:sectPr>
       <w:pgSz w:w="11900" w:h="16840"/>
@@ -5316,6 +6069,119 @@
     </w:lvl>
   </w:abstractNum>
   <w:abstractNum w:abstractNumId="9" w15:restartNumberingAfterBreak="0">
+    <w:nsid w:val="4B09604E"/>
+    <w:multiLevelType w:val="hybridMultilevel"/>
+    <w:tmpl w:val="9350D898"/>
+    <w:lvl w:ilvl="0" w:tplc="0C090001">
+      <w:start w:val="1"/>
+      <w:numFmt w:val="bullet"/>
+      <w:lvlText w:val=""/>
+      <w:lvlJc w:val="left"/>
+      <w:pPr>
+        <w:ind w:left="720" w:hanging="360"/>
+      </w:pPr>
+      <w:rPr>
+        <w:rFonts w:ascii="Symbol" w:hAnsi="Symbol" w:hint="default"/>
+      </w:rPr>
+    </w:lvl>
+    <w:lvl w:ilvl="1" w:tplc="0C090003">
+      <w:start w:val="1"/>
+      <w:numFmt w:val="bullet"/>
+      <w:lvlText w:val="o"/>
+      <w:lvlJc w:val="left"/>
+      <w:pPr>
+        <w:ind w:left="1440" w:hanging="360"/>
+      </w:pPr>
+      <w:rPr>
+        <w:rFonts w:ascii="Courier New" w:hAnsi="Courier New" w:cs="Courier New" w:hint="default"/>
+      </w:rPr>
+    </w:lvl>
+    <w:lvl w:ilvl="2" w:tplc="0C090005" w:tentative="1">
+      <w:start w:val="1"/>
+      <w:numFmt w:val="bullet"/>
+      <w:lvlText w:val=""/>
+      <w:lvlJc w:val="left"/>
+      <w:pPr>
+        <w:ind w:left="2160" w:hanging="360"/>
+      </w:pPr>
+      <w:rPr>
+        <w:rFonts w:ascii="Wingdings" w:hAnsi="Wingdings" w:hint="default"/>
+      </w:rPr>
+    </w:lvl>
+    <w:lvl w:ilvl="3" w:tplc="0C090001" w:tentative="1">
+      <w:start w:val="1"/>
+      <w:numFmt w:val="bullet"/>
+      <w:lvlText w:val=""/>
+      <w:lvlJc w:val="left"/>
+      <w:pPr>
+        <w:ind w:left="2880" w:hanging="360"/>
+      </w:pPr>
+      <w:rPr>
+        <w:rFonts w:ascii="Symbol" w:hAnsi="Symbol" w:hint="default"/>
+      </w:rPr>
+    </w:lvl>
+    <w:lvl w:ilvl="4" w:tplc="0C090003" w:tentative="1">
+      <w:start w:val="1"/>
+      <w:numFmt w:val="bullet"/>
+      <w:lvlText w:val="o"/>
+      <w:lvlJc w:val="left"/>
+      <w:pPr>
+        <w:ind w:left="3600" w:hanging="360"/>
+      </w:pPr>
+      <w:rPr>
+        <w:rFonts w:ascii="Courier New" w:hAnsi="Courier New" w:cs="Courier New" w:hint="default"/>
+      </w:rPr>
+    </w:lvl>
+    <w:lvl w:ilvl="5" w:tplc="0C090005" w:tentative="1">
+      <w:start w:val="1"/>
+      <w:numFmt w:val="bullet"/>
+      <w:lvlText w:val=""/>
+      <w:lvlJc w:val="left"/>
+      <w:pPr>
+        <w:ind w:left="4320" w:hanging="360"/>
+      </w:pPr>
+      <w:rPr>
+        <w:rFonts w:ascii="Wingdings" w:hAnsi="Wingdings" w:hint="default"/>
+      </w:rPr>
+    </w:lvl>
+    <w:lvl w:ilvl="6" w:tplc="0C090001" w:tentative="1">
+      <w:start w:val="1"/>
+      <w:numFmt w:val="bullet"/>
+      <w:lvlText w:val=""/>
+      <w:lvlJc w:val="left"/>
+      <w:pPr>
+        <w:ind w:left="5040" w:hanging="360"/>
+      </w:pPr>
+      <w:rPr>
+        <w:rFonts w:ascii="Symbol" w:hAnsi="Symbol" w:hint="default"/>
+      </w:rPr>
+    </w:lvl>
+    <w:lvl w:ilvl="7" w:tplc="0C090003" w:tentative="1">
+      <w:start w:val="1"/>
+      <w:numFmt w:val="bullet"/>
+      <w:lvlText w:val="o"/>
+      <w:lvlJc w:val="left"/>
+      <w:pPr>
+        <w:ind w:left="5760" w:hanging="360"/>
+      </w:pPr>
+      <w:rPr>
+        <w:rFonts w:ascii="Courier New" w:hAnsi="Courier New" w:cs="Courier New" w:hint="default"/>
+      </w:rPr>
+    </w:lvl>
+    <w:lvl w:ilvl="8" w:tplc="0C090005" w:tentative="1">
+      <w:start w:val="1"/>
+      <w:numFmt w:val="bullet"/>
+      <w:lvlText w:val=""/>
+      <w:lvlJc w:val="left"/>
+      <w:pPr>
+        <w:ind w:left="6480" w:hanging="360"/>
+      </w:pPr>
+      <w:rPr>
+        <w:rFonts w:ascii="Wingdings" w:hAnsi="Wingdings" w:hint="default"/>
+      </w:rPr>
+    </w:lvl>
+  </w:abstractNum>
+  <w:abstractNum w:abstractNumId="10" w15:restartNumberingAfterBreak="0">
     <w:nsid w:val="5A5367AA"/>
     <w:multiLevelType w:val="hybridMultilevel"/>
     <w:tmpl w:val="68A4C5EE"/>
@@ -5428,7 +6294,7 @@
       </w:rPr>
     </w:lvl>
   </w:abstractNum>
-  <w:abstractNum w:abstractNumId="10" w15:restartNumberingAfterBreak="0">
+  <w:abstractNum w:abstractNumId="11" w15:restartNumberingAfterBreak="0">
     <w:nsid w:val="5D6D674E"/>
     <w:multiLevelType w:val="hybridMultilevel"/>
     <w:tmpl w:val="F688652C"/>
@@ -5541,7 +6407,7 @@
       </w:rPr>
     </w:lvl>
   </w:abstractNum>
-  <w:abstractNum w:abstractNumId="11" w15:restartNumberingAfterBreak="0">
+  <w:abstractNum w:abstractNumId="12" w15:restartNumberingAfterBreak="0">
     <w:nsid w:val="5FC26C4C"/>
     <w:multiLevelType w:val="hybridMultilevel"/>
     <w:tmpl w:val="D3A60CEC"/>
@@ -5654,7 +6520,7 @@
       </w:rPr>
     </w:lvl>
   </w:abstractNum>
-  <w:abstractNum w:abstractNumId="12" w15:restartNumberingAfterBreak="0">
+  <w:abstractNum w:abstractNumId="13" w15:restartNumberingAfterBreak="0">
     <w:nsid w:val="645C61C3"/>
     <w:multiLevelType w:val="hybridMultilevel"/>
     <w:tmpl w:val="7680B0CC"/>
@@ -5767,7 +6633,120 @@
       </w:rPr>
     </w:lvl>
   </w:abstractNum>
-  <w:abstractNum w:abstractNumId="13" w15:restartNumberingAfterBreak="0">
+  <w:abstractNum w:abstractNumId="14" w15:restartNumberingAfterBreak="0">
+    <w:nsid w:val="68456585"/>
+    <w:multiLevelType w:val="hybridMultilevel"/>
+    <w:tmpl w:val="CD5E2584"/>
+    <w:lvl w:ilvl="0" w:tplc="0C090001">
+      <w:start w:val="1"/>
+      <w:numFmt w:val="bullet"/>
+      <w:lvlText w:val=""/>
+      <w:lvlJc w:val="left"/>
+      <w:pPr>
+        <w:ind w:left="720" w:hanging="360"/>
+      </w:pPr>
+      <w:rPr>
+        <w:rFonts w:ascii="Symbol" w:hAnsi="Symbol" w:hint="default"/>
+      </w:rPr>
+    </w:lvl>
+    <w:lvl w:ilvl="1" w:tplc="0C090003">
+      <w:start w:val="1"/>
+      <w:numFmt w:val="bullet"/>
+      <w:lvlText w:val="o"/>
+      <w:lvlJc w:val="left"/>
+      <w:pPr>
+        <w:ind w:left="1440" w:hanging="360"/>
+      </w:pPr>
+      <w:rPr>
+        <w:rFonts w:ascii="Courier New" w:hAnsi="Courier New" w:cs="Courier New" w:hint="default"/>
+      </w:rPr>
+    </w:lvl>
+    <w:lvl w:ilvl="2" w:tplc="0C090005" w:tentative="1">
+      <w:start w:val="1"/>
+      <w:numFmt w:val="bullet"/>
+      <w:lvlText w:val=""/>
+      <w:lvlJc w:val="left"/>
+      <w:pPr>
+        <w:ind w:left="2160" w:hanging="360"/>
+      </w:pPr>
+      <w:rPr>
+        <w:rFonts w:ascii="Wingdings" w:hAnsi="Wingdings" w:hint="default"/>
+      </w:rPr>
+    </w:lvl>
+    <w:lvl w:ilvl="3" w:tplc="0C090001" w:tentative="1">
+      <w:start w:val="1"/>
+      <w:numFmt w:val="bullet"/>
+      <w:lvlText w:val=""/>
+      <w:lvlJc w:val="left"/>
+      <w:pPr>
+        <w:ind w:left="2880" w:hanging="360"/>
+      </w:pPr>
+      <w:rPr>
+        <w:rFonts w:ascii="Symbol" w:hAnsi="Symbol" w:hint="default"/>
+      </w:rPr>
+    </w:lvl>
+    <w:lvl w:ilvl="4" w:tplc="0C090003" w:tentative="1">
+      <w:start w:val="1"/>
+      <w:numFmt w:val="bullet"/>
+      <w:lvlText w:val="o"/>
+      <w:lvlJc w:val="left"/>
+      <w:pPr>
+        <w:ind w:left="3600" w:hanging="360"/>
+      </w:pPr>
+      <w:rPr>
+        <w:rFonts w:ascii="Courier New" w:hAnsi="Courier New" w:cs="Courier New" w:hint="default"/>
+      </w:rPr>
+    </w:lvl>
+    <w:lvl w:ilvl="5" w:tplc="0C090005" w:tentative="1">
+      <w:start w:val="1"/>
+      <w:numFmt w:val="bullet"/>
+      <w:lvlText w:val=""/>
+      <w:lvlJc w:val="left"/>
+      <w:pPr>
+        <w:ind w:left="4320" w:hanging="360"/>
+      </w:pPr>
+      <w:rPr>
+        <w:rFonts w:ascii="Wingdings" w:hAnsi="Wingdings" w:hint="default"/>
+      </w:rPr>
+    </w:lvl>
+    <w:lvl w:ilvl="6" w:tplc="0C090001" w:tentative="1">
+      <w:start w:val="1"/>
+      <w:numFmt w:val="bullet"/>
+      <w:lvlText w:val=""/>
+      <w:lvlJc w:val="left"/>
+      <w:pPr>
+        <w:ind w:left="5040" w:hanging="360"/>
+      </w:pPr>
+      <w:rPr>
+        <w:rFonts w:ascii="Symbol" w:hAnsi="Symbol" w:hint="default"/>
+      </w:rPr>
+    </w:lvl>
+    <w:lvl w:ilvl="7" w:tplc="0C090003" w:tentative="1">
+      <w:start w:val="1"/>
+      <w:numFmt w:val="bullet"/>
+      <w:lvlText w:val="o"/>
+      <w:lvlJc w:val="left"/>
+      <w:pPr>
+        <w:ind w:left="5760" w:hanging="360"/>
+      </w:pPr>
+      <w:rPr>
+        <w:rFonts w:ascii="Courier New" w:hAnsi="Courier New" w:cs="Courier New" w:hint="default"/>
+      </w:rPr>
+    </w:lvl>
+    <w:lvl w:ilvl="8" w:tplc="0C090005" w:tentative="1">
+      <w:start w:val="1"/>
+      <w:numFmt w:val="bullet"/>
+      <w:lvlText w:val=""/>
+      <w:lvlJc w:val="left"/>
+      <w:pPr>
+        <w:ind w:left="6480" w:hanging="360"/>
+      </w:pPr>
+      <w:rPr>
+        <w:rFonts w:ascii="Wingdings" w:hAnsi="Wingdings" w:hint="default"/>
+      </w:rPr>
+    </w:lvl>
+  </w:abstractNum>
+  <w:abstractNum w:abstractNumId="15" w15:restartNumberingAfterBreak="0">
     <w:nsid w:val="69024D19"/>
     <w:multiLevelType w:val="hybridMultilevel"/>
     <w:tmpl w:val="0A56F4B4"/>
@@ -5880,7 +6859,7 @@
       </w:rPr>
     </w:lvl>
   </w:abstractNum>
-  <w:abstractNum w:abstractNumId="14" w15:restartNumberingAfterBreak="0">
+  <w:abstractNum w:abstractNumId="16" w15:restartNumberingAfterBreak="0">
     <w:nsid w:val="6D3008C1"/>
     <w:multiLevelType w:val="hybridMultilevel"/>
     <w:tmpl w:val="F1A6FB12"/>
@@ -5993,7 +6972,7 @@
       </w:rPr>
     </w:lvl>
   </w:abstractNum>
-  <w:abstractNum w:abstractNumId="15" w15:restartNumberingAfterBreak="0">
+  <w:abstractNum w:abstractNumId="17" w15:restartNumberingAfterBreak="0">
     <w:nsid w:val="70193384"/>
     <w:multiLevelType w:val="hybridMultilevel"/>
     <w:tmpl w:val="F300EDFC"/>
@@ -6106,7 +7085,120 @@
       </w:rPr>
     </w:lvl>
   </w:abstractNum>
-  <w:abstractNum w:abstractNumId="16" w15:restartNumberingAfterBreak="0">
+  <w:abstractNum w:abstractNumId="18" w15:restartNumberingAfterBreak="0">
+    <w:nsid w:val="73653252"/>
+    <w:multiLevelType w:val="hybridMultilevel"/>
+    <w:tmpl w:val="59B2828E"/>
+    <w:lvl w:ilvl="0" w:tplc="0C090001">
+      <w:start w:val="1"/>
+      <w:numFmt w:val="bullet"/>
+      <w:lvlText w:val=""/>
+      <w:lvlJc w:val="left"/>
+      <w:pPr>
+        <w:ind w:left="720" w:hanging="360"/>
+      </w:pPr>
+      <w:rPr>
+        <w:rFonts w:ascii="Symbol" w:hAnsi="Symbol" w:hint="default"/>
+      </w:rPr>
+    </w:lvl>
+    <w:lvl w:ilvl="1" w:tplc="0C090003">
+      <w:start w:val="1"/>
+      <w:numFmt w:val="bullet"/>
+      <w:lvlText w:val="o"/>
+      <w:lvlJc w:val="left"/>
+      <w:pPr>
+        <w:ind w:left="1440" w:hanging="360"/>
+      </w:pPr>
+      <w:rPr>
+        <w:rFonts w:ascii="Courier New" w:hAnsi="Courier New" w:cs="Courier New" w:hint="default"/>
+      </w:rPr>
+    </w:lvl>
+    <w:lvl w:ilvl="2" w:tplc="0C090005" w:tentative="1">
+      <w:start w:val="1"/>
+      <w:numFmt w:val="bullet"/>
+      <w:lvlText w:val=""/>
+      <w:lvlJc w:val="left"/>
+      <w:pPr>
+        <w:ind w:left="2160" w:hanging="360"/>
+      </w:pPr>
+      <w:rPr>
+        <w:rFonts w:ascii="Wingdings" w:hAnsi="Wingdings" w:hint="default"/>
+      </w:rPr>
+    </w:lvl>
+    <w:lvl w:ilvl="3" w:tplc="0C090001" w:tentative="1">
+      <w:start w:val="1"/>
+      <w:numFmt w:val="bullet"/>
+      <w:lvlText w:val=""/>
+      <w:lvlJc w:val="left"/>
+      <w:pPr>
+        <w:ind w:left="2880" w:hanging="360"/>
+      </w:pPr>
+      <w:rPr>
+        <w:rFonts w:ascii="Symbol" w:hAnsi="Symbol" w:hint="default"/>
+      </w:rPr>
+    </w:lvl>
+    <w:lvl w:ilvl="4" w:tplc="0C090003" w:tentative="1">
+      <w:start w:val="1"/>
+      <w:numFmt w:val="bullet"/>
+      <w:lvlText w:val="o"/>
+      <w:lvlJc w:val="left"/>
+      <w:pPr>
+        <w:ind w:left="3600" w:hanging="360"/>
+      </w:pPr>
+      <w:rPr>
+        <w:rFonts w:ascii="Courier New" w:hAnsi="Courier New" w:cs="Courier New" w:hint="default"/>
+      </w:rPr>
+    </w:lvl>
+    <w:lvl w:ilvl="5" w:tplc="0C090005" w:tentative="1">
+      <w:start w:val="1"/>
+      <w:numFmt w:val="bullet"/>
+      <w:lvlText w:val=""/>
+      <w:lvlJc w:val="left"/>
+      <w:pPr>
+        <w:ind w:left="4320" w:hanging="360"/>
+      </w:pPr>
+      <w:rPr>
+        <w:rFonts w:ascii="Wingdings" w:hAnsi="Wingdings" w:hint="default"/>
+      </w:rPr>
+    </w:lvl>
+    <w:lvl w:ilvl="6" w:tplc="0C090001" w:tentative="1">
+      <w:start w:val="1"/>
+      <w:numFmt w:val="bullet"/>
+      <w:lvlText w:val=""/>
+      <w:lvlJc w:val="left"/>
+      <w:pPr>
+        <w:ind w:left="5040" w:hanging="360"/>
+      </w:pPr>
+      <w:rPr>
+        <w:rFonts w:ascii="Symbol" w:hAnsi="Symbol" w:hint="default"/>
+      </w:rPr>
+    </w:lvl>
+    <w:lvl w:ilvl="7" w:tplc="0C090003" w:tentative="1">
+      <w:start w:val="1"/>
+      <w:numFmt w:val="bullet"/>
+      <w:lvlText w:val="o"/>
+      <w:lvlJc w:val="left"/>
+      <w:pPr>
+        <w:ind w:left="5760" w:hanging="360"/>
+      </w:pPr>
+      <w:rPr>
+        <w:rFonts w:ascii="Courier New" w:hAnsi="Courier New" w:cs="Courier New" w:hint="default"/>
+      </w:rPr>
+    </w:lvl>
+    <w:lvl w:ilvl="8" w:tplc="0C090005" w:tentative="1">
+      <w:start w:val="1"/>
+      <w:numFmt w:val="bullet"/>
+      <w:lvlText w:val=""/>
+      <w:lvlJc w:val="left"/>
+      <w:pPr>
+        <w:ind w:left="6480" w:hanging="360"/>
+      </w:pPr>
+      <w:rPr>
+        <w:rFonts w:ascii="Wingdings" w:hAnsi="Wingdings" w:hint="default"/>
+      </w:rPr>
+    </w:lvl>
+  </w:abstractNum>
+  <w:abstractNum w:abstractNumId="19" w15:restartNumberingAfterBreak="0">
     <w:nsid w:val="75587C69"/>
     <w:multiLevelType w:val="hybridMultilevel"/>
     <w:tmpl w:val="4964E090"/>
@@ -6219,7 +7311,7 @@
       </w:rPr>
     </w:lvl>
   </w:abstractNum>
-  <w:abstractNum w:abstractNumId="17" w15:restartNumberingAfterBreak="0">
+  <w:abstractNum w:abstractNumId="20" w15:restartNumberingAfterBreak="0">
     <w:nsid w:val="78E66453"/>
     <w:multiLevelType w:val="hybridMultilevel"/>
     <w:tmpl w:val="65B08A52"/>
@@ -6332,7 +7424,7 @@
       </w:rPr>
     </w:lvl>
   </w:abstractNum>
-  <w:abstractNum w:abstractNumId="18" w15:restartNumberingAfterBreak="0">
+  <w:abstractNum w:abstractNumId="21" w15:restartNumberingAfterBreak="0">
     <w:nsid w:val="7A8E6B11"/>
     <w:multiLevelType w:val="hybridMultilevel"/>
     <w:tmpl w:val="7FF422FC"/>
@@ -6445,7 +7537,7 @@
       </w:rPr>
     </w:lvl>
   </w:abstractNum>
-  <w:abstractNum w:abstractNumId="19" w15:restartNumberingAfterBreak="0">
+  <w:abstractNum w:abstractNumId="22" w15:restartNumberingAfterBreak="0">
     <w:nsid w:val="7CD0790A"/>
     <w:multiLevelType w:val="hybridMultilevel"/>
     <w:tmpl w:val="9EC20562"/>
@@ -6558,7 +7650,7 @@
       </w:rPr>
     </w:lvl>
   </w:abstractNum>
-  <w:abstractNum w:abstractNumId="20" w15:restartNumberingAfterBreak="0">
+  <w:abstractNum w:abstractNumId="23" w15:restartNumberingAfterBreak="0">
     <w:nsid w:val="7FB62DAC"/>
     <w:multiLevelType w:val="hybridMultilevel"/>
     <w:tmpl w:val="98F8F698"/>
@@ -6681,13 +7773,13 @@
     <w:abstractNumId w:val="2"/>
   </w:num>
   <w:num w:numId="4">
-    <w:abstractNumId w:val="12"/>
+    <w:abstractNumId w:val="13"/>
   </w:num>
   <w:num w:numId="5">
-    <w:abstractNumId w:val="15"/>
+    <w:abstractNumId w:val="17"/>
   </w:num>
   <w:num w:numId="6">
-    <w:abstractNumId w:val="10"/>
+    <w:abstractNumId w:val="11"/>
   </w:num>
   <w:num w:numId="7">
     <w:abstractNumId w:val="5"/>
@@ -6696,43 +7788,52 @@
     <w:abstractNumId w:val="3"/>
   </w:num>
   <w:num w:numId="9">
-    <w:abstractNumId w:val="13"/>
+    <w:abstractNumId w:val="15"/>
   </w:num>
   <w:num w:numId="10">
-    <w:abstractNumId w:val="18"/>
+    <w:abstractNumId w:val="21"/>
   </w:num>
   <w:num w:numId="11">
-    <w:abstractNumId w:val="14"/>
+    <w:abstractNumId w:val="16"/>
   </w:num>
   <w:num w:numId="12">
     <w:abstractNumId w:val="7"/>
   </w:num>
   <w:num w:numId="13">
-    <w:abstractNumId w:val="11"/>
+    <w:abstractNumId w:val="12"/>
   </w:num>
   <w:num w:numId="14">
-    <w:abstractNumId w:val="16"/>
+    <w:abstractNumId w:val="19"/>
   </w:num>
   <w:num w:numId="15">
     <w:abstractNumId w:val="1"/>
   </w:num>
   <w:num w:numId="16">
-    <w:abstractNumId w:val="19"/>
+    <w:abstractNumId w:val="22"/>
   </w:num>
   <w:num w:numId="17">
-    <w:abstractNumId w:val="20"/>
+    <w:abstractNumId w:val="23"/>
   </w:num>
   <w:num w:numId="18">
-    <w:abstractNumId w:val="9"/>
+    <w:abstractNumId w:val="10"/>
   </w:num>
   <w:num w:numId="19">
     <w:abstractNumId w:val="4"/>
   </w:num>
   <w:num w:numId="20">
-    <w:abstractNumId w:val="17"/>
+    <w:abstractNumId w:val="20"/>
   </w:num>
   <w:num w:numId="21">
     <w:abstractNumId w:val="8"/>
+  </w:num>
+  <w:num w:numId="22">
+    <w:abstractNumId w:val="9"/>
+  </w:num>
+  <w:num w:numId="23">
+    <w:abstractNumId w:val="14"/>
+  </w:num>
+  <w:num w:numId="24">
+    <w:abstractNumId w:val="18"/>
   </w:num>
 </w:numbering>
 </file>
@@ -7128,7 +8229,7 @@
   <w:style w:type="paragraph" w:default="1" w:styleId="Normal">
     <w:name w:val="Normal"/>
     <w:qFormat/>
-    <w:rsid w:val="00E00EDB"/>
+    <w:rsid w:val="007D184F"/>
   </w:style>
   <w:style w:type="paragraph" w:styleId="Heading1">
     <w:name w:val="heading 1"/>
@@ -7149,6 +8250,28 @@
       <w:color w:val="2F5496" w:themeColor="accent1" w:themeShade="BF"/>
       <w:sz w:val="32"/>
       <w:szCs w:val="32"/>
+    </w:rPr>
+  </w:style>
+  <w:style w:type="paragraph" w:styleId="Heading2">
+    <w:name w:val="heading 2"/>
+    <w:basedOn w:val="Normal"/>
+    <w:next w:val="Normal"/>
+    <w:link w:val="Heading2Char"/>
+    <w:uiPriority w:val="9"/>
+    <w:unhideWhenUsed/>
+    <w:qFormat/>
+    <w:rsid w:val="008220B4"/>
+    <w:pPr>
+      <w:keepNext/>
+      <w:keepLines/>
+      <w:spacing w:before="40"/>
+      <w:outlineLvl w:val="1"/>
+    </w:pPr>
+    <w:rPr>
+      <w:rFonts w:asciiTheme="majorHAnsi" w:eastAsiaTheme="majorEastAsia" w:hAnsiTheme="majorHAnsi" w:cstheme="majorBidi"/>
+      <w:color w:val="2F5496" w:themeColor="accent1" w:themeShade="BF"/>
+      <w:sz w:val="26"/>
+      <w:szCs w:val="26"/>
     </w:rPr>
   </w:style>
   <w:style w:type="character" w:default="1" w:styleId="DefaultParagraphFont">
@@ -7233,6 +8356,19 @@
       <w:ind w:left="720"/>
       <w:contextualSpacing/>
     </w:pPr>
+  </w:style>
+  <w:style w:type="character" w:customStyle="1" w:styleId="Heading2Char">
+    <w:name w:val="Heading 2 Char"/>
+    <w:basedOn w:val="DefaultParagraphFont"/>
+    <w:link w:val="Heading2"/>
+    <w:uiPriority w:val="9"/>
+    <w:rsid w:val="008220B4"/>
+    <w:rPr>
+      <w:rFonts w:asciiTheme="majorHAnsi" w:eastAsiaTheme="majorEastAsia" w:hAnsiTheme="majorHAnsi" w:cstheme="majorBidi"/>
+      <w:color w:val="2F5496" w:themeColor="accent1" w:themeShade="BF"/>
+      <w:sz w:val="26"/>
+      <w:szCs w:val="26"/>
+    </w:rPr>
   </w:style>
 </w:styles>
 </file>

</xml_diff>

<commit_message>
minor edits and deletions
</commit_message>
<xml_diff>
--- a/CP3 Progress Tracker.docx
+++ b/CP3 Progress Tracker.docx
@@ -1329,7 +1329,21 @@
         <w:rPr>
           <w:lang w:val="en-AU"/>
         </w:rPr>
-        <w:t xml:space="preserve"> (use 1D boolean flags to check [1..n − 1]) </w:t>
+        <w:t xml:space="preserve"> (use 1D boolean flags to check [</w:t>
+      </w:r>
+      <w:proofErr w:type="gramStart"/>
+      <w:r>
+        <w:rPr>
+          <w:lang w:val="en-AU"/>
+        </w:rPr>
+        <w:t>1..</w:t>
+      </w:r>
+      <w:proofErr w:type="gramEnd"/>
+      <w:r>
+        <w:rPr>
+          <w:lang w:val="en-AU"/>
+        </w:rPr>
+        <w:t xml:space="preserve">n − 1]) </w:t>
       </w:r>
     </w:p>
     <w:p>
@@ -2490,13 +2504,45 @@
           <w:u w:val="single"/>
           <w:lang w:val="en-AU"/>
         </w:rPr>
-        <w:t>UVa 10976 - Fractions Again ? *</w:t>
-      </w:r>
-      <w:r>
-        <w:rPr>
-          <w:lang w:val="en-AU"/>
-        </w:rPr>
-        <w:t xml:space="preserve"> (total solutions is asked upfront; there- fore do brute force twice) </w:t>
+        <w:t xml:space="preserve">UVa 10976 - Fractions </w:t>
+      </w:r>
+      <w:proofErr w:type="gramStart"/>
+      <w:r>
+        <w:rPr>
+          <w:b/>
+          <w:u w:val="single"/>
+          <w:lang w:val="en-AU"/>
+        </w:rPr>
+        <w:t>Again ?</w:t>
+      </w:r>
+      <w:proofErr w:type="gramEnd"/>
+      <w:r>
+        <w:rPr>
+          <w:b/>
+          <w:u w:val="single"/>
+          <w:lang w:val="en-AU"/>
+        </w:rPr>
+        <w:t xml:space="preserve"> *</w:t>
+      </w:r>
+      <w:r>
+        <w:rPr>
+          <w:lang w:val="en-AU"/>
+        </w:rPr>
+        <w:t xml:space="preserve"> (total solutions </w:t>
+      </w:r>
+      <w:proofErr w:type="gramStart"/>
+      <w:r>
+        <w:rPr>
+          <w:lang w:val="en-AU"/>
+        </w:rPr>
+        <w:t>is</w:t>
+      </w:r>
+      <w:proofErr w:type="gramEnd"/>
+      <w:r>
+        <w:rPr>
+          <w:lang w:val="en-AU"/>
+        </w:rPr>
+        <w:t xml:space="preserve"> asked upfront; there- fore do brute force twice) </w:t>
       </w:r>
       <w:r>
         <w:rPr>
@@ -2709,8 +2755,13 @@
       <w:r>
         <w:t xml:space="preserve">Accepted (Python) – used </w:t>
       </w:r>
-      <w:r>
-        <w:t>itertools.combinations() instead of loops</w:t>
+      <w:proofErr w:type="gramStart"/>
+      <w:r>
+        <w:t>itertools.combinations</w:t>
+      </w:r>
+      <w:proofErr w:type="gramEnd"/>
+      <w:r>
+        <w:t>() instead of loops</w:t>
       </w:r>
     </w:p>
     <w:p>
@@ -3820,7 +3871,21 @@
         <w:rPr>
           <w:lang w:val="en-AU"/>
         </w:rPr>
-        <w:t xml:space="preserve"> (use O(n log k) LIS; print solution; see our sample source code) </w:t>
+        <w:t xml:space="preserve"> (use </w:t>
+      </w:r>
+      <w:proofErr w:type="gramStart"/>
+      <w:r>
+        <w:rPr>
+          <w:lang w:val="en-AU"/>
+        </w:rPr>
+        <w:t>O(</w:t>
+      </w:r>
+      <w:proofErr w:type="gramEnd"/>
+      <w:r>
+        <w:rPr>
+          <w:lang w:val="en-AU"/>
+        </w:rPr>
+        <w:t xml:space="preserve">n log k) LIS; print solution; see our sample source code) </w:t>
       </w:r>
       <w:r>
         <w:rPr>
@@ -4034,7 +4099,21 @@
         <w:rPr>
           <w:lang w:val="en-AU"/>
         </w:rPr>
-        <w:t xml:space="preserve">UVa 00562 - Dividing Coins (use a one dimensional table) </w:t>
+        <w:t xml:space="preserve">UVa 00562 - Dividing Coins (use a </w:t>
+      </w:r>
+      <w:proofErr w:type="gramStart"/>
+      <w:r>
+        <w:rPr>
+          <w:lang w:val="en-AU"/>
+        </w:rPr>
+        <w:t>one dimensional</w:t>
+      </w:r>
+      <w:proofErr w:type="gramEnd"/>
+      <w:r>
+        <w:rPr>
+          <w:lang w:val="en-AU"/>
+        </w:rPr>
+        <w:t xml:space="preserve"> table) </w:t>
       </w:r>
       <w:r>
         <w:rPr>
@@ -4268,7 +4347,23 @@
           <w:b/>
           <w:u w:val="single"/>
         </w:rPr>
-        <w:t>UVa 00357 - Let Me Count The Ways *</w:t>
+        <w:t xml:space="preserve">UVa 00357 - Let Me Count </w:t>
+      </w:r>
+      <w:proofErr w:type="gramStart"/>
+      <w:r>
+        <w:rPr>
+          <w:b/>
+          <w:u w:val="single"/>
+        </w:rPr>
+        <w:t>The</w:t>
+      </w:r>
+      <w:proofErr w:type="gramEnd"/>
+      <w:r>
+        <w:rPr>
+          <w:b/>
+          <w:u w:val="single"/>
+        </w:rPr>
+        <w:t xml:space="preserve"> Ways *</w:t>
       </w:r>
       <w:r>
         <w:t xml:space="preserve"> (similar to UVa 147/674)</w:t>
@@ -4395,8 +4490,145 @@
       <w:r>
         <w:t>TLE (Python)</w:t>
       </w:r>
+    </w:p>
+    <w:p/>
+    <w:p>
+      <w:pPr>
+        <w:pStyle w:val="Heading1"/>
+      </w:pPr>
+      <w:r>
+        <w:t xml:space="preserve">Travelling </w:t>
+      </w:r>
+      <w:proofErr w:type="gramStart"/>
+      <w:r>
+        <w:t>Salesman  Problem</w:t>
+      </w:r>
+      <w:proofErr w:type="gramEnd"/>
+      <w:r>
+        <w:t xml:space="preserve"> (TSP)</w:t>
+      </w:r>
+    </w:p>
+    <w:p/>
+    <w:p>
+      <w:pPr>
+        <w:pStyle w:val="ListParagraph"/>
+        <w:numPr>
+          <w:ilvl w:val="0"/>
+          <w:numId w:val="25"/>
+        </w:numPr>
+        <w:rPr>
+          <w:lang w:val="en-AU"/>
+        </w:rPr>
+      </w:pPr>
+      <w:r>
+        <w:rPr>
+          <w:b/>
+          <w:u w:val="single"/>
+          <w:lang w:val="en-AU"/>
+        </w:rPr>
+        <w:t>UVa 00216 - Getting in Line *</w:t>
+      </w:r>
+      <w:r>
+        <w:rPr>
+          <w:lang w:val="en-AU"/>
+        </w:rPr>
+        <w:t xml:space="preserve"> (TSP, still solvable with backtracking) </w:t>
+      </w:r>
+      <w:r>
+        <w:rPr>
+          <w:rFonts w:ascii="MS Gothic" w:eastAsia="MS Gothic" w:hAnsi="MS Gothic" w:cs="MS Gothic" w:hint="eastAsia"/>
+          <w:lang w:val="en-AU"/>
+        </w:rPr>
+        <w:t> +</w:t>
+      </w:r>
+    </w:p>
+    <w:p>
+      <w:pPr>
+        <w:pStyle w:val="ListParagraph"/>
+        <w:numPr>
+          <w:ilvl w:val="1"/>
+          <w:numId w:val="25"/>
+        </w:numPr>
+        <w:rPr>
+          <w:lang w:val="en-AU"/>
+        </w:rPr>
+      </w:pPr>
+      <w:r>
+        <w:rPr>
+          <w:lang w:val="en-AU"/>
+        </w:rPr>
+        <w:t>Accepted</w:t>
+      </w:r>
+    </w:p>
+    <w:p>
+      <w:pPr>
+        <w:pStyle w:val="ListParagraph"/>
+        <w:numPr>
+          <w:ilvl w:val="1"/>
+          <w:numId w:val="25"/>
+        </w:numPr>
+        <w:rPr>
+          <w:lang w:val="en-AU"/>
+        </w:rPr>
+      </w:pPr>
+      <w:r>
+        <w:rPr>
+          <w:lang w:val="en-AU"/>
+        </w:rPr>
+        <w:t>Solved using exhaustive search</w:t>
+      </w:r>
+    </w:p>
+    <w:p>
+      <w:pPr>
+        <w:pStyle w:val="ListParagraph"/>
+        <w:numPr>
+          <w:ilvl w:val="0"/>
+          <w:numId w:val="25"/>
+        </w:numPr>
+        <w:rPr>
+          <w:lang w:val="en-AU"/>
+        </w:rPr>
+      </w:pPr>
       <w:bookmarkStart w:id="0" w:name="_GoBack"/>
+      <w:r>
+        <w:rPr>
+          <w:b/>
+          <w:u w:val="single"/>
+          <w:lang w:val="en-AU"/>
+        </w:rPr>
+        <w:t>UVa 10496 - Collecting Beepers *</w:t>
+      </w:r>
+      <w:r>
+        <w:rPr>
+          <w:lang w:val="en-AU"/>
+        </w:rPr>
+        <w:t xml:space="preserve"> </w:t>
+      </w:r>
       <w:bookmarkEnd w:id="0"/>
+      <w:r>
+        <w:rPr>
+          <w:lang w:val="en-AU"/>
+        </w:rPr>
+        <w:t xml:space="preserve">(discussed in this section with sam- ple source code; actually, since n ≤ 11, this problem is still solvable with recursive backtracking and sufficient pruning) </w:t>
+      </w:r>
+      <w:r>
+        <w:rPr>
+          <w:rFonts w:ascii="MS Gothic" w:eastAsia="MS Gothic" w:hAnsi="MS Gothic" w:cs="MS Gothic" w:hint="eastAsia"/>
+          <w:lang w:val="en-AU"/>
+        </w:rPr>
+        <w:t> +</w:t>
+      </w:r>
+    </w:p>
+    <w:p>
+      <w:pPr>
+        <w:pStyle w:val="ListParagraph"/>
+        <w:numPr>
+          <w:ilvl w:val="0"/>
+          <w:numId w:val="25"/>
+        </w:numPr>
+      </w:pPr>
     </w:p>
     <w:p>
       <w:pPr>
@@ -4983,7 +5215,21 @@
         <w:rPr>
           <w:lang w:val="en-AU"/>
         </w:rPr>
-        <w:t>Accepted – using the hint makes this into a super neat O(1) problem</w:t>
+        <w:t xml:space="preserve">Accepted – using the hint makes this into a super neat </w:t>
+      </w:r>
+      <w:proofErr w:type="gramStart"/>
+      <w:r>
+        <w:rPr>
+          <w:lang w:val="en-AU"/>
+        </w:rPr>
+        <w:t>O(</w:t>
+      </w:r>
+      <w:proofErr w:type="gramEnd"/>
+      <w:r>
+        <w:rPr>
+          <w:lang w:val="en-AU"/>
+        </w:rPr>
+        <w:t>1) problem</w:t>
       </w:r>
     </w:p>
     <w:p>
@@ -5023,7 +5269,21 @@
         <w:rPr>
           <w:lang w:val="en-AU"/>
         </w:rPr>
-        <w:t xml:space="preserve">sion: n = r × (2 × a + r − 1) or a = (2 × n + r − r2)/(2 × r); as n is given, </w:t>
+        <w:t>sion: n = r × (2 × a + r − 1) or a = (2 × n + r − r2)</w:t>
+      </w:r>
+      <w:proofErr w:type="gramStart"/>
+      <w:r>
+        <w:rPr>
+          <w:lang w:val="en-AU"/>
+        </w:rPr>
+        <w:t>/(</w:t>
+      </w:r>
+      <w:proofErr w:type="gramEnd"/>
+      <w:r>
+        <w:rPr>
+          <w:lang w:val="en-AU"/>
+        </w:rPr>
+        <w:t xml:space="preserve">2 × r); as n is given, </w:t>
       </w:r>
       <w:r>
         <w:rPr>
@@ -6634,6 +6894,119 @@
     </w:lvl>
   </w:abstractNum>
   <w:abstractNum w:abstractNumId="14" w15:restartNumberingAfterBreak="0">
+    <w:nsid w:val="667E3B92"/>
+    <w:multiLevelType w:val="hybridMultilevel"/>
+    <w:tmpl w:val="1CAA1BAA"/>
+    <w:lvl w:ilvl="0" w:tplc="0C090001">
+      <w:start w:val="1"/>
+      <w:numFmt w:val="bullet"/>
+      <w:lvlText w:val=""/>
+      <w:lvlJc w:val="left"/>
+      <w:pPr>
+        <w:ind w:left="720" w:hanging="360"/>
+      </w:pPr>
+      <w:rPr>
+        <w:rFonts w:ascii="Symbol" w:hAnsi="Symbol" w:hint="default"/>
+      </w:rPr>
+    </w:lvl>
+    <w:lvl w:ilvl="1" w:tplc="0C090003">
+      <w:start w:val="1"/>
+      <w:numFmt w:val="bullet"/>
+      <w:lvlText w:val="o"/>
+      <w:lvlJc w:val="left"/>
+      <w:pPr>
+        <w:ind w:left="1440" w:hanging="360"/>
+      </w:pPr>
+      <w:rPr>
+        <w:rFonts w:ascii="Courier New" w:hAnsi="Courier New" w:cs="Courier New" w:hint="default"/>
+      </w:rPr>
+    </w:lvl>
+    <w:lvl w:ilvl="2" w:tplc="0C090005" w:tentative="1">
+      <w:start w:val="1"/>
+      <w:numFmt w:val="bullet"/>
+      <w:lvlText w:val=""/>
+      <w:lvlJc w:val="left"/>
+      <w:pPr>
+        <w:ind w:left="2160" w:hanging="360"/>
+      </w:pPr>
+      <w:rPr>
+        <w:rFonts w:ascii="Wingdings" w:hAnsi="Wingdings" w:hint="default"/>
+      </w:rPr>
+    </w:lvl>
+    <w:lvl w:ilvl="3" w:tplc="0C090001" w:tentative="1">
+      <w:start w:val="1"/>
+      <w:numFmt w:val="bullet"/>
+      <w:lvlText w:val=""/>
+      <w:lvlJc w:val="left"/>
+      <w:pPr>
+        <w:ind w:left="2880" w:hanging="360"/>
+      </w:pPr>
+      <w:rPr>
+        <w:rFonts w:ascii="Symbol" w:hAnsi="Symbol" w:hint="default"/>
+      </w:rPr>
+    </w:lvl>
+    <w:lvl w:ilvl="4" w:tplc="0C090003" w:tentative="1">
+      <w:start w:val="1"/>
+      <w:numFmt w:val="bullet"/>
+      <w:lvlText w:val="o"/>
+      <w:lvlJc w:val="left"/>
+      <w:pPr>
+        <w:ind w:left="3600" w:hanging="360"/>
+      </w:pPr>
+      <w:rPr>
+        <w:rFonts w:ascii="Courier New" w:hAnsi="Courier New" w:cs="Courier New" w:hint="default"/>
+      </w:rPr>
+    </w:lvl>
+    <w:lvl w:ilvl="5" w:tplc="0C090005" w:tentative="1">
+      <w:start w:val="1"/>
+      <w:numFmt w:val="bullet"/>
+      <w:lvlText w:val=""/>
+      <w:lvlJc w:val="left"/>
+      <w:pPr>
+        <w:ind w:left="4320" w:hanging="360"/>
+      </w:pPr>
+      <w:rPr>
+        <w:rFonts w:ascii="Wingdings" w:hAnsi="Wingdings" w:hint="default"/>
+      </w:rPr>
+    </w:lvl>
+    <w:lvl w:ilvl="6" w:tplc="0C090001" w:tentative="1">
+      <w:start w:val="1"/>
+      <w:numFmt w:val="bullet"/>
+      <w:lvlText w:val=""/>
+      <w:lvlJc w:val="left"/>
+      <w:pPr>
+        <w:ind w:left="5040" w:hanging="360"/>
+      </w:pPr>
+      <w:rPr>
+        <w:rFonts w:ascii="Symbol" w:hAnsi="Symbol" w:hint="default"/>
+      </w:rPr>
+    </w:lvl>
+    <w:lvl w:ilvl="7" w:tplc="0C090003" w:tentative="1">
+      <w:start w:val="1"/>
+      <w:numFmt w:val="bullet"/>
+      <w:lvlText w:val="o"/>
+      <w:lvlJc w:val="left"/>
+      <w:pPr>
+        <w:ind w:left="5760" w:hanging="360"/>
+      </w:pPr>
+      <w:rPr>
+        <w:rFonts w:ascii="Courier New" w:hAnsi="Courier New" w:cs="Courier New" w:hint="default"/>
+      </w:rPr>
+    </w:lvl>
+    <w:lvl w:ilvl="8" w:tplc="0C090005" w:tentative="1">
+      <w:start w:val="1"/>
+      <w:numFmt w:val="bullet"/>
+      <w:lvlText w:val=""/>
+      <w:lvlJc w:val="left"/>
+      <w:pPr>
+        <w:ind w:left="6480" w:hanging="360"/>
+      </w:pPr>
+      <w:rPr>
+        <w:rFonts w:ascii="Wingdings" w:hAnsi="Wingdings" w:hint="default"/>
+      </w:rPr>
+    </w:lvl>
+  </w:abstractNum>
+  <w:abstractNum w:abstractNumId="15" w15:restartNumberingAfterBreak="0">
     <w:nsid w:val="68456585"/>
     <w:multiLevelType w:val="hybridMultilevel"/>
     <w:tmpl w:val="CD5E2584"/>
@@ -6746,7 +7119,7 @@
       </w:rPr>
     </w:lvl>
   </w:abstractNum>
-  <w:abstractNum w:abstractNumId="15" w15:restartNumberingAfterBreak="0">
+  <w:abstractNum w:abstractNumId="16" w15:restartNumberingAfterBreak="0">
     <w:nsid w:val="69024D19"/>
     <w:multiLevelType w:val="hybridMultilevel"/>
     <w:tmpl w:val="0A56F4B4"/>
@@ -6859,7 +7232,7 @@
       </w:rPr>
     </w:lvl>
   </w:abstractNum>
-  <w:abstractNum w:abstractNumId="16" w15:restartNumberingAfterBreak="0">
+  <w:abstractNum w:abstractNumId="17" w15:restartNumberingAfterBreak="0">
     <w:nsid w:val="6D3008C1"/>
     <w:multiLevelType w:val="hybridMultilevel"/>
     <w:tmpl w:val="F1A6FB12"/>
@@ -6972,7 +7345,7 @@
       </w:rPr>
     </w:lvl>
   </w:abstractNum>
-  <w:abstractNum w:abstractNumId="17" w15:restartNumberingAfterBreak="0">
+  <w:abstractNum w:abstractNumId="18" w15:restartNumberingAfterBreak="0">
     <w:nsid w:val="70193384"/>
     <w:multiLevelType w:val="hybridMultilevel"/>
     <w:tmpl w:val="F300EDFC"/>
@@ -7085,7 +7458,7 @@
       </w:rPr>
     </w:lvl>
   </w:abstractNum>
-  <w:abstractNum w:abstractNumId="18" w15:restartNumberingAfterBreak="0">
+  <w:abstractNum w:abstractNumId="19" w15:restartNumberingAfterBreak="0">
     <w:nsid w:val="73653252"/>
     <w:multiLevelType w:val="hybridMultilevel"/>
     <w:tmpl w:val="59B2828E"/>
@@ -7198,7 +7571,7 @@
       </w:rPr>
     </w:lvl>
   </w:abstractNum>
-  <w:abstractNum w:abstractNumId="19" w15:restartNumberingAfterBreak="0">
+  <w:abstractNum w:abstractNumId="20" w15:restartNumberingAfterBreak="0">
     <w:nsid w:val="75587C69"/>
     <w:multiLevelType w:val="hybridMultilevel"/>
     <w:tmpl w:val="4964E090"/>
@@ -7311,7 +7684,7 @@
       </w:rPr>
     </w:lvl>
   </w:abstractNum>
-  <w:abstractNum w:abstractNumId="20" w15:restartNumberingAfterBreak="0">
+  <w:abstractNum w:abstractNumId="21" w15:restartNumberingAfterBreak="0">
     <w:nsid w:val="78E66453"/>
     <w:multiLevelType w:val="hybridMultilevel"/>
     <w:tmpl w:val="65B08A52"/>
@@ -7424,7 +7797,7 @@
       </w:rPr>
     </w:lvl>
   </w:abstractNum>
-  <w:abstractNum w:abstractNumId="21" w15:restartNumberingAfterBreak="0">
+  <w:abstractNum w:abstractNumId="22" w15:restartNumberingAfterBreak="0">
     <w:nsid w:val="7A8E6B11"/>
     <w:multiLevelType w:val="hybridMultilevel"/>
     <w:tmpl w:val="7FF422FC"/>
@@ -7537,7 +7910,7 @@
       </w:rPr>
     </w:lvl>
   </w:abstractNum>
-  <w:abstractNum w:abstractNumId="22" w15:restartNumberingAfterBreak="0">
+  <w:abstractNum w:abstractNumId="23" w15:restartNumberingAfterBreak="0">
     <w:nsid w:val="7CD0790A"/>
     <w:multiLevelType w:val="hybridMultilevel"/>
     <w:tmpl w:val="9EC20562"/>
@@ -7650,7 +8023,7 @@
       </w:rPr>
     </w:lvl>
   </w:abstractNum>
-  <w:abstractNum w:abstractNumId="23" w15:restartNumberingAfterBreak="0">
+  <w:abstractNum w:abstractNumId="24" w15:restartNumberingAfterBreak="0">
     <w:nsid w:val="7FB62DAC"/>
     <w:multiLevelType w:val="hybridMultilevel"/>
     <w:tmpl w:val="98F8F698"/>
@@ -7776,7 +8149,7 @@
     <w:abstractNumId w:val="13"/>
   </w:num>
   <w:num w:numId="5">
-    <w:abstractNumId w:val="17"/>
+    <w:abstractNumId w:val="18"/>
   </w:num>
   <w:num w:numId="6">
     <w:abstractNumId w:val="11"/>
@@ -7788,13 +8161,13 @@
     <w:abstractNumId w:val="3"/>
   </w:num>
   <w:num w:numId="9">
-    <w:abstractNumId w:val="15"/>
+    <w:abstractNumId w:val="16"/>
   </w:num>
   <w:num w:numId="10">
-    <w:abstractNumId w:val="21"/>
+    <w:abstractNumId w:val="22"/>
   </w:num>
   <w:num w:numId="11">
-    <w:abstractNumId w:val="16"/>
+    <w:abstractNumId w:val="17"/>
   </w:num>
   <w:num w:numId="12">
     <w:abstractNumId w:val="7"/>
@@ -7803,16 +8176,16 @@
     <w:abstractNumId w:val="12"/>
   </w:num>
   <w:num w:numId="14">
-    <w:abstractNumId w:val="19"/>
+    <w:abstractNumId w:val="20"/>
   </w:num>
   <w:num w:numId="15">
     <w:abstractNumId w:val="1"/>
   </w:num>
   <w:num w:numId="16">
-    <w:abstractNumId w:val="22"/>
+    <w:abstractNumId w:val="23"/>
   </w:num>
   <w:num w:numId="17">
-    <w:abstractNumId w:val="23"/>
+    <w:abstractNumId w:val="24"/>
   </w:num>
   <w:num w:numId="18">
     <w:abstractNumId w:val="10"/>
@@ -7821,7 +8194,7 @@
     <w:abstractNumId w:val="4"/>
   </w:num>
   <w:num w:numId="20">
-    <w:abstractNumId w:val="20"/>
+    <w:abstractNumId w:val="21"/>
   </w:num>
   <w:num w:numId="21">
     <w:abstractNumId w:val="8"/>
@@ -7830,10 +8203,13 @@
     <w:abstractNumId w:val="9"/>
   </w:num>
   <w:num w:numId="23">
-    <w:abstractNumId w:val="14"/>
+    <w:abstractNumId w:val="15"/>
   </w:num>
   <w:num w:numId="24">
-    <w:abstractNumId w:val="18"/>
+    <w:abstractNumId w:val="19"/>
+  </w:num>
+  <w:num w:numId="25">
+    <w:abstractNumId w:val="14"/>
   </w:num>
 </w:numbering>
 </file>
@@ -8229,7 +8605,7 @@
   <w:style w:type="paragraph" w:default="1" w:styleId="Normal">
     <w:name w:val="Normal"/>
     <w:qFormat/>
-    <w:rsid w:val="007D184F"/>
+    <w:rsid w:val="005B1CB1"/>
   </w:style>
   <w:style w:type="paragraph" w:styleId="Heading1">
     <w:name w:val="heading 1"/>

</xml_diff>

<commit_message>
solved nonlinear DS map p11572
</commit_message>
<xml_diff>
--- a/CP3 Progress Tracker.docx
+++ b/CP3 Progress Tracker.docx
@@ -95,13 +95,23 @@
           <w:lang w:val="en-AU"/>
         </w:rPr>
       </w:pPr>
-      <w:r>
-        <w:rPr>
-          <w:b/>
-          <w:u w:val="single"/>
-          <w:lang w:val="en-AU"/>
-        </w:rPr>
-        <w:t xml:space="preserve">UVa 11172 - Relational Operators * </w:t>
+      <w:proofErr w:type="spellStart"/>
+      <w:r>
+        <w:rPr>
+          <w:b/>
+          <w:u w:val="single"/>
+          <w:lang w:val="en-AU"/>
+        </w:rPr>
+        <w:t>UVa</w:t>
+      </w:r>
+      <w:proofErr w:type="spellEnd"/>
+      <w:r>
+        <w:rPr>
+          <w:b/>
+          <w:u w:val="single"/>
+          <w:lang w:val="en-AU"/>
+        </w:rPr>
+        <w:t xml:space="preserve"> 11172 - Relational Operators * </w:t>
       </w:r>
       <w:r>
         <w:rPr>
@@ -145,13 +155,41 @@
           <w:lang w:val="en-AU"/>
         </w:rPr>
       </w:pPr>
-      <w:r>
-        <w:rPr>
-          <w:b/>
-          <w:u w:val="single"/>
-          <w:lang w:val="en-AU"/>
-        </w:rPr>
-        <w:t xml:space="preserve">UVa 11498 - Division of Nlogonia * </w:t>
+      <w:proofErr w:type="spellStart"/>
+      <w:r>
+        <w:rPr>
+          <w:b/>
+          <w:u w:val="single"/>
+          <w:lang w:val="en-AU"/>
+        </w:rPr>
+        <w:t>UVa</w:t>
+      </w:r>
+      <w:proofErr w:type="spellEnd"/>
+      <w:r>
+        <w:rPr>
+          <w:b/>
+          <w:u w:val="single"/>
+          <w:lang w:val="en-AU"/>
+        </w:rPr>
+        <w:t xml:space="preserve"> 11498 - Division of </w:t>
+      </w:r>
+      <w:proofErr w:type="spellStart"/>
+      <w:r>
+        <w:rPr>
+          <w:b/>
+          <w:u w:val="single"/>
+          <w:lang w:val="en-AU"/>
+        </w:rPr>
+        <w:t>Nlogonia</w:t>
+      </w:r>
+      <w:proofErr w:type="spellEnd"/>
+      <w:r>
+        <w:rPr>
+          <w:b/>
+          <w:u w:val="single"/>
+          <w:lang w:val="en-AU"/>
+        </w:rPr>
+        <w:t xml:space="preserve"> * </w:t>
       </w:r>
       <w:r>
         <w:rPr>
@@ -197,13 +235,23 @@
           <w:lang w:val="en-AU"/>
         </w:rPr>
       </w:pPr>
-      <w:r>
-        <w:rPr>
-          <w:b/>
-          <w:u w:val="single"/>
-          <w:lang w:val="en-AU"/>
-        </w:rPr>
-        <w:t>UVa 11727 - Cost Cutting *</w:t>
+      <w:proofErr w:type="spellStart"/>
+      <w:r>
+        <w:rPr>
+          <w:b/>
+          <w:u w:val="single"/>
+          <w:lang w:val="en-AU"/>
+        </w:rPr>
+        <w:t>UVa</w:t>
+      </w:r>
+      <w:proofErr w:type="spellEnd"/>
+      <w:r>
+        <w:rPr>
+          <w:b/>
+          <w:u w:val="single"/>
+          <w:lang w:val="en-AU"/>
+        </w:rPr>
+        <w:t xml:space="preserve"> 11727 - Cost Cutting *</w:t>
       </w:r>
       <w:r>
         <w:rPr>
@@ -262,13 +310,23 @@
           <w:lang w:val="en-AU"/>
         </w:rPr>
       </w:pPr>
-      <w:r>
-        <w:rPr>
-          <w:b/>
-          <w:u w:val="single"/>
-          <w:lang w:val="en-AU"/>
-        </w:rPr>
-        <w:t xml:space="preserve">UVa </w:t>
+      <w:proofErr w:type="spellStart"/>
+      <w:r>
+        <w:rPr>
+          <w:b/>
+          <w:u w:val="single"/>
+          <w:lang w:val="en-AU"/>
+        </w:rPr>
+        <w:t>UVa</w:t>
+      </w:r>
+      <w:proofErr w:type="spellEnd"/>
+      <w:r>
+        <w:rPr>
+          <w:b/>
+          <w:u w:val="single"/>
+          <w:lang w:val="en-AU"/>
+        </w:rPr>
+        <w:t xml:space="preserve"> </w:t>
       </w:r>
       <w:r>
         <w:rPr>
@@ -302,13 +360,23 @@
         </w:rPr>
         <w:t xml:space="preserve"> </w:t>
       </w:r>
-      <w:r>
-        <w:rPr>
-          <w:b/>
-          <w:u w:val="single"/>
-          <w:lang w:val="en-AU"/>
-        </w:rPr>
-        <w:t>Loansome Car Buyer</w:t>
+      <w:proofErr w:type="spellStart"/>
+      <w:r>
+        <w:rPr>
+          <w:b/>
+          <w:u w:val="single"/>
+          <w:lang w:val="en-AU"/>
+        </w:rPr>
+        <w:t>Loansome</w:t>
+      </w:r>
+      <w:proofErr w:type="spellEnd"/>
+      <w:r>
+        <w:rPr>
+          <w:b/>
+          <w:u w:val="single"/>
+          <w:lang w:val="en-AU"/>
+        </w:rPr>
+        <w:t xml:space="preserve"> Car Buyer</w:t>
       </w:r>
       <w:r>
         <w:rPr>
@@ -366,13 +434,23 @@
           <w:lang w:val="en-AU"/>
         </w:rPr>
       </w:pPr>
-      <w:r>
-        <w:rPr>
-          <w:b/>
-          <w:u w:val="single"/>
-          <w:lang w:val="en-AU"/>
-        </w:rPr>
-        <w:t>UVa 11559 – Event Planning *</w:t>
+      <w:proofErr w:type="spellStart"/>
+      <w:r>
+        <w:rPr>
+          <w:b/>
+          <w:u w:val="single"/>
+          <w:lang w:val="en-AU"/>
+        </w:rPr>
+        <w:t>UVa</w:t>
+      </w:r>
+      <w:proofErr w:type="spellEnd"/>
+      <w:r>
+        <w:rPr>
+          <w:b/>
+          <w:u w:val="single"/>
+          <w:lang w:val="en-AU"/>
+        </w:rPr>
+        <w:t xml:space="preserve"> 11559 – Event Planning *</w:t>
       </w:r>
       <w:r>
         <w:rPr>
@@ -416,13 +494,23 @@
           <w:lang w:val="en-AU"/>
         </w:rPr>
       </w:pPr>
-      <w:r>
-        <w:rPr>
-          <w:b/>
-          <w:u w:val="single"/>
-          <w:lang w:val="en-AU"/>
-        </w:rPr>
-        <w:t>UVa 11799 – Horror Dash *</w:t>
+      <w:proofErr w:type="spellStart"/>
+      <w:r>
+        <w:rPr>
+          <w:b/>
+          <w:u w:val="single"/>
+          <w:lang w:val="en-AU"/>
+        </w:rPr>
+        <w:t>UVa</w:t>
+      </w:r>
+      <w:proofErr w:type="spellEnd"/>
+      <w:r>
+        <w:rPr>
+          <w:b/>
+          <w:u w:val="single"/>
+          <w:lang w:val="en-AU"/>
+        </w:rPr>
+        <w:t xml:space="preserve"> 11799 – Horror Dash *</w:t>
       </w:r>
       <w:r>
         <w:rPr>
@@ -493,13 +581,23 @@
           <w:lang w:val="en-AU"/>
         </w:rPr>
       </w:pPr>
-      <w:r>
-        <w:rPr>
-          <w:b/>
-          <w:u w:val="single"/>
-          <w:lang w:val="en-AU"/>
-        </w:rPr>
-        <w:t>UVa 00573 – The Snail *</w:t>
+      <w:proofErr w:type="spellStart"/>
+      <w:r>
+        <w:rPr>
+          <w:b/>
+          <w:u w:val="single"/>
+          <w:lang w:val="en-AU"/>
+        </w:rPr>
+        <w:t>UVa</w:t>
+      </w:r>
+      <w:proofErr w:type="spellEnd"/>
+      <w:r>
+        <w:rPr>
+          <w:b/>
+          <w:u w:val="single"/>
+          <w:lang w:val="en-AU"/>
+        </w:rPr>
+        <w:t xml:space="preserve"> 00573 – The Snail *</w:t>
       </w:r>
       <w:r>
         <w:rPr>
@@ -537,13 +635,23 @@
           <w:lang w:val="en-AU"/>
         </w:rPr>
       </w:pPr>
-      <w:r>
-        <w:rPr>
-          <w:b/>
-          <w:u w:val="single"/>
-          <w:lang w:val="en-AU"/>
-        </w:rPr>
-        <w:t>UVa 10141 – Request for Proposal *</w:t>
+      <w:proofErr w:type="spellStart"/>
+      <w:r>
+        <w:rPr>
+          <w:b/>
+          <w:u w:val="single"/>
+          <w:lang w:val="en-AU"/>
+        </w:rPr>
+        <w:t>UVa</w:t>
+      </w:r>
+      <w:proofErr w:type="spellEnd"/>
+      <w:r>
+        <w:rPr>
+          <w:b/>
+          <w:u w:val="single"/>
+          <w:lang w:val="en-AU"/>
+        </w:rPr>
+        <w:t xml:space="preserve"> 10141 – Request for Proposal *</w:t>
       </w:r>
       <w:r>
         <w:rPr>
@@ -581,13 +689,23 @@
           <w:lang w:val="en-AU"/>
         </w:rPr>
       </w:pPr>
-      <w:r>
-        <w:rPr>
-          <w:b/>
-          <w:u w:val="single"/>
-          <w:lang w:val="en-AU"/>
-        </w:rPr>
-        <w:t>UVa 11507 – Bender B. Rodriguez *</w:t>
+      <w:proofErr w:type="spellStart"/>
+      <w:r>
+        <w:rPr>
+          <w:b/>
+          <w:u w:val="single"/>
+          <w:lang w:val="en-AU"/>
+        </w:rPr>
+        <w:t>UVa</w:t>
+      </w:r>
+      <w:proofErr w:type="spellEnd"/>
+      <w:r>
+        <w:rPr>
+          <w:b/>
+          <w:u w:val="single"/>
+          <w:lang w:val="en-AU"/>
+        </w:rPr>
+        <w:t xml:space="preserve"> 11507 – Bender B. Rodriguez *</w:t>
       </w:r>
       <w:r>
         <w:rPr>
@@ -686,13 +804,23 @@
           <w:lang w:val="en-AU"/>
         </w:rPr>
       </w:pPr>
-      <w:r>
-        <w:rPr>
-          <w:b/>
-          <w:u w:val="single"/>
-          <w:lang w:val="en-AU"/>
-        </w:rPr>
-        <w:t>UVa 00462 - Bridge Hand Evaluator *</w:t>
+      <w:proofErr w:type="spellStart"/>
+      <w:r>
+        <w:rPr>
+          <w:b/>
+          <w:u w:val="single"/>
+          <w:lang w:val="en-AU"/>
+        </w:rPr>
+        <w:t>UVa</w:t>
+      </w:r>
+      <w:proofErr w:type="spellEnd"/>
+      <w:r>
+        <w:rPr>
+          <w:b/>
+          <w:u w:val="single"/>
+          <w:lang w:val="en-AU"/>
+        </w:rPr>
+        <w:t xml:space="preserve"> 00462 - Bridge Hand Evaluator *</w:t>
       </w:r>
       <w:r>
         <w:rPr>
@@ -738,13 +866,23 @@
           <w:lang w:val="en-AU"/>
         </w:rPr>
       </w:pPr>
-      <w:r>
-        <w:rPr>
-          <w:b/>
-          <w:u w:val="single"/>
-          <w:lang w:val="en-AU"/>
-        </w:rPr>
-        <w:t xml:space="preserve">UVa 10646 - What is the Card? * </w:t>
+      <w:proofErr w:type="spellStart"/>
+      <w:r>
+        <w:rPr>
+          <w:b/>
+          <w:u w:val="single"/>
+          <w:lang w:val="en-AU"/>
+        </w:rPr>
+        <w:t>UVa</w:t>
+      </w:r>
+      <w:proofErr w:type="spellEnd"/>
+      <w:r>
+        <w:rPr>
+          <w:b/>
+          <w:u w:val="single"/>
+          <w:lang w:val="en-AU"/>
+        </w:rPr>
+        <w:t xml:space="preserve"> 10646 - What is the Card? * </w:t>
       </w:r>
       <w:r>
         <w:rPr>
@@ -810,13 +948,41 @@
           <w:lang w:val="en-AU"/>
         </w:rPr>
       </w:pPr>
-      <w:r>
-        <w:rPr>
-          <w:b/>
-          <w:u w:val="single"/>
-          <w:lang w:val="en-AU"/>
-        </w:rPr>
-        <w:t>UVa 12247 - Jollo *</w:t>
+      <w:proofErr w:type="spellStart"/>
+      <w:r>
+        <w:rPr>
+          <w:b/>
+          <w:u w:val="single"/>
+          <w:lang w:val="en-AU"/>
+        </w:rPr>
+        <w:t>UVa</w:t>
+      </w:r>
+      <w:proofErr w:type="spellEnd"/>
+      <w:r>
+        <w:rPr>
+          <w:b/>
+          <w:u w:val="single"/>
+          <w:lang w:val="en-AU"/>
+        </w:rPr>
+        <w:t xml:space="preserve"> 12247 - </w:t>
+      </w:r>
+      <w:proofErr w:type="spellStart"/>
+      <w:r>
+        <w:rPr>
+          <w:b/>
+          <w:u w:val="single"/>
+          <w:lang w:val="en-AU"/>
+        </w:rPr>
+        <w:t>Jollo</w:t>
+      </w:r>
+      <w:proofErr w:type="spellEnd"/>
+      <w:r>
+        <w:rPr>
+          <w:b/>
+          <w:u w:val="single"/>
+          <w:lang w:val="en-AU"/>
+        </w:rPr>
+        <w:t xml:space="preserve"> *</w:t>
       </w:r>
       <w:r>
         <w:rPr>
@@ -907,13 +1073,23 @@
           <w:lang w:val="en-AU"/>
         </w:rPr>
       </w:pPr>
-      <w:r>
-        <w:rPr>
-          <w:b/>
-          <w:u w:val="single"/>
-          <w:lang w:val="en-AU"/>
-        </w:rPr>
-        <w:t>UVa 00278 - Chess *</w:t>
+      <w:proofErr w:type="spellStart"/>
+      <w:r>
+        <w:rPr>
+          <w:b/>
+          <w:u w:val="single"/>
+          <w:lang w:val="en-AU"/>
+        </w:rPr>
+        <w:t>UVa</w:t>
+      </w:r>
+      <w:proofErr w:type="spellEnd"/>
+      <w:r>
+        <w:rPr>
+          <w:b/>
+          <w:u w:val="single"/>
+          <w:lang w:val="en-AU"/>
+        </w:rPr>
+        <w:t xml:space="preserve"> 00278 - Chess *</w:t>
       </w:r>
       <w:r>
         <w:rPr>
@@ -959,13 +1135,23 @@
           <w:lang w:val="en-AU"/>
         </w:rPr>
       </w:pPr>
-      <w:r>
-        <w:rPr>
-          <w:b/>
-          <w:u w:val="single"/>
-          <w:lang w:val="en-AU"/>
-        </w:rPr>
-        <w:t>UVa 00696 - How Many Knights *</w:t>
+      <w:proofErr w:type="spellStart"/>
+      <w:r>
+        <w:rPr>
+          <w:b/>
+          <w:u w:val="single"/>
+          <w:lang w:val="en-AU"/>
+        </w:rPr>
+        <w:t>UVa</w:t>
+      </w:r>
+      <w:proofErr w:type="spellEnd"/>
+      <w:r>
+        <w:rPr>
+          <w:b/>
+          <w:u w:val="single"/>
+          <w:lang w:val="en-AU"/>
+        </w:rPr>
+        <w:t xml:space="preserve"> 00696 - How Many Knights *</w:t>
       </w:r>
       <w:r>
         <w:rPr>
@@ -1011,13 +1197,23 @@
           <w:highlight w:val="yellow"/>
         </w:rPr>
       </w:pPr>
+      <w:proofErr w:type="spellStart"/>
       <w:r>
         <w:rPr>
           <w:b/>
           <w:highlight w:val="yellow"/>
           <w:u w:val="single"/>
         </w:rPr>
-        <w:t>UVa 10284 - Chessboard in FEN *</w:t>
+        <w:t>UVa</w:t>
+      </w:r>
+      <w:proofErr w:type="spellEnd"/>
+      <w:r>
+        <w:rPr>
+          <w:b/>
+          <w:highlight w:val="yellow"/>
+          <w:u w:val="single"/>
+        </w:rPr>
+        <w:t xml:space="preserve"> 10284 - Chessboard in FEN *</w:t>
       </w:r>
       <w:r>
         <w:rPr>
@@ -1049,7 +1245,21 @@
         <w:rPr>
           <w:lang w:val="en-AU"/>
         </w:rPr>
-        <w:t>Passes all uDebug cases but gets Wrong Answer</w:t>
+        <w:t xml:space="preserve">Passes all </w:t>
+      </w:r>
+      <w:proofErr w:type="spellStart"/>
+      <w:r>
+        <w:rPr>
+          <w:lang w:val="en-AU"/>
+        </w:rPr>
+        <w:t>uDebug</w:t>
+      </w:r>
+      <w:proofErr w:type="spellEnd"/>
+      <w:r>
+        <w:rPr>
+          <w:lang w:val="en-AU"/>
+        </w:rPr>
+        <w:t xml:space="preserve"> cases but gets Wrong Answer</w:t>
       </w:r>
     </w:p>
     <w:p>
@@ -1105,12 +1315,21 @@
           <w:numId w:val="10"/>
         </w:numPr>
       </w:pPr>
-      <w:r>
-        <w:rPr>
-          <w:b/>
-          <w:u w:val="single"/>
-        </w:rPr>
-        <w:t>UVa 00489 - Hangman Judge *</w:t>
+      <w:proofErr w:type="spellStart"/>
+      <w:r>
+        <w:rPr>
+          <w:b/>
+          <w:u w:val="single"/>
+        </w:rPr>
+        <w:t>UVa</w:t>
+      </w:r>
+      <w:proofErr w:type="spellEnd"/>
+      <w:r>
+        <w:rPr>
+          <w:b/>
+          <w:u w:val="single"/>
+        </w:rPr>
+        <w:t xml:space="preserve"> 00489 - Hangman Judge *</w:t>
       </w:r>
       <w:r>
         <w:t xml:space="preserve"> (just do as asked)</w:t>
@@ -1143,15 +1362,32 @@
           <w:numId w:val="10"/>
         </w:numPr>
       </w:pPr>
-      <w:r>
-        <w:rPr>
-          <w:b/>
-          <w:u w:val="single"/>
-        </w:rPr>
-        <w:t>UVa 10189 - Minesweeper *</w:t>
-      </w:r>
-      <w:r>
-        <w:t xml:space="preserve"> (simulate Minesweeper, similar to UVa 10279) </w:t>
+      <w:proofErr w:type="spellStart"/>
+      <w:r>
+        <w:rPr>
+          <w:b/>
+          <w:u w:val="single"/>
+        </w:rPr>
+        <w:t>UVa</w:t>
+      </w:r>
+      <w:proofErr w:type="spellEnd"/>
+      <w:r>
+        <w:rPr>
+          <w:b/>
+          <w:u w:val="single"/>
+        </w:rPr>
+        <w:t xml:space="preserve"> 10189 - Minesweeper *</w:t>
+      </w:r>
+      <w:r>
+        <w:t xml:space="preserve"> (simulate Minesweeper, similar to </w:t>
+      </w:r>
+      <w:proofErr w:type="spellStart"/>
+      <w:r>
+        <w:t>UVa</w:t>
+      </w:r>
+      <w:proofErr w:type="spellEnd"/>
+      <w:r>
+        <w:t xml:space="preserve"> 10279) </w:t>
       </w:r>
     </w:p>
     <w:p>
@@ -1207,12 +1443,21 @@
           <w:numId w:val="11"/>
         </w:numPr>
       </w:pPr>
-      <w:r>
-        <w:rPr>
-          <w:b/>
-          <w:u w:val="single"/>
-        </w:rPr>
-        <w:t>UVa 00401 - Palindromes *</w:t>
+      <w:proofErr w:type="spellStart"/>
+      <w:r>
+        <w:rPr>
+          <w:b/>
+          <w:u w:val="single"/>
+        </w:rPr>
+        <w:t>UVa</w:t>
+      </w:r>
+      <w:proofErr w:type="spellEnd"/>
+      <w:r>
+        <w:rPr>
+          <w:b/>
+          <w:u w:val="single"/>
+        </w:rPr>
+        <w:t xml:space="preserve"> 00401 - Palindromes *</w:t>
       </w:r>
       <w:r>
         <w:t xml:space="preserve"> (simple palindrome check)</w:t>
@@ -1245,12 +1490,21 @@
           <w:numId w:val="11"/>
         </w:numPr>
       </w:pPr>
-      <w:r>
-        <w:rPr>
-          <w:b/>
-          <w:u w:val="single"/>
-        </w:rPr>
-        <w:t>UVa 11221 - Magic Square Palindrome *</w:t>
+      <w:proofErr w:type="spellStart"/>
+      <w:r>
+        <w:rPr>
+          <w:b/>
+          <w:u w:val="single"/>
+        </w:rPr>
+        <w:t>UVa</w:t>
+      </w:r>
+      <w:proofErr w:type="spellEnd"/>
+      <w:r>
+        <w:rPr>
+          <w:b/>
+          <w:u w:val="single"/>
+        </w:rPr>
+        <w:t xml:space="preserve"> 11221 - Magic Square Palindrome *</w:t>
       </w:r>
       <w:r>
         <w:t xml:space="preserve"> (we deal with a matrix) </w:t>
@@ -1317,33 +1571,43 @@
           <w:lang w:val="en-AU"/>
         </w:rPr>
       </w:pPr>
-      <w:r>
-        <w:rPr>
-          <w:b/>
-          <w:u w:val="single"/>
-          <w:lang w:val="en-AU"/>
-        </w:rPr>
-        <w:t>UVa 10038 - Jolly Jumpers *</w:t>
-      </w:r>
-      <w:r>
-        <w:rPr>
-          <w:lang w:val="en-AU"/>
-        </w:rPr>
-        <w:t xml:space="preserve"> (use 1D boolean flags to check [</w:t>
-      </w:r>
-      <w:proofErr w:type="gramStart"/>
-      <w:r>
-        <w:rPr>
-          <w:lang w:val="en-AU"/>
-        </w:rPr>
-        <w:t>1..</w:t>
-      </w:r>
-      <w:proofErr w:type="gramEnd"/>
-      <w:r>
-        <w:rPr>
-          <w:lang w:val="en-AU"/>
-        </w:rPr>
-        <w:t xml:space="preserve">n − 1]) </w:t>
+      <w:proofErr w:type="spellStart"/>
+      <w:r>
+        <w:rPr>
+          <w:b/>
+          <w:u w:val="single"/>
+          <w:lang w:val="en-AU"/>
+        </w:rPr>
+        <w:t>UVa</w:t>
+      </w:r>
+      <w:proofErr w:type="spellEnd"/>
+      <w:r>
+        <w:rPr>
+          <w:b/>
+          <w:u w:val="single"/>
+          <w:lang w:val="en-AU"/>
+        </w:rPr>
+        <w:t xml:space="preserve"> 10038 - Jolly Jumpers *</w:t>
+      </w:r>
+      <w:r>
+        <w:rPr>
+          <w:lang w:val="en-AU"/>
+        </w:rPr>
+        <w:t xml:space="preserve"> (use 1D </w:t>
+      </w:r>
+      <w:proofErr w:type="spellStart"/>
+      <w:r>
+        <w:rPr>
+          <w:lang w:val="en-AU"/>
+        </w:rPr>
+        <w:t>boolean</w:t>
+      </w:r>
+      <w:proofErr w:type="spellEnd"/>
+      <w:r>
+        <w:rPr>
+          <w:lang w:val="en-AU"/>
+        </w:rPr>
+        <w:t xml:space="preserve"> flags to check [1..n − 1]) </w:t>
       </w:r>
     </w:p>
     <w:p>
@@ -1376,6 +1640,7 @@
           <w:lang w:val="en-AU"/>
         </w:rPr>
       </w:pPr>
+      <w:proofErr w:type="spellStart"/>
       <w:r>
         <w:rPr>
           <w:b/>
@@ -1383,7 +1648,17 @@
           <w:u w:val="single"/>
           <w:lang w:val="en-AU"/>
         </w:rPr>
-        <w:t>UVa 11340 - Newspaper *</w:t>
+        <w:t>UVa</w:t>
+      </w:r>
+      <w:proofErr w:type="spellEnd"/>
+      <w:r>
+        <w:rPr>
+          <w:b/>
+          <w:highlight w:val="yellow"/>
+          <w:u w:val="single"/>
+          <w:lang w:val="en-AU"/>
+        </w:rPr>
+        <w:t xml:space="preserve"> 11340 - Newspaper *</w:t>
       </w:r>
       <w:r>
         <w:rPr>
@@ -1446,13 +1721,23 @@
           <w:lang w:val="en-AU"/>
         </w:rPr>
       </w:pPr>
-      <w:r>
-        <w:rPr>
-          <w:b/>
-          <w:u w:val="single"/>
-          <w:lang w:val="en-AU"/>
-        </w:rPr>
-        <w:t>UVa 12356 - Army Buddies *</w:t>
+      <w:proofErr w:type="spellStart"/>
+      <w:r>
+        <w:rPr>
+          <w:b/>
+          <w:u w:val="single"/>
+          <w:lang w:val="en-AU"/>
+        </w:rPr>
+        <w:t>UVa</w:t>
+      </w:r>
+      <w:proofErr w:type="spellEnd"/>
+      <w:r>
+        <w:rPr>
+          <w:b/>
+          <w:u w:val="single"/>
+          <w:lang w:val="en-AU"/>
+        </w:rPr>
+        <w:t xml:space="preserve"> 12356 - Army Buddies *</w:t>
       </w:r>
       <w:r>
         <w:rPr>
@@ -1549,12 +1834,21 @@
           <w:numId w:val="12"/>
         </w:numPr>
       </w:pPr>
-      <w:r>
-        <w:rPr>
-          <w:b/>
-          <w:u w:val="single"/>
-        </w:rPr>
-        <w:t>UVa 10855 - Rotated squares *</w:t>
+      <w:proofErr w:type="spellStart"/>
+      <w:r>
+        <w:rPr>
+          <w:b/>
+          <w:u w:val="single"/>
+        </w:rPr>
+        <w:t>UVa</w:t>
+      </w:r>
+      <w:proofErr w:type="spellEnd"/>
+      <w:r>
+        <w:rPr>
+          <w:b/>
+          <w:u w:val="single"/>
+        </w:rPr>
+        <w:t xml:space="preserve"> 10855 - Rotated squares *</w:t>
       </w:r>
       <w:r>
         <w:t xml:space="preserve"> (string array, 90o clockwise rotation) </w:t>
@@ -1599,12 +1893,21 @@
           <w:numId w:val="12"/>
         </w:numPr>
       </w:pPr>
-      <w:r>
-        <w:rPr>
-          <w:b/>
-          <w:u w:val="single"/>
-        </w:rPr>
-        <w:t>UVa 10920 - Spiral Tap *</w:t>
+      <w:proofErr w:type="spellStart"/>
+      <w:r>
+        <w:rPr>
+          <w:b/>
+          <w:u w:val="single"/>
+        </w:rPr>
+        <w:t>UVa</w:t>
+      </w:r>
+      <w:proofErr w:type="spellEnd"/>
+      <w:r>
+        <w:rPr>
+          <w:b/>
+          <w:u w:val="single"/>
+        </w:rPr>
+        <w:t xml:space="preserve"> 10920 - Spiral Tap *</w:t>
       </w:r>
       <w:r>
         <w:t xml:space="preserve"> (simulate the process) </w:t>
@@ -1640,13 +1943,23 @@
           <w:highlight w:val="yellow"/>
         </w:rPr>
       </w:pPr>
+      <w:proofErr w:type="spellStart"/>
       <w:r>
         <w:rPr>
           <w:b/>
           <w:highlight w:val="yellow"/>
           <w:u w:val="single"/>
         </w:rPr>
-        <w:t>UVa 11581 - Grid Successors *</w:t>
+        <w:t>UVa</w:t>
+      </w:r>
+      <w:proofErr w:type="spellEnd"/>
+      <w:r>
+        <w:rPr>
+          <w:b/>
+          <w:highlight w:val="yellow"/>
+          <w:u w:val="single"/>
+        </w:rPr>
+        <w:t xml:space="preserve"> 11581 - Grid Successors *</w:t>
       </w:r>
       <w:r>
         <w:rPr>
@@ -1693,12 +2006,21 @@
           <w:numId w:val="12"/>
         </w:numPr>
       </w:pPr>
-      <w:r>
-        <w:rPr>
-          <w:b/>
-          <w:u w:val="single"/>
-        </w:rPr>
-        <w:t>UVa 00146 - ID Codes *</w:t>
+      <w:proofErr w:type="spellStart"/>
+      <w:r>
+        <w:rPr>
+          <w:b/>
+          <w:u w:val="single"/>
+        </w:rPr>
+        <w:t>UVa</w:t>
+      </w:r>
+      <w:proofErr w:type="spellEnd"/>
+      <w:r>
+        <w:rPr>
+          <w:b/>
+          <w:u w:val="single"/>
+        </w:rPr>
+        <w:t xml:space="preserve"> 00146 - ID Codes *</w:t>
       </w:r>
       <w:r>
         <w:t xml:space="preserve"> (use next permutation) </w:t>
@@ -1731,12 +2053,21 @@
           <w:numId w:val="12"/>
         </w:numPr>
       </w:pPr>
-      <w:r>
-        <w:rPr>
-          <w:b/>
-          <w:u w:val="single"/>
-        </w:rPr>
-        <w:t>UVa 10107 - What is the Median? *</w:t>
+      <w:proofErr w:type="spellStart"/>
+      <w:r>
+        <w:rPr>
+          <w:b/>
+          <w:u w:val="single"/>
+        </w:rPr>
+        <w:t>UVa</w:t>
+      </w:r>
+      <w:proofErr w:type="spellEnd"/>
+      <w:r>
+        <w:rPr>
+          <w:b/>
+          <w:u w:val="single"/>
+        </w:rPr>
+        <w:t xml:space="preserve"> 10107 - What is the Median? *</w:t>
       </w:r>
       <w:r>
         <w:t xml:space="preserve"> (find median of a growing/dynamic </w:t>
@@ -1792,13 +2123,23 @@
           <w:lang w:val="en-AU"/>
         </w:rPr>
       </w:pPr>
-      <w:r>
-        <w:rPr>
-          <w:b/>
-          <w:u w:val="single"/>
-          <w:lang w:val="en-AU"/>
-        </w:rPr>
-        <w:t>UVa 10258 - Contest Scoreboard *</w:t>
+      <w:proofErr w:type="spellStart"/>
+      <w:r>
+        <w:rPr>
+          <w:b/>
+          <w:u w:val="single"/>
+          <w:lang w:val="en-AU"/>
+        </w:rPr>
+        <w:t>UVa</w:t>
+      </w:r>
+      <w:proofErr w:type="spellEnd"/>
+      <w:r>
+        <w:rPr>
+          <w:b/>
+          <w:u w:val="single"/>
+          <w:lang w:val="en-AU"/>
+        </w:rPr>
+        <w:t xml:space="preserve"> 10258 - Contest Scoreboard *</w:t>
       </w:r>
       <w:r>
         <w:rPr>
@@ -1853,13 +2194,23 @@
           <w:lang w:val="en-AU"/>
         </w:rPr>
       </w:pPr>
-      <w:r>
-        <w:rPr>
-          <w:b/>
-          <w:u w:val="single"/>
-          <w:lang w:val="en-AU"/>
-        </w:rPr>
-        <w:t>UVa 10264 - The Most Potent Corner *</w:t>
+      <w:proofErr w:type="spellStart"/>
+      <w:r>
+        <w:rPr>
+          <w:b/>
+          <w:u w:val="single"/>
+          <w:lang w:val="en-AU"/>
+        </w:rPr>
+        <w:t>UVa</w:t>
+      </w:r>
+      <w:proofErr w:type="spellEnd"/>
+      <w:r>
+        <w:rPr>
+          <w:b/>
+          <w:u w:val="single"/>
+          <w:lang w:val="en-AU"/>
+        </w:rPr>
+        <w:t xml:space="preserve"> 10264 - The Most Potent Corner *</w:t>
       </w:r>
       <w:r>
         <w:rPr>
@@ -1899,19 +2250,43 @@
           <w:lang w:val="en-AU"/>
         </w:rPr>
       </w:pPr>
-      <w:r>
-        <w:rPr>
-          <w:b/>
-          <w:u w:val="single"/>
-          <w:lang w:val="en-AU"/>
-        </w:rPr>
-        <w:t>UVa 11926 - Multitasking *</w:t>
-      </w:r>
-      <w:r>
-        <w:rPr>
-          <w:lang w:val="en-AU"/>
-        </w:rPr>
-        <w:t xml:space="preserve"> (use 1M bitset to check if a slot is free) </w:t>
+      <w:proofErr w:type="spellStart"/>
+      <w:r>
+        <w:rPr>
+          <w:b/>
+          <w:u w:val="single"/>
+          <w:lang w:val="en-AU"/>
+        </w:rPr>
+        <w:t>UVa</w:t>
+      </w:r>
+      <w:proofErr w:type="spellEnd"/>
+      <w:r>
+        <w:rPr>
+          <w:b/>
+          <w:u w:val="single"/>
+          <w:lang w:val="en-AU"/>
+        </w:rPr>
+        <w:t xml:space="preserve"> 11926 - Multitasking *</w:t>
+      </w:r>
+      <w:r>
+        <w:rPr>
+          <w:lang w:val="en-AU"/>
+        </w:rPr>
+        <w:t xml:space="preserve"> (use 1M </w:t>
+      </w:r>
+      <w:proofErr w:type="spellStart"/>
+      <w:r>
+        <w:rPr>
+          <w:lang w:val="en-AU"/>
+        </w:rPr>
+        <w:t>bitset</w:t>
+      </w:r>
+      <w:proofErr w:type="spellEnd"/>
+      <w:r>
+        <w:rPr>
+          <w:lang w:val="en-AU"/>
+        </w:rPr>
+        <w:t xml:space="preserve"> to check if a slot is free) </w:t>
       </w:r>
       <w:r>
         <w:rPr>
@@ -1957,11 +2332,19 @@
           <w:lang w:val="en-AU"/>
         </w:rPr>
       </w:pPr>
-      <w:r>
-        <w:rPr>
-          <w:lang w:val="en-AU"/>
-        </w:rPr>
-        <w:t xml:space="preserve">UVa 11933 - Splitting Numbers * (an exercise for bit manipulation) </w:t>
+      <w:proofErr w:type="spellStart"/>
+      <w:r>
+        <w:rPr>
+          <w:lang w:val="en-AU"/>
+        </w:rPr>
+        <w:t>UVa</w:t>
+      </w:r>
+      <w:proofErr w:type="spellEnd"/>
+      <w:r>
+        <w:rPr>
+          <w:lang w:val="en-AU"/>
+        </w:rPr>
+        <w:t xml:space="preserve"> 11933 - Splitting Numbers * (an exercise for bit manipulation) </w:t>
       </w:r>
       <w:r>
         <w:rPr>
@@ -2001,6 +2384,7 @@
           <w:lang w:val="en-AU"/>
         </w:rPr>
       </w:pPr>
+      <w:proofErr w:type="spellStart"/>
       <w:r>
         <w:rPr>
           <w:b/>
@@ -2008,7 +2392,16 @@
           <w:lang w:val="en-AU"/>
         </w:rPr>
         <w:lastRenderedPageBreak/>
-        <w:t>UVa 11988 - Broken Keyboard ... *</w:t>
+        <w:t>UVa</w:t>
+      </w:r>
+      <w:proofErr w:type="spellEnd"/>
+      <w:r>
+        <w:rPr>
+          <w:b/>
+          <w:u w:val="single"/>
+          <w:lang w:val="en-AU"/>
+        </w:rPr>
+        <w:t xml:space="preserve"> 11988 - Broken Keyboard ... *</w:t>
       </w:r>
       <w:r>
         <w:rPr>
@@ -2047,13 +2440,23 @@
           <w:lang w:val="en-AU"/>
         </w:rPr>
       </w:pPr>
-      <w:r>
-        <w:rPr>
-          <w:b/>
-          <w:u w:val="single"/>
-          <w:lang w:val="en-AU"/>
-        </w:rPr>
-        <w:t>UVa 00514 - Rails *</w:t>
+      <w:proofErr w:type="spellStart"/>
+      <w:r>
+        <w:rPr>
+          <w:b/>
+          <w:u w:val="single"/>
+          <w:lang w:val="en-AU"/>
+        </w:rPr>
+        <w:t>UVa</w:t>
+      </w:r>
+      <w:proofErr w:type="spellEnd"/>
+      <w:r>
+        <w:rPr>
+          <w:b/>
+          <w:u w:val="single"/>
+          <w:lang w:val="en-AU"/>
+        </w:rPr>
+        <w:t xml:space="preserve"> 00514 - Rails *</w:t>
       </w:r>
       <w:r>
         <w:rPr>
@@ -2100,6 +2503,7 @@
           <w:lang w:val="en-AU"/>
         </w:rPr>
       </w:pPr>
+      <w:proofErr w:type="spellStart"/>
       <w:r>
         <w:rPr>
           <w:b/>
@@ -2107,7 +2511,17 @@
           <w:u w:val="single"/>
           <w:lang w:val="en-AU"/>
         </w:rPr>
-        <w:t>UVa 00732 - Anagram by Stack *</w:t>
+        <w:t>UVa</w:t>
+      </w:r>
+      <w:proofErr w:type="spellEnd"/>
+      <w:r>
+        <w:rPr>
+          <w:b/>
+          <w:highlight w:val="yellow"/>
+          <w:u w:val="single"/>
+          <w:lang w:val="en-AU"/>
+        </w:rPr>
+        <w:t xml:space="preserve"> 00732 - Anagram by Stack *</w:t>
       </w:r>
       <w:r>
         <w:rPr>
@@ -2157,19 +2571,43 @@
           <w:lang w:val="en-AU"/>
         </w:rPr>
       </w:pPr>
-      <w:r>
-        <w:rPr>
-          <w:b/>
-          <w:u w:val="single"/>
-          <w:lang w:val="en-AU"/>
-        </w:rPr>
-        <w:t>UVa 01062 - Containers *</w:t>
-      </w:r>
-      <w:r>
-        <w:rPr>
-          <w:lang w:val="en-AU"/>
-        </w:rPr>
-        <w:t xml:space="preserve"> (LA 3752, WorldFinals Tokyo07, simulation with stack; maximum answer is 26 stacks; O(n) solution exists) </w:t>
+      <w:proofErr w:type="spellStart"/>
+      <w:r>
+        <w:rPr>
+          <w:b/>
+          <w:u w:val="single"/>
+          <w:lang w:val="en-AU"/>
+        </w:rPr>
+        <w:t>UVa</w:t>
+      </w:r>
+      <w:proofErr w:type="spellEnd"/>
+      <w:r>
+        <w:rPr>
+          <w:b/>
+          <w:u w:val="single"/>
+          <w:lang w:val="en-AU"/>
+        </w:rPr>
+        <w:t xml:space="preserve"> 01062 - Containers *</w:t>
+      </w:r>
+      <w:r>
+        <w:rPr>
+          <w:lang w:val="en-AU"/>
+        </w:rPr>
+        <w:t xml:space="preserve"> (LA 3752, </w:t>
+      </w:r>
+      <w:proofErr w:type="spellStart"/>
+      <w:r>
+        <w:rPr>
+          <w:lang w:val="en-AU"/>
+        </w:rPr>
+        <w:t>WorldFinals</w:t>
+      </w:r>
+      <w:proofErr w:type="spellEnd"/>
+      <w:r>
+        <w:rPr>
+          <w:lang w:val="en-AU"/>
+        </w:rPr>
+        <w:t xml:space="preserve"> Tokyo07, simulation with stack; maximum answer is 26 stacks; O(n) solution exists) </w:t>
       </w:r>
       <w:r>
         <w:rPr>
@@ -2204,8 +2642,13 @@
     <w:p/>
     <w:p>
       <w:r>
-        <w:t>STL Queue and Deque</w:t>
-      </w:r>
+        <w:t xml:space="preserve">STL Queue and </w:t>
+      </w:r>
+      <w:proofErr w:type="spellStart"/>
+      <w:r>
+        <w:t>Deque</w:t>
+      </w:r>
+      <w:proofErr w:type="spellEnd"/>
     </w:p>
     <w:p/>
     <w:p>
@@ -2219,13 +2662,23 @@
           <w:lang w:val="en-AU"/>
         </w:rPr>
       </w:pPr>
-      <w:r>
-        <w:rPr>
-          <w:b/>
-          <w:u w:val="single"/>
-          <w:lang w:val="en-AU"/>
-        </w:rPr>
-        <w:t>UVa 10172 - The Lonesome Cargo ... *</w:t>
+      <w:proofErr w:type="spellStart"/>
+      <w:r>
+        <w:rPr>
+          <w:b/>
+          <w:u w:val="single"/>
+          <w:lang w:val="en-AU"/>
+        </w:rPr>
+        <w:t>UVa</w:t>
+      </w:r>
+      <w:proofErr w:type="spellEnd"/>
+      <w:r>
+        <w:rPr>
+          <w:b/>
+          <w:u w:val="single"/>
+          <w:lang w:val="en-AU"/>
+        </w:rPr>
+        <w:t xml:space="preserve"> 10172 - The Lonesome Cargo ... *</w:t>
       </w:r>
       <w:r>
         <w:rPr>
@@ -2265,13 +2718,23 @@
           <w:lang w:val="en-AU"/>
         </w:rPr>
       </w:pPr>
-      <w:r>
-        <w:rPr>
-          <w:b/>
-          <w:u w:val="single"/>
-          <w:lang w:val="en-AU"/>
-        </w:rPr>
-        <w:t>UVa 10901 - Ferry Loading III *</w:t>
+      <w:proofErr w:type="spellStart"/>
+      <w:r>
+        <w:rPr>
+          <w:b/>
+          <w:u w:val="single"/>
+          <w:lang w:val="en-AU"/>
+        </w:rPr>
+        <w:t>UVa</w:t>
+      </w:r>
+      <w:proofErr w:type="spellEnd"/>
+      <w:r>
+        <w:rPr>
+          <w:b/>
+          <w:u w:val="single"/>
+          <w:lang w:val="en-AU"/>
+        </w:rPr>
+        <w:t xml:space="preserve"> 10901 - Ferry Loading III *</w:t>
       </w:r>
       <w:r>
         <w:rPr>
@@ -2323,13 +2786,23 @@
           <w:lang w:val="en-AU"/>
         </w:rPr>
       </w:pPr>
-      <w:r>
-        <w:rPr>
-          <w:b/>
-          <w:u w:val="single"/>
-          <w:lang w:val="en-AU"/>
-        </w:rPr>
-        <w:t>UVa 11034 - Ferry Loading IV *</w:t>
+      <w:proofErr w:type="spellStart"/>
+      <w:r>
+        <w:rPr>
+          <w:b/>
+          <w:u w:val="single"/>
+          <w:lang w:val="en-AU"/>
+        </w:rPr>
+        <w:t>UVa</w:t>
+      </w:r>
+      <w:proofErr w:type="spellEnd"/>
+      <w:r>
+        <w:rPr>
+          <w:b/>
+          <w:u w:val="single"/>
+          <w:lang w:val="en-AU"/>
+        </w:rPr>
+        <w:t xml:space="preserve"> 11034 - Ferry Loading IV *</w:t>
       </w:r>
       <w:r>
         <w:rPr>
@@ -2359,6 +2832,255 @@
       </w:r>
     </w:p>
     <w:p/>
+    <w:p/>
+    <w:p>
+      <w:r>
+        <w:br w:type="page"/>
+      </w:r>
+    </w:p>
+    <w:p>
+      <w:pPr>
+        <w:pStyle w:val="Heading1"/>
+      </w:pPr>
+      <w:r>
+        <w:lastRenderedPageBreak/>
+        <w:t>2.3 Non-Linear DS</w:t>
+      </w:r>
+    </w:p>
+    <w:p/>
+    <w:p>
+      <w:r>
+        <w:t>C++ STL map</w:t>
+      </w:r>
+    </w:p>
+    <w:p/>
+    <w:p>
+      <w:pPr>
+        <w:pStyle w:val="ListParagraph"/>
+        <w:numPr>
+          <w:ilvl w:val="0"/>
+          <w:numId w:val="26"/>
+        </w:numPr>
+        <w:rPr>
+          <w:lang w:val="en-AU"/>
+        </w:rPr>
+      </w:pPr>
+      <w:proofErr w:type="spellStart"/>
+      <w:r>
+        <w:rPr>
+          <w:b/>
+          <w:u w:val="single"/>
+          <w:lang w:val="en-AU"/>
+        </w:rPr>
+        <w:t>UVa</w:t>
+      </w:r>
+      <w:proofErr w:type="spellEnd"/>
+      <w:r>
+        <w:rPr>
+          <w:b/>
+          <w:u w:val="single"/>
+          <w:lang w:val="en-AU"/>
+        </w:rPr>
+        <w:t xml:space="preserve"> 10226 - Hardwood Species *</w:t>
+      </w:r>
+      <w:r>
+        <w:rPr>
+          <w:lang w:val="en-AU"/>
+        </w:rPr>
+        <w:t xml:space="preserve"> (use hashing for a better performance) </w:t>
+      </w:r>
+      <w:r>
+        <w:rPr>
+          <w:rFonts w:ascii="MS Gothic" w:eastAsia="MS Gothic" w:hAnsi="MS Gothic" w:cs="MS Gothic" w:hint="eastAsia"/>
+          <w:lang w:val="en-AU"/>
+        </w:rPr>
+        <w:t> +</w:t>
+      </w:r>
+    </w:p>
+    <w:p>
+      <w:pPr>
+        <w:pStyle w:val="ListParagraph"/>
+        <w:numPr>
+          <w:ilvl w:val="1"/>
+          <w:numId w:val="26"/>
+        </w:numPr>
+        <w:rPr>
+          <w:lang w:val="en-AU"/>
+        </w:rPr>
+      </w:pPr>
+      <w:r>
+        <w:rPr>
+          <w:lang w:val="en-AU"/>
+        </w:rPr>
+        <w:t>Accepted (C++)</w:t>
+      </w:r>
+    </w:p>
+    <w:p>
+      <w:pPr>
+        <w:pStyle w:val="ListParagraph"/>
+        <w:numPr>
+          <w:ilvl w:val="1"/>
+          <w:numId w:val="26"/>
+        </w:numPr>
+        <w:rPr>
+          <w:lang w:val="en-AU"/>
+        </w:rPr>
+      </w:pPr>
+      <w:r>
+        <w:rPr>
+          <w:lang w:val="en-AU"/>
+        </w:rPr>
+        <w:t>TLE (Python)</w:t>
+      </w:r>
+    </w:p>
+    <w:p>
+      <w:pPr>
+        <w:pStyle w:val="ListParagraph"/>
+        <w:numPr>
+          <w:ilvl w:val="0"/>
+          <w:numId w:val="26"/>
+        </w:numPr>
+        <w:rPr>
+          <w:lang w:val="en-AU"/>
+        </w:rPr>
+      </w:pPr>
+      <w:proofErr w:type="spellStart"/>
+      <w:r>
+        <w:rPr>
+          <w:b/>
+          <w:u w:val="single"/>
+          <w:lang w:val="en-AU"/>
+        </w:rPr>
+        <w:t>UVa</w:t>
+      </w:r>
+      <w:proofErr w:type="spellEnd"/>
+      <w:r>
+        <w:rPr>
+          <w:b/>
+          <w:u w:val="single"/>
+          <w:lang w:val="en-AU"/>
+        </w:rPr>
+        <w:t xml:space="preserve"> 11286 - Conformity *</w:t>
+      </w:r>
+      <w:r>
+        <w:rPr>
+          <w:lang w:val="en-AU"/>
+        </w:rPr>
+        <w:t xml:space="preserve"> (use map to keep track of the frequencies) </w:t>
+      </w:r>
+      <w:r>
+        <w:rPr>
+          <w:rFonts w:ascii="MS Gothic" w:eastAsia="MS Gothic" w:hAnsi="MS Gothic" w:cs="MS Gothic" w:hint="eastAsia"/>
+          <w:lang w:val="en-AU"/>
+        </w:rPr>
+        <w:t> +</w:t>
+      </w:r>
+    </w:p>
+    <w:p>
+      <w:pPr>
+        <w:pStyle w:val="ListParagraph"/>
+        <w:numPr>
+          <w:ilvl w:val="1"/>
+          <w:numId w:val="26"/>
+        </w:numPr>
+        <w:rPr>
+          <w:lang w:val="en-AU"/>
+        </w:rPr>
+      </w:pPr>
+      <w:bookmarkStart w:id="0" w:name="_GoBack"/>
+      <w:r>
+        <w:rPr>
+          <w:lang w:val="en-AU"/>
+        </w:rPr>
+        <w:t>Accepted</w:t>
+      </w:r>
+    </w:p>
+    <w:bookmarkEnd w:id="0"/>
+    <w:p>
+      <w:pPr>
+        <w:pStyle w:val="ListParagraph"/>
+        <w:numPr>
+          <w:ilvl w:val="0"/>
+          <w:numId w:val="26"/>
+        </w:numPr>
+        <w:rPr>
+          <w:lang w:val="en-AU"/>
+        </w:rPr>
+      </w:pPr>
+      <w:proofErr w:type="spellStart"/>
+      <w:r>
+        <w:rPr>
+          <w:b/>
+          <w:u w:val="single"/>
+          <w:lang w:val="en-AU"/>
+        </w:rPr>
+        <w:t>UVa</w:t>
+      </w:r>
+      <w:proofErr w:type="spellEnd"/>
+      <w:r>
+        <w:rPr>
+          <w:b/>
+          <w:u w:val="single"/>
+          <w:lang w:val="en-AU"/>
+        </w:rPr>
+        <w:t xml:space="preserve"> 11572 - Unique Snowflakes *</w:t>
+      </w:r>
+      <w:r>
+        <w:rPr>
+          <w:lang w:val="en-AU"/>
+        </w:rPr>
+        <w:t xml:space="preserve"> (use m</w:t>
+      </w:r>
+      <w:r>
+        <w:rPr>
+          <w:lang w:val="en-AU"/>
+        </w:rPr>
+        <w:t>ap to record the occurrence in</w:t>
+      </w:r>
+      <w:r>
+        <w:rPr>
+          <w:lang w:val="en-AU"/>
+        </w:rPr>
+        <w:t xml:space="preserve">dex of a certain snowflake size; use this to determine the answer in O(n log n)) </w:t>
+      </w:r>
+      <w:r>
+        <w:rPr>
+          <w:rFonts w:ascii="MS Gothic" w:eastAsia="MS Gothic" w:hAnsi="MS Gothic" w:cs="MS Gothic" w:hint="eastAsia"/>
+          <w:lang w:val="en-AU"/>
+        </w:rPr>
+        <w:t> +</w:t>
+      </w:r>
+    </w:p>
+    <w:p>
+      <w:pPr>
+        <w:pStyle w:val="ListParagraph"/>
+        <w:numPr>
+          <w:ilvl w:val="1"/>
+          <w:numId w:val="26"/>
+        </w:numPr>
+        <w:rPr>
+          <w:lang w:val="en-AU"/>
+        </w:rPr>
+      </w:pPr>
+      <w:r>
+        <w:rPr>
+          <w:lang w:val="en-AU"/>
+        </w:rPr>
+        <w:t>Accepted</w:t>
+      </w:r>
+    </w:p>
+    <w:p>
+      <w:pPr>
+        <w:pStyle w:val="ListParagraph"/>
+        <w:numPr>
+          <w:ilvl w:val="0"/>
+          <w:numId w:val="26"/>
+        </w:numPr>
+      </w:pPr>
+    </w:p>
     <w:p>
       <w:pPr>
         <w:pStyle w:val="ListParagraph"/>
@@ -2401,13 +3123,23 @@
           <w:lang w:val="en-AU"/>
         </w:rPr>
       </w:pPr>
-      <w:r>
-        <w:rPr>
-          <w:b/>
-          <w:u w:val="single"/>
-          <w:lang w:val="en-AU"/>
-        </w:rPr>
-        <w:t>UVa 00927 - Integer Sequence from ... *</w:t>
+      <w:proofErr w:type="spellStart"/>
+      <w:r>
+        <w:rPr>
+          <w:b/>
+          <w:u w:val="single"/>
+          <w:lang w:val="en-AU"/>
+        </w:rPr>
+        <w:t>UVa</w:t>
+      </w:r>
+      <w:proofErr w:type="spellEnd"/>
+      <w:r>
+        <w:rPr>
+          <w:b/>
+          <w:u w:val="single"/>
+          <w:lang w:val="en-AU"/>
+        </w:rPr>
+        <w:t xml:space="preserve"> 00927 - Integer Sequence from ... *</w:t>
       </w:r>
       <w:r>
         <w:rPr>
@@ -2453,12 +3185,21 @@
           <w:lang w:val="en-AU"/>
         </w:rPr>
       </w:pPr>
-      <w:r>
-        <w:rPr>
-          <w:b/>
-          <w:lang w:val="en-AU"/>
-        </w:rPr>
-        <w:t>UVa 01237 - Expert Enough *</w:t>
+      <w:proofErr w:type="spellStart"/>
+      <w:r>
+        <w:rPr>
+          <w:b/>
+          <w:lang w:val="en-AU"/>
+        </w:rPr>
+        <w:t>UVa</w:t>
+      </w:r>
+      <w:proofErr w:type="spellEnd"/>
+      <w:r>
+        <w:rPr>
+          <w:b/>
+          <w:lang w:val="en-AU"/>
+        </w:rPr>
+        <w:t xml:space="preserve"> 01237 - Expert Enough *</w:t>
       </w:r>
       <w:r>
         <w:rPr>
@@ -2498,51 +3239,29 @@
           <w:lang w:val="en-AU"/>
         </w:rPr>
       </w:pPr>
-      <w:r>
-        <w:rPr>
-          <w:b/>
-          <w:u w:val="single"/>
-          <w:lang w:val="en-AU"/>
-        </w:rPr>
-        <w:t xml:space="preserve">UVa 10976 - Fractions </w:t>
-      </w:r>
-      <w:proofErr w:type="gramStart"/>
-      <w:r>
-        <w:rPr>
-          <w:b/>
-          <w:u w:val="single"/>
-          <w:lang w:val="en-AU"/>
-        </w:rPr>
-        <w:t>Again ?</w:t>
-      </w:r>
-      <w:proofErr w:type="gramEnd"/>
-      <w:r>
-        <w:rPr>
-          <w:b/>
-          <w:u w:val="single"/>
-          <w:lang w:val="en-AU"/>
-        </w:rPr>
-        <w:t xml:space="preserve"> *</w:t>
-      </w:r>
-      <w:r>
-        <w:rPr>
-          <w:lang w:val="en-AU"/>
-        </w:rPr>
-        <w:t xml:space="preserve"> (total solutions </w:t>
-      </w:r>
-      <w:proofErr w:type="gramStart"/>
-      <w:r>
-        <w:rPr>
-          <w:lang w:val="en-AU"/>
-        </w:rPr>
-        <w:t>is</w:t>
-      </w:r>
-      <w:proofErr w:type="gramEnd"/>
-      <w:r>
-        <w:rPr>
-          <w:lang w:val="en-AU"/>
-        </w:rPr>
-        <w:t xml:space="preserve"> asked upfront; there- fore do brute force twice) </w:t>
+      <w:proofErr w:type="spellStart"/>
+      <w:r>
+        <w:rPr>
+          <w:b/>
+          <w:u w:val="single"/>
+          <w:lang w:val="en-AU"/>
+        </w:rPr>
+        <w:t>UVa</w:t>
+      </w:r>
+      <w:proofErr w:type="spellEnd"/>
+      <w:r>
+        <w:rPr>
+          <w:b/>
+          <w:u w:val="single"/>
+          <w:lang w:val="en-AU"/>
+        </w:rPr>
+        <w:t xml:space="preserve"> 10976 - Fractions Again ? *</w:t>
+      </w:r>
+      <w:r>
+        <w:rPr>
+          <w:lang w:val="en-AU"/>
+        </w:rPr>
+        <w:t xml:space="preserve"> (total solutions is asked upfront; there- fore do brute force twice) </w:t>
       </w:r>
       <w:r>
         <w:rPr>
@@ -2595,13 +3314,23 @@
           <w:lang w:val="en-AU"/>
         </w:rPr>
       </w:pPr>
-      <w:r>
-        <w:rPr>
-          <w:b/>
-          <w:u w:val="single"/>
-          <w:lang w:val="en-AU"/>
-        </w:rPr>
-        <w:t>UVa 01260 - Sales *</w:t>
+      <w:proofErr w:type="spellStart"/>
+      <w:r>
+        <w:rPr>
+          <w:b/>
+          <w:u w:val="single"/>
+          <w:lang w:val="en-AU"/>
+        </w:rPr>
+        <w:t>UVa</w:t>
+      </w:r>
+      <w:proofErr w:type="spellEnd"/>
+      <w:r>
+        <w:rPr>
+          <w:b/>
+          <w:u w:val="single"/>
+          <w:lang w:val="en-AU"/>
+        </w:rPr>
+        <w:t xml:space="preserve"> 01260 - Sales *</w:t>
       </w:r>
       <w:r>
         <w:rPr>
@@ -2650,12 +3379,21 @@
           <w:numId w:val="15"/>
         </w:numPr>
       </w:pPr>
-      <w:r>
-        <w:rPr>
-          <w:b/>
-          <w:u w:val="single"/>
-        </w:rPr>
-        <w:t>UVa 10487 - Closest Sums *</w:t>
+      <w:proofErr w:type="spellStart"/>
+      <w:r>
+        <w:rPr>
+          <w:b/>
+          <w:u w:val="single"/>
+        </w:rPr>
+        <w:t>UVa</w:t>
+      </w:r>
+      <w:proofErr w:type="spellEnd"/>
+      <w:r>
+        <w:rPr>
+          <w:b/>
+          <w:u w:val="single"/>
+        </w:rPr>
+        <w:t xml:space="preserve"> 10487 - Closest Sums *</w:t>
       </w:r>
       <w:r>
         <w:t xml:space="preserve"> (sort and then do O(n2) pairings) </w:t>
@@ -2670,7 +3408,15 @@
         </w:numPr>
       </w:pPr>
       <w:r>
-        <w:t>Accepted (Python) using nlogn method</w:t>
+        <w:t xml:space="preserve">Accepted (Python) using </w:t>
+      </w:r>
+      <w:proofErr w:type="spellStart"/>
+      <w:r>
+        <w:t>nlogn</w:t>
+      </w:r>
+      <w:proofErr w:type="spellEnd"/>
+      <w:r>
+        <w:t xml:space="preserve"> method</w:t>
       </w:r>
     </w:p>
     <w:p>
@@ -2681,12 +3427,21 @@
           <w:numId w:val="15"/>
         </w:numPr>
       </w:pPr>
-      <w:r>
-        <w:rPr>
-          <w:b/>
-          <w:u w:val="single"/>
-        </w:rPr>
-        <w:t>UVa 11242 - Tour de France *</w:t>
+      <w:proofErr w:type="spellStart"/>
+      <w:r>
+        <w:rPr>
+          <w:b/>
+          <w:u w:val="single"/>
+        </w:rPr>
+        <w:t>UVa</w:t>
+      </w:r>
+      <w:proofErr w:type="spellEnd"/>
+      <w:r>
+        <w:rPr>
+          <w:b/>
+          <w:u w:val="single"/>
+        </w:rPr>
+        <w:t xml:space="preserve"> 11242 - Tour de France *</w:t>
       </w:r>
       <w:r>
         <w:t xml:space="preserve"> (plus sorting)</w:t>
@@ -2726,12 +3481,21 @@
           <w:numId w:val="16"/>
         </w:numPr>
       </w:pPr>
-      <w:r>
-        <w:rPr>
-          <w:b/>
-          <w:u w:val="single"/>
-        </w:rPr>
-        <w:t>UVa 00441 - Lotto *</w:t>
+      <w:proofErr w:type="spellStart"/>
+      <w:r>
+        <w:rPr>
+          <w:b/>
+          <w:u w:val="single"/>
+        </w:rPr>
+        <w:t>UVa</w:t>
+      </w:r>
+      <w:proofErr w:type="spellEnd"/>
+      <w:r>
+        <w:rPr>
+          <w:b/>
+          <w:u w:val="single"/>
+        </w:rPr>
+        <w:t xml:space="preserve"> 00441 - Lotto *</w:t>
       </w:r>
       <w:r>
         <w:t xml:space="preserve"> (6 nested loops) </w:t>
@@ -2755,11 +3519,11 @@
       <w:r>
         <w:t xml:space="preserve">Accepted (Python) – used </w:t>
       </w:r>
-      <w:proofErr w:type="gramStart"/>
+      <w:proofErr w:type="spellStart"/>
       <w:r>
         <w:t>itertools.combinations</w:t>
       </w:r>
-      <w:proofErr w:type="gramEnd"/>
+      <w:proofErr w:type="spellEnd"/>
       <w:r>
         <w:t>() instead of loops</w:t>
       </w:r>
@@ -2772,12 +3536,21 @@
           <w:numId w:val="16"/>
         </w:numPr>
       </w:pPr>
-      <w:r>
-        <w:rPr>
-          <w:b/>
-          <w:u w:val="single"/>
-        </w:rPr>
-        <w:t>UVa 00735 - Dart-a-Mania *</w:t>
+      <w:proofErr w:type="spellStart"/>
+      <w:r>
+        <w:rPr>
+          <w:b/>
+          <w:u w:val="single"/>
+        </w:rPr>
+        <w:t>UVa</w:t>
+      </w:r>
+      <w:proofErr w:type="spellEnd"/>
+      <w:r>
+        <w:rPr>
+          <w:b/>
+          <w:u w:val="single"/>
+        </w:rPr>
+        <w:t xml:space="preserve"> 00735 - Dart-a-Mania *</w:t>
       </w:r>
       <w:r>
         <w:t xml:space="preserve"> (3 nested loops, then count) </w:t>
@@ -2822,11 +3595,19 @@
           <w:numId w:val="16"/>
         </w:numPr>
       </w:pPr>
-      <w:r>
-        <w:rPr>
-          <w:b/>
-        </w:rPr>
-        <w:t xml:space="preserve">UVa 10102 - The Path in the </w:t>
+      <w:proofErr w:type="spellStart"/>
+      <w:r>
+        <w:rPr>
+          <w:b/>
+        </w:rPr>
+        <w:t>UVa</w:t>
+      </w:r>
+      <w:proofErr w:type="spellEnd"/>
+      <w:r>
+        <w:rPr>
+          <w:b/>
+        </w:rPr>
+        <w:t xml:space="preserve"> 10102 - The Path in the </w:t>
       </w:r>
       <w:r>
         <w:rPr>
@@ -2896,13 +3677,23 @@
           <w:lang w:val="en-AU"/>
         </w:rPr>
       </w:pPr>
-      <w:r>
-        <w:rPr>
-          <w:b/>
-          <w:u w:val="single"/>
-          <w:lang w:val="en-AU"/>
-        </w:rPr>
-        <w:t>UVa 11236 - Grocery Store *</w:t>
+      <w:proofErr w:type="spellStart"/>
+      <w:r>
+        <w:rPr>
+          <w:b/>
+          <w:u w:val="single"/>
+          <w:lang w:val="en-AU"/>
+        </w:rPr>
+        <w:t>UVa</w:t>
+      </w:r>
+      <w:proofErr w:type="spellEnd"/>
+      <w:r>
+        <w:rPr>
+          <w:b/>
+          <w:u w:val="single"/>
+          <w:lang w:val="en-AU"/>
+        </w:rPr>
+        <w:t xml:space="preserve"> 11236 - Grocery Store *</w:t>
       </w:r>
       <w:r>
         <w:rPr>
@@ -2998,12 +3789,21 @@
           <w:u w:val="single"/>
         </w:rPr>
       </w:pPr>
-      <w:r>
-        <w:rPr>
-          <w:b/>
-          <w:u w:val="single"/>
-        </w:rPr>
-        <w:t>UVa 11264 - Coin Collector *</w:t>
+      <w:proofErr w:type="spellStart"/>
+      <w:r>
+        <w:rPr>
+          <w:b/>
+          <w:u w:val="single"/>
+        </w:rPr>
+        <w:t>UVa</w:t>
+      </w:r>
+      <w:proofErr w:type="spellEnd"/>
+      <w:r>
+        <w:rPr>
+          <w:b/>
+          <w:u w:val="single"/>
+        </w:rPr>
+        <w:t xml:space="preserve"> 11264 - Coin Collector *</w:t>
       </w:r>
       <w:r>
         <w:rPr>
@@ -3039,12 +3839,21 @@
           <w:u w:val="single"/>
         </w:rPr>
       </w:pPr>
-      <w:r>
-        <w:rPr>
-          <w:b/>
-          <w:u w:val="single"/>
-        </w:rPr>
-        <w:t>UVa 11389 - The Bus Driver Problem *</w:t>
+      <w:proofErr w:type="spellStart"/>
+      <w:r>
+        <w:rPr>
+          <w:b/>
+          <w:u w:val="single"/>
+        </w:rPr>
+        <w:t>UVa</w:t>
+      </w:r>
+      <w:proofErr w:type="spellEnd"/>
+      <w:r>
+        <w:rPr>
+          <w:b/>
+          <w:u w:val="single"/>
+        </w:rPr>
+        <w:t xml:space="preserve"> 11389 - The Bus Driver Problem *</w:t>
       </w:r>
       <w:r>
         <w:t xml:space="preserve"> (load balancing)</w:t>
@@ -3074,12 +3883,21 @@
           <w:numId w:val="1"/>
         </w:numPr>
       </w:pPr>
-      <w:r>
-        <w:rPr>
-          <w:b/>
-          <w:u w:val="single"/>
-        </w:rPr>
-        <w:t xml:space="preserve">UVa 12405 - Scarecrow * </w:t>
+      <w:proofErr w:type="spellStart"/>
+      <w:r>
+        <w:rPr>
+          <w:b/>
+          <w:u w:val="single"/>
+        </w:rPr>
+        <w:t>UVa</w:t>
+      </w:r>
+      <w:proofErr w:type="spellEnd"/>
+      <w:r>
+        <w:rPr>
+          <w:b/>
+          <w:u w:val="single"/>
+        </w:rPr>
+        <w:t xml:space="preserve"> 12405 - Scarecrow * </w:t>
       </w:r>
       <w:r>
         <w:t xml:space="preserve">(simpler interval covering problem) </w:t>
@@ -3115,11 +3933,19 @@
           <w:lang w:val="en-AU"/>
         </w:rPr>
       </w:pPr>
-      <w:r>
-        <w:rPr>
-          <w:lang w:val="en-AU"/>
-        </w:rPr>
-        <w:t xml:space="preserve">UVa 12321 - Gas Station (interval covering) </w:t>
+      <w:proofErr w:type="spellStart"/>
+      <w:r>
+        <w:rPr>
+          <w:lang w:val="en-AU"/>
+        </w:rPr>
+        <w:t>UVa</w:t>
+      </w:r>
+      <w:proofErr w:type="spellEnd"/>
+      <w:r>
+        <w:rPr>
+          <w:lang w:val="en-AU"/>
+        </w:rPr>
+        <w:t xml:space="preserve"> 12321 - Gas Station (interval covering) </w:t>
       </w:r>
       <w:r>
         <w:rPr>
@@ -3174,12 +4000,21 @@
           <w:u w:val="single"/>
         </w:rPr>
       </w:pPr>
-      <w:r>
-        <w:rPr>
-          <w:b/>
-          <w:u w:val="single"/>
-        </w:rPr>
-        <w:t xml:space="preserve">UVa 11100 - The Trip, 2007 * </w:t>
+      <w:proofErr w:type="spellStart"/>
+      <w:r>
+        <w:rPr>
+          <w:b/>
+          <w:u w:val="single"/>
+        </w:rPr>
+        <w:t>UVa</w:t>
+      </w:r>
+      <w:proofErr w:type="spellEnd"/>
+      <w:r>
+        <w:rPr>
+          <w:b/>
+          <w:u w:val="single"/>
+        </w:rPr>
+        <w:t xml:space="preserve"> 11100 - The Trip, 2007 * </w:t>
       </w:r>
     </w:p>
     <w:p>
@@ -3191,7 +4026,15 @@
         </w:numPr>
       </w:pPr>
       <w:r>
-        <w:t>Runtime Error despite passing uDebug, might be broken for Python</w:t>
+        <w:t xml:space="preserve">Runtime Error despite passing </w:t>
+      </w:r>
+      <w:proofErr w:type="spellStart"/>
+      <w:r>
+        <w:t>uDebug</w:t>
+      </w:r>
+      <w:proofErr w:type="spellEnd"/>
+      <w:r>
+        <w:t>, might be broken for Python</w:t>
       </w:r>
     </w:p>
     <w:p>
@@ -3206,12 +4049,37 @@
           <w:u w:val="single"/>
         </w:rPr>
       </w:pPr>
-      <w:r>
-        <w:rPr>
-          <w:b/>
-          <w:u w:val="single"/>
-        </w:rPr>
-        <w:t xml:space="preserve">UVa 11292 - Dragon of Loowater * </w:t>
+      <w:proofErr w:type="spellStart"/>
+      <w:r>
+        <w:rPr>
+          <w:b/>
+          <w:u w:val="single"/>
+        </w:rPr>
+        <w:t>UVa</w:t>
+      </w:r>
+      <w:proofErr w:type="spellEnd"/>
+      <w:r>
+        <w:rPr>
+          <w:b/>
+          <w:u w:val="single"/>
+        </w:rPr>
+        <w:t xml:space="preserve"> 11292 - Dragon of </w:t>
+      </w:r>
+      <w:proofErr w:type="spellStart"/>
+      <w:r>
+        <w:rPr>
+          <w:b/>
+          <w:u w:val="single"/>
+        </w:rPr>
+        <w:t>Loowater</w:t>
+      </w:r>
+      <w:proofErr w:type="spellEnd"/>
+      <w:r>
+        <w:rPr>
+          <w:b/>
+          <w:u w:val="single"/>
+        </w:rPr>
+        <w:t xml:space="preserve"> * </w:t>
       </w:r>
     </w:p>
     <w:p>
@@ -3238,12 +4106,21 @@
           <w:u w:val="single"/>
         </w:rPr>
       </w:pPr>
-      <w:r>
-        <w:rPr>
-          <w:b/>
-          <w:u w:val="single"/>
-        </w:rPr>
-        <w:t xml:space="preserve">UVa 12210 - A Match Making Problem * </w:t>
+      <w:proofErr w:type="spellStart"/>
+      <w:r>
+        <w:rPr>
+          <w:b/>
+          <w:u w:val="single"/>
+        </w:rPr>
+        <w:t>UVa</w:t>
+      </w:r>
+      <w:proofErr w:type="spellEnd"/>
+      <w:r>
+        <w:rPr>
+          <w:b/>
+          <w:u w:val="single"/>
+        </w:rPr>
+        <w:t xml:space="preserve"> 12210 - A Match Making Problem * </w:t>
       </w:r>
     </w:p>
     <w:p>
@@ -3269,8 +4146,13 @@
           <w:numId w:val="3"/>
         </w:numPr>
       </w:pPr>
-      <w:r>
-        <w:t>UVa 10763 - Foreign Exchange</w:t>
+      <w:proofErr w:type="spellStart"/>
+      <w:r>
+        <w:t>UVa</w:t>
+      </w:r>
+      <w:proofErr w:type="spellEnd"/>
+      <w:r>
+        <w:t xml:space="preserve"> 10763 - Foreign Exchange</w:t>
       </w:r>
       <w:r>
         <w:rPr>
@@ -3300,8 +4182,13 @@
           <w:numId w:val="3"/>
         </w:numPr>
       </w:pPr>
-      <w:r>
-        <w:t>UVa 10026 – Shoemaker’s problem</w:t>
+      <w:proofErr w:type="spellStart"/>
+      <w:r>
+        <w:t>UVa</w:t>
+      </w:r>
+      <w:proofErr w:type="spellEnd"/>
+      <w:r>
+        <w:t xml:space="preserve"> 10026 – Shoemaker’s problem</w:t>
       </w:r>
     </w:p>
     <w:p>
@@ -3327,11 +4214,19 @@
           <w:lang w:val="en-AU"/>
         </w:rPr>
       </w:pPr>
-      <w:r>
-        <w:rPr>
-          <w:lang w:val="en-AU"/>
-        </w:rPr>
-        <w:t xml:space="preserve">UVa 10785 - The Mad Numerologist </w:t>
+      <w:proofErr w:type="spellStart"/>
+      <w:r>
+        <w:rPr>
+          <w:lang w:val="en-AU"/>
+        </w:rPr>
+        <w:t>UVa</w:t>
+      </w:r>
+      <w:proofErr w:type="spellEnd"/>
+      <w:r>
+        <w:rPr>
+          <w:lang w:val="en-AU"/>
+        </w:rPr>
+        <w:t xml:space="preserve"> 10785 - The Mad Numerologist </w:t>
       </w:r>
     </w:p>
     <w:p>
@@ -3368,12 +4263,21 @@
           <w:u w:val="single"/>
         </w:rPr>
       </w:pPr>
-      <w:r>
-        <w:rPr>
-          <w:b/>
-          <w:u w:val="single"/>
-        </w:rPr>
-        <w:t xml:space="preserve">UVa 10656 - Maximum Sum (II) * </w:t>
+      <w:proofErr w:type="spellStart"/>
+      <w:r>
+        <w:rPr>
+          <w:b/>
+          <w:u w:val="single"/>
+        </w:rPr>
+        <w:t>UVa</w:t>
+      </w:r>
+      <w:proofErr w:type="spellEnd"/>
+      <w:r>
+        <w:rPr>
+          <w:b/>
+          <w:u w:val="single"/>
+        </w:rPr>
+        <w:t xml:space="preserve"> 10656 - Maximum Sum (II) * </w:t>
       </w:r>
     </w:p>
     <w:p>
@@ -3404,12 +4308,21 @@
           <w:u w:val="single"/>
         </w:rPr>
       </w:pPr>
-      <w:r>
-        <w:rPr>
-          <w:b/>
-          <w:u w:val="single"/>
-        </w:rPr>
-        <w:t>UVa 10718 - Bit Mask *</w:t>
+      <w:proofErr w:type="spellStart"/>
+      <w:r>
+        <w:rPr>
+          <w:b/>
+          <w:u w:val="single"/>
+        </w:rPr>
+        <w:t>UVa</w:t>
+      </w:r>
+      <w:proofErr w:type="spellEnd"/>
+      <w:r>
+        <w:rPr>
+          <w:b/>
+          <w:u w:val="single"/>
+        </w:rPr>
+        <w:t xml:space="preserve"> 10718 - Bit Mask *</w:t>
       </w:r>
     </w:p>
     <w:p>
@@ -3436,12 +4349,21 @@
           <w:u w:val="single"/>
         </w:rPr>
       </w:pPr>
-      <w:r>
-        <w:rPr>
-          <w:b/>
-          <w:u w:val="single"/>
-        </w:rPr>
-        <w:t>UVa 11157 - Dynamic Frog *</w:t>
+      <w:proofErr w:type="spellStart"/>
+      <w:r>
+        <w:rPr>
+          <w:b/>
+          <w:u w:val="single"/>
+        </w:rPr>
+        <w:t>UVa</w:t>
+      </w:r>
+      <w:proofErr w:type="spellEnd"/>
+      <w:r>
+        <w:rPr>
+          <w:b/>
+          <w:u w:val="single"/>
+        </w:rPr>
+        <w:t xml:space="preserve"> 11157 - Dynamic Frog *</w:t>
       </w:r>
     </w:p>
     <w:p>
@@ -3484,12 +4406,22 @@
           <w:numId w:val="4"/>
         </w:numPr>
       </w:pPr>
-      <w:r>
-        <w:t>UVa 11240 -</w:t>
-      </w:r>
-      <w:r>
-        <w:t xml:space="preserve"> Antimonotonicity</w:t>
-      </w:r>
+      <w:proofErr w:type="spellStart"/>
+      <w:r>
+        <w:t>UVa</w:t>
+      </w:r>
+      <w:proofErr w:type="spellEnd"/>
+      <w:r>
+        <w:t xml:space="preserve"> 11240 -</w:t>
+      </w:r>
+      <w:r>
+        <w:t xml:space="preserve"> </w:t>
+      </w:r>
+      <w:proofErr w:type="spellStart"/>
+      <w:r>
+        <w:t>Antimonotonicity</w:t>
+      </w:r>
+      <w:proofErr w:type="spellEnd"/>
       <w:r>
         <w:rPr>
           <w:rFonts w:ascii="MS Mincho" w:eastAsia="MS Mincho" w:hAnsi="MS Mincho" w:cs="MS Mincho"/>
@@ -3521,8 +4453,13 @@
           <w:numId w:val="4"/>
         </w:numPr>
       </w:pPr>
-      <w:r>
-        <w:t>UVa 11900 – Boiled eggs</w:t>
+      <w:proofErr w:type="spellStart"/>
+      <w:r>
+        <w:t>UVa</w:t>
+      </w:r>
+      <w:proofErr w:type="spellEnd"/>
+      <w:r>
+        <w:t xml:space="preserve"> 11900 – Boiled eggs</w:t>
       </w:r>
     </w:p>
     <w:p>
@@ -3545,8 +4482,13 @@
           <w:numId w:val="4"/>
         </w:numPr>
       </w:pPr>
-      <w:r>
-        <w:t>UVa 10340 – All in All</w:t>
+      <w:proofErr w:type="spellStart"/>
+      <w:r>
+        <w:t>UVa</w:t>
+      </w:r>
+      <w:proofErr w:type="spellEnd"/>
+      <w:r>
+        <w:t xml:space="preserve"> 10340 – All in All</w:t>
       </w:r>
     </w:p>
     <w:p>
@@ -3595,12 +4537,21 @@
           <w:lang w:val="en-AU"/>
         </w:rPr>
       </w:pPr>
+      <w:proofErr w:type="spellStart"/>
       <w:r>
         <w:rPr>
           <w:highlight w:val="yellow"/>
           <w:lang w:val="en-AU"/>
         </w:rPr>
-        <w:t xml:space="preserve">UVa 00507 - Jill Rides Again (standard problem) </w:t>
+        <w:t>UVa</w:t>
+      </w:r>
+      <w:proofErr w:type="spellEnd"/>
+      <w:r>
+        <w:rPr>
+          <w:highlight w:val="yellow"/>
+          <w:lang w:val="en-AU"/>
+        </w:rPr>
+        <w:t xml:space="preserve"> 00507 - Jill Rides Again (standard problem) </w:t>
       </w:r>
       <w:r>
         <w:rPr>
@@ -3638,15 +4589,32 @@
           <w:numId w:val="13"/>
         </w:numPr>
       </w:pPr>
-      <w:r>
-        <w:rPr>
-          <w:b/>
-          <w:u w:val="single"/>
-        </w:rPr>
-        <w:t xml:space="preserve">UVa 00787 - Maximum Sub ... * </w:t>
-      </w:r>
-      <w:r>
-        <w:t xml:space="preserve">(max 1D range product, be careful with 0, use Java BigInteger, see Section 5.3) </w:t>
+      <w:proofErr w:type="spellStart"/>
+      <w:r>
+        <w:rPr>
+          <w:b/>
+          <w:u w:val="single"/>
+        </w:rPr>
+        <w:t>UVa</w:t>
+      </w:r>
+      <w:proofErr w:type="spellEnd"/>
+      <w:r>
+        <w:rPr>
+          <w:b/>
+          <w:u w:val="single"/>
+        </w:rPr>
+        <w:t xml:space="preserve"> 00787 - Maximum Sub ... * </w:t>
+      </w:r>
+      <w:r>
+        <w:t xml:space="preserve">(max 1D range product, be careful with 0, use Java </w:t>
+      </w:r>
+      <w:proofErr w:type="spellStart"/>
+      <w:r>
+        <w:t>BigInteger</w:t>
+      </w:r>
+      <w:proofErr w:type="spellEnd"/>
+      <w:r>
+        <w:t xml:space="preserve">, see Section 5.3) </w:t>
       </w:r>
       <w:r>
         <w:rPr>
@@ -3676,11 +4644,19 @@
           <w:numId w:val="13"/>
         </w:numPr>
       </w:pPr>
-      <w:r>
-        <w:rPr>
-          <w:b/>
-        </w:rPr>
-        <w:t>UVa 10684 - The Jackpot *</w:t>
+      <w:proofErr w:type="spellStart"/>
+      <w:r>
+        <w:rPr>
+          <w:b/>
+        </w:rPr>
+        <w:t>UVa</w:t>
+      </w:r>
+      <w:proofErr w:type="spellEnd"/>
+      <w:r>
+        <w:rPr>
+          <w:b/>
+        </w:rPr>
+        <w:t xml:space="preserve"> 10684 - The Jackpot *</w:t>
       </w:r>
       <w:r>
         <w:t xml:space="preserve"> (standard problem; easily solvable with the given sample source code) </w:t>
@@ -3728,19 +4704,43 @@
           <w:highlight w:val="yellow"/>
         </w:rPr>
       </w:pPr>
+      <w:proofErr w:type="spellStart"/>
       <w:r>
         <w:rPr>
           <w:b/>
           <w:highlight w:val="yellow"/>
           <w:u w:val="single"/>
         </w:rPr>
-        <w:t>UVa 10755 - Garbage Heap *</w:t>
-      </w:r>
-      <w:r>
-        <w:rPr>
+        <w:t>UVa</w:t>
+      </w:r>
+      <w:proofErr w:type="spellEnd"/>
+      <w:r>
+        <w:rPr>
+          <w:b/>
           <w:highlight w:val="yellow"/>
-        </w:rPr>
-        <w:t xml:space="preserve"> (combination of max 2D range sum in two of the three dimensions—see below—and max 1D range sum using Kadane’s algorithm on the third dimension)</w:t>
+          <w:u w:val="single"/>
+        </w:rPr>
+        <w:t xml:space="preserve"> 10755 - Garbage Heap *</w:t>
+      </w:r>
+      <w:r>
+        <w:rPr>
+          <w:highlight w:val="yellow"/>
+        </w:rPr>
+        <w:t xml:space="preserve"> (combination of max 2D range sum in two of the three dimensions—see below—and max 1D range sum using </w:t>
+      </w:r>
+      <w:proofErr w:type="spellStart"/>
+      <w:r>
+        <w:rPr>
+          <w:highlight w:val="yellow"/>
+        </w:rPr>
+        <w:t>Kadane’s</w:t>
+      </w:r>
+      <w:proofErr w:type="spellEnd"/>
+      <w:r>
+        <w:rPr>
+          <w:highlight w:val="yellow"/>
+        </w:rPr>
+        <w:t xml:space="preserve"> algorithm on the third dimension)</w:t>
       </w:r>
       <w:r>
         <w:rPr>
@@ -3780,6 +4780,7 @@
           <w:lang w:val="en-AU"/>
         </w:rPr>
       </w:pPr>
+      <w:proofErr w:type="spellStart"/>
       <w:r>
         <w:rPr>
           <w:b/>
@@ -3787,7 +4788,17 @@
           <w:u w:val="single"/>
           <w:lang w:val="en-AU"/>
         </w:rPr>
-        <w:t>UVa 00108 - Maximum Sum *</w:t>
+        <w:t>UVa</w:t>
+      </w:r>
+      <w:proofErr w:type="spellEnd"/>
+      <w:r>
+        <w:rPr>
+          <w:b/>
+          <w:highlight w:val="yellow"/>
+          <w:u w:val="single"/>
+          <w:lang w:val="en-AU"/>
+        </w:rPr>
+        <w:t xml:space="preserve"> 00108 - Maximum Sum *</w:t>
       </w:r>
       <w:r>
         <w:rPr>
@@ -3859,33 +4870,29 @@
           <w:lang w:val="en-AU"/>
         </w:rPr>
       </w:pPr>
-      <w:r>
-        <w:rPr>
-          <w:b/>
-          <w:u w:val="single"/>
-          <w:lang w:val="en-AU"/>
-        </w:rPr>
-        <w:t>UVa 00481 - What Goes Up? *</w:t>
-      </w:r>
-      <w:r>
-        <w:rPr>
-          <w:lang w:val="en-AU"/>
-        </w:rPr>
-        <w:t xml:space="preserve"> (use </w:t>
-      </w:r>
-      <w:proofErr w:type="gramStart"/>
-      <w:r>
-        <w:rPr>
-          <w:lang w:val="en-AU"/>
-        </w:rPr>
-        <w:t>O(</w:t>
-      </w:r>
-      <w:proofErr w:type="gramEnd"/>
-      <w:r>
-        <w:rPr>
-          <w:lang w:val="en-AU"/>
-        </w:rPr>
-        <w:t xml:space="preserve">n log k) LIS; print solution; see our sample source code) </w:t>
+      <w:proofErr w:type="spellStart"/>
+      <w:r>
+        <w:rPr>
+          <w:b/>
+          <w:u w:val="single"/>
+          <w:lang w:val="en-AU"/>
+        </w:rPr>
+        <w:t>UVa</w:t>
+      </w:r>
+      <w:proofErr w:type="spellEnd"/>
+      <w:r>
+        <w:rPr>
+          <w:b/>
+          <w:u w:val="single"/>
+          <w:lang w:val="en-AU"/>
+        </w:rPr>
+        <w:t xml:space="preserve"> 00481 - What Goes Up? *</w:t>
+      </w:r>
+      <w:r>
+        <w:rPr>
+          <w:lang w:val="en-AU"/>
+        </w:rPr>
+        <w:t xml:space="preserve"> (use O(n log k) LIS; print solution; see our sample source code) </w:t>
       </w:r>
       <w:r>
         <w:rPr>
@@ -3905,7 +4912,15 @@
         </w:numPr>
       </w:pPr>
       <w:r>
-        <w:t>Accepted – possibly dodgy though, fails two uDebug cases and may not have implemented correct selection from multiple answers</w:t>
+        <w:t xml:space="preserve">Accepted – possibly dodgy though, fails two </w:t>
+      </w:r>
+      <w:proofErr w:type="spellStart"/>
+      <w:r>
+        <w:t>uDebug</w:t>
+      </w:r>
+      <w:proofErr w:type="spellEnd"/>
+      <w:r>
+        <w:t xml:space="preserve"> cases and may not have implemented correct selection from multiple answers</w:t>
       </w:r>
     </w:p>
     <w:p>
@@ -3919,19 +4934,75 @@
           <w:lang w:val="en-AU"/>
         </w:rPr>
       </w:pPr>
-      <w:r>
-        <w:rPr>
-          <w:b/>
-          <w:u w:val="single"/>
-          <w:lang w:val="en-AU"/>
-        </w:rPr>
-        <w:t xml:space="preserve">UVa 11456 - Trainsorting * </w:t>
-      </w:r>
-      <w:r>
-        <w:rPr>
-          <w:lang w:val="en-AU"/>
-        </w:rPr>
-        <w:t xml:space="preserve">(max(LIS(i) + LDS(i) - 1), </w:t>
+      <w:proofErr w:type="spellStart"/>
+      <w:r>
+        <w:rPr>
+          <w:b/>
+          <w:u w:val="single"/>
+          <w:lang w:val="en-AU"/>
+        </w:rPr>
+        <w:t>UVa</w:t>
+      </w:r>
+      <w:proofErr w:type="spellEnd"/>
+      <w:r>
+        <w:rPr>
+          <w:b/>
+          <w:u w:val="single"/>
+          <w:lang w:val="en-AU"/>
+        </w:rPr>
+        <w:t xml:space="preserve"> 11456 - </w:t>
+      </w:r>
+      <w:proofErr w:type="spellStart"/>
+      <w:r>
+        <w:rPr>
+          <w:b/>
+          <w:u w:val="single"/>
+          <w:lang w:val="en-AU"/>
+        </w:rPr>
+        <w:t>Trainsorting</w:t>
+      </w:r>
+      <w:proofErr w:type="spellEnd"/>
+      <w:r>
+        <w:rPr>
+          <w:b/>
+          <w:u w:val="single"/>
+          <w:lang w:val="en-AU"/>
+        </w:rPr>
+        <w:t xml:space="preserve"> * </w:t>
+      </w:r>
+      <w:r>
+        <w:rPr>
+          <w:lang w:val="en-AU"/>
+        </w:rPr>
+        <w:t>(max(LIS(</w:t>
+      </w:r>
+      <w:proofErr w:type="spellStart"/>
+      <w:r>
+        <w:rPr>
+          <w:lang w:val="en-AU"/>
+        </w:rPr>
+        <w:t>i</w:t>
+      </w:r>
+      <w:proofErr w:type="spellEnd"/>
+      <w:r>
+        <w:rPr>
+          <w:lang w:val="en-AU"/>
+        </w:rPr>
+        <w:t>) + LDS(</w:t>
+      </w:r>
+      <w:proofErr w:type="spellStart"/>
+      <w:r>
+        <w:rPr>
+          <w:lang w:val="en-AU"/>
+        </w:rPr>
+        <w:t>i</w:t>
+      </w:r>
+      <w:proofErr w:type="spellEnd"/>
+      <w:r>
+        <w:rPr>
+          <w:lang w:val="en-AU"/>
+        </w:rPr>
+        <w:t xml:space="preserve">) - 1), </w:t>
       </w:r>
       <w:r>
         <w:rPr>
@@ -3940,11 +5011,19 @@
         </w:rPr>
         <w:t>∀</w:t>
       </w:r>
-      <w:r>
-        <w:rPr>
-          <w:lang w:val="en-AU"/>
-        </w:rPr>
-        <w:t xml:space="preserve">i </w:t>
+      <w:proofErr w:type="spellStart"/>
+      <w:r>
+        <w:rPr>
+          <w:lang w:val="en-AU"/>
+        </w:rPr>
+        <w:t>i</w:t>
+      </w:r>
+      <w:proofErr w:type="spellEnd"/>
+      <w:r>
+        <w:rPr>
+          <w:lang w:val="en-AU"/>
+        </w:rPr>
+        <w:t xml:space="preserve"> </w:t>
       </w:r>
       <w:r>
         <w:rPr>
@@ -3997,13 +5076,23 @@
           <w:lang w:val="en-AU"/>
         </w:rPr>
       </w:pPr>
-      <w:r>
-        <w:rPr>
-          <w:b/>
-          <w:u w:val="single"/>
-          <w:lang w:val="en-AU"/>
-        </w:rPr>
-        <w:t>UVa 11790 - Murcia’s Skyline *</w:t>
+      <w:proofErr w:type="spellStart"/>
+      <w:r>
+        <w:rPr>
+          <w:b/>
+          <w:u w:val="single"/>
+          <w:lang w:val="en-AU"/>
+        </w:rPr>
+        <w:t>UVa</w:t>
+      </w:r>
+      <w:proofErr w:type="spellEnd"/>
+      <w:r>
+        <w:rPr>
+          <w:b/>
+          <w:u w:val="single"/>
+          <w:lang w:val="en-AU"/>
+        </w:rPr>
+        <w:t xml:space="preserve"> 11790 - Murcia’s Skyline *</w:t>
       </w:r>
       <w:r>
         <w:rPr>
@@ -4095,25 +5184,19 @@
           <w:lang w:val="en-AU"/>
         </w:rPr>
       </w:pPr>
-      <w:r>
-        <w:rPr>
-          <w:lang w:val="en-AU"/>
-        </w:rPr>
-        <w:t xml:space="preserve">UVa 00562 - Dividing Coins (use a </w:t>
-      </w:r>
-      <w:proofErr w:type="gramStart"/>
-      <w:r>
-        <w:rPr>
-          <w:lang w:val="en-AU"/>
-        </w:rPr>
-        <w:t>one dimensional</w:t>
-      </w:r>
-      <w:proofErr w:type="gramEnd"/>
-      <w:r>
-        <w:rPr>
-          <w:lang w:val="en-AU"/>
-        </w:rPr>
-        <w:t xml:space="preserve"> table) </w:t>
+      <w:proofErr w:type="spellStart"/>
+      <w:r>
+        <w:rPr>
+          <w:lang w:val="en-AU"/>
+        </w:rPr>
+        <w:t>UVa</w:t>
+      </w:r>
+      <w:proofErr w:type="spellEnd"/>
+      <w:r>
+        <w:rPr>
+          <w:lang w:val="en-AU"/>
+        </w:rPr>
+        <w:t xml:space="preserve"> 00562 - Dividing Coins (use a one dimensional table) </w:t>
       </w:r>
       <w:r>
         <w:rPr>
@@ -4189,18 +5272,41 @@
           <w:lang w:val="en-AU"/>
         </w:rPr>
       </w:pPr>
-      <w:r>
-        <w:rPr>
-          <w:b/>
-          <w:lang w:val="en-AU"/>
-        </w:rPr>
-        <w:t>UVa 10616 - Divisible Group Sum *</w:t>
-      </w:r>
-      <w:r>
-        <w:rPr>
-          <w:lang w:val="en-AU"/>
-        </w:rPr>
-        <w:t xml:space="preserve"> (input can be -ve, use long long) </w:t>
+      <w:proofErr w:type="spellStart"/>
+      <w:r>
+        <w:rPr>
+          <w:b/>
+          <w:lang w:val="en-AU"/>
+        </w:rPr>
+        <w:t>UVa</w:t>
+      </w:r>
+      <w:proofErr w:type="spellEnd"/>
+      <w:r>
+        <w:rPr>
+          <w:b/>
+          <w:lang w:val="en-AU"/>
+        </w:rPr>
+        <w:t xml:space="preserve"> 10616 - Divisible Group Sum *</w:t>
+      </w:r>
+      <w:r>
+        <w:rPr>
+          <w:lang w:val="en-AU"/>
+        </w:rPr>
+        <w:t xml:space="preserve"> (input can be -</w:t>
+      </w:r>
+      <w:proofErr w:type="spellStart"/>
+      <w:r>
+        <w:rPr>
+          <w:lang w:val="en-AU"/>
+        </w:rPr>
+        <w:t>ve</w:t>
+      </w:r>
+      <w:proofErr w:type="spellEnd"/>
+      <w:r>
+        <w:rPr>
+          <w:lang w:val="en-AU"/>
+        </w:rPr>
+        <w:t xml:space="preserve">, use long long) </w:t>
       </w:r>
       <w:r>
         <w:rPr>
@@ -4259,6 +5365,7 @@
           <w:lang w:val="en-AU"/>
         </w:rPr>
       </w:pPr>
+      <w:proofErr w:type="spellStart"/>
       <w:r>
         <w:rPr>
           <w:b/>
@@ -4267,7 +5374,17 @@
           <w:lang w:val="en-AU"/>
         </w:rPr>
         <w:lastRenderedPageBreak/>
-        <w:t>UVa 10819 - Trouble of 13-Dots *</w:t>
+        <w:t>UVa</w:t>
+      </w:r>
+      <w:proofErr w:type="spellEnd"/>
+      <w:r>
+        <w:rPr>
+          <w:b/>
+          <w:highlight w:val="yellow"/>
+          <w:u w:val="single"/>
+          <w:lang w:val="en-AU"/>
+        </w:rPr>
+        <w:t xml:space="preserve"> 10819 - Trouble of 13-Dots *</w:t>
       </w:r>
       <w:r>
         <w:rPr>
@@ -4342,31 +5459,32 @@
           <w:numId w:val="17"/>
         </w:numPr>
       </w:pPr>
-      <w:r>
-        <w:rPr>
-          <w:b/>
-          <w:u w:val="single"/>
-        </w:rPr>
-        <w:t xml:space="preserve">UVa 00357 - Let Me Count </w:t>
-      </w:r>
-      <w:proofErr w:type="gramStart"/>
-      <w:r>
-        <w:rPr>
-          <w:b/>
-          <w:u w:val="single"/>
-        </w:rPr>
-        <w:t>The</w:t>
-      </w:r>
-      <w:proofErr w:type="gramEnd"/>
-      <w:r>
-        <w:rPr>
-          <w:b/>
-          <w:u w:val="single"/>
-        </w:rPr>
-        <w:t xml:space="preserve"> Ways *</w:t>
-      </w:r>
-      <w:r>
-        <w:t xml:space="preserve"> (similar to UVa 147/674)</w:t>
+      <w:proofErr w:type="spellStart"/>
+      <w:r>
+        <w:rPr>
+          <w:b/>
+          <w:u w:val="single"/>
+        </w:rPr>
+        <w:t>UVa</w:t>
+      </w:r>
+      <w:proofErr w:type="spellEnd"/>
+      <w:r>
+        <w:rPr>
+          <w:b/>
+          <w:u w:val="single"/>
+        </w:rPr>
+        <w:t xml:space="preserve"> 00357 - Let Me Count The Ways *</w:t>
+      </w:r>
+      <w:r>
+        <w:t xml:space="preserve"> (similar to </w:t>
+      </w:r>
+      <w:proofErr w:type="spellStart"/>
+      <w:r>
+        <w:t>UVa</w:t>
+      </w:r>
+      <w:proofErr w:type="spellEnd"/>
+      <w:r>
+        <w:t xml:space="preserve"> 147/674)</w:t>
       </w:r>
       <w:r>
         <w:rPr>
@@ -4408,12 +5526,21 @@
           <w:numId w:val="17"/>
         </w:numPr>
       </w:pPr>
-      <w:r>
-        <w:rPr>
-          <w:b/>
-          <w:u w:val="single"/>
-        </w:rPr>
-        <w:t>UVa 10306 - e-Coins *</w:t>
+      <w:proofErr w:type="spellStart"/>
+      <w:r>
+        <w:rPr>
+          <w:b/>
+          <w:u w:val="single"/>
+        </w:rPr>
+        <w:t>UVa</w:t>
+      </w:r>
+      <w:proofErr w:type="spellEnd"/>
+      <w:r>
+        <w:rPr>
+          <w:b/>
+          <w:u w:val="single"/>
+        </w:rPr>
+        <w:t xml:space="preserve"> 10306 - e-Coins *</w:t>
       </w:r>
       <w:r>
         <w:t xml:space="preserve"> (</w:t>
@@ -4452,13 +5579,23 @@
           <w:lang w:val="en-AU"/>
         </w:rPr>
       </w:pPr>
-      <w:r>
-        <w:rPr>
-          <w:b/>
-          <w:u w:val="single"/>
-          <w:lang w:val="en-AU"/>
-        </w:rPr>
-        <w:t>UVa 11517 - Exact Change *</w:t>
+      <w:proofErr w:type="spellStart"/>
+      <w:r>
+        <w:rPr>
+          <w:b/>
+          <w:u w:val="single"/>
+          <w:lang w:val="en-AU"/>
+        </w:rPr>
+        <w:t>UVa</w:t>
+      </w:r>
+      <w:proofErr w:type="spellEnd"/>
+      <w:r>
+        <w:rPr>
+          <w:b/>
+          <w:u w:val="single"/>
+          <w:lang w:val="en-AU"/>
+        </w:rPr>
+        <w:t xml:space="preserve"> 11517 - Exact Change *</w:t>
       </w:r>
       <w:r>
         <w:rPr>
@@ -4497,15 +5634,7 @@
         <w:pStyle w:val="Heading1"/>
       </w:pPr>
       <w:r>
-        <w:t xml:space="preserve">Travelling </w:t>
-      </w:r>
-      <w:proofErr w:type="gramStart"/>
-      <w:r>
-        <w:t>Salesman  Problem</w:t>
-      </w:r>
-      <w:proofErr w:type="gramEnd"/>
-      <w:r>
-        <w:t xml:space="preserve"> (TSP)</w:t>
+        <w:t>Travelling Salesman  Problem (TSP)</w:t>
       </w:r>
     </w:p>
     <w:p/>
@@ -4520,13 +5649,23 @@
           <w:lang w:val="en-AU"/>
         </w:rPr>
       </w:pPr>
-      <w:r>
-        <w:rPr>
-          <w:b/>
-          <w:u w:val="single"/>
-          <w:lang w:val="en-AU"/>
-        </w:rPr>
-        <w:t>UVa 00216 - Getting in Line *</w:t>
+      <w:proofErr w:type="spellStart"/>
+      <w:r>
+        <w:rPr>
+          <w:b/>
+          <w:u w:val="single"/>
+          <w:lang w:val="en-AU"/>
+        </w:rPr>
+        <w:t>UVa</w:t>
+      </w:r>
+      <w:proofErr w:type="spellEnd"/>
+      <w:r>
+        <w:rPr>
+          <w:b/>
+          <w:u w:val="single"/>
+          <w:lang w:val="en-AU"/>
+        </w:rPr>
+        <w:t xml:space="preserve"> 00216 - Getting in Line *</w:t>
       </w:r>
       <w:r>
         <w:rPr>
@@ -4590,27 +5729,57 @@
           <w:lang w:val="en-AU"/>
         </w:rPr>
       </w:pPr>
-      <w:bookmarkStart w:id="0" w:name="_GoBack"/>
-      <w:r>
-        <w:rPr>
-          <w:b/>
-          <w:u w:val="single"/>
-          <w:lang w:val="en-AU"/>
-        </w:rPr>
-        <w:t>UVa 10496 - Collecting Beepers *</w:t>
-      </w:r>
-      <w:r>
-        <w:rPr>
-          <w:lang w:val="en-AU"/>
-        </w:rPr>
-        <w:t xml:space="preserve"> </w:t>
-      </w:r>
-      <w:bookmarkEnd w:id="0"/>
-      <w:r>
-        <w:rPr>
-          <w:lang w:val="en-AU"/>
-        </w:rPr>
-        <w:t xml:space="preserve">(discussed in this section with sam- ple source code; actually, since n ≤ 11, this problem is still solvable with recursive backtracking and sufficient pruning) </w:t>
+      <w:proofErr w:type="spellStart"/>
+      <w:r>
+        <w:rPr>
+          <w:b/>
+          <w:u w:val="single"/>
+          <w:lang w:val="en-AU"/>
+        </w:rPr>
+        <w:t>UVa</w:t>
+      </w:r>
+      <w:proofErr w:type="spellEnd"/>
+      <w:r>
+        <w:rPr>
+          <w:b/>
+          <w:u w:val="single"/>
+          <w:lang w:val="en-AU"/>
+        </w:rPr>
+        <w:t xml:space="preserve"> 10496 - Collecting Beepers *</w:t>
+      </w:r>
+      <w:r>
+        <w:rPr>
+          <w:lang w:val="en-AU"/>
+        </w:rPr>
+        <w:t xml:space="preserve"> (discussed in this section with </w:t>
+      </w:r>
+      <w:proofErr w:type="spellStart"/>
+      <w:r>
+        <w:rPr>
+          <w:lang w:val="en-AU"/>
+        </w:rPr>
+        <w:t>sam</w:t>
+      </w:r>
+      <w:proofErr w:type="spellEnd"/>
+      <w:r>
+        <w:rPr>
+          <w:lang w:val="en-AU"/>
+        </w:rPr>
+        <w:t xml:space="preserve">- </w:t>
+      </w:r>
+      <w:proofErr w:type="spellStart"/>
+      <w:r>
+        <w:rPr>
+          <w:lang w:val="en-AU"/>
+        </w:rPr>
+        <w:t>ple</w:t>
+      </w:r>
+      <w:proofErr w:type="spellEnd"/>
+      <w:r>
+        <w:rPr>
+          <w:lang w:val="en-AU"/>
+        </w:rPr>
+        <w:t xml:space="preserve"> source code; actually, since n ≤ 11, this problem is still solvable with recursive backtracking and sufficient pruning) </w:t>
       </w:r>
       <w:r>
         <w:rPr>
@@ -4625,9 +5794,93 @@
       <w:pPr>
         <w:pStyle w:val="ListParagraph"/>
         <w:numPr>
+          <w:ilvl w:val="1"/>
+          <w:numId w:val="25"/>
+        </w:numPr>
+      </w:pPr>
+      <w:r>
+        <w:t>Accepted</w:t>
+      </w:r>
+    </w:p>
+    <w:p>
+      <w:pPr>
+        <w:pStyle w:val="ListParagraph"/>
+        <w:numPr>
           <w:ilvl w:val="0"/>
           <w:numId w:val="25"/>
         </w:numPr>
+        <w:rPr>
+          <w:lang w:val="en-AU"/>
+        </w:rPr>
+      </w:pPr>
+      <w:proofErr w:type="spellStart"/>
+      <w:r>
+        <w:rPr>
+          <w:b/>
+          <w:u w:val="single"/>
+          <w:lang w:val="en-AU"/>
+        </w:rPr>
+        <w:t>UVa</w:t>
+      </w:r>
+      <w:proofErr w:type="spellEnd"/>
+      <w:r>
+        <w:rPr>
+          <w:b/>
+          <w:u w:val="single"/>
+          <w:lang w:val="en-AU"/>
+        </w:rPr>
+        <w:t xml:space="preserve"> 11284 - Shopping Trip *</w:t>
+      </w:r>
+      <w:r>
+        <w:rPr>
+          <w:lang w:val="en-AU"/>
+        </w:rPr>
+        <w:t xml:space="preserve"> (requires shortest paths pre-processing; TSP variant where we can go home early; we just need to tweak the DP TSP re- </w:t>
+      </w:r>
+      <w:proofErr w:type="spellStart"/>
+      <w:r>
+        <w:rPr>
+          <w:lang w:val="en-AU"/>
+        </w:rPr>
+        <w:t>currence</w:t>
+      </w:r>
+      <w:proofErr w:type="spellEnd"/>
+      <w:r>
+        <w:rPr>
+          <w:lang w:val="en-AU"/>
+        </w:rPr>
+        <w:t xml:space="preserve"> a bit: at each state, we have one more option: go home early)</w:t>
+      </w:r>
+      <w:r>
+        <w:rPr>
+          <w:rFonts w:ascii="MS Gothic" w:eastAsia="MS Gothic" w:hAnsi="MS Gothic" w:cs="MS Gothic" w:hint="eastAsia"/>
+          <w:lang w:val="en-AU"/>
+        </w:rPr>
+        <w:t> +</w:t>
+      </w:r>
+      <w:r>
+        <w:rPr>
+          <w:lang w:val="en-AU"/>
+        </w:rPr>
+        <w:t xml:space="preserve">See more examples in Section 8.4.3 and Section 9.2. </w:t>
+      </w:r>
+      <w:r>
+        <w:rPr>
+          <w:rFonts w:ascii="MS Gothic" w:eastAsia="MS Gothic" w:hAnsi="MS Gothic" w:cs="MS Gothic" w:hint="eastAsia"/>
+          <w:lang w:val="en-AU"/>
+        </w:rPr>
+        <w:t> +</w:t>
+      </w:r>
+    </w:p>
+    <w:p>
+      <w:pPr>
+        <w:pStyle w:val="ListParagraph"/>
+        <w:numPr>
+          <w:ilvl w:val="0"/>
+          <w:numId w:val="25"/>
+        </w:numPr>
       </w:pPr>
     </w:p>
     <w:p>
@@ -4703,13 +5956,23 @@
           <w:lang w:val="en-AU"/>
         </w:rPr>
       </w:pPr>
-      <w:r>
-        <w:rPr>
-          <w:b/>
-          <w:u w:val="single"/>
-          <w:lang w:val="en-AU"/>
-        </w:rPr>
-        <w:t>UVa 10773 - Back to Intermediate ... *</w:t>
+      <w:proofErr w:type="spellStart"/>
+      <w:r>
+        <w:rPr>
+          <w:b/>
+          <w:u w:val="single"/>
+          <w:lang w:val="en-AU"/>
+        </w:rPr>
+        <w:t>UVa</w:t>
+      </w:r>
+      <w:proofErr w:type="spellEnd"/>
+      <w:r>
+        <w:rPr>
+          <w:b/>
+          <w:u w:val="single"/>
+          <w:lang w:val="en-AU"/>
+        </w:rPr>
+        <w:t xml:space="preserve"> 10773 - Back to Intermediate ... *</w:t>
       </w:r>
       <w:r>
         <w:rPr>
@@ -4755,13 +6018,23 @@
           <w:lang w:val="en-AU"/>
         </w:rPr>
       </w:pPr>
-      <w:r>
-        <w:rPr>
-          <w:b/>
-          <w:u w:val="single"/>
-          <w:lang w:val="en-AU"/>
-        </w:rPr>
-        <w:t xml:space="preserve">UVa 11723 - Numbering Road * </w:t>
+      <w:proofErr w:type="spellStart"/>
+      <w:r>
+        <w:rPr>
+          <w:b/>
+          <w:u w:val="single"/>
+          <w:lang w:val="en-AU"/>
+        </w:rPr>
+        <w:t>UVa</w:t>
+      </w:r>
+      <w:proofErr w:type="spellEnd"/>
+      <w:r>
+        <w:rPr>
+          <w:b/>
+          <w:u w:val="single"/>
+          <w:lang w:val="en-AU"/>
+        </w:rPr>
+        <w:t xml:space="preserve"> 11723 - Numbering Road * </w:t>
       </w:r>
       <w:r>
         <w:rPr>
@@ -4813,13 +6086,23 @@
           <w:lang w:val="en-AU"/>
         </w:rPr>
       </w:pPr>
-      <w:r>
-        <w:rPr>
-          <w:b/>
-          <w:u w:val="single"/>
-          <w:lang w:val="en-AU"/>
-        </w:rPr>
-        <w:t>UVa 11875 - Brick Game *</w:t>
+      <w:proofErr w:type="spellStart"/>
+      <w:r>
+        <w:rPr>
+          <w:b/>
+          <w:u w:val="single"/>
+          <w:lang w:val="en-AU"/>
+        </w:rPr>
+        <w:t>UVa</w:t>
+      </w:r>
+      <w:proofErr w:type="spellEnd"/>
+      <w:r>
+        <w:rPr>
+          <w:b/>
+          <w:u w:val="single"/>
+          <w:lang w:val="en-AU"/>
+        </w:rPr>
+        <w:t xml:space="preserve"> 11875 - Brick Game *</w:t>
       </w:r>
       <w:r>
         <w:rPr>
@@ -4884,13 +6167,23 @@
           <w:lang w:val="en-AU"/>
         </w:rPr>
       </w:pPr>
-      <w:r>
-        <w:rPr>
-          <w:b/>
-          <w:u w:val="single"/>
-          <w:lang w:val="en-AU"/>
-        </w:rPr>
-        <w:t>UVa 00382 - Perfection *</w:t>
+      <w:proofErr w:type="spellStart"/>
+      <w:r>
+        <w:rPr>
+          <w:b/>
+          <w:u w:val="single"/>
+          <w:lang w:val="en-AU"/>
+        </w:rPr>
+        <w:t>UVa</w:t>
+      </w:r>
+      <w:proofErr w:type="spellEnd"/>
+      <w:r>
+        <w:rPr>
+          <w:b/>
+          <w:u w:val="single"/>
+          <w:lang w:val="en-AU"/>
+        </w:rPr>
+        <w:t xml:space="preserve"> 00382 - Perfection *</w:t>
       </w:r>
       <w:r>
         <w:rPr>
@@ -4936,13 +6229,23 @@
           <w:lang w:val="en-AU"/>
         </w:rPr>
       </w:pPr>
-      <w:r>
-        <w:rPr>
-          <w:b/>
-          <w:u w:val="single"/>
-          <w:lang w:val="en-AU"/>
-        </w:rPr>
-        <w:t>UVa 01225 - Digit Counting *</w:t>
+      <w:proofErr w:type="spellStart"/>
+      <w:r>
+        <w:rPr>
+          <w:b/>
+          <w:u w:val="single"/>
+          <w:lang w:val="en-AU"/>
+        </w:rPr>
+        <w:t>UVa</w:t>
+      </w:r>
+      <w:proofErr w:type="spellEnd"/>
+      <w:r>
+        <w:rPr>
+          <w:b/>
+          <w:u w:val="single"/>
+          <w:lang w:val="en-AU"/>
+        </w:rPr>
+        <w:t xml:space="preserve"> 01225 - Digit Counting *</w:t>
       </w:r>
       <w:r>
         <w:rPr>
@@ -4988,13 +6291,23 @@
           <w:lang w:val="en-AU"/>
         </w:rPr>
       </w:pPr>
-      <w:r>
-        <w:rPr>
-          <w:b/>
-          <w:u w:val="single"/>
-          <w:lang w:val="en-AU"/>
-        </w:rPr>
-        <w:t xml:space="preserve">UVa 10346 - Peter’s Smoke * </w:t>
+      <w:proofErr w:type="spellStart"/>
+      <w:r>
+        <w:rPr>
+          <w:b/>
+          <w:u w:val="single"/>
+          <w:lang w:val="en-AU"/>
+        </w:rPr>
+        <w:t>UVa</w:t>
+      </w:r>
+      <w:proofErr w:type="spellEnd"/>
+      <w:r>
+        <w:rPr>
+          <w:b/>
+          <w:u w:val="single"/>
+          <w:lang w:val="en-AU"/>
+        </w:rPr>
+        <w:t xml:space="preserve"> 10346 - Peter’s Smoke * </w:t>
       </w:r>
       <w:r>
         <w:rPr>
@@ -5079,13 +6392,23 @@
           <w:lang w:val="en-AU"/>
         </w:rPr>
       </w:pPr>
-      <w:r>
-        <w:rPr>
-          <w:b/>
-          <w:u w:val="single"/>
-          <w:lang w:val="en-AU"/>
-        </w:rPr>
-        <w:t>UVa 00616 - Coconuts, Revisited *</w:t>
+      <w:proofErr w:type="spellStart"/>
+      <w:r>
+        <w:rPr>
+          <w:b/>
+          <w:u w:val="single"/>
+          <w:lang w:val="en-AU"/>
+        </w:rPr>
+        <w:t>UVa</w:t>
+      </w:r>
+      <w:proofErr w:type="spellEnd"/>
+      <w:r>
+        <w:rPr>
+          <w:b/>
+          <w:u w:val="single"/>
+          <w:lang w:val="en-AU"/>
+        </w:rPr>
+        <w:t xml:space="preserve"> 00616 - Coconuts, Revisited *</w:t>
       </w:r>
       <w:r>
         <w:rPr>
@@ -5149,13 +6472,23 @@
           <w:lang w:val="en-AU"/>
         </w:rPr>
       </w:pPr>
-      <w:r>
-        <w:rPr>
-          <w:b/>
-          <w:u w:val="single"/>
-          <w:lang w:val="en-AU"/>
-        </w:rPr>
-        <w:t>UVa 11130 - Billiard bounces *</w:t>
+      <w:proofErr w:type="spellStart"/>
+      <w:r>
+        <w:rPr>
+          <w:b/>
+          <w:u w:val="single"/>
+          <w:lang w:val="en-AU"/>
+        </w:rPr>
+        <w:t>UVa</w:t>
+      </w:r>
+      <w:proofErr w:type="spellEnd"/>
+      <w:r>
+        <w:rPr>
+          <w:b/>
+          <w:u w:val="single"/>
+          <w:lang w:val="en-AU"/>
+        </w:rPr>
+        <w:t xml:space="preserve"> 11130 - Billiard bounces *</w:t>
       </w:r>
       <w:r>
         <w:rPr>
@@ -5215,21 +6548,7 @@
         <w:rPr>
           <w:lang w:val="en-AU"/>
         </w:rPr>
-        <w:t xml:space="preserve">Accepted – using the hint makes this into a super neat </w:t>
-      </w:r>
-      <w:proofErr w:type="gramStart"/>
-      <w:r>
-        <w:rPr>
-          <w:lang w:val="en-AU"/>
-        </w:rPr>
-        <w:t>O(</w:t>
-      </w:r>
-      <w:proofErr w:type="gramEnd"/>
-      <w:r>
-        <w:rPr>
-          <w:lang w:val="en-AU"/>
-        </w:rPr>
-        <w:t>1) problem</w:t>
+        <w:t>Accepted – using the hint makes this into a super neat O(1) problem</w:t>
       </w:r>
     </w:p>
     <w:p>
@@ -5243,19 +6562,43 @@
           <w:lang w:val="en-AU"/>
         </w:rPr>
       </w:pPr>
-      <w:r>
-        <w:rPr>
-          <w:b/>
-          <w:u w:val="single"/>
-          <w:lang w:val="en-AU"/>
-        </w:rPr>
-        <w:t>UVa 11254 - Consecutive Integers *</w:t>
-      </w:r>
-      <w:r>
-        <w:rPr>
-          <w:lang w:val="en-AU"/>
-        </w:rPr>
-        <w:t xml:space="preserve"> (use sum of arithmetic progres- </w:t>
+      <w:proofErr w:type="spellStart"/>
+      <w:r>
+        <w:rPr>
+          <w:b/>
+          <w:u w:val="single"/>
+          <w:lang w:val="en-AU"/>
+        </w:rPr>
+        <w:t>UVa</w:t>
+      </w:r>
+      <w:proofErr w:type="spellEnd"/>
+      <w:r>
+        <w:rPr>
+          <w:b/>
+          <w:u w:val="single"/>
+          <w:lang w:val="en-AU"/>
+        </w:rPr>
+        <w:t xml:space="preserve"> 11254 - Consecutive Integers *</w:t>
+      </w:r>
+      <w:r>
+        <w:rPr>
+          <w:lang w:val="en-AU"/>
+        </w:rPr>
+        <w:t xml:space="preserve"> (use sum of arithmetic </w:t>
+      </w:r>
+      <w:proofErr w:type="spellStart"/>
+      <w:r>
+        <w:rPr>
+          <w:lang w:val="en-AU"/>
+        </w:rPr>
+        <w:t>progres</w:t>
+      </w:r>
+      <w:proofErr w:type="spellEnd"/>
+      <w:r>
+        <w:rPr>
+          <w:lang w:val="en-AU"/>
+        </w:rPr>
+        <w:t xml:space="preserve">- </w:t>
       </w:r>
       <w:r>
         <w:rPr>
@@ -5265,25 +6608,19 @@
         <w:t>  </w:t>
       </w:r>
-      <w:r>
-        <w:rPr>
-          <w:lang w:val="en-AU"/>
-        </w:rPr>
-        <w:t>sion: n = r × (2 × a + r − 1) or a = (2 × n + r − r2)</w:t>
-      </w:r>
-      <w:proofErr w:type="gramStart"/>
-      <w:r>
-        <w:rPr>
-          <w:lang w:val="en-AU"/>
-        </w:rPr>
-        <w:t>/(</w:t>
-      </w:r>
-      <w:proofErr w:type="gramEnd"/>
-      <w:r>
-        <w:rPr>
-          <w:lang w:val="en-AU"/>
-        </w:rPr>
-        <w:t xml:space="preserve">2 × r); as n is given, </w:t>
+      <w:proofErr w:type="spellStart"/>
+      <w:r>
+        <w:rPr>
+          <w:lang w:val="en-AU"/>
+        </w:rPr>
+        <w:t>sion</w:t>
+      </w:r>
+      <w:proofErr w:type="spellEnd"/>
+      <w:r>
+        <w:rPr>
+          <w:lang w:val="en-AU"/>
+        </w:rPr>
+        <w:t xml:space="preserve">: n = r × (2 × a + r − 1) or a = (2 × n + r − r2)/(2 × r); as n is given, </w:t>
       </w:r>
       <w:r>
         <w:rPr>
@@ -6329,6 +7666,119 @@
     </w:lvl>
   </w:abstractNum>
   <w:abstractNum w:abstractNumId="9" w15:restartNumberingAfterBreak="0">
+    <w:nsid w:val="3FD1709B"/>
+    <w:multiLevelType w:val="hybridMultilevel"/>
+    <w:tmpl w:val="7F16CBEC"/>
+    <w:lvl w:ilvl="0" w:tplc="0C090001">
+      <w:start w:val="1"/>
+      <w:numFmt w:val="bullet"/>
+      <w:lvlText w:val=""/>
+      <w:lvlJc w:val="left"/>
+      <w:pPr>
+        <w:ind w:left="720" w:hanging="360"/>
+      </w:pPr>
+      <w:rPr>
+        <w:rFonts w:ascii="Symbol" w:hAnsi="Symbol" w:hint="default"/>
+      </w:rPr>
+    </w:lvl>
+    <w:lvl w:ilvl="1" w:tplc="0C090003">
+      <w:start w:val="1"/>
+      <w:numFmt w:val="bullet"/>
+      <w:lvlText w:val="o"/>
+      <w:lvlJc w:val="left"/>
+      <w:pPr>
+        <w:ind w:left="1440" w:hanging="360"/>
+      </w:pPr>
+      <w:rPr>
+        <w:rFonts w:ascii="Courier New" w:hAnsi="Courier New" w:cs="Courier New" w:hint="default"/>
+      </w:rPr>
+    </w:lvl>
+    <w:lvl w:ilvl="2" w:tplc="0C090005" w:tentative="1">
+      <w:start w:val="1"/>
+      <w:numFmt w:val="bullet"/>
+      <w:lvlText w:val=""/>
+      <w:lvlJc w:val="left"/>
+      <w:pPr>
+        <w:ind w:left="2160" w:hanging="360"/>
+      </w:pPr>
+      <w:rPr>
+        <w:rFonts w:ascii="Wingdings" w:hAnsi="Wingdings" w:hint="default"/>
+      </w:rPr>
+    </w:lvl>
+    <w:lvl w:ilvl="3" w:tplc="0C090001" w:tentative="1">
+      <w:start w:val="1"/>
+      <w:numFmt w:val="bullet"/>
+      <w:lvlText w:val=""/>
+      <w:lvlJc w:val="left"/>
+      <w:pPr>
+        <w:ind w:left="2880" w:hanging="360"/>
+      </w:pPr>
+      <w:rPr>
+        <w:rFonts w:ascii="Symbol" w:hAnsi="Symbol" w:hint="default"/>
+      </w:rPr>
+    </w:lvl>
+    <w:lvl w:ilvl="4" w:tplc="0C090003" w:tentative="1">
+      <w:start w:val="1"/>
+      <w:numFmt w:val="bullet"/>
+      <w:lvlText w:val="o"/>
+      <w:lvlJc w:val="left"/>
+      <w:pPr>
+        <w:ind w:left="3600" w:hanging="360"/>
+      </w:pPr>
+      <w:rPr>
+        <w:rFonts w:ascii="Courier New" w:hAnsi="Courier New" w:cs="Courier New" w:hint="default"/>
+      </w:rPr>
+    </w:lvl>
+    <w:lvl w:ilvl="5" w:tplc="0C090005" w:tentative="1">
+      <w:start w:val="1"/>
+      <w:numFmt w:val="bullet"/>
+      <w:lvlText w:val=""/>
+      <w:lvlJc w:val="left"/>
+      <w:pPr>
+        <w:ind w:left="4320" w:hanging="360"/>
+      </w:pPr>
+      <w:rPr>
+        <w:rFonts w:ascii="Wingdings" w:hAnsi="Wingdings" w:hint="default"/>
+      </w:rPr>
+    </w:lvl>
+    <w:lvl w:ilvl="6" w:tplc="0C090001" w:tentative="1">
+      <w:start w:val="1"/>
+      <w:numFmt w:val="bullet"/>
+      <w:lvlText w:val=""/>
+      <w:lvlJc w:val="left"/>
+      <w:pPr>
+        <w:ind w:left="5040" w:hanging="360"/>
+      </w:pPr>
+      <w:rPr>
+        <w:rFonts w:ascii="Symbol" w:hAnsi="Symbol" w:hint="default"/>
+      </w:rPr>
+    </w:lvl>
+    <w:lvl w:ilvl="7" w:tplc="0C090003" w:tentative="1">
+      <w:start w:val="1"/>
+      <w:numFmt w:val="bullet"/>
+      <w:lvlText w:val="o"/>
+      <w:lvlJc w:val="left"/>
+      <w:pPr>
+        <w:ind w:left="5760" w:hanging="360"/>
+      </w:pPr>
+      <w:rPr>
+        <w:rFonts w:ascii="Courier New" w:hAnsi="Courier New" w:cs="Courier New" w:hint="default"/>
+      </w:rPr>
+    </w:lvl>
+    <w:lvl w:ilvl="8" w:tplc="0C090005" w:tentative="1">
+      <w:start w:val="1"/>
+      <w:numFmt w:val="bullet"/>
+      <w:lvlText w:val=""/>
+      <w:lvlJc w:val="left"/>
+      <w:pPr>
+        <w:ind w:left="6480" w:hanging="360"/>
+      </w:pPr>
+      <w:rPr>
+        <w:rFonts w:ascii="Wingdings" w:hAnsi="Wingdings" w:hint="default"/>
+      </w:rPr>
+    </w:lvl>
+  </w:abstractNum>
+  <w:abstractNum w:abstractNumId="10" w15:restartNumberingAfterBreak="0">
     <w:nsid w:val="4B09604E"/>
     <w:multiLevelType w:val="hybridMultilevel"/>
     <w:tmpl w:val="9350D898"/>
@@ -6441,7 +7891,7 @@
       </w:rPr>
     </w:lvl>
   </w:abstractNum>
-  <w:abstractNum w:abstractNumId="10" w15:restartNumberingAfterBreak="0">
+  <w:abstractNum w:abstractNumId="11" w15:restartNumberingAfterBreak="0">
     <w:nsid w:val="5A5367AA"/>
     <w:multiLevelType w:val="hybridMultilevel"/>
     <w:tmpl w:val="68A4C5EE"/>
@@ -6554,7 +8004,7 @@
       </w:rPr>
     </w:lvl>
   </w:abstractNum>
-  <w:abstractNum w:abstractNumId="11" w15:restartNumberingAfterBreak="0">
+  <w:abstractNum w:abstractNumId="12" w15:restartNumberingAfterBreak="0">
     <w:nsid w:val="5D6D674E"/>
     <w:multiLevelType w:val="hybridMultilevel"/>
     <w:tmpl w:val="F688652C"/>
@@ -6667,7 +8117,7 @@
       </w:rPr>
     </w:lvl>
   </w:abstractNum>
-  <w:abstractNum w:abstractNumId="12" w15:restartNumberingAfterBreak="0">
+  <w:abstractNum w:abstractNumId="13" w15:restartNumberingAfterBreak="0">
     <w:nsid w:val="5FC26C4C"/>
     <w:multiLevelType w:val="hybridMultilevel"/>
     <w:tmpl w:val="D3A60CEC"/>
@@ -6780,7 +8230,7 @@
       </w:rPr>
     </w:lvl>
   </w:abstractNum>
-  <w:abstractNum w:abstractNumId="13" w15:restartNumberingAfterBreak="0">
+  <w:abstractNum w:abstractNumId="14" w15:restartNumberingAfterBreak="0">
     <w:nsid w:val="645C61C3"/>
     <w:multiLevelType w:val="hybridMultilevel"/>
     <w:tmpl w:val="7680B0CC"/>
@@ -6893,7 +8343,7 @@
       </w:rPr>
     </w:lvl>
   </w:abstractNum>
-  <w:abstractNum w:abstractNumId="14" w15:restartNumberingAfterBreak="0">
+  <w:abstractNum w:abstractNumId="15" w15:restartNumberingAfterBreak="0">
     <w:nsid w:val="667E3B92"/>
     <w:multiLevelType w:val="hybridMultilevel"/>
     <w:tmpl w:val="1CAA1BAA"/>
@@ -7006,7 +8456,7 @@
       </w:rPr>
     </w:lvl>
   </w:abstractNum>
-  <w:abstractNum w:abstractNumId="15" w15:restartNumberingAfterBreak="0">
+  <w:abstractNum w:abstractNumId="16" w15:restartNumberingAfterBreak="0">
     <w:nsid w:val="68456585"/>
     <w:multiLevelType w:val="hybridMultilevel"/>
     <w:tmpl w:val="CD5E2584"/>
@@ -7119,7 +8569,7 @@
       </w:rPr>
     </w:lvl>
   </w:abstractNum>
-  <w:abstractNum w:abstractNumId="16" w15:restartNumberingAfterBreak="0">
+  <w:abstractNum w:abstractNumId="17" w15:restartNumberingAfterBreak="0">
     <w:nsid w:val="69024D19"/>
     <w:multiLevelType w:val="hybridMultilevel"/>
     <w:tmpl w:val="0A56F4B4"/>
@@ -7232,7 +8682,7 @@
       </w:rPr>
     </w:lvl>
   </w:abstractNum>
-  <w:abstractNum w:abstractNumId="17" w15:restartNumberingAfterBreak="0">
+  <w:abstractNum w:abstractNumId="18" w15:restartNumberingAfterBreak="0">
     <w:nsid w:val="6D3008C1"/>
     <w:multiLevelType w:val="hybridMultilevel"/>
     <w:tmpl w:val="F1A6FB12"/>
@@ -7345,7 +8795,7 @@
       </w:rPr>
     </w:lvl>
   </w:abstractNum>
-  <w:abstractNum w:abstractNumId="18" w15:restartNumberingAfterBreak="0">
+  <w:abstractNum w:abstractNumId="19" w15:restartNumberingAfterBreak="0">
     <w:nsid w:val="70193384"/>
     <w:multiLevelType w:val="hybridMultilevel"/>
     <w:tmpl w:val="F300EDFC"/>
@@ -7458,7 +8908,7 @@
       </w:rPr>
     </w:lvl>
   </w:abstractNum>
-  <w:abstractNum w:abstractNumId="19" w15:restartNumberingAfterBreak="0">
+  <w:abstractNum w:abstractNumId="20" w15:restartNumberingAfterBreak="0">
     <w:nsid w:val="73653252"/>
     <w:multiLevelType w:val="hybridMultilevel"/>
     <w:tmpl w:val="59B2828E"/>
@@ -7571,7 +9021,7 @@
       </w:rPr>
     </w:lvl>
   </w:abstractNum>
-  <w:abstractNum w:abstractNumId="20" w15:restartNumberingAfterBreak="0">
+  <w:abstractNum w:abstractNumId="21" w15:restartNumberingAfterBreak="0">
     <w:nsid w:val="75587C69"/>
     <w:multiLevelType w:val="hybridMultilevel"/>
     <w:tmpl w:val="4964E090"/>
@@ -7684,7 +9134,7 @@
       </w:rPr>
     </w:lvl>
   </w:abstractNum>
-  <w:abstractNum w:abstractNumId="21" w15:restartNumberingAfterBreak="0">
+  <w:abstractNum w:abstractNumId="22" w15:restartNumberingAfterBreak="0">
     <w:nsid w:val="78E66453"/>
     <w:multiLevelType w:val="hybridMultilevel"/>
     <w:tmpl w:val="65B08A52"/>
@@ -7797,7 +9247,7 @@
       </w:rPr>
     </w:lvl>
   </w:abstractNum>
-  <w:abstractNum w:abstractNumId="22" w15:restartNumberingAfterBreak="0">
+  <w:abstractNum w:abstractNumId="23" w15:restartNumberingAfterBreak="0">
     <w:nsid w:val="7A8E6B11"/>
     <w:multiLevelType w:val="hybridMultilevel"/>
     <w:tmpl w:val="7FF422FC"/>
@@ -7910,7 +9360,7 @@
       </w:rPr>
     </w:lvl>
   </w:abstractNum>
-  <w:abstractNum w:abstractNumId="23" w15:restartNumberingAfterBreak="0">
+  <w:abstractNum w:abstractNumId="24" w15:restartNumberingAfterBreak="0">
     <w:nsid w:val="7CD0790A"/>
     <w:multiLevelType w:val="hybridMultilevel"/>
     <w:tmpl w:val="9EC20562"/>
@@ -8023,7 +9473,7 @@
       </w:rPr>
     </w:lvl>
   </w:abstractNum>
-  <w:abstractNum w:abstractNumId="24" w15:restartNumberingAfterBreak="0">
+  <w:abstractNum w:abstractNumId="25" w15:restartNumberingAfterBreak="0">
     <w:nsid w:val="7FB62DAC"/>
     <w:multiLevelType w:val="hybridMultilevel"/>
     <w:tmpl w:val="98F8F698"/>
@@ -8146,13 +9596,13 @@
     <w:abstractNumId w:val="2"/>
   </w:num>
   <w:num w:numId="4">
-    <w:abstractNumId w:val="13"/>
+    <w:abstractNumId w:val="14"/>
   </w:num>
   <w:num w:numId="5">
-    <w:abstractNumId w:val="18"/>
+    <w:abstractNumId w:val="19"/>
   </w:num>
   <w:num w:numId="6">
-    <w:abstractNumId w:val="11"/>
+    <w:abstractNumId w:val="12"/>
   </w:num>
   <w:num w:numId="7">
     <w:abstractNumId w:val="5"/>
@@ -8161,55 +9611,58 @@
     <w:abstractNumId w:val="3"/>
   </w:num>
   <w:num w:numId="9">
-    <w:abstractNumId w:val="16"/>
+    <w:abstractNumId w:val="17"/>
   </w:num>
   <w:num w:numId="10">
-    <w:abstractNumId w:val="22"/>
+    <w:abstractNumId w:val="23"/>
   </w:num>
   <w:num w:numId="11">
-    <w:abstractNumId w:val="17"/>
+    <w:abstractNumId w:val="18"/>
   </w:num>
   <w:num w:numId="12">
     <w:abstractNumId w:val="7"/>
   </w:num>
   <w:num w:numId="13">
-    <w:abstractNumId w:val="12"/>
+    <w:abstractNumId w:val="13"/>
   </w:num>
   <w:num w:numId="14">
-    <w:abstractNumId w:val="20"/>
+    <w:abstractNumId w:val="21"/>
   </w:num>
   <w:num w:numId="15">
     <w:abstractNumId w:val="1"/>
   </w:num>
   <w:num w:numId="16">
-    <w:abstractNumId w:val="23"/>
+    <w:abstractNumId w:val="24"/>
   </w:num>
   <w:num w:numId="17">
-    <w:abstractNumId w:val="24"/>
+    <w:abstractNumId w:val="25"/>
   </w:num>
   <w:num w:numId="18">
-    <w:abstractNumId w:val="10"/>
+    <w:abstractNumId w:val="11"/>
   </w:num>
   <w:num w:numId="19">
     <w:abstractNumId w:val="4"/>
   </w:num>
   <w:num w:numId="20">
-    <w:abstractNumId w:val="21"/>
+    <w:abstractNumId w:val="22"/>
   </w:num>
   <w:num w:numId="21">
     <w:abstractNumId w:val="8"/>
   </w:num>
   <w:num w:numId="22">
-    <w:abstractNumId w:val="9"/>
+    <w:abstractNumId w:val="10"/>
   </w:num>
   <w:num w:numId="23">
+    <w:abstractNumId w:val="16"/>
+  </w:num>
+  <w:num w:numId="24">
+    <w:abstractNumId w:val="20"/>
+  </w:num>
+  <w:num w:numId="25">
     <w:abstractNumId w:val="15"/>
   </w:num>
-  <w:num w:numId="24">
-    <w:abstractNumId w:val="19"/>
-  </w:num>
-  <w:num w:numId="25">
-    <w:abstractNumId w:val="14"/>
+  <w:num w:numId="26">
+    <w:abstractNumId w:val="9"/>
   </w:num>
 </w:numbering>
 </file>

</xml_diff>

<commit_message>
solved more combinatorics + minor changes
</commit_message>
<xml_diff>
--- a/CP3 Progress Tracker.docx
+++ b/CP3 Progress Tracker.docx
@@ -1,6 +1,6 @@
 
 <file path=word/document.xml><?xml version="1.0" encoding="utf-8"?>
-<w:document xmlns:wpc="http://schemas.microsoft.com/office/word/2010/wordprocessingCanvas" xmlns:cx="http://schemas.microsoft.com/office/drawing/2014/chartex" xmlns:cx1="http://schemas.microsoft.com/office/drawing/2015/9/8/chartex" xmlns:cx2="http://schemas.microsoft.com/office/drawing/2015/10/21/chartex" xmlns:cx3="http://schemas.microsoft.com/office/drawing/2016/5/9/chartex" xmlns:cx4="http://schemas.microsoft.com/office/drawing/2016/5/10/chartex" xmlns:cx5="http://schemas.microsoft.com/office/drawing/2016/5/11/chartex" xmlns:cx6="http://schemas.microsoft.com/office/drawing/2016/5/12/chartex" xmlns:cx7="http://schemas.microsoft.com/office/drawing/2016/5/13/chartex" xmlns:cx8="http://schemas.microsoft.com/office/drawing/2016/5/14/chartex" xmlns:mc="http://schemas.openxmlformats.org/markup-compatibility/2006" xmlns:aink="http://schemas.microsoft.com/office/drawing/2016/ink" xmlns:am3d="http://schemas.microsoft.com/office/drawing/2017/model3d" xmlns:o="urn:schemas-microsoft-com:office:office" xmlns:r="http://schemas.openxmlformats.org/officeDocument/2006/relationships" xmlns:m="http://schemas.openxmlformats.org/officeDocument/2006/math" xmlns:v="urn:schemas-microsoft-com:vml" xmlns:wp14="http://schemas.microsoft.com/office/word/2010/wordprocessingDrawing" xmlns:wp="http://schemas.openxmlformats.org/drawingml/2006/wordprocessingDrawing" xmlns:w10="urn:schemas-microsoft-com:office:word" xmlns:w="http://schemas.openxmlformats.org/wordprocessingml/2006/main" xmlns:w14="http://schemas.microsoft.com/office/word/2010/wordml" xmlns:w15="http://schemas.microsoft.com/office/word/2012/wordml" xmlns:w16cid="http://schemas.microsoft.com/office/word/2016/wordml/cid" xmlns:w16se="http://schemas.microsoft.com/office/word/2015/wordml/symex" xmlns:wpg="http://schemas.microsoft.com/office/word/2010/wordprocessingGroup" xmlns:wpi="http://schemas.microsoft.com/office/word/2010/wordprocessingInk" xmlns:wne="http://schemas.microsoft.com/office/word/2006/wordml" xmlns:wps="http://schemas.microsoft.com/office/word/2010/wordprocessingShape" mc:Ignorable="w14 w15 w16se w16cid wp14">
+<w:document xmlns:wpc="http://schemas.microsoft.com/office/word/2010/wordprocessingCanvas" xmlns:mo="http://schemas.microsoft.com/office/mac/office/2008/main" xmlns:mc="http://schemas.openxmlformats.org/markup-compatibility/2006" xmlns:mv="urn:schemas-microsoft-com:mac:vml" xmlns:o="urn:schemas-microsoft-com:office:office" xmlns:r="http://schemas.openxmlformats.org/officeDocument/2006/relationships" xmlns:m="http://schemas.openxmlformats.org/officeDocument/2006/math" xmlns:v="urn:schemas-microsoft-com:vml" xmlns:wp14="http://schemas.microsoft.com/office/word/2010/wordprocessingDrawing" xmlns:wp="http://schemas.openxmlformats.org/drawingml/2006/wordprocessingDrawing" xmlns:w10="urn:schemas-microsoft-com:office:word" xmlns:w="http://schemas.openxmlformats.org/wordprocessingml/2006/main" xmlns:w14="http://schemas.microsoft.com/office/word/2010/wordml" xmlns:w15="http://schemas.microsoft.com/office/word/2012/wordml" xmlns:wpg="http://schemas.microsoft.com/office/word/2010/wordprocessingGroup" xmlns:wpi="http://schemas.microsoft.com/office/word/2010/wordprocessingInk" xmlns:wne="http://schemas.microsoft.com/office/word/2006/wordml" xmlns:wps="http://schemas.microsoft.com/office/word/2010/wordprocessingShape" mc:Ignorable="w14 w15 wp14">
   <w:body>
     <w:p>
       <w:pPr>
@@ -17,15 +17,7 @@
           <w:szCs w:val="48"/>
           <w:u w:val="single"/>
         </w:rPr>
-        <w:t>Com</w:t>
-      </w:r>
-      <w:r>
-        <w:rPr>
-          <w:sz w:val="48"/>
-          <w:szCs w:val="48"/>
-          <w:u w:val="single"/>
-        </w:rPr>
-        <w:t>petitive Programming 3 Textbook</w:t>
+        <w:t>Competitive Programming 3 Textbook</w:t>
       </w:r>
     </w:p>
     <w:p>
@@ -41,14 +33,7 @@
           <w:sz w:val="40"/>
           <w:szCs w:val="40"/>
         </w:rPr>
-        <w:t>Notes</w:t>
-      </w:r>
-      <w:r>
-        <w:rPr>
-          <w:sz w:val="40"/>
-          <w:szCs w:val="40"/>
-        </w:rPr>
-        <w:t xml:space="preserve"> / Attempted Questions</w:t>
+        <w:t>Notes / Attempted Questions</w:t>
       </w:r>
     </w:p>
     <w:p/>
@@ -57,10 +42,7 @@
         <w:pStyle w:val="Heading1"/>
       </w:pPr>
       <w:r>
-        <w:t xml:space="preserve">1.3 </w:t>
-      </w:r>
-      <w:r>
-        <w:t>Easy Problems</w:t>
+        <w:t>1.3 Easy Problems</w:t>
       </w:r>
     </w:p>
     <w:p/>
@@ -95,23 +77,13 @@
           <w:lang w:val="en-AU"/>
         </w:rPr>
       </w:pPr>
-      <w:proofErr w:type="spellStart"/>
-      <w:r>
-        <w:rPr>
-          <w:b/>
-          <w:u w:val="single"/>
-          <w:lang w:val="en-AU"/>
-        </w:rPr>
-        <w:t>UVa</w:t>
-      </w:r>
-      <w:proofErr w:type="spellEnd"/>
-      <w:r>
-        <w:rPr>
-          <w:b/>
-          <w:u w:val="single"/>
-          <w:lang w:val="en-AU"/>
-        </w:rPr>
-        <w:t xml:space="preserve"> 11172 - Relational Operators * </w:t>
+      <w:r>
+        <w:rPr>
+          <w:b/>
+          <w:u w:val="single"/>
+          <w:lang w:val="en-AU"/>
+        </w:rPr>
+        <w:t xml:space="preserve">UVa 11172 - Relational Operators * </w:t>
       </w:r>
       <w:r>
         <w:rPr>
@@ -155,41 +127,13 @@
           <w:lang w:val="en-AU"/>
         </w:rPr>
       </w:pPr>
-      <w:proofErr w:type="spellStart"/>
-      <w:r>
-        <w:rPr>
-          <w:b/>
-          <w:u w:val="single"/>
-          <w:lang w:val="en-AU"/>
-        </w:rPr>
-        <w:t>UVa</w:t>
-      </w:r>
-      <w:proofErr w:type="spellEnd"/>
-      <w:r>
-        <w:rPr>
-          <w:b/>
-          <w:u w:val="single"/>
-          <w:lang w:val="en-AU"/>
-        </w:rPr>
-        <w:t xml:space="preserve"> 11498 - Division of </w:t>
-      </w:r>
-      <w:proofErr w:type="spellStart"/>
-      <w:r>
-        <w:rPr>
-          <w:b/>
-          <w:u w:val="single"/>
-          <w:lang w:val="en-AU"/>
-        </w:rPr>
-        <w:t>Nlogonia</w:t>
-      </w:r>
-      <w:proofErr w:type="spellEnd"/>
-      <w:r>
-        <w:rPr>
-          <w:b/>
-          <w:u w:val="single"/>
-          <w:lang w:val="en-AU"/>
-        </w:rPr>
-        <w:t xml:space="preserve"> * </w:t>
+      <w:r>
+        <w:rPr>
+          <w:b/>
+          <w:u w:val="single"/>
+          <w:lang w:val="en-AU"/>
+        </w:rPr>
+        <w:t xml:space="preserve">UVa 11498 - Division of Nlogonia * </w:t>
       </w:r>
       <w:r>
         <w:rPr>
@@ -235,23 +179,13 @@
           <w:lang w:val="en-AU"/>
         </w:rPr>
       </w:pPr>
-      <w:proofErr w:type="spellStart"/>
-      <w:r>
-        <w:rPr>
-          <w:b/>
-          <w:u w:val="single"/>
-          <w:lang w:val="en-AU"/>
-        </w:rPr>
-        <w:t>UVa</w:t>
-      </w:r>
-      <w:proofErr w:type="spellEnd"/>
-      <w:r>
-        <w:rPr>
-          <w:b/>
-          <w:u w:val="single"/>
-          <w:lang w:val="en-AU"/>
-        </w:rPr>
-        <w:t xml:space="preserve"> 11727 - Cost Cutting *</w:t>
+      <w:r>
+        <w:rPr>
+          <w:b/>
+          <w:u w:val="single"/>
+          <w:lang w:val="en-AU"/>
+        </w:rPr>
+        <w:t>UVa 11727 - Cost Cutting *</w:t>
       </w:r>
       <w:r>
         <w:rPr>
@@ -310,16 +244,22 @@
           <w:lang w:val="en-AU"/>
         </w:rPr>
       </w:pPr>
-      <w:proofErr w:type="spellStart"/>
-      <w:r>
-        <w:rPr>
-          <w:b/>
-          <w:u w:val="single"/>
-          <w:lang w:val="en-AU"/>
-        </w:rPr>
-        <w:t>UVa</w:t>
-      </w:r>
-      <w:proofErr w:type="spellEnd"/>
+      <w:r>
+        <w:rPr>
+          <w:b/>
+          <w:u w:val="single"/>
+          <w:lang w:val="en-AU"/>
+        </w:rPr>
+        <w:t xml:space="preserve">UVa </w:t>
+      </w:r>
+      <w:r>
+        <w:rPr>
+          <w:b/>
+          <w:u w:val="single"/>
+          <w:lang w:val="en-AU"/>
+        </w:rPr>
+        <w:t>10114</w:t>
+      </w:r>
       <w:r>
         <w:rPr>
           <w:b/>
@@ -334,7 +274,7 @@
           <w:u w:val="single"/>
           <w:lang w:val="en-AU"/>
         </w:rPr>
-        <w:t>10114</w:t>
+        <w:t>–</w:t>
       </w:r>
       <w:r>
         <w:rPr>
@@ -350,33 +290,7 @@
           <w:u w:val="single"/>
           <w:lang w:val="en-AU"/>
         </w:rPr>
-        <w:t>–</w:t>
-      </w:r>
-      <w:r>
-        <w:rPr>
-          <w:b/>
-          <w:u w:val="single"/>
-          <w:lang w:val="en-AU"/>
-        </w:rPr>
-        <w:t xml:space="preserve"> </w:t>
-      </w:r>
-      <w:proofErr w:type="spellStart"/>
-      <w:r>
-        <w:rPr>
-          <w:b/>
-          <w:u w:val="single"/>
-          <w:lang w:val="en-AU"/>
-        </w:rPr>
-        <w:t>Loansome</w:t>
-      </w:r>
-      <w:proofErr w:type="spellEnd"/>
-      <w:r>
-        <w:rPr>
-          <w:b/>
-          <w:u w:val="single"/>
-          <w:lang w:val="en-AU"/>
-        </w:rPr>
-        <w:t xml:space="preserve"> Car Buyer</w:t>
+        <w:t>Loansome Car Buyer</w:t>
       </w:r>
       <w:r>
         <w:rPr>
@@ -434,23 +348,13 @@
           <w:lang w:val="en-AU"/>
         </w:rPr>
       </w:pPr>
-      <w:proofErr w:type="spellStart"/>
-      <w:r>
-        <w:rPr>
-          <w:b/>
-          <w:u w:val="single"/>
-          <w:lang w:val="en-AU"/>
-        </w:rPr>
-        <w:t>UVa</w:t>
-      </w:r>
-      <w:proofErr w:type="spellEnd"/>
-      <w:r>
-        <w:rPr>
-          <w:b/>
-          <w:u w:val="single"/>
-          <w:lang w:val="en-AU"/>
-        </w:rPr>
-        <w:t xml:space="preserve"> 11559 – Event Planning *</w:t>
+      <w:r>
+        <w:rPr>
+          <w:b/>
+          <w:u w:val="single"/>
+          <w:lang w:val="en-AU"/>
+        </w:rPr>
+        <w:t>UVa 11559 – Event Planning *</w:t>
       </w:r>
       <w:r>
         <w:rPr>
@@ -474,13 +378,7 @@
         <w:rPr>
           <w:lang w:val="en-AU"/>
         </w:rPr>
-        <w:t>A</w:t>
-      </w:r>
-      <w:r>
-        <w:rPr>
-          <w:lang w:val="en-AU"/>
-        </w:rPr>
-        <w:t>ccepted</w:t>
+        <w:t>Accepted</w:t>
       </w:r>
     </w:p>
     <w:p>
@@ -494,23 +392,13 @@
           <w:lang w:val="en-AU"/>
         </w:rPr>
       </w:pPr>
-      <w:proofErr w:type="spellStart"/>
-      <w:r>
-        <w:rPr>
-          <w:b/>
-          <w:u w:val="single"/>
-          <w:lang w:val="en-AU"/>
-        </w:rPr>
-        <w:t>UVa</w:t>
-      </w:r>
-      <w:proofErr w:type="spellEnd"/>
-      <w:r>
-        <w:rPr>
-          <w:b/>
-          <w:u w:val="single"/>
-          <w:lang w:val="en-AU"/>
-        </w:rPr>
-        <w:t xml:space="preserve"> 11799 – Horror Dash *</w:t>
+      <w:r>
+        <w:rPr>
+          <w:b/>
+          <w:u w:val="single"/>
+          <w:lang w:val="en-AU"/>
+        </w:rPr>
+        <w:t>UVa 11799 – Horror Dash *</w:t>
       </w:r>
       <w:r>
         <w:rPr>
@@ -534,13 +422,7 @@
         <w:rPr>
           <w:lang w:val="en-AU"/>
         </w:rPr>
-        <w:t>A</w:t>
-      </w:r>
-      <w:r>
-        <w:rPr>
-          <w:lang w:val="en-AU"/>
-        </w:rPr>
-        <w:t>ccepted</w:t>
+        <w:t>Accepted</w:t>
       </w:r>
     </w:p>
     <w:p>
@@ -581,23 +463,13 @@
           <w:lang w:val="en-AU"/>
         </w:rPr>
       </w:pPr>
-      <w:proofErr w:type="spellStart"/>
-      <w:r>
-        <w:rPr>
-          <w:b/>
-          <w:u w:val="single"/>
-          <w:lang w:val="en-AU"/>
-        </w:rPr>
-        <w:t>UVa</w:t>
-      </w:r>
-      <w:proofErr w:type="spellEnd"/>
-      <w:r>
-        <w:rPr>
-          <w:b/>
-          <w:u w:val="single"/>
-          <w:lang w:val="en-AU"/>
-        </w:rPr>
-        <w:t xml:space="preserve"> 00573 – The Snail *</w:t>
+      <w:r>
+        <w:rPr>
+          <w:b/>
+          <w:u w:val="single"/>
+          <w:lang w:val="en-AU"/>
+        </w:rPr>
+        <w:t>UVa 00573 – The Snail *</w:t>
       </w:r>
       <w:r>
         <w:rPr>
@@ -635,23 +507,13 @@
           <w:lang w:val="en-AU"/>
         </w:rPr>
       </w:pPr>
-      <w:proofErr w:type="spellStart"/>
-      <w:r>
-        <w:rPr>
-          <w:b/>
-          <w:u w:val="single"/>
-          <w:lang w:val="en-AU"/>
-        </w:rPr>
-        <w:t>UVa</w:t>
-      </w:r>
-      <w:proofErr w:type="spellEnd"/>
-      <w:r>
-        <w:rPr>
-          <w:b/>
-          <w:u w:val="single"/>
-          <w:lang w:val="en-AU"/>
-        </w:rPr>
-        <w:t xml:space="preserve"> 10141 – Request for Proposal *</w:t>
+      <w:r>
+        <w:rPr>
+          <w:b/>
+          <w:u w:val="single"/>
+          <w:lang w:val="en-AU"/>
+        </w:rPr>
+        <w:t>UVa 10141 – Request for Proposal *</w:t>
       </w:r>
       <w:r>
         <w:rPr>
@@ -689,23 +551,13 @@
           <w:lang w:val="en-AU"/>
         </w:rPr>
       </w:pPr>
-      <w:proofErr w:type="spellStart"/>
-      <w:r>
-        <w:rPr>
-          <w:b/>
-          <w:u w:val="single"/>
-          <w:lang w:val="en-AU"/>
-        </w:rPr>
-        <w:t>UVa</w:t>
-      </w:r>
-      <w:proofErr w:type="spellEnd"/>
-      <w:r>
-        <w:rPr>
-          <w:b/>
-          <w:u w:val="single"/>
-          <w:lang w:val="en-AU"/>
-        </w:rPr>
-        <w:t xml:space="preserve"> 11507 – Bender B. Rodriguez *</w:t>
+      <w:r>
+        <w:rPr>
+          <w:b/>
+          <w:u w:val="single"/>
+          <w:lang w:val="en-AU"/>
+        </w:rPr>
+        <w:t>UVa 11507 – Bender B. Rodriguez *</w:t>
       </w:r>
       <w:r>
         <w:rPr>
@@ -757,13 +609,7 @@
           <w:lang w:val="en-AU"/>
         </w:rPr>
         <w:lastRenderedPageBreak/>
-        <w:t xml:space="preserve">1.4 </w:t>
-      </w:r>
-      <w:r>
-        <w:rPr>
-          <w:lang w:val="en-AU"/>
-        </w:rPr>
-        <w:t>Ad Hoc</w:t>
+        <w:t>1.4 Ad Hoc</w:t>
       </w:r>
     </w:p>
     <w:p>
@@ -804,23 +650,13 @@
           <w:lang w:val="en-AU"/>
         </w:rPr>
       </w:pPr>
-      <w:proofErr w:type="spellStart"/>
-      <w:r>
-        <w:rPr>
-          <w:b/>
-          <w:u w:val="single"/>
-          <w:lang w:val="en-AU"/>
-        </w:rPr>
-        <w:t>UVa</w:t>
-      </w:r>
-      <w:proofErr w:type="spellEnd"/>
-      <w:r>
-        <w:rPr>
-          <w:b/>
-          <w:u w:val="single"/>
-          <w:lang w:val="en-AU"/>
-        </w:rPr>
-        <w:t xml:space="preserve"> 00462 - Bridge Hand Evaluator *</w:t>
+      <w:r>
+        <w:rPr>
+          <w:b/>
+          <w:u w:val="single"/>
+          <w:lang w:val="en-AU"/>
+        </w:rPr>
+        <w:t>UVa 00462 - Bridge Hand Evaluator *</w:t>
       </w:r>
       <w:r>
         <w:rPr>
@@ -866,23 +702,13 @@
           <w:lang w:val="en-AU"/>
         </w:rPr>
       </w:pPr>
-      <w:proofErr w:type="spellStart"/>
-      <w:r>
-        <w:rPr>
-          <w:b/>
-          <w:u w:val="single"/>
-          <w:lang w:val="en-AU"/>
-        </w:rPr>
-        <w:t>UVa</w:t>
-      </w:r>
-      <w:proofErr w:type="spellEnd"/>
-      <w:r>
-        <w:rPr>
-          <w:b/>
-          <w:u w:val="single"/>
-          <w:lang w:val="en-AU"/>
-        </w:rPr>
-        <w:t xml:space="preserve"> 10646 - What is the Card? * </w:t>
+      <w:r>
+        <w:rPr>
+          <w:b/>
+          <w:u w:val="single"/>
+          <w:lang w:val="en-AU"/>
+        </w:rPr>
+        <w:t xml:space="preserve">UVa 10646 - What is the Card? * </w:t>
       </w:r>
       <w:r>
         <w:rPr>
@@ -948,41 +774,13 @@
           <w:lang w:val="en-AU"/>
         </w:rPr>
       </w:pPr>
-      <w:proofErr w:type="spellStart"/>
-      <w:r>
-        <w:rPr>
-          <w:b/>
-          <w:u w:val="single"/>
-          <w:lang w:val="en-AU"/>
-        </w:rPr>
-        <w:t>UVa</w:t>
-      </w:r>
-      <w:proofErr w:type="spellEnd"/>
-      <w:r>
-        <w:rPr>
-          <w:b/>
-          <w:u w:val="single"/>
-          <w:lang w:val="en-AU"/>
-        </w:rPr>
-        <w:t xml:space="preserve"> 12247 - </w:t>
-      </w:r>
-      <w:proofErr w:type="spellStart"/>
-      <w:r>
-        <w:rPr>
-          <w:b/>
-          <w:u w:val="single"/>
-          <w:lang w:val="en-AU"/>
-        </w:rPr>
-        <w:t>Jollo</w:t>
-      </w:r>
-      <w:proofErr w:type="spellEnd"/>
-      <w:r>
-        <w:rPr>
-          <w:b/>
-          <w:u w:val="single"/>
-          <w:lang w:val="en-AU"/>
-        </w:rPr>
-        <w:t xml:space="preserve"> *</w:t>
+      <w:r>
+        <w:rPr>
+          <w:b/>
+          <w:u w:val="single"/>
+          <w:lang w:val="en-AU"/>
+        </w:rPr>
+        <w:t>UVa 12247 - Jollo *</w:t>
       </w:r>
       <w:r>
         <w:rPr>
@@ -1073,23 +871,13 @@
           <w:lang w:val="en-AU"/>
         </w:rPr>
       </w:pPr>
-      <w:proofErr w:type="spellStart"/>
-      <w:r>
-        <w:rPr>
-          <w:b/>
-          <w:u w:val="single"/>
-          <w:lang w:val="en-AU"/>
-        </w:rPr>
-        <w:t>UVa</w:t>
-      </w:r>
-      <w:proofErr w:type="spellEnd"/>
-      <w:r>
-        <w:rPr>
-          <w:b/>
-          <w:u w:val="single"/>
-          <w:lang w:val="en-AU"/>
-        </w:rPr>
-        <w:t xml:space="preserve"> 00278 - Chess *</w:t>
+      <w:r>
+        <w:rPr>
+          <w:b/>
+          <w:u w:val="single"/>
+          <w:lang w:val="en-AU"/>
+        </w:rPr>
+        <w:t>UVa 00278 - Chess *</w:t>
       </w:r>
       <w:r>
         <w:rPr>
@@ -1135,23 +923,13 @@
           <w:lang w:val="en-AU"/>
         </w:rPr>
       </w:pPr>
-      <w:proofErr w:type="spellStart"/>
-      <w:r>
-        <w:rPr>
-          <w:b/>
-          <w:u w:val="single"/>
-          <w:lang w:val="en-AU"/>
-        </w:rPr>
-        <w:t>UVa</w:t>
-      </w:r>
-      <w:proofErr w:type="spellEnd"/>
-      <w:r>
-        <w:rPr>
-          <w:b/>
-          <w:u w:val="single"/>
-          <w:lang w:val="en-AU"/>
-        </w:rPr>
-        <w:t xml:space="preserve"> 00696 - How Many Knights *</w:t>
+      <w:r>
+        <w:rPr>
+          <w:b/>
+          <w:u w:val="single"/>
+          <w:lang w:val="en-AU"/>
+        </w:rPr>
+        <w:t>UVa 00696 - How Many Knights *</w:t>
       </w:r>
       <w:r>
         <w:rPr>
@@ -1197,23 +975,13 @@
           <w:highlight w:val="yellow"/>
         </w:rPr>
       </w:pPr>
-      <w:proofErr w:type="spellStart"/>
       <w:r>
         <w:rPr>
           <w:b/>
           <w:highlight w:val="yellow"/>
           <w:u w:val="single"/>
         </w:rPr>
-        <w:t>UVa</w:t>
-      </w:r>
-      <w:proofErr w:type="spellEnd"/>
-      <w:r>
-        <w:rPr>
-          <w:b/>
-          <w:highlight w:val="yellow"/>
-          <w:u w:val="single"/>
-        </w:rPr>
-        <w:t xml:space="preserve"> 10284 - Chessboard in FEN *</w:t>
+        <w:t>UVa 10284 - Chessboard in FEN *</w:t>
       </w:r>
       <w:r>
         <w:rPr>
@@ -1245,59 +1013,27 @@
         <w:rPr>
           <w:lang w:val="en-AU"/>
         </w:rPr>
-        <w:t xml:space="preserve">Passes all </w:t>
-      </w:r>
-      <w:proofErr w:type="spellStart"/>
-      <w:r>
-        <w:rPr>
-          <w:lang w:val="en-AU"/>
-        </w:rPr>
-        <w:t>uDebug</w:t>
-      </w:r>
-      <w:proofErr w:type="spellEnd"/>
-      <w:r>
-        <w:rPr>
-          <w:lang w:val="en-AU"/>
-        </w:rPr>
-        <w:t xml:space="preserve"> cases but gets Wrong Answer</w:t>
-      </w:r>
-    </w:p>
-    <w:p>
-      <w:pPr>
-        <w:rPr>
-          <w:lang w:val="en-AU"/>
-        </w:rPr>
-      </w:pPr>
-    </w:p>
-    <w:p>
-      <w:pPr>
-        <w:rPr>
-          <w:lang w:val="en-AU"/>
-        </w:rPr>
-      </w:pPr>
-      <w:r>
-        <w:rPr>
-          <w:lang w:val="en-AU"/>
-        </w:rPr>
-        <w:t>Game</w:t>
-      </w:r>
-      <w:r>
-        <w:rPr>
-          <w:lang w:val="en-AU"/>
-        </w:rPr>
-        <w:t xml:space="preserve"> (Other</w:t>
-      </w:r>
-      <w:r>
-        <w:rPr>
-          <w:lang w:val="en-AU"/>
-        </w:rPr>
-        <w:t>s</w:t>
-      </w:r>
-      <w:r>
-        <w:rPr>
-          <w:lang w:val="en-AU"/>
-        </w:rPr>
-        <w:t>)</w:t>
+        <w:t>Passes all uDebug cases but gets Wrong Answer</w:t>
+      </w:r>
+    </w:p>
+    <w:p>
+      <w:pPr>
+        <w:rPr>
+          <w:lang w:val="en-AU"/>
+        </w:rPr>
+      </w:pPr>
+    </w:p>
+    <w:p>
+      <w:pPr>
+        <w:rPr>
+          <w:lang w:val="en-AU"/>
+        </w:rPr>
+      </w:pPr>
+      <w:r>
+        <w:rPr>
+          <w:lang w:val="en-AU"/>
+        </w:rPr>
+        <w:t>Game (Others)</w:t>
       </w:r>
     </w:p>
     <w:p>
@@ -1315,21 +1051,12 @@
           <w:numId w:val="10"/>
         </w:numPr>
       </w:pPr>
-      <w:proofErr w:type="spellStart"/>
-      <w:r>
-        <w:rPr>
-          <w:b/>
-          <w:u w:val="single"/>
-        </w:rPr>
-        <w:t>UVa</w:t>
-      </w:r>
-      <w:proofErr w:type="spellEnd"/>
-      <w:r>
-        <w:rPr>
-          <w:b/>
-          <w:u w:val="single"/>
-        </w:rPr>
-        <w:t xml:space="preserve"> 00489 - Hangman Judge *</w:t>
+      <w:r>
+        <w:rPr>
+          <w:b/>
+          <w:u w:val="single"/>
+        </w:rPr>
+        <w:t>UVa 00489 - Hangman Judge *</w:t>
       </w:r>
       <w:r>
         <w:t xml:space="preserve"> (just do as asked)</w:t>
@@ -1362,32 +1089,15 @@
           <w:numId w:val="10"/>
         </w:numPr>
       </w:pPr>
-      <w:proofErr w:type="spellStart"/>
-      <w:r>
-        <w:rPr>
-          <w:b/>
-          <w:u w:val="single"/>
-        </w:rPr>
-        <w:t>UVa</w:t>
-      </w:r>
-      <w:proofErr w:type="spellEnd"/>
-      <w:r>
-        <w:rPr>
-          <w:b/>
-          <w:u w:val="single"/>
-        </w:rPr>
-        <w:t xml:space="preserve"> 10189 - Minesweeper *</w:t>
-      </w:r>
-      <w:r>
-        <w:t xml:space="preserve"> (simulate Minesweeper, similar to </w:t>
-      </w:r>
-      <w:proofErr w:type="spellStart"/>
-      <w:r>
-        <w:t>UVa</w:t>
-      </w:r>
-      <w:proofErr w:type="spellEnd"/>
-      <w:r>
-        <w:t xml:space="preserve"> 10279) </w:t>
+      <w:r>
+        <w:rPr>
+          <w:b/>
+          <w:u w:val="single"/>
+        </w:rPr>
+        <w:t>UVa 10189 - Minesweeper *</w:t>
+      </w:r>
+      <w:r>
+        <w:t xml:space="preserve"> (simulate Minesweeper, similar to UVa 10279) </w:t>
       </w:r>
     </w:p>
     <w:p>
@@ -1443,21 +1153,12 @@
           <w:numId w:val="11"/>
         </w:numPr>
       </w:pPr>
-      <w:proofErr w:type="spellStart"/>
-      <w:r>
-        <w:rPr>
-          <w:b/>
-          <w:u w:val="single"/>
-        </w:rPr>
-        <w:t>UVa</w:t>
-      </w:r>
-      <w:proofErr w:type="spellEnd"/>
-      <w:r>
-        <w:rPr>
-          <w:b/>
-          <w:u w:val="single"/>
-        </w:rPr>
-        <w:t xml:space="preserve"> 00401 - Palindromes *</w:t>
+      <w:r>
+        <w:rPr>
+          <w:b/>
+          <w:u w:val="single"/>
+        </w:rPr>
+        <w:t>UVa 00401 - Palindromes *</w:t>
       </w:r>
       <w:r>
         <w:t xml:space="preserve"> (simple palindrome check)</w:t>
@@ -1490,21 +1191,12 @@
           <w:numId w:val="11"/>
         </w:numPr>
       </w:pPr>
-      <w:proofErr w:type="spellStart"/>
-      <w:r>
-        <w:rPr>
-          <w:b/>
-          <w:u w:val="single"/>
-        </w:rPr>
-        <w:t>UVa</w:t>
-      </w:r>
-      <w:proofErr w:type="spellEnd"/>
-      <w:r>
-        <w:rPr>
-          <w:b/>
-          <w:u w:val="single"/>
-        </w:rPr>
-        <w:t xml:space="preserve"> 11221 - Magic Square Palindrome *</w:t>
+      <w:r>
+        <w:rPr>
+          <w:b/>
+          <w:u w:val="single"/>
+        </w:rPr>
+        <w:t>UVa 11221 - Magic Square Palindrome *</w:t>
       </w:r>
       <w:r>
         <w:t xml:space="preserve"> (we deal with a matrix) </w:t>
@@ -1571,43 +1263,19 @@
           <w:lang w:val="en-AU"/>
         </w:rPr>
       </w:pPr>
-      <w:proofErr w:type="spellStart"/>
-      <w:r>
-        <w:rPr>
-          <w:b/>
-          <w:u w:val="single"/>
-          <w:lang w:val="en-AU"/>
-        </w:rPr>
-        <w:t>UVa</w:t>
-      </w:r>
-      <w:proofErr w:type="spellEnd"/>
-      <w:r>
-        <w:rPr>
-          <w:b/>
-          <w:u w:val="single"/>
-          <w:lang w:val="en-AU"/>
-        </w:rPr>
-        <w:t xml:space="preserve"> 10038 - Jolly Jumpers *</w:t>
-      </w:r>
-      <w:r>
-        <w:rPr>
-          <w:lang w:val="en-AU"/>
-        </w:rPr>
-        <w:t xml:space="preserve"> (use 1D </w:t>
-      </w:r>
-      <w:proofErr w:type="spellStart"/>
-      <w:r>
-        <w:rPr>
-          <w:lang w:val="en-AU"/>
-        </w:rPr>
-        <w:t>boolean</w:t>
-      </w:r>
-      <w:proofErr w:type="spellEnd"/>
-      <w:r>
-        <w:rPr>
-          <w:lang w:val="en-AU"/>
-        </w:rPr>
-        <w:t xml:space="preserve"> flags to check [1..n − 1]) </w:t>
+      <w:r>
+        <w:rPr>
+          <w:b/>
+          <w:u w:val="single"/>
+          <w:lang w:val="en-AU"/>
+        </w:rPr>
+        <w:t>UVa 10038 - Jolly Jumpers *</w:t>
+      </w:r>
+      <w:r>
+        <w:rPr>
+          <w:lang w:val="en-AU"/>
+        </w:rPr>
+        <w:t xml:space="preserve"> (use 1D boolean flags to check [1..n − 1]) </w:t>
       </w:r>
     </w:p>
     <w:p>
@@ -1640,7 +1308,6 @@
           <w:lang w:val="en-AU"/>
         </w:rPr>
       </w:pPr>
-      <w:proofErr w:type="spellStart"/>
       <w:r>
         <w:rPr>
           <w:b/>
@@ -1648,21 +1315,11 @@
           <w:u w:val="single"/>
           <w:lang w:val="en-AU"/>
         </w:rPr>
-        <w:t>UVa</w:t>
-      </w:r>
-      <w:proofErr w:type="spellEnd"/>
-      <w:r>
-        <w:rPr>
-          <w:b/>
+        <w:t>UVa 11340 - Newspaper *</w:t>
+      </w:r>
+      <w:r>
+        <w:rPr>
           <w:highlight w:val="yellow"/>
-          <w:u w:val="single"/>
-          <w:lang w:val="en-AU"/>
-        </w:rPr>
-        <w:t xml:space="preserve"> 11340 - Newspaper *</w:t>
-      </w:r>
-      <w:r>
-        <w:rPr>
-          <w:highlight w:val="yellow"/>
           <w:lang w:val="en-AU"/>
         </w:rPr>
         <w:t xml:space="preserve"> (DAT; see Hashing in Section 2.3) </w:t>
@@ -1721,23 +1378,13 @@
           <w:lang w:val="en-AU"/>
         </w:rPr>
       </w:pPr>
-      <w:proofErr w:type="spellStart"/>
-      <w:r>
-        <w:rPr>
-          <w:b/>
-          <w:u w:val="single"/>
-          <w:lang w:val="en-AU"/>
-        </w:rPr>
-        <w:t>UVa</w:t>
-      </w:r>
-      <w:proofErr w:type="spellEnd"/>
-      <w:r>
-        <w:rPr>
-          <w:b/>
-          <w:u w:val="single"/>
-          <w:lang w:val="en-AU"/>
-        </w:rPr>
-        <w:t xml:space="preserve"> 12356 - Army Buddies *</w:t>
+      <w:r>
+        <w:rPr>
+          <w:b/>
+          <w:u w:val="single"/>
+          <w:lang w:val="en-AU"/>
+        </w:rPr>
+        <w:t>UVa 12356 - Army Buddies *</w:t>
       </w:r>
       <w:r>
         <w:rPr>
@@ -1834,21 +1481,12 @@
           <w:numId w:val="12"/>
         </w:numPr>
       </w:pPr>
-      <w:proofErr w:type="spellStart"/>
-      <w:r>
-        <w:rPr>
-          <w:b/>
-          <w:u w:val="single"/>
-        </w:rPr>
-        <w:t>UVa</w:t>
-      </w:r>
-      <w:proofErr w:type="spellEnd"/>
-      <w:r>
-        <w:rPr>
-          <w:b/>
-          <w:u w:val="single"/>
-        </w:rPr>
-        <w:t xml:space="preserve"> 10855 - Rotated squares *</w:t>
+      <w:r>
+        <w:rPr>
+          <w:b/>
+          <w:u w:val="single"/>
+        </w:rPr>
+        <w:t>UVa 10855 - Rotated squares *</w:t>
       </w:r>
       <w:r>
         <w:t xml:space="preserve"> (string array, 90o clockwise rotation) </w:t>
@@ -1893,21 +1531,12 @@
           <w:numId w:val="12"/>
         </w:numPr>
       </w:pPr>
-      <w:proofErr w:type="spellStart"/>
-      <w:r>
-        <w:rPr>
-          <w:b/>
-          <w:u w:val="single"/>
-        </w:rPr>
-        <w:t>UVa</w:t>
-      </w:r>
-      <w:proofErr w:type="spellEnd"/>
-      <w:r>
-        <w:rPr>
-          <w:b/>
-          <w:u w:val="single"/>
-        </w:rPr>
-        <w:t xml:space="preserve"> 10920 - Spiral Tap *</w:t>
+      <w:r>
+        <w:rPr>
+          <w:b/>
+          <w:u w:val="single"/>
+        </w:rPr>
+        <w:t>UVa 10920 - Spiral Tap *</w:t>
       </w:r>
       <w:r>
         <w:t xml:space="preserve"> (simulate the process) </w:t>
@@ -1943,23 +1572,13 @@
           <w:highlight w:val="yellow"/>
         </w:rPr>
       </w:pPr>
-      <w:proofErr w:type="spellStart"/>
       <w:r>
         <w:rPr>
           <w:b/>
           <w:highlight w:val="yellow"/>
           <w:u w:val="single"/>
         </w:rPr>
-        <w:t>UVa</w:t>
-      </w:r>
-      <w:proofErr w:type="spellEnd"/>
-      <w:r>
-        <w:rPr>
-          <w:b/>
-          <w:highlight w:val="yellow"/>
-          <w:u w:val="single"/>
-        </w:rPr>
-        <w:t xml:space="preserve"> 11581 - Grid Successors *</w:t>
+        <w:t>UVa 11581 - Grid Successors *</w:t>
       </w:r>
       <w:r>
         <w:rPr>
@@ -1991,10 +1610,7 @@
     <w:p/>
     <w:p>
       <w:r>
-        <w:t xml:space="preserve">C++ </w:t>
-      </w:r>
-      <w:r>
-        <w:t>STL algorithm</w:t>
+        <w:t>C++ STL algorithm</w:t>
       </w:r>
     </w:p>
     <w:p/>
@@ -2006,21 +1622,12 @@
           <w:numId w:val="12"/>
         </w:numPr>
       </w:pPr>
-      <w:proofErr w:type="spellStart"/>
-      <w:r>
-        <w:rPr>
-          <w:b/>
-          <w:u w:val="single"/>
-        </w:rPr>
-        <w:t>UVa</w:t>
-      </w:r>
-      <w:proofErr w:type="spellEnd"/>
-      <w:r>
-        <w:rPr>
-          <w:b/>
-          <w:u w:val="single"/>
-        </w:rPr>
-        <w:t xml:space="preserve"> 00146 - ID Codes *</w:t>
+      <w:r>
+        <w:rPr>
+          <w:b/>
+          <w:u w:val="single"/>
+        </w:rPr>
+        <w:t>UVa 00146 - ID Codes *</w:t>
       </w:r>
       <w:r>
         <w:t xml:space="preserve"> (use next permutation) </w:t>
@@ -2053,21 +1660,12 @@
           <w:numId w:val="12"/>
         </w:numPr>
       </w:pPr>
-      <w:proofErr w:type="spellStart"/>
-      <w:r>
-        <w:rPr>
-          <w:b/>
-          <w:u w:val="single"/>
-        </w:rPr>
-        <w:t>UVa</w:t>
-      </w:r>
-      <w:proofErr w:type="spellEnd"/>
-      <w:r>
-        <w:rPr>
-          <w:b/>
-          <w:u w:val="single"/>
-        </w:rPr>
-        <w:t xml:space="preserve"> 10107 - What is the Median? *</w:t>
+      <w:r>
+        <w:rPr>
+          <w:b/>
+          <w:u w:val="single"/>
+        </w:rPr>
+        <w:t>UVa 10107 - What is the Median? *</w:t>
       </w:r>
       <w:r>
         <w:t xml:space="preserve"> (find median of a growing/dynamic </w:t>
@@ -2123,23 +1721,13 @@
           <w:lang w:val="en-AU"/>
         </w:rPr>
       </w:pPr>
-      <w:proofErr w:type="spellStart"/>
-      <w:r>
-        <w:rPr>
-          <w:b/>
-          <w:u w:val="single"/>
-          <w:lang w:val="en-AU"/>
-        </w:rPr>
-        <w:t>UVa</w:t>
-      </w:r>
-      <w:proofErr w:type="spellEnd"/>
-      <w:r>
-        <w:rPr>
-          <w:b/>
-          <w:u w:val="single"/>
-          <w:lang w:val="en-AU"/>
-        </w:rPr>
-        <w:t xml:space="preserve"> 10258 - Contest Scoreboard *</w:t>
+      <w:r>
+        <w:rPr>
+          <w:b/>
+          <w:u w:val="single"/>
+          <w:lang w:val="en-AU"/>
+        </w:rPr>
+        <w:t>UVa 10258 - Contest Scoreboard *</w:t>
       </w:r>
       <w:r>
         <w:rPr>
@@ -2194,23 +1782,13 @@
           <w:lang w:val="en-AU"/>
         </w:rPr>
       </w:pPr>
-      <w:proofErr w:type="spellStart"/>
-      <w:r>
-        <w:rPr>
-          <w:b/>
-          <w:u w:val="single"/>
-          <w:lang w:val="en-AU"/>
-        </w:rPr>
-        <w:t>UVa</w:t>
-      </w:r>
-      <w:proofErr w:type="spellEnd"/>
-      <w:r>
-        <w:rPr>
-          <w:b/>
-          <w:u w:val="single"/>
-          <w:lang w:val="en-AU"/>
-        </w:rPr>
-        <w:t xml:space="preserve"> 10264 - The Most Potent Corner *</w:t>
+      <w:r>
+        <w:rPr>
+          <w:b/>
+          <w:u w:val="single"/>
+          <w:lang w:val="en-AU"/>
+        </w:rPr>
+        <w:t>UVa 10264 - The Most Potent Corner *</w:t>
       </w:r>
       <w:r>
         <w:rPr>
@@ -2250,43 +1828,19 @@
           <w:lang w:val="en-AU"/>
         </w:rPr>
       </w:pPr>
-      <w:proofErr w:type="spellStart"/>
-      <w:r>
-        <w:rPr>
-          <w:b/>
-          <w:u w:val="single"/>
-          <w:lang w:val="en-AU"/>
-        </w:rPr>
-        <w:t>UVa</w:t>
-      </w:r>
-      <w:proofErr w:type="spellEnd"/>
-      <w:r>
-        <w:rPr>
-          <w:b/>
-          <w:u w:val="single"/>
-          <w:lang w:val="en-AU"/>
-        </w:rPr>
-        <w:t xml:space="preserve"> 11926 - Multitasking *</w:t>
-      </w:r>
-      <w:r>
-        <w:rPr>
-          <w:lang w:val="en-AU"/>
-        </w:rPr>
-        <w:t xml:space="preserve"> (use 1M </w:t>
-      </w:r>
-      <w:proofErr w:type="spellStart"/>
-      <w:r>
-        <w:rPr>
-          <w:lang w:val="en-AU"/>
-        </w:rPr>
-        <w:t>bitset</w:t>
-      </w:r>
-      <w:proofErr w:type="spellEnd"/>
-      <w:r>
-        <w:rPr>
-          <w:lang w:val="en-AU"/>
-        </w:rPr>
-        <w:t xml:space="preserve"> to check if a slot is free) </w:t>
+      <w:r>
+        <w:rPr>
+          <w:b/>
+          <w:u w:val="single"/>
+          <w:lang w:val="en-AU"/>
+        </w:rPr>
+        <w:t>UVa 11926 - Multitasking *</w:t>
+      </w:r>
+      <w:r>
+        <w:rPr>
+          <w:lang w:val="en-AU"/>
+        </w:rPr>
+        <w:t xml:space="preserve"> (use 1M bitset to check if a slot is free) </w:t>
       </w:r>
       <w:r>
         <w:rPr>
@@ -2332,19 +1886,11 @@
           <w:lang w:val="en-AU"/>
         </w:rPr>
       </w:pPr>
-      <w:proofErr w:type="spellStart"/>
-      <w:r>
-        <w:rPr>
-          <w:lang w:val="en-AU"/>
-        </w:rPr>
-        <w:t>UVa</w:t>
-      </w:r>
-      <w:proofErr w:type="spellEnd"/>
-      <w:r>
-        <w:rPr>
-          <w:lang w:val="en-AU"/>
-        </w:rPr>
-        <w:t xml:space="preserve"> 11933 - Splitting Numbers * (an exercise for bit manipulation) </w:t>
+      <w:r>
+        <w:rPr>
+          <w:lang w:val="en-AU"/>
+        </w:rPr>
+        <w:t xml:space="preserve">UVa 11933 - Splitting Numbers * (an exercise for bit manipulation) </w:t>
       </w:r>
       <w:r>
         <w:rPr>
@@ -2384,7 +1930,6 @@
           <w:lang w:val="en-AU"/>
         </w:rPr>
       </w:pPr>
-      <w:proofErr w:type="spellStart"/>
       <w:r>
         <w:rPr>
           <w:b/>
@@ -2392,16 +1937,7 @@
           <w:lang w:val="en-AU"/>
         </w:rPr>
         <w:lastRenderedPageBreak/>
-        <w:t>UVa</w:t>
-      </w:r>
-      <w:proofErr w:type="spellEnd"/>
-      <w:r>
-        <w:rPr>
-          <w:b/>
-          <w:u w:val="single"/>
-          <w:lang w:val="en-AU"/>
-        </w:rPr>
-        <w:t xml:space="preserve"> 11988 - Broken Keyboard ... *</w:t>
+        <w:t>UVa 11988 - Broken Keyboard ... *</w:t>
       </w:r>
       <w:r>
         <w:rPr>
@@ -2440,23 +1976,13 @@
           <w:lang w:val="en-AU"/>
         </w:rPr>
       </w:pPr>
-      <w:proofErr w:type="spellStart"/>
-      <w:r>
-        <w:rPr>
-          <w:b/>
-          <w:u w:val="single"/>
-          <w:lang w:val="en-AU"/>
-        </w:rPr>
-        <w:t>UVa</w:t>
-      </w:r>
-      <w:proofErr w:type="spellEnd"/>
-      <w:r>
-        <w:rPr>
-          <w:b/>
-          <w:u w:val="single"/>
-          <w:lang w:val="en-AU"/>
-        </w:rPr>
-        <w:t xml:space="preserve"> 00514 - Rails *</w:t>
+      <w:r>
+        <w:rPr>
+          <w:b/>
+          <w:u w:val="single"/>
+          <w:lang w:val="en-AU"/>
+        </w:rPr>
+        <w:t>UVa 00514 - Rails *</w:t>
       </w:r>
       <w:r>
         <w:rPr>
@@ -2503,7 +2029,6 @@
           <w:lang w:val="en-AU"/>
         </w:rPr>
       </w:pPr>
-      <w:proofErr w:type="spellStart"/>
       <w:r>
         <w:rPr>
           <w:b/>
@@ -2511,17 +2036,7 @@
           <w:u w:val="single"/>
           <w:lang w:val="en-AU"/>
         </w:rPr>
-        <w:t>UVa</w:t>
-      </w:r>
-      <w:proofErr w:type="spellEnd"/>
-      <w:r>
-        <w:rPr>
-          <w:b/>
-          <w:highlight w:val="yellow"/>
-          <w:u w:val="single"/>
-          <w:lang w:val="en-AU"/>
-        </w:rPr>
-        <w:t xml:space="preserve"> 00732 - Anagram by Stack *</w:t>
+        <w:t>UVa 00732 - Anagram by Stack *</w:t>
       </w:r>
       <w:r>
         <w:rPr>
@@ -2571,43 +2086,19 @@
           <w:lang w:val="en-AU"/>
         </w:rPr>
       </w:pPr>
-      <w:proofErr w:type="spellStart"/>
-      <w:r>
-        <w:rPr>
-          <w:b/>
-          <w:u w:val="single"/>
-          <w:lang w:val="en-AU"/>
-        </w:rPr>
-        <w:t>UVa</w:t>
-      </w:r>
-      <w:proofErr w:type="spellEnd"/>
-      <w:r>
-        <w:rPr>
-          <w:b/>
-          <w:u w:val="single"/>
-          <w:lang w:val="en-AU"/>
-        </w:rPr>
-        <w:t xml:space="preserve"> 01062 - Containers *</w:t>
-      </w:r>
-      <w:r>
-        <w:rPr>
-          <w:lang w:val="en-AU"/>
-        </w:rPr>
-        <w:t xml:space="preserve"> (LA 3752, </w:t>
-      </w:r>
-      <w:proofErr w:type="spellStart"/>
-      <w:r>
-        <w:rPr>
-          <w:lang w:val="en-AU"/>
-        </w:rPr>
-        <w:t>WorldFinals</w:t>
-      </w:r>
-      <w:proofErr w:type="spellEnd"/>
-      <w:r>
-        <w:rPr>
-          <w:lang w:val="en-AU"/>
-        </w:rPr>
-        <w:t xml:space="preserve"> Tokyo07, simulation with stack; maximum answer is 26 stacks; O(n) solution exists) </w:t>
+      <w:r>
+        <w:rPr>
+          <w:b/>
+          <w:u w:val="single"/>
+          <w:lang w:val="en-AU"/>
+        </w:rPr>
+        <w:t>UVa 01062 - Containers *</w:t>
+      </w:r>
+      <w:r>
+        <w:rPr>
+          <w:lang w:val="en-AU"/>
+        </w:rPr>
+        <w:t xml:space="preserve"> (LA 3752, WorldFinals Tokyo07, simulation with stack; maximum answer is 26 stacks; O(n) solution exists) </w:t>
       </w:r>
       <w:r>
         <w:rPr>
@@ -2627,28 +2118,14 @@
         </w:numPr>
       </w:pPr>
       <w:r>
-        <w:t xml:space="preserve">Accepted – solution not </w:t>
-      </w:r>
-      <w:r>
-        <w:t>very</w:t>
-      </w:r>
-      <w:r>
-        <w:t xml:space="preserve"> efficient though, could be improved</w:t>
-      </w:r>
-      <w:r>
-        <w:t xml:space="preserve"> maybe using linked list</w:t>
+        <w:t>Accepted – solution not very efficient though, could be improved maybe using linked list</w:t>
       </w:r>
     </w:p>
     <w:p/>
     <w:p>
       <w:r>
-        <w:t xml:space="preserve">STL Queue and </w:t>
-      </w:r>
-      <w:proofErr w:type="spellStart"/>
-      <w:r>
-        <w:t>Deque</w:t>
-      </w:r>
-      <w:proofErr w:type="spellEnd"/>
+        <w:t>STL Queue and Deque</w:t>
+      </w:r>
     </w:p>
     <w:p/>
     <w:p>
@@ -2662,23 +2139,13 @@
           <w:lang w:val="en-AU"/>
         </w:rPr>
       </w:pPr>
-      <w:proofErr w:type="spellStart"/>
-      <w:r>
-        <w:rPr>
-          <w:b/>
-          <w:u w:val="single"/>
-          <w:lang w:val="en-AU"/>
-        </w:rPr>
-        <w:t>UVa</w:t>
-      </w:r>
-      <w:proofErr w:type="spellEnd"/>
-      <w:r>
-        <w:rPr>
-          <w:b/>
-          <w:u w:val="single"/>
-          <w:lang w:val="en-AU"/>
-        </w:rPr>
-        <w:t xml:space="preserve"> 10172 - The Lonesome Cargo ... *</w:t>
+      <w:r>
+        <w:rPr>
+          <w:b/>
+          <w:u w:val="single"/>
+          <w:lang w:val="en-AU"/>
+        </w:rPr>
+        <w:t>UVa 10172 - The Lonesome Cargo ... *</w:t>
       </w:r>
       <w:r>
         <w:rPr>
@@ -2718,23 +2185,13 @@
           <w:lang w:val="en-AU"/>
         </w:rPr>
       </w:pPr>
-      <w:proofErr w:type="spellStart"/>
-      <w:r>
-        <w:rPr>
-          <w:b/>
-          <w:u w:val="single"/>
-          <w:lang w:val="en-AU"/>
-        </w:rPr>
-        <w:t>UVa</w:t>
-      </w:r>
-      <w:proofErr w:type="spellEnd"/>
-      <w:r>
-        <w:rPr>
-          <w:b/>
-          <w:u w:val="single"/>
-          <w:lang w:val="en-AU"/>
-        </w:rPr>
-        <w:t xml:space="preserve"> 10901 - Ferry Loading III *</w:t>
+      <w:r>
+        <w:rPr>
+          <w:b/>
+          <w:u w:val="single"/>
+          <w:lang w:val="en-AU"/>
+        </w:rPr>
+        <w:t>UVa 10901 - Ferry Loading III *</w:t>
       </w:r>
       <w:r>
         <w:rPr>
@@ -2786,23 +2243,13 @@
           <w:lang w:val="en-AU"/>
         </w:rPr>
       </w:pPr>
-      <w:proofErr w:type="spellStart"/>
-      <w:r>
-        <w:rPr>
-          <w:b/>
-          <w:u w:val="single"/>
-          <w:lang w:val="en-AU"/>
-        </w:rPr>
-        <w:t>UVa</w:t>
-      </w:r>
-      <w:proofErr w:type="spellEnd"/>
-      <w:r>
-        <w:rPr>
-          <w:b/>
-          <w:u w:val="single"/>
-          <w:lang w:val="en-AU"/>
-        </w:rPr>
-        <w:t xml:space="preserve"> 11034 - Ferry Loading IV *</w:t>
+      <w:r>
+        <w:rPr>
+          <w:b/>
+          <w:u w:val="single"/>
+          <w:lang w:val="en-AU"/>
+        </w:rPr>
+        <w:t>UVa 11034 - Ferry Loading IV *</w:t>
       </w:r>
       <w:r>
         <w:rPr>
@@ -2865,23 +2312,13 @@
           <w:lang w:val="en-AU"/>
         </w:rPr>
       </w:pPr>
-      <w:proofErr w:type="spellStart"/>
-      <w:r>
-        <w:rPr>
-          <w:b/>
-          <w:u w:val="single"/>
-          <w:lang w:val="en-AU"/>
-        </w:rPr>
-        <w:t>UVa</w:t>
-      </w:r>
-      <w:proofErr w:type="spellEnd"/>
-      <w:r>
-        <w:rPr>
-          <w:b/>
-          <w:u w:val="single"/>
-          <w:lang w:val="en-AU"/>
-        </w:rPr>
-        <w:t xml:space="preserve"> 10226 - Hardwood Species *</w:t>
+      <w:r>
+        <w:rPr>
+          <w:b/>
+          <w:u w:val="single"/>
+          <w:lang w:val="en-AU"/>
+        </w:rPr>
+        <w:t>UVa 10226 - Hardwood Species *</w:t>
       </w:r>
       <w:r>
         <w:rPr>
@@ -2945,23 +2382,13 @@
           <w:lang w:val="en-AU"/>
         </w:rPr>
       </w:pPr>
-      <w:proofErr w:type="spellStart"/>
-      <w:r>
-        <w:rPr>
-          <w:b/>
-          <w:u w:val="single"/>
-          <w:lang w:val="en-AU"/>
-        </w:rPr>
-        <w:t>UVa</w:t>
-      </w:r>
-      <w:proofErr w:type="spellEnd"/>
-      <w:r>
-        <w:rPr>
-          <w:b/>
-          <w:u w:val="single"/>
-          <w:lang w:val="en-AU"/>
-        </w:rPr>
-        <w:t xml:space="preserve"> 11286 - Conformity *</w:t>
+      <w:r>
+        <w:rPr>
+          <w:b/>
+          <w:u w:val="single"/>
+          <w:lang w:val="en-AU"/>
+        </w:rPr>
+        <w:t>UVa 11286 - Conformity *</w:t>
       </w:r>
       <w:r>
         <w:rPr>
@@ -2989,7 +2416,6 @@
           <w:lang w:val="en-AU"/>
         </w:rPr>
       </w:pPr>
-      <w:bookmarkStart w:id="0" w:name="_GoBack"/>
       <w:r>
         <w:rPr>
           <w:lang w:val="en-AU"/>
@@ -2997,7 +2423,6 @@
         <w:t>Accepted</w:t>
       </w:r>
     </w:p>
-    <w:bookmarkEnd w:id="0"/>
     <w:p>
       <w:pPr>
         <w:pStyle w:val="ListParagraph"/>
@@ -3009,23 +2434,13 @@
           <w:lang w:val="en-AU"/>
         </w:rPr>
       </w:pPr>
-      <w:proofErr w:type="spellStart"/>
-      <w:r>
-        <w:rPr>
-          <w:b/>
-          <w:u w:val="single"/>
-          <w:lang w:val="en-AU"/>
-        </w:rPr>
-        <w:t>UVa</w:t>
-      </w:r>
-      <w:proofErr w:type="spellEnd"/>
-      <w:r>
-        <w:rPr>
-          <w:b/>
-          <w:u w:val="single"/>
-          <w:lang w:val="en-AU"/>
-        </w:rPr>
-        <w:t xml:space="preserve"> 11572 - Unique Snowflakes *</w:t>
+      <w:r>
+        <w:rPr>
+          <w:b/>
+          <w:u w:val="single"/>
+          <w:lang w:val="en-AU"/>
+        </w:rPr>
+        <w:t>UVa 11572 - Unique Snowflakes *</w:t>
       </w:r>
       <w:r>
         <w:rPr>
@@ -3072,14 +2487,172 @@
         <w:t>Accepted</w:t>
       </w:r>
     </w:p>
-    <w:p>
-      <w:pPr>
-        <w:pStyle w:val="ListParagraph"/>
-        <w:numPr>
-          <w:ilvl w:val="0"/>
-          <w:numId w:val="26"/>
-        </w:numPr>
-      </w:pPr>
+    <w:p/>
+    <w:p>
+      <w:r>
+        <w:t>C++ STL set</w:t>
+      </w:r>
+    </w:p>
+    <w:p/>
+    <w:p>
+      <w:pPr>
+        <w:pStyle w:val="ListParagraph"/>
+        <w:numPr>
+          <w:ilvl w:val="0"/>
+          <w:numId w:val="28"/>
+        </w:numPr>
+        <w:rPr>
+          <w:lang w:val="en-AU"/>
+        </w:rPr>
+      </w:pPr>
+      <w:r>
+        <w:rPr>
+          <w:b/>
+          <w:u w:val="single"/>
+          <w:lang w:val="en-AU"/>
+        </w:rPr>
+        <w:t>UVa 00978 - Lemmings Battle *</w:t>
+      </w:r>
+      <w:r>
+        <w:rPr>
+          <w:lang w:val="en-AU"/>
+        </w:rPr>
+        <w:t xml:space="preserve"> (simulation, use multiset)</w:t>
+      </w:r>
+      <w:r>
+        <w:rPr>
+          <w:rFonts w:ascii="MS Gothic" w:eastAsia="MS Gothic" w:hAnsi="MS Gothic" w:cs="MS Gothic" w:hint="eastAsia"/>
+          <w:lang w:val="en-AU"/>
+        </w:rPr>
+        <w:t> +</w:t>
+      </w:r>
+    </w:p>
+    <w:p>
+      <w:pPr>
+        <w:pStyle w:val="ListParagraph"/>
+        <w:numPr>
+          <w:ilvl w:val="1"/>
+          <w:numId w:val="28"/>
+        </w:numPr>
+        <w:rPr>
+          <w:lang w:val="en-AU"/>
+        </w:rPr>
+      </w:pPr>
+      <w:r>
+        <w:rPr>
+          <w:lang w:val="en-AU"/>
+        </w:rPr>
+        <w:t>Accepted (C++)</w:t>
+      </w:r>
+    </w:p>
+    <w:p>
+      <w:pPr>
+        <w:pStyle w:val="ListParagraph"/>
+        <w:numPr>
+          <w:ilvl w:val="1"/>
+          <w:numId w:val="28"/>
+        </w:numPr>
+        <w:rPr>
+          <w:lang w:val="en-AU"/>
+        </w:rPr>
+      </w:pPr>
+      <w:r>
+        <w:rPr>
+          <w:lang w:val="en-AU"/>
+        </w:rPr>
+        <w:t>TLE (Python)</w:t>
+      </w:r>
+    </w:p>
+    <w:p>
+      <w:pPr>
+        <w:pStyle w:val="ListParagraph"/>
+        <w:numPr>
+          <w:ilvl w:val="0"/>
+          <w:numId w:val="28"/>
+        </w:numPr>
+        <w:rPr>
+          <w:lang w:val="en-AU"/>
+        </w:rPr>
+      </w:pPr>
+      <w:r>
+        <w:rPr>
+          <w:b/>
+          <w:u w:val="single"/>
+          <w:lang w:val="en-AU"/>
+        </w:rPr>
+        <w:t>UVa 11136 - Hoax or what *</w:t>
+      </w:r>
+      <w:r>
+        <w:rPr>
+          <w:lang w:val="en-AU"/>
+        </w:rPr>
+        <w:t xml:space="preserve"> (use multiset) </w:t>
+      </w:r>
+    </w:p>
+    <w:p>
+      <w:pPr>
+        <w:pStyle w:val="ListParagraph"/>
+        <w:numPr>
+          <w:ilvl w:val="1"/>
+          <w:numId w:val="28"/>
+        </w:numPr>
+        <w:rPr>
+          <w:lang w:val="en-AU"/>
+        </w:rPr>
+      </w:pPr>
+      <w:r>
+        <w:rPr>
+          <w:lang w:val="en-AU"/>
+        </w:rPr>
+        <w:t>Accepted (C++)</w:t>
+      </w:r>
+    </w:p>
+    <w:p>
+      <w:pPr>
+        <w:pStyle w:val="ListParagraph"/>
+        <w:numPr>
+          <w:ilvl w:val="0"/>
+          <w:numId w:val="28"/>
+        </w:numPr>
+        <w:rPr>
+          <w:lang w:val="en-AU"/>
+        </w:rPr>
+      </w:pPr>
+      <w:r>
+        <w:rPr>
+          <w:b/>
+          <w:u w:val="single"/>
+          <w:lang w:val="en-AU"/>
+        </w:rPr>
+        <w:t>UVa 11849 - CD *</w:t>
+      </w:r>
+      <w:r>
+        <w:rPr>
+          <w:lang w:val="en-AU"/>
+        </w:rPr>
+        <w:t xml:space="preserve"> (use set to pass the time limit, better: use hashing!) </w:t>
+      </w:r>
+    </w:p>
+    <w:p>
+      <w:pPr>
+        <w:pStyle w:val="ListParagraph"/>
+        <w:numPr>
+          <w:ilvl w:val="1"/>
+          <w:numId w:val="28"/>
+        </w:numPr>
+      </w:pPr>
+      <w:r>
+        <w:t>Accepted (C++)</w:t>
+      </w:r>
+    </w:p>
+    <w:p/>
+    <w:p>
+      <w:r>
+        <w:t>C++ STL priority_queue</w:t>
+      </w:r>
+      <w:bookmarkStart w:id="0" w:name="_GoBack"/>
+      <w:bookmarkEnd w:id="0"/>
     </w:p>
     <w:p>
       <w:pPr>
@@ -3123,23 +2696,13 @@
           <w:lang w:val="en-AU"/>
         </w:rPr>
       </w:pPr>
-      <w:proofErr w:type="spellStart"/>
-      <w:r>
-        <w:rPr>
-          <w:b/>
-          <w:u w:val="single"/>
-          <w:lang w:val="en-AU"/>
-        </w:rPr>
-        <w:t>UVa</w:t>
-      </w:r>
-      <w:proofErr w:type="spellEnd"/>
-      <w:r>
-        <w:rPr>
-          <w:b/>
-          <w:u w:val="single"/>
-          <w:lang w:val="en-AU"/>
-        </w:rPr>
-        <w:t xml:space="preserve"> 00927 - Integer Sequence from ... *</w:t>
+      <w:r>
+        <w:rPr>
+          <w:b/>
+          <w:u w:val="single"/>
+          <w:lang w:val="en-AU"/>
+        </w:rPr>
+        <w:t>UVa 00927 - Integer Sequence from ... *</w:t>
       </w:r>
       <w:r>
         <w:rPr>
@@ -3185,21 +2748,12 @@
           <w:lang w:val="en-AU"/>
         </w:rPr>
       </w:pPr>
-      <w:proofErr w:type="spellStart"/>
-      <w:r>
-        <w:rPr>
-          <w:b/>
-          <w:lang w:val="en-AU"/>
-        </w:rPr>
-        <w:t>UVa</w:t>
-      </w:r>
-      <w:proofErr w:type="spellEnd"/>
-      <w:r>
-        <w:rPr>
-          <w:b/>
-          <w:lang w:val="en-AU"/>
-        </w:rPr>
-        <w:t xml:space="preserve"> 01237 - Expert Enough *</w:t>
+      <w:r>
+        <w:rPr>
+          <w:b/>
+          <w:lang w:val="en-AU"/>
+        </w:rPr>
+        <w:t>UVa 01237 - Expert Enough *</w:t>
       </w:r>
       <w:r>
         <w:rPr>
@@ -3239,23 +2793,13 @@
           <w:lang w:val="en-AU"/>
         </w:rPr>
       </w:pPr>
-      <w:proofErr w:type="spellStart"/>
-      <w:r>
-        <w:rPr>
-          <w:b/>
-          <w:u w:val="single"/>
-          <w:lang w:val="en-AU"/>
-        </w:rPr>
-        <w:t>UVa</w:t>
-      </w:r>
-      <w:proofErr w:type="spellEnd"/>
-      <w:r>
-        <w:rPr>
-          <w:b/>
-          <w:u w:val="single"/>
-          <w:lang w:val="en-AU"/>
-        </w:rPr>
-        <w:t xml:space="preserve"> 10976 - Fractions Again ? *</w:t>
+      <w:r>
+        <w:rPr>
+          <w:b/>
+          <w:u w:val="single"/>
+          <w:lang w:val="en-AU"/>
+        </w:rPr>
+        <w:t>UVa 10976 - Fractions Again ? *</w:t>
       </w:r>
       <w:r>
         <w:rPr>
@@ -3314,23 +2858,13 @@
           <w:lang w:val="en-AU"/>
         </w:rPr>
       </w:pPr>
-      <w:proofErr w:type="spellStart"/>
-      <w:r>
-        <w:rPr>
-          <w:b/>
-          <w:u w:val="single"/>
-          <w:lang w:val="en-AU"/>
-        </w:rPr>
-        <w:t>UVa</w:t>
-      </w:r>
-      <w:proofErr w:type="spellEnd"/>
-      <w:r>
-        <w:rPr>
-          <w:b/>
-          <w:u w:val="single"/>
-          <w:lang w:val="en-AU"/>
-        </w:rPr>
-        <w:t xml:space="preserve"> 01260 - Sales *</w:t>
+      <w:r>
+        <w:rPr>
+          <w:b/>
+          <w:u w:val="single"/>
+          <w:lang w:val="en-AU"/>
+        </w:rPr>
+        <w:t>UVa 01260 - Sales *</w:t>
       </w:r>
       <w:r>
         <w:rPr>
@@ -3379,21 +2913,12 @@
           <w:numId w:val="15"/>
         </w:numPr>
       </w:pPr>
-      <w:proofErr w:type="spellStart"/>
-      <w:r>
-        <w:rPr>
-          <w:b/>
-          <w:u w:val="single"/>
-        </w:rPr>
-        <w:t>UVa</w:t>
-      </w:r>
-      <w:proofErr w:type="spellEnd"/>
-      <w:r>
-        <w:rPr>
-          <w:b/>
-          <w:u w:val="single"/>
-        </w:rPr>
-        <w:t xml:space="preserve"> 10487 - Closest Sums *</w:t>
+      <w:r>
+        <w:rPr>
+          <w:b/>
+          <w:u w:val="single"/>
+        </w:rPr>
+        <w:t>UVa 10487 - Closest Sums *</w:t>
       </w:r>
       <w:r>
         <w:t xml:space="preserve"> (sort and then do O(n2) pairings) </w:t>
@@ -3408,15 +2933,7 @@
         </w:numPr>
       </w:pPr>
       <w:r>
-        <w:t xml:space="preserve">Accepted (Python) using </w:t>
-      </w:r>
-      <w:proofErr w:type="spellStart"/>
-      <w:r>
-        <w:t>nlogn</w:t>
-      </w:r>
-      <w:proofErr w:type="spellEnd"/>
-      <w:r>
-        <w:t xml:space="preserve"> method</w:t>
+        <w:t>Accepted (Python) using nlogn method</w:t>
       </w:r>
     </w:p>
     <w:p>
@@ -3427,21 +2944,12 @@
           <w:numId w:val="15"/>
         </w:numPr>
       </w:pPr>
-      <w:proofErr w:type="spellStart"/>
-      <w:r>
-        <w:rPr>
-          <w:b/>
-          <w:u w:val="single"/>
-        </w:rPr>
-        <w:t>UVa</w:t>
-      </w:r>
-      <w:proofErr w:type="spellEnd"/>
-      <w:r>
-        <w:rPr>
-          <w:b/>
-          <w:u w:val="single"/>
-        </w:rPr>
-        <w:t xml:space="preserve"> 11242 - Tour de France *</w:t>
+      <w:r>
+        <w:rPr>
+          <w:b/>
+          <w:u w:val="single"/>
+        </w:rPr>
+        <w:t>UVa 11242 - Tour de France *</w:t>
       </w:r>
       <w:r>
         <w:t xml:space="preserve"> (plus sorting)</w:t>
@@ -3481,21 +2989,12 @@
           <w:numId w:val="16"/>
         </w:numPr>
       </w:pPr>
-      <w:proofErr w:type="spellStart"/>
-      <w:r>
-        <w:rPr>
-          <w:b/>
-          <w:u w:val="single"/>
-        </w:rPr>
-        <w:t>UVa</w:t>
-      </w:r>
-      <w:proofErr w:type="spellEnd"/>
-      <w:r>
-        <w:rPr>
-          <w:b/>
-          <w:u w:val="single"/>
-        </w:rPr>
-        <w:t xml:space="preserve"> 00441 - Lotto *</w:t>
+      <w:r>
+        <w:rPr>
+          <w:b/>
+          <w:u w:val="single"/>
+        </w:rPr>
+        <w:t>UVa 00441 - Lotto *</w:t>
       </w:r>
       <w:r>
         <w:t xml:space="preserve"> (6 nested loops) </w:t>
@@ -3517,15 +3016,7 @@
         </w:numPr>
       </w:pPr>
       <w:r>
-        <w:t xml:space="preserve">Accepted (Python) – used </w:t>
-      </w:r>
-      <w:proofErr w:type="spellStart"/>
-      <w:r>
-        <w:t>itertools.combinations</w:t>
-      </w:r>
-      <w:proofErr w:type="spellEnd"/>
-      <w:r>
-        <w:t>() instead of loops</w:t>
+        <w:t>Accepted (Python) – used itertools.combinations() instead of loops</w:t>
       </w:r>
     </w:p>
     <w:p>
@@ -3536,21 +3027,12 @@
           <w:numId w:val="16"/>
         </w:numPr>
       </w:pPr>
-      <w:proofErr w:type="spellStart"/>
-      <w:r>
-        <w:rPr>
-          <w:b/>
-          <w:u w:val="single"/>
-        </w:rPr>
-        <w:t>UVa</w:t>
-      </w:r>
-      <w:proofErr w:type="spellEnd"/>
-      <w:r>
-        <w:rPr>
-          <w:b/>
-          <w:u w:val="single"/>
-        </w:rPr>
-        <w:t xml:space="preserve"> 00735 - Dart-a-Mania *</w:t>
+      <w:r>
+        <w:rPr>
+          <w:b/>
+          <w:u w:val="single"/>
+        </w:rPr>
+        <w:t>UVa 00735 - Dart-a-Mania *</w:t>
       </w:r>
       <w:r>
         <w:t xml:space="preserve"> (3 nested loops, then count) </w:t>
@@ -3595,19 +3077,11 @@
           <w:numId w:val="16"/>
         </w:numPr>
       </w:pPr>
-      <w:proofErr w:type="spellStart"/>
-      <w:r>
-        <w:rPr>
-          <w:b/>
-        </w:rPr>
-        <w:t>UVa</w:t>
-      </w:r>
-      <w:proofErr w:type="spellEnd"/>
-      <w:r>
-        <w:rPr>
-          <w:b/>
-        </w:rPr>
-        <w:t xml:space="preserve"> 10102 - The Path in the </w:t>
+      <w:r>
+        <w:rPr>
+          <w:b/>
+        </w:rPr>
+        <w:t xml:space="preserve">UVa 10102 - The Path in the </w:t>
       </w:r>
       <w:r>
         <w:rPr>
@@ -3677,23 +3151,13 @@
           <w:lang w:val="en-AU"/>
         </w:rPr>
       </w:pPr>
-      <w:proofErr w:type="spellStart"/>
-      <w:r>
-        <w:rPr>
-          <w:b/>
-          <w:u w:val="single"/>
-          <w:lang w:val="en-AU"/>
-        </w:rPr>
-        <w:t>UVa</w:t>
-      </w:r>
-      <w:proofErr w:type="spellEnd"/>
-      <w:r>
-        <w:rPr>
-          <w:b/>
-          <w:u w:val="single"/>
-          <w:lang w:val="en-AU"/>
-        </w:rPr>
-        <w:t xml:space="preserve"> 11236 - Grocery Store *</w:t>
+      <w:r>
+        <w:rPr>
+          <w:b/>
+          <w:u w:val="single"/>
+          <w:lang w:val="en-AU"/>
+        </w:rPr>
+        <w:t>UVa 11236 - Grocery Store *</w:t>
       </w:r>
       <w:r>
         <w:rPr>
@@ -3764,10 +3228,7 @@
       </w:pPr>
       <w:r>
         <w:lastRenderedPageBreak/>
-        <w:t xml:space="preserve">3.4 </w:t>
-      </w:r>
-      <w:r>
-        <w:t>Greedy Algorithms</w:t>
+        <w:t>3.4 Greedy Algorithms</w:t>
       </w:r>
     </w:p>
     <w:p/>
@@ -3789,21 +3250,12 @@
           <w:u w:val="single"/>
         </w:rPr>
       </w:pPr>
-      <w:proofErr w:type="spellStart"/>
-      <w:r>
-        <w:rPr>
-          <w:b/>
-          <w:u w:val="single"/>
-        </w:rPr>
-        <w:t>UVa</w:t>
-      </w:r>
-      <w:proofErr w:type="spellEnd"/>
-      <w:r>
-        <w:rPr>
-          <w:b/>
-          <w:u w:val="single"/>
-        </w:rPr>
-        <w:t xml:space="preserve"> 11264 - Coin Collector *</w:t>
+      <w:r>
+        <w:rPr>
+          <w:b/>
+          <w:u w:val="single"/>
+        </w:rPr>
+        <w:t>UVa 11264 - Coin Collector *</w:t>
       </w:r>
       <w:r>
         <w:rPr>
@@ -3839,21 +3291,12 @@
           <w:u w:val="single"/>
         </w:rPr>
       </w:pPr>
-      <w:proofErr w:type="spellStart"/>
-      <w:r>
-        <w:rPr>
-          <w:b/>
-          <w:u w:val="single"/>
-        </w:rPr>
-        <w:t>UVa</w:t>
-      </w:r>
-      <w:proofErr w:type="spellEnd"/>
-      <w:r>
-        <w:rPr>
-          <w:b/>
-          <w:u w:val="single"/>
-        </w:rPr>
-        <w:t xml:space="preserve"> 11389 - The Bus Driver Problem *</w:t>
+      <w:r>
+        <w:rPr>
+          <w:b/>
+          <w:u w:val="single"/>
+        </w:rPr>
+        <w:t>UVa 11389 - The Bus Driver Problem *</w:t>
       </w:r>
       <w:r>
         <w:t xml:space="preserve"> (load balancing)</w:t>
@@ -3883,21 +3326,12 @@
           <w:numId w:val="1"/>
         </w:numPr>
       </w:pPr>
-      <w:proofErr w:type="spellStart"/>
-      <w:r>
-        <w:rPr>
-          <w:b/>
-          <w:u w:val="single"/>
-        </w:rPr>
-        <w:t>UVa</w:t>
-      </w:r>
-      <w:proofErr w:type="spellEnd"/>
-      <w:r>
-        <w:rPr>
-          <w:b/>
-          <w:u w:val="single"/>
-        </w:rPr>
-        <w:t xml:space="preserve"> 12405 - Scarecrow * </w:t>
+      <w:r>
+        <w:rPr>
+          <w:b/>
+          <w:u w:val="single"/>
+        </w:rPr>
+        <w:t xml:space="preserve">UVa 12405 - Scarecrow * </w:t>
       </w:r>
       <w:r>
         <w:t xml:space="preserve">(simpler interval covering problem) </w:t>
@@ -3933,19 +3367,11 @@
           <w:lang w:val="en-AU"/>
         </w:rPr>
       </w:pPr>
-      <w:proofErr w:type="spellStart"/>
-      <w:r>
-        <w:rPr>
-          <w:lang w:val="en-AU"/>
-        </w:rPr>
-        <w:t>UVa</w:t>
-      </w:r>
-      <w:proofErr w:type="spellEnd"/>
-      <w:r>
-        <w:rPr>
-          <w:lang w:val="en-AU"/>
-        </w:rPr>
-        <w:t xml:space="preserve"> 12321 - Gas Station (interval covering) </w:t>
+      <w:r>
+        <w:rPr>
+          <w:lang w:val="en-AU"/>
+        </w:rPr>
+        <w:t xml:space="preserve">UVa 12321 - Gas Station (interval covering) </w:t>
       </w:r>
       <w:r>
         <w:rPr>
@@ -4000,21 +3426,12 @@
           <w:u w:val="single"/>
         </w:rPr>
       </w:pPr>
-      <w:proofErr w:type="spellStart"/>
-      <w:r>
-        <w:rPr>
-          <w:b/>
-          <w:u w:val="single"/>
-        </w:rPr>
-        <w:t>UVa</w:t>
-      </w:r>
-      <w:proofErr w:type="spellEnd"/>
-      <w:r>
-        <w:rPr>
-          <w:b/>
-          <w:u w:val="single"/>
-        </w:rPr>
-        <w:t xml:space="preserve"> 11100 - The Trip, 2007 * </w:t>
+      <w:r>
+        <w:rPr>
+          <w:b/>
+          <w:u w:val="single"/>
+        </w:rPr>
+        <w:t xml:space="preserve">UVa 11100 - The Trip, 2007 * </w:t>
       </w:r>
     </w:p>
     <w:p>
@@ -4026,15 +3443,7 @@
         </w:numPr>
       </w:pPr>
       <w:r>
-        <w:t xml:space="preserve">Runtime Error despite passing </w:t>
-      </w:r>
-      <w:proofErr w:type="spellStart"/>
-      <w:r>
-        <w:t>uDebug</w:t>
-      </w:r>
-      <w:proofErr w:type="spellEnd"/>
-      <w:r>
-        <w:t>, might be broken for Python</w:t>
+        <w:t>Runtime Error despite passing uDebug, might be broken for Python</w:t>
       </w:r>
     </w:p>
     <w:p>
@@ -4049,37 +3458,12 @@
           <w:u w:val="single"/>
         </w:rPr>
       </w:pPr>
-      <w:proofErr w:type="spellStart"/>
-      <w:r>
-        <w:rPr>
-          <w:b/>
-          <w:u w:val="single"/>
-        </w:rPr>
-        <w:t>UVa</w:t>
-      </w:r>
-      <w:proofErr w:type="spellEnd"/>
-      <w:r>
-        <w:rPr>
-          <w:b/>
-          <w:u w:val="single"/>
-        </w:rPr>
-        <w:t xml:space="preserve"> 11292 - Dragon of </w:t>
-      </w:r>
-      <w:proofErr w:type="spellStart"/>
-      <w:r>
-        <w:rPr>
-          <w:b/>
-          <w:u w:val="single"/>
-        </w:rPr>
-        <w:t>Loowater</w:t>
-      </w:r>
-      <w:proofErr w:type="spellEnd"/>
-      <w:r>
-        <w:rPr>
-          <w:b/>
-          <w:u w:val="single"/>
-        </w:rPr>
-        <w:t xml:space="preserve"> * </w:t>
+      <w:r>
+        <w:rPr>
+          <w:b/>
+          <w:u w:val="single"/>
+        </w:rPr>
+        <w:t xml:space="preserve">UVa 11292 - Dragon of Loowater * </w:t>
       </w:r>
     </w:p>
     <w:p>
@@ -4106,21 +3490,12 @@
           <w:u w:val="single"/>
         </w:rPr>
       </w:pPr>
-      <w:proofErr w:type="spellStart"/>
-      <w:r>
-        <w:rPr>
-          <w:b/>
-          <w:u w:val="single"/>
-        </w:rPr>
-        <w:t>UVa</w:t>
-      </w:r>
-      <w:proofErr w:type="spellEnd"/>
-      <w:r>
-        <w:rPr>
-          <w:b/>
-          <w:u w:val="single"/>
-        </w:rPr>
-        <w:t xml:space="preserve"> 12210 - A Match Making Problem * </w:t>
+      <w:r>
+        <w:rPr>
+          <w:b/>
+          <w:u w:val="single"/>
+        </w:rPr>
+        <w:t xml:space="preserve">UVa 12210 - A Match Making Problem * </w:t>
       </w:r>
     </w:p>
     <w:p>
@@ -4146,13 +3521,8 @@
           <w:numId w:val="3"/>
         </w:numPr>
       </w:pPr>
-      <w:proofErr w:type="spellStart"/>
-      <w:r>
-        <w:t>UVa</w:t>
-      </w:r>
-      <w:proofErr w:type="spellEnd"/>
-      <w:r>
-        <w:t xml:space="preserve"> 10763 - Foreign Exchange</w:t>
+      <w:r>
+        <w:t>UVa 10763 - Foreign Exchange</w:t>
       </w:r>
       <w:r>
         <w:rPr>
@@ -4182,13 +3552,8 @@
           <w:numId w:val="3"/>
         </w:numPr>
       </w:pPr>
-      <w:proofErr w:type="spellStart"/>
-      <w:r>
-        <w:t>UVa</w:t>
-      </w:r>
-      <w:proofErr w:type="spellEnd"/>
-      <w:r>
-        <w:t xml:space="preserve"> 10026 – Shoemaker’s problem</w:t>
+      <w:r>
+        <w:t>UVa 10026 – Shoemaker’s problem</w:t>
       </w:r>
     </w:p>
     <w:p>
@@ -4214,19 +3579,11 @@
           <w:lang w:val="en-AU"/>
         </w:rPr>
       </w:pPr>
-      <w:proofErr w:type="spellStart"/>
-      <w:r>
-        <w:rPr>
-          <w:lang w:val="en-AU"/>
-        </w:rPr>
-        <w:t>UVa</w:t>
-      </w:r>
-      <w:proofErr w:type="spellEnd"/>
-      <w:r>
-        <w:rPr>
-          <w:lang w:val="en-AU"/>
-        </w:rPr>
-        <w:t xml:space="preserve"> 10785 - The Mad Numerologist </w:t>
+      <w:r>
+        <w:rPr>
+          <w:lang w:val="en-AU"/>
+        </w:rPr>
+        <w:t xml:space="preserve">UVa 10785 - The Mad Numerologist </w:t>
       </w:r>
     </w:p>
     <w:p>
@@ -4263,21 +3620,12 @@
           <w:u w:val="single"/>
         </w:rPr>
       </w:pPr>
-      <w:proofErr w:type="spellStart"/>
-      <w:r>
-        <w:rPr>
-          <w:b/>
-          <w:u w:val="single"/>
-        </w:rPr>
-        <w:t>UVa</w:t>
-      </w:r>
-      <w:proofErr w:type="spellEnd"/>
-      <w:r>
-        <w:rPr>
-          <w:b/>
-          <w:u w:val="single"/>
-        </w:rPr>
-        <w:t xml:space="preserve"> 10656 - Maximum Sum (II) * </w:t>
+      <w:r>
+        <w:rPr>
+          <w:b/>
+          <w:u w:val="single"/>
+        </w:rPr>
+        <w:t xml:space="preserve">UVa 10656 - Maximum Sum (II) * </w:t>
       </w:r>
     </w:p>
     <w:p>
@@ -4308,21 +3656,12 @@
           <w:u w:val="single"/>
         </w:rPr>
       </w:pPr>
-      <w:proofErr w:type="spellStart"/>
-      <w:r>
-        <w:rPr>
-          <w:b/>
-          <w:u w:val="single"/>
-        </w:rPr>
-        <w:t>UVa</w:t>
-      </w:r>
-      <w:proofErr w:type="spellEnd"/>
-      <w:r>
-        <w:rPr>
-          <w:b/>
-          <w:u w:val="single"/>
-        </w:rPr>
-        <w:t xml:space="preserve"> 10718 - Bit Mask *</w:t>
+      <w:r>
+        <w:rPr>
+          <w:b/>
+          <w:u w:val="single"/>
+        </w:rPr>
+        <w:t>UVa 10718 - Bit Mask *</w:t>
       </w:r>
     </w:p>
     <w:p>
@@ -4349,21 +3688,12 @@
           <w:u w:val="single"/>
         </w:rPr>
       </w:pPr>
-      <w:proofErr w:type="spellStart"/>
-      <w:r>
-        <w:rPr>
-          <w:b/>
-          <w:u w:val="single"/>
-        </w:rPr>
-        <w:t>UVa</w:t>
-      </w:r>
-      <w:proofErr w:type="spellEnd"/>
-      <w:r>
-        <w:rPr>
-          <w:b/>
-          <w:u w:val="single"/>
-        </w:rPr>
-        <w:t xml:space="preserve"> 11157 - Dynamic Frog *</w:t>
+      <w:r>
+        <w:rPr>
+          <w:b/>
+          <w:u w:val="single"/>
+        </w:rPr>
+        <w:t>UVa 11157 - Dynamic Frog *</w:t>
       </w:r>
     </w:p>
     <w:p>
@@ -4406,22 +3736,12 @@
           <w:numId w:val="4"/>
         </w:numPr>
       </w:pPr>
-      <w:proofErr w:type="spellStart"/>
-      <w:r>
-        <w:t>UVa</w:t>
-      </w:r>
-      <w:proofErr w:type="spellEnd"/>
-      <w:r>
-        <w:t xml:space="preserve"> 11240 -</w:t>
-      </w:r>
-      <w:r>
-        <w:t xml:space="preserve"> </w:t>
-      </w:r>
-      <w:proofErr w:type="spellStart"/>
-      <w:r>
-        <w:t>Antimonotonicity</w:t>
-      </w:r>
-      <w:proofErr w:type="spellEnd"/>
+      <w:r>
+        <w:t>UVa 11240 -</w:t>
+      </w:r>
+      <w:r>
+        <w:t xml:space="preserve"> Antimonotonicity</w:t>
+      </w:r>
       <w:r>
         <w:rPr>
           <w:rFonts w:ascii="MS Mincho" w:eastAsia="MS Mincho" w:hAnsi="MS Mincho" w:cs="MS Mincho"/>
@@ -4453,13 +3773,8 @@
           <w:numId w:val="4"/>
         </w:numPr>
       </w:pPr>
-      <w:proofErr w:type="spellStart"/>
-      <w:r>
-        <w:t>UVa</w:t>
-      </w:r>
-      <w:proofErr w:type="spellEnd"/>
-      <w:r>
-        <w:t xml:space="preserve"> 11900 – Boiled eggs</w:t>
+      <w:r>
+        <w:t>UVa 11900 – Boiled eggs</w:t>
       </w:r>
     </w:p>
     <w:p>
@@ -4482,13 +3797,8 @@
           <w:numId w:val="4"/>
         </w:numPr>
       </w:pPr>
-      <w:proofErr w:type="spellStart"/>
-      <w:r>
-        <w:t>UVa</w:t>
-      </w:r>
-      <w:proofErr w:type="spellEnd"/>
-      <w:r>
-        <w:t xml:space="preserve"> 10340 – All in All</w:t>
+      <w:r>
+        <w:t>UVa 10340 – All in All</w:t>
       </w:r>
     </w:p>
     <w:p>
@@ -4537,21 +3847,12 @@
           <w:lang w:val="en-AU"/>
         </w:rPr>
       </w:pPr>
-      <w:proofErr w:type="spellStart"/>
       <w:r>
         <w:rPr>
           <w:highlight w:val="yellow"/>
           <w:lang w:val="en-AU"/>
         </w:rPr>
-        <w:t>UVa</w:t>
-      </w:r>
-      <w:proofErr w:type="spellEnd"/>
-      <w:r>
-        <w:rPr>
-          <w:highlight w:val="yellow"/>
-          <w:lang w:val="en-AU"/>
-        </w:rPr>
-        <w:t xml:space="preserve"> 00507 - Jill Rides Again (standard problem) </w:t>
+        <w:t xml:space="preserve">UVa 00507 - Jill Rides Again (standard problem) </w:t>
       </w:r>
       <w:r>
         <w:rPr>
@@ -4589,32 +3890,15 @@
           <w:numId w:val="13"/>
         </w:numPr>
       </w:pPr>
-      <w:proofErr w:type="spellStart"/>
-      <w:r>
-        <w:rPr>
-          <w:b/>
-          <w:u w:val="single"/>
-        </w:rPr>
-        <w:t>UVa</w:t>
-      </w:r>
-      <w:proofErr w:type="spellEnd"/>
-      <w:r>
-        <w:rPr>
-          <w:b/>
-          <w:u w:val="single"/>
-        </w:rPr>
-        <w:t xml:space="preserve"> 00787 - Maximum Sub ... * </w:t>
-      </w:r>
-      <w:r>
-        <w:t xml:space="preserve">(max 1D range product, be careful with 0, use Java </w:t>
-      </w:r>
-      <w:proofErr w:type="spellStart"/>
-      <w:r>
-        <w:t>BigInteger</w:t>
-      </w:r>
-      <w:proofErr w:type="spellEnd"/>
-      <w:r>
-        <w:t xml:space="preserve">, see Section 5.3) </w:t>
+      <w:r>
+        <w:rPr>
+          <w:b/>
+          <w:u w:val="single"/>
+        </w:rPr>
+        <w:t xml:space="preserve">UVa 00787 - Maximum Sub ... * </w:t>
+      </w:r>
+      <w:r>
+        <w:t xml:space="preserve">(max 1D range product, be careful with 0, use Java BigInteger, see Section 5.3) </w:t>
       </w:r>
       <w:r>
         <w:rPr>
@@ -4644,19 +3928,11 @@
           <w:numId w:val="13"/>
         </w:numPr>
       </w:pPr>
-      <w:proofErr w:type="spellStart"/>
-      <w:r>
-        <w:rPr>
-          <w:b/>
-        </w:rPr>
-        <w:t>UVa</w:t>
-      </w:r>
-      <w:proofErr w:type="spellEnd"/>
-      <w:r>
-        <w:rPr>
-          <w:b/>
-        </w:rPr>
-        <w:t xml:space="preserve"> 10684 - The Jackpot *</w:t>
+      <w:r>
+        <w:rPr>
+          <w:b/>
+        </w:rPr>
+        <w:t>UVa 10684 - The Jackpot *</w:t>
       </w:r>
       <w:r>
         <w:t xml:space="preserve"> (standard problem; easily solvable with the given sample source code) </w:t>
@@ -4704,43 +3980,19 @@
           <w:highlight w:val="yellow"/>
         </w:rPr>
       </w:pPr>
-      <w:proofErr w:type="spellStart"/>
       <w:r>
         <w:rPr>
           <w:b/>
           <w:highlight w:val="yellow"/>
           <w:u w:val="single"/>
         </w:rPr>
-        <w:t>UVa</w:t>
-      </w:r>
-      <w:proofErr w:type="spellEnd"/>
-      <w:r>
-        <w:rPr>
-          <w:b/>
+        <w:t>UVa 10755 - Garbage Heap *</w:t>
+      </w:r>
+      <w:r>
+        <w:rPr>
           <w:highlight w:val="yellow"/>
-          <w:u w:val="single"/>
-        </w:rPr>
-        <w:t xml:space="preserve"> 10755 - Garbage Heap *</w:t>
-      </w:r>
-      <w:r>
-        <w:rPr>
-          <w:highlight w:val="yellow"/>
-        </w:rPr>
-        <w:t xml:space="preserve"> (combination of max 2D range sum in two of the three dimensions—see below—and max 1D range sum using </w:t>
-      </w:r>
-      <w:proofErr w:type="spellStart"/>
-      <w:r>
-        <w:rPr>
-          <w:highlight w:val="yellow"/>
-        </w:rPr>
-        <w:t>Kadane’s</w:t>
-      </w:r>
-      <w:proofErr w:type="spellEnd"/>
-      <w:r>
-        <w:rPr>
-          <w:highlight w:val="yellow"/>
-        </w:rPr>
-        <w:t xml:space="preserve"> algorithm on the third dimension)</w:t>
+        </w:rPr>
+        <w:t xml:space="preserve"> (combination of max 2D range sum in two of the three dimensions—see below—and max 1D range sum using Kadane’s algorithm on the third dimension)</w:t>
       </w:r>
       <w:r>
         <w:rPr>
@@ -4780,7 +4032,6 @@
           <w:lang w:val="en-AU"/>
         </w:rPr>
       </w:pPr>
-      <w:proofErr w:type="spellStart"/>
       <w:r>
         <w:rPr>
           <w:b/>
@@ -4788,17 +4039,7 @@
           <w:u w:val="single"/>
           <w:lang w:val="en-AU"/>
         </w:rPr>
-        <w:t>UVa</w:t>
-      </w:r>
-      <w:proofErr w:type="spellEnd"/>
-      <w:r>
-        <w:rPr>
-          <w:b/>
-          <w:highlight w:val="yellow"/>
-          <w:u w:val="single"/>
-          <w:lang w:val="en-AU"/>
-        </w:rPr>
-        <w:t xml:space="preserve"> 00108 - Maximum Sum *</w:t>
+        <w:t>UVa 00108 - Maximum Sum *</w:t>
       </w:r>
       <w:r>
         <w:rPr>
@@ -4870,23 +4111,13 @@
           <w:lang w:val="en-AU"/>
         </w:rPr>
       </w:pPr>
-      <w:proofErr w:type="spellStart"/>
-      <w:r>
-        <w:rPr>
-          <w:b/>
-          <w:u w:val="single"/>
-          <w:lang w:val="en-AU"/>
-        </w:rPr>
-        <w:t>UVa</w:t>
-      </w:r>
-      <w:proofErr w:type="spellEnd"/>
-      <w:r>
-        <w:rPr>
-          <w:b/>
-          <w:u w:val="single"/>
-          <w:lang w:val="en-AU"/>
-        </w:rPr>
-        <w:t xml:space="preserve"> 00481 - What Goes Up? *</w:t>
+      <w:r>
+        <w:rPr>
+          <w:b/>
+          <w:u w:val="single"/>
+          <w:lang w:val="en-AU"/>
+        </w:rPr>
+        <w:t>UVa 00481 - What Goes Up? *</w:t>
       </w:r>
       <w:r>
         <w:rPr>
@@ -4912,15 +4143,7 @@
         </w:numPr>
       </w:pPr>
       <w:r>
-        <w:t xml:space="preserve">Accepted – possibly dodgy though, fails two </w:t>
-      </w:r>
-      <w:proofErr w:type="spellStart"/>
-      <w:r>
-        <w:t>uDebug</w:t>
-      </w:r>
-      <w:proofErr w:type="spellEnd"/>
-      <w:r>
-        <w:t xml:space="preserve"> cases and may not have implemented correct selection from multiple answers</w:t>
+        <w:t>Accepted – possibly dodgy though, fails two uDebug cases and may not have implemented correct selection from multiple answers</w:t>
       </w:r>
     </w:p>
     <w:p>
@@ -4934,75 +4157,19 @@
           <w:lang w:val="en-AU"/>
         </w:rPr>
       </w:pPr>
-      <w:proofErr w:type="spellStart"/>
-      <w:r>
-        <w:rPr>
-          <w:b/>
-          <w:u w:val="single"/>
-          <w:lang w:val="en-AU"/>
-        </w:rPr>
-        <w:t>UVa</w:t>
-      </w:r>
-      <w:proofErr w:type="spellEnd"/>
-      <w:r>
-        <w:rPr>
-          <w:b/>
-          <w:u w:val="single"/>
-          <w:lang w:val="en-AU"/>
-        </w:rPr>
-        <w:t xml:space="preserve"> 11456 - </w:t>
-      </w:r>
-      <w:proofErr w:type="spellStart"/>
-      <w:r>
-        <w:rPr>
-          <w:b/>
-          <w:u w:val="single"/>
-          <w:lang w:val="en-AU"/>
-        </w:rPr>
-        <w:t>Trainsorting</w:t>
-      </w:r>
-      <w:proofErr w:type="spellEnd"/>
-      <w:r>
-        <w:rPr>
-          <w:b/>
-          <w:u w:val="single"/>
-          <w:lang w:val="en-AU"/>
-        </w:rPr>
-        <w:t xml:space="preserve"> * </w:t>
-      </w:r>
-      <w:r>
-        <w:rPr>
-          <w:lang w:val="en-AU"/>
-        </w:rPr>
-        <w:t>(max(LIS(</w:t>
-      </w:r>
-      <w:proofErr w:type="spellStart"/>
-      <w:r>
-        <w:rPr>
-          <w:lang w:val="en-AU"/>
-        </w:rPr>
-        <w:t>i</w:t>
-      </w:r>
-      <w:proofErr w:type="spellEnd"/>
-      <w:r>
-        <w:rPr>
-          <w:lang w:val="en-AU"/>
-        </w:rPr>
-        <w:t>) + LDS(</w:t>
-      </w:r>
-      <w:proofErr w:type="spellStart"/>
-      <w:r>
-        <w:rPr>
-          <w:lang w:val="en-AU"/>
-        </w:rPr>
-        <w:t>i</w:t>
-      </w:r>
-      <w:proofErr w:type="spellEnd"/>
-      <w:r>
-        <w:rPr>
-          <w:lang w:val="en-AU"/>
-        </w:rPr>
-        <w:t xml:space="preserve">) - 1), </w:t>
+      <w:r>
+        <w:rPr>
+          <w:b/>
+          <w:u w:val="single"/>
+          <w:lang w:val="en-AU"/>
+        </w:rPr>
+        <w:t xml:space="preserve">UVa 11456 - Trainsorting * </w:t>
+      </w:r>
+      <w:r>
+        <w:rPr>
+          <w:lang w:val="en-AU"/>
+        </w:rPr>
+        <w:t xml:space="preserve">(max(LIS(i) + LDS(i) - 1), </w:t>
       </w:r>
       <w:r>
         <w:rPr>
@@ -5011,19 +4178,11 @@
         </w:rPr>
         <w:t>∀</w:t>
       </w:r>
-      <w:proofErr w:type="spellStart"/>
-      <w:r>
-        <w:rPr>
-          <w:lang w:val="en-AU"/>
-        </w:rPr>
-        <w:t>i</w:t>
-      </w:r>
-      <w:proofErr w:type="spellEnd"/>
-      <w:r>
-        <w:rPr>
-          <w:lang w:val="en-AU"/>
-        </w:rPr>
-        <w:t xml:space="preserve"> </w:t>
+      <w:r>
+        <w:rPr>
+          <w:lang w:val="en-AU"/>
+        </w:rPr>
+        <w:t xml:space="preserve">i </w:t>
       </w:r>
       <w:r>
         <w:rPr>
@@ -5076,23 +4235,13 @@
           <w:lang w:val="en-AU"/>
         </w:rPr>
       </w:pPr>
-      <w:proofErr w:type="spellStart"/>
-      <w:r>
-        <w:rPr>
-          <w:b/>
-          <w:u w:val="single"/>
-          <w:lang w:val="en-AU"/>
-        </w:rPr>
-        <w:t>UVa</w:t>
-      </w:r>
-      <w:proofErr w:type="spellEnd"/>
-      <w:r>
-        <w:rPr>
-          <w:b/>
-          <w:u w:val="single"/>
-          <w:lang w:val="en-AU"/>
-        </w:rPr>
-        <w:t xml:space="preserve"> 11790 - Murcia’s Skyline *</w:t>
+      <w:r>
+        <w:rPr>
+          <w:b/>
+          <w:u w:val="single"/>
+          <w:lang w:val="en-AU"/>
+        </w:rPr>
+        <w:t>UVa 11790 - Murcia’s Skyline *</w:t>
       </w:r>
       <w:r>
         <w:rPr>
@@ -5184,19 +4333,11 @@
           <w:lang w:val="en-AU"/>
         </w:rPr>
       </w:pPr>
-      <w:proofErr w:type="spellStart"/>
-      <w:r>
-        <w:rPr>
-          <w:lang w:val="en-AU"/>
-        </w:rPr>
-        <w:t>UVa</w:t>
-      </w:r>
-      <w:proofErr w:type="spellEnd"/>
-      <w:r>
-        <w:rPr>
-          <w:lang w:val="en-AU"/>
-        </w:rPr>
-        <w:t xml:space="preserve"> 00562 - Dividing Coins (use a one dimensional table) </w:t>
+      <w:r>
+        <w:rPr>
+          <w:lang w:val="en-AU"/>
+        </w:rPr>
+        <w:t xml:space="preserve">UVa 00562 - Dividing Coins (use a one dimensional table) </w:t>
       </w:r>
       <w:r>
         <w:rPr>
@@ -5272,41 +4413,18 @@
           <w:lang w:val="en-AU"/>
         </w:rPr>
       </w:pPr>
-      <w:proofErr w:type="spellStart"/>
-      <w:r>
-        <w:rPr>
-          <w:b/>
-          <w:lang w:val="en-AU"/>
-        </w:rPr>
-        <w:t>UVa</w:t>
-      </w:r>
-      <w:proofErr w:type="spellEnd"/>
-      <w:r>
-        <w:rPr>
-          <w:b/>
-          <w:lang w:val="en-AU"/>
-        </w:rPr>
-        <w:t xml:space="preserve"> 10616 - Divisible Group Sum *</w:t>
-      </w:r>
-      <w:r>
-        <w:rPr>
-          <w:lang w:val="en-AU"/>
-        </w:rPr>
-        <w:t xml:space="preserve"> (input can be -</w:t>
-      </w:r>
-      <w:proofErr w:type="spellStart"/>
-      <w:r>
-        <w:rPr>
-          <w:lang w:val="en-AU"/>
-        </w:rPr>
-        <w:t>ve</w:t>
-      </w:r>
-      <w:proofErr w:type="spellEnd"/>
-      <w:r>
-        <w:rPr>
-          <w:lang w:val="en-AU"/>
-        </w:rPr>
-        <w:t xml:space="preserve">, use long long) </w:t>
+      <w:r>
+        <w:rPr>
+          <w:b/>
+          <w:lang w:val="en-AU"/>
+        </w:rPr>
+        <w:t>UVa 10616 - Divisible Group Sum *</w:t>
+      </w:r>
+      <w:r>
+        <w:rPr>
+          <w:lang w:val="en-AU"/>
+        </w:rPr>
+        <w:t xml:space="preserve"> (input can be -ve, use long long) </w:t>
       </w:r>
       <w:r>
         <w:rPr>
@@ -5365,7 +4483,6 @@
           <w:lang w:val="en-AU"/>
         </w:rPr>
       </w:pPr>
-      <w:proofErr w:type="spellStart"/>
       <w:r>
         <w:rPr>
           <w:b/>
@@ -5374,17 +4491,7 @@
           <w:lang w:val="en-AU"/>
         </w:rPr>
         <w:lastRenderedPageBreak/>
-        <w:t>UVa</w:t>
-      </w:r>
-      <w:proofErr w:type="spellEnd"/>
-      <w:r>
-        <w:rPr>
-          <w:b/>
-          <w:highlight w:val="yellow"/>
-          <w:u w:val="single"/>
-          <w:lang w:val="en-AU"/>
-        </w:rPr>
-        <w:t xml:space="preserve"> 10819 - Trouble of 13-Dots *</w:t>
+        <w:t>UVa 10819 - Trouble of 13-Dots *</w:t>
       </w:r>
       <w:r>
         <w:rPr>
@@ -5459,32 +4566,15 @@
           <w:numId w:val="17"/>
         </w:numPr>
       </w:pPr>
-      <w:proofErr w:type="spellStart"/>
-      <w:r>
-        <w:rPr>
-          <w:b/>
-          <w:u w:val="single"/>
-        </w:rPr>
-        <w:t>UVa</w:t>
-      </w:r>
-      <w:proofErr w:type="spellEnd"/>
-      <w:r>
-        <w:rPr>
-          <w:b/>
-          <w:u w:val="single"/>
-        </w:rPr>
-        <w:t xml:space="preserve"> 00357 - Let Me Count The Ways *</w:t>
-      </w:r>
-      <w:r>
-        <w:t xml:space="preserve"> (similar to </w:t>
-      </w:r>
-      <w:proofErr w:type="spellStart"/>
-      <w:r>
-        <w:t>UVa</w:t>
-      </w:r>
-      <w:proofErr w:type="spellEnd"/>
-      <w:r>
-        <w:t xml:space="preserve"> 147/674)</w:t>
+      <w:r>
+        <w:rPr>
+          <w:b/>
+          <w:u w:val="single"/>
+        </w:rPr>
+        <w:t>UVa 00357 - Let Me Count The Ways *</w:t>
+      </w:r>
+      <w:r>
+        <w:t xml:space="preserve"> (similar to UVa 147/674)</w:t>
       </w:r>
       <w:r>
         <w:rPr>
@@ -5526,21 +4616,12 @@
           <w:numId w:val="17"/>
         </w:numPr>
       </w:pPr>
-      <w:proofErr w:type="spellStart"/>
-      <w:r>
-        <w:rPr>
-          <w:b/>
-          <w:u w:val="single"/>
-        </w:rPr>
-        <w:t>UVa</w:t>
-      </w:r>
-      <w:proofErr w:type="spellEnd"/>
-      <w:r>
-        <w:rPr>
-          <w:b/>
-          <w:u w:val="single"/>
-        </w:rPr>
-        <w:t xml:space="preserve"> 10306 - e-Coins *</w:t>
+      <w:r>
+        <w:rPr>
+          <w:b/>
+          <w:u w:val="single"/>
+        </w:rPr>
+        <w:t>UVa 10306 - e-Coins *</w:t>
       </w:r>
       <w:r>
         <w:t xml:space="preserve"> (</w:t>
@@ -5579,23 +4660,13 @@
           <w:lang w:val="en-AU"/>
         </w:rPr>
       </w:pPr>
-      <w:proofErr w:type="spellStart"/>
-      <w:r>
-        <w:rPr>
-          <w:b/>
-          <w:u w:val="single"/>
-          <w:lang w:val="en-AU"/>
-        </w:rPr>
-        <w:t>UVa</w:t>
-      </w:r>
-      <w:proofErr w:type="spellEnd"/>
-      <w:r>
-        <w:rPr>
-          <w:b/>
-          <w:u w:val="single"/>
-          <w:lang w:val="en-AU"/>
-        </w:rPr>
-        <w:t xml:space="preserve"> 11517 - Exact Change *</w:t>
+      <w:r>
+        <w:rPr>
+          <w:b/>
+          <w:u w:val="single"/>
+          <w:lang w:val="en-AU"/>
+        </w:rPr>
+        <w:t>UVa 11517 - Exact Change *</w:t>
       </w:r>
       <w:r>
         <w:rPr>
@@ -5649,23 +4720,13 @@
           <w:lang w:val="en-AU"/>
         </w:rPr>
       </w:pPr>
-      <w:proofErr w:type="spellStart"/>
-      <w:r>
-        <w:rPr>
-          <w:b/>
-          <w:u w:val="single"/>
-          <w:lang w:val="en-AU"/>
-        </w:rPr>
-        <w:t>UVa</w:t>
-      </w:r>
-      <w:proofErr w:type="spellEnd"/>
-      <w:r>
-        <w:rPr>
-          <w:b/>
-          <w:u w:val="single"/>
-          <w:lang w:val="en-AU"/>
-        </w:rPr>
-        <w:t xml:space="preserve"> 00216 - Getting in Line *</w:t>
+      <w:r>
+        <w:rPr>
+          <w:b/>
+          <w:u w:val="single"/>
+          <w:lang w:val="en-AU"/>
+        </w:rPr>
+        <w:t>UVa 00216 - Getting in Line *</w:t>
       </w:r>
       <w:r>
         <w:rPr>
@@ -5729,57 +4790,19 @@
           <w:lang w:val="en-AU"/>
         </w:rPr>
       </w:pPr>
-      <w:proofErr w:type="spellStart"/>
-      <w:r>
-        <w:rPr>
-          <w:b/>
-          <w:u w:val="single"/>
-          <w:lang w:val="en-AU"/>
-        </w:rPr>
-        <w:t>UVa</w:t>
-      </w:r>
-      <w:proofErr w:type="spellEnd"/>
-      <w:r>
-        <w:rPr>
-          <w:b/>
-          <w:u w:val="single"/>
-          <w:lang w:val="en-AU"/>
-        </w:rPr>
-        <w:t xml:space="preserve"> 10496 - Collecting Beepers *</w:t>
-      </w:r>
-      <w:r>
-        <w:rPr>
-          <w:lang w:val="en-AU"/>
-        </w:rPr>
-        <w:t xml:space="preserve"> (discussed in this section with </w:t>
-      </w:r>
-      <w:proofErr w:type="spellStart"/>
-      <w:r>
-        <w:rPr>
-          <w:lang w:val="en-AU"/>
-        </w:rPr>
-        <w:t>sam</w:t>
-      </w:r>
-      <w:proofErr w:type="spellEnd"/>
-      <w:r>
-        <w:rPr>
-          <w:lang w:val="en-AU"/>
-        </w:rPr>
-        <w:t xml:space="preserve">- </w:t>
-      </w:r>
-      <w:proofErr w:type="spellStart"/>
-      <w:r>
-        <w:rPr>
-          <w:lang w:val="en-AU"/>
-        </w:rPr>
-        <w:t>ple</w:t>
-      </w:r>
-      <w:proofErr w:type="spellEnd"/>
-      <w:r>
-        <w:rPr>
-          <w:lang w:val="en-AU"/>
-        </w:rPr>
-        <w:t xml:space="preserve"> source code; actually, since n ≤ 11, this problem is still solvable with recursive backtracking and sufficient pruning) </w:t>
+      <w:r>
+        <w:rPr>
+          <w:b/>
+          <w:u w:val="single"/>
+          <w:lang w:val="en-AU"/>
+        </w:rPr>
+        <w:t>UVa 10496 - Collecting Beepers *</w:t>
+      </w:r>
+      <w:r>
+        <w:rPr>
+          <w:lang w:val="en-AU"/>
+        </w:rPr>
+        <w:t xml:space="preserve"> (discussed in this section with sam- ple source code; actually, since n ≤ 11, this problem is still solvable with recursive backtracking and sufficient pruning) </w:t>
       </w:r>
       <w:r>
         <w:rPr>
@@ -5813,43 +4836,19 @@
           <w:lang w:val="en-AU"/>
         </w:rPr>
       </w:pPr>
-      <w:proofErr w:type="spellStart"/>
-      <w:r>
-        <w:rPr>
-          <w:b/>
-          <w:u w:val="single"/>
-          <w:lang w:val="en-AU"/>
-        </w:rPr>
-        <w:t>UVa</w:t>
-      </w:r>
-      <w:proofErr w:type="spellEnd"/>
-      <w:r>
-        <w:rPr>
-          <w:b/>
-          <w:u w:val="single"/>
-          <w:lang w:val="en-AU"/>
-        </w:rPr>
-        <w:t xml:space="preserve"> 11284 - Shopping Trip *</w:t>
-      </w:r>
-      <w:r>
-        <w:rPr>
-          <w:lang w:val="en-AU"/>
-        </w:rPr>
-        <w:t xml:space="preserve"> (requires shortest paths pre-processing; TSP variant where we can go home early; we just need to tweak the DP TSP re- </w:t>
-      </w:r>
-      <w:proofErr w:type="spellStart"/>
-      <w:r>
-        <w:rPr>
-          <w:lang w:val="en-AU"/>
-        </w:rPr>
-        <w:t>currence</w:t>
-      </w:r>
-      <w:proofErr w:type="spellEnd"/>
-      <w:r>
-        <w:rPr>
-          <w:lang w:val="en-AU"/>
-        </w:rPr>
-        <w:t xml:space="preserve"> a bit: at each state, we have one more option: go home early)</w:t>
+      <w:r>
+        <w:rPr>
+          <w:b/>
+          <w:u w:val="single"/>
+          <w:lang w:val="en-AU"/>
+        </w:rPr>
+        <w:t>UVa 11284 - Shopping Trip *</w:t>
+      </w:r>
+      <w:r>
+        <w:rPr>
+          <w:lang w:val="en-AU"/>
+        </w:rPr>
+        <w:t xml:space="preserve"> (requires shortest paths pre-processing; TSP variant where we can go home early; we just need to tweak the DP TSP re- currence a bit: at each state, we have one more option: go home early)</w:t>
       </w:r>
       <w:r>
         <w:rPr>
@@ -5956,23 +4955,13 @@
           <w:lang w:val="en-AU"/>
         </w:rPr>
       </w:pPr>
-      <w:proofErr w:type="spellStart"/>
-      <w:r>
-        <w:rPr>
-          <w:b/>
-          <w:u w:val="single"/>
-          <w:lang w:val="en-AU"/>
-        </w:rPr>
-        <w:t>UVa</w:t>
-      </w:r>
-      <w:proofErr w:type="spellEnd"/>
-      <w:r>
-        <w:rPr>
-          <w:b/>
-          <w:u w:val="single"/>
-          <w:lang w:val="en-AU"/>
-        </w:rPr>
-        <w:t xml:space="preserve"> 10773 - Back to Intermediate ... *</w:t>
+      <w:r>
+        <w:rPr>
+          <w:b/>
+          <w:u w:val="single"/>
+          <w:lang w:val="en-AU"/>
+        </w:rPr>
+        <w:t>UVa 10773 - Back to Intermediate ... *</w:t>
       </w:r>
       <w:r>
         <w:rPr>
@@ -6018,23 +5007,13 @@
           <w:lang w:val="en-AU"/>
         </w:rPr>
       </w:pPr>
-      <w:proofErr w:type="spellStart"/>
-      <w:r>
-        <w:rPr>
-          <w:b/>
-          <w:u w:val="single"/>
-          <w:lang w:val="en-AU"/>
-        </w:rPr>
-        <w:t>UVa</w:t>
-      </w:r>
-      <w:proofErr w:type="spellEnd"/>
-      <w:r>
-        <w:rPr>
-          <w:b/>
-          <w:u w:val="single"/>
-          <w:lang w:val="en-AU"/>
-        </w:rPr>
-        <w:t xml:space="preserve"> 11723 - Numbering Road * </w:t>
+      <w:r>
+        <w:rPr>
+          <w:b/>
+          <w:u w:val="single"/>
+          <w:lang w:val="en-AU"/>
+        </w:rPr>
+        <w:t xml:space="preserve">UVa 11723 - Numbering Road * </w:t>
       </w:r>
       <w:r>
         <w:rPr>
@@ -6086,23 +5065,13 @@
           <w:lang w:val="en-AU"/>
         </w:rPr>
       </w:pPr>
-      <w:proofErr w:type="spellStart"/>
-      <w:r>
-        <w:rPr>
-          <w:b/>
-          <w:u w:val="single"/>
-          <w:lang w:val="en-AU"/>
-        </w:rPr>
-        <w:t>UVa</w:t>
-      </w:r>
-      <w:proofErr w:type="spellEnd"/>
-      <w:r>
-        <w:rPr>
-          <w:b/>
-          <w:u w:val="single"/>
-          <w:lang w:val="en-AU"/>
-        </w:rPr>
-        <w:t xml:space="preserve"> 11875 - Brick Game *</w:t>
+      <w:r>
+        <w:rPr>
+          <w:b/>
+          <w:u w:val="single"/>
+          <w:lang w:val="en-AU"/>
+        </w:rPr>
+        <w:t>UVa 11875 - Brick Game *</w:t>
       </w:r>
       <w:r>
         <w:rPr>
@@ -6167,23 +5136,13 @@
           <w:lang w:val="en-AU"/>
         </w:rPr>
       </w:pPr>
-      <w:proofErr w:type="spellStart"/>
-      <w:r>
-        <w:rPr>
-          <w:b/>
-          <w:u w:val="single"/>
-          <w:lang w:val="en-AU"/>
-        </w:rPr>
-        <w:t>UVa</w:t>
-      </w:r>
-      <w:proofErr w:type="spellEnd"/>
-      <w:r>
-        <w:rPr>
-          <w:b/>
-          <w:u w:val="single"/>
-          <w:lang w:val="en-AU"/>
-        </w:rPr>
-        <w:t xml:space="preserve"> 00382 - Perfection *</w:t>
+      <w:r>
+        <w:rPr>
+          <w:b/>
+          <w:u w:val="single"/>
+          <w:lang w:val="en-AU"/>
+        </w:rPr>
+        <w:t>UVa 00382 - Perfection *</w:t>
       </w:r>
       <w:r>
         <w:rPr>
@@ -6229,23 +5188,13 @@
           <w:lang w:val="en-AU"/>
         </w:rPr>
       </w:pPr>
-      <w:proofErr w:type="spellStart"/>
-      <w:r>
-        <w:rPr>
-          <w:b/>
-          <w:u w:val="single"/>
-          <w:lang w:val="en-AU"/>
-        </w:rPr>
-        <w:t>UVa</w:t>
-      </w:r>
-      <w:proofErr w:type="spellEnd"/>
-      <w:r>
-        <w:rPr>
-          <w:b/>
-          <w:u w:val="single"/>
-          <w:lang w:val="en-AU"/>
-        </w:rPr>
-        <w:t xml:space="preserve"> 01225 - Digit Counting *</w:t>
+      <w:r>
+        <w:rPr>
+          <w:b/>
+          <w:u w:val="single"/>
+          <w:lang w:val="en-AU"/>
+        </w:rPr>
+        <w:t>UVa 01225 - Digit Counting *</w:t>
       </w:r>
       <w:r>
         <w:rPr>
@@ -6291,23 +5240,13 @@
           <w:lang w:val="en-AU"/>
         </w:rPr>
       </w:pPr>
-      <w:proofErr w:type="spellStart"/>
-      <w:r>
-        <w:rPr>
-          <w:b/>
-          <w:u w:val="single"/>
-          <w:lang w:val="en-AU"/>
-        </w:rPr>
-        <w:t>UVa</w:t>
-      </w:r>
-      <w:proofErr w:type="spellEnd"/>
-      <w:r>
-        <w:rPr>
-          <w:b/>
-          <w:u w:val="single"/>
-          <w:lang w:val="en-AU"/>
-        </w:rPr>
-        <w:t xml:space="preserve"> 10346 - Peter’s Smoke * </w:t>
+      <w:r>
+        <w:rPr>
+          <w:b/>
+          <w:u w:val="single"/>
+          <w:lang w:val="en-AU"/>
+        </w:rPr>
+        <w:t xml:space="preserve">UVa 10346 - Peter’s Smoke * </w:t>
       </w:r>
       <w:r>
         <w:rPr>
@@ -6359,19 +5298,7 @@
         <w:rPr>
           <w:lang w:val="en-AU"/>
         </w:rPr>
-        <w:t>Mathematical Simulat</w:t>
-      </w:r>
-      <w:r>
-        <w:rPr>
-          <w:lang w:val="en-AU"/>
-        </w:rPr>
-        <w:t>ion</w:t>
-      </w:r>
-      <w:r>
-        <w:rPr>
-          <w:lang w:val="en-AU"/>
-        </w:rPr>
-        <w:t xml:space="preserve"> (Brute Force), Harder</w:t>
+        <w:t>Mathematical Simulation (Brute Force), Harder</w:t>
       </w:r>
     </w:p>
     <w:p>
@@ -6392,23 +5319,13 @@
           <w:lang w:val="en-AU"/>
         </w:rPr>
       </w:pPr>
-      <w:proofErr w:type="spellStart"/>
-      <w:r>
-        <w:rPr>
-          <w:b/>
-          <w:u w:val="single"/>
-          <w:lang w:val="en-AU"/>
-        </w:rPr>
-        <w:t>UVa</w:t>
-      </w:r>
-      <w:proofErr w:type="spellEnd"/>
-      <w:r>
-        <w:rPr>
-          <w:b/>
-          <w:u w:val="single"/>
-          <w:lang w:val="en-AU"/>
-        </w:rPr>
-        <w:t xml:space="preserve"> 00616 - Coconuts, Revisited *</w:t>
+      <w:r>
+        <w:rPr>
+          <w:b/>
+          <w:u w:val="single"/>
+          <w:lang w:val="en-AU"/>
+        </w:rPr>
+        <w:t>UVa 00616 - Coconuts, Revisited *</w:t>
       </w:r>
       <w:r>
         <w:rPr>
@@ -6472,23 +5389,13 @@
           <w:lang w:val="en-AU"/>
         </w:rPr>
       </w:pPr>
-      <w:proofErr w:type="spellStart"/>
-      <w:r>
-        <w:rPr>
-          <w:b/>
-          <w:u w:val="single"/>
-          <w:lang w:val="en-AU"/>
-        </w:rPr>
-        <w:t>UVa</w:t>
-      </w:r>
-      <w:proofErr w:type="spellEnd"/>
-      <w:r>
-        <w:rPr>
-          <w:b/>
-          <w:u w:val="single"/>
-          <w:lang w:val="en-AU"/>
-        </w:rPr>
-        <w:t xml:space="preserve"> 11130 - Billiard bounces *</w:t>
+      <w:r>
+        <w:rPr>
+          <w:b/>
+          <w:u w:val="single"/>
+          <w:lang w:val="en-AU"/>
+        </w:rPr>
+        <w:t>UVa 11130 - Billiard bounces *</w:t>
       </w:r>
       <w:r>
         <w:rPr>
@@ -6562,43 +5469,19 @@
           <w:lang w:val="en-AU"/>
         </w:rPr>
       </w:pPr>
-      <w:proofErr w:type="spellStart"/>
-      <w:r>
-        <w:rPr>
-          <w:b/>
-          <w:u w:val="single"/>
-          <w:lang w:val="en-AU"/>
-        </w:rPr>
-        <w:t>UVa</w:t>
-      </w:r>
-      <w:proofErr w:type="spellEnd"/>
-      <w:r>
-        <w:rPr>
-          <w:b/>
-          <w:u w:val="single"/>
-          <w:lang w:val="en-AU"/>
-        </w:rPr>
-        <w:t xml:space="preserve"> 11254 - Consecutive Integers *</w:t>
-      </w:r>
-      <w:r>
-        <w:rPr>
-          <w:lang w:val="en-AU"/>
-        </w:rPr>
-        <w:t xml:space="preserve"> (use sum of arithmetic </w:t>
-      </w:r>
-      <w:proofErr w:type="spellStart"/>
-      <w:r>
-        <w:rPr>
-          <w:lang w:val="en-AU"/>
-        </w:rPr>
-        <w:t>progres</w:t>
-      </w:r>
-      <w:proofErr w:type="spellEnd"/>
-      <w:r>
-        <w:rPr>
-          <w:lang w:val="en-AU"/>
-        </w:rPr>
-        <w:t xml:space="preserve">- </w:t>
+      <w:r>
+        <w:rPr>
+          <w:b/>
+          <w:u w:val="single"/>
+          <w:lang w:val="en-AU"/>
+        </w:rPr>
+        <w:t>UVa 11254 - Consecutive Integers *</w:t>
+      </w:r>
+      <w:r>
+        <w:rPr>
+          <w:lang w:val="en-AU"/>
+        </w:rPr>
+        <w:t xml:space="preserve"> (use sum of arithmetic progres- </w:t>
       </w:r>
       <w:r>
         <w:rPr>
@@ -6608,19 +5491,11 @@
         <w:t>  </w:t>
       </w:r>
-      <w:proofErr w:type="spellStart"/>
-      <w:r>
-        <w:rPr>
-          <w:lang w:val="en-AU"/>
-        </w:rPr>
-        <w:t>sion</w:t>
-      </w:r>
-      <w:proofErr w:type="spellEnd"/>
-      <w:r>
-        <w:rPr>
-          <w:lang w:val="en-AU"/>
-        </w:rPr>
-        <w:t xml:space="preserve">: n = r × (2 × a + r − 1) or a = (2 × n + r − r2)/(2 × r); as n is given, </w:t>
+      <w:r>
+        <w:rPr>
+          <w:lang w:val="en-AU"/>
+        </w:rPr>
+        <w:t xml:space="preserve">sion: n = r × (2 × a + r − 1) or a = (2 × n + r − r2)/(2 × r); as n is given, </w:t>
       </w:r>
       <w:r>
         <w:rPr>
@@ -6695,6 +5570,19 @@
         <w:t>TLE (Python)</w:t>
       </w:r>
     </w:p>
+    <w:p>
+      <w:pPr>
+        <w:pStyle w:val="ListParagraph"/>
+        <w:numPr>
+          <w:ilvl w:val="1"/>
+          <w:numId w:val="24"/>
+        </w:numPr>
+        <w:rPr>
+          <w:lang w:val="en-AU"/>
+        </w:rPr>
+      </w:pPr>
+    </w:p>
+    <w:p/>
     <w:sectPr>
       <w:pgSz w:w="11900" w:h="16840"/>
       <w:pgMar w:top="1440" w:right="1440" w:bottom="1440" w:left="1440" w:header="708" w:footer="708" w:gutter="0"/>
@@ -6706,8 +5594,8 @@
 </file>
 
 <file path=word/numbering.xml><?xml version="1.0" encoding="utf-8"?>
-<w:numbering xmlns:wpc="http://schemas.microsoft.com/office/word/2010/wordprocessingCanvas" xmlns:cx="http://schemas.microsoft.com/office/drawing/2014/chartex" xmlns:cx1="http://schemas.microsoft.com/office/drawing/2015/9/8/chartex" xmlns:cx2="http://schemas.microsoft.com/office/drawing/2015/10/21/chartex" xmlns:cx3="http://schemas.microsoft.com/office/drawing/2016/5/9/chartex" xmlns:cx4="http://schemas.microsoft.com/office/drawing/2016/5/10/chartex" xmlns:cx5="http://schemas.microsoft.com/office/drawing/2016/5/11/chartex" xmlns:cx6="http://schemas.microsoft.com/office/drawing/2016/5/12/chartex" xmlns:cx7="http://schemas.microsoft.com/office/drawing/2016/5/13/chartex" xmlns:cx8="http://schemas.microsoft.com/office/drawing/2016/5/14/chartex" xmlns:mc="http://schemas.openxmlformats.org/markup-compatibility/2006" xmlns:aink="http://schemas.microsoft.com/office/drawing/2016/ink" xmlns:am3d="http://schemas.microsoft.com/office/drawing/2017/model3d" xmlns:o="urn:schemas-microsoft-com:office:office" xmlns:r="http://schemas.openxmlformats.org/officeDocument/2006/relationships" xmlns:m="http://schemas.openxmlformats.org/officeDocument/2006/math" xmlns:v="urn:schemas-microsoft-com:vml" xmlns:wp14="http://schemas.microsoft.com/office/word/2010/wordprocessingDrawing" xmlns:wp="http://schemas.openxmlformats.org/drawingml/2006/wordprocessingDrawing" xmlns:w10="urn:schemas-microsoft-com:office:word" xmlns:w="http://schemas.openxmlformats.org/wordprocessingml/2006/main" xmlns:w14="http://schemas.microsoft.com/office/word/2010/wordml" xmlns:w15="http://schemas.microsoft.com/office/word/2012/wordml" xmlns:w16cid="http://schemas.microsoft.com/office/word/2016/wordml/cid" xmlns:w16se="http://schemas.microsoft.com/office/word/2015/wordml/symex" xmlns:wpg="http://schemas.microsoft.com/office/word/2010/wordprocessingGroup" xmlns:wpi="http://schemas.microsoft.com/office/word/2010/wordprocessingInk" xmlns:wne="http://schemas.microsoft.com/office/word/2006/wordml" xmlns:wps="http://schemas.microsoft.com/office/word/2010/wordprocessingShape" mc:Ignorable="w14 w15 w16se w16cid wp14">
-  <w:abstractNum w:abstractNumId="0" w15:restartNumberingAfterBreak="0">
+<w:numbering xmlns:wpc="http://schemas.microsoft.com/office/word/2010/wordprocessingCanvas" xmlns:mo="http://schemas.microsoft.com/office/mac/office/2008/main" xmlns:mc="http://schemas.openxmlformats.org/markup-compatibility/2006" xmlns:mv="urn:schemas-microsoft-com:mac:vml" xmlns:o="urn:schemas-microsoft-com:office:office" xmlns:r="http://schemas.openxmlformats.org/officeDocument/2006/relationships" xmlns:m="http://schemas.openxmlformats.org/officeDocument/2006/math" xmlns:v="urn:schemas-microsoft-com:vml" xmlns:wp14="http://schemas.microsoft.com/office/word/2010/wordprocessingDrawing" xmlns:wp="http://schemas.openxmlformats.org/drawingml/2006/wordprocessingDrawing" xmlns:w10="urn:schemas-microsoft-com:office:word" xmlns:w="http://schemas.openxmlformats.org/wordprocessingml/2006/main" xmlns:w14="http://schemas.microsoft.com/office/word/2010/wordml" xmlns:w15="http://schemas.microsoft.com/office/word/2012/wordml" xmlns:wpg="http://schemas.microsoft.com/office/word/2010/wordprocessingGroup" xmlns:wpi="http://schemas.microsoft.com/office/word/2010/wordprocessingInk" xmlns:wne="http://schemas.microsoft.com/office/word/2006/wordml" xmlns:wps="http://schemas.microsoft.com/office/word/2010/wordprocessingShape" mc:Ignorable="w14 w15 wp14">
+  <w:abstractNum w:abstractNumId="0">
     <w:nsid w:val="00000001"/>
     <w:multiLevelType w:val="hybridMultilevel"/>
     <w:tmpl w:val="00000001"/>
@@ -6761,7 +5649,7 @@
       <w:lvlJc w:val="left"/>
     </w:lvl>
   </w:abstractNum>
-  <w:abstractNum w:abstractNumId="1" w15:restartNumberingAfterBreak="0">
+  <w:abstractNum w:abstractNumId="1">
     <w:nsid w:val="03D10B38"/>
     <w:multiLevelType w:val="hybridMultilevel"/>
     <w:tmpl w:val="2ED406CC"/>
@@ -6874,7 +5762,120 @@
       </w:rPr>
     </w:lvl>
   </w:abstractNum>
-  <w:abstractNum w:abstractNumId="2" w15:restartNumberingAfterBreak="0">
+  <w:abstractNum w:abstractNumId="2">
+    <w:nsid w:val="13FD0C20"/>
+    <w:multiLevelType w:val="hybridMultilevel"/>
+    <w:tmpl w:val="D39CC48C"/>
+    <w:lvl w:ilvl="0" w:tplc="04090001">
+      <w:start w:val="1"/>
+      <w:numFmt w:val="bullet"/>
+      <w:lvlText w:val=""/>
+      <w:lvlJc w:val="left"/>
+      <w:pPr>
+        <w:ind w:left="720" w:hanging="360"/>
+      </w:pPr>
+      <w:rPr>
+        <w:rFonts w:ascii="Symbol" w:hAnsi="Symbol" w:hint="default"/>
+      </w:rPr>
+    </w:lvl>
+    <w:lvl w:ilvl="1" w:tplc="04090003" w:tentative="1">
+      <w:start w:val="1"/>
+      <w:numFmt w:val="bullet"/>
+      <w:lvlText w:val="o"/>
+      <w:lvlJc w:val="left"/>
+      <w:pPr>
+        <w:ind w:left="1440" w:hanging="360"/>
+      </w:pPr>
+      <w:rPr>
+        <w:rFonts w:ascii="Courier New" w:hAnsi="Courier New" w:cs="Courier New" w:hint="default"/>
+      </w:rPr>
+    </w:lvl>
+    <w:lvl w:ilvl="2" w:tplc="04090005" w:tentative="1">
+      <w:start w:val="1"/>
+      <w:numFmt w:val="bullet"/>
+      <w:lvlText w:val=""/>
+      <w:lvlJc w:val="left"/>
+      <w:pPr>
+        <w:ind w:left="2160" w:hanging="360"/>
+      </w:pPr>
+      <w:rPr>
+        <w:rFonts w:ascii="Wingdings" w:hAnsi="Wingdings" w:hint="default"/>
+      </w:rPr>
+    </w:lvl>
+    <w:lvl w:ilvl="3" w:tplc="04090001" w:tentative="1">
+      <w:start w:val="1"/>
+      <w:numFmt w:val="bullet"/>
+      <w:lvlText w:val=""/>
+      <w:lvlJc w:val="left"/>
+      <w:pPr>
+        <w:ind w:left="2880" w:hanging="360"/>
+      </w:pPr>
+      <w:rPr>
+        <w:rFonts w:ascii="Symbol" w:hAnsi="Symbol" w:hint="default"/>
+      </w:rPr>
+    </w:lvl>
+    <w:lvl w:ilvl="4" w:tplc="04090003" w:tentative="1">
+      <w:start w:val="1"/>
+      <w:numFmt w:val="bullet"/>
+      <w:lvlText w:val="o"/>
+      <w:lvlJc w:val="left"/>
+      <w:pPr>
+        <w:ind w:left="3600" w:hanging="360"/>
+      </w:pPr>
+      <w:rPr>
+        <w:rFonts w:ascii="Courier New" w:hAnsi="Courier New" w:cs="Courier New" w:hint="default"/>
+      </w:rPr>
+    </w:lvl>
+    <w:lvl w:ilvl="5" w:tplc="04090005" w:tentative="1">
+      <w:start w:val="1"/>
+      <w:numFmt w:val="bullet"/>
+      <w:lvlText w:val=""/>
+      <w:lvlJc w:val="left"/>
+      <w:pPr>
+        <w:ind w:left="4320" w:hanging="360"/>
+      </w:pPr>
+      <w:rPr>
+        <w:rFonts w:ascii="Wingdings" w:hAnsi="Wingdings" w:hint="default"/>
+      </w:rPr>
+    </w:lvl>
+    <w:lvl w:ilvl="6" w:tplc="04090001" w:tentative="1">
+      <w:start w:val="1"/>
+      <w:numFmt w:val="bullet"/>
+      <w:lvlText w:val=""/>
+      <w:lvlJc w:val="left"/>
+      <w:pPr>
+        <w:ind w:left="5040" w:hanging="360"/>
+      </w:pPr>
+      <w:rPr>
+        <w:rFonts w:ascii="Symbol" w:hAnsi="Symbol" w:hint="default"/>
+      </w:rPr>
+    </w:lvl>
+    <w:lvl w:ilvl="7" w:tplc="04090003" w:tentative="1">
+      <w:start w:val="1"/>
+      <w:numFmt w:val="bullet"/>
+      <w:lvlText w:val="o"/>
+      <w:lvlJc w:val="left"/>
+      <w:pPr>
+        <w:ind w:left="5760" w:hanging="360"/>
+      </w:pPr>
+      <w:rPr>
+        <w:rFonts w:ascii="Courier New" w:hAnsi="Courier New" w:cs="Courier New" w:hint="default"/>
+      </w:rPr>
+    </w:lvl>
+    <w:lvl w:ilvl="8" w:tplc="04090005" w:tentative="1">
+      <w:start w:val="1"/>
+      <w:numFmt w:val="bullet"/>
+      <w:lvlText w:val=""/>
+      <w:lvlJc w:val="left"/>
+      <w:pPr>
+        <w:ind w:left="6480" w:hanging="360"/>
+      </w:pPr>
+      <w:rPr>
+        <w:rFonts w:ascii="Wingdings" w:hAnsi="Wingdings" w:hint="default"/>
+      </w:rPr>
+    </w:lvl>
+  </w:abstractNum>
+  <w:abstractNum w:abstractNumId="3">
     <w:nsid w:val="145F2C99"/>
     <w:multiLevelType w:val="hybridMultilevel"/>
     <w:tmpl w:val="6352D86C"/>
@@ -6987,7 +5988,7 @@
       </w:rPr>
     </w:lvl>
   </w:abstractNum>
-  <w:abstractNum w:abstractNumId="3" w15:restartNumberingAfterBreak="0">
+  <w:abstractNum w:abstractNumId="4">
     <w:nsid w:val="17A66840"/>
     <w:multiLevelType w:val="hybridMultilevel"/>
     <w:tmpl w:val="72F242D8"/>
@@ -7100,7 +6101,7 @@
       </w:rPr>
     </w:lvl>
   </w:abstractNum>
-  <w:abstractNum w:abstractNumId="4" w15:restartNumberingAfterBreak="0">
+  <w:abstractNum w:abstractNumId="5">
     <w:nsid w:val="1D824D3F"/>
     <w:multiLevelType w:val="hybridMultilevel"/>
     <w:tmpl w:val="746CC8DC"/>
@@ -7213,7 +6214,7 @@
       </w:rPr>
     </w:lvl>
   </w:abstractNum>
-  <w:abstractNum w:abstractNumId="5" w15:restartNumberingAfterBreak="0">
+  <w:abstractNum w:abstractNumId="6">
     <w:nsid w:val="24E93A4E"/>
     <w:multiLevelType w:val="hybridMultilevel"/>
     <w:tmpl w:val="23A4BBBC"/>
@@ -7326,7 +6327,7 @@
       </w:rPr>
     </w:lvl>
   </w:abstractNum>
-  <w:abstractNum w:abstractNumId="6" w15:restartNumberingAfterBreak="0">
+  <w:abstractNum w:abstractNumId="7">
     <w:nsid w:val="2D183C8C"/>
     <w:multiLevelType w:val="hybridMultilevel"/>
     <w:tmpl w:val="1BD888B2"/>
@@ -7439,7 +6440,7 @@
       </w:rPr>
     </w:lvl>
   </w:abstractNum>
-  <w:abstractNum w:abstractNumId="7" w15:restartNumberingAfterBreak="0">
+  <w:abstractNum w:abstractNumId="8">
     <w:nsid w:val="34DD4462"/>
     <w:multiLevelType w:val="hybridMultilevel"/>
     <w:tmpl w:val="EE9EA1EC"/>
@@ -7552,7 +6553,7 @@
       </w:rPr>
     </w:lvl>
   </w:abstractNum>
-  <w:abstractNum w:abstractNumId="8" w15:restartNumberingAfterBreak="0">
+  <w:abstractNum w:abstractNumId="9">
     <w:nsid w:val="385B4830"/>
     <w:multiLevelType w:val="hybridMultilevel"/>
     <w:tmpl w:val="43CA23CE"/>
@@ -7665,7 +6666,7 @@
       </w:rPr>
     </w:lvl>
   </w:abstractNum>
-  <w:abstractNum w:abstractNumId="9" w15:restartNumberingAfterBreak="0">
+  <w:abstractNum w:abstractNumId="10">
     <w:nsid w:val="3FD1709B"/>
     <w:multiLevelType w:val="hybridMultilevel"/>
     <w:tmpl w:val="7F16CBEC"/>
@@ -7778,7 +6779,7 @@
       </w:rPr>
     </w:lvl>
   </w:abstractNum>
-  <w:abstractNum w:abstractNumId="10" w15:restartNumberingAfterBreak="0">
+  <w:abstractNum w:abstractNumId="11">
     <w:nsid w:val="4B09604E"/>
     <w:multiLevelType w:val="hybridMultilevel"/>
     <w:tmpl w:val="9350D898"/>
@@ -7891,7 +6892,7 @@
       </w:rPr>
     </w:lvl>
   </w:abstractNum>
-  <w:abstractNum w:abstractNumId="11" w15:restartNumberingAfterBreak="0">
+  <w:abstractNum w:abstractNumId="12">
     <w:nsid w:val="5A5367AA"/>
     <w:multiLevelType w:val="hybridMultilevel"/>
     <w:tmpl w:val="68A4C5EE"/>
@@ -8004,7 +7005,120 @@
       </w:rPr>
     </w:lvl>
   </w:abstractNum>
-  <w:abstractNum w:abstractNumId="12" w15:restartNumberingAfterBreak="0">
+  <w:abstractNum w:abstractNumId="13">
+    <w:nsid w:val="5BCF6A8A"/>
+    <w:multiLevelType w:val="hybridMultilevel"/>
+    <w:tmpl w:val="E8907A80"/>
+    <w:lvl w:ilvl="0" w:tplc="0C090001">
+      <w:start w:val="1"/>
+      <w:numFmt w:val="bullet"/>
+      <w:lvlText w:val=""/>
+      <w:lvlJc w:val="left"/>
+      <w:pPr>
+        <w:ind w:left="720" w:hanging="360"/>
+      </w:pPr>
+      <w:rPr>
+        <w:rFonts w:ascii="Symbol" w:hAnsi="Symbol" w:hint="default"/>
+      </w:rPr>
+    </w:lvl>
+    <w:lvl w:ilvl="1" w:tplc="0C090003">
+      <w:start w:val="1"/>
+      <w:numFmt w:val="bullet"/>
+      <w:lvlText w:val="o"/>
+      <w:lvlJc w:val="left"/>
+      <w:pPr>
+        <w:ind w:left="1440" w:hanging="360"/>
+      </w:pPr>
+      <w:rPr>
+        <w:rFonts w:ascii="Courier New" w:hAnsi="Courier New" w:cs="Courier New" w:hint="default"/>
+      </w:rPr>
+    </w:lvl>
+    <w:lvl w:ilvl="2" w:tplc="0C090005" w:tentative="1">
+      <w:start w:val="1"/>
+      <w:numFmt w:val="bullet"/>
+      <w:lvlText w:val=""/>
+      <w:lvlJc w:val="left"/>
+      <w:pPr>
+        <w:ind w:left="2160" w:hanging="360"/>
+      </w:pPr>
+      <w:rPr>
+        <w:rFonts w:ascii="Wingdings" w:hAnsi="Wingdings" w:hint="default"/>
+      </w:rPr>
+    </w:lvl>
+    <w:lvl w:ilvl="3" w:tplc="0C090001" w:tentative="1">
+      <w:start w:val="1"/>
+      <w:numFmt w:val="bullet"/>
+      <w:lvlText w:val=""/>
+      <w:lvlJc w:val="left"/>
+      <w:pPr>
+        <w:ind w:left="2880" w:hanging="360"/>
+      </w:pPr>
+      <w:rPr>
+        <w:rFonts w:ascii="Symbol" w:hAnsi="Symbol" w:hint="default"/>
+      </w:rPr>
+    </w:lvl>
+    <w:lvl w:ilvl="4" w:tplc="0C090003" w:tentative="1">
+      <w:start w:val="1"/>
+      <w:numFmt w:val="bullet"/>
+      <w:lvlText w:val="o"/>
+      <w:lvlJc w:val="left"/>
+      <w:pPr>
+        <w:ind w:left="3600" w:hanging="360"/>
+      </w:pPr>
+      <w:rPr>
+        <w:rFonts w:ascii="Courier New" w:hAnsi="Courier New" w:cs="Courier New" w:hint="default"/>
+      </w:rPr>
+    </w:lvl>
+    <w:lvl w:ilvl="5" w:tplc="0C090005" w:tentative="1">
+      <w:start w:val="1"/>
+      <w:numFmt w:val="bullet"/>
+      <w:lvlText w:val=""/>
+      <w:lvlJc w:val="left"/>
+      <w:pPr>
+        <w:ind w:left="4320" w:hanging="360"/>
+      </w:pPr>
+      <w:rPr>
+        <w:rFonts w:ascii="Wingdings" w:hAnsi="Wingdings" w:hint="default"/>
+      </w:rPr>
+    </w:lvl>
+    <w:lvl w:ilvl="6" w:tplc="0C090001" w:tentative="1">
+      <w:start w:val="1"/>
+      <w:numFmt w:val="bullet"/>
+      <w:lvlText w:val=""/>
+      <w:lvlJc w:val="left"/>
+      <w:pPr>
+        <w:ind w:left="5040" w:hanging="360"/>
+      </w:pPr>
+      <w:rPr>
+        <w:rFonts w:ascii="Symbol" w:hAnsi="Symbol" w:hint="default"/>
+      </w:rPr>
+    </w:lvl>
+    <w:lvl w:ilvl="7" w:tplc="0C090003" w:tentative="1">
+      <w:start w:val="1"/>
+      <w:numFmt w:val="bullet"/>
+      <w:lvlText w:val="o"/>
+      <w:lvlJc w:val="left"/>
+      <w:pPr>
+        <w:ind w:left="5760" w:hanging="360"/>
+      </w:pPr>
+      <w:rPr>
+        <w:rFonts w:ascii="Courier New" w:hAnsi="Courier New" w:cs="Courier New" w:hint="default"/>
+      </w:rPr>
+    </w:lvl>
+    <w:lvl w:ilvl="8" w:tplc="0C090005" w:tentative="1">
+      <w:start w:val="1"/>
+      <w:numFmt w:val="bullet"/>
+      <w:lvlText w:val=""/>
+      <w:lvlJc w:val="left"/>
+      <w:pPr>
+        <w:ind w:left="6480" w:hanging="360"/>
+      </w:pPr>
+      <w:rPr>
+        <w:rFonts w:ascii="Wingdings" w:hAnsi="Wingdings" w:hint="default"/>
+      </w:rPr>
+    </w:lvl>
+  </w:abstractNum>
+  <w:abstractNum w:abstractNumId="14">
     <w:nsid w:val="5D6D674E"/>
     <w:multiLevelType w:val="hybridMultilevel"/>
     <w:tmpl w:val="F688652C"/>
@@ -8117,7 +7231,7 @@
       </w:rPr>
     </w:lvl>
   </w:abstractNum>
-  <w:abstractNum w:abstractNumId="13" w15:restartNumberingAfterBreak="0">
+  <w:abstractNum w:abstractNumId="15">
     <w:nsid w:val="5FC26C4C"/>
     <w:multiLevelType w:val="hybridMultilevel"/>
     <w:tmpl w:val="D3A60CEC"/>
@@ -8230,7 +7344,7 @@
       </w:rPr>
     </w:lvl>
   </w:abstractNum>
-  <w:abstractNum w:abstractNumId="14" w15:restartNumberingAfterBreak="0">
+  <w:abstractNum w:abstractNumId="16">
     <w:nsid w:val="645C61C3"/>
     <w:multiLevelType w:val="hybridMultilevel"/>
     <w:tmpl w:val="7680B0CC"/>
@@ -8343,7 +7457,7 @@
       </w:rPr>
     </w:lvl>
   </w:abstractNum>
-  <w:abstractNum w:abstractNumId="15" w15:restartNumberingAfterBreak="0">
+  <w:abstractNum w:abstractNumId="17">
     <w:nsid w:val="667E3B92"/>
     <w:multiLevelType w:val="hybridMultilevel"/>
     <w:tmpl w:val="1CAA1BAA"/>
@@ -8456,7 +7570,7 @@
       </w:rPr>
     </w:lvl>
   </w:abstractNum>
-  <w:abstractNum w:abstractNumId="16" w15:restartNumberingAfterBreak="0">
+  <w:abstractNum w:abstractNumId="18">
     <w:nsid w:val="68456585"/>
     <w:multiLevelType w:val="hybridMultilevel"/>
     <w:tmpl w:val="CD5E2584"/>
@@ -8569,7 +7683,7 @@
       </w:rPr>
     </w:lvl>
   </w:abstractNum>
-  <w:abstractNum w:abstractNumId="17" w15:restartNumberingAfterBreak="0">
+  <w:abstractNum w:abstractNumId="19">
     <w:nsid w:val="69024D19"/>
     <w:multiLevelType w:val="hybridMultilevel"/>
     <w:tmpl w:val="0A56F4B4"/>
@@ -8682,7 +7796,7 @@
       </w:rPr>
     </w:lvl>
   </w:abstractNum>
-  <w:abstractNum w:abstractNumId="18" w15:restartNumberingAfterBreak="0">
+  <w:abstractNum w:abstractNumId="20">
     <w:nsid w:val="6D3008C1"/>
     <w:multiLevelType w:val="hybridMultilevel"/>
     <w:tmpl w:val="F1A6FB12"/>
@@ -8795,7 +7909,7 @@
       </w:rPr>
     </w:lvl>
   </w:abstractNum>
-  <w:abstractNum w:abstractNumId="19" w15:restartNumberingAfterBreak="0">
+  <w:abstractNum w:abstractNumId="21">
     <w:nsid w:val="70193384"/>
     <w:multiLevelType w:val="hybridMultilevel"/>
     <w:tmpl w:val="F300EDFC"/>
@@ -8908,7 +8022,7 @@
       </w:rPr>
     </w:lvl>
   </w:abstractNum>
-  <w:abstractNum w:abstractNumId="20" w15:restartNumberingAfterBreak="0">
+  <w:abstractNum w:abstractNumId="22">
     <w:nsid w:val="73653252"/>
     <w:multiLevelType w:val="hybridMultilevel"/>
     <w:tmpl w:val="59B2828E"/>
@@ -9021,7 +8135,7 @@
       </w:rPr>
     </w:lvl>
   </w:abstractNum>
-  <w:abstractNum w:abstractNumId="21" w15:restartNumberingAfterBreak="0">
+  <w:abstractNum w:abstractNumId="23">
     <w:nsid w:val="75587C69"/>
     <w:multiLevelType w:val="hybridMultilevel"/>
     <w:tmpl w:val="4964E090"/>
@@ -9134,7 +8248,7 @@
       </w:rPr>
     </w:lvl>
   </w:abstractNum>
-  <w:abstractNum w:abstractNumId="22" w15:restartNumberingAfterBreak="0">
+  <w:abstractNum w:abstractNumId="24">
     <w:nsid w:val="78E66453"/>
     <w:multiLevelType w:val="hybridMultilevel"/>
     <w:tmpl w:val="65B08A52"/>
@@ -9247,7 +8361,7 @@
       </w:rPr>
     </w:lvl>
   </w:abstractNum>
-  <w:abstractNum w:abstractNumId="23" w15:restartNumberingAfterBreak="0">
+  <w:abstractNum w:abstractNumId="25">
     <w:nsid w:val="7A8E6B11"/>
     <w:multiLevelType w:val="hybridMultilevel"/>
     <w:tmpl w:val="7FF422FC"/>
@@ -9360,7 +8474,7 @@
       </w:rPr>
     </w:lvl>
   </w:abstractNum>
-  <w:abstractNum w:abstractNumId="24" w15:restartNumberingAfterBreak="0">
+  <w:abstractNum w:abstractNumId="26">
     <w:nsid w:val="7CD0790A"/>
     <w:multiLevelType w:val="hybridMultilevel"/>
     <w:tmpl w:val="9EC20562"/>
@@ -9473,7 +8587,7 @@
       </w:rPr>
     </w:lvl>
   </w:abstractNum>
-  <w:abstractNum w:abstractNumId="25" w15:restartNumberingAfterBreak="0">
+  <w:abstractNum w:abstractNumId="27">
     <w:nsid w:val="7FB62DAC"/>
     <w:multiLevelType w:val="hybridMultilevel"/>
     <w:tmpl w:val="98F8F698"/>
@@ -9587,88 +8701,94 @@
     </w:lvl>
   </w:abstractNum>
   <w:num w:numId="1">
-    <w:abstractNumId w:val="6"/>
+    <w:abstractNumId w:val="7"/>
   </w:num>
   <w:num w:numId="2">
     <w:abstractNumId w:val="0"/>
   </w:num>
   <w:num w:numId="3">
-    <w:abstractNumId w:val="2"/>
+    <w:abstractNumId w:val="3"/>
   </w:num>
   <w:num w:numId="4">
+    <w:abstractNumId w:val="16"/>
+  </w:num>
+  <w:num w:numId="5">
+    <w:abstractNumId w:val="21"/>
+  </w:num>
+  <w:num w:numId="6">
     <w:abstractNumId w:val="14"/>
   </w:num>
-  <w:num w:numId="5">
+  <w:num w:numId="7">
+    <w:abstractNumId w:val="6"/>
+  </w:num>
+  <w:num w:numId="8">
+    <w:abstractNumId w:val="4"/>
+  </w:num>
+  <w:num w:numId="9">
     <w:abstractNumId w:val="19"/>
   </w:num>
-  <w:num w:numId="6">
-    <w:abstractNumId w:val="12"/>
-  </w:num>
-  <w:num w:numId="7">
-    <w:abstractNumId w:val="5"/>
-  </w:num>
-  <w:num w:numId="8">
-    <w:abstractNumId w:val="3"/>
-  </w:num>
-  <w:num w:numId="9">
-    <w:abstractNumId w:val="17"/>
-  </w:num>
   <w:num w:numId="10">
-    <w:abstractNumId w:val="23"/>
+    <w:abstractNumId w:val="25"/>
   </w:num>
   <w:num w:numId="11">
-    <w:abstractNumId w:val="18"/>
+    <w:abstractNumId w:val="20"/>
   </w:num>
   <w:num w:numId="12">
-    <w:abstractNumId w:val="7"/>
+    <w:abstractNumId w:val="8"/>
   </w:num>
   <w:num w:numId="13">
-    <w:abstractNumId w:val="13"/>
+    <w:abstractNumId w:val="15"/>
   </w:num>
   <w:num w:numId="14">
-    <w:abstractNumId w:val="21"/>
+    <w:abstractNumId w:val="23"/>
   </w:num>
   <w:num w:numId="15">
     <w:abstractNumId w:val="1"/>
   </w:num>
   <w:num w:numId="16">
+    <w:abstractNumId w:val="26"/>
+  </w:num>
+  <w:num w:numId="17">
+    <w:abstractNumId w:val="27"/>
+  </w:num>
+  <w:num w:numId="18">
+    <w:abstractNumId w:val="12"/>
+  </w:num>
+  <w:num w:numId="19">
+    <w:abstractNumId w:val="5"/>
+  </w:num>
+  <w:num w:numId="20">
     <w:abstractNumId w:val="24"/>
   </w:num>
-  <w:num w:numId="17">
-    <w:abstractNumId w:val="25"/>
+  <w:num w:numId="21">
+    <w:abstractNumId w:val="9"/>
   </w:num>
-  <w:num w:numId="18">
+  <w:num w:numId="22">
     <w:abstractNumId w:val="11"/>
   </w:num>
-  <w:num w:numId="19">
-    <w:abstractNumId w:val="4"/>
+  <w:num w:numId="23">
+    <w:abstractNumId w:val="18"/>
   </w:num>
-  <w:num w:numId="20">
+  <w:num w:numId="24">
     <w:abstractNumId w:val="22"/>
   </w:num>
-  <w:num w:numId="21">
-    <w:abstractNumId w:val="8"/>
+  <w:num w:numId="25">
+    <w:abstractNumId w:val="17"/>
   </w:num>
-  <w:num w:numId="22">
+  <w:num w:numId="26">
     <w:abstractNumId w:val="10"/>
   </w:num>
-  <w:num w:numId="23">
-    <w:abstractNumId w:val="16"/>
+  <w:num w:numId="27">
+    <w:abstractNumId w:val="2"/>
   </w:num>
-  <w:num w:numId="24">
-    <w:abstractNumId w:val="20"/>
-  </w:num>
-  <w:num w:numId="25">
-    <w:abstractNumId w:val="15"/>
-  </w:num>
-  <w:num w:numId="26">
-    <w:abstractNumId w:val="9"/>
+  <w:num w:numId="28">
+    <w:abstractNumId w:val="13"/>
   </w:num>
 </w:numbering>
 </file>
 
 <file path=word/styles.xml><?xml version="1.0" encoding="utf-8"?>
-<w:styles xmlns:mc="http://schemas.openxmlformats.org/markup-compatibility/2006" xmlns:r="http://schemas.openxmlformats.org/officeDocument/2006/relationships" xmlns:w="http://schemas.openxmlformats.org/wordprocessingml/2006/main" xmlns:w14="http://schemas.microsoft.com/office/word/2010/wordml" xmlns:w15="http://schemas.microsoft.com/office/word/2012/wordml" xmlns:w16cid="http://schemas.microsoft.com/office/word/2016/wordml/cid" xmlns:w16se="http://schemas.microsoft.com/office/word/2015/wordml/symex" mc:Ignorable="w14 w15 w16se w16cid">
+<w:styles xmlns:mc="http://schemas.openxmlformats.org/markup-compatibility/2006" xmlns:r="http://schemas.openxmlformats.org/officeDocument/2006/relationships" xmlns:w="http://schemas.openxmlformats.org/wordprocessingml/2006/main" xmlns:w14="http://schemas.microsoft.com/office/word/2010/wordml" xmlns:w15="http://schemas.microsoft.com/office/word/2012/wordml" mc:Ignorable="w14 w15">
   <w:docDefaults>
     <w:rPrDefault>
       <w:rPr>
@@ -9680,7 +8800,7 @@
     </w:rPrDefault>
     <w:pPrDefault/>
   </w:docDefaults>
-  <w:latentStyles w:defLockedState="0" w:defUIPriority="99" w:defSemiHidden="0" w:defUnhideWhenUsed="0" w:defQFormat="0" w:count="375">
+  <w:latentStyles w:defLockedState="0" w:defUIPriority="99" w:defSemiHidden="0" w:defUnhideWhenUsed="0" w:defQFormat="0" w:count="382">
     <w:lsdException w:name="Normal" w:uiPriority="0" w:qFormat="1"/>
     <w:lsdException w:name="heading 1" w:uiPriority="9" w:qFormat="1"/>
     <w:lsdException w:name="heading 2" w:semiHidden="1" w:uiPriority="9" w:unhideWhenUsed="1" w:qFormat="1"/>
@@ -10058,7 +9178,7 @@
   <w:style w:type="paragraph" w:default="1" w:styleId="Normal">
     <w:name w:val="Normal"/>
     <w:qFormat/>
-    <w:rsid w:val="005B1CB1"/>
+    <w:rsid w:val="005D24B1"/>
   </w:style>
   <w:style w:type="paragraph" w:styleId="Heading1">
     <w:name w:val="heading 1"/>
@@ -10106,6 +9226,7 @@
   <w:style w:type="character" w:default="1" w:styleId="DefaultParagraphFont">
     <w:name w:val="Default Paragraph Font"/>
     <w:uiPriority w:val="1"/>
+    <w:semiHidden/>
     <w:unhideWhenUsed/>
   </w:style>
   <w:style w:type="table" w:default="1" w:styleId="TableNormal">

</xml_diff>